<commit_message>
Avances a la metodologia
</commit_message>
<xml_diff>
--- a/Anteproyecto de investigación.docx
+++ b/Anteproyecto de investigación.docx
@@ -956,6 +956,11 @@
           <w:docGrid w:linePitch="360"/>
         </w:sectPr>
       </w:pPr>
+      <w:proofErr w:type="spellStart"/>
+      <w:r>
+        <w:t>asdasdad</w:t>
+      </w:r>
+      <w:proofErr w:type="spellEnd"/>
     </w:p>
     <w:p>
       <w:pPr>
@@ -1266,7 +1271,6 @@
     <w:p>
       <w:pPr>
         <w:pStyle w:val="Ttulo2"/>
-        <w:spacing w:before="0" w:after="0"/>
       </w:pPr>
       <w:r>
         <w:t>2.1. La demencia</w:t>
@@ -1420,7 +1424,6 @@
     <w:p>
       <w:pPr>
         <w:pStyle w:val="Ttulo2"/>
-        <w:spacing w:before="0" w:after="0"/>
       </w:pPr>
       <w:r>
         <w:t xml:space="preserve">2.2. </w:t>
@@ -1514,7 +1517,7 @@
       </w:r>
       <w:sdt>
         <w:sdtPr>
-          <w:tag w:val="MENDELEY_CITATION_v3_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"/>
+          <w:tag w:val="MENDELEY_CITATION_v3_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"/>
           <w:id w:val="-1065481490"/>
           <w:placeholder>
             <w:docPart w:val="DefaultPlaceholder_-1854013440"/>
@@ -1703,6 +1706,7 @@
     </w:p>
     <w:p>
       <w:pPr>
+        <w:ind w:firstLine="0"/>
         <w:sectPr>
           <w:pgSz w:w="12240" w:h="15840"/>
           <w:pgMar w:top="1440" w:right="1440" w:bottom="1440" w:left="1440" w:header="708" w:footer="708" w:gutter="0"/>
@@ -1730,16 +1734,6 @@
       <w:bookmarkEnd w:id="11"/>
       <w:bookmarkEnd w:id="12"/>
     </w:p>
-    <w:p>
-      <w:r>
-        <w:t xml:space="preserve">CRIBADO VIRTUAL INTELIGENTE PARA IDENTIFICAR INHIBIDORES MULTI-BLANCO ENFOCADOS AL TRATAMIENTO DE LA </w:t>
-      </w:r>
-    </w:p>
-    <w:p>
-      <w:r>
-        <w:t>ASOCIACIÓN ALZHEIMER-DIABETES MELLITUS</w:t>
-      </w:r>
-    </w:p>
     <w:p/>
     <w:p>
       <w:pPr>
@@ -1757,11 +1751,19 @@
       </w:r>
     </w:p>
     <w:p>
-      <w:r>
-        <w:t xml:space="preserve">5.1.  </w:t>
-      </w:r>
-      <w:r>
-        <w:t xml:space="preserve">  Identificar potenciales inhibidores </w:t>
+      <w:pPr>
+        <w:rPr>
+          <w:b/>
+          <w:bCs/>
+        </w:rPr>
+      </w:pPr>
+    </w:p>
+    <w:p>
+      <w:pPr>
+        <w:ind w:left="284"/>
+      </w:pPr>
+      <w:r>
+        <w:t xml:space="preserve">Identificar potenciales inhibidores </w:t>
       </w:r>
       <w:proofErr w:type="spellStart"/>
       <w:r>
@@ -1795,6 +1797,52 @@
           <w:b/>
           <w:bCs/>
         </w:rPr>
+      </w:pPr>
+    </w:p>
+    <w:p>
+      <w:pPr>
+        <w:ind w:left="284" w:firstLine="0"/>
+      </w:pPr>
+      <w:r>
+        <w:t>5</w:t>
+      </w:r>
+      <w:r>
+        <w:t>.</w:t>
+      </w:r>
+      <w:r>
+        <w:t xml:space="preserve">2.1. Descargar </w:t>
+      </w:r>
+      <w:r>
+        <w:t xml:space="preserve">los valores de </w:t>
+      </w:r>
+    </w:p>
+    <w:p>
+      <w:pPr>
+        <w:ind w:left="284" w:firstLine="0"/>
+      </w:pPr>
+      <w:r>
+        <w:t>5.2.2.</w:t>
+      </w:r>
+    </w:p>
+    <w:p>
+      <w:pPr>
+        <w:ind w:left="284" w:firstLine="0"/>
+      </w:pPr>
+      <w:r>
+        <w:t>5.2.3.</w:t>
+      </w:r>
+    </w:p>
+    <w:p>
+      <w:pPr>
+        <w:ind w:left="284" w:firstLine="0"/>
+      </w:pPr>
+      <w:r>
+        <w:t>5.2.4.</w:t>
+      </w:r>
+    </w:p>
+    <w:p>
+      <w:pPr>
+        <w:ind w:left="284" w:firstLine="0"/>
         <w:sectPr>
           <w:pgSz w:w="12240" w:h="15840"/>
           <w:pgMar w:top="1440" w:right="1440" w:bottom="1440" w:left="1440" w:header="708" w:footer="708" w:gutter="0"/>
@@ -1802,6 +1850,9 @@
           <w:docGrid w:linePitch="360"/>
         </w:sectPr>
       </w:pPr>
+      <w:r>
+        <w:t>5.2.5.</w:t>
+      </w:r>
     </w:p>
     <w:p>
       <w:pPr>
@@ -1822,48 +1873,87 @@
     <w:p/>
     <w:p>
       <w:pPr>
-        <w:pStyle w:val="Prrafodelista"/>
-        <w:numPr>
-          <w:ilvl w:val="0"/>
-          <w:numId w:val="3"/>
-        </w:numPr>
-        <w:rPr>
-          <w:b/>
-          <w:bCs/>
-        </w:rPr>
-      </w:pPr>
-      <w:r>
-        <w:rPr>
-          <w:b/>
-          <w:bCs/>
-        </w:rPr>
-        <w:t>Selección de las proteínas con las que se trabajará.</w:t>
-      </w:r>
-    </w:p>
-    <w:p>
-      <w:pPr>
-        <w:ind w:left="360"/>
-      </w:pPr>
-    </w:p>
-    <w:p/>
-    <w:p>
-      <w:pPr>
-        <w:pStyle w:val="Prrafodelista"/>
-        <w:numPr>
-          <w:ilvl w:val="0"/>
-          <w:numId w:val="3"/>
-        </w:numPr>
-        <w:rPr>
-          <w:b/>
-          <w:bCs/>
-        </w:rPr>
-      </w:pPr>
-      <w:r>
-        <w:rPr>
-          <w:b/>
-          <w:bCs/>
-        </w:rPr>
-        <w:t>Obtención de los datos.</w:t>
+        <w:pStyle w:val="Ttulo2"/>
+      </w:pPr>
+      <w:r>
+        <w:t xml:space="preserve">6.1. </w:t>
+      </w:r>
+      <w:r>
+        <w:t>Selección de las proteínas</w:t>
+      </w:r>
+      <w:r>
+        <w:t xml:space="preserve"> diana</w:t>
+      </w:r>
+    </w:p>
+    <w:p>
+      <w:pPr>
+        <w:ind w:left="284"/>
+      </w:pPr>
+    </w:p>
+    <w:p>
+      <w:pPr>
+        <w:ind w:left="284"/>
+      </w:pPr>
+      <w:r>
+        <w:t xml:space="preserve">Se seleccionarán solo las proteínas de la lista propuesta (STAT3, EGFR, IRS1, MAPK1, SRC, HSP90AA1, PIK3R1, UBC, MAPK3 y ESR1) que cuenten con al menos 300 inhibidores en la base de datos </w:t>
+      </w:r>
+      <w:proofErr w:type="spellStart"/>
+      <w:r>
+        <w:t>ChEMBL</w:t>
+      </w:r>
+      <w:proofErr w:type="spellEnd"/>
+      <w:r>
+        <w:t xml:space="preserve"> </w:t>
+      </w:r>
+      <w:sdt>
+        <w:sdtPr>
+          <w:tag w:val="MENDELEY_CITATION_v3_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"/>
+          <w:id w:val="-550773373"/>
+          <w:placeholder>
+            <w:docPart w:val="DefaultPlaceholder_-1854013440"/>
+          </w:placeholder>
+        </w:sdtPr>
+        <w:sdtContent>
+          <w:r>
+            <w:t>(Davies et al., 2015)</w:t>
+          </w:r>
+        </w:sdtContent>
+      </w:sdt>
+      <w:r>
+        <w:t xml:space="preserve">. </w:t>
+      </w:r>
+      <w:r>
+        <w:t xml:space="preserve">Aquellas que tengan menos de </w:t>
+      </w:r>
+      <w:r>
+        <w:t xml:space="preserve">este valor límite </w:t>
+      </w:r>
+      <w:r>
+        <w:t xml:space="preserve">serán descartadas, ya que los modelos de Machine </w:t>
+      </w:r>
+      <w:proofErr w:type="spellStart"/>
+      <w:r>
+        <w:t>Learning</w:t>
+      </w:r>
+      <w:proofErr w:type="spellEnd"/>
+      <w:r>
+        <w:t xml:space="preserve"> requieren una cantidad adecuada de datos de entrenamiento. Además, dado que se realizará una intersección para analizar la coincidencia de inhibidores descargados para todas las proteínas, es crucial contar con una cantidad suficiente.</w:t>
+      </w:r>
+    </w:p>
+    <w:p>
+      <w:pPr>
+        <w:ind w:firstLine="0"/>
+      </w:pPr>
+    </w:p>
+    <w:p>
+      <w:pPr>
+        <w:pStyle w:val="Ttulo2"/>
+      </w:pPr>
+      <w:r>
+        <w:t xml:space="preserve">6.2. </w:t>
+      </w:r>
+      <w:r>
+        <w:t>Obtención de datos.</w:t>
       </w:r>
     </w:p>
     <w:p>
@@ -1878,47 +1968,551 @@
     </w:p>
     <w:p>
       <w:pPr>
-        <w:pStyle w:val="Prrafodelista"/>
-        <w:ind w:left="644" w:firstLine="0"/>
-      </w:pPr>
-      <w:r>
-        <w:t>Una vez seleccionad</w:t>
-      </w:r>
-      <w:r>
-        <w:t>as las proteínas</w:t>
-      </w:r>
-    </w:p>
-    <w:p>
-      <w:pPr>
-        <w:pStyle w:val="Prrafodelista"/>
-      </w:pPr>
-    </w:p>
-    <w:p>
-      <w:pPr>
-        <w:pStyle w:val="Prrafodelista"/>
-        <w:ind w:left="644" w:firstLine="0"/>
-      </w:pPr>
-    </w:p>
-    <w:p>
-      <w:pPr>
-        <w:pStyle w:val="Prrafodelista"/>
-        <w:numPr>
-          <w:ilvl w:val="0"/>
-          <w:numId w:val="3"/>
-        </w:numPr>
-        <w:rPr>
-          <w:b/>
-          <w:bCs/>
-        </w:rPr>
-      </w:pPr>
-      <w:r>
-        <w:rPr>
-          <w:b/>
-          <w:bCs/>
-        </w:rPr>
-        <w:t xml:space="preserve">Se realizará la descarga de los datos para las proteínas </w:t>
-      </w:r>
-    </w:p>
+        <w:ind w:left="284"/>
+      </w:pPr>
+      <w:r>
+        <w:t xml:space="preserve">Para cada proteína seleccionada, se descargarán moléculas junto con su actividad de inhibición correspondiente </w:t>
+      </w:r>
+      <w:r>
+        <w:t>empleando</w:t>
+      </w:r>
+      <w:r>
+        <w:t xml:space="preserve"> el buscador de</w:t>
+      </w:r>
+      <w:r>
+        <w:t xml:space="preserve"> la base de datos </w:t>
+      </w:r>
+      <w:proofErr w:type="spellStart"/>
+      <w:r>
+        <w:t>ChEMBL</w:t>
+      </w:r>
+      <w:proofErr w:type="spellEnd"/>
+      <w:r>
+        <w:t xml:space="preserve"> </w:t>
+      </w:r>
+      <w:sdt>
+        <w:sdtPr>
+          <w:tag w:val="MENDELEY_CITATION_v3_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"/>
+          <w:id w:val="739600939"/>
+          <w:placeholder>
+            <w:docPart w:val="DefaultPlaceholder_-1854013440"/>
+          </w:placeholder>
+        </w:sdtPr>
+        <w:sdtContent>
+          <w:r>
+            <w:t>(Davies et al., 2015)</w:t>
+          </w:r>
+        </w:sdtContent>
+      </w:sdt>
+      <w:r>
+        <w:t xml:space="preserve">. </w:t>
+      </w:r>
+      <w:r>
+        <w:t>En el buscador correspondiente, se introducirá el nombre de cada proteína seleccionada y se descargarán los inhibidores en</w:t>
+      </w:r>
+      <w:r>
+        <w:t xml:space="preserve"> el</w:t>
+      </w:r>
+      <w:r>
+        <w:t xml:space="preserve"> formato</w:t>
+      </w:r>
+      <w:r>
+        <w:t xml:space="preserve"> de actividad</w:t>
+      </w:r>
+      <w:r>
+        <w:t xml:space="preserve"> estándar IC50, en un archivo CSV.</w:t>
+      </w:r>
+    </w:p>
+    <w:p/>
+    <w:p>
+      <w:pPr>
+        <w:rPr>
+          <w:b/>
+          <w:bCs/>
+        </w:rPr>
+      </w:pPr>
+      <w:r>
+        <w:rPr>
+          <w:b/>
+          <w:bCs/>
+        </w:rPr>
+        <w:t>6.3. Tratamiento de datos</w:t>
+      </w:r>
+    </w:p>
+    <w:p>
+      <w:pPr>
+        <w:rPr>
+          <w:b/>
+          <w:bCs/>
+        </w:rPr>
+      </w:pPr>
+    </w:p>
+    <w:p>
+      <w:pPr>
+        <w:ind w:left="284"/>
+      </w:pPr>
+      <w:r>
+        <w:t xml:space="preserve">Se </w:t>
+      </w:r>
+      <w:r>
+        <w:t>empleará</w:t>
+      </w:r>
+      <w:r>
+        <w:t xml:space="preserve"> Python 3.11.0 </w:t>
+      </w:r>
+      <w:sdt>
+        <w:sdtPr>
+          <w:tag w:val="MENDELEY_CITATION_v3_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"/>
+          <w:id w:val="-1578585415"/>
+          <w:placeholder>
+            <w:docPart w:val="DefaultPlaceholder_-1854013440"/>
+          </w:placeholder>
+        </w:sdtPr>
+        <w:sdtContent>
+          <w:r>
+            <w:rPr>
+              <w:rFonts w:eastAsia="Times New Roman"/>
+            </w:rPr>
+            <w:t>(Van &amp; Fred, 2009)</w:t>
+          </w:r>
+        </w:sdtContent>
+      </w:sdt>
+      <w:r>
+        <w:t xml:space="preserve"> </w:t>
+      </w:r>
+      <w:r>
+        <w:t xml:space="preserve">junto con la biblioteca pandas </w:t>
+      </w:r>
+      <w:sdt>
+        <w:sdtPr>
+          <w:tag w:val="MENDELEY_CITATION_v3_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"/>
+          <w:id w:val="1353687957"/>
+          <w:placeholder>
+            <w:docPart w:val="DefaultPlaceholder_-1854013440"/>
+          </w:placeholder>
+        </w:sdtPr>
+        <w:sdtContent>
+          <w:r>
+            <w:t>(</w:t>
+          </w:r>
+          <w:proofErr w:type="spellStart"/>
+          <w:r>
+            <w:t>The</w:t>
+          </w:r>
+          <w:proofErr w:type="spellEnd"/>
+          <w:r>
+            <w:t xml:space="preserve"> pandas </w:t>
+          </w:r>
+          <w:proofErr w:type="spellStart"/>
+          <w:r>
+            <w:t>development</w:t>
+          </w:r>
+          <w:proofErr w:type="spellEnd"/>
+          <w:r>
+            <w:t xml:space="preserve"> </w:t>
+          </w:r>
+          <w:proofErr w:type="spellStart"/>
+          <w:r>
+            <w:t>team</w:t>
+          </w:r>
+          <w:proofErr w:type="spellEnd"/>
+          <w:r>
+            <w:t>, 2020)</w:t>
+          </w:r>
+        </w:sdtContent>
+      </w:sdt>
+      <w:r>
+        <w:t xml:space="preserve"> para llevar a cabo el análisis y procesamiento de los datos recolectados para cada proteína. Los datos serán cargados utilizando la función </w:t>
+      </w:r>
+      <w:proofErr w:type="spellStart"/>
+      <w:proofErr w:type="gramStart"/>
+      <w:r>
+        <w:t>pd.read</w:t>
+      </w:r>
+      <w:proofErr w:type="gramEnd"/>
+      <w:r>
+        <w:t>_csv</w:t>
+      </w:r>
+      <w:proofErr w:type="spellEnd"/>
+      <w:r>
+        <w:t xml:space="preserve">() para cada proteína. Posteriormente, se creará un nuevo </w:t>
+      </w:r>
+      <w:proofErr w:type="spellStart"/>
+      <w:r>
+        <w:t>DataFrame</w:t>
+      </w:r>
+      <w:proofErr w:type="spellEnd"/>
+      <w:r>
+        <w:t xml:space="preserve"> para cada proteína con el fin de extraer las columnas relevantes del </w:t>
+      </w:r>
+      <w:proofErr w:type="spellStart"/>
+      <w:r>
+        <w:t>DataFrame</w:t>
+      </w:r>
+      <w:proofErr w:type="spellEnd"/>
+      <w:r>
+        <w:t xml:space="preserve"> original, que incluyen: </w:t>
+      </w:r>
+      <w:proofErr w:type="spellStart"/>
+      <w:r>
+        <w:t>Molecule</w:t>
+      </w:r>
+      <w:proofErr w:type="spellEnd"/>
+      <w:r>
+        <w:t xml:space="preserve"> </w:t>
+      </w:r>
+      <w:proofErr w:type="spellStart"/>
+      <w:r>
+        <w:t>ChEMBL</w:t>
+      </w:r>
+      <w:proofErr w:type="spellEnd"/>
+      <w:r>
+        <w:t xml:space="preserve"> ID, </w:t>
+      </w:r>
+      <w:proofErr w:type="spellStart"/>
+      <w:r>
+        <w:t>Molecule</w:t>
+      </w:r>
+      <w:proofErr w:type="spellEnd"/>
+      <w:r>
+        <w:t xml:space="preserve"> </w:t>
+      </w:r>
+      <w:proofErr w:type="spellStart"/>
+      <w:r>
+        <w:t>Name</w:t>
+      </w:r>
+      <w:proofErr w:type="spellEnd"/>
+      <w:r>
+        <w:t xml:space="preserve">, Molecular </w:t>
+      </w:r>
+      <w:proofErr w:type="spellStart"/>
+      <w:r>
+        <w:t>Weight</w:t>
+      </w:r>
+      <w:proofErr w:type="spellEnd"/>
+      <w:r>
+        <w:t xml:space="preserve">, </w:t>
+      </w:r>
+      <w:proofErr w:type="spellStart"/>
+      <w:r>
+        <w:t>Smiles</w:t>
+      </w:r>
+      <w:proofErr w:type="spellEnd"/>
+      <w:r>
+        <w:t xml:space="preserve">, Standard </w:t>
+      </w:r>
+      <w:proofErr w:type="spellStart"/>
+      <w:r>
+        <w:t>Type</w:t>
+      </w:r>
+      <w:proofErr w:type="spellEnd"/>
+      <w:r>
+        <w:t xml:space="preserve">, Standard </w:t>
+      </w:r>
+      <w:proofErr w:type="spellStart"/>
+      <w:r>
+        <w:t>Relation</w:t>
+      </w:r>
+      <w:proofErr w:type="spellEnd"/>
+      <w:r>
+        <w:t xml:space="preserve">, Standard </w:t>
+      </w:r>
+      <w:proofErr w:type="spellStart"/>
+      <w:r>
+        <w:t>Value</w:t>
+      </w:r>
+      <w:proofErr w:type="spellEnd"/>
+      <w:r>
+        <w:t xml:space="preserve">, y Standard </w:t>
+      </w:r>
+      <w:proofErr w:type="spellStart"/>
+      <w:r>
+        <w:t>Units</w:t>
+      </w:r>
+      <w:proofErr w:type="spellEnd"/>
+      <w:r>
+        <w:t>.</w:t>
+      </w:r>
+      <w:r>
+        <w:t xml:space="preserve"> </w:t>
+      </w:r>
+      <w:r>
+        <w:t xml:space="preserve">A continuación, se realizará un análisis para identificar las columnas con la mayor cantidad de valores faltantes. Se procederá a limpiar los valores faltantes en las columnas "Standard </w:t>
+      </w:r>
+      <w:proofErr w:type="spellStart"/>
+      <w:r>
+        <w:t>Value</w:t>
+      </w:r>
+      <w:proofErr w:type="spellEnd"/>
+      <w:r>
+        <w:t xml:space="preserve">" y "SMILES", dado que son esenciales para el entrenamiento de los </w:t>
+      </w:r>
+      <w:r>
+        <w:lastRenderedPageBreak/>
+        <w:t xml:space="preserve">modelos de Machine </w:t>
+      </w:r>
+      <w:proofErr w:type="spellStart"/>
+      <w:r>
+        <w:t>Learning</w:t>
+      </w:r>
+      <w:proofErr w:type="spellEnd"/>
+      <w:r>
+        <w:t>.</w:t>
+      </w:r>
+      <w:r>
+        <w:t xml:space="preserve"> </w:t>
+      </w:r>
+      <w:r>
+        <w:t>Finalmente, se llevará a cabo una limpieza de los valores duplicados basada en la columna "</w:t>
+      </w:r>
+      <w:proofErr w:type="spellStart"/>
+      <w:r>
+        <w:t>Molecule</w:t>
+      </w:r>
+      <w:proofErr w:type="spellEnd"/>
+      <w:r>
+        <w:t xml:space="preserve"> </w:t>
+      </w:r>
+      <w:proofErr w:type="spellStart"/>
+      <w:r>
+        <w:t>ChEMBL</w:t>
+      </w:r>
+      <w:proofErr w:type="spellEnd"/>
+      <w:r>
+        <w:t xml:space="preserve"> ID". Esto es importante, ya que dos moléculas idénticas podrían tener distintos identificadores </w:t>
+      </w:r>
+      <w:proofErr w:type="spellStart"/>
+      <w:r>
+        <w:t>ChEMBL</w:t>
+      </w:r>
+      <w:proofErr w:type="spellEnd"/>
+      <w:r>
+        <w:t xml:space="preserve"> ID, lo que podría afectar el rendimiento del modelo.</w:t>
+      </w:r>
+      <w:r>
+        <w:t xml:space="preserve"> Los </w:t>
+      </w:r>
+      <w:proofErr w:type="spellStart"/>
+      <w:r>
+        <w:t>DataFrames</w:t>
+      </w:r>
+      <w:proofErr w:type="spellEnd"/>
+      <w:r>
+        <w:t xml:space="preserve"> modificados finales se guardarán en formato CSV. </w:t>
+      </w:r>
+    </w:p>
+    <w:p>
+      <w:pPr>
+        <w:ind w:firstLine="0"/>
+      </w:pPr>
+    </w:p>
+    <w:p>
+      <w:pPr>
+        <w:rPr>
+          <w:b/>
+          <w:bCs/>
+        </w:rPr>
+      </w:pPr>
+      <w:r>
+        <w:rPr>
+          <w:b/>
+          <w:bCs/>
+        </w:rPr>
+        <w:t>6.</w:t>
+      </w:r>
+      <w:r>
+        <w:rPr>
+          <w:b/>
+          <w:bCs/>
+        </w:rPr>
+        <w:t>4</w:t>
+      </w:r>
+      <w:r>
+        <w:rPr>
+          <w:b/>
+          <w:bCs/>
+        </w:rPr>
+        <w:t xml:space="preserve">. </w:t>
+      </w:r>
+      <w:r>
+        <w:rPr>
+          <w:b/>
+          <w:bCs/>
+        </w:rPr>
+        <w:t>Intersección de los datos</w:t>
+      </w:r>
+    </w:p>
+    <w:p/>
+    <w:p>
+      <w:pPr>
+        <w:ind w:left="284"/>
+      </w:pPr>
+      <w:r>
+        <w:t>Una vez realizado el tratamiento</w:t>
+      </w:r>
+      <w:r>
+        <w:t xml:space="preserve"> para los datos obtenidos de cada proteína, se</w:t>
+      </w:r>
+      <w:r>
+        <w:t xml:space="preserve"> realizar</w:t>
+      </w:r>
+      <w:r>
+        <w:t>á</w:t>
+      </w:r>
+      <w:r>
+        <w:t xml:space="preserve"> la intersección de los datos </w:t>
+      </w:r>
+      <w:r>
+        <w:t>obtenidos de las proteínas</w:t>
+      </w:r>
+      <w:r>
+        <w:t xml:space="preserve"> empleando la función </w:t>
+      </w:r>
+      <w:proofErr w:type="spellStart"/>
+      <w:r>
+        <w:t>merge</w:t>
+      </w:r>
+      <w:proofErr w:type="spellEnd"/>
+      <w:r>
+        <w:t xml:space="preserve"> de la librería Pandas</w:t>
+      </w:r>
+      <w:r>
+        <w:t xml:space="preserve">. </w:t>
+      </w:r>
+      <w:r>
+        <w:t xml:space="preserve">Esta función permite realizar la intersección </w:t>
+      </w:r>
+      <w:r>
+        <w:t xml:space="preserve">entre dos </w:t>
+      </w:r>
+      <w:proofErr w:type="spellStart"/>
+      <w:r>
+        <w:t>DataFrames</w:t>
+      </w:r>
+      <w:proofErr w:type="spellEnd"/>
+      <w:r>
+        <w:t xml:space="preserve"> distintos </w:t>
+      </w:r>
+      <w:r>
+        <w:t xml:space="preserve">basándose en una sola columna. </w:t>
+      </w:r>
+      <w:r>
+        <w:t xml:space="preserve"> </w:t>
+      </w:r>
+      <w:r>
+        <w:t>La intersección se realizará basándose en la columna “</w:t>
+      </w:r>
+      <w:proofErr w:type="spellStart"/>
+      <w:r>
+        <w:t>Molecule</w:t>
+      </w:r>
+      <w:proofErr w:type="spellEnd"/>
+      <w:r>
+        <w:t xml:space="preserve"> </w:t>
+      </w:r>
+      <w:proofErr w:type="spellStart"/>
+      <w:r>
+        <w:t>ChEMBL</w:t>
+      </w:r>
+      <w:proofErr w:type="spellEnd"/>
+      <w:r>
+        <w:t xml:space="preserve"> ID</w:t>
+      </w:r>
+      <w:r>
+        <w:t>”</w:t>
+      </w:r>
+      <w:r>
+        <w:t xml:space="preserve">. </w:t>
+      </w:r>
+      <w:r>
+        <w:t xml:space="preserve">El </w:t>
+      </w:r>
+      <w:proofErr w:type="spellStart"/>
+      <w:r>
+        <w:t>DataFrame</w:t>
+      </w:r>
+      <w:proofErr w:type="spellEnd"/>
+      <w:r>
+        <w:t xml:space="preserve"> resultante tendrá las filas cuyo </w:t>
+      </w:r>
+      <w:proofErr w:type="spellStart"/>
+      <w:r>
+        <w:t>ChEMBL</w:t>
+      </w:r>
+      <w:proofErr w:type="spellEnd"/>
+      <w:r>
+        <w:t xml:space="preserve"> ID coincida en ambos </w:t>
+      </w:r>
+      <w:proofErr w:type="spellStart"/>
+      <w:r>
+        <w:t>dataframes</w:t>
+      </w:r>
+      <w:proofErr w:type="spellEnd"/>
+      <w:r>
+        <w:t xml:space="preserve">. </w:t>
+      </w:r>
+      <w:r>
+        <w:t xml:space="preserve">Además, se tendrán las columnas </w:t>
+      </w:r>
+      <w:r>
+        <w:t xml:space="preserve">tanto del primer </w:t>
+      </w:r>
+      <w:proofErr w:type="spellStart"/>
+      <w:r>
+        <w:t>DataFrame</w:t>
+      </w:r>
+      <w:proofErr w:type="spellEnd"/>
+      <w:r>
+        <w:t xml:space="preserve"> como del segundo </w:t>
+      </w:r>
+      <w:proofErr w:type="spellStart"/>
+      <w:r>
+        <w:t>DataFrame</w:t>
+      </w:r>
+      <w:proofErr w:type="spellEnd"/>
+      <w:r>
+        <w:t xml:space="preserve">. </w:t>
+      </w:r>
+      <w:r>
+        <w:t>Se eliminarán las columnas extra generadas y se quedará</w:t>
+      </w:r>
+      <w:r>
+        <w:t>n únicamente las</w:t>
+      </w:r>
+      <w:r>
+        <w:t xml:space="preserve"> columnas </w:t>
+      </w:r>
+      <w:r>
+        <w:t>de Standard</w:t>
+      </w:r>
+      <w:r>
+        <w:t xml:space="preserve"> </w:t>
+      </w:r>
+      <w:proofErr w:type="spellStart"/>
+      <w:r>
+        <w:t>Value</w:t>
+      </w:r>
+      <w:proofErr w:type="spellEnd"/>
+      <w:r>
+        <w:t xml:space="preserve"> que corresponde al valor de IC50 de la molécula en cuestión con la proteína en cuestión. </w:t>
+      </w:r>
+      <w:r>
+        <w:t>Por lo tanto</w:t>
+      </w:r>
+      <w:r>
+        <w:t xml:space="preserve">, </w:t>
+      </w:r>
+    </w:p>
+    <w:p>
+      <w:pPr>
+        <w:rPr>
+          <w:b/>
+          <w:bCs/>
+        </w:rPr>
+      </w:pPr>
+    </w:p>
+    <w:p/>
+    <w:p/>
     <w:p>
       <w:pPr>
         <w:ind w:firstLine="0"/>
@@ -2164,6 +2758,445 @@
       </w:r>
     </w:p>
     <w:p/>
+    <w:sdt>
+      <w:sdtPr>
+        <w:tag w:val="MENDELEY_BIBLIOGRAPHY"/>
+        <w:id w:val="1666592549"/>
+        <w:placeholder>
+          <w:docPart w:val="DefaultPlaceholder_-1854013440"/>
+        </w:placeholder>
+      </w:sdtPr>
+      <w:sdtContent>
+        <w:p>
+          <w:pPr>
+            <w:autoSpaceDE w:val="0"/>
+            <w:autoSpaceDN w:val="0"/>
+            <w:ind w:left="284" w:hanging="480"/>
+            <w:divId w:val="571282591"/>
+            <w:rPr>
+              <w:rFonts w:eastAsia="Times New Roman"/>
+              <w:kern w:val="0"/>
+              <w:szCs w:val="24"/>
+              <w:lang w:val="en-US"/>
+              <w14:ligatures w14:val="none"/>
+            </w:rPr>
+          </w:pPr>
+          <w:r>
+            <w:rPr>
+              <w:rFonts w:eastAsia="Times New Roman"/>
+              <w:lang w:val="en-US"/>
+            </w:rPr>
+            <w:t xml:space="preserve">Davies, M., </w:t>
+          </w:r>
+          <w:proofErr w:type="spellStart"/>
+          <w:r>
+            <w:rPr>
+              <w:rFonts w:eastAsia="Times New Roman"/>
+              <w:lang w:val="en-US"/>
+            </w:rPr>
+            <w:t>Nowotka</w:t>
+          </w:r>
+          <w:proofErr w:type="spellEnd"/>
+          <w:r>
+            <w:rPr>
+              <w:rFonts w:eastAsia="Times New Roman"/>
+              <w:lang w:val="en-US"/>
+            </w:rPr>
+            <w:t xml:space="preserve">, M., Papadatos, G., Dedman, N., </w:t>
+          </w:r>
+          <w:proofErr w:type="spellStart"/>
+          <w:r>
+            <w:rPr>
+              <w:rFonts w:eastAsia="Times New Roman"/>
+              <w:lang w:val="en-US"/>
+            </w:rPr>
+            <w:t>Gaulton</w:t>
+          </w:r>
+          <w:proofErr w:type="spellEnd"/>
+          <w:r>
+            <w:rPr>
+              <w:rFonts w:eastAsia="Times New Roman"/>
+              <w:lang w:val="en-US"/>
+            </w:rPr>
+            <w:t xml:space="preserve">, A., Atkinson, F., Bellis, L., &amp; </w:t>
+          </w:r>
+          <w:proofErr w:type="spellStart"/>
+          <w:r>
+            <w:rPr>
+              <w:rFonts w:eastAsia="Times New Roman"/>
+              <w:lang w:val="en-US"/>
+            </w:rPr>
+            <w:t>Overington</w:t>
+          </w:r>
+          <w:proofErr w:type="spellEnd"/>
+          <w:r>
+            <w:rPr>
+              <w:rFonts w:eastAsia="Times New Roman"/>
+              <w:lang w:val="en-US"/>
+            </w:rPr>
+            <w:t xml:space="preserve">, J. P. (2015). </w:t>
+          </w:r>
+          <w:proofErr w:type="spellStart"/>
+          <w:r>
+            <w:rPr>
+              <w:rFonts w:eastAsia="Times New Roman"/>
+              <w:lang w:val="en-US"/>
+            </w:rPr>
+            <w:t>ChEMBL</w:t>
+          </w:r>
+          <w:proofErr w:type="spellEnd"/>
+          <w:r>
+            <w:rPr>
+              <w:rFonts w:eastAsia="Times New Roman"/>
+              <w:lang w:val="en-US"/>
+            </w:rPr>
+            <w:t xml:space="preserve"> web services: streamlining access to drug discovery data and utilities. </w:t>
+          </w:r>
+          <w:r>
+            <w:rPr>
+              <w:rFonts w:eastAsia="Times New Roman"/>
+              <w:i/>
+              <w:iCs/>
+              <w:lang w:val="en-US"/>
+            </w:rPr>
+            <w:t>Nucleic Acids Research</w:t>
+          </w:r>
+          <w:r>
+            <w:rPr>
+              <w:rFonts w:eastAsia="Times New Roman"/>
+              <w:lang w:val="en-US"/>
+            </w:rPr>
+            <w:t xml:space="preserve">, </w:t>
+          </w:r>
+          <w:r>
+            <w:rPr>
+              <w:rFonts w:eastAsia="Times New Roman"/>
+              <w:i/>
+              <w:iCs/>
+              <w:lang w:val="en-US"/>
+            </w:rPr>
+            <w:t>43</w:t>
+          </w:r>
+          <w:r>
+            <w:rPr>
+              <w:rFonts w:eastAsia="Times New Roman"/>
+              <w:lang w:val="en-US"/>
+            </w:rPr>
+            <w:t>(Web Server issue), W612. https://doi.org/10.1093/NAR/GKV352</w:t>
+          </w:r>
+        </w:p>
+        <w:p>
+          <w:pPr>
+            <w:autoSpaceDE w:val="0"/>
+            <w:autoSpaceDN w:val="0"/>
+            <w:ind w:left="284" w:hanging="480"/>
+            <w:divId w:val="1901288376"/>
+            <w:rPr>
+              <w:rFonts w:eastAsia="Times New Roman"/>
+              <w:lang w:val="en-US"/>
+            </w:rPr>
+          </w:pPr>
+          <w:r>
+            <w:rPr>
+              <w:rFonts w:eastAsia="Times New Roman"/>
+              <w:lang w:val="en-US"/>
+            </w:rPr>
+            <w:t xml:space="preserve">Farooqui, A. A. (2016). Neurochemical Aspects of Neurological Disorders. </w:t>
+          </w:r>
+          <w:r>
+            <w:rPr>
+              <w:rFonts w:eastAsia="Times New Roman"/>
+              <w:i/>
+              <w:iCs/>
+              <w:lang w:val="en-US"/>
+            </w:rPr>
+            <w:t>Trace Amines and Neurological Disorders: Potential Mechanisms and Risk Factors</w:t>
+          </w:r>
+          <w:r>
+            <w:rPr>
+              <w:rFonts w:eastAsia="Times New Roman"/>
+              <w:lang w:val="en-US"/>
+            </w:rPr>
+            <w:t>, 237–256. https://doi.org/10.1016/B978-0-12-803603-7.00016-1</w:t>
+          </w:r>
+        </w:p>
+        <w:p>
+          <w:pPr>
+            <w:autoSpaceDE w:val="0"/>
+            <w:autoSpaceDN w:val="0"/>
+            <w:ind w:left="284" w:hanging="480"/>
+            <w:divId w:val="648361171"/>
+            <w:rPr>
+              <w:rFonts w:eastAsia="Times New Roman"/>
+            </w:rPr>
+          </w:pPr>
+          <w:r>
+            <w:rPr>
+              <w:rFonts w:eastAsia="Times New Roman"/>
+            </w:rPr>
+            <w:t xml:space="preserve">IMSS. (2015). </w:t>
+          </w:r>
+          <w:r>
+            <w:rPr>
+              <w:rFonts w:eastAsia="Times New Roman"/>
+              <w:i/>
+              <w:iCs/>
+            </w:rPr>
+            <w:t>Enfermedad de Alzheimer</w:t>
+          </w:r>
+          <w:r>
+            <w:rPr>
+              <w:rFonts w:eastAsia="Times New Roman"/>
+            </w:rPr>
+            <w:t>. https://www.imss.gob.mx/salud-en-linea/enfermedad-alzheimer</w:t>
+          </w:r>
+        </w:p>
+        <w:p>
+          <w:pPr>
+            <w:autoSpaceDE w:val="0"/>
+            <w:autoSpaceDN w:val="0"/>
+            <w:ind w:left="284" w:hanging="480"/>
+            <w:divId w:val="2064520052"/>
+            <w:rPr>
+              <w:rFonts w:eastAsia="Times New Roman"/>
+            </w:rPr>
+          </w:pPr>
+          <w:r>
+            <w:rPr>
+              <w:rFonts w:eastAsia="Times New Roman"/>
+            </w:rPr>
+            <w:t xml:space="preserve">Medline. (2024). </w:t>
+          </w:r>
+          <w:r>
+            <w:rPr>
+              <w:rFonts w:eastAsia="Times New Roman"/>
+              <w:i/>
+              <w:iCs/>
+            </w:rPr>
+            <w:t>Demencia: MedlinePlus enciclopedia médica</w:t>
+          </w:r>
+          <w:r>
+            <w:rPr>
+              <w:rFonts w:eastAsia="Times New Roman"/>
+            </w:rPr>
+            <w:t>. https://medlineplus.gov/spanish/ency/article/000739.htm</w:t>
+          </w:r>
+        </w:p>
+        <w:p>
+          <w:pPr>
+            <w:autoSpaceDE w:val="0"/>
+            <w:autoSpaceDN w:val="0"/>
+            <w:ind w:left="284" w:hanging="480"/>
+            <w:divId w:val="1967462677"/>
+            <w:rPr>
+              <w:rFonts w:eastAsia="Times New Roman"/>
+            </w:rPr>
+          </w:pPr>
+          <w:r>
+            <w:rPr>
+              <w:rFonts w:eastAsia="Times New Roman"/>
+            </w:rPr>
+            <w:t xml:space="preserve">OPS. (2023). </w:t>
+          </w:r>
+          <w:r>
+            <w:rPr>
+              <w:rFonts w:eastAsia="Times New Roman"/>
+              <w:i/>
+              <w:iCs/>
+            </w:rPr>
+            <w:t>Demencia - OPS/OMS | Organización Panamericana de la Salud</w:t>
+          </w:r>
+          <w:r>
+            <w:rPr>
+              <w:rFonts w:eastAsia="Times New Roman"/>
+            </w:rPr>
+            <w:t>. https://www.paho.org/es/temas/demencia</w:t>
+          </w:r>
+        </w:p>
+        <w:p>
+          <w:pPr>
+            <w:autoSpaceDE w:val="0"/>
+            <w:autoSpaceDN w:val="0"/>
+            <w:ind w:left="284" w:hanging="480"/>
+            <w:divId w:val="6643402"/>
+            <w:rPr>
+              <w:rFonts w:eastAsia="Times New Roman"/>
+            </w:rPr>
+          </w:pPr>
+          <w:r>
+            <w:rPr>
+              <w:rFonts w:eastAsia="Times New Roman"/>
+            </w:rPr>
+            <w:t xml:space="preserve">SSA México. (2021). </w:t>
+          </w:r>
+          <w:r>
+            <w:rPr>
+              <w:rFonts w:eastAsia="Times New Roman"/>
+              <w:i/>
+              <w:iCs/>
+            </w:rPr>
+            <w:t>Enfermedad de Alzheimer, demencia más común que afecta a personas adultas mayores | Secretaría de Salud | Gobierno | gob.mx</w:t>
+          </w:r>
+          <w:r>
+            <w:rPr>
+              <w:rFonts w:eastAsia="Times New Roman"/>
+            </w:rPr>
+            <w:t>. https://www.gob.mx/salud/es/articulos/enfermedad-de-alzheimer-demencia-mas-comun-que-afecta-a-personas-adultas-mayores?idiom=es</w:t>
+          </w:r>
+        </w:p>
+        <w:p>
+          <w:pPr>
+            <w:autoSpaceDE w:val="0"/>
+            <w:autoSpaceDN w:val="0"/>
+            <w:ind w:left="284" w:hanging="480"/>
+            <w:divId w:val="1608661408"/>
+            <w:rPr>
+              <w:rFonts w:eastAsia="Times New Roman"/>
+              <w:lang w:val="en-US"/>
+            </w:rPr>
+          </w:pPr>
+          <w:r>
+            <w:rPr>
+              <w:rFonts w:eastAsia="Times New Roman"/>
+              <w:lang w:val="en-US"/>
+            </w:rPr>
+            <w:t xml:space="preserve">The </w:t>
+          </w:r>
+          <w:proofErr w:type="gramStart"/>
+          <w:r>
+            <w:rPr>
+              <w:rFonts w:eastAsia="Times New Roman"/>
+              <w:lang w:val="en-US"/>
+            </w:rPr>
+            <w:t>pandas</w:t>
+          </w:r>
+          <w:proofErr w:type="gramEnd"/>
+          <w:r>
+            <w:rPr>
+              <w:rFonts w:eastAsia="Times New Roman"/>
+              <w:lang w:val="en-US"/>
+            </w:rPr>
+            <w:t xml:space="preserve"> development team. (2020). </w:t>
+          </w:r>
+          <w:r>
+            <w:rPr>
+              <w:rFonts w:eastAsia="Times New Roman"/>
+              <w:i/>
+              <w:iCs/>
+              <w:lang w:val="en-US"/>
+            </w:rPr>
+            <w:t>pandas-dev/pandas: Pandas</w:t>
+          </w:r>
+          <w:r>
+            <w:rPr>
+              <w:rFonts w:eastAsia="Times New Roman"/>
+              <w:lang w:val="en-US"/>
+            </w:rPr>
+            <w:t xml:space="preserve"> (2.1.4). </w:t>
+          </w:r>
+          <w:proofErr w:type="spellStart"/>
+          <w:r>
+            <w:rPr>
+              <w:rFonts w:eastAsia="Times New Roman"/>
+              <w:lang w:val="en-US"/>
+            </w:rPr>
+            <w:t>Zenodo</w:t>
+          </w:r>
+          <w:proofErr w:type="spellEnd"/>
+          <w:r>
+            <w:rPr>
+              <w:rFonts w:eastAsia="Times New Roman"/>
+              <w:lang w:val="en-US"/>
+            </w:rPr>
+            <w:t>.</w:t>
+          </w:r>
+        </w:p>
+        <w:p>
+          <w:pPr>
+            <w:autoSpaceDE w:val="0"/>
+            <w:autoSpaceDN w:val="0"/>
+            <w:ind w:left="284" w:hanging="480"/>
+            <w:divId w:val="1004431596"/>
+            <w:rPr>
+              <w:rFonts w:eastAsia="Times New Roman"/>
+              <w:lang w:val="en-US"/>
+            </w:rPr>
+          </w:pPr>
+          <w:r>
+            <w:rPr>
+              <w:rFonts w:eastAsia="Times New Roman"/>
+              <w:lang w:val="en-US"/>
+            </w:rPr>
+            <w:t xml:space="preserve">Van, R., &amp; Fred, L. (2009). </w:t>
+          </w:r>
+          <w:r>
+            <w:rPr>
+              <w:rFonts w:eastAsia="Times New Roman"/>
+              <w:i/>
+              <w:iCs/>
+              <w:lang w:val="en-US"/>
+            </w:rPr>
+            <w:t>Python 3 Reference Manual</w:t>
+          </w:r>
+          <w:r>
+            <w:rPr>
+              <w:rFonts w:eastAsia="Times New Roman"/>
+              <w:lang w:val="en-US"/>
+            </w:rPr>
+            <w:t>. CreateSpace.</w:t>
+          </w:r>
+        </w:p>
+        <w:p>
+          <w:pPr>
+            <w:autoSpaceDE w:val="0"/>
+            <w:autoSpaceDN w:val="0"/>
+            <w:ind w:left="284" w:hanging="480"/>
+            <w:divId w:val="1914386686"/>
+            <w:rPr>
+              <w:rFonts w:eastAsia="Times New Roman"/>
+              <w:lang w:val="en-US"/>
+            </w:rPr>
+          </w:pPr>
+          <w:r>
+            <w:rPr>
+              <w:rFonts w:eastAsia="Times New Roman"/>
+              <w:lang w:val="en-US"/>
+            </w:rPr>
+            <w:t xml:space="preserve">WHO. (2023). </w:t>
+          </w:r>
+          <w:proofErr w:type="spellStart"/>
+          <w:r>
+            <w:rPr>
+              <w:rFonts w:eastAsia="Times New Roman"/>
+              <w:i/>
+              <w:iCs/>
+              <w:lang w:val="en-US"/>
+            </w:rPr>
+            <w:t>Demencia</w:t>
+          </w:r>
+          <w:proofErr w:type="spellEnd"/>
+          <w:r>
+            <w:rPr>
+              <w:rFonts w:eastAsia="Times New Roman"/>
+              <w:lang w:val="en-US"/>
+            </w:rPr>
+            <w:t>. https://www.who.int/es/news-room/fact-sheets/detail/dementia</w:t>
+          </w:r>
+        </w:p>
+        <w:p>
+          <w:pPr>
+            <w:ind w:left="284"/>
+          </w:pPr>
+          <w:r>
+            <w:rPr>
+              <w:rFonts w:eastAsia="Times New Roman"/>
+              <w:lang w:val="en-US"/>
+            </w:rPr>
+            <w:t> </w:t>
+          </w:r>
+        </w:p>
+      </w:sdtContent>
+    </w:sdt>
     <w:sectPr>
       <w:pgSz w:w="12240" w:h="15840"/>
       <w:pgMar w:top="1440" w:right="1440" w:bottom="1440" w:left="1440" w:header="708" w:footer="708" w:gutter="0"/>
@@ -2986,11 +4019,10 @@
     <w:uiPriority w:val="9"/>
     <w:unhideWhenUsed/>
     <w:qFormat/>
-    <w:rsid w:val="007C6FBD"/>
+    <w:rsid w:val="00641A7A"/>
     <w:pPr>
       <w:keepNext/>
       <w:keepLines/>
-      <w:spacing w:before="160" w:after="80"/>
       <w:outlineLvl w:val="1"/>
     </w:pPr>
     <w:rPr>
@@ -3199,7 +4231,7 @@
     <w:basedOn w:val="Fuentedeprrafopredeter"/>
     <w:link w:val="Ttulo2"/>
     <w:uiPriority w:val="9"/>
-    <w:rsid w:val="007C6FBD"/>
+    <w:rsid w:val="00641A7A"/>
     <w:rPr>
       <w:rFonts w:ascii="Times New Roman" w:eastAsiaTheme="majorEastAsia" w:hAnsi="Times New Roman" w:cstheme="majorBidi"/>
       <w:b/>
@@ -3617,13 +4649,19 @@
     <w:rsidRoot w:val="00FE269F"/>
     <w:rsid w:val="00001271"/>
     <w:rsid w:val="000211D8"/>
+    <w:rsid w:val="00130F55"/>
+    <w:rsid w:val="00410A05"/>
     <w:rsid w:val="0043312E"/>
     <w:rsid w:val="0053109A"/>
+    <w:rsid w:val="00597BE2"/>
+    <w:rsid w:val="006A50BB"/>
     <w:rsid w:val="00777507"/>
     <w:rsid w:val="00A33929"/>
     <w:rsid w:val="00A361B2"/>
     <w:rsid w:val="00AD6383"/>
     <w:rsid w:val="00C526F6"/>
+    <w:rsid w:val="00D25A04"/>
+    <w:rsid w:val="00E05B9C"/>
     <w:rsid w:val="00E4180E"/>
     <w:rsid w:val="00FE269F"/>
   </w:rsids>
@@ -4081,7 +5119,7 @@
     <w:basedOn w:val="Fuentedeprrafopredeter"/>
     <w:uiPriority w:val="99"/>
     <w:semiHidden/>
-    <w:rsid w:val="00C526F6"/>
+    <w:rsid w:val="00597BE2"/>
     <w:rPr>
       <w:color w:val="666666"/>
     </w:rPr>
@@ -4089,6 +5127,10 @@
   <w:style w:type="paragraph" w:customStyle="1" w:styleId="6AD5FF5E0EC14BCF9FDDAA36FF4FBC64">
     <w:name w:val="6AD5FF5E0EC14BCF9FDDAA36FF4FBC64"/>
     <w:rsid w:val="00001271"/>
+  </w:style>
+  <w:style w:type="paragraph" w:customStyle="1" w:styleId="6995DA5013A847ECA54680E5C5FC8FB6">
+    <w:name w:val="6995DA5013A847ECA54680E5C5FC8FB6"/>
+    <w:rsid w:val="00597BE2"/>
   </w:style>
 </w:styles>
 </file>
@@ -4410,7 +5452,7 @@
     <we:reference id="wa104382081" version="1.55.1.0" store="" storeType="OMEX"/>
   </we:alternateReferences>
   <we:properties>
-    <we:property name="MENDELEY_CITATIONS" value="[{&quot;citationID&quot;:&quot;MENDELEY_CITATION_6b66722c-746a-4fc5-ab69-089aa269da2a&quot;,&quot;properties&quot;:{&quot;noteIndex&quot;:0},&quot;isEdited&quot;:false,&quot;manualOverride&quot;:{&quot;isManuallyOverridden&quot;:false,&quot;citeprocText&quot;:&quot;(OPS, 2023)&quot;,&quot;manualOverrideText&quot;:&quot;&quot;},&quot;citationTag&quot;:&quot;MENDELEY_CITATION_v3_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&quot;,&quot;citationItems&quot;:[{&quot;id&quot;:&quot;824a9d0b-646d-3b44-9684-afd909f29f91&quot;,&quot;itemData&quot;:{&quot;type&quot;:&quot;webpage&quot;,&quot;id&quot;:&quot;824a9d0b-646d-3b44-9684-afd909f29f91&quot;,&quot;title&quot;:&quot;Demencia - OPS/OMS | Organización Panamericana de la Salud&quot;,&quot;groupId&quot;:&quot;0426c3e1-6d28-326a-8410-5ba2185c4c1b&quot;,&quot;author&quot;:[{&quot;family&quot;:&quot;OPS&quot;,&quot;given&quot;:&quot;&quot;,&quot;parse-names&quot;:false,&quot;dropping-particle&quot;:&quot;&quot;,&quot;non-dropping-particle&quot;:&quot;&quot;}],&quot;accessed&quot;:{&quot;date-parts&quot;:[[2024,4,22]]},&quot;URL&quot;:&quot;https://www.paho.org/es/temas/demencia&quot;,&quot;issued&quot;:{&quot;date-parts&quot;:[[2023]]}},&quot;isTemporary&quot;:false}]},{&quot;citationID&quot;:&quot;MENDELEY_CITATION_f69ba623-89d0-4a64-a286-15338afd2b1e&quot;,&quot;properties&quot;:{&quot;noteIndex&quot;:0},&quot;isEdited&quot;:false,&quot;manualOverride&quot;:{&quot;isManuallyOverridden&quot;:false,&quot;citeprocText&quot;:&quot;(Medline, 2024)&quot;,&quot;manualOverrideText&quot;:&quot;&quot;},&quot;citationTag&quot;:&quot;MENDELEY_CITATION_v3_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&quot;,&quot;citationItems&quot;:[{&quot;id&quot;:&quot;f5343806-b902-3f07-949f-37abb24948cc&quot;,&quot;itemData&quot;:{&quot;type&quot;:&quot;webpage&quot;,&quot;id&quot;:&quot;f5343806-b902-3f07-949f-37abb24948cc&quot;,&quot;title&quot;:&quot;Demencia: MedlinePlus enciclopedia médica&quot;,&quot;groupId&quot;:&quot;0426c3e1-6d28-326a-8410-5ba2185c4c1b&quot;,&quot;author&quot;:[{&quot;family&quot;:&quot;Medline&quot;,&quot;given&quot;:&quot;&quot;,&quot;parse-names&quot;:false,&quot;dropping-particle&quot;:&quot;&quot;,&quot;non-dropping-particle&quot;:&quot;&quot;}],&quot;accessed&quot;:{&quot;date-parts&quot;:[[2024,5,1]]},&quot;URL&quot;:&quot;https://medlineplus.gov/spanish/ency/article/000739.htm&quot;,&quot;issued&quot;:{&quot;date-parts&quot;:[[2024]]}},&quot;isTemporary&quot;:false}]},{&quot;citationID&quot;:&quot;MENDELEY_CITATION_686919aa-7a5c-48a4-ad62-7f4ca9c41476&quot;,&quot;properties&quot;:{&quot;noteIndex&quot;:0},&quot;isEdited&quot;:false,&quot;manualOverride&quot;:{&quot;isManuallyOverridden&quot;:false,&quot;citeprocText&quot;:&quot;(WHO, 2023)&quot;,&quot;manualOverrideText&quot;:&quot;&quot;},&quot;citationTag&quot;:&quot;MENDELEY_CITATION_v3_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&quot;,&quot;citationItems&quot;:[{&quot;id&quot;:&quot;cfd55636-fb4e-3577-a99d-8d0701e6ad2a&quot;,&quot;itemData&quot;:{&quot;type&quot;:&quot;webpage&quot;,&quot;id&quot;:&quot;cfd55636-fb4e-3577-a99d-8d0701e6ad2a&quot;,&quot;title&quot;:&quot;Demencia&quot;,&quot;groupId&quot;:&quot;0426c3e1-6d28-326a-8410-5ba2185c4c1b&quot;,&quot;author&quot;:[{&quot;family&quot;:&quot;WHO&quot;,&quot;given&quot;:&quot;&quot;,&quot;parse-names&quot;:false,&quot;dropping-particle&quot;:&quot;&quot;,&quot;non-dropping-particle&quot;:&quot;&quot;}],&quot;accessed&quot;:{&quot;date-parts&quot;:[[2024,5,1]]},&quot;URL&quot;:&quot;https://www.who.int/es/news-room/fact-sheets/detail/dementia&quot;,&quot;issued&quot;:{&quot;date-parts&quot;:[[2023]]}},&quot;isTemporary&quot;:false}]},{&quot;citationID&quot;:&quot;MENDELEY_CITATION_6468a195-d42b-4236-8900-9a0a35a52f61&quot;,&quot;properties&quot;:{&quot;noteIndex&quot;:0},&quot;isEdited&quot;:false,&quot;manualOverride&quot;:{&quot;isManuallyOverridden&quot;:false,&quot;citeprocText&quot;:&quot;(OPS, 2023)&quot;,&quot;manualOverrideText&quot;:&quot;&quot;},&quot;citationTag&quot;:&quot;MENDELEY_CITATION_v3_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&quot;,&quot;citationItems&quot;:[{&quot;id&quot;:&quot;824a9d0b-646d-3b44-9684-afd909f29f91&quot;,&quot;itemData&quot;:{&quot;type&quot;:&quot;webpage&quot;,&quot;id&quot;:&quot;824a9d0b-646d-3b44-9684-afd909f29f91&quot;,&quot;title&quot;:&quot;Demencia - OPS/OMS | Organización Panamericana de la Salud&quot;,&quot;groupId&quot;:&quot;0426c3e1-6d28-326a-8410-5ba2185c4c1b&quot;,&quot;author&quot;:[{&quot;family&quot;:&quot;OPS&quot;,&quot;given&quot;:&quot;&quot;,&quot;parse-names&quot;:false,&quot;dropping-particle&quot;:&quot;&quot;,&quot;non-dropping-particle&quot;:&quot;&quot;}],&quot;accessed&quot;:{&quot;date-parts&quot;:[[2024,4,22]]},&quot;URL&quot;:&quot;https://www.paho.org/es/temas/demencia&quot;,&quot;issued&quot;:{&quot;date-parts&quot;:[[2023]]}},&quot;isTemporary&quot;:false}]},{&quot;citationID&quot;:&quot;MENDELEY_CITATION_8a2255d6-f9ef-4ad2-9c4e-78664b11a784&quot;,&quot;properties&quot;:{&quot;noteIndex&quot;:0},&quot;isEdited&quot;:false,&quot;manualOverride&quot;:{&quot;isManuallyOverridden&quot;:false,&quot;citeprocText&quot;:&quot;(IMSS, 2015)&quot;,&quot;manualOverrideText&quot;:&quot;&quot;},&quot;citationTag&quot;:&quot;MENDELEY_CITATION_v3_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&quot;,&quot;citationItems&quot;:[{&quot;id&quot;:&quot;a37e27f9-08b5-392f-b585-08c93205aa2d&quot;,&quot;itemData&quot;:{&quot;type&quot;:&quot;webpage&quot;,&quot;id&quot;:&quot;a37e27f9-08b5-392f-b585-08c93205aa2d&quot;,&quot;title&quot;:&quot;Enfermedad de Alzheimer&quot;,&quot;groupId&quot;:&quot;0426c3e1-6d28-326a-8410-5ba2185c4c1b&quot;,&quot;author&quot;:[{&quot;family&quot;:&quot;IMSS&quot;,&quot;given&quot;:&quot;&quot;,&quot;parse-names&quot;:false,&quot;dropping-particle&quot;:&quot;&quot;,&quot;non-dropping-particle&quot;:&quot;&quot;}],&quot;accessed&quot;:{&quot;date-parts&quot;:[[2024,5,1]]},&quot;URL&quot;:&quot;https://www.imss.gob.mx/salud-en-linea/enfermedad-alzheimer&quot;,&quot;issued&quot;:{&quot;date-parts&quot;:[[2015]]}},&quot;isTemporary&quot;:false}]},{&quot;citationID&quot;:&quot;MENDELEY_CITATION_f7afe293-d55c-406e-b1b7-5d6109c8e729&quot;,&quot;properties&quot;:{&quot;noteIndex&quot;:0},&quot;isEdited&quot;:false,&quot;manualOverride&quot;:{&quot;isManuallyOverridden&quot;:false,&quot;citeprocText&quot;:&quot;(SSA México, 2021)&quot;,&quot;manualOverrideText&quot;:&quot;&quot;},&quot;citationTag&quot;:&quot;MENDELEY_CITATION_v3_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&quot;,&quot;citationItems&quot;:[{&quot;id&quot;:&quot;4dd954c0-a1c2-3985-b1a5-9d6be51da2cf&quot;,&quot;itemData&quot;:{&quot;type&quot;:&quot;webpage&quot;,&quot;id&quot;:&quot;4dd954c0-a1c2-3985-b1a5-9d6be51da2cf&quot;,&quot;title&quot;:&quot;Enfermedad de Alzheimer, demencia más común que afecta a personas adultas mayores | Secretaría de Salud | Gobierno | gob.mx&quot;,&quot;groupId&quot;:&quot;0426c3e1-6d28-326a-8410-5ba2185c4c1b&quot;,&quot;author&quot;:[{&quot;family&quot;:&quot;SSA México&quot;,&quot;given&quot;:&quot;&quot;,&quot;parse-names&quot;:false,&quot;dropping-particle&quot;:&quot;&quot;,&quot;non-dropping-particle&quot;:&quot;&quot;}],&quot;accessed&quot;:{&quot;date-parts&quot;:[[2024,5,1]]},&quot;URL&quot;:&quot;https://www.gob.mx/salud/es/articulos/enfermedad-de-alzheimer-demencia-mas-comun-que-afecta-a-personas-adultas-mayores?idiom=es&quot;,&quot;issued&quot;:{&quot;date-parts&quot;:[[2021]]}},&quot;isTemporary&quot;:false}]},{&quot;citationID&quot;:&quot;MENDELEY_CITATION_2c07e7df-d405-4324-8e85-f24e0c92472f&quot;,&quot;properties&quot;:{&quot;noteIndex&quot;:0},&quot;isEdited&quot;:false,&quot;manualOverride&quot;:{&quot;isManuallyOverridden&quot;:false,&quot;citeprocText&quot;:&quot;(Farooqui, 2016)&quot;,&quot;manualOverrideText&quot;:&quot;&quot;},&quot;citationTag&quot;:&quot;MENDELEY_CITATION_v3_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&quot;,&quot;citationItems&quot;:[{&quot;id&quot;:&quot;dfb84fd4-7ce9-3a2a-93de-421665a2758c&quot;,&quot;itemData&quot;:{&quot;type&quot;:&quot;article-journal&quot;,&quot;id&quot;:&quot;dfb84fd4-7ce9-3a2a-93de-421665a2758c&quot;,&quot;title&quot;:&quot;Neurochemical Aspects of Neurological Disorders&quot;,&quot;groupId&quot;:&quot;0426c3e1-6d28-326a-8410-5ba2185c4c1b&quot;,&quot;author&quot;:[{&quot;family&quot;:&quot;Farooqui&quot;,&quot;given&quot;:&quot;Akhlaq A.&quot;,&quot;parse-names&quot;:false,&quot;dropping-particle&quot;:&quot;&quot;,&quot;non-dropping-particle&quot;:&quot;&quot;}],&quot;container-title&quot;:&quot;Trace Amines and Neurological Disorders: Potential Mechanisms and Risk Factors&quot;,&quot;accessed&quot;:{&quot;date-parts&quot;:[[2024,5,1]]},&quot;DOI&quot;:&quot;10.1016/B978-0-12-803603-7.00016-1&quot;,&quot;ISBN&quot;:&quot;9780128036167&quot;,&quot;issued&quot;:{&quot;date-parts&quot;:[[2016,1,1]]},&quot;page&quot;:&quot;237-256&quot;,&quot;abstract&quot;:&quot;Neurological disorders are a group of pathological conditions that damage neurons and neuronal net leading to the loss of neuronal functions. Neurological disorders include neurotraumatic diseases (stroke, traumatic brain injury, and spinal cord injury), neurodegenerative diseases (Alzheimer, Parkinson, and Huntington diseases), and neuropsychiatric diseases (depression, autism, and hyperactivity disorders). Multiple factors are associated with the pathogenesis of neurological disorders. However, it is becoming increasingly evident that dysregulation of the inflammatory network and oxidative imbalance along with mitochondrial dysfunction and accumulation of abnormal, aggregated proteins play a major role in neurodegeneration in the above-mentioned neurological disorders. Neurodegeneration in neurological disorders is regulated by many different factors, including, but not limited to, inherited genetic abnormalities, problems in the immune system, and environmental factors. At present, nothing is known about the contribution of trace amines and their receptors in the pathogenesis of neurotraumatic and neurodegenerative diseases. However, trace amines and their receptors have been reported in the pathogenesis of neuropsychiatric diseases.&quot;,&quot;publisher&quot;:&quot;Academic Press&quot;,&quot;container-title-short&quot;:&quot;&quot;},&quot;isTemporary&quot;:false}]}]"/>
+    <we:property name="MENDELEY_CITATIONS" value="[{&quot;citationID&quot;:&quot;MENDELEY_CITATION_6b66722c-746a-4fc5-ab69-089aa269da2a&quot;,&quot;properties&quot;:{&quot;noteIndex&quot;:0},&quot;isEdited&quot;:false,&quot;manualOverride&quot;:{&quot;isManuallyOverridden&quot;:false,&quot;citeprocText&quot;:&quot;(OPS, 2023)&quot;,&quot;manualOverrideText&quot;:&quot;&quot;},&quot;citationTag&quot;:&quot;MENDELEY_CITATION_v3_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&quot;,&quot;citationItems&quot;:[{&quot;id&quot;:&quot;824a9d0b-646d-3b44-9684-afd909f29f91&quot;,&quot;itemData&quot;:{&quot;type&quot;:&quot;webpage&quot;,&quot;id&quot;:&quot;824a9d0b-646d-3b44-9684-afd909f29f91&quot;,&quot;title&quot;:&quot;Demencia - OPS/OMS | Organización Panamericana de la Salud&quot;,&quot;groupId&quot;:&quot;0426c3e1-6d28-326a-8410-5ba2185c4c1b&quot;,&quot;author&quot;:[{&quot;family&quot;:&quot;OPS&quot;,&quot;given&quot;:&quot;&quot;,&quot;parse-names&quot;:false,&quot;dropping-particle&quot;:&quot;&quot;,&quot;non-dropping-particle&quot;:&quot;&quot;}],&quot;accessed&quot;:{&quot;date-parts&quot;:[[2024,4,22]]},&quot;URL&quot;:&quot;https://www.paho.org/es/temas/demencia&quot;,&quot;issued&quot;:{&quot;date-parts&quot;:[[2023]]}},&quot;isTemporary&quot;:false}]},{&quot;citationID&quot;:&quot;MENDELEY_CITATION_f69ba623-89d0-4a64-a286-15338afd2b1e&quot;,&quot;properties&quot;:{&quot;noteIndex&quot;:0},&quot;isEdited&quot;:false,&quot;manualOverride&quot;:{&quot;isManuallyOverridden&quot;:false,&quot;citeprocText&quot;:&quot;(Medline, 2024)&quot;,&quot;manualOverrideText&quot;:&quot;&quot;},&quot;citationTag&quot;:&quot;MENDELEY_CITATION_v3_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&quot;,&quot;citationItems&quot;:[{&quot;id&quot;:&quot;f5343806-b902-3f07-949f-37abb24948cc&quot;,&quot;itemData&quot;:{&quot;type&quot;:&quot;webpage&quot;,&quot;id&quot;:&quot;f5343806-b902-3f07-949f-37abb24948cc&quot;,&quot;title&quot;:&quot;Demencia: MedlinePlus enciclopedia médica&quot;,&quot;groupId&quot;:&quot;0426c3e1-6d28-326a-8410-5ba2185c4c1b&quot;,&quot;author&quot;:[{&quot;family&quot;:&quot;Medline&quot;,&quot;given&quot;:&quot;&quot;,&quot;parse-names&quot;:false,&quot;dropping-particle&quot;:&quot;&quot;,&quot;non-dropping-particle&quot;:&quot;&quot;}],&quot;accessed&quot;:{&quot;date-parts&quot;:[[2024,5,1]]},&quot;URL&quot;:&quot;https://medlineplus.gov/spanish/ency/article/000739.htm&quot;,&quot;issued&quot;:{&quot;date-parts&quot;:[[2024]]}},&quot;isTemporary&quot;:false}]},{&quot;citationID&quot;:&quot;MENDELEY_CITATION_686919aa-7a5c-48a4-ad62-7f4ca9c41476&quot;,&quot;properties&quot;:{&quot;noteIndex&quot;:0},&quot;isEdited&quot;:false,&quot;manualOverride&quot;:{&quot;isManuallyOverridden&quot;:false,&quot;citeprocText&quot;:&quot;(WHO, 2023)&quot;,&quot;manualOverrideText&quot;:&quot;&quot;},&quot;citationTag&quot;:&quot;MENDELEY_CITATION_v3_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&quot;,&quot;citationItems&quot;:[{&quot;id&quot;:&quot;cfd55636-fb4e-3577-a99d-8d0701e6ad2a&quot;,&quot;itemData&quot;:{&quot;type&quot;:&quot;webpage&quot;,&quot;id&quot;:&quot;cfd55636-fb4e-3577-a99d-8d0701e6ad2a&quot;,&quot;title&quot;:&quot;Demencia&quot;,&quot;groupId&quot;:&quot;0426c3e1-6d28-326a-8410-5ba2185c4c1b&quot;,&quot;author&quot;:[{&quot;family&quot;:&quot;WHO&quot;,&quot;given&quot;:&quot;&quot;,&quot;parse-names&quot;:false,&quot;dropping-particle&quot;:&quot;&quot;,&quot;non-dropping-particle&quot;:&quot;&quot;}],&quot;accessed&quot;:{&quot;date-parts&quot;:[[2024,5,1]]},&quot;URL&quot;:&quot;https://www.who.int/es/news-room/fact-sheets/detail/dementia&quot;,&quot;issued&quot;:{&quot;date-parts&quot;:[[2023]]}},&quot;isTemporary&quot;:false}]},{&quot;citationID&quot;:&quot;MENDELEY_CITATION_6468a195-d42b-4236-8900-9a0a35a52f61&quot;,&quot;properties&quot;:{&quot;noteIndex&quot;:0},&quot;isEdited&quot;:false,&quot;manualOverride&quot;:{&quot;isManuallyOverridden&quot;:false,&quot;citeprocText&quot;:&quot;(OPS, 2023)&quot;,&quot;manualOverrideText&quot;:&quot;&quot;},&quot;citationTag&quot;:&quot;MENDELEY_CITATION_v3_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&quot;,&quot;citationItems&quot;:[{&quot;id&quot;:&quot;824a9d0b-646d-3b44-9684-afd909f29f91&quot;,&quot;itemData&quot;:{&quot;type&quot;:&quot;webpage&quot;,&quot;id&quot;:&quot;824a9d0b-646d-3b44-9684-afd909f29f91&quot;,&quot;title&quot;:&quot;Demencia - OPS/OMS | Organización Panamericana de la Salud&quot;,&quot;groupId&quot;:&quot;0426c3e1-6d28-326a-8410-5ba2185c4c1b&quot;,&quot;author&quot;:[{&quot;family&quot;:&quot;OPS&quot;,&quot;given&quot;:&quot;&quot;,&quot;parse-names&quot;:false,&quot;dropping-particle&quot;:&quot;&quot;,&quot;non-dropping-particle&quot;:&quot;&quot;}],&quot;accessed&quot;:{&quot;date-parts&quot;:[[2024,4,22]]},&quot;URL&quot;:&quot;https://www.paho.org/es/temas/demencia&quot;,&quot;issued&quot;:{&quot;date-parts&quot;:[[2023]]}},&quot;isTemporary&quot;:false}]},{&quot;citationID&quot;:&quot;MENDELEY_CITATION_8a2255d6-f9ef-4ad2-9c4e-78664b11a784&quot;,&quot;properties&quot;:{&quot;noteIndex&quot;:0},&quot;isEdited&quot;:false,&quot;manualOverride&quot;:{&quot;isManuallyOverridden&quot;:false,&quot;citeprocText&quot;:&quot;(IMSS, 2015)&quot;,&quot;manualOverrideText&quot;:&quot;&quot;},&quot;citationTag&quot;:&quot;MENDELEY_CITATION_v3_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&quot;,&quot;citationItems&quot;:[{&quot;id&quot;:&quot;a37e27f9-08b5-392f-b585-08c93205aa2d&quot;,&quot;itemData&quot;:{&quot;type&quot;:&quot;webpage&quot;,&quot;id&quot;:&quot;a37e27f9-08b5-392f-b585-08c93205aa2d&quot;,&quot;title&quot;:&quot;Enfermedad de Alzheimer&quot;,&quot;groupId&quot;:&quot;0426c3e1-6d28-326a-8410-5ba2185c4c1b&quot;,&quot;author&quot;:[{&quot;family&quot;:&quot;IMSS&quot;,&quot;given&quot;:&quot;&quot;,&quot;parse-names&quot;:false,&quot;dropping-particle&quot;:&quot;&quot;,&quot;non-dropping-particle&quot;:&quot;&quot;}],&quot;accessed&quot;:{&quot;date-parts&quot;:[[2024,5,1]]},&quot;URL&quot;:&quot;https://www.imss.gob.mx/salud-en-linea/enfermedad-alzheimer&quot;,&quot;issued&quot;:{&quot;date-parts&quot;:[[2015]]}},&quot;isTemporary&quot;:false}]},{&quot;citationID&quot;:&quot;MENDELEY_CITATION_f7afe293-d55c-406e-b1b7-5d6109c8e729&quot;,&quot;properties&quot;:{&quot;noteIndex&quot;:0},&quot;isEdited&quot;:false,&quot;manualOverride&quot;:{&quot;isManuallyOverridden&quot;:false,&quot;citeprocText&quot;:&quot;(SSA México, 2021)&quot;,&quot;manualOverrideText&quot;:&quot;&quot;},&quot;citationTag&quot;:&quot;MENDELEY_CITATION_v3_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&quot;,&quot;citationItems&quot;:[{&quot;id&quot;:&quot;4dd954c0-a1c2-3985-b1a5-9d6be51da2cf&quot;,&quot;itemData&quot;:{&quot;type&quot;:&quot;webpage&quot;,&quot;id&quot;:&quot;4dd954c0-a1c2-3985-b1a5-9d6be51da2cf&quot;,&quot;title&quot;:&quot;Enfermedad de Alzheimer, demencia más común que afecta a personas adultas mayores | Secretaría de Salud | Gobierno | gob.mx&quot;,&quot;groupId&quot;:&quot;0426c3e1-6d28-326a-8410-5ba2185c4c1b&quot;,&quot;author&quot;:[{&quot;family&quot;:&quot;SSA México&quot;,&quot;given&quot;:&quot;&quot;,&quot;parse-names&quot;:false,&quot;dropping-particle&quot;:&quot;&quot;,&quot;non-dropping-particle&quot;:&quot;&quot;}],&quot;accessed&quot;:{&quot;date-parts&quot;:[[2024,5,1]]},&quot;URL&quot;:&quot;https://www.gob.mx/salud/es/articulos/enfermedad-de-alzheimer-demencia-mas-comun-que-afecta-a-personas-adultas-mayores?idiom=es&quot;,&quot;issued&quot;:{&quot;date-parts&quot;:[[2021]]}},&quot;isTemporary&quot;:false}]},{&quot;citationID&quot;:&quot;MENDELEY_CITATION_2c07e7df-d405-4324-8e85-f24e0c92472f&quot;,&quot;properties&quot;:{&quot;noteIndex&quot;:0},&quot;isEdited&quot;:false,&quot;manualOverride&quot;:{&quot;isManuallyOverridden&quot;:false,&quot;citeprocText&quot;:&quot;(Farooqui, 2016)&quot;,&quot;manualOverrideText&quot;:&quot;&quot;},&quot;citationTag&quot;:&quot;MENDELEY_CITATION_v3_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&quot;,&quot;citationItems&quot;:[{&quot;id&quot;:&quot;dfb84fd4-7ce9-3a2a-93de-421665a2758c&quot;,&quot;itemData&quot;:{&quot;type&quot;:&quot;article-journal&quot;,&quot;id&quot;:&quot;dfb84fd4-7ce9-3a2a-93de-421665a2758c&quot;,&quot;title&quot;:&quot;Neurochemical Aspects of Neurological Disorders&quot;,&quot;groupId&quot;:&quot;0426c3e1-6d28-326a-8410-5ba2185c4c1b&quot;,&quot;author&quot;:[{&quot;family&quot;:&quot;Farooqui&quot;,&quot;given&quot;:&quot;Akhlaq A.&quot;,&quot;parse-names&quot;:false,&quot;dropping-particle&quot;:&quot;&quot;,&quot;non-dropping-particle&quot;:&quot;&quot;}],&quot;container-title&quot;:&quot;Trace Amines and Neurological Disorders: Potential Mechanisms and Risk Factors&quot;,&quot;accessed&quot;:{&quot;date-parts&quot;:[[2024,5,1]]},&quot;DOI&quot;:&quot;10.1016/B978-0-12-803603-7.00016-1&quot;,&quot;ISBN&quot;:&quot;9780128036167&quot;,&quot;issued&quot;:{&quot;date-parts&quot;:[[2016,1,1]]},&quot;page&quot;:&quot;237-256&quot;,&quot;abstract&quot;:&quot;Neurological disorders are a group of pathological conditions that damage neurons and neuronal net leading to the loss of neuronal functions. Neurological disorders include neurotraumatic diseases (stroke, traumatic brain injury, and spinal cord injury), neurodegenerative diseases (Alzheimer, Parkinson, and Huntington diseases), and neuropsychiatric diseases (depression, autism, and hyperactivity disorders). Multiple factors are associated with the pathogenesis of neurological disorders. However, it is becoming increasingly evident that dysregulation of the inflammatory network and oxidative imbalance along with mitochondrial dysfunction and accumulation of abnormal, aggregated proteins play a major role in neurodegeneration in the above-mentioned neurological disorders. Neurodegeneration in neurological disorders is regulated by many different factors, including, but not limited to, inherited genetic abnormalities, problems in the immune system, and environmental factors. At present, nothing is known about the contribution of trace amines and their receptors in the pathogenesis of neurotraumatic and neurodegenerative diseases. However, trace amines and their receptors have been reported in the pathogenesis of neuropsychiatric diseases.&quot;,&quot;publisher&quot;:&quot;Academic Press&quot;},&quot;isTemporary&quot;:false}]},{&quot;citationID&quot;:&quot;MENDELEY_CITATION_f8ef7767-0ae3-46bb-9a53-0d4e429815a2&quot;,&quot;properties&quot;:{&quot;noteIndex&quot;:0},&quot;isEdited&quot;:false,&quot;manualOverride&quot;:{&quot;isManuallyOverridden&quot;:false,&quot;citeprocText&quot;:&quot;(Davies et al., 2015)&quot;,&quot;manualOverrideText&quot;:&quot;&quot;},&quot;citationTag&quot;:&quot;MENDELEY_CITATION_v3_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&quot;,&quot;citationItems&quot;:[{&quot;id&quot;:&quot;d77ead03-d45b-391f-b98c-11a715af86d6&quot;,&quot;itemData&quot;:{&quot;type&quot;:&quot;article-journal&quot;,&quot;id&quot;:&quot;d77ead03-d45b-391f-b98c-11a715af86d6&quot;,&quot;title&quot;:&quot;ChEMBL web services: streamlining access to drug discovery data and utilities&quot;,&quot;groupId&quot;:&quot;0426c3e1-6d28-326a-8410-5ba2185c4c1b&quot;,&quot;author&quot;:[{&quot;family&quot;:&quot;Davies&quot;,&quot;given&quot;:&quot;Mark&quot;,&quot;parse-names&quot;:false,&quot;dropping-particle&quot;:&quot;&quot;,&quot;non-dropping-particle&quot;:&quot;&quot;},{&quot;family&quot;:&quot;Nowotka&quot;,&quot;given&quot;:&quot;Michał&quot;,&quot;parse-names&quot;:false,&quot;dropping-particle&quot;:&quot;&quot;,&quot;non-dropping-particle&quot;:&quot;&quot;},{&quot;family&quot;:&quot;Papadatos&quot;,&quot;given&quot;:&quot;George&quot;,&quot;parse-names&quot;:false,&quot;dropping-particle&quot;:&quot;&quot;,&quot;non-dropping-particle&quot;:&quot;&quot;},{&quot;family&quot;:&quot;Dedman&quot;,&quot;given&quot;:&quot;Nathan&quot;,&quot;parse-names&quot;:false,&quot;dropping-particle&quot;:&quot;&quot;,&quot;non-dropping-particle&quot;:&quot;&quot;},{&quot;family&quot;:&quot;Gaulton&quot;,&quot;given&quot;:&quot;Anna&quot;,&quot;parse-names&quot;:false,&quot;dropping-particle&quot;:&quot;&quot;,&quot;non-dropping-particle&quot;:&quot;&quot;},{&quot;family&quot;:&quot;Atkinson&quot;,&quot;given&quot;:&quot;Francis&quot;,&quot;parse-names&quot;:false,&quot;dropping-particle&quot;:&quot;&quot;,&quot;non-dropping-particle&quot;:&quot;&quot;},{&quot;family&quot;:&quot;Bellis&quot;,&quot;given&quot;:&quot;Louisa&quot;,&quot;parse-names&quot;:false,&quot;dropping-particle&quot;:&quot;&quot;,&quot;non-dropping-particle&quot;:&quot;&quot;},{&quot;family&quot;:&quot;Overington&quot;,&quot;given&quot;:&quot;John P.&quot;,&quot;parse-names&quot;:false,&quot;dropping-particle&quot;:&quot;&quot;,&quot;non-dropping-particle&quot;:&quot;&quot;}],&quot;container-title&quot;:&quot;Nucleic Acids Research&quot;,&quot;container-title-short&quot;:&quot;Nucleic Acids Res&quot;,&quot;accessed&quot;:{&quot;date-parts&quot;:[[2024,5,4]]},&quot;DOI&quot;:&quot;10.1093/NAR/GKV352&quot;,&quot;ISSN&quot;:&quot;13624962&quot;,&quot;PMID&quot;:&quot;25883136&quot;,&quot;URL&quot;:&quot;/pmc/articles/PMC4489243/&quot;,&quot;issued&quot;:{&quot;date-parts&quot;:[[2015,7,7]]},&quot;page&quot;:&quot;W612&quot;,&quot;abstract&quot;:&quot;ChEMBL is now a well-established resource in the fields of drug discovery and medicinal chemistry research. The ChEMBL database curates and stores standardized bioactivity, molecule, target and drug data extracted from multiple sources, including the primary medicinal chemistry literature. Programmatic access to ChEMBL data has been improved by a recent update to the ChEMBL web services (version 2.0.x, https://www.ebi.ac.uk/chembl/api/data/docs), which exposes significantly more data from the underlying database and introduces new functionality. To complement the datafocused services, a utility service (version 1.0.x, https://www.ebi.ac.uk/chembl/api/utils/docs), which provides RESTful access to commonly used cheminformatics methods, has also been concurrently developed. The ChEMBL web services can be used together or independently to build applications and data processing workflows relevant to drug discovery and chemical biology.&quot;,&quot;publisher&quot;:&quot;Oxford University Press&quot;,&quot;issue&quot;:&quot;Web Server issue&quot;,&quot;volume&quot;:&quot;43&quot;},&quot;isTemporary&quot;:false}]},{&quot;citationID&quot;:&quot;MENDELEY_CITATION_05cac0f3-5797-4fd0-8537-49cbec89a599&quot;,&quot;properties&quot;:{&quot;noteIndex&quot;:0},&quot;isEdited&quot;:false,&quot;manualOverride&quot;:{&quot;isManuallyOverridden&quot;:false,&quot;citeprocText&quot;:&quot;(Davies et al., 2015)&quot;,&quot;manualOverrideText&quot;:&quot;&quot;},&quot;citationItems&quot;:[{&quot;id&quot;:&quot;d77ead03-d45b-391f-b98c-11a715af86d6&quot;,&quot;itemData&quot;:{&quot;type&quot;:&quot;article-journal&quot;,&quot;id&quot;:&quot;d77ead03-d45b-391f-b98c-11a715af86d6&quot;,&quot;title&quot;:&quot;ChEMBL web services: streamlining access to drug discovery data and utilities&quot;,&quot;groupId&quot;:&quot;0426c3e1-6d28-326a-8410-5ba2185c4c1b&quot;,&quot;author&quot;:[{&quot;family&quot;:&quot;Davies&quot;,&quot;given&quot;:&quot;Mark&quot;,&quot;parse-names&quot;:false,&quot;dropping-particle&quot;:&quot;&quot;,&quot;non-dropping-particle&quot;:&quot;&quot;},{&quot;family&quot;:&quot;Nowotka&quot;,&quot;given&quot;:&quot;Michał&quot;,&quot;parse-names&quot;:false,&quot;dropping-particle&quot;:&quot;&quot;,&quot;non-dropping-particle&quot;:&quot;&quot;},{&quot;family&quot;:&quot;Papadatos&quot;,&quot;given&quot;:&quot;George&quot;,&quot;parse-names&quot;:false,&quot;dropping-particle&quot;:&quot;&quot;,&quot;non-dropping-particle&quot;:&quot;&quot;},{&quot;family&quot;:&quot;Dedman&quot;,&quot;given&quot;:&quot;Nathan&quot;,&quot;parse-names&quot;:false,&quot;dropping-particle&quot;:&quot;&quot;,&quot;non-dropping-particle&quot;:&quot;&quot;},{&quot;family&quot;:&quot;Gaulton&quot;,&quot;given&quot;:&quot;Anna&quot;,&quot;parse-names&quot;:false,&quot;dropping-particle&quot;:&quot;&quot;,&quot;non-dropping-particle&quot;:&quot;&quot;},{&quot;family&quot;:&quot;Atkinson&quot;,&quot;given&quot;:&quot;Francis&quot;,&quot;parse-names&quot;:false,&quot;dropping-particle&quot;:&quot;&quot;,&quot;non-dropping-particle&quot;:&quot;&quot;},{&quot;family&quot;:&quot;Bellis&quot;,&quot;given&quot;:&quot;Louisa&quot;,&quot;parse-names&quot;:false,&quot;dropping-particle&quot;:&quot;&quot;,&quot;non-dropping-particle&quot;:&quot;&quot;},{&quot;family&quot;:&quot;Overington&quot;,&quot;given&quot;:&quot;John P.&quot;,&quot;parse-names&quot;:false,&quot;dropping-particle&quot;:&quot;&quot;,&quot;non-dropping-particle&quot;:&quot;&quot;}],&quot;container-title&quot;:&quot;Nucleic Acids Research&quot;,&quot;container-title-short&quot;:&quot;Nucleic Acids Res&quot;,&quot;accessed&quot;:{&quot;date-parts&quot;:[[2024,5,4]]},&quot;DOI&quot;:&quot;10.1093/NAR/GKV352&quot;,&quot;ISSN&quot;:&quot;13624962&quot;,&quot;PMID&quot;:&quot;25883136&quot;,&quot;URL&quot;:&quot;/pmc/articles/PMC4489243/&quot;,&quot;issued&quot;:{&quot;date-parts&quot;:[[2015,7,7]]},&quot;page&quot;:&quot;W612&quot;,&quot;abstract&quot;:&quot;ChEMBL is now a well-established resource in the fields of drug discovery and medicinal chemistry research. The ChEMBL database curates and stores standardized bioactivity, molecule, target and drug data extracted from multiple sources, including the primary medicinal chemistry literature. Programmatic access to ChEMBL data has been improved by a recent update to the ChEMBL web services (version 2.0.x, https://www.ebi.ac.uk/chembl/api/data/docs), which exposes significantly more data from the underlying database and introduces new functionality. To complement the datafocused services, a utility service (version 1.0.x, https://www.ebi.ac.uk/chembl/api/utils/docs), which provides RESTful access to commonly used cheminformatics methods, has also been concurrently developed. The ChEMBL web services can be used together or independently to build applications and data processing workflows relevant to drug discovery and chemical biology.&quot;,&quot;publisher&quot;:&quot;Oxford University Press&quot;,&quot;issue&quot;:&quot;Web Server issue&quot;,&quot;volume&quot;:&quot;43&quot;},&quot;isTemporary&quot;:false}],&quot;citationTag&quot;:&quot;MENDELEY_CITATION_v3_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&quot;},{&quot;citationID&quot;:&quot;MENDELEY_CITATION_d3eeb2e9-1bf3-45a6-9a41-91092d7b8f3d&quot;,&quot;properties&quot;:{&quot;noteIndex&quot;:0},&quot;isEdited&quot;:false,&quot;manualOverride&quot;:{&quot;isManuallyOverridden&quot;:false,&quot;citeprocText&quot;:&quot;(Van &amp;#38; Fred, 2009)&quot;,&quot;manualOverrideText&quot;:&quot;&quot;},&quot;citationTag&quot;:&quot;MENDELEY_CITATION_v3_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&quot;,&quot;citationItems&quot;:[{&quot;id&quot;:&quot;f5dfe444-4ee2-3061-8ccd-6cff67c0c52b&quot;,&quot;itemData&quot;:{&quot;type&quot;:&quot;book&quot;,&quot;id&quot;:&quot;f5dfe444-4ee2-3061-8ccd-6cff67c0c52b&quot;,&quot;title&quot;:&quot;Python 3 Reference Manual&quot;,&quot;groupId&quot;:&quot;0426c3e1-6d28-326a-8410-5ba2185c4c1b&quot;,&quot;author&quot;:[{&quot;family&quot;:&quot;Van&quot;,&quot;given&quot;:&quot;Rossum&quot;,&quot;parse-names&quot;:false,&quot;dropping-particle&quot;:&quot;&quot;,&quot;non-dropping-particle&quot;:&quot;&quot;},{&quot;family&quot;:&quot;Fred&quot;,&quot;given&quot;:&quot;L.&quot;,&quot;parse-names&quot;:false,&quot;dropping-particle&quot;:&quot;&quot;,&quot;non-dropping-particle&quot;:&quot;&quot;}],&quot;issued&quot;:{&quot;date-parts&quot;:[[2009]]},&quot;publisher-place&quot;:&quot;Scotts Valley, CA&quot;,&quot;publisher&quot;:&quot;CreateSpace&quot;,&quot;container-title-short&quot;:&quot;&quot;},&quot;isTemporary&quot;:false}]},{&quot;citationID&quot;:&quot;MENDELEY_CITATION_ad392dec-6281-44ac-ac30-f69a3bf97aa0&quot;,&quot;properties&quot;:{&quot;noteIndex&quot;:0},&quot;isEdited&quot;:false,&quot;manualOverride&quot;:{&quot;isManuallyOverridden&quot;:false,&quot;citeprocText&quot;:&quot;(The pandas development team, 2020)&quot;,&quot;manualOverrideText&quot;:&quot;&quot;},&quot;citationTag&quot;:&quot;MENDELEY_CITATION_v3_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&quot;,&quot;citationItems&quot;:[{&quot;id&quot;:&quot;42b3fc60-eb2f-3495-82fa-99553c5cb3da&quot;,&quot;itemData&quot;:{&quot;type&quot;:&quot;article&quot;,&quot;id&quot;:&quot;42b3fc60-eb2f-3495-82fa-99553c5cb3da&quot;,&quot;title&quot;:&quot;pandas-dev/pandas: Pandas&quot;,&quot;groupId&quot;:&quot;0426c3e1-6d28-326a-8410-5ba2185c4c1b&quot;,&quot;author&quot;:[{&quot;family&quot;:&quot;The pandas development team&quot;,&quot;given&quot;:&quot;&quot;,&quot;parse-names&quot;:false,&quot;dropping-particle&quot;:&quot;&quot;,&quot;non-dropping-particle&quot;:&quot;&quot;}],&quot;number&quot;:&quot;2.1.4&quot;,&quot;issued&quot;:{&quot;date-parts&quot;:[[2020,2]]},&quot;publisher&quot;:&quot;Zenodo&quot;,&quot;container-title-short&quot;:&quot;&quot;},&quot;isTemporary&quot;:false}]}]"/>
     <we:property name="MENDELEY_CITATIONS_STYLE" value="{&quot;id&quot;:&quot;https://www.zotero.org/styles/apa&quot;,&quot;title&quot;:&quot;American Psychological Association 7th edition&quot;,&quot;format&quot;:&quot;author-date&quot;,&quot;defaultLocale&quot;:null,&quot;isLocaleCodeValid&quot;:true}"/>
   </we:properties>
   <we:bindings/>

</xml_diff>

<commit_message>
Avances en la intro
</commit_message>
<xml_diff>
--- a/Anteproyecto de investigación.docx
+++ b/Anteproyecto de investigación.docx
@@ -1148,6 +1148,85 @@
           <w:p>
             <w:pPr>
               <w:ind w:firstLine="0"/>
+              <w:jc w:val="center"/>
+            </w:pPr>
+            <w:r>
+              <w:t>APP</w:t>
+            </w:r>
+          </w:p>
+        </w:tc>
+        <w:tc>
+          <w:tcPr>
+            <w:tcW w:w="4675" w:type="dxa"/>
+          </w:tcPr>
+          <w:p>
+            <w:pPr>
+              <w:ind w:firstLine="0"/>
+            </w:pPr>
+          </w:p>
+        </w:tc>
+      </w:tr>
+      <w:tr>
+        <w:tc>
+          <w:tcPr>
+            <w:tcW w:w="4675" w:type="dxa"/>
+          </w:tcPr>
+          <w:p>
+            <w:pPr>
+              <w:ind w:firstLine="0"/>
+              <w:jc w:val="center"/>
+            </w:pPr>
+            <w:r>
+              <w:t>IMSS</w:t>
+            </w:r>
+          </w:p>
+        </w:tc>
+        <w:tc>
+          <w:tcPr>
+            <w:tcW w:w="4675" w:type="dxa"/>
+          </w:tcPr>
+          <w:p>
+            <w:pPr>
+              <w:ind w:firstLine="0"/>
+            </w:pPr>
+          </w:p>
+        </w:tc>
+      </w:tr>
+      <w:tr>
+        <w:tc>
+          <w:tcPr>
+            <w:tcW w:w="4675" w:type="dxa"/>
+          </w:tcPr>
+          <w:p>
+            <w:pPr>
+              <w:ind w:firstLine="0"/>
+              <w:jc w:val="center"/>
+            </w:pPr>
+            <w:r>
+              <w:t>(Aβ)</w:t>
+            </w:r>
+          </w:p>
+        </w:tc>
+        <w:tc>
+          <w:tcPr>
+            <w:tcW w:w="4675" w:type="dxa"/>
+          </w:tcPr>
+          <w:p>
+            <w:pPr>
+              <w:ind w:firstLine="0"/>
+            </w:pPr>
+          </w:p>
+        </w:tc>
+      </w:tr>
+      <w:tr>
+        <w:tc>
+          <w:tcPr>
+            <w:tcW w:w="4675" w:type="dxa"/>
+          </w:tcPr>
+          <w:p>
+            <w:pPr>
+              <w:ind w:firstLine="0"/>
+              <w:jc w:val="center"/>
             </w:pPr>
           </w:p>
         </w:tc>
@@ -1170,6 +1249,7 @@
           <w:p>
             <w:pPr>
               <w:ind w:firstLine="0"/>
+              <w:jc w:val="center"/>
             </w:pPr>
           </w:p>
         </w:tc>
@@ -1192,6 +1272,7 @@
           <w:p>
             <w:pPr>
               <w:ind w:firstLine="0"/>
+              <w:jc w:val="center"/>
             </w:pPr>
           </w:p>
         </w:tc>
@@ -1438,7 +1519,55 @@
         <w:ind w:left="284"/>
       </w:pPr>
       <w:r>
-        <w:t>Es la demencia neurodegenerativa más prevalente a nivel mundial, se caracteriza por el deterioro progresivo de las funciones mentales. Esta enfermedad afecta las células del cerebro (neuronas), provocando su degeneración y muerte. Las personas afectadas experimentan un deterioro gradual en habilidades cognitivas como la memoria, la orientación, el lenguaje, el aprendizaje</w:t>
+        <w:t>La enfermedad de Alzheimer fue descrita por prime</w:t>
+      </w:r>
+      <w:r>
+        <w:t xml:space="preserve">ra vez en el año 1906 en </w:t>
+      </w:r>
+      <w:proofErr w:type="spellStart"/>
+      <w:r>
+        <w:t>Alemannia</w:t>
+      </w:r>
+      <w:proofErr w:type="spellEnd"/>
+      <w:r>
+        <w:t xml:space="preserve"> por Alois Alzheimer</w:t>
+      </w:r>
+      <w:r>
+        <w:t xml:space="preserve"> </w:t>
+      </w:r>
+      <w:sdt>
+        <w:sdtPr>
+          <w:tag w:val="MENDELEY_CITATION_v3_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"/>
+          <w:id w:val="1586412355"/>
+          <w:placeholder>
+            <w:docPart w:val="DefaultPlaceholder_-1854013440"/>
+          </w:placeholder>
+        </w:sdtPr>
+        <w:sdtContent>
+          <w:r>
+            <w:t>(</w:t>
+          </w:r>
+          <w:proofErr w:type="spellStart"/>
+          <w:r>
+            <w:t>Stelzmann</w:t>
+          </w:r>
+          <w:proofErr w:type="spellEnd"/>
+          <w:r>
+            <w:t xml:space="preserve"> et al., 1995)</w:t>
+          </w:r>
+        </w:sdtContent>
+      </w:sdt>
+      <w:r>
+        <w:t xml:space="preserve">. </w:t>
+      </w:r>
+      <w:r>
+        <w:t>E</w:t>
+      </w:r>
+      <w:r>
+        <w:t>sta es</w:t>
+      </w:r>
+      <w:r>
+        <w:t xml:space="preserve"> la demencia neurodegenerativa más prevalente a nivel mundial, se caracteriza por el deterioro progresivo de las funciones mentales. Esta enfermedad afecta las células del cerebro (neuronas), provocando su degeneración y muerte. Las personas afectadas experimentan un deterioro gradual en habilidades cognitivas como la memoria, la orientación, el lenguaje, el aprendizaje</w:t>
       </w:r>
       <w:r>
         <w:t xml:space="preserve">, </w:t>
@@ -1506,19 +1635,38 @@
         <w:ind w:left="284"/>
       </w:pPr>
       <w:r>
-        <w:t xml:space="preserve">La enfermedad de Alzheimer se distingue por la presencia conjunta de dos tipos de lesiones en el cerebro: las placas extracelulares de beta amiloide (Aβ), también conocidas como placas </w:t>
-      </w:r>
-      <w:r>
         <w:lastRenderedPageBreak/>
-        <w:t>seniles (SP), y los ovillos neurofibrilares intracelulares (NFT), los cuales contribuyen a la atrofia cerebral</w:t>
-      </w:r>
-      <w:r>
-        <w:t xml:space="preserve"> </w:t>
+        <w:t>Las características principales</w:t>
+      </w:r>
+      <w:r>
+        <w:t xml:space="preserve"> de la</w:t>
+      </w:r>
+      <w:r>
+        <w:t xml:space="preserve"> enfermedad de Alzheimer (EA) son la formación de placas amiloides y la acumulación de ovillos neurofibrilares. Las placas amiloides están compuestas principalmente por la proteína beta-amiloide (Aβ), que se genera a partir del procesamiento secuencial de la proteína precursora de la beta-amiloide </w:t>
+      </w:r>
+      <w:r>
+        <w:t>(APP, por sus siglas en inglés "</w:t>
+      </w:r>
+      <w:proofErr w:type="spellStart"/>
+      <w:r>
+        <w:t>Amyloid</w:t>
+      </w:r>
+      <w:proofErr w:type="spellEnd"/>
+      <w:r>
+        <w:t xml:space="preserve"> Precursor </w:t>
+      </w:r>
+      <w:proofErr w:type="spellStart"/>
+      <w:r>
+        <w:t>Protein</w:t>
+      </w:r>
+      <w:proofErr w:type="spellEnd"/>
+      <w:r>
+        <w:t xml:space="preserve">"), </w:t>
       </w:r>
       <w:sdt>
         <w:sdtPr>
-          <w:tag w:val="MENDELEY_CITATION_v3_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"/>
-          <w:id w:val="-1065481490"/>
+          <w:tag w:val="MENDELEY_CITATION_v3_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"/>
+          <w:id w:val="745918247"/>
           <w:placeholder>
             <w:docPart w:val="DefaultPlaceholder_-1854013440"/>
           </w:placeholder>
@@ -1529,27 +1677,402 @@
           </w:r>
           <w:proofErr w:type="spellStart"/>
           <w:r>
-            <w:t>Farooqui</w:t>
+            <w:t>Sun</w:t>
           </w:r>
           <w:proofErr w:type="spellEnd"/>
           <w:r>
-            <w:t>, 2016)</w:t>
+            <w:t xml:space="preserve"> et al., 2012)</w:t>
           </w:r>
         </w:sdtContent>
       </w:sdt>
       <w:r>
+        <w:t>. Por otro lado, los ovillos neurofibrilares son formados por la proteína tau, la cual es un grupo de proteínas asociadas a los microtúbulos neuronales que se forman a través de un proceso de empalme alternativo del ARNm. Estos ovillos neurofibrilares se acumulan en el cerebro durante el desarrollo de la enfermedad de Alzheimer</w:t>
+      </w:r>
+      <w:r>
+        <w:t xml:space="preserve"> </w:t>
+      </w:r>
+      <w:sdt>
+        <w:sdtPr>
+          <w:tag w:val="MENDELEY_CITATION_v3_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"/>
+          <w:id w:val="1001400701"/>
+          <w:placeholder>
+            <w:docPart w:val="DefaultPlaceholder_-1854013440"/>
+          </w:placeholder>
+        </w:sdtPr>
+        <w:sdtContent>
+          <w:r>
+            <w:rPr>
+              <w:rFonts w:eastAsia="Times New Roman"/>
+            </w:rPr>
+            <w:t xml:space="preserve">(Johnson &amp; </w:t>
+          </w:r>
+          <w:proofErr w:type="spellStart"/>
+          <w:r>
+            <w:rPr>
+              <w:rFonts w:eastAsia="Times New Roman"/>
+            </w:rPr>
+            <w:t>Stoothoff</w:t>
+          </w:r>
+          <w:proofErr w:type="spellEnd"/>
+          <w:r>
+            <w:rPr>
+              <w:rFonts w:eastAsia="Times New Roman"/>
+            </w:rPr>
+            <w:t>, 2004)</w:t>
+          </w:r>
+        </w:sdtContent>
+      </w:sdt>
+      <w:r>
         <w:t>.</w:t>
       </w:r>
       <w:r>
         <w:t xml:space="preserve"> </w:t>
       </w:r>
+      <w:r>
+        <w:t>Existen diversas teorías acerca de</w:t>
+      </w:r>
+      <w:r>
+        <w:t xml:space="preserve"> la patogénesis del EA.</w:t>
+      </w:r>
+      <w:r>
+        <w:t xml:space="preserve"> Entre ellas, se encuentran la teoría del péptido amiloide, la hipótesis colinérgica el papel de la proteína Tau y la implicación del estrés oxidativo y el calcio  </w:t>
+      </w:r>
+      <w:sdt>
+        <w:sdtPr>
+          <w:tag w:val="MENDELEY_CITATION_v3_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"/>
+          <w:id w:val="-1652367885"/>
+          <w:placeholder>
+            <w:docPart w:val="DefaultPlaceholder_-1854013440"/>
+          </w:placeholder>
+        </w:sdtPr>
+        <w:sdtContent>
+          <w:r>
+            <w:t>(Sanabria-Castro et al., 2017)</w:t>
+          </w:r>
+        </w:sdtContent>
+      </w:sdt>
+      <w:r>
+        <w:t xml:space="preserve">. </w:t>
+      </w:r>
     </w:p>
     <w:p>
       <w:pPr>
         <w:ind w:left="284"/>
       </w:pPr>
     </w:p>
-    <w:p/>
+    <w:p>
+      <w:pPr>
+        <w:ind w:left="284"/>
+      </w:pPr>
+      <w:r>
+        <w:t xml:space="preserve">Respecto a </w:t>
+      </w:r>
+      <w:proofErr w:type="gramStart"/>
+      <w:r>
+        <w:t xml:space="preserve">la </w:t>
+      </w:r>
+      <w:r>
+        <w:t xml:space="preserve"> hipótesis</w:t>
+      </w:r>
+      <w:proofErr w:type="gramEnd"/>
+      <w:r>
+        <w:t xml:space="preserve"> de la proteína amiloide, la enfermedad se considera como una serie de anomalías en el procesamiento de la proteína precursora amiloide</w:t>
+      </w:r>
+      <w:r>
+        <w:t xml:space="preserve">, </w:t>
+      </w:r>
+      <w:r>
+        <w:t>donde el desequilibrio entre la producción y eliminación de la beta-amiloide es responsable de la formación anormal de las placas amiloides observadas</w:t>
+      </w:r>
+      <w:r>
+        <w:t xml:space="preserve"> </w:t>
+      </w:r>
+      <w:sdt>
+        <w:sdtPr>
+          <w:tag w:val="MENDELEY_CITATION_v3_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"/>
+          <w:id w:val="1048576918"/>
+          <w:placeholder>
+            <w:docPart w:val="4D930E7BAD2B4BC1AD57F69B8752BBD2"/>
+          </w:placeholder>
+        </w:sdtPr>
+        <w:sdtContent>
+          <w:r>
+            <w:t>(Cummings et al., 2007)</w:t>
+          </w:r>
+        </w:sdtContent>
+      </w:sdt>
+      <w:r>
+        <w:t xml:space="preserve">. </w:t>
+      </w:r>
+      <w:r>
+        <w:t>El péptido beta-amiloide</w:t>
+      </w:r>
+      <w:r>
+        <w:t xml:space="preserve"> </w:t>
+      </w:r>
+      <w:r>
+        <w:t>es altamente resistente a la degradación proteolítica y consta de entre 37 y 43 aminoácidos. Las isoformas más comunes son Aβ1-40 y Aβ1-42</w:t>
+      </w:r>
+      <w:r>
+        <w:t xml:space="preserve"> </w:t>
+      </w:r>
+      <w:sdt>
+        <w:sdtPr>
+          <w:tag w:val="MENDELEY_CITATION_v3_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"/>
+          <w:id w:val="-1217576507"/>
+          <w:placeholder>
+            <w:docPart w:val="DefaultPlaceholder_-1854013440"/>
+          </w:placeholder>
+        </w:sdtPr>
+        <w:sdtContent>
+          <w:r>
+            <w:t>(</w:t>
+          </w:r>
+          <w:proofErr w:type="spellStart"/>
+          <w:r>
+            <w:t>Deane</w:t>
+          </w:r>
+          <w:proofErr w:type="spellEnd"/>
+          <w:r>
+            <w:t xml:space="preserve"> et al., 2009)</w:t>
+          </w:r>
+        </w:sdtContent>
+      </w:sdt>
+      <w:r>
+        <w:t xml:space="preserve">, siendo la forma </w:t>
+      </w:r>
+      <w:r>
+        <w:t>Aβ</w:t>
+      </w:r>
+      <w:r>
+        <w:t>1-4</w:t>
+      </w:r>
+      <w:r>
+        <w:t>1</w:t>
+      </w:r>
+      <w:r>
+        <w:t xml:space="preserve"> la más hidrofóbica y la que tiene la mayor toxicidad </w:t>
+      </w:r>
+      <w:sdt>
+        <w:sdtPr>
+          <w:tag w:val="MENDELEY_CITATION_v3_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"/>
+          <w:id w:val="575173376"/>
+          <w:placeholder>
+            <w:docPart w:val="DefaultPlaceholder_-1854013440"/>
+          </w:placeholder>
+        </w:sdtPr>
+        <w:sdtContent>
+          <w:r>
+            <w:t>(Mohandas et al., 2009)</w:t>
+          </w:r>
+        </w:sdtContent>
+      </w:sdt>
+      <w:r>
+        <w:t>.</w:t>
+      </w:r>
+      <w:r>
+        <w:t xml:space="preserve"> </w:t>
+      </w:r>
+    </w:p>
+    <w:p>
+      <w:pPr>
+        <w:ind w:firstLine="0"/>
+      </w:pPr>
+    </w:p>
+    <w:p>
+      <w:pPr>
+        <w:ind w:left="284"/>
+      </w:pPr>
+      <w:r>
+        <w:t xml:space="preserve">La hipótesis colinérgica </w:t>
+      </w:r>
+      <w:r>
+        <w:t>sugiere que la disfunción de las neuronas que contienen acetilcolina contribuye al deterioro cognitivo observado en personas de edad avanzada y en EA</w:t>
+      </w:r>
+      <w:r>
+        <w:t xml:space="preserve"> </w:t>
+      </w:r>
+      <w:sdt>
+        <w:sdtPr>
+          <w:tag w:val="MENDELEY_CITATION_v3_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"/>
+          <w:id w:val="-1164008383"/>
+          <w:placeholder>
+            <w:docPart w:val="DefaultPlaceholder_-1854013440"/>
+          </w:placeholder>
+        </w:sdtPr>
+        <w:sdtContent>
+          <w:r>
+            <w:rPr>
+              <w:rFonts w:eastAsia="Times New Roman"/>
+            </w:rPr>
+            <w:t xml:space="preserve">(Terry &amp; </w:t>
+          </w:r>
+          <w:proofErr w:type="spellStart"/>
+          <w:r>
+            <w:rPr>
+              <w:rFonts w:eastAsia="Times New Roman"/>
+            </w:rPr>
+            <w:t>Buccafusco</w:t>
+          </w:r>
+          <w:proofErr w:type="spellEnd"/>
+          <w:r>
+            <w:rPr>
+              <w:rFonts w:eastAsia="Times New Roman"/>
+            </w:rPr>
+            <w:t>, 2003)</w:t>
+          </w:r>
+        </w:sdtContent>
+      </w:sdt>
+      <w:r>
+        <w:t>.</w:t>
+      </w:r>
+      <w:r>
+        <w:t xml:space="preserve"> </w:t>
+      </w:r>
+      <w:r>
+        <w:t xml:space="preserve"> </w:t>
+      </w:r>
+      <w:r>
+        <w:t>Los receptores muscarínicos son un tipo de receptor de acetilcolina presentes en las células del sistema nervioso y en diversos tejidos corporales. Los hallazgos principales que sustentan esta hipótesis radican en que los antagonistas de estos receptores, como la escopolamina, promueven la producción de péptido beta-amiloide y disminuyen la actividad de la α-</w:t>
+      </w:r>
+      <w:proofErr w:type="spellStart"/>
+      <w:r>
+        <w:t>secretasa</w:t>
+      </w:r>
+      <w:proofErr w:type="spellEnd"/>
+      <w:r>
+        <w:t xml:space="preserve"> </w:t>
+      </w:r>
+      <w:sdt>
+        <w:sdtPr>
+          <w:tag w:val="MENDELEY_CITATION_v3_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"/>
+          <w:id w:val="2037158123"/>
+          <w:placeholder>
+            <w:docPart w:val="DefaultPlaceholder_-1854013440"/>
+          </w:placeholder>
+        </w:sdtPr>
+        <w:sdtContent>
+          <w:r>
+            <w:rPr>
+              <w:rFonts w:eastAsia="Times New Roman"/>
+            </w:rPr>
+            <w:t>(</w:t>
+          </w:r>
+          <w:proofErr w:type="spellStart"/>
+          <w:r>
+            <w:rPr>
+              <w:rFonts w:eastAsia="Times New Roman"/>
+            </w:rPr>
+            <w:t>Liskowsky</w:t>
+          </w:r>
+          <w:proofErr w:type="spellEnd"/>
+          <w:r>
+            <w:rPr>
+              <w:rFonts w:eastAsia="Times New Roman"/>
+            </w:rPr>
+            <w:t xml:space="preserve"> &amp; </w:t>
+          </w:r>
+          <w:proofErr w:type="spellStart"/>
+          <w:r>
+            <w:rPr>
+              <w:rFonts w:eastAsia="Times New Roman"/>
+            </w:rPr>
+            <w:t>Schliebs</w:t>
+          </w:r>
+          <w:proofErr w:type="spellEnd"/>
+          <w:r>
+            <w:rPr>
+              <w:rFonts w:eastAsia="Times New Roman"/>
+            </w:rPr>
+            <w:t>, 2006)</w:t>
+          </w:r>
+        </w:sdtContent>
+      </w:sdt>
+      <w:r>
+        <w:t xml:space="preserve">. </w:t>
+      </w:r>
+      <w:r>
+        <w:t>Además, se ha comprobado que tanto los agonistas muscarínicos selectivos como los no selectivos mejoran el aprendizaje y la memoria. Se han identificado agonistas selectivos para los receptores muscarínicos M1, los cuales han demostrado reducir los niveles de beta-amiloide en el líquido cefalorraquídeo</w:t>
+      </w:r>
+      <w:r>
+        <w:t xml:space="preserve"> </w:t>
+      </w:r>
+      <w:sdt>
+        <w:sdtPr>
+          <w:tag w:val="MENDELEY_CITATION_v3_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"/>
+          <w:id w:val="-632087392"/>
+          <w:placeholder>
+            <w:docPart w:val="DefaultPlaceholder_-1854013440"/>
+          </w:placeholder>
+        </w:sdtPr>
+        <w:sdtContent>
+          <w:r>
+            <w:t>(Fisher, 2008)</w:t>
+          </w:r>
+        </w:sdtContent>
+      </w:sdt>
+      <w:r>
+        <w:t xml:space="preserve">. </w:t>
+      </w:r>
+      <w:r>
+        <w:t>Actualmente, hay</w:t>
+      </w:r>
+      <w:r>
+        <w:t xml:space="preserve"> un</w:t>
+      </w:r>
+      <w:r>
+        <w:t xml:space="preserve"> consenso en que la relación entre el deterioro cognitivo y </w:t>
+      </w:r>
+      <w:r>
+        <w:lastRenderedPageBreak/>
+        <w:t>la reducción de la transmisión colinérgica en el cerebro desempeña un papel crucial en la enfermedad de Alzheimer. Sin embargo, esta relación no establece por sí sola una causalidad definitiva de la enfermedad</w:t>
+      </w:r>
+      <w:r>
+        <w:t xml:space="preserve"> </w:t>
+      </w:r>
+      <w:sdt>
+        <w:sdtPr>
+          <w:tag w:val="MENDELEY_CITATION_v3_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"/>
+          <w:id w:val="1644926165"/>
+          <w:placeholder>
+            <w:docPart w:val="DefaultPlaceholder_-1854013440"/>
+          </w:placeholder>
+        </w:sdtPr>
+        <w:sdtContent>
+          <w:r>
+            <w:t>(Pena et al., 2006)</w:t>
+          </w:r>
+        </w:sdtContent>
+      </w:sdt>
+      <w:r>
+        <w:t xml:space="preserve">, </w:t>
+      </w:r>
+    </w:p>
+    <w:p>
+      <w:pPr>
+        <w:ind w:left="284"/>
+      </w:pPr>
+    </w:p>
+    <w:p>
+      <w:pPr>
+        <w:ind w:left="284"/>
+      </w:pPr>
+    </w:p>
+    <w:p>
+      <w:pPr>
+        <w:ind w:left="284"/>
+      </w:pPr>
+    </w:p>
+    <w:p>
+      <w:pPr>
+        <w:ind w:left="284"/>
+      </w:pPr>
+    </w:p>
+    <w:p>
+      <w:pPr>
+        <w:ind w:left="284"/>
+      </w:pPr>
+    </w:p>
     <w:p>
       <w:pPr>
         <w:ind w:firstLine="0"/>
@@ -1760,10 +2283,10 @@
     </w:p>
     <w:p>
       <w:pPr>
-        <w:ind w:left="284"/>
-      </w:pPr>
-      <w:r>
-        <w:t xml:space="preserve">Identificar potenciales inhibidores </w:t>
+        <w:ind w:left="708"/>
+      </w:pPr>
+      <w:r>
+        <w:t xml:space="preserve">Identificar inhibidores </w:t>
       </w:r>
       <w:proofErr w:type="spellStart"/>
       <w:r>
@@ -1771,11 +2294,10 @@
       </w:r>
       <w:proofErr w:type="spellEnd"/>
       <w:r>
-        <w:t xml:space="preserve"> para el tratamiento de la asociación Alzheimer-Diabetes mellitus</w:t>
+        <w:t xml:space="preserve"> con capacidad para modular múltiples blancos relacionados con la asociación entre la enfermedad de Alzheimer y la diabetes mellitus</w:t>
       </w:r>
     </w:p>
     <w:p/>
-    <w:p/>
     <w:p>
       <w:pPr>
         <w:rPr>
@@ -1801,68 +2323,266 @@
     </w:p>
     <w:p>
       <w:pPr>
-        <w:ind w:left="284" w:firstLine="0"/>
-      </w:pPr>
-      <w:r>
-        <w:t>5</w:t>
-      </w:r>
-      <w:r>
-        <w:t>.</w:t>
-      </w:r>
-      <w:r>
-        <w:t xml:space="preserve">2.1. Descargar </w:t>
-      </w:r>
-      <w:r>
-        <w:t xml:space="preserve">los valores de </w:t>
-      </w:r>
-    </w:p>
-    <w:p>
-      <w:pPr>
-        <w:ind w:left="284" w:firstLine="0"/>
-      </w:pPr>
-      <w:r>
-        <w:t>5.2.2.</w:t>
-      </w:r>
-    </w:p>
-    <w:p>
-      <w:pPr>
-        <w:ind w:left="284" w:firstLine="0"/>
-      </w:pPr>
-      <w:r>
-        <w:t>5.2.3.</w:t>
-      </w:r>
-    </w:p>
-    <w:p>
-      <w:pPr>
-        <w:ind w:left="284" w:firstLine="0"/>
-      </w:pPr>
-      <w:r>
-        <w:t>5.2.4.</w:t>
-      </w:r>
-    </w:p>
-    <w:p>
-      <w:pPr>
-        <w:ind w:left="284" w:firstLine="0"/>
-        <w:sectPr>
-          <w:pgSz w:w="12240" w:h="15840"/>
-          <w:pgMar w:top="1440" w:right="1440" w:bottom="1440" w:left="1440" w:header="708" w:footer="708" w:gutter="0"/>
-          <w:cols w:space="708"/>
-          <w:docGrid w:linePitch="360"/>
-        </w:sectPr>
-      </w:pPr>
-      <w:r>
-        <w:t>5.2.5.</w:t>
-      </w:r>
-    </w:p>
-    <w:p>
-      <w:pPr>
-        <w:pStyle w:val="Ttulo1"/>
-        <w:spacing w:after="0"/>
+        <w:ind w:left="568" w:firstLine="0"/>
+        <w:rPr>
+          <w:rFonts w:eastAsia="Times New Roman"/>
+          <w:color w:val="FF0000"/>
+        </w:rPr>
       </w:pPr>
       <w:bookmarkStart w:id="13" w:name="_Toc146180792"/>
       <w:bookmarkStart w:id="14" w:name="_Toc146181664"/>
       <w:bookmarkStart w:id="15" w:name="_Toc146890509"/>
       <w:r>
+        <w:rPr>
+          <w:color w:val="FF0000"/>
+        </w:rPr>
+        <w:t>5.2.1. Recopilar datos experimentales de IC50 sobre inhibidores conocidos para los blancos seleccionados de una base de datos.</w:t>
+      </w:r>
+    </w:p>
+    <w:p>
+      <w:pPr>
+        <w:ind w:left="568" w:firstLine="0"/>
+        <w:rPr>
+          <w:color w:val="FF0000"/>
+        </w:rPr>
+      </w:pPr>
+      <w:r>
+        <w:rPr>
+          <w:color w:val="FF0000"/>
+        </w:rPr>
+        <w:t>5.2.2. Realizar una comparación entre los datos obtenidos para cada blanco y determinar los inhibidores comunes entre los blancos seleccionados.</w:t>
+      </w:r>
+    </w:p>
+    <w:p>
+      <w:pPr>
+        <w:ind w:firstLine="568"/>
+        <w:rPr>
+          <w:color w:val="FF0000"/>
+        </w:rPr>
+      </w:pPr>
+      <w:r>
+        <w:rPr>
+          <w:color w:val="FF0000"/>
+        </w:rPr>
+        <w:t>5.2.3. Calcular descriptores moleculares para cada inhibidor identificado.</w:t>
+      </w:r>
+    </w:p>
+    <w:p>
+      <w:pPr>
+        <w:ind w:left="568" w:firstLine="0"/>
+        <w:rPr>
+          <w:color w:val="FF0000"/>
+        </w:rPr>
+      </w:pPr>
+      <w:r>
+        <w:rPr>
+          <w:color w:val="FF0000"/>
+        </w:rPr>
+        <w:t>5.2.4. Clasificar cada inhibidor como activo o inactivo para cada blanco en función de su valor de IC50 y otros criterios pertinentes.</w:t>
+      </w:r>
+    </w:p>
+    <w:p>
+      <w:pPr>
+        <w:ind w:left="568" w:firstLine="0"/>
+        <w:rPr>
+          <w:color w:val="0F4761" w:themeColor="accent1" w:themeShade="BF"/>
+        </w:rPr>
+      </w:pPr>
+      <w:r>
+        <w:rPr>
+          <w:color w:val="0F4761" w:themeColor="accent1" w:themeShade="BF"/>
+        </w:rPr>
+        <w:t xml:space="preserve">5.2.5. </w:t>
+      </w:r>
+      <w:r>
+        <w:rPr>
+          <w:color w:val="0F4761" w:themeColor="accent1" w:themeShade="BF"/>
+        </w:rPr>
+        <w:t>Desarrollar</w:t>
+      </w:r>
+      <w:r>
+        <w:rPr>
+          <w:color w:val="0F4761" w:themeColor="accent1" w:themeShade="BF"/>
+        </w:rPr>
+        <w:t xml:space="preserve"> varios modelos de Machine </w:t>
+      </w:r>
+      <w:proofErr w:type="spellStart"/>
+      <w:r>
+        <w:rPr>
+          <w:color w:val="0F4761" w:themeColor="accent1" w:themeShade="BF"/>
+        </w:rPr>
+        <w:t>Learning</w:t>
+      </w:r>
+      <w:proofErr w:type="spellEnd"/>
+      <w:r>
+        <w:rPr>
+          <w:color w:val="0F4761" w:themeColor="accent1" w:themeShade="BF"/>
+        </w:rPr>
+        <w:t xml:space="preserve"> clasificatorios utilizando los descriptores moleculares de los inhibidores y sus efectos de inhibición para cada blanco</w:t>
+      </w:r>
+      <w:r>
+        <w:rPr>
+          <w:color w:val="0F4761" w:themeColor="accent1" w:themeShade="BF"/>
+        </w:rPr>
+        <w:t xml:space="preserve"> y </w:t>
+      </w:r>
+      <w:r>
+        <w:rPr>
+          <w:color w:val="0F4761" w:themeColor="accent1" w:themeShade="BF"/>
+        </w:rPr>
+        <w:t xml:space="preserve">Seleccionar el mejor modelo de Machine </w:t>
+      </w:r>
+      <w:proofErr w:type="spellStart"/>
+      <w:r>
+        <w:rPr>
+          <w:color w:val="0F4761" w:themeColor="accent1" w:themeShade="BF"/>
+        </w:rPr>
+        <w:t>Learning</w:t>
+      </w:r>
+      <w:proofErr w:type="spellEnd"/>
+      <w:r>
+        <w:rPr>
+          <w:color w:val="0F4761" w:themeColor="accent1" w:themeShade="BF"/>
+        </w:rPr>
+        <w:t xml:space="preserve"> basado en su rendimiento.</w:t>
+      </w:r>
+    </w:p>
+    <w:p>
+      <w:pPr>
+        <w:ind w:left="568" w:firstLine="0"/>
+        <w:rPr>
+          <w:color w:val="0F4761" w:themeColor="accent1" w:themeShade="BF"/>
+        </w:rPr>
+      </w:pPr>
+      <w:r>
+        <w:rPr>
+          <w:color w:val="0F4761" w:themeColor="accent1" w:themeShade="BF"/>
+        </w:rPr>
+        <w:t>5.2.</w:t>
+      </w:r>
+      <w:r>
+        <w:rPr>
+          <w:color w:val="0F4761" w:themeColor="accent1" w:themeShade="BF"/>
+        </w:rPr>
+        <w:t>6</w:t>
+      </w:r>
+      <w:r>
+        <w:rPr>
+          <w:color w:val="0F4761" w:themeColor="accent1" w:themeShade="BF"/>
+        </w:rPr>
+        <w:t xml:space="preserve">. Aplicar el modelo de Machine </w:t>
+      </w:r>
+      <w:proofErr w:type="spellStart"/>
+      <w:r>
+        <w:rPr>
+          <w:color w:val="0F4761" w:themeColor="accent1" w:themeShade="BF"/>
+        </w:rPr>
+        <w:t>Learning</w:t>
+      </w:r>
+      <w:proofErr w:type="spellEnd"/>
+      <w:r>
+        <w:rPr>
+          <w:color w:val="0F4761" w:themeColor="accent1" w:themeShade="BF"/>
+        </w:rPr>
+        <w:t xml:space="preserve"> seleccionado a una base de datos externa de inhibidores</w:t>
+      </w:r>
+      <w:r>
+        <w:rPr>
+          <w:color w:val="0F4761" w:themeColor="accent1" w:themeShade="BF"/>
+        </w:rPr>
+        <w:t xml:space="preserve"> e i</w:t>
+      </w:r>
+      <w:r>
+        <w:rPr>
+          <w:color w:val="0F4761" w:themeColor="accent1" w:themeShade="BF"/>
+        </w:rPr>
+        <w:t xml:space="preserve">dentificar los mejores inhibidores según los resultados del modelo de Machine </w:t>
+      </w:r>
+      <w:proofErr w:type="spellStart"/>
+      <w:r>
+        <w:rPr>
+          <w:color w:val="0F4761" w:themeColor="accent1" w:themeShade="BF"/>
+        </w:rPr>
+        <w:t>Learning</w:t>
+      </w:r>
+      <w:proofErr w:type="spellEnd"/>
+      <w:r>
+        <w:rPr>
+          <w:color w:val="0F4761" w:themeColor="accent1" w:themeShade="BF"/>
+        </w:rPr>
+        <w:t>.</w:t>
+      </w:r>
+    </w:p>
+    <w:p>
+      <w:pPr>
+        <w:ind w:left="568" w:firstLine="0"/>
+        <w:rPr>
+          <w:highlight w:val="green"/>
+        </w:rPr>
+      </w:pPr>
+      <w:r>
+        <w:rPr>
+          <w:highlight w:val="green"/>
+        </w:rPr>
+        <w:t>5.2.</w:t>
+      </w:r>
+      <w:r>
+        <w:rPr>
+          <w:highlight w:val="green"/>
+        </w:rPr>
+        <w:t>7</w:t>
+      </w:r>
+      <w:r>
+        <w:rPr>
+          <w:highlight w:val="green"/>
+        </w:rPr>
+        <w:t>. Realizar un análisis de acoplamiento molecular para las moléculas seleccionadas con los distintos blancos y determinar su puntaje de unión.</w:t>
+      </w:r>
+    </w:p>
+    <w:p>
+      <w:pPr>
+        <w:ind w:firstLine="568"/>
+      </w:pPr>
+      <w:r>
+        <w:rPr>
+          <w:highlight w:val="green"/>
+        </w:rPr>
+        <w:t>5.2.</w:t>
+      </w:r>
+      <w:r>
+        <w:rPr>
+          <w:highlight w:val="green"/>
+        </w:rPr>
+        <w:t>8</w:t>
+      </w:r>
+      <w:r>
+        <w:rPr>
+          <w:highlight w:val="green"/>
+        </w:rPr>
+        <w:t>. Realizar un análisis de dinámica molecular para las moléculas seleccionadas.</w:t>
+      </w:r>
+    </w:p>
+    <w:p>
+      <w:pPr>
+        <w:ind w:firstLine="568"/>
+      </w:pPr>
+    </w:p>
+    <w:p>
+      <w:pPr>
+        <w:ind w:firstLine="568"/>
+      </w:pPr>
+    </w:p>
+    <w:p>
+      <w:pPr>
+        <w:ind w:firstLine="568"/>
+      </w:pPr>
+    </w:p>
+    <w:p>
+      <w:pPr>
+        <w:pStyle w:val="Ttulo1"/>
+        <w:spacing w:after="0"/>
+      </w:pPr>
+      <w:r>
         <w:lastRenderedPageBreak/>
         <w:t>6. MATERIALES Y MÉTODOS</w:t>
       </w:r>
@@ -1892,7 +2612,7 @@
     </w:p>
     <w:p>
       <w:pPr>
-        <w:ind w:left="284"/>
+        <w:ind w:left="708"/>
       </w:pPr>
       <w:r>
         <w:t xml:space="preserve">Se seleccionarán solo las proteínas de la lista propuesta (STAT3, EGFR, IRS1, MAPK1, SRC, HSP90AA1, PIK3R1, UBC, MAPK3 y ESR1) que cuenten con al menos 300 inhibidores en la base de datos </w:t>
@@ -1968,7 +2688,7 @@
     </w:p>
     <w:p>
       <w:pPr>
-        <w:ind w:left="284"/>
+        <w:ind w:left="708"/>
       </w:pPr>
       <w:r>
         <w:t xml:space="preserve">Para cada proteína seleccionada, se descargarán moléculas junto con su actividad de inhibición correspondiente </w:t>
@@ -2049,7 +2769,7 @@
     </w:p>
     <w:p>
       <w:pPr>
-        <w:ind w:left="284"/>
+        <w:ind w:left="708"/>
       </w:pPr>
       <w:r>
         <w:t xml:space="preserve">Se </w:t>
@@ -2062,7 +2782,7 @@
       </w:r>
       <w:sdt>
         <w:sdtPr>
-          <w:tag w:val="MENDELEY_CITATION_v3_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"/>
+          <w:tag w:val="MENDELEY_CITATION_v3_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"/>
           <w:id w:val="-1578585415"/>
           <w:placeholder>
             <w:docPart w:val="DefaultPlaceholder_-1854013440"/>
@@ -2085,7 +2805,7 @@
       </w:r>
       <w:sdt>
         <w:sdtPr>
-          <w:tag w:val="MENDELEY_CITATION_v3_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"/>
+          <w:tag w:val="MENDELEY_CITATION_v3_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"/>
           <w:id w:val="1353687957"/>
           <w:placeholder>
             <w:docPart w:val="DefaultPlaceholder_-1854013440"/>
@@ -2231,73 +2951,61 @@
       </w:r>
       <w:proofErr w:type="spellEnd"/>
       <w:r>
-        <w:t>.</w:t>
-      </w:r>
+        <w:t xml:space="preserve">. A continuación, se realizará un análisis para identificar las columnas con la mayor cantidad de valores faltantes. Se procederá a limpiar los valores faltantes en las columnas "Standard </w:t>
+      </w:r>
+      <w:proofErr w:type="spellStart"/>
+      <w:r>
+        <w:t>Value</w:t>
+      </w:r>
+      <w:proofErr w:type="spellEnd"/>
+      <w:r>
+        <w:t xml:space="preserve">" y "SMILES", </w:t>
+      </w:r>
+      <w:r>
+        <w:lastRenderedPageBreak/>
+        <w:t xml:space="preserve">dado que son esenciales para el entrenamiento de los modelos de Machine </w:t>
+      </w:r>
+      <w:proofErr w:type="spellStart"/>
+      <w:r>
+        <w:t>Learning</w:t>
+      </w:r>
+      <w:proofErr w:type="spellEnd"/>
+      <w:r>
+        <w:t>. Finalmente, se llevará a cabo una limpieza de los valores duplicados basada en la columna "</w:t>
+      </w:r>
+      <w:proofErr w:type="spellStart"/>
+      <w:r>
+        <w:t>Molecule</w:t>
+      </w:r>
+      <w:proofErr w:type="spellEnd"/>
       <w:r>
         <w:t xml:space="preserve"> </w:t>
       </w:r>
-      <w:r>
-        <w:t xml:space="preserve">A continuación, se realizará un análisis para identificar las columnas con la mayor cantidad de valores faltantes. Se procederá a limpiar los valores faltantes en las columnas "Standard </w:t>
-      </w:r>
       <w:proofErr w:type="spellStart"/>
       <w:r>
-        <w:t>Value</w:t>
+        <w:t>ChEMBL</w:t>
       </w:r>
       <w:proofErr w:type="spellEnd"/>
       <w:r>
-        <w:t xml:space="preserve">" y "SMILES", dado que son esenciales para el entrenamiento de los </w:t>
-      </w:r>
-      <w:r>
-        <w:lastRenderedPageBreak/>
-        <w:t xml:space="preserve">modelos de Machine </w:t>
+        <w:t xml:space="preserve"> ID". Esto es importante, ya que dos moléculas idénticas podrían tener distintos identificadores </w:t>
       </w:r>
       <w:proofErr w:type="spellStart"/>
       <w:r>
-        <w:t>Learning</w:t>
+        <w:t>ChEMBL</w:t>
       </w:r>
       <w:proofErr w:type="spellEnd"/>
       <w:r>
-        <w:t>.</w:t>
-      </w:r>
-      <w:r>
-        <w:t xml:space="preserve"> </w:t>
-      </w:r>
-      <w:r>
-        <w:t>Finalmente, se llevará a cabo una limpieza de los valores duplicados basada en la columna "</w:t>
+        <w:t xml:space="preserve"> ID, lo que podría afectar el rendimiento del modelo.</w:t>
+      </w:r>
+      <w:r>
+        <w:t xml:space="preserve"> Los </w:t>
       </w:r>
       <w:proofErr w:type="spellStart"/>
       <w:r>
-        <w:t>Molecule</w:t>
+        <w:t>DataFrames</w:t>
       </w:r>
       <w:proofErr w:type="spellEnd"/>
       <w:r>
-        <w:t xml:space="preserve"> </w:t>
-      </w:r>
-      <w:proofErr w:type="spellStart"/>
-      <w:r>
-        <w:t>ChEMBL</w:t>
-      </w:r>
-      <w:proofErr w:type="spellEnd"/>
-      <w:r>
-        <w:t xml:space="preserve"> ID". Esto es importante, ya que dos moléculas idénticas podrían tener distintos identificadores </w:t>
-      </w:r>
-      <w:proofErr w:type="spellStart"/>
-      <w:r>
-        <w:t>ChEMBL</w:t>
-      </w:r>
-      <w:proofErr w:type="spellEnd"/>
-      <w:r>
-        <w:t xml:space="preserve"> ID, lo que podría afectar el rendimiento del modelo.</w:t>
-      </w:r>
-      <w:r>
-        <w:t xml:space="preserve"> Los </w:t>
-      </w:r>
-      <w:proofErr w:type="spellStart"/>
-      <w:r>
-        <w:t>DataFrames</w:t>
-      </w:r>
-      <w:proofErr w:type="spellEnd"/>
-      <w:r>
         <w:t xml:space="preserve"> modificados finales se guardarán en formato CSV. </w:t>
       </w:r>
     </w:p>
@@ -2345,7 +3053,7 @@
     <w:p/>
     <w:p>
       <w:pPr>
-        <w:ind w:left="284"/>
+        <w:ind w:left="644"/>
       </w:pPr>
       <w:r>
         <w:t>Una vez realizado el tratamiento</w:t>
@@ -2703,39 +3411,6 @@
           <w:bCs/>
         </w:rPr>
         <w:t>Dinámica molecular.</w:t>
-      </w:r>
-    </w:p>
-    <w:p>
-      <w:pPr>
-        <w:pStyle w:val="Prrafodelista"/>
-        <w:numPr>
-          <w:ilvl w:val="0"/>
-          <w:numId w:val="3"/>
-        </w:numPr>
-        <w:rPr>
-          <w:b/>
-          <w:bCs/>
-        </w:rPr>
-        <w:sectPr>
-          <w:pgSz w:w="12240" w:h="15840"/>
-          <w:pgMar w:top="1440" w:right="1440" w:bottom="1440" w:left="1440" w:header="708" w:footer="708" w:gutter="0"/>
-          <w:cols w:space="708"/>
-          <w:docGrid w:linePitch="360"/>
-        </w:sectPr>
-      </w:pPr>
-      <w:r>
-        <w:rPr>
-          <w:b/>
-          <w:bCs/>
-        </w:rPr>
-        <w:t>Análisis de t</w:t>
-      </w:r>
-      <w:r>
-        <w:rPr>
-          <w:b/>
-          <w:bCs/>
-        </w:rPr>
-        <w:t>oxicidad.</w:t>
       </w:r>
     </w:p>
     <w:p>
@@ -2771,8 +3446,8 @@
           <w:pPr>
             <w:autoSpaceDE w:val="0"/>
             <w:autoSpaceDN w:val="0"/>
-            <w:ind w:left="284" w:hanging="480"/>
-            <w:divId w:val="571282591"/>
+            <w:ind w:hanging="480"/>
+            <w:divId w:val="1457984215"/>
             <w:rPr>
               <w:rFonts w:eastAsia="Times New Roman"/>
               <w:kern w:val="0"/>
@@ -2786,71 +3461,7 @@
               <w:rFonts w:eastAsia="Times New Roman"/>
               <w:lang w:val="en-US"/>
             </w:rPr>
-            <w:t xml:space="preserve">Davies, M., </w:t>
-          </w:r>
-          <w:proofErr w:type="spellStart"/>
-          <w:r>
-            <w:rPr>
-              <w:rFonts w:eastAsia="Times New Roman"/>
-              <w:lang w:val="en-US"/>
-            </w:rPr>
-            <w:t>Nowotka</w:t>
-          </w:r>
-          <w:proofErr w:type="spellEnd"/>
-          <w:r>
-            <w:rPr>
-              <w:rFonts w:eastAsia="Times New Roman"/>
-              <w:lang w:val="en-US"/>
-            </w:rPr>
-            <w:t xml:space="preserve">, M., Papadatos, G., Dedman, N., </w:t>
-          </w:r>
-          <w:proofErr w:type="spellStart"/>
-          <w:r>
-            <w:rPr>
-              <w:rFonts w:eastAsia="Times New Roman"/>
-              <w:lang w:val="en-US"/>
-            </w:rPr>
-            <w:t>Gaulton</w:t>
-          </w:r>
-          <w:proofErr w:type="spellEnd"/>
-          <w:r>
-            <w:rPr>
-              <w:rFonts w:eastAsia="Times New Roman"/>
-              <w:lang w:val="en-US"/>
-            </w:rPr>
-            <w:t xml:space="preserve">, A., Atkinson, F., Bellis, L., &amp; </w:t>
-          </w:r>
-          <w:proofErr w:type="spellStart"/>
-          <w:r>
-            <w:rPr>
-              <w:rFonts w:eastAsia="Times New Roman"/>
-              <w:lang w:val="en-US"/>
-            </w:rPr>
-            <w:t>Overington</w:t>
-          </w:r>
-          <w:proofErr w:type="spellEnd"/>
-          <w:r>
-            <w:rPr>
-              <w:rFonts w:eastAsia="Times New Roman"/>
-              <w:lang w:val="en-US"/>
-            </w:rPr>
-            <w:t xml:space="preserve">, J. P. (2015). </w:t>
-          </w:r>
-          <w:proofErr w:type="spellStart"/>
-          <w:r>
-            <w:rPr>
-              <w:rFonts w:eastAsia="Times New Roman"/>
-              <w:lang w:val="en-US"/>
-            </w:rPr>
-            <w:t>ChEMBL</w:t>
-          </w:r>
-          <w:proofErr w:type="spellEnd"/>
-          <w:r>
-            <w:rPr>
-              <w:rFonts w:eastAsia="Times New Roman"/>
-              <w:lang w:val="en-US"/>
-            </w:rPr>
-            <w:t xml:space="preserve"> web services: streamlining access to drug discovery data and utilities. </w:t>
+            <w:t xml:space="preserve">Cummings, J. L., Doody, R., &amp; Clark, C. (2007). Disease-modifying therapies for Alzheimer disease: challenges to early intervention. </w:t>
           </w:r>
           <w:r>
             <w:rPr>
@@ -2859,7 +3470,7 @@
               <w:iCs/>
               <w:lang w:val="en-US"/>
             </w:rPr>
-            <w:t>Nucleic Acids Research</w:t>
+            <w:t>Neurology</w:t>
           </w:r>
           <w:r>
             <w:rPr>
@@ -2875,22 +3486,22 @@
               <w:iCs/>
               <w:lang w:val="en-US"/>
             </w:rPr>
-            <w:t>43</w:t>
-          </w:r>
-          <w:r>
-            <w:rPr>
-              <w:rFonts w:eastAsia="Times New Roman"/>
-              <w:lang w:val="en-US"/>
-            </w:rPr>
-            <w:t>(Web Server issue), W612. https://doi.org/10.1093/NAR/GKV352</w:t>
+            <w:t>69</w:t>
+          </w:r>
+          <w:r>
+            <w:rPr>
+              <w:rFonts w:eastAsia="Times New Roman"/>
+              <w:lang w:val="en-US"/>
+            </w:rPr>
+            <w:t>(16), 1622–1634. https://doi.org/10.1212/01.WNL.0000295996.54210.69</w:t>
           </w:r>
         </w:p>
         <w:p>
           <w:pPr>
             <w:autoSpaceDE w:val="0"/>
             <w:autoSpaceDN w:val="0"/>
-            <w:ind w:left="284" w:hanging="480"/>
-            <w:divId w:val="1901288376"/>
+            <w:ind w:hanging="480"/>
+            <w:divId w:val="743067077"/>
             <w:rPr>
               <w:rFonts w:eastAsia="Times New Roman"/>
               <w:lang w:val="en-US"/>
@@ -2901,7 +3512,71 @@
               <w:rFonts w:eastAsia="Times New Roman"/>
               <w:lang w:val="en-US"/>
             </w:rPr>
-            <w:t xml:space="preserve">Farooqui, A. A. (2016). Neurochemical Aspects of Neurological Disorders. </w:t>
+            <w:t xml:space="preserve">Davies, M., </w:t>
+          </w:r>
+          <w:proofErr w:type="spellStart"/>
+          <w:r>
+            <w:rPr>
+              <w:rFonts w:eastAsia="Times New Roman"/>
+              <w:lang w:val="en-US"/>
+            </w:rPr>
+            <w:t>Nowotka</w:t>
+          </w:r>
+          <w:proofErr w:type="spellEnd"/>
+          <w:r>
+            <w:rPr>
+              <w:rFonts w:eastAsia="Times New Roman"/>
+              <w:lang w:val="en-US"/>
+            </w:rPr>
+            <w:t xml:space="preserve">, M., Papadatos, G., Dedman, N., </w:t>
+          </w:r>
+          <w:proofErr w:type="spellStart"/>
+          <w:r>
+            <w:rPr>
+              <w:rFonts w:eastAsia="Times New Roman"/>
+              <w:lang w:val="en-US"/>
+            </w:rPr>
+            <w:t>Gaulton</w:t>
+          </w:r>
+          <w:proofErr w:type="spellEnd"/>
+          <w:r>
+            <w:rPr>
+              <w:rFonts w:eastAsia="Times New Roman"/>
+              <w:lang w:val="en-US"/>
+            </w:rPr>
+            <w:t xml:space="preserve">, A., Atkinson, F., Bellis, L., &amp; </w:t>
+          </w:r>
+          <w:proofErr w:type="spellStart"/>
+          <w:r>
+            <w:rPr>
+              <w:rFonts w:eastAsia="Times New Roman"/>
+              <w:lang w:val="en-US"/>
+            </w:rPr>
+            <w:t>Overington</w:t>
+          </w:r>
+          <w:proofErr w:type="spellEnd"/>
+          <w:r>
+            <w:rPr>
+              <w:rFonts w:eastAsia="Times New Roman"/>
+              <w:lang w:val="en-US"/>
+            </w:rPr>
+            <w:t xml:space="preserve">, J. P. (2015). </w:t>
+          </w:r>
+          <w:proofErr w:type="spellStart"/>
+          <w:r>
+            <w:rPr>
+              <w:rFonts w:eastAsia="Times New Roman"/>
+              <w:lang w:val="en-US"/>
+            </w:rPr>
+            <w:t>ChEMBL</w:t>
+          </w:r>
+          <w:proofErr w:type="spellEnd"/>
+          <w:r>
+            <w:rPr>
+              <w:rFonts w:eastAsia="Times New Roman"/>
+              <w:lang w:val="en-US"/>
+            </w:rPr>
+            <w:t xml:space="preserve"> web services: streamlining access to drug discovery data and utilities. </w:t>
           </w:r>
           <w:r>
             <w:rPr>
@@ -2910,53 +3585,121 @@
               <w:iCs/>
               <w:lang w:val="en-US"/>
             </w:rPr>
-            <w:t>Trace Amines and Neurological Disorders: Potential Mechanisms and Risk Factors</w:t>
-          </w:r>
-          <w:r>
-            <w:rPr>
-              <w:rFonts w:eastAsia="Times New Roman"/>
-              <w:lang w:val="en-US"/>
-            </w:rPr>
-            <w:t>, 237–256. https://doi.org/10.1016/B978-0-12-803603-7.00016-1</w:t>
+            <w:t>Nucleic Acids Research</w:t>
+          </w:r>
+          <w:r>
+            <w:rPr>
+              <w:rFonts w:eastAsia="Times New Roman"/>
+              <w:lang w:val="en-US"/>
+            </w:rPr>
+            <w:t xml:space="preserve">, </w:t>
+          </w:r>
+          <w:r>
+            <w:rPr>
+              <w:rFonts w:eastAsia="Times New Roman"/>
+              <w:i/>
+              <w:iCs/>
+              <w:lang w:val="en-US"/>
+            </w:rPr>
+            <w:t>43</w:t>
+          </w:r>
+          <w:r>
+            <w:rPr>
+              <w:rFonts w:eastAsia="Times New Roman"/>
+              <w:lang w:val="en-US"/>
+            </w:rPr>
+            <w:t>(Web Server issue), W612. https://doi.org/10.1093/NAR/GKV352</w:t>
           </w:r>
         </w:p>
         <w:p>
           <w:pPr>
             <w:autoSpaceDE w:val="0"/>
             <w:autoSpaceDN w:val="0"/>
-            <w:ind w:left="284" w:hanging="480"/>
-            <w:divId w:val="648361171"/>
-            <w:rPr>
-              <w:rFonts w:eastAsia="Times New Roman"/>
+            <w:ind w:hanging="480"/>
+            <w:divId w:val="1872717528"/>
+            <w:rPr>
+              <w:rFonts w:eastAsia="Times New Roman"/>
+              <w:lang w:val="en-US"/>
             </w:rPr>
           </w:pPr>
           <w:r>
             <w:rPr>
               <w:rFonts w:eastAsia="Times New Roman"/>
-            </w:rPr>
-            <w:t xml:space="preserve">IMSS. (2015). </w:t>
+              <w:lang w:val="en-US"/>
+            </w:rPr>
+            <w:t xml:space="preserve">Deane, R., Bell, R., </w:t>
+          </w:r>
+          <w:proofErr w:type="spellStart"/>
+          <w:r>
+            <w:rPr>
+              <w:rFonts w:eastAsia="Times New Roman"/>
+              <w:lang w:val="en-US"/>
+            </w:rPr>
+            <w:t>Sagare</w:t>
+          </w:r>
+          <w:proofErr w:type="spellEnd"/>
+          <w:r>
+            <w:rPr>
+              <w:rFonts w:eastAsia="Times New Roman"/>
+              <w:lang w:val="en-US"/>
+            </w:rPr>
+            <w:t xml:space="preserve">, A., &amp; </w:t>
+          </w:r>
+          <w:proofErr w:type="spellStart"/>
+          <w:r>
+            <w:rPr>
+              <w:rFonts w:eastAsia="Times New Roman"/>
+              <w:lang w:val="en-US"/>
+            </w:rPr>
+            <w:t>Zlokovic</w:t>
+          </w:r>
+          <w:proofErr w:type="spellEnd"/>
+          <w:r>
+            <w:rPr>
+              <w:rFonts w:eastAsia="Times New Roman"/>
+              <w:lang w:val="en-US"/>
+            </w:rPr>
+            <w:t xml:space="preserve">, B. (2009). Clearance of amyloid-beta peptide across the blood-brain barrier: implication for therapies in Alzheimer’s disease. </w:t>
           </w:r>
           <w:r>
             <w:rPr>
               <w:rFonts w:eastAsia="Times New Roman"/>
               <w:i/>
               <w:iCs/>
-            </w:rPr>
-            <w:t>Enfermedad de Alzheimer</w:t>
-          </w:r>
-          <w:r>
-            <w:rPr>
-              <w:rFonts w:eastAsia="Times New Roman"/>
-            </w:rPr>
-            <w:t>. https://www.imss.gob.mx/salud-en-linea/enfermedad-alzheimer</w:t>
+              <w:lang w:val="en-US"/>
+            </w:rPr>
+            <w:t>CNS &amp; Neurological Disorders Drug Targets</w:t>
+          </w:r>
+          <w:r>
+            <w:rPr>
+              <w:rFonts w:eastAsia="Times New Roman"/>
+              <w:lang w:val="en-US"/>
+            </w:rPr>
+            <w:t xml:space="preserve">, </w:t>
+          </w:r>
+          <w:r>
+            <w:rPr>
+              <w:rFonts w:eastAsia="Times New Roman"/>
+              <w:i/>
+              <w:iCs/>
+              <w:lang w:val="en-US"/>
+            </w:rPr>
+            <w:t>8</w:t>
+          </w:r>
+          <w:r>
+            <w:rPr>
+              <w:rFonts w:eastAsia="Times New Roman"/>
+              <w:lang w:val="en-US"/>
+            </w:rPr>
+            <w:t>(1), 16–30. https://doi.org/10.2174/187152709787601867</w:t>
           </w:r>
         </w:p>
         <w:p>
           <w:pPr>
             <w:autoSpaceDE w:val="0"/>
             <w:autoSpaceDN w:val="0"/>
-            <w:ind w:left="284" w:hanging="480"/>
-            <w:divId w:val="2064520052"/>
+            <w:ind w:hanging="480"/>
+            <w:divId w:val="1306399195"/>
             <w:rPr>
               <w:rFonts w:eastAsia="Times New Roman"/>
             </w:rPr>
@@ -2964,8 +3707,9 @@
           <w:r>
             <w:rPr>
               <w:rFonts w:eastAsia="Times New Roman"/>
-            </w:rPr>
-            <w:t xml:space="preserve">Medline. (2024). </w:t>
+              <w:lang w:val="en-US"/>
+            </w:rPr>
+            <w:t xml:space="preserve">Fisher, A. (2008). M1 muscarinic agonists target major hallmarks of Alzheimer’s disease--the pivotal role of brain M1 receptors. </w:t>
           </w:r>
           <w:r>
             <w:rPr>
@@ -2973,21 +3717,45 @@
               <w:i/>
               <w:iCs/>
             </w:rPr>
-            <w:t>Demencia: MedlinePlus enciclopedia médica</w:t>
-          </w:r>
-          <w:r>
-            <w:rPr>
-              <w:rFonts w:eastAsia="Times New Roman"/>
-            </w:rPr>
-            <w:t>. https://medlineplus.gov/spanish/ency/article/000739.htm</w:t>
+            <w:t xml:space="preserve">Neuro-Degenerative </w:t>
+          </w:r>
+          <w:proofErr w:type="spellStart"/>
+          <w:r>
+            <w:rPr>
+              <w:rFonts w:eastAsia="Times New Roman"/>
+              <w:i/>
+              <w:iCs/>
+            </w:rPr>
+            <w:t>Diseases</w:t>
+          </w:r>
+          <w:proofErr w:type="spellEnd"/>
+          <w:r>
+            <w:rPr>
+              <w:rFonts w:eastAsia="Times New Roman"/>
+            </w:rPr>
+            <w:t xml:space="preserve">, </w:t>
+          </w:r>
+          <w:r>
+            <w:rPr>
+              <w:rFonts w:eastAsia="Times New Roman"/>
+              <w:i/>
+              <w:iCs/>
+            </w:rPr>
+            <w:t>5</w:t>
+          </w:r>
+          <w:r>
+            <w:rPr>
+              <w:rFonts w:eastAsia="Times New Roman"/>
+            </w:rPr>
+            <w:t>(3–4), 237–240. https://doi.org/10.1159/000113712</w:t>
           </w:r>
         </w:p>
         <w:p>
           <w:pPr>
             <w:autoSpaceDE w:val="0"/>
             <w:autoSpaceDN w:val="0"/>
-            <w:ind w:left="284" w:hanging="480"/>
-            <w:divId w:val="1967462677"/>
+            <w:ind w:hanging="480"/>
+            <w:divId w:val="1385913330"/>
             <w:rPr>
               <w:rFonts w:eastAsia="Times New Roman"/>
             </w:rPr>
@@ -2996,7 +3764,7 @@
             <w:rPr>
               <w:rFonts w:eastAsia="Times New Roman"/>
             </w:rPr>
-            <w:t xml:space="preserve">OPS. (2023). </w:t>
+            <w:t xml:space="preserve">IMSS. (2015). </w:t>
           </w:r>
           <w:r>
             <w:rPr>
@@ -3004,79 +3772,124 @@
               <w:i/>
               <w:iCs/>
             </w:rPr>
-            <w:t>Demencia - OPS/OMS | Organización Panamericana de la Salud</w:t>
-          </w:r>
-          <w:r>
-            <w:rPr>
-              <w:rFonts w:eastAsia="Times New Roman"/>
-            </w:rPr>
-            <w:t>. https://www.paho.org/es/temas/demencia</w:t>
+            <w:t>Enfermedad de Alzheimer</w:t>
+          </w:r>
+          <w:r>
+            <w:rPr>
+              <w:rFonts w:eastAsia="Times New Roman"/>
+            </w:rPr>
+            <w:t>. https://www.imss.gob.mx/salud-en-linea/enfermedad-alzheimer</w:t>
           </w:r>
         </w:p>
         <w:p>
           <w:pPr>
             <w:autoSpaceDE w:val="0"/>
             <w:autoSpaceDN w:val="0"/>
-            <w:ind w:left="284" w:hanging="480"/>
-            <w:divId w:val="6643402"/>
-            <w:rPr>
-              <w:rFonts w:eastAsia="Times New Roman"/>
+            <w:ind w:hanging="480"/>
+            <w:divId w:val="1101727704"/>
+            <w:rPr>
+              <w:rFonts w:eastAsia="Times New Roman"/>
+              <w:lang w:val="en-US"/>
             </w:rPr>
           </w:pPr>
           <w:r>
             <w:rPr>
               <w:rFonts w:eastAsia="Times New Roman"/>
-            </w:rPr>
-            <w:t xml:space="preserve">SSA México. (2021). </w:t>
+              <w:lang w:val="en-US"/>
+            </w:rPr>
+            <w:t xml:space="preserve">Johnson, G. V. W., &amp; Stoothoff, W. H. (2004). Tau phosphorylation in neuronal cell function and dysfunction. </w:t>
           </w:r>
           <w:r>
             <w:rPr>
               <w:rFonts w:eastAsia="Times New Roman"/>
               <w:i/>
               <w:iCs/>
-            </w:rPr>
-            <w:t>Enfermedad de Alzheimer, demencia más común que afecta a personas adultas mayores | Secretaría de Salud | Gobierno | gob.mx</w:t>
-          </w:r>
-          <w:r>
-            <w:rPr>
-              <w:rFonts w:eastAsia="Times New Roman"/>
-            </w:rPr>
-            <w:t>. https://www.gob.mx/salud/es/articulos/enfermedad-de-alzheimer-demencia-mas-comun-que-afecta-a-personas-adultas-mayores?idiom=es</w:t>
+              <w:lang w:val="en-US"/>
+            </w:rPr>
+            <w:t>Journal of Cell Science</w:t>
+          </w:r>
+          <w:r>
+            <w:rPr>
+              <w:rFonts w:eastAsia="Times New Roman"/>
+              <w:lang w:val="en-US"/>
+            </w:rPr>
+            <w:t xml:space="preserve">, </w:t>
+          </w:r>
+          <w:r>
+            <w:rPr>
+              <w:rFonts w:eastAsia="Times New Roman"/>
+              <w:i/>
+              <w:iCs/>
+              <w:lang w:val="en-US"/>
+            </w:rPr>
+            <w:t>117</w:t>
+          </w:r>
+          <w:r>
+            <w:rPr>
+              <w:rFonts w:eastAsia="Times New Roman"/>
+              <w:lang w:val="en-US"/>
+            </w:rPr>
+            <w:t>(24), 5721–5729. https://doi.org/10.1242/JCS.01558</w:t>
           </w:r>
         </w:p>
         <w:p>
           <w:pPr>
             <w:autoSpaceDE w:val="0"/>
             <w:autoSpaceDN w:val="0"/>
-            <w:ind w:left="284" w:hanging="480"/>
-            <w:divId w:val="1608661408"/>
+            <w:ind w:hanging="480"/>
+            <w:divId w:val="1550530577"/>
             <w:rPr>
               <w:rFonts w:eastAsia="Times New Roman"/>
               <w:lang w:val="en-US"/>
             </w:rPr>
           </w:pPr>
-          <w:r>
-            <w:rPr>
-              <w:rFonts w:eastAsia="Times New Roman"/>
-              <w:lang w:val="en-US"/>
-            </w:rPr>
-            <w:t xml:space="preserve">The </w:t>
-          </w:r>
-          <w:proofErr w:type="gramStart"/>
-          <w:r>
-            <w:rPr>
-              <w:rFonts w:eastAsia="Times New Roman"/>
-              <w:lang w:val="en-US"/>
-            </w:rPr>
-            <w:t>pandas</w:t>
-          </w:r>
-          <w:proofErr w:type="gramEnd"/>
-          <w:r>
-            <w:rPr>
-              <w:rFonts w:eastAsia="Times New Roman"/>
-              <w:lang w:val="en-US"/>
-            </w:rPr>
-            <w:t xml:space="preserve"> development team. (2020). </w:t>
+          <w:proofErr w:type="spellStart"/>
+          <w:r>
+            <w:rPr>
+              <w:rFonts w:eastAsia="Times New Roman"/>
+              <w:lang w:val="en-US"/>
+            </w:rPr>
+            <w:t>Liskowsky</w:t>
+          </w:r>
+          <w:proofErr w:type="spellEnd"/>
+          <w:r>
+            <w:rPr>
+              <w:rFonts w:eastAsia="Times New Roman"/>
+              <w:lang w:val="en-US"/>
+            </w:rPr>
+            <w:t xml:space="preserve">, W., &amp; </w:t>
+          </w:r>
+          <w:proofErr w:type="spellStart"/>
+          <w:r>
+            <w:rPr>
+              <w:rFonts w:eastAsia="Times New Roman"/>
+              <w:lang w:val="en-US"/>
+            </w:rPr>
+            <w:t>Schliebs</w:t>
+          </w:r>
+          <w:proofErr w:type="spellEnd"/>
+          <w:r>
+            <w:rPr>
+              <w:rFonts w:eastAsia="Times New Roman"/>
+              <w:lang w:val="en-US"/>
+            </w:rPr>
+            <w:t xml:space="preserve">, R. (2006). Muscarinic acetylcholine receptor inhibition in transgenic Alzheimer-like Tg2576 mice by scopolamine </w:t>
+          </w:r>
+          <w:proofErr w:type="spellStart"/>
+          <w:r>
+            <w:rPr>
+              <w:rFonts w:eastAsia="Times New Roman"/>
+              <w:lang w:val="en-US"/>
+            </w:rPr>
+            <w:t>favours</w:t>
+          </w:r>
+          <w:proofErr w:type="spellEnd"/>
+          <w:r>
+            <w:rPr>
+              <w:rFonts w:eastAsia="Times New Roman"/>
+              <w:lang w:val="en-US"/>
+            </w:rPr>
+            <w:t xml:space="preserve"> the amyloidogenic route of processing of amyloid precursor protein. </w:t>
           </w:r>
           <w:r>
             <w:rPr>
@@ -3085,73 +3898,779 @@
               <w:iCs/>
               <w:lang w:val="en-US"/>
             </w:rPr>
-            <w:t>pandas-dev/pandas: Pandas</w:t>
-          </w:r>
-          <w:r>
-            <w:rPr>
-              <w:rFonts w:eastAsia="Times New Roman"/>
-              <w:lang w:val="en-US"/>
-            </w:rPr>
-            <w:t xml:space="preserve"> (2.1.4). </w:t>
-          </w:r>
-          <w:proofErr w:type="spellStart"/>
-          <w:r>
-            <w:rPr>
-              <w:rFonts w:eastAsia="Times New Roman"/>
-              <w:lang w:val="en-US"/>
-            </w:rPr>
-            <w:t>Zenodo</w:t>
-          </w:r>
-          <w:proofErr w:type="spellEnd"/>
-          <w:r>
-            <w:rPr>
-              <w:rFonts w:eastAsia="Times New Roman"/>
-              <w:lang w:val="en-US"/>
-            </w:rPr>
-            <w:t>.</w:t>
+            <w:t xml:space="preserve">International Journal of Developmental </w:t>
+          </w:r>
+          <w:proofErr w:type="gramStart"/>
+          <w:r>
+            <w:rPr>
+              <w:rFonts w:eastAsia="Times New Roman"/>
+              <w:i/>
+              <w:iCs/>
+              <w:lang w:val="en-US"/>
+            </w:rPr>
+            <w:t>Neuroscience :</w:t>
+          </w:r>
+          <w:proofErr w:type="gramEnd"/>
+          <w:r>
+            <w:rPr>
+              <w:rFonts w:eastAsia="Times New Roman"/>
+              <w:i/>
+              <w:iCs/>
+              <w:lang w:val="en-US"/>
+            </w:rPr>
+            <w:t xml:space="preserve"> The Official Journal of the International Society for Developmental Neuroscience</w:t>
+          </w:r>
+          <w:r>
+            <w:rPr>
+              <w:rFonts w:eastAsia="Times New Roman"/>
+              <w:lang w:val="en-US"/>
+            </w:rPr>
+            <w:t xml:space="preserve">, </w:t>
+          </w:r>
+          <w:r>
+            <w:rPr>
+              <w:rFonts w:eastAsia="Times New Roman"/>
+              <w:i/>
+              <w:iCs/>
+              <w:lang w:val="en-US"/>
+            </w:rPr>
+            <w:t>24</w:t>
+          </w:r>
+          <w:r>
+            <w:rPr>
+              <w:rFonts w:eastAsia="Times New Roman"/>
+              <w:lang w:val="en-US"/>
+            </w:rPr>
+            <w:t>(2–3), 149–156. https://doi.org/10.1016/J.IJDEVNEU.2005.11.010</w:t>
           </w:r>
         </w:p>
         <w:p>
           <w:pPr>
             <w:autoSpaceDE w:val="0"/>
             <w:autoSpaceDN w:val="0"/>
-            <w:ind w:left="284" w:hanging="480"/>
-            <w:divId w:val="1004431596"/>
-            <w:rPr>
-              <w:rFonts w:eastAsia="Times New Roman"/>
-              <w:lang w:val="en-US"/>
+            <w:ind w:hanging="480"/>
+            <w:divId w:val="1540581884"/>
+            <w:rPr>
+              <w:rFonts w:eastAsia="Times New Roman"/>
             </w:rPr>
           </w:pPr>
           <w:r>
             <w:rPr>
               <w:rFonts w:eastAsia="Times New Roman"/>
-              <w:lang w:val="en-US"/>
-            </w:rPr>
-            <w:t xml:space="preserve">Van, R., &amp; Fred, L. (2009). </w:t>
+            </w:rPr>
+            <w:t xml:space="preserve">Medline. (2024). </w:t>
           </w:r>
           <w:r>
             <w:rPr>
               <w:rFonts w:eastAsia="Times New Roman"/>
               <w:i/>
               <w:iCs/>
-              <w:lang w:val="en-US"/>
-            </w:rPr>
-            <w:t>Python 3 Reference Manual</w:t>
-          </w:r>
-          <w:r>
-            <w:rPr>
-              <w:rFonts w:eastAsia="Times New Roman"/>
-              <w:lang w:val="en-US"/>
-            </w:rPr>
-            <w:t>. CreateSpace.</w:t>
+            </w:rPr>
+            <w:t>Demencia: MedlinePlus enciclopedia médica</w:t>
+          </w:r>
+          <w:r>
+            <w:rPr>
+              <w:rFonts w:eastAsia="Times New Roman"/>
+            </w:rPr>
+            <w:t>. https://medlineplus.gov/spanish/ency/article/000739.htm</w:t>
           </w:r>
         </w:p>
         <w:p>
           <w:pPr>
             <w:autoSpaceDE w:val="0"/>
             <w:autoSpaceDN w:val="0"/>
-            <w:ind w:left="284" w:hanging="480"/>
-            <w:divId w:val="1914386686"/>
+            <w:ind w:hanging="480"/>
+            <w:divId w:val="904032124"/>
+            <w:rPr>
+              <w:rFonts w:eastAsia="Times New Roman"/>
+              <w:lang w:val="en-US"/>
+            </w:rPr>
+          </w:pPr>
+          <w:r>
+            <w:rPr>
+              <w:rFonts w:eastAsia="Times New Roman"/>
+            </w:rPr>
+            <w:t xml:space="preserve">Mohandas, E., </w:t>
+          </w:r>
+          <w:proofErr w:type="spellStart"/>
+          <w:r>
+            <w:rPr>
+              <w:rFonts w:eastAsia="Times New Roman"/>
+            </w:rPr>
+            <w:t>Rajmohan</w:t>
+          </w:r>
+          <w:proofErr w:type="spellEnd"/>
+          <w:r>
+            <w:rPr>
+              <w:rFonts w:eastAsia="Times New Roman"/>
+            </w:rPr>
+            <w:t xml:space="preserve">, V., &amp; </w:t>
+          </w:r>
+          <w:proofErr w:type="spellStart"/>
+          <w:r>
+            <w:rPr>
+              <w:rFonts w:eastAsia="Times New Roman"/>
+            </w:rPr>
+            <w:t>Raghunath</w:t>
+          </w:r>
+          <w:proofErr w:type="spellEnd"/>
+          <w:r>
+            <w:rPr>
+              <w:rFonts w:eastAsia="Times New Roman"/>
+            </w:rPr>
+            <w:t xml:space="preserve">, B. (2009). </w:t>
+          </w:r>
+          <w:r>
+            <w:rPr>
+              <w:rFonts w:eastAsia="Times New Roman"/>
+              <w:lang w:val="en-US"/>
+            </w:rPr>
+            <w:t xml:space="preserve">Neurobiology of Alzheimer’s disease. </w:t>
+          </w:r>
+          <w:r>
+            <w:rPr>
+              <w:rFonts w:eastAsia="Times New Roman"/>
+              <w:i/>
+              <w:iCs/>
+              <w:lang w:val="en-US"/>
+            </w:rPr>
+            <w:t>Indian Journal of Psychiatry</w:t>
+          </w:r>
+          <w:r>
+            <w:rPr>
+              <w:rFonts w:eastAsia="Times New Roman"/>
+              <w:lang w:val="en-US"/>
+            </w:rPr>
+            <w:t xml:space="preserve">, </w:t>
+          </w:r>
+          <w:r>
+            <w:rPr>
+              <w:rFonts w:eastAsia="Times New Roman"/>
+              <w:i/>
+              <w:iCs/>
+              <w:lang w:val="en-US"/>
+            </w:rPr>
+            <w:t>51</w:t>
+          </w:r>
+          <w:r>
+            <w:rPr>
+              <w:rFonts w:eastAsia="Times New Roman"/>
+              <w:lang w:val="en-US"/>
+            </w:rPr>
+            <w:t>(1), 55. https://doi.org/10.4103/0019-5545.44908</w:t>
+          </w:r>
+        </w:p>
+        <w:p>
+          <w:pPr>
+            <w:autoSpaceDE w:val="0"/>
+            <w:autoSpaceDN w:val="0"/>
+            <w:ind w:hanging="480"/>
+            <w:divId w:val="2033846421"/>
+            <w:rPr>
+              <w:rFonts w:eastAsia="Times New Roman"/>
+            </w:rPr>
+          </w:pPr>
+          <w:r>
+            <w:rPr>
+              <w:rFonts w:eastAsia="Times New Roman"/>
+            </w:rPr>
+            <w:t xml:space="preserve">OPS. (2023). </w:t>
+          </w:r>
+          <w:r>
+            <w:rPr>
+              <w:rFonts w:eastAsia="Times New Roman"/>
+              <w:i/>
+              <w:iCs/>
+            </w:rPr>
+            <w:t>Demencia - OPS/OMS | Organización Panamericana de la Salud</w:t>
+          </w:r>
+          <w:r>
+            <w:rPr>
+              <w:rFonts w:eastAsia="Times New Roman"/>
+            </w:rPr>
+            <w:t>. https://www.paho.org/es/temas/demencia</w:t>
+          </w:r>
+        </w:p>
+        <w:p>
+          <w:pPr>
+            <w:autoSpaceDE w:val="0"/>
+            <w:autoSpaceDN w:val="0"/>
+            <w:ind w:hanging="480"/>
+            <w:divId w:val="1927690379"/>
+            <w:rPr>
+              <w:rFonts w:eastAsia="Times New Roman"/>
+              <w:lang w:val="en-US"/>
+            </w:rPr>
+          </w:pPr>
+          <w:r>
+            <w:rPr>
+              <w:rFonts w:eastAsia="Times New Roman"/>
+            </w:rPr>
+            <w:lastRenderedPageBreak/>
+            <w:t xml:space="preserve">Pena, F., </w:t>
+          </w:r>
+          <w:proofErr w:type="spellStart"/>
+          <w:r>
+            <w:rPr>
+              <w:rFonts w:eastAsia="Times New Roman"/>
+            </w:rPr>
+            <w:t>Gutierrez</w:t>
+          </w:r>
+          <w:proofErr w:type="spellEnd"/>
+          <w:r>
+            <w:rPr>
+              <w:rFonts w:eastAsia="Times New Roman"/>
+            </w:rPr>
+            <w:t>-Lerma, A., Quiroz-</w:t>
+          </w:r>
+          <w:proofErr w:type="spellStart"/>
+          <w:r>
+            <w:rPr>
+              <w:rFonts w:eastAsia="Times New Roman"/>
+            </w:rPr>
+            <w:t>Baez</w:t>
+          </w:r>
+          <w:proofErr w:type="spellEnd"/>
+          <w:r>
+            <w:rPr>
+              <w:rFonts w:eastAsia="Times New Roman"/>
+            </w:rPr>
+            <w:t xml:space="preserve">, R., &amp; Arias, C. (2006). </w:t>
+          </w:r>
+          <w:r>
+            <w:rPr>
+              <w:rFonts w:eastAsia="Times New Roman"/>
+              <w:lang w:val="en-US"/>
+            </w:rPr>
+            <w:t xml:space="preserve">The role of beta-amyloid protein in synaptic function: implications for Alzheimer’s disease therapy. </w:t>
+          </w:r>
+          <w:r>
+            <w:rPr>
+              <w:rFonts w:eastAsia="Times New Roman"/>
+              <w:i/>
+              <w:iCs/>
+              <w:lang w:val="en-US"/>
+            </w:rPr>
+            <w:t>Current Neuropharmacology</w:t>
+          </w:r>
+          <w:r>
+            <w:rPr>
+              <w:rFonts w:eastAsia="Times New Roman"/>
+              <w:lang w:val="en-US"/>
+            </w:rPr>
+            <w:t xml:space="preserve">, </w:t>
+          </w:r>
+          <w:r>
+            <w:rPr>
+              <w:rFonts w:eastAsia="Times New Roman"/>
+              <w:i/>
+              <w:iCs/>
+              <w:lang w:val="en-US"/>
+            </w:rPr>
+            <w:t>4</w:t>
+          </w:r>
+          <w:r>
+            <w:rPr>
+              <w:rFonts w:eastAsia="Times New Roman"/>
+              <w:lang w:val="en-US"/>
+            </w:rPr>
+            <w:t>(2), 149–163. https://doi.org/10.2174/157015906776359531</w:t>
+          </w:r>
+        </w:p>
+        <w:p>
+          <w:pPr>
+            <w:autoSpaceDE w:val="0"/>
+            <w:autoSpaceDN w:val="0"/>
+            <w:ind w:hanging="480"/>
+            <w:divId w:val="283540708"/>
+            <w:rPr>
+              <w:rFonts w:eastAsia="Times New Roman"/>
+            </w:rPr>
+          </w:pPr>
+          <w:r>
+            <w:rPr>
+              <w:rFonts w:eastAsia="Times New Roman"/>
+              <w:lang w:val="en-US"/>
+            </w:rPr>
+            <w:t xml:space="preserve">Sanabria-Castro, A., Alvarado-Echeverría, I., &amp; Monge-Bonilla, C. (2017). Molecular Pathogenesis of Alzheimer’s Disease: An Update. </w:t>
+          </w:r>
+          <w:proofErr w:type="spellStart"/>
+          <w:r>
+            <w:rPr>
+              <w:rFonts w:eastAsia="Times New Roman"/>
+              <w:i/>
+              <w:iCs/>
+            </w:rPr>
+            <w:t>Annals</w:t>
+          </w:r>
+          <w:proofErr w:type="spellEnd"/>
+          <w:r>
+            <w:rPr>
+              <w:rFonts w:eastAsia="Times New Roman"/>
+              <w:i/>
+              <w:iCs/>
+            </w:rPr>
+            <w:t xml:space="preserve"> </w:t>
+          </w:r>
+          <w:proofErr w:type="spellStart"/>
+          <w:r>
+            <w:rPr>
+              <w:rFonts w:eastAsia="Times New Roman"/>
+              <w:i/>
+              <w:iCs/>
+            </w:rPr>
+            <w:t>of</w:t>
+          </w:r>
+          <w:proofErr w:type="spellEnd"/>
+          <w:r>
+            <w:rPr>
+              <w:rFonts w:eastAsia="Times New Roman"/>
+              <w:i/>
+              <w:iCs/>
+            </w:rPr>
+            <w:t xml:space="preserve"> </w:t>
+          </w:r>
+          <w:proofErr w:type="spellStart"/>
+          <w:r>
+            <w:rPr>
+              <w:rFonts w:eastAsia="Times New Roman"/>
+              <w:i/>
+              <w:iCs/>
+            </w:rPr>
+            <w:t>Neurosciences</w:t>
+          </w:r>
+          <w:proofErr w:type="spellEnd"/>
+          <w:r>
+            <w:rPr>
+              <w:rFonts w:eastAsia="Times New Roman"/>
+            </w:rPr>
+            <w:t xml:space="preserve">, </w:t>
+          </w:r>
+          <w:r>
+            <w:rPr>
+              <w:rFonts w:eastAsia="Times New Roman"/>
+              <w:i/>
+              <w:iCs/>
+            </w:rPr>
+            <w:t>24</w:t>
+          </w:r>
+          <w:r>
+            <w:rPr>
+              <w:rFonts w:eastAsia="Times New Roman"/>
+            </w:rPr>
+            <w:t>(1), 46–54. https://doi.org/10.1159/000464422</w:t>
+          </w:r>
+        </w:p>
+        <w:p>
+          <w:pPr>
+            <w:autoSpaceDE w:val="0"/>
+            <w:autoSpaceDN w:val="0"/>
+            <w:ind w:hanging="480"/>
+            <w:divId w:val="1628657043"/>
+            <w:rPr>
+              <w:rFonts w:eastAsia="Times New Roman"/>
+            </w:rPr>
+          </w:pPr>
+          <w:r>
+            <w:rPr>
+              <w:rFonts w:eastAsia="Times New Roman"/>
+            </w:rPr>
+            <w:t xml:space="preserve">SSA México. (2021). </w:t>
+          </w:r>
+          <w:r>
+            <w:rPr>
+              <w:rFonts w:eastAsia="Times New Roman"/>
+              <w:i/>
+              <w:iCs/>
+            </w:rPr>
+            <w:t>Enfermedad de Alzheimer, demencia más común que afecta a personas adultas mayores | Secretaría de Salud | Gobierno | gob.mx</w:t>
+          </w:r>
+          <w:r>
+            <w:rPr>
+              <w:rFonts w:eastAsia="Times New Roman"/>
+            </w:rPr>
+            <w:t>. https://www.gob.mx/salud/es/articulos/enfermedad-de-alzheimer-demencia-mas-comun-que-afecta-a-personas-adultas-mayores?idiom=es</w:t>
+          </w:r>
+        </w:p>
+        <w:p>
+          <w:pPr>
+            <w:autoSpaceDE w:val="0"/>
+            <w:autoSpaceDN w:val="0"/>
+            <w:ind w:hanging="480"/>
+            <w:divId w:val="281501392"/>
+            <w:rPr>
+              <w:rFonts w:eastAsia="Times New Roman"/>
+              <w:lang w:val="en-US"/>
+            </w:rPr>
+          </w:pPr>
+          <w:proofErr w:type="spellStart"/>
+          <w:r>
+            <w:rPr>
+              <w:rFonts w:eastAsia="Times New Roman"/>
+              <w:lang w:val="en-US"/>
+            </w:rPr>
+            <w:t>Stelzmann</w:t>
+          </w:r>
+          <w:proofErr w:type="spellEnd"/>
+          <w:r>
+            <w:rPr>
+              <w:rFonts w:eastAsia="Times New Roman"/>
+              <w:lang w:val="en-US"/>
+            </w:rPr>
+            <w:t xml:space="preserve">, R. A., Norman </w:t>
+          </w:r>
+          <w:proofErr w:type="spellStart"/>
+          <w:r>
+            <w:rPr>
+              <w:rFonts w:eastAsia="Times New Roman"/>
+              <w:lang w:val="en-US"/>
+            </w:rPr>
+            <w:t>Schnitzlein</w:t>
+          </w:r>
+          <w:proofErr w:type="spellEnd"/>
+          <w:r>
+            <w:rPr>
+              <w:rFonts w:eastAsia="Times New Roman"/>
+              <w:lang w:val="en-US"/>
+            </w:rPr>
+            <w:t xml:space="preserve">, H., &amp; Reed Murtagh, F. (1995). An English translation of Alzheimer’s 1907 paper, “Uber </w:t>
+          </w:r>
+          <w:proofErr w:type="spellStart"/>
+          <w:r>
+            <w:rPr>
+              <w:rFonts w:eastAsia="Times New Roman"/>
+              <w:lang w:val="en-US"/>
+            </w:rPr>
+            <w:t>eine</w:t>
+          </w:r>
+          <w:proofErr w:type="spellEnd"/>
+          <w:r>
+            <w:rPr>
+              <w:rFonts w:eastAsia="Times New Roman"/>
+              <w:lang w:val="en-US"/>
+            </w:rPr>
+            <w:t xml:space="preserve"> </w:t>
+          </w:r>
+          <w:proofErr w:type="spellStart"/>
+          <w:r>
+            <w:rPr>
+              <w:rFonts w:eastAsia="Times New Roman"/>
+              <w:lang w:val="en-US"/>
+            </w:rPr>
+            <w:t>eigenartige</w:t>
+          </w:r>
+          <w:proofErr w:type="spellEnd"/>
+          <w:r>
+            <w:rPr>
+              <w:rFonts w:eastAsia="Times New Roman"/>
+              <w:lang w:val="en-US"/>
+            </w:rPr>
+            <w:t xml:space="preserve"> </w:t>
+          </w:r>
+          <w:proofErr w:type="spellStart"/>
+          <w:r>
+            <w:rPr>
+              <w:rFonts w:eastAsia="Times New Roman"/>
+              <w:lang w:val="en-US"/>
+            </w:rPr>
+            <w:t>Erkankung</w:t>
+          </w:r>
+          <w:proofErr w:type="spellEnd"/>
+          <w:r>
+            <w:rPr>
+              <w:rFonts w:eastAsia="Times New Roman"/>
+              <w:lang w:val="en-US"/>
+            </w:rPr>
+            <w:t xml:space="preserve"> der </w:t>
+          </w:r>
+          <w:proofErr w:type="spellStart"/>
+          <w:r>
+            <w:rPr>
+              <w:rFonts w:eastAsia="Times New Roman"/>
+              <w:lang w:val="en-US"/>
+            </w:rPr>
+            <w:t>Hirnrinde</w:t>
+          </w:r>
+          <w:proofErr w:type="spellEnd"/>
+          <w:r>
+            <w:rPr>
+              <w:rFonts w:eastAsia="Times New Roman"/>
+              <w:lang w:val="en-US"/>
+            </w:rPr>
+            <w:t xml:space="preserve">.” </w:t>
+          </w:r>
+          <w:r>
+            <w:rPr>
+              <w:rFonts w:eastAsia="Times New Roman"/>
+              <w:i/>
+              <w:iCs/>
+              <w:lang w:val="en-US"/>
+            </w:rPr>
+            <w:t>Clinical Anatomy (New York, N.Y.)</w:t>
+          </w:r>
+          <w:r>
+            <w:rPr>
+              <w:rFonts w:eastAsia="Times New Roman"/>
+              <w:lang w:val="en-US"/>
+            </w:rPr>
+            <w:t xml:space="preserve">, </w:t>
+          </w:r>
+          <w:r>
+            <w:rPr>
+              <w:rFonts w:eastAsia="Times New Roman"/>
+              <w:i/>
+              <w:iCs/>
+              <w:lang w:val="en-US"/>
+            </w:rPr>
+            <w:t>8</w:t>
+          </w:r>
+          <w:r>
+            <w:rPr>
+              <w:rFonts w:eastAsia="Times New Roman"/>
+              <w:lang w:val="en-US"/>
+            </w:rPr>
+            <w:t>(6), 429–431. https://doi.org/10.1002/CA.980080612</w:t>
+          </w:r>
+        </w:p>
+        <w:p>
+          <w:pPr>
+            <w:autoSpaceDE w:val="0"/>
+            <w:autoSpaceDN w:val="0"/>
+            <w:ind w:hanging="480"/>
+            <w:divId w:val="735712144"/>
+            <w:rPr>
+              <w:rFonts w:eastAsia="Times New Roman"/>
+              <w:lang w:val="en-US"/>
+            </w:rPr>
+          </w:pPr>
+          <w:r>
+            <w:rPr>
+              <w:rFonts w:eastAsia="Times New Roman"/>
+              <w:lang w:val="en-US"/>
+            </w:rPr>
+            <w:t xml:space="preserve">Sun, X., Bromley-Brits, K., &amp; Song, W. (2012). Regulation of </w:t>
+          </w:r>
+          <w:r>
+            <w:rPr>
+              <w:rFonts w:eastAsia="Times New Roman"/>
+            </w:rPr>
+            <w:t>β</w:t>
+          </w:r>
+          <w:r>
+            <w:rPr>
+              <w:rFonts w:eastAsia="Times New Roman"/>
+              <w:lang w:val="en-US"/>
+            </w:rPr>
+            <w:t xml:space="preserve">-site APP-cleaving enzyme 1 gene expression and its role in Alzheimer’s Disease. </w:t>
+          </w:r>
+          <w:r>
+            <w:rPr>
+              <w:rFonts w:eastAsia="Times New Roman"/>
+              <w:i/>
+              <w:iCs/>
+              <w:lang w:val="en-US"/>
+            </w:rPr>
+            <w:t>Journal of Neurochemistry</w:t>
+          </w:r>
+          <w:r>
+            <w:rPr>
+              <w:rFonts w:eastAsia="Times New Roman"/>
+              <w:lang w:val="en-US"/>
+            </w:rPr>
+            <w:t xml:space="preserve">, </w:t>
+          </w:r>
+          <w:r>
+            <w:rPr>
+              <w:rFonts w:eastAsia="Times New Roman"/>
+              <w:i/>
+              <w:iCs/>
+              <w:lang w:val="en-US"/>
+            </w:rPr>
+            <w:t>120</w:t>
+          </w:r>
+          <w:r>
+            <w:rPr>
+              <w:rFonts w:eastAsia="Times New Roman"/>
+              <w:lang w:val="en-US"/>
+            </w:rPr>
+            <w:t>(SUPPL. 1), 62–70. https://doi.org/10.1111/J.1471-4159.2011.07515.X</w:t>
+          </w:r>
+        </w:p>
+        <w:p>
+          <w:pPr>
+            <w:autoSpaceDE w:val="0"/>
+            <w:autoSpaceDN w:val="0"/>
+            <w:ind w:hanging="480"/>
+            <w:divId w:val="1553153303"/>
+            <w:rPr>
+              <w:rFonts w:eastAsia="Times New Roman"/>
+              <w:lang w:val="en-US"/>
+            </w:rPr>
+          </w:pPr>
+          <w:r>
+            <w:rPr>
+              <w:rFonts w:eastAsia="Times New Roman"/>
+              <w:lang w:val="en-US"/>
+            </w:rPr>
+            <w:t xml:space="preserve">Terry, A. V., &amp; </w:t>
+          </w:r>
+          <w:proofErr w:type="spellStart"/>
+          <w:r>
+            <w:rPr>
+              <w:rFonts w:eastAsia="Times New Roman"/>
+              <w:lang w:val="en-US"/>
+            </w:rPr>
+            <w:t>Buccafusco</w:t>
+          </w:r>
+          <w:proofErr w:type="spellEnd"/>
+          <w:r>
+            <w:rPr>
+              <w:rFonts w:eastAsia="Times New Roman"/>
+              <w:lang w:val="en-US"/>
+            </w:rPr>
+            <w:t xml:space="preserve">, J. J. (2003). The cholinergic hypothesis of age and Alzheimer’s disease-related cognitive deficits: recent challenges and their implications for novel drug development. </w:t>
+          </w:r>
+          <w:r>
+            <w:rPr>
+              <w:rFonts w:eastAsia="Times New Roman"/>
+              <w:i/>
+              <w:iCs/>
+              <w:lang w:val="en-US"/>
+            </w:rPr>
+            <w:t>The Journal of Pharmacology and Experimental Therapeutics</w:t>
+          </w:r>
+          <w:r>
+            <w:rPr>
+              <w:rFonts w:eastAsia="Times New Roman"/>
+              <w:lang w:val="en-US"/>
+            </w:rPr>
+            <w:t xml:space="preserve">, </w:t>
+          </w:r>
+          <w:r>
+            <w:rPr>
+              <w:rFonts w:eastAsia="Times New Roman"/>
+              <w:i/>
+              <w:iCs/>
+              <w:lang w:val="en-US"/>
+            </w:rPr>
+            <w:t>306</w:t>
+          </w:r>
+          <w:r>
+            <w:rPr>
+              <w:rFonts w:eastAsia="Times New Roman"/>
+              <w:lang w:val="en-US"/>
+            </w:rPr>
+            <w:t>(3), 821–827. https://doi.org/10.1124/JPET.102.041616</w:t>
+          </w:r>
+        </w:p>
+        <w:p>
+          <w:pPr>
+            <w:autoSpaceDE w:val="0"/>
+            <w:autoSpaceDN w:val="0"/>
+            <w:ind w:hanging="480"/>
+            <w:divId w:val="133067870"/>
+            <w:rPr>
+              <w:rFonts w:eastAsia="Times New Roman"/>
+              <w:lang w:val="en-US"/>
+            </w:rPr>
+          </w:pPr>
+          <w:r>
+            <w:rPr>
+              <w:rFonts w:eastAsia="Times New Roman"/>
+              <w:lang w:val="en-US"/>
+            </w:rPr>
+            <w:t xml:space="preserve">The </w:t>
+          </w:r>
+          <w:proofErr w:type="gramStart"/>
+          <w:r>
+            <w:rPr>
+              <w:rFonts w:eastAsia="Times New Roman"/>
+              <w:lang w:val="en-US"/>
+            </w:rPr>
+            <w:t>pandas</w:t>
+          </w:r>
+          <w:proofErr w:type="gramEnd"/>
+          <w:r>
+            <w:rPr>
+              <w:rFonts w:eastAsia="Times New Roman"/>
+              <w:lang w:val="en-US"/>
+            </w:rPr>
+            <w:t xml:space="preserve"> development team. (2020). </w:t>
+          </w:r>
+          <w:r>
+            <w:rPr>
+              <w:rFonts w:eastAsia="Times New Roman"/>
+              <w:i/>
+              <w:iCs/>
+              <w:lang w:val="en-US"/>
+            </w:rPr>
+            <w:t>pandas-dev/pandas: Pandas</w:t>
+          </w:r>
+          <w:r>
+            <w:rPr>
+              <w:rFonts w:eastAsia="Times New Roman"/>
+              <w:lang w:val="en-US"/>
+            </w:rPr>
+            <w:t xml:space="preserve"> (2.1.4). </w:t>
+          </w:r>
+          <w:proofErr w:type="spellStart"/>
+          <w:r>
+            <w:rPr>
+              <w:rFonts w:eastAsia="Times New Roman"/>
+              <w:lang w:val="en-US"/>
+            </w:rPr>
+            <w:t>Zenodo</w:t>
+          </w:r>
+          <w:proofErr w:type="spellEnd"/>
+          <w:r>
+            <w:rPr>
+              <w:rFonts w:eastAsia="Times New Roman"/>
+              <w:lang w:val="en-US"/>
+            </w:rPr>
+            <w:t>.</w:t>
+          </w:r>
+        </w:p>
+        <w:p>
+          <w:pPr>
+            <w:autoSpaceDE w:val="0"/>
+            <w:autoSpaceDN w:val="0"/>
+            <w:ind w:hanging="480"/>
+            <w:divId w:val="1232275414"/>
+            <w:rPr>
+              <w:rFonts w:eastAsia="Times New Roman"/>
+              <w:lang w:val="en-US"/>
+            </w:rPr>
+          </w:pPr>
+          <w:r>
+            <w:rPr>
+              <w:rFonts w:eastAsia="Times New Roman"/>
+              <w:lang w:val="en-US"/>
+            </w:rPr>
+            <w:t xml:space="preserve">Van, R., &amp; Fred, L. (2009). </w:t>
+          </w:r>
+          <w:r>
+            <w:rPr>
+              <w:rFonts w:eastAsia="Times New Roman"/>
+              <w:i/>
+              <w:iCs/>
+              <w:lang w:val="en-US"/>
+            </w:rPr>
+            <w:t>Python 3 Reference Manual</w:t>
+          </w:r>
+          <w:r>
+            <w:rPr>
+              <w:rFonts w:eastAsia="Times New Roman"/>
+              <w:lang w:val="en-US"/>
+            </w:rPr>
+            <w:t>. CreateSpace.</w:t>
+          </w:r>
+        </w:p>
+        <w:p>
+          <w:pPr>
+            <w:autoSpaceDE w:val="0"/>
+            <w:autoSpaceDN w:val="0"/>
+            <w:ind w:hanging="480"/>
+            <w:divId w:val="613170132"/>
             <w:rPr>
               <w:rFonts w:eastAsia="Times New Roman"/>
               <w:lang w:val="en-US"/>
@@ -3477,6 +4996,92 @@
     </w:lvl>
   </w:abstractNum>
   <w:abstractNum w:abstractNumId="3" w15:restartNumberingAfterBreak="0">
+    <w:nsid w:val="3063096B"/>
+    <w:multiLevelType w:val="hybridMultilevel"/>
+    <w:tmpl w:val="E480A9A4"/>
+    <w:lvl w:ilvl="0" w:tplc="080A000F">
+      <w:start w:val="1"/>
+      <w:numFmt w:val="decimal"/>
+      <w:lvlText w:val="%1."/>
+      <w:lvlJc w:val="left"/>
+      <w:pPr>
+        <w:ind w:left="1004" w:hanging="360"/>
+      </w:pPr>
+    </w:lvl>
+    <w:lvl w:ilvl="1" w:tplc="080A0019" w:tentative="1">
+      <w:start w:val="1"/>
+      <w:numFmt w:val="lowerLetter"/>
+      <w:lvlText w:val="%2."/>
+      <w:lvlJc w:val="left"/>
+      <w:pPr>
+        <w:ind w:left="1724" w:hanging="360"/>
+      </w:pPr>
+    </w:lvl>
+    <w:lvl w:ilvl="2" w:tplc="080A001B" w:tentative="1">
+      <w:start w:val="1"/>
+      <w:numFmt w:val="lowerRoman"/>
+      <w:lvlText w:val="%3."/>
+      <w:lvlJc w:val="right"/>
+      <w:pPr>
+        <w:ind w:left="2444" w:hanging="180"/>
+      </w:pPr>
+    </w:lvl>
+    <w:lvl w:ilvl="3" w:tplc="080A000F" w:tentative="1">
+      <w:start w:val="1"/>
+      <w:numFmt w:val="decimal"/>
+      <w:lvlText w:val="%4."/>
+      <w:lvlJc w:val="left"/>
+      <w:pPr>
+        <w:ind w:left="3164" w:hanging="360"/>
+      </w:pPr>
+    </w:lvl>
+    <w:lvl w:ilvl="4" w:tplc="080A0019" w:tentative="1">
+      <w:start w:val="1"/>
+      <w:numFmt w:val="lowerLetter"/>
+      <w:lvlText w:val="%5."/>
+      <w:lvlJc w:val="left"/>
+      <w:pPr>
+        <w:ind w:left="3884" w:hanging="360"/>
+      </w:pPr>
+    </w:lvl>
+    <w:lvl w:ilvl="5" w:tplc="080A001B" w:tentative="1">
+      <w:start w:val="1"/>
+      <w:numFmt w:val="lowerRoman"/>
+      <w:lvlText w:val="%6."/>
+      <w:lvlJc w:val="right"/>
+      <w:pPr>
+        <w:ind w:left="4604" w:hanging="180"/>
+      </w:pPr>
+    </w:lvl>
+    <w:lvl w:ilvl="6" w:tplc="080A000F" w:tentative="1">
+      <w:start w:val="1"/>
+      <w:numFmt w:val="decimal"/>
+      <w:lvlText w:val="%7."/>
+      <w:lvlJc w:val="left"/>
+      <w:pPr>
+        <w:ind w:left="5324" w:hanging="360"/>
+      </w:pPr>
+    </w:lvl>
+    <w:lvl w:ilvl="7" w:tplc="080A0019" w:tentative="1">
+      <w:start w:val="1"/>
+      <w:numFmt w:val="lowerLetter"/>
+      <w:lvlText w:val="%8."/>
+      <w:lvlJc w:val="left"/>
+      <w:pPr>
+        <w:ind w:left="6044" w:hanging="360"/>
+      </w:pPr>
+    </w:lvl>
+    <w:lvl w:ilvl="8" w:tplc="080A001B" w:tentative="1">
+      <w:start w:val="1"/>
+      <w:numFmt w:val="lowerRoman"/>
+      <w:lvlText w:val="%9."/>
+      <w:lvlJc w:val="right"/>
+      <w:pPr>
+        <w:ind w:left="6764" w:hanging="180"/>
+      </w:pPr>
+    </w:lvl>
+  </w:abstractNum>
+  <w:abstractNum w:abstractNumId="4" w15:restartNumberingAfterBreak="0">
     <w:nsid w:val="3D6F0644"/>
     <w:multiLevelType w:val="hybridMultilevel"/>
     <w:tmpl w:val="39C80A98"/>
@@ -3566,13 +5171,16 @@
     <w:abstractNumId w:val="2"/>
   </w:num>
   <w:num w:numId="2" w16cid:durableId="1086684650">
-    <w:abstractNumId w:val="3"/>
+    <w:abstractNumId w:val="4"/>
   </w:num>
   <w:num w:numId="3" w16cid:durableId="424225521">
     <w:abstractNumId w:val="0"/>
   </w:num>
   <w:num w:numId="4" w16cid:durableId="899294705">
     <w:abstractNumId w:val="1"/>
+  </w:num>
+  <w:num w:numId="5" w16cid:durableId="1818918524">
+    <w:abstractNumId w:val="3"/>
   </w:num>
 </w:numbering>
 </file>
@@ -4534,6 +6142,26 @@
       </w:tblBorders>
     </w:tblPr>
   </w:style>
+  <w:style w:type="paragraph" w:styleId="NormalWeb">
+    <w:name w:val="Normal (Web)"/>
+    <w:basedOn w:val="Normal"/>
+    <w:uiPriority w:val="99"/>
+    <w:semiHidden/>
+    <w:unhideWhenUsed/>
+    <w:rsid w:val="00333BCF"/>
+    <w:pPr>
+      <w:spacing w:before="100" w:beforeAutospacing="1" w:after="100" w:afterAutospacing="1" w:line="240" w:lineRule="auto"/>
+      <w:ind w:firstLine="0"/>
+      <w:jc w:val="left"/>
+    </w:pPr>
+    <w:rPr>
+      <w:rFonts w:eastAsia="Times New Roman" w:cs="Times New Roman"/>
+      <w:color w:val="auto"/>
+      <w:kern w:val="0"/>
+      <w:szCs w:val="24"/>
+      <w14:ligatures w14:val="none"/>
+    </w:rPr>
+  </w:style>
 </w:styles>
 </file>
 
@@ -4586,6 +6214,35 @@
       </w:docPartPr>
       <w:docPartBody>
         <w:p>
+          <w:r>
+            <w:rPr>
+              <w:rStyle w:val="Textodelmarcadordeposicin"/>
+            </w:rPr>
+            <w:t>Haga clic o pulse aquí para escribir texto.</w:t>
+          </w:r>
+        </w:p>
+      </w:docPartBody>
+    </w:docPart>
+    <w:docPart>
+      <w:docPartPr>
+        <w:name w:val="4D930E7BAD2B4BC1AD57F69B8752BBD2"/>
+        <w:category>
+          <w:name w:val="General"/>
+          <w:gallery w:val="placeholder"/>
+        </w:category>
+        <w:types>
+          <w:type w:val="bbPlcHdr"/>
+        </w:types>
+        <w:behaviors>
+          <w:behavior w:val="content"/>
+        </w:behaviors>
+        <w:guid w:val="{84F99FB2-0677-4774-8A59-72FACCF9E164}"/>
+      </w:docPartPr>
+      <w:docPartBody>
+        <w:p>
+          <w:pPr>
+            <w:pStyle w:val="4D930E7BAD2B4BC1AD57F69B8752BBD2"/>
+          </w:pPr>
           <w:r>
             <w:rPr>
               <w:rStyle w:val="Textodelmarcadordeposicin"/>
@@ -4650,19 +6307,27 @@
     <w:rsid w:val="00001271"/>
     <w:rsid w:val="000211D8"/>
     <w:rsid w:val="00130F55"/>
+    <w:rsid w:val="00233105"/>
     <w:rsid w:val="00410A05"/>
     <w:rsid w:val="0043312E"/>
     <w:rsid w:val="0053109A"/>
+    <w:rsid w:val="00536F3A"/>
     <w:rsid w:val="00597BE2"/>
     <w:rsid w:val="006A50BB"/>
     <w:rsid w:val="00777507"/>
+    <w:rsid w:val="00897189"/>
+    <w:rsid w:val="00973EC5"/>
+    <w:rsid w:val="009C6A06"/>
     <w:rsid w:val="00A33929"/>
     <w:rsid w:val="00A361B2"/>
+    <w:rsid w:val="00AB2630"/>
     <w:rsid w:val="00AD6383"/>
     <w:rsid w:val="00C526F6"/>
     <w:rsid w:val="00D25A04"/>
     <w:rsid w:val="00E05B9C"/>
     <w:rsid w:val="00E4180E"/>
+    <w:rsid w:val="00F1175D"/>
+    <w:rsid w:val="00F2497E"/>
     <w:rsid w:val="00FE269F"/>
   </w:rsids>
   <m:mathPr>
@@ -5119,7 +6784,7 @@
     <w:basedOn w:val="Fuentedeprrafopredeter"/>
     <w:uiPriority w:val="99"/>
     <w:semiHidden/>
-    <w:rsid w:val="00597BE2"/>
+    <w:rsid w:val="009C6A06"/>
     <w:rPr>
       <w:color w:val="666666"/>
     </w:rPr>
@@ -5128,9 +6793,9 @@
     <w:name w:val="6AD5FF5E0EC14BCF9FDDAA36FF4FBC64"/>
     <w:rsid w:val="00001271"/>
   </w:style>
-  <w:style w:type="paragraph" w:customStyle="1" w:styleId="6995DA5013A847ECA54680E5C5FC8FB6">
-    <w:name w:val="6995DA5013A847ECA54680E5C5FC8FB6"/>
-    <w:rsid w:val="00597BE2"/>
+  <w:style w:type="paragraph" w:customStyle="1" w:styleId="4D930E7BAD2B4BC1AD57F69B8752BBD2">
+    <w:name w:val="4D930E7BAD2B4BC1AD57F69B8752BBD2"/>
+    <w:rsid w:val="009C6A06"/>
   </w:style>
 </w:styles>
 </file>
@@ -5452,7 +7117,7 @@
     <we:reference id="wa104382081" version="1.55.1.0" store="" storeType="OMEX"/>
   </we:alternateReferences>
   <we:properties>
-    <we:property name="MENDELEY_CITATIONS" value="[{&quot;citationID&quot;:&quot;MENDELEY_CITATION_6b66722c-746a-4fc5-ab69-089aa269da2a&quot;,&quot;properties&quot;:{&quot;noteIndex&quot;:0},&quot;isEdited&quot;:false,&quot;manualOverride&quot;:{&quot;isManuallyOverridden&quot;:false,&quot;citeprocText&quot;:&quot;(OPS, 2023)&quot;,&quot;manualOverrideText&quot;:&quot;&quot;},&quot;citationTag&quot;:&quot;MENDELEY_CITATION_v3_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&quot;,&quot;citationItems&quot;:[{&quot;id&quot;:&quot;824a9d0b-646d-3b44-9684-afd909f29f91&quot;,&quot;itemData&quot;:{&quot;type&quot;:&quot;webpage&quot;,&quot;id&quot;:&quot;824a9d0b-646d-3b44-9684-afd909f29f91&quot;,&quot;title&quot;:&quot;Demencia - OPS/OMS | Organización Panamericana de la Salud&quot;,&quot;groupId&quot;:&quot;0426c3e1-6d28-326a-8410-5ba2185c4c1b&quot;,&quot;author&quot;:[{&quot;family&quot;:&quot;OPS&quot;,&quot;given&quot;:&quot;&quot;,&quot;parse-names&quot;:false,&quot;dropping-particle&quot;:&quot;&quot;,&quot;non-dropping-particle&quot;:&quot;&quot;}],&quot;accessed&quot;:{&quot;date-parts&quot;:[[2024,4,22]]},&quot;URL&quot;:&quot;https://www.paho.org/es/temas/demencia&quot;,&quot;issued&quot;:{&quot;date-parts&quot;:[[2023]]}},&quot;isTemporary&quot;:false}]},{&quot;citationID&quot;:&quot;MENDELEY_CITATION_f69ba623-89d0-4a64-a286-15338afd2b1e&quot;,&quot;properties&quot;:{&quot;noteIndex&quot;:0},&quot;isEdited&quot;:false,&quot;manualOverride&quot;:{&quot;isManuallyOverridden&quot;:false,&quot;citeprocText&quot;:&quot;(Medline, 2024)&quot;,&quot;manualOverrideText&quot;:&quot;&quot;},&quot;citationTag&quot;:&quot;MENDELEY_CITATION_v3_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&quot;,&quot;citationItems&quot;:[{&quot;id&quot;:&quot;f5343806-b902-3f07-949f-37abb24948cc&quot;,&quot;itemData&quot;:{&quot;type&quot;:&quot;webpage&quot;,&quot;id&quot;:&quot;f5343806-b902-3f07-949f-37abb24948cc&quot;,&quot;title&quot;:&quot;Demencia: MedlinePlus enciclopedia médica&quot;,&quot;groupId&quot;:&quot;0426c3e1-6d28-326a-8410-5ba2185c4c1b&quot;,&quot;author&quot;:[{&quot;family&quot;:&quot;Medline&quot;,&quot;given&quot;:&quot;&quot;,&quot;parse-names&quot;:false,&quot;dropping-particle&quot;:&quot;&quot;,&quot;non-dropping-particle&quot;:&quot;&quot;}],&quot;accessed&quot;:{&quot;date-parts&quot;:[[2024,5,1]]},&quot;URL&quot;:&quot;https://medlineplus.gov/spanish/ency/article/000739.htm&quot;,&quot;issued&quot;:{&quot;date-parts&quot;:[[2024]]}},&quot;isTemporary&quot;:false}]},{&quot;citationID&quot;:&quot;MENDELEY_CITATION_686919aa-7a5c-48a4-ad62-7f4ca9c41476&quot;,&quot;properties&quot;:{&quot;noteIndex&quot;:0},&quot;isEdited&quot;:false,&quot;manualOverride&quot;:{&quot;isManuallyOverridden&quot;:false,&quot;citeprocText&quot;:&quot;(WHO, 2023)&quot;,&quot;manualOverrideText&quot;:&quot;&quot;},&quot;citationTag&quot;:&quot;MENDELEY_CITATION_v3_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&quot;,&quot;citationItems&quot;:[{&quot;id&quot;:&quot;cfd55636-fb4e-3577-a99d-8d0701e6ad2a&quot;,&quot;itemData&quot;:{&quot;type&quot;:&quot;webpage&quot;,&quot;id&quot;:&quot;cfd55636-fb4e-3577-a99d-8d0701e6ad2a&quot;,&quot;title&quot;:&quot;Demencia&quot;,&quot;groupId&quot;:&quot;0426c3e1-6d28-326a-8410-5ba2185c4c1b&quot;,&quot;author&quot;:[{&quot;family&quot;:&quot;WHO&quot;,&quot;given&quot;:&quot;&quot;,&quot;parse-names&quot;:false,&quot;dropping-particle&quot;:&quot;&quot;,&quot;non-dropping-particle&quot;:&quot;&quot;}],&quot;accessed&quot;:{&quot;date-parts&quot;:[[2024,5,1]]},&quot;URL&quot;:&quot;https://www.who.int/es/news-room/fact-sheets/detail/dementia&quot;,&quot;issued&quot;:{&quot;date-parts&quot;:[[2023]]}},&quot;isTemporary&quot;:false}]},{&quot;citationID&quot;:&quot;MENDELEY_CITATION_6468a195-d42b-4236-8900-9a0a35a52f61&quot;,&quot;properties&quot;:{&quot;noteIndex&quot;:0},&quot;isEdited&quot;:false,&quot;manualOverride&quot;:{&quot;isManuallyOverridden&quot;:false,&quot;citeprocText&quot;:&quot;(OPS, 2023)&quot;,&quot;manualOverrideText&quot;:&quot;&quot;},&quot;citationTag&quot;:&quot;MENDELEY_CITATION_v3_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&quot;,&quot;citationItems&quot;:[{&quot;id&quot;:&quot;824a9d0b-646d-3b44-9684-afd909f29f91&quot;,&quot;itemData&quot;:{&quot;type&quot;:&quot;webpage&quot;,&quot;id&quot;:&quot;824a9d0b-646d-3b44-9684-afd909f29f91&quot;,&quot;title&quot;:&quot;Demencia - OPS/OMS | Organización Panamericana de la Salud&quot;,&quot;groupId&quot;:&quot;0426c3e1-6d28-326a-8410-5ba2185c4c1b&quot;,&quot;author&quot;:[{&quot;family&quot;:&quot;OPS&quot;,&quot;given&quot;:&quot;&quot;,&quot;parse-names&quot;:false,&quot;dropping-particle&quot;:&quot;&quot;,&quot;non-dropping-particle&quot;:&quot;&quot;}],&quot;accessed&quot;:{&quot;date-parts&quot;:[[2024,4,22]]},&quot;URL&quot;:&quot;https://www.paho.org/es/temas/demencia&quot;,&quot;issued&quot;:{&quot;date-parts&quot;:[[2023]]}},&quot;isTemporary&quot;:false}]},{&quot;citationID&quot;:&quot;MENDELEY_CITATION_8a2255d6-f9ef-4ad2-9c4e-78664b11a784&quot;,&quot;properties&quot;:{&quot;noteIndex&quot;:0},&quot;isEdited&quot;:false,&quot;manualOverride&quot;:{&quot;isManuallyOverridden&quot;:false,&quot;citeprocText&quot;:&quot;(IMSS, 2015)&quot;,&quot;manualOverrideText&quot;:&quot;&quot;},&quot;citationTag&quot;:&quot;MENDELEY_CITATION_v3_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&quot;,&quot;citationItems&quot;:[{&quot;id&quot;:&quot;a37e27f9-08b5-392f-b585-08c93205aa2d&quot;,&quot;itemData&quot;:{&quot;type&quot;:&quot;webpage&quot;,&quot;id&quot;:&quot;a37e27f9-08b5-392f-b585-08c93205aa2d&quot;,&quot;title&quot;:&quot;Enfermedad de Alzheimer&quot;,&quot;groupId&quot;:&quot;0426c3e1-6d28-326a-8410-5ba2185c4c1b&quot;,&quot;author&quot;:[{&quot;family&quot;:&quot;IMSS&quot;,&quot;given&quot;:&quot;&quot;,&quot;parse-names&quot;:false,&quot;dropping-particle&quot;:&quot;&quot;,&quot;non-dropping-particle&quot;:&quot;&quot;}],&quot;accessed&quot;:{&quot;date-parts&quot;:[[2024,5,1]]},&quot;URL&quot;:&quot;https://www.imss.gob.mx/salud-en-linea/enfermedad-alzheimer&quot;,&quot;issued&quot;:{&quot;date-parts&quot;:[[2015]]}},&quot;isTemporary&quot;:false}]},{&quot;citationID&quot;:&quot;MENDELEY_CITATION_f7afe293-d55c-406e-b1b7-5d6109c8e729&quot;,&quot;properties&quot;:{&quot;noteIndex&quot;:0},&quot;isEdited&quot;:false,&quot;manualOverride&quot;:{&quot;isManuallyOverridden&quot;:false,&quot;citeprocText&quot;:&quot;(SSA México, 2021)&quot;,&quot;manualOverrideText&quot;:&quot;&quot;},&quot;citationTag&quot;:&quot;MENDELEY_CITATION_v3_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&quot;,&quot;citationItems&quot;:[{&quot;id&quot;:&quot;4dd954c0-a1c2-3985-b1a5-9d6be51da2cf&quot;,&quot;itemData&quot;:{&quot;type&quot;:&quot;webpage&quot;,&quot;id&quot;:&quot;4dd954c0-a1c2-3985-b1a5-9d6be51da2cf&quot;,&quot;title&quot;:&quot;Enfermedad de Alzheimer, demencia más común que afecta a personas adultas mayores | Secretaría de Salud | Gobierno | gob.mx&quot;,&quot;groupId&quot;:&quot;0426c3e1-6d28-326a-8410-5ba2185c4c1b&quot;,&quot;author&quot;:[{&quot;family&quot;:&quot;SSA México&quot;,&quot;given&quot;:&quot;&quot;,&quot;parse-names&quot;:false,&quot;dropping-particle&quot;:&quot;&quot;,&quot;non-dropping-particle&quot;:&quot;&quot;}],&quot;accessed&quot;:{&quot;date-parts&quot;:[[2024,5,1]]},&quot;URL&quot;:&quot;https://www.gob.mx/salud/es/articulos/enfermedad-de-alzheimer-demencia-mas-comun-que-afecta-a-personas-adultas-mayores?idiom=es&quot;,&quot;issued&quot;:{&quot;date-parts&quot;:[[2021]]}},&quot;isTemporary&quot;:false}]},{&quot;citationID&quot;:&quot;MENDELEY_CITATION_2c07e7df-d405-4324-8e85-f24e0c92472f&quot;,&quot;properties&quot;:{&quot;noteIndex&quot;:0},&quot;isEdited&quot;:false,&quot;manualOverride&quot;:{&quot;isManuallyOverridden&quot;:false,&quot;citeprocText&quot;:&quot;(Farooqui, 2016)&quot;,&quot;manualOverrideText&quot;:&quot;&quot;},&quot;citationTag&quot;:&quot;MENDELEY_CITATION_v3_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&quot;,&quot;citationItems&quot;:[{&quot;id&quot;:&quot;dfb84fd4-7ce9-3a2a-93de-421665a2758c&quot;,&quot;itemData&quot;:{&quot;type&quot;:&quot;article-journal&quot;,&quot;id&quot;:&quot;dfb84fd4-7ce9-3a2a-93de-421665a2758c&quot;,&quot;title&quot;:&quot;Neurochemical Aspects of Neurological Disorders&quot;,&quot;groupId&quot;:&quot;0426c3e1-6d28-326a-8410-5ba2185c4c1b&quot;,&quot;author&quot;:[{&quot;family&quot;:&quot;Farooqui&quot;,&quot;given&quot;:&quot;Akhlaq A.&quot;,&quot;parse-names&quot;:false,&quot;dropping-particle&quot;:&quot;&quot;,&quot;non-dropping-particle&quot;:&quot;&quot;}],&quot;container-title&quot;:&quot;Trace Amines and Neurological Disorders: Potential Mechanisms and Risk Factors&quot;,&quot;accessed&quot;:{&quot;date-parts&quot;:[[2024,5,1]]},&quot;DOI&quot;:&quot;10.1016/B978-0-12-803603-7.00016-1&quot;,&quot;ISBN&quot;:&quot;9780128036167&quot;,&quot;issued&quot;:{&quot;date-parts&quot;:[[2016,1,1]]},&quot;page&quot;:&quot;237-256&quot;,&quot;abstract&quot;:&quot;Neurological disorders are a group of pathological conditions that damage neurons and neuronal net leading to the loss of neuronal functions. Neurological disorders include neurotraumatic diseases (stroke, traumatic brain injury, and spinal cord injury), neurodegenerative diseases (Alzheimer, Parkinson, and Huntington diseases), and neuropsychiatric diseases (depression, autism, and hyperactivity disorders). Multiple factors are associated with the pathogenesis of neurological disorders. However, it is becoming increasingly evident that dysregulation of the inflammatory network and oxidative imbalance along with mitochondrial dysfunction and accumulation of abnormal, aggregated proteins play a major role in neurodegeneration in the above-mentioned neurological disorders. Neurodegeneration in neurological disorders is regulated by many different factors, including, but not limited to, inherited genetic abnormalities, problems in the immune system, and environmental factors. At present, nothing is known about the contribution of trace amines and their receptors in the pathogenesis of neurotraumatic and neurodegenerative diseases. However, trace amines and their receptors have been reported in the pathogenesis of neuropsychiatric diseases.&quot;,&quot;publisher&quot;:&quot;Academic Press&quot;},&quot;isTemporary&quot;:false}]},{&quot;citationID&quot;:&quot;MENDELEY_CITATION_f8ef7767-0ae3-46bb-9a53-0d4e429815a2&quot;,&quot;properties&quot;:{&quot;noteIndex&quot;:0},&quot;isEdited&quot;:false,&quot;manualOverride&quot;:{&quot;isManuallyOverridden&quot;:false,&quot;citeprocText&quot;:&quot;(Davies et al., 2015)&quot;,&quot;manualOverrideText&quot;:&quot;&quot;},&quot;citationTag&quot;:&quot;MENDELEY_CITATION_v3_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&quot;,&quot;citationItems&quot;:[{&quot;id&quot;:&quot;d77ead03-d45b-391f-b98c-11a715af86d6&quot;,&quot;itemData&quot;:{&quot;type&quot;:&quot;article-journal&quot;,&quot;id&quot;:&quot;d77ead03-d45b-391f-b98c-11a715af86d6&quot;,&quot;title&quot;:&quot;ChEMBL web services: streamlining access to drug discovery data and utilities&quot;,&quot;groupId&quot;:&quot;0426c3e1-6d28-326a-8410-5ba2185c4c1b&quot;,&quot;author&quot;:[{&quot;family&quot;:&quot;Davies&quot;,&quot;given&quot;:&quot;Mark&quot;,&quot;parse-names&quot;:false,&quot;dropping-particle&quot;:&quot;&quot;,&quot;non-dropping-particle&quot;:&quot;&quot;},{&quot;family&quot;:&quot;Nowotka&quot;,&quot;given&quot;:&quot;Michał&quot;,&quot;parse-names&quot;:false,&quot;dropping-particle&quot;:&quot;&quot;,&quot;non-dropping-particle&quot;:&quot;&quot;},{&quot;family&quot;:&quot;Papadatos&quot;,&quot;given&quot;:&quot;George&quot;,&quot;parse-names&quot;:false,&quot;dropping-particle&quot;:&quot;&quot;,&quot;non-dropping-particle&quot;:&quot;&quot;},{&quot;family&quot;:&quot;Dedman&quot;,&quot;given&quot;:&quot;Nathan&quot;,&quot;parse-names&quot;:false,&quot;dropping-particle&quot;:&quot;&quot;,&quot;non-dropping-particle&quot;:&quot;&quot;},{&quot;family&quot;:&quot;Gaulton&quot;,&quot;given&quot;:&quot;Anna&quot;,&quot;parse-names&quot;:false,&quot;dropping-particle&quot;:&quot;&quot;,&quot;non-dropping-particle&quot;:&quot;&quot;},{&quot;family&quot;:&quot;Atkinson&quot;,&quot;given&quot;:&quot;Francis&quot;,&quot;parse-names&quot;:false,&quot;dropping-particle&quot;:&quot;&quot;,&quot;non-dropping-particle&quot;:&quot;&quot;},{&quot;family&quot;:&quot;Bellis&quot;,&quot;given&quot;:&quot;Louisa&quot;,&quot;parse-names&quot;:false,&quot;dropping-particle&quot;:&quot;&quot;,&quot;non-dropping-particle&quot;:&quot;&quot;},{&quot;family&quot;:&quot;Overington&quot;,&quot;given&quot;:&quot;John P.&quot;,&quot;parse-names&quot;:false,&quot;dropping-particle&quot;:&quot;&quot;,&quot;non-dropping-particle&quot;:&quot;&quot;}],&quot;container-title&quot;:&quot;Nucleic Acids Research&quot;,&quot;container-title-short&quot;:&quot;Nucleic Acids Res&quot;,&quot;accessed&quot;:{&quot;date-parts&quot;:[[2024,5,4]]},&quot;DOI&quot;:&quot;10.1093/NAR/GKV352&quot;,&quot;ISSN&quot;:&quot;13624962&quot;,&quot;PMID&quot;:&quot;25883136&quot;,&quot;URL&quot;:&quot;/pmc/articles/PMC4489243/&quot;,&quot;issued&quot;:{&quot;date-parts&quot;:[[2015,7,7]]},&quot;page&quot;:&quot;W612&quot;,&quot;abstract&quot;:&quot;ChEMBL is now a well-established resource in the fields of drug discovery and medicinal chemistry research. The ChEMBL database curates and stores standardized bioactivity, molecule, target and drug data extracted from multiple sources, including the primary medicinal chemistry literature. Programmatic access to ChEMBL data has been improved by a recent update to the ChEMBL web services (version 2.0.x, https://www.ebi.ac.uk/chembl/api/data/docs), which exposes significantly more data from the underlying database and introduces new functionality. To complement the datafocused services, a utility service (version 1.0.x, https://www.ebi.ac.uk/chembl/api/utils/docs), which provides RESTful access to commonly used cheminformatics methods, has also been concurrently developed. The ChEMBL web services can be used together or independently to build applications and data processing workflows relevant to drug discovery and chemical biology.&quot;,&quot;publisher&quot;:&quot;Oxford University Press&quot;,&quot;issue&quot;:&quot;Web Server issue&quot;,&quot;volume&quot;:&quot;43&quot;},&quot;isTemporary&quot;:false}]},{&quot;citationID&quot;:&quot;MENDELEY_CITATION_05cac0f3-5797-4fd0-8537-49cbec89a599&quot;,&quot;properties&quot;:{&quot;noteIndex&quot;:0},&quot;isEdited&quot;:false,&quot;manualOverride&quot;:{&quot;isManuallyOverridden&quot;:false,&quot;citeprocText&quot;:&quot;(Davies et al., 2015)&quot;,&quot;manualOverrideText&quot;:&quot;&quot;},&quot;citationItems&quot;:[{&quot;id&quot;:&quot;d77ead03-d45b-391f-b98c-11a715af86d6&quot;,&quot;itemData&quot;:{&quot;type&quot;:&quot;article-journal&quot;,&quot;id&quot;:&quot;d77ead03-d45b-391f-b98c-11a715af86d6&quot;,&quot;title&quot;:&quot;ChEMBL web services: streamlining access to drug discovery data and utilities&quot;,&quot;groupId&quot;:&quot;0426c3e1-6d28-326a-8410-5ba2185c4c1b&quot;,&quot;author&quot;:[{&quot;family&quot;:&quot;Davies&quot;,&quot;given&quot;:&quot;Mark&quot;,&quot;parse-names&quot;:false,&quot;dropping-particle&quot;:&quot;&quot;,&quot;non-dropping-particle&quot;:&quot;&quot;},{&quot;family&quot;:&quot;Nowotka&quot;,&quot;given&quot;:&quot;Michał&quot;,&quot;parse-names&quot;:false,&quot;dropping-particle&quot;:&quot;&quot;,&quot;non-dropping-particle&quot;:&quot;&quot;},{&quot;family&quot;:&quot;Papadatos&quot;,&quot;given&quot;:&quot;George&quot;,&quot;parse-names&quot;:false,&quot;dropping-particle&quot;:&quot;&quot;,&quot;non-dropping-particle&quot;:&quot;&quot;},{&quot;family&quot;:&quot;Dedman&quot;,&quot;given&quot;:&quot;Nathan&quot;,&quot;parse-names&quot;:false,&quot;dropping-particle&quot;:&quot;&quot;,&quot;non-dropping-particle&quot;:&quot;&quot;},{&quot;family&quot;:&quot;Gaulton&quot;,&quot;given&quot;:&quot;Anna&quot;,&quot;parse-names&quot;:false,&quot;dropping-particle&quot;:&quot;&quot;,&quot;non-dropping-particle&quot;:&quot;&quot;},{&quot;family&quot;:&quot;Atkinson&quot;,&quot;given&quot;:&quot;Francis&quot;,&quot;parse-names&quot;:false,&quot;dropping-particle&quot;:&quot;&quot;,&quot;non-dropping-particle&quot;:&quot;&quot;},{&quot;family&quot;:&quot;Bellis&quot;,&quot;given&quot;:&quot;Louisa&quot;,&quot;parse-names&quot;:false,&quot;dropping-particle&quot;:&quot;&quot;,&quot;non-dropping-particle&quot;:&quot;&quot;},{&quot;family&quot;:&quot;Overington&quot;,&quot;given&quot;:&quot;John P.&quot;,&quot;parse-names&quot;:false,&quot;dropping-particle&quot;:&quot;&quot;,&quot;non-dropping-particle&quot;:&quot;&quot;}],&quot;container-title&quot;:&quot;Nucleic Acids Research&quot;,&quot;container-title-short&quot;:&quot;Nucleic Acids Res&quot;,&quot;accessed&quot;:{&quot;date-parts&quot;:[[2024,5,4]]},&quot;DOI&quot;:&quot;10.1093/NAR/GKV352&quot;,&quot;ISSN&quot;:&quot;13624962&quot;,&quot;PMID&quot;:&quot;25883136&quot;,&quot;URL&quot;:&quot;/pmc/articles/PMC4489243/&quot;,&quot;issued&quot;:{&quot;date-parts&quot;:[[2015,7,7]]},&quot;page&quot;:&quot;W612&quot;,&quot;abstract&quot;:&quot;ChEMBL is now a well-established resource in the fields of drug discovery and medicinal chemistry research. The ChEMBL database curates and stores standardized bioactivity, molecule, target and drug data extracted from multiple sources, including the primary medicinal chemistry literature. Programmatic access to ChEMBL data has been improved by a recent update to the ChEMBL web services (version 2.0.x, https://www.ebi.ac.uk/chembl/api/data/docs), which exposes significantly more data from the underlying database and introduces new functionality. To complement the datafocused services, a utility service (version 1.0.x, https://www.ebi.ac.uk/chembl/api/utils/docs), which provides RESTful access to commonly used cheminformatics methods, has also been concurrently developed. The ChEMBL web services can be used together or independently to build applications and data processing workflows relevant to drug discovery and chemical biology.&quot;,&quot;publisher&quot;:&quot;Oxford University Press&quot;,&quot;issue&quot;:&quot;Web Server issue&quot;,&quot;volume&quot;:&quot;43&quot;},&quot;isTemporary&quot;:false}],&quot;citationTag&quot;:&quot;MENDELEY_CITATION_v3_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&quot;},{&quot;citationID&quot;:&quot;MENDELEY_CITATION_d3eeb2e9-1bf3-45a6-9a41-91092d7b8f3d&quot;,&quot;properties&quot;:{&quot;noteIndex&quot;:0},&quot;isEdited&quot;:false,&quot;manualOverride&quot;:{&quot;isManuallyOverridden&quot;:false,&quot;citeprocText&quot;:&quot;(Van &amp;#38; Fred, 2009)&quot;,&quot;manualOverrideText&quot;:&quot;&quot;},&quot;citationTag&quot;:&quot;MENDELEY_CITATION_v3_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&quot;,&quot;citationItems&quot;:[{&quot;id&quot;:&quot;f5dfe444-4ee2-3061-8ccd-6cff67c0c52b&quot;,&quot;itemData&quot;:{&quot;type&quot;:&quot;book&quot;,&quot;id&quot;:&quot;f5dfe444-4ee2-3061-8ccd-6cff67c0c52b&quot;,&quot;title&quot;:&quot;Python 3 Reference Manual&quot;,&quot;groupId&quot;:&quot;0426c3e1-6d28-326a-8410-5ba2185c4c1b&quot;,&quot;author&quot;:[{&quot;family&quot;:&quot;Van&quot;,&quot;given&quot;:&quot;Rossum&quot;,&quot;parse-names&quot;:false,&quot;dropping-particle&quot;:&quot;&quot;,&quot;non-dropping-particle&quot;:&quot;&quot;},{&quot;family&quot;:&quot;Fred&quot;,&quot;given&quot;:&quot;L.&quot;,&quot;parse-names&quot;:false,&quot;dropping-particle&quot;:&quot;&quot;,&quot;non-dropping-particle&quot;:&quot;&quot;}],&quot;issued&quot;:{&quot;date-parts&quot;:[[2009]]},&quot;publisher-place&quot;:&quot;Scotts Valley, CA&quot;,&quot;publisher&quot;:&quot;CreateSpace&quot;,&quot;container-title-short&quot;:&quot;&quot;},&quot;isTemporary&quot;:false}]},{&quot;citationID&quot;:&quot;MENDELEY_CITATION_ad392dec-6281-44ac-ac30-f69a3bf97aa0&quot;,&quot;properties&quot;:{&quot;noteIndex&quot;:0},&quot;isEdited&quot;:false,&quot;manualOverride&quot;:{&quot;isManuallyOverridden&quot;:false,&quot;citeprocText&quot;:&quot;(The pandas development team, 2020)&quot;,&quot;manualOverrideText&quot;:&quot;&quot;},&quot;citationTag&quot;:&quot;MENDELEY_CITATION_v3_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&quot;,&quot;citationItems&quot;:[{&quot;id&quot;:&quot;42b3fc60-eb2f-3495-82fa-99553c5cb3da&quot;,&quot;itemData&quot;:{&quot;type&quot;:&quot;article&quot;,&quot;id&quot;:&quot;42b3fc60-eb2f-3495-82fa-99553c5cb3da&quot;,&quot;title&quot;:&quot;pandas-dev/pandas: Pandas&quot;,&quot;groupId&quot;:&quot;0426c3e1-6d28-326a-8410-5ba2185c4c1b&quot;,&quot;author&quot;:[{&quot;family&quot;:&quot;The pandas development team&quot;,&quot;given&quot;:&quot;&quot;,&quot;parse-names&quot;:false,&quot;dropping-particle&quot;:&quot;&quot;,&quot;non-dropping-particle&quot;:&quot;&quot;}],&quot;number&quot;:&quot;2.1.4&quot;,&quot;issued&quot;:{&quot;date-parts&quot;:[[2020,2]]},&quot;publisher&quot;:&quot;Zenodo&quot;,&quot;container-title-short&quot;:&quot;&quot;},&quot;isTemporary&quot;:false}]}]"/>
+    <we:property name="MENDELEY_CITATIONS" value="[{&quot;citationID&quot;:&quot;MENDELEY_CITATION_6b66722c-746a-4fc5-ab69-089aa269da2a&quot;,&quot;properties&quot;:{&quot;noteIndex&quot;:0},&quot;isEdited&quot;:false,&quot;manualOverride&quot;:{&quot;isManuallyOverridden&quot;:false,&quot;citeprocText&quot;:&quot;(OPS, 2023)&quot;,&quot;manualOverrideText&quot;:&quot;&quot;},&quot;citationTag&quot;:&quot;MENDELEY_CITATION_v3_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&quot;,&quot;citationItems&quot;:[{&quot;id&quot;:&quot;824a9d0b-646d-3b44-9684-afd909f29f91&quot;,&quot;itemData&quot;:{&quot;type&quot;:&quot;webpage&quot;,&quot;id&quot;:&quot;824a9d0b-646d-3b44-9684-afd909f29f91&quot;,&quot;title&quot;:&quot;Demencia - OPS/OMS | Organización Panamericana de la Salud&quot;,&quot;groupId&quot;:&quot;0426c3e1-6d28-326a-8410-5ba2185c4c1b&quot;,&quot;author&quot;:[{&quot;family&quot;:&quot;OPS&quot;,&quot;given&quot;:&quot;&quot;,&quot;parse-names&quot;:false,&quot;dropping-particle&quot;:&quot;&quot;,&quot;non-dropping-particle&quot;:&quot;&quot;}],&quot;accessed&quot;:{&quot;date-parts&quot;:[[2024,4,22]]},&quot;URL&quot;:&quot;https://www.paho.org/es/temas/demencia&quot;,&quot;issued&quot;:{&quot;date-parts&quot;:[[2023]]}},&quot;isTemporary&quot;:false}]},{&quot;citationID&quot;:&quot;MENDELEY_CITATION_f69ba623-89d0-4a64-a286-15338afd2b1e&quot;,&quot;properties&quot;:{&quot;noteIndex&quot;:0},&quot;isEdited&quot;:false,&quot;manualOverride&quot;:{&quot;isManuallyOverridden&quot;:false,&quot;citeprocText&quot;:&quot;(Medline, 2024)&quot;,&quot;manualOverrideText&quot;:&quot;&quot;},&quot;citationTag&quot;:&quot;MENDELEY_CITATION_v3_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&quot;,&quot;citationItems&quot;:[{&quot;id&quot;:&quot;f5343806-b902-3f07-949f-37abb24948cc&quot;,&quot;itemData&quot;:{&quot;type&quot;:&quot;webpage&quot;,&quot;id&quot;:&quot;f5343806-b902-3f07-949f-37abb24948cc&quot;,&quot;title&quot;:&quot;Demencia: MedlinePlus enciclopedia médica&quot;,&quot;groupId&quot;:&quot;0426c3e1-6d28-326a-8410-5ba2185c4c1b&quot;,&quot;author&quot;:[{&quot;family&quot;:&quot;Medline&quot;,&quot;given&quot;:&quot;&quot;,&quot;parse-names&quot;:false,&quot;dropping-particle&quot;:&quot;&quot;,&quot;non-dropping-particle&quot;:&quot;&quot;}],&quot;accessed&quot;:{&quot;date-parts&quot;:[[2024,5,1]]},&quot;URL&quot;:&quot;https://medlineplus.gov/spanish/ency/article/000739.htm&quot;,&quot;issued&quot;:{&quot;date-parts&quot;:[[2024]]}},&quot;isTemporary&quot;:false}]},{&quot;citationID&quot;:&quot;MENDELEY_CITATION_686919aa-7a5c-48a4-ad62-7f4ca9c41476&quot;,&quot;properties&quot;:{&quot;noteIndex&quot;:0},&quot;isEdited&quot;:false,&quot;manualOverride&quot;:{&quot;isManuallyOverridden&quot;:false,&quot;citeprocText&quot;:&quot;(WHO, 2023)&quot;,&quot;manualOverrideText&quot;:&quot;&quot;},&quot;citationTag&quot;:&quot;MENDELEY_CITATION_v3_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&quot;,&quot;citationItems&quot;:[{&quot;id&quot;:&quot;cfd55636-fb4e-3577-a99d-8d0701e6ad2a&quot;,&quot;itemData&quot;:{&quot;type&quot;:&quot;webpage&quot;,&quot;id&quot;:&quot;cfd55636-fb4e-3577-a99d-8d0701e6ad2a&quot;,&quot;title&quot;:&quot;Demencia&quot;,&quot;groupId&quot;:&quot;0426c3e1-6d28-326a-8410-5ba2185c4c1b&quot;,&quot;author&quot;:[{&quot;family&quot;:&quot;WHO&quot;,&quot;given&quot;:&quot;&quot;,&quot;parse-names&quot;:false,&quot;dropping-particle&quot;:&quot;&quot;,&quot;non-dropping-particle&quot;:&quot;&quot;}],&quot;accessed&quot;:{&quot;date-parts&quot;:[[2024,5,1]]},&quot;URL&quot;:&quot;https://www.who.int/es/news-room/fact-sheets/detail/dementia&quot;,&quot;issued&quot;:{&quot;date-parts&quot;:[[2023]]}},&quot;isTemporary&quot;:false}]},{&quot;citationID&quot;:&quot;MENDELEY_CITATION_6468a195-d42b-4236-8900-9a0a35a52f61&quot;,&quot;properties&quot;:{&quot;noteIndex&quot;:0},&quot;isEdited&quot;:false,&quot;manualOverride&quot;:{&quot;isManuallyOverridden&quot;:false,&quot;citeprocText&quot;:&quot;(OPS, 2023)&quot;,&quot;manualOverrideText&quot;:&quot;&quot;},&quot;citationTag&quot;:&quot;MENDELEY_CITATION_v3_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&quot;,&quot;citationItems&quot;:[{&quot;id&quot;:&quot;824a9d0b-646d-3b44-9684-afd909f29f91&quot;,&quot;itemData&quot;:{&quot;type&quot;:&quot;webpage&quot;,&quot;id&quot;:&quot;824a9d0b-646d-3b44-9684-afd909f29f91&quot;,&quot;title&quot;:&quot;Demencia - OPS/OMS | Organización Panamericana de la Salud&quot;,&quot;groupId&quot;:&quot;0426c3e1-6d28-326a-8410-5ba2185c4c1b&quot;,&quot;author&quot;:[{&quot;family&quot;:&quot;OPS&quot;,&quot;given&quot;:&quot;&quot;,&quot;parse-names&quot;:false,&quot;dropping-particle&quot;:&quot;&quot;,&quot;non-dropping-particle&quot;:&quot;&quot;}],&quot;accessed&quot;:{&quot;date-parts&quot;:[[2024,4,22]]},&quot;URL&quot;:&quot;https://www.paho.org/es/temas/demencia&quot;,&quot;issued&quot;:{&quot;date-parts&quot;:[[2023]]}},&quot;isTemporary&quot;:false}]},{&quot;citationID&quot;:&quot;MENDELEY_CITATION_b18ca942-f354-454c-83e1-16d4dc593514&quot;,&quot;properties&quot;:{&quot;noteIndex&quot;:0},&quot;isEdited&quot;:false,&quot;manualOverride&quot;:{&quot;isManuallyOverridden&quot;:false,&quot;citeprocText&quot;:&quot;(Stelzmann et al., 1995)&quot;,&quot;manualOverrideText&quot;:&quot;&quot;},&quot;citationTag&quot;:&quot;MENDELEY_CITATION_v3_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&quot;,&quot;citationItems&quot;:[{&quot;id&quot;:&quot;ee315972-843c-37d8-81e4-e344113921af&quot;,&quot;itemData&quot;:{&quot;type&quot;:&quot;article-journal&quot;,&quot;id&quot;:&quot;ee315972-843c-37d8-81e4-e344113921af&quot;,&quot;title&quot;:&quot;An English translation of Alzheimer's 1907 paper, \&quot;Uber eine eigenartige Erkankung der Hirnrinde\&quot;&quot;,&quot;groupId&quot;:&quot;0426c3e1-6d28-326a-8410-5ba2185c4c1b&quot;,&quot;author&quot;:[{&quot;family&quot;:&quot;Stelzmann&quot;,&quot;given&quot;:&quot;Rainulf A.&quot;,&quot;parse-names&quot;:false,&quot;dropping-particle&quot;:&quot;&quot;,&quot;non-dropping-particle&quot;:&quot;&quot;},{&quot;family&quot;:&quot;Norman Schnitzlein&quot;,&quot;given&quot;:&quot;H.&quot;,&quot;parse-names&quot;:false,&quot;dropping-particle&quot;:&quot;&quot;,&quot;non-dropping-particle&quot;:&quot;&quot;},{&quot;family&quot;:&quot;Reed Murtagh&quot;,&quot;given&quot;:&quot;F.&quot;,&quot;parse-names&quot;:false,&quot;dropping-particle&quot;:&quot;&quot;,&quot;non-dropping-particle&quot;:&quot;&quot;}],&quot;container-title&quot;:&quot;Clinical anatomy (New York, N.Y.)&quot;,&quot;container-title-short&quot;:&quot;Clin Anat&quot;,&quot;accessed&quot;:{&quot;date-parts&quot;:[[2024,5,4]]},&quot;DOI&quot;:&quot;10.1002/CA.980080612&quot;,&quot;ISSN&quot;:&quot;0897-3806&quot;,&quot;PMID&quot;:&quot;8713166&quot;,&quot;URL&quot;:&quot;https://pubmed.ncbi.nlm.nih.gov/8713166/&quot;,&quot;issued&quot;:{&quot;date-parts&quot;:[[1995]]},&quot;page&quot;:&quot;429-431&quot;,&quot;publisher&quot;:&quot;Clin Anat&quot;,&quot;issue&quot;:&quot;6&quot;,&quot;volume&quot;:&quot;8&quot;},&quot;isTemporary&quot;:false}]},{&quot;citationID&quot;:&quot;MENDELEY_CITATION_8a2255d6-f9ef-4ad2-9c4e-78664b11a784&quot;,&quot;properties&quot;:{&quot;noteIndex&quot;:0},&quot;isEdited&quot;:false,&quot;manualOverride&quot;:{&quot;isManuallyOverridden&quot;:false,&quot;citeprocText&quot;:&quot;(IMSS, 2015)&quot;,&quot;manualOverrideText&quot;:&quot;&quot;},&quot;citationTag&quot;:&quot;MENDELEY_CITATION_v3_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&quot;,&quot;citationItems&quot;:[{&quot;id&quot;:&quot;a37e27f9-08b5-392f-b585-08c93205aa2d&quot;,&quot;itemData&quot;:{&quot;type&quot;:&quot;webpage&quot;,&quot;id&quot;:&quot;a37e27f9-08b5-392f-b585-08c93205aa2d&quot;,&quot;title&quot;:&quot;Enfermedad de Alzheimer&quot;,&quot;groupId&quot;:&quot;0426c3e1-6d28-326a-8410-5ba2185c4c1b&quot;,&quot;author&quot;:[{&quot;family&quot;:&quot;IMSS&quot;,&quot;given&quot;:&quot;&quot;,&quot;parse-names&quot;:false,&quot;dropping-particle&quot;:&quot;&quot;,&quot;non-dropping-particle&quot;:&quot;&quot;}],&quot;accessed&quot;:{&quot;date-parts&quot;:[[2024,5,1]]},&quot;URL&quot;:&quot;https://www.imss.gob.mx/salud-en-linea/enfermedad-alzheimer&quot;,&quot;issued&quot;:{&quot;date-parts&quot;:[[2015]]}},&quot;isTemporary&quot;:false}]},{&quot;citationID&quot;:&quot;MENDELEY_CITATION_f7afe293-d55c-406e-b1b7-5d6109c8e729&quot;,&quot;properties&quot;:{&quot;noteIndex&quot;:0},&quot;isEdited&quot;:false,&quot;manualOverride&quot;:{&quot;isManuallyOverridden&quot;:false,&quot;citeprocText&quot;:&quot;(SSA México, 2021)&quot;,&quot;manualOverrideText&quot;:&quot;&quot;},&quot;citationTag&quot;:&quot;MENDELEY_CITATION_v3_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&quot;,&quot;citationItems&quot;:[{&quot;id&quot;:&quot;4dd954c0-a1c2-3985-b1a5-9d6be51da2cf&quot;,&quot;itemData&quot;:{&quot;type&quot;:&quot;webpage&quot;,&quot;id&quot;:&quot;4dd954c0-a1c2-3985-b1a5-9d6be51da2cf&quot;,&quot;title&quot;:&quot;Enfermedad de Alzheimer, demencia más común que afecta a personas adultas mayores | Secretaría de Salud | Gobierno | gob.mx&quot;,&quot;groupId&quot;:&quot;0426c3e1-6d28-326a-8410-5ba2185c4c1b&quot;,&quot;author&quot;:[{&quot;family&quot;:&quot;SSA México&quot;,&quot;given&quot;:&quot;&quot;,&quot;parse-names&quot;:false,&quot;dropping-particle&quot;:&quot;&quot;,&quot;non-dropping-particle&quot;:&quot;&quot;}],&quot;accessed&quot;:{&quot;date-parts&quot;:[[2024,5,1]]},&quot;URL&quot;:&quot;https://www.gob.mx/salud/es/articulos/enfermedad-de-alzheimer-demencia-mas-comun-que-afecta-a-personas-adultas-mayores?idiom=es&quot;,&quot;issued&quot;:{&quot;date-parts&quot;:[[2021]]}},&quot;isTemporary&quot;:false}]},{&quot;citationID&quot;:&quot;MENDELEY_CITATION_38f3c699-314b-4174-8257-e7940e335264&quot;,&quot;properties&quot;:{&quot;noteIndex&quot;:0},&quot;isEdited&quot;:false,&quot;manualOverride&quot;:{&quot;isManuallyOverridden&quot;:false,&quot;citeprocText&quot;:&quot;(Sun et al., 2012)&quot;,&quot;manualOverrideText&quot;:&quot;&quot;},&quot;citationTag&quot;:&quot;MENDELEY_CITATION_v3_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&quot;,&quot;citationItems&quot;:[{&quot;id&quot;:&quot;9fe69bf9-1ae1-3920-bdc0-981cc2d600bb&quot;,&quot;itemData&quot;:{&quot;type&quot;:&quot;article-journal&quot;,&quot;id&quot;:&quot;9fe69bf9-1ae1-3920-bdc0-981cc2d600bb&quot;,&quot;title&quot;:&quot;Regulation of β-site APP-cleaving enzyme 1 gene expression and its role in Alzheimer’s Disease&quot;,&quot;groupId&quot;:&quot;0426c3e1-6d28-326a-8410-5ba2185c4c1b&quot;,&quot;author&quot;:[{&quot;family&quot;:&quot;Sun&quot;,&quot;given&quot;:&quot;Xiulian&quot;,&quot;parse-names&quot;:false,&quot;dropping-particle&quot;:&quot;&quot;,&quot;non-dropping-particle&quot;:&quot;&quot;},{&quot;family&quot;:&quot;Bromley-Brits&quot;,&quot;given&quot;:&quot;Kelley&quot;,&quot;parse-names&quot;:false,&quot;dropping-particle&quot;:&quot;&quot;,&quot;non-dropping-particle&quot;:&quot;&quot;},{&quot;family&quot;:&quot;Song&quot;,&quot;given&quot;:&quot;Weihong&quot;,&quot;parse-names&quot;:false,&quot;dropping-particle&quot;:&quot;&quot;,&quot;non-dropping-particle&quot;:&quot;&quot;}],&quot;container-title&quot;:&quot;Journal of Neurochemistry&quot;,&quot;container-title-short&quot;:&quot;J Neurochem&quot;,&quot;accessed&quot;:{&quot;date-parts&quot;:[[2024,5,6]]},&quot;DOI&quot;:&quot;10.1111/J.1471-4159.2011.07515.X&quot;,&quot;ISSN&quot;:&quot;1471-4159&quot;,&quot;PMID&quot;:&quot;22122349&quot;,&quot;URL&quot;:&quot;https://onlinelibrary.wiley.com/doi/full/10.1111/j.1471-4159.2011.07515.x&quot;,&quot;issued&quot;:{&quot;date-parts&quot;:[[2012,1]]},&quot;page&quot;:&quot;62-70&quot;,&quot;abstract&quot;:&quot;Alzheimer's disease (AD) is the most common neurodegenerative disorder leading to dementia. Neuritic plaques are the hallmark neuropathology in AD brains. Proteolytic processing of amyloid-β precursor protein at the β site by beta-site amyloid-β precursor protein-cleaving enzyme 1 (BACE1) is essential to generate Aβ, a central component of the neuritic plaques. BACE1 is increased in some sporadic AD brains, and dysregulation of BACE1 gene expression plays an important role in AD pathogenesis. This review will focus on the regulation of BACE1 gene expression at the transcriptional, post-transcriptional, translation initiation, translational and post-translational levels, and its role in AD pathogenesis. Further studies on BACE1 gene expression regulation will greatly contribute to our understanding of AD pathogenesis and reveal potential novel approaches for AD prevention and drug development. © 2011 International Society for Neurochemistry.&quot;,&quot;publisher&quot;:&quot;John Wiley &amp; Sons, Ltd&quot;,&quot;issue&quot;:&quot;SUPPL. 1&quot;,&quot;volume&quot;:&quot;120&quot;},&quot;isTemporary&quot;:false}]},{&quot;citationID&quot;:&quot;MENDELEY_CITATION_f319e741-5d19-4ff3-abcf-12da8d85c351&quot;,&quot;properties&quot;:{&quot;noteIndex&quot;:0},&quot;isEdited&quot;:false,&quot;manualOverride&quot;:{&quot;isManuallyOverridden&quot;:false,&quot;citeprocText&quot;:&quot;(Johnson &amp;#38; Stoothoff, 2004)&quot;,&quot;manualOverrideText&quot;:&quot;&quot;},&quot;citationTag&quot;:&quot;MENDELEY_CITATION_v3_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&quot;,&quot;citationItems&quot;:[{&quot;id&quot;:&quot;49e2ff89-0299-305a-81e2-23d87281d319&quot;,&quot;itemData&quot;:{&quot;type&quot;:&quot;article-journal&quot;,&quot;id&quot;:&quot;49e2ff89-0299-305a-81e2-23d87281d319&quot;,&quot;title&quot;:&quot;Tau phosphorylation in neuronal cell function and dysfunction&quot;,&quot;groupId&quot;:&quot;0426c3e1-6d28-326a-8410-5ba2185c4c1b&quot;,&quot;author&quot;:[{&quot;family&quot;:&quot;Johnson&quot;,&quot;given&quot;:&quot;Gail V.W.&quot;,&quot;parse-names&quot;:false,&quot;dropping-particle&quot;:&quot;&quot;,&quot;non-dropping-particle&quot;:&quot;&quot;},{&quot;family&quot;:&quot;Stoothoff&quot;,&quot;given&quot;:&quot;William H.&quot;,&quot;parse-names&quot;:false,&quot;dropping-particle&quot;:&quot;&quot;,&quot;non-dropping-particle&quot;:&quot;&quot;}],&quot;container-title&quot;:&quot;Journal of Cell Science&quot;,&quot;container-title-short&quot;:&quot;J Cell Sci&quot;,&quot;accessed&quot;:{&quot;date-parts&quot;:[[2024,5,6]]},&quot;DOI&quot;:&quot;10.1242/JCS.01558&quot;,&quot;ISSN&quot;:&quot;0021-9533&quot;,&quot;PMID&quot;:&quot;15537830&quot;,&quot;URL&quot;:&quot;https://dx.doi.org/10.1242/jcs.01558&quot;,&quot;issued&quot;:{&quot;date-parts&quot;:[[2004,11,15]]},&quot;page&quot;:&quot;5721-5729&quot;,&quot;abstract&quot;:&quot;Tau is a group of neuronal microtubule-associated proteins that are formed by alternative mRNA splicing and accumulate in neurofibrillary tangles in Alzheimer's disease (AD) brain. Tau plays a key role in regulating microtubule dynamics, axonal transport and neurite outgrowth, and all these functions of tau are modulated by site-specific phosphorylation. There is significant evidence that a disruption of normal phosphorylation events results in tau dysfunction in neurodegenerative diseases, such as AD, and is a contributing factor to the pathogenic processes. Indeed, the abnormal tau phosphorylation that occurs in neurodegenerative conditions not only results in a toxic loss of function (e.g. decreased microtubule binding) but probably also a toxic gain of function (e.g. increased tau-tau interactions). Although tau is phosphorylated in vitro by numerous protein kinases, how many of these actually phosphorylate tau in vivo is unclear. Identification of the protein kinases that phosphorylate tau in vivo in both physiological and pathological processes could provide potential therapeutic targets for the treatment of AD and other neurodegenerative diseases in which there is tau pathology.&quot;,&quot;publisher&quot;:&quot;The Company of Biologists&quot;,&quot;issue&quot;:&quot;24&quot;,&quot;volume&quot;:&quot;117&quot;},&quot;isTemporary&quot;:false}]},{&quot;citationID&quot;:&quot;MENDELEY_CITATION_2dbb64d1-fec0-411b-8f0b-82586aea9646&quot;,&quot;properties&quot;:{&quot;noteIndex&quot;:0},&quot;isEdited&quot;:false,&quot;manualOverride&quot;:{&quot;isManuallyOverridden&quot;:false,&quot;citeprocText&quot;:&quot;(Sanabria-Castro et al., 2017)&quot;,&quot;manualOverrideText&quot;:&quot;&quot;},&quot;citationTag&quot;:&quot;MENDELEY_CITATION_v3_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&quot;,&quot;citationItems&quot;:[{&quot;id&quot;:&quot;1afa2725-2af6-3eb6-815b-d68dffb38590&quot;,&quot;itemData&quot;:{&quot;type&quot;:&quot;article-journal&quot;,&quot;id&quot;:&quot;1afa2725-2af6-3eb6-815b-d68dffb38590&quot;,&quot;title&quot;:&quot;Molecular Pathogenesis of Alzheimer's Disease: An Update&quot;,&quot;groupId&quot;:&quot;0426c3e1-6d28-326a-8410-5ba2185c4c1b&quot;,&quot;author&quot;:[{&quot;family&quot;:&quot;Sanabria-Castro&quot;,&quot;given&quot;:&quot;Alfredo&quot;,&quot;parse-names&quot;:false,&quot;dropping-particle&quot;:&quot;&quot;,&quot;non-dropping-particle&quot;:&quot;&quot;},{&quot;family&quot;:&quot;Alvarado-Echeverría&quot;,&quot;given&quot;:&quot;Ileana&quot;,&quot;parse-names&quot;:false,&quot;dropping-particle&quot;:&quot;&quot;,&quot;non-dropping-particle&quot;:&quot;&quot;},{&quot;family&quot;:&quot;Monge-Bonilla&quot;,&quot;given&quot;:&quot;Cecilia&quot;,&quot;parse-names&quot;:false,&quot;dropping-particle&quot;:&quot;&quot;,&quot;non-dropping-particle&quot;:&quot;&quot;}],&quot;container-title&quot;:&quot;Annals of Neurosciences&quot;,&quot;container-title-short&quot;:&quot;Ann Neurosci&quot;,&quot;accessed&quot;:{&quot;date-parts&quot;:[[2024,5,4]]},&quot;DOI&quot;:&quot;10.1159/000464422&quot;,&quot;ISSN&quot;:&quot;0972-7531&quot;,&quot;PMID&quot;:&quot;28588356&quot;,&quot;URL&quot;:&quot;https://dx.doi.org/10.1159/000464422&quot;,&quot;issued&quot;:{&quot;date-parts&quot;:[[2017,5,5]]},&quot;page&quot;:&quot;46-54&quot;,&quot;abstract&quot;:&quot;Dementia is a chronic or progressive syndrome, characterized by impaired cognitive capacity beyond what could be considered a consequence of normal aging. It affects the memory, thinking process, orientation, comprehension, calculation, learning ability, language, and judgment; although awareness is usually unaffected. Alzheimer’s disease (AD) is the most common form of dementia; symptoms include memory loss, difficulty solving problems, disorientation in time and space, among others. The disease was first described in 1906 at a conference in Tubingen, Germany by Alois Alzheimer. One hundred and ten years since its first documentation, many aspects of the pathophysiology of AD have been discovered and understood, however gaps of knowledge continue to exist. This literature review summarizes the main underlying neurobiological mechanisms in AD, including the theory with emphasis on amyloid peptide, cholinergic hypothesis, glutamatergic neurotransmission, the role of tau protein, and the involvement of oxidative stress and calcium.&quot;,&quot;publisher&quot;:&quot;S. Karger AG&quot;,&quot;issue&quot;:&quot;1&quot;,&quot;volume&quot;:&quot;24&quot;},&quot;isTemporary&quot;:false}]},{&quot;citationID&quot;:&quot;MENDELEY_CITATION_2ab26f14-2c85-4b14-9feb-e0d670a37703&quot;,&quot;properties&quot;:{&quot;noteIndex&quot;:0},&quot;isEdited&quot;:false,&quot;manualOverride&quot;:{&quot;isManuallyOverridden&quot;:false,&quot;citeprocText&quot;:&quot;(Cummings et al., 2007)&quot;,&quot;manualOverrideText&quot;:&quot;&quot;},&quot;citationItems&quot;:[{&quot;id&quot;:&quot;2e15bf2a-17c0-3acb-9792-17d062206fff&quot;,&quot;itemData&quot;:{&quot;type&quot;:&quot;article-journal&quot;,&quot;id&quot;:&quot;2e15bf2a-17c0-3acb-9792-17d062206fff&quot;,&quot;title&quot;:&quot;Disease-modifying therapies for Alzheimer disease: challenges to early intervention&quot;,&quot;groupId&quot;:&quot;0426c3e1-6d28-326a-8410-5ba2185c4c1b&quot;,&quot;author&quot;:[{&quot;family&quot;:&quot;Cummings&quot;,&quot;given&quot;:&quot;Jeffrey L.&quot;,&quot;parse-names&quot;:false,&quot;dropping-particle&quot;:&quot;&quot;,&quot;non-dropping-particle&quot;:&quot;&quot;},{&quot;family&quot;:&quot;Doody&quot;,&quot;given&quot;:&quot;Rachelle&quot;,&quot;parse-names&quot;:false,&quot;dropping-particle&quot;:&quot;&quot;,&quot;non-dropping-particle&quot;:&quot;&quot;},{&quot;family&quot;:&quot;Clark&quot;,&quot;given&quot;:&quot;Christopher&quot;,&quot;parse-names&quot;:false,&quot;dropping-particle&quot;:&quot;&quot;,&quot;non-dropping-particle&quot;:&quot;&quot;}],&quot;container-title&quot;:&quot;Neurology&quot;,&quot;container-title-short&quot;:&quot;Neurology&quot;,&quot;accessed&quot;:{&quot;date-parts&quot;:[[2024,5,6]]},&quot;DOI&quot;:&quot;10.1212/01.WNL.0000295996.54210.69&quot;,&quot;ISSN&quot;:&quot;1526-632X&quot;,&quot;PMID&quot;:&quot;17938373&quot;,&quot;URL&quot;:&quot;https://pubmed.ncbi.nlm.nih.gov/17938373/&quot;,&quot;issued&quot;:{&quot;date-parts&quot;:[[2007]]},&quot;page&quot;:&quot;1622-1634&quot;,&quot;abstract&quot;:&quot;Prevention of Alzheimer disease (AD) is a national and global imperative. Therapy is optimally initiated when individuals are asymptomatic or exhibit mild cognitive impairment (MCI). Development of therapeutically beneficial compounds requires the creation of clinical trial methodologies for primary and secondary prevention. Populations in primary prevention trials selected only on the basis of age will have low rates of emergent MCI or AD. Epidemiologically based risk factors or biomarkers can be used to enrich trials and increase the likelihood of disease occurrence during the trial. Enrichment strategies for clinical trials with MCI include use of biomarkers such as amyloid imaging, MRI with demonstration of medial temporal lobe atrophy, bilateral parietal hypometabolism on PET, and reduced amyloid beta peptide and increased tau protein in CSF. Neuropsychological measures appropriate for trials of MCI may not be identical to those measures most suited for AD trials. Attention to these and other features of trial design, clinical assessment, and use of biomarkers is critical to improving the detection of disease-modifying effects of emerging therapies in presymptomatic or minimally symptomatic populations. The neurologic health of the growing aging population demands disease-modifying therapies and the development of methods to identify and test promising candidate agents. ©2007AAN Enterprises, Inc.&quot;,&quot;publisher&quot;:&quot;Neurology&quot;,&quot;issue&quot;:&quot;16&quot;,&quot;volume&quot;:&quot;69&quot;},&quot;isTemporary&quot;:false}],&quot;citationTag&quot;:&quot;MENDELEY_CITATION_v3_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&quot;},{&quot;citationID&quot;:&quot;MENDELEY_CITATION_9ca8ff42-bf14-4ba9-873a-8a5ab6e4e642&quot;,&quot;properties&quot;:{&quot;noteIndex&quot;:0},&quot;isEdited&quot;:false,&quot;manualOverride&quot;:{&quot;isManuallyOverridden&quot;:false,&quot;citeprocText&quot;:&quot;(Deane et al., 2009)&quot;,&quot;manualOverrideText&quot;:&quot;&quot;},&quot;citationTag&quot;:&quot;MENDELEY_CITATION_v3_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&quot;,&quot;citationItems&quot;:[{&quot;id&quot;:&quot;7644ee52-df73-34f3-8557-9ef750ae2c4a&quot;,&quot;itemData&quot;:{&quot;type&quot;:&quot;article-journal&quot;,&quot;id&quot;:&quot;7644ee52-df73-34f3-8557-9ef750ae2c4a&quot;,&quot;title&quot;:&quot;Clearance of amyloid-beta peptide across the blood-brain barrier: implication for therapies in Alzheimer's disease&quot;,&quot;groupId&quot;:&quot;0426c3e1-6d28-326a-8410-5ba2185c4c1b&quot;,&quot;author&quot;:[{&quot;family&quot;:&quot;Deane&quot;,&quot;given&quot;:&quot;R.&quot;,&quot;parse-names&quot;:false,&quot;dropping-particle&quot;:&quot;&quot;,&quot;non-dropping-particle&quot;:&quot;&quot;},{&quot;family&quot;:&quot;Bell&quot;,&quot;given&quot;:&quot;R.&quot;,&quot;parse-names&quot;:false,&quot;dropping-particle&quot;:&quot;&quot;,&quot;non-dropping-particle&quot;:&quot;&quot;},{&quot;family&quot;:&quot;Sagare&quot;,&quot;given&quot;:&quot;A.&quot;,&quot;parse-names&quot;:false,&quot;dropping-particle&quot;:&quot;&quot;,&quot;non-dropping-particle&quot;:&quot;&quot;},{&quot;family&quot;:&quot;Zlokovic&quot;,&quot;given&quot;:&quot;B.&quot;,&quot;parse-names&quot;:false,&quot;dropping-particle&quot;:&quot;&quot;,&quot;non-dropping-particle&quot;:&quot;&quot;}],&quot;container-title&quot;:&quot;CNS &amp; neurological disorders drug targets&quot;,&quot;container-title-short&quot;:&quot;CNS Neurol Disord Drug Targets&quot;,&quot;accessed&quot;:{&quot;date-parts&quot;:[[2024,5,6]]},&quot;DOI&quot;:&quot;10.2174/187152709787601867&quot;,&quot;ISSN&quot;:&quot;1996-3181&quot;,&quot;PMID&quot;:&quot;19275634&quot;,&quot;URL&quot;:&quot;https://pubmed.ncbi.nlm.nih.gov/19275634/&quot;,&quot;issued&quot;:{&quot;date-parts&quot;:[[2009,3,6]]},&quot;page&quot;:&quot;16-30&quot;,&quot;abstract&quot;:&quot;The main receptors for amyloid-beta peptide (Abeta) transport across the blood-brain barrier (BBB) from brain to blood and blood to brain are low-density lipoprotein receptor related protein-1 (LRP1) and receptor for advanced glycation end products (RAGE), respectively. In normal human plasma a soluble form of LRP1 (sLRP1) is a major endogenous brain Abeta 'sinker' that sequesters some 70 to 90 % of plasma Abeta peptides. In Alzheimer's disease (AD), the levels of sLRP1 and its capacity to bind Abeta are reduced which increases free Abeta fraction in plasma. This in turn may increase brain Abeta burden through decreased Abeta efflux and/or increased Abeta influx across the BBB. In Abeta immunotherapy, anti-Abeta antibody sequestration of plasma Abeta enhances the peripheral Abeta 'sink action'. However, in contrast to endogenous sLRP1 which does not penetrate the BBB, some anti-Abeta antibodies may slowly enter the brain which reduces the effectiveness of their sink action and may contribute to neuroinflammation and intracerebral hemorrhage. Anti-Abeta antibody/Abeta immune complexes are rapidly cleared from brain to blood via FcRn (neonatal Fc receptor) across the BBB. In a mouse model of AD, restoring plasma sLRP1 with recombinant LRP-IV cluster reduces brain Abeta burden and improves functional changes in cerebral blood flow (CBF) and behavioral responses, without causing neuroinflammation and/or hemorrhage. The C-terminal sequence of Abeta is required for its direct interaction with sLRP and LRP-IV cluster which is completely blocked by the receptor-associated protein (RAP) that does not directly bind Abeta. Therapies to increase LRP1 expression or reduce RAGE activity at the BBB and/or restore the peripheral Abeta 'sink' action, hold potential to reduce brain Abeta and inflammation, and improve CBF and functional recovery in AD models, and by extension in AD patients.&quot;,&quot;publisher&quot;:&quot;CNS Neurol Disord Drug Targets&quot;,&quot;issue&quot;:&quot;1&quot;,&quot;volume&quot;:&quot;8&quot;},&quot;isTemporary&quot;:false}]},{&quot;citationID&quot;:&quot;MENDELEY_CITATION_f7207564-aa6c-412b-833b-691ba63becb0&quot;,&quot;properties&quot;:{&quot;noteIndex&quot;:0},&quot;isEdited&quot;:false,&quot;manualOverride&quot;:{&quot;isManuallyOverridden&quot;:false,&quot;citeprocText&quot;:&quot;(Mohandas et al., 2009)&quot;,&quot;manualOverrideText&quot;:&quot;&quot;},&quot;citationTag&quot;:&quot;MENDELEY_CITATION_v3_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&quot;,&quot;citationItems&quot;:[{&quot;id&quot;:&quot;318ad3df-3abc-361e-8bc9-b0883842a7a9&quot;,&quot;itemData&quot;:{&quot;type&quot;:&quot;article-journal&quot;,&quot;id&quot;:&quot;318ad3df-3abc-361e-8bc9-b0883842a7a9&quot;,&quot;title&quot;:&quot;Neurobiology of Alzheimer's disease&quot;,&quot;groupId&quot;:&quot;0426c3e1-6d28-326a-8410-5ba2185c4c1b&quot;,&quot;author&quot;:[{&quot;family&quot;:&quot;Mohandas&quot;,&quot;given&quot;:&quot;E.&quot;,&quot;parse-names&quot;:false,&quot;dropping-particle&quot;:&quot;&quot;,&quot;non-dropping-particle&quot;:&quot;&quot;},{&quot;family&quot;:&quot;Rajmohan&quot;,&quot;given&quot;:&quot;V.&quot;,&quot;parse-names&quot;:false,&quot;dropping-particle&quot;:&quot;&quot;,&quot;non-dropping-particle&quot;:&quot;&quot;},{&quot;family&quot;:&quot;Raghunath&quot;,&quot;given&quot;:&quot;B.&quot;,&quot;parse-names&quot;:false,&quot;dropping-particle&quot;:&quot;&quot;,&quot;non-dropping-particle&quot;:&quot;&quot;}],&quot;container-title&quot;:&quot;Indian Journal of Psychiatry&quot;,&quot;container-title-short&quot;:&quot;Indian J Psychiatry&quot;,&quot;accessed&quot;:{&quot;date-parts&quot;:[[2024,5,6]]},&quot;DOI&quot;:&quot;10.4103/0019-5545.44908&quot;,&quot;ISSN&quot;:&quot;00195545&quot;,&quot;PMID&quot;:&quot;19742193&quot;,&quot;URL&quot;:&quot;/pmc/articles/PMC2738403/&quot;,&quot;issued&quot;:{&quot;date-parts&quot;:[[2009,1,1]]},&quot;page&quot;:&quot;55&quot;,&quot;abstract&quot;:&quot;Alzheimer′s disease (AD) is a devastating neurodegenerative disease, the most common among the dementing illnesses. The neuropathological hallmarks of AD include extracellular -amyloid (amyloid precursor protein (APP) deposits, intracellular neurofibrillary tangles (NFT)), dystrophic neuritis and amyloid angiopathy. The mismetabolism of APP and the defective clearance of amyloid generate a cascade of events including hyperphosphorylated tau () mediated breakdown of microtubular assembly and resultant synaptic failure which results in AD. The exact aetiopathogenesis of AD is still obscure. The preeminent hypotheses of AD include amyloid cascade hypothesis and tau hyperphosphorylation. The amyloid hypothesis states that extracellular amyloid plaques formed by aggregates of A peptide generated by the proteolytic cleavages of APP are central to AD pathology. Intracellular assembly states of the oligomeric and protofibrillar species may facilitate tau hyperphosphorylation, disruption of proteasome and mitochondria function, dysregulation of calcium homeostasis, synaptic failure, and cognitive dysfunction. The tau hypothesis states that excessive or abnormal phosphorylation of tau results in the transformation of normal adult tau into PHF-tau (paired helical filament) and NFTs. Vascular hypothesis is also proposed for AD and it concludes that advancing age and the presence of vascular risk factors create a Critically Attained Threshold of Cerebral Hypoperfusion (CATCH) which leads to cellular and subcellular pathology involving protein synthesis, development of plaques, inflammatory response, and synaptic damage leading to the manifestations of AD. Multiple other aetiological and pathogenetic hypotheses have been put forward including genetics, oxidative stress, dysfunctional calcium homeostasis, hormonal, inflammatory-immunologic, and cell cycle dysregulation with the resultant neurotransmitter dysfunctions and cognitive decline. The available therapeutic agents target only the neurotransmitter dysfunction in AD and agents specifically targeting the pathogenetic mechanisms like amyloid deposition and tau hyperphosphorylation might provide a definite therapeutic edge.&quot;,&quot;publisher&quot;:&quot;Wolters Kluwer -- Medknow Publications&quot;,&quot;issue&quot;:&quot;1&quot;,&quot;volume&quot;:&quot;51&quot;},&quot;isTemporary&quot;:false}]},{&quot;citationID&quot;:&quot;MENDELEY_CITATION_9f0a9d6d-1576-435a-b4be-2d121641ba7d&quot;,&quot;properties&quot;:{&quot;noteIndex&quot;:0},&quot;isEdited&quot;:false,&quot;manualOverride&quot;:{&quot;isManuallyOverridden&quot;:false,&quot;citeprocText&quot;:&quot;(Terry &amp;#38; Buccafusco, 2003)&quot;,&quot;manualOverrideText&quot;:&quot;&quot;},&quot;citationItems&quot;:[{&quot;id&quot;:&quot;e1c0b5b9-5489-3c09-8cbe-976c821269e3&quot;,&quot;itemData&quot;:{&quot;type&quot;:&quot;article-journal&quot;,&quot;id&quot;:&quot;e1c0b5b9-5489-3c09-8cbe-976c821269e3&quot;,&quot;title&quot;:&quot;The cholinergic hypothesis of age and Alzheimer's disease-related cognitive deficits: recent challenges and their implications for novel drug development&quot;,&quot;groupId&quot;:&quot;0426c3e1-6d28-326a-8410-5ba2185c4c1b&quot;,&quot;author&quot;:[{&quot;family&quot;:&quot;Terry&quot;,&quot;given&quot;:&quot;Alvin&quot;,&quot;parse-names&quot;:false,&quot;dropping-particle&quot;:&quot;V.&quot;,&quot;non-dropping-particle&quot;:&quot;&quot;},{&quot;family&quot;:&quot;Buccafusco&quot;,&quot;given&quot;:&quot;J. J.&quot;,&quot;parse-names&quot;:false,&quot;dropping-particle&quot;:&quot;&quot;,&quot;non-dropping-particle&quot;:&quot;&quot;}],&quot;container-title&quot;:&quot;The Journal of pharmacology and experimental therapeutics&quot;,&quot;container-title-short&quot;:&quot;J Pharmacol Exp Ther&quot;,&quot;accessed&quot;:{&quot;date-parts&quot;:[[2024,5,6]]},&quot;DOI&quot;:&quot;10.1124/JPET.102.041616&quot;,&quot;ISSN&quot;:&quot;0022-3565&quot;,&quot;PMID&quot;:&quot;12805474&quot;,&quot;URL&quot;:&quot;https://pubmed.ncbi.nlm.nih.gov/12805474/&quot;,&quot;issued&quot;:{&quot;date-parts&quot;:[[2003,9,1]]},&quot;page&quot;:&quot;821-827&quot;,&quot;abstract&quot;:&quot;The cholinergic hypothesis was initially presented over 20 years ago and suggests that a dysfunction of acetylcholine containing neurons in the brain contributes substantially to the cognitive decline observed in those with advanced age and Alzheimer's disease (AD). This premise has since served as the basis for the majority of treatment strategies and drug development approaches for AD to date. Recent studies of the brains of patients who had mild cognitive impairment or early stage AD in which choline acetyltransferase and/or acetylcholinesterase activity was unaffected (or even up-regulated) have, however, led some to challenge the validity of the hypothesis as well as the rationale for using cholinomimetics to treat the disorder, particularly in the earlier stages. These challenges, primarily based on assays of post mortem enzyme activity, should be taken in perspective and evaluated within the wide range of cholinergic abnormalities known to exist in both aging and AD. The results of both post mortem and antemortem studies in aged humans and AD patients, as well as animal experiments suggest that a host of cholinergic abnormalities including alterations in choline transport, acetylcholine release, nicotinic and muscarinic receptor expression, neurotrophin support, and perhaps axonal transport may all contribute to cognitive abnormalities in aging and AD. Cholinergic abnormalities may also contribute to noncognitive behavioral abnormalities as well as the deposition of toxic neuritic plaques in AD. Therefore, cholinergic-based strategies will likely remain valid as one approach to rational drug development for the treatment of AD other forms of dementia.&quot;,&quot;publisher&quot;:&quot;J Pharmacol Exp Ther&quot;,&quot;issue&quot;:&quot;3&quot;,&quot;volume&quot;:&quot;306&quot;},&quot;isTemporary&quot;:false}],&quot;citationTag&quot;:&quot;MENDELEY_CITATION_v3_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&quot;},{&quot;citationID&quot;:&quot;MENDELEY_CITATION_d84772a0-b3d4-40bd-b261-74a8bb700abe&quot;,&quot;properties&quot;:{&quot;noteIndex&quot;:0},&quot;isEdited&quot;:false,&quot;manualOverride&quot;:{&quot;isManuallyOverridden&quot;:false,&quot;citeprocText&quot;:&quot;(Liskowsky &amp;#38; Schliebs, 2006)&quot;,&quot;manualOverrideText&quot;:&quot;&quot;},&quot;citationTag&quot;:&quot;MENDELEY_CITATION_v3_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&quot;,&quot;citationItems&quot;:[{&quot;id&quot;:&quot;28e174f5-db21-3b2c-8e26-ff81a7e8b5ff&quot;,&quot;itemData&quot;:{&quot;type&quot;:&quot;article-journal&quot;,&quot;id&quot;:&quot;28e174f5-db21-3b2c-8e26-ff81a7e8b5ff&quot;,&quot;title&quot;:&quot;Muscarinic acetylcholine receptor inhibition in transgenic Alzheimer-like Tg2576 mice by scopolamine favours the amyloidogenic route of processing of amyloid precursor protein&quot;,&quot;groupId&quot;:&quot;0426c3e1-6d28-326a-8410-5ba2185c4c1b&quot;,&quot;author&quot;:[{&quot;family&quot;:&quot;Liskowsky&quot;,&quot;given&quot;:&quot;Wolfgang&quot;,&quot;parse-names&quot;:false,&quot;dropping-particle&quot;:&quot;&quot;,&quot;non-dropping-particle&quot;:&quot;&quot;},{&quot;family&quot;:&quot;Schliebs&quot;,&quot;given&quot;:&quot;Reinhard&quot;,&quot;parse-names&quot;:false,&quot;dropping-particle&quot;:&quot;&quot;,&quot;non-dropping-particle&quot;:&quot;&quot;}],&quot;container-title&quot;:&quot;International journal of developmental neuroscience : the official journal of the International Society for Developmental Neuroscience&quot;,&quot;container-title-short&quot;:&quot;Int J Dev Neurosci&quot;,&quot;accessed&quot;:{&quot;date-parts&quot;:[[2024,5,6]]},&quot;DOI&quot;:&quot;10.1016/J.IJDEVNEU.2005.11.010&quot;,&quot;ISSN&quot;:&quot;0736-5748&quot;,&quot;PMID&quot;:&quot;16423497&quot;,&quot;URL&quot;:&quot;https://pubmed.ncbi.nlm.nih.gov/16423497/&quot;,&quot;issued&quot;:{&quot;date-parts&quot;:[[2006,4]]},&quot;page&quot;:&quot;149-156&quot;,&quot;abstract&quot;:&quot;The molecular mechanisms of the interrelationship between cholinergic neurotransmission, processing of amyloid precursor protein (APP) and β-amyloid (Aβ) production in vivo are still less understood. To reveal any effect of cholinergic dysfunction on APP processing in vivo, 11-month-old transgenic Tg2576 mice with Aβ plaque pathology received intraperitoneal injections of scopolamine at a daily dosage of 2 mg/kg body weight for 14 days in order to suppress cortical cholinergic transmission by chronic inhibition of muscarinic acetylcholine receptors. Scopolamine treatment of transgenic Tg2576 mice resulted in increased levels of fibrillar Aβ(1-40) and Aβ(1-42), while the soluble, SDS-extractable Aβ level remained unchanged as compared to vehicle-injected Tg2576 mice. α-Secretase activity determined in cortical tissue from scopolamine-treated Tg2576 mice was lower by about 30% as compared to that assayed in control mice, while β-secretase activity and BACE1 protein expression appeared unaffected by scopolamine treatment. The amount of sAPPα, the product secreted by α-secretase-mediated APP cleavage, and the unprocessed APP were assayed in the soluble and membrane fraction, respectively, of cortical tissue preparations from treated and control mice by Western blotting. Using the anti antibody 6E10 which specifically labels human sAPPα and full length APP in transgenic Tg2576, an enhanced APP level was detected in the membrane fraction from treated mice as compared to controls, while in the soluble fraction scopolamine treatment did not affect the protein level of sAPPα. These data indicate an accumulation of APP in cortical membrane fraction in scopolamine-treated Tg2576 mice presumably due to the decreased level of α-secretase-mediated APP cleavage, and further suggest that chronic suppresion of cortical muscarinic cholinergic transmission may alter the balance between α- and β-secretory APP processing by favouring the amyloidogenic route. © 2005 ISDN. Published by Elsevier Ltd. All rights reserved.&quot;,&quot;publisher&quot;:&quot;Int J Dev Neurosci&quot;,&quot;issue&quot;:&quot;2-3&quot;,&quot;volume&quot;:&quot;24&quot;},&quot;isTemporary&quot;:false}]},{&quot;citationID&quot;:&quot;MENDELEY_CITATION_e192ba59-f3b2-40c5-8670-b3400446a67a&quot;,&quot;properties&quot;:{&quot;noteIndex&quot;:0},&quot;isEdited&quot;:false,&quot;manualOverride&quot;:{&quot;isManuallyOverridden&quot;:false,&quot;citeprocText&quot;:&quot;(Fisher, 2008)&quot;,&quot;manualOverrideText&quot;:&quot;&quot;},&quot;citationTag&quot;:&quot;MENDELEY_CITATION_v3_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&quot;,&quot;citationItems&quot;:[{&quot;id&quot;:&quot;f9e78acd-e7a3-38c9-b932-c4869a5eb822&quot;,&quot;itemData&quot;:{&quot;type&quot;:&quot;article-journal&quot;,&quot;id&quot;:&quot;f9e78acd-e7a3-38c9-b932-c4869a5eb822&quot;,&quot;title&quot;:&quot;M1 muscarinic agonists target major hallmarks of Alzheimer's disease--the pivotal role of brain M1 receptors&quot;,&quot;groupId&quot;:&quot;0426c3e1-6d28-326a-8410-5ba2185c4c1b&quot;,&quot;author&quot;:[{&quot;family&quot;:&quot;Fisher&quot;,&quot;given&quot;:&quot;Abraham&quot;,&quot;parse-names&quot;:false,&quot;dropping-particle&quot;:&quot;&quot;,&quot;non-dropping-particle&quot;:&quot;&quot;}],&quot;container-title&quot;:&quot;Neuro-degenerative diseases&quot;,&quot;container-title-short&quot;:&quot;Neurodegener Dis&quot;,&quot;accessed&quot;:{&quot;date-parts&quot;:[[2024,5,6]]},&quot;DOI&quot;:&quot;10.1159/000113712&quot;,&quot;ISSN&quot;:&quot;1660-2862&quot;,&quot;PMID&quot;:&quot;18322400&quot;,&quot;URL&quot;:&quot;https://pubmed.ncbi.nlm.nih.gov/18322400/&quot;,&quot;issued&quot;:{&quot;date-parts&quot;:[[2008,3]]},&quot;page&quot;:&quot;237-240&quot;,&quot;abstract&quot;:&quot;The M1 muscarinic receptor (M1 mAChR) is a therapeutic target in Alzheimer's disease (AD) and the M1-selective muscarinic agonists AF102B, AF150(S) and AF267B are cognitive enhancers and potential disease modifiers. Notably, AF267B decreased cerebrospinal fluid β-amyloid (Aβ40 and Aβ42) in rabbits, decreased brain Aβ levels in hypercholesterolemic rabbits and vascular Aβ42 deposition from the cortex in cholinotoxin-treated rabbits. In triple transgenic AD mice, AF267B reduced cognitive deficits and decreased Aβ42 and tau pathologies in the cortex and hippocampus (not amygdala), via M1 mAChR activation of protein kinase C and a disintegrin and metalloproteinase domain 17 (ADAM17 or TACE) and decreased β-site amyloid precursor protein-cleaving enzyme 1 and glycogen synthase kinase 3β, respectively. AF267B is the first reported low-molecular-weight therapy that targets the major AD hallmarks. Copyright © 2008 S. Karger AG.&quot;,&quot;publisher&quot;:&quot;Neurodegener Dis&quot;,&quot;issue&quot;:&quot;3-4&quot;,&quot;volume&quot;:&quot;5&quot;},&quot;isTemporary&quot;:false}]},{&quot;citationID&quot;:&quot;MENDELEY_CITATION_9b7dbd3c-90ec-4298-9406-61a5094f8247&quot;,&quot;properties&quot;:{&quot;noteIndex&quot;:0},&quot;isEdited&quot;:false,&quot;manualOverride&quot;:{&quot;isManuallyOverridden&quot;:false,&quot;citeprocText&quot;:&quot;(Pena et al., 2006)&quot;,&quot;manualOverrideText&quot;:&quot;&quot;},&quot;citationTag&quot;:&quot;MENDELEY_CITATION_v3_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&quot;,&quot;citationItems&quot;:[{&quot;id&quot;:&quot;66a28645-0634-3661-95d1-eee1a5ae1b36&quot;,&quot;itemData&quot;:{&quot;type&quot;:&quot;article-journal&quot;,&quot;id&quot;:&quot;66a28645-0634-3661-95d1-eee1a5ae1b36&quot;,&quot;title&quot;:&quot;The role of beta-amyloid protein in synaptic function: implications for Alzheimer's disease therapy&quot;,&quot;groupId&quot;:&quot;0426c3e1-6d28-326a-8410-5ba2185c4c1b&quot;,&quot;author&quot;:[{&quot;family&quot;:&quot;Pena&quot;,&quot;given&quot;:&quot;F.&quot;,&quot;parse-names&quot;:false,&quot;dropping-particle&quot;:&quot;&quot;,&quot;non-dropping-particle&quot;:&quot;&quot;},{&quot;family&quot;:&quot;Gutierrez-Lerma&quot;,&quot;given&quot;:&quot;A.&quot;,&quot;parse-names&quot;:false,&quot;dropping-particle&quot;:&quot;&quot;,&quot;non-dropping-particle&quot;:&quot;&quot;},{&quot;family&quot;:&quot;Quiroz-Baez&quot;,&quot;given&quot;:&quot;R.&quot;,&quot;parse-names&quot;:false,&quot;dropping-particle&quot;:&quot;&quot;,&quot;non-dropping-particle&quot;:&quot;&quot;},{&quot;family&quot;:&quot;Arias&quot;,&quot;given&quot;:&quot;C.&quot;,&quot;parse-names&quot;:false,&quot;dropping-particle&quot;:&quot;&quot;,&quot;non-dropping-particle&quot;:&quot;&quot;}],&quot;container-title&quot;:&quot;Current neuropharmacology&quot;,&quot;container-title-short&quot;:&quot;Curr Neuropharmacol&quot;,&quot;accessed&quot;:{&quot;date-parts&quot;:[[2024,5,6]]},&quot;DOI&quot;:&quot;10.2174/157015906776359531&quot;,&quot;ISSN&quot;:&quot;1570-159X&quot;,&quot;PMID&quot;:&quot;18615129&quot;,&quot;URL&quot;:&quot;https://pubmed.ncbi.nlm.nih.gov/18615129/&quot;,&quot;issued&quot;:{&quot;date-parts&quot;:[[2006,3,28]]},&quot;page&quot;:&quot;149-163&quot;,&quot;abstract&quot;:&quot;Alzheimer's disease (AD) is a neurodegenerative disorder characterized by progressive and irreversible loss of memory and other cognitive functions. Substantial evidence based on genetic, neuropathological and biochemical data has established the central role of beta-amyloid protein (betaAP) in this pathology. Although the precise etiology of AD is not well understood yet, strong evidence for some of the molecular events that lead to progressive brain dysfunction and neurodegeneration in AD has been afforded by identification of biochemical pathways implicated in the generation of betaAP, development of transgenic models exhibiting progressive disease pathology and by data on the effects of betaAP at the neuronal network level. However, the mechanisms by which betaAP causes cognitive decline have not been determined, nor is it clear if the degree of dementia correlates in time with the degree of neuronal loss. Hence, it is of interest to understand the biochemical processes involved in the mechanisms of betaAP-induced neurotoxicity and the mechanisms involved in electrophysiological effects of this protein on different parameters of synaptic transmission and on neuronal firing properties. In this review we analyze recent evidence suggesting a complex role of betaAP in the molecular events that lead to progressive loss of function and eventually to neurodegeneration in AD as well as the therapeutic implications based on betaAP metabolism inhibition.&quot;,&quot;publisher&quot;:&quot;Curr Neuropharmacol&quot;,&quot;issue&quot;:&quot;2&quot;,&quot;volume&quot;:&quot;4&quot;},&quot;isTemporary&quot;:false}]},{&quot;citationID&quot;:&quot;MENDELEY_CITATION_f8ef7767-0ae3-46bb-9a53-0d4e429815a2&quot;,&quot;properties&quot;:{&quot;noteIndex&quot;:0},&quot;isEdited&quot;:false,&quot;manualOverride&quot;:{&quot;isManuallyOverridden&quot;:false,&quot;citeprocText&quot;:&quot;(Davies et al., 2015)&quot;,&quot;manualOverrideText&quot;:&quot;&quot;},&quot;citationTag&quot;:&quot;MENDELEY_CITATION_v3_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&quot;,&quot;citationItems&quot;:[{&quot;id&quot;:&quot;d77ead03-d45b-391f-b98c-11a715af86d6&quot;,&quot;itemData&quot;:{&quot;type&quot;:&quot;article-journal&quot;,&quot;id&quot;:&quot;d77ead03-d45b-391f-b98c-11a715af86d6&quot;,&quot;title&quot;:&quot;ChEMBL web services: streamlining access to drug discovery data and utilities&quot;,&quot;groupId&quot;:&quot;0426c3e1-6d28-326a-8410-5ba2185c4c1b&quot;,&quot;author&quot;:[{&quot;family&quot;:&quot;Davies&quot;,&quot;given&quot;:&quot;Mark&quot;,&quot;parse-names&quot;:false,&quot;dropping-particle&quot;:&quot;&quot;,&quot;non-dropping-particle&quot;:&quot;&quot;},{&quot;family&quot;:&quot;Nowotka&quot;,&quot;given&quot;:&quot;Michał&quot;,&quot;parse-names&quot;:false,&quot;dropping-particle&quot;:&quot;&quot;,&quot;non-dropping-particle&quot;:&quot;&quot;},{&quot;family&quot;:&quot;Papadatos&quot;,&quot;given&quot;:&quot;George&quot;,&quot;parse-names&quot;:false,&quot;dropping-particle&quot;:&quot;&quot;,&quot;non-dropping-particle&quot;:&quot;&quot;},{&quot;family&quot;:&quot;Dedman&quot;,&quot;given&quot;:&quot;Nathan&quot;,&quot;parse-names&quot;:false,&quot;dropping-particle&quot;:&quot;&quot;,&quot;non-dropping-particle&quot;:&quot;&quot;},{&quot;family&quot;:&quot;Gaulton&quot;,&quot;given&quot;:&quot;Anna&quot;,&quot;parse-names&quot;:false,&quot;dropping-particle&quot;:&quot;&quot;,&quot;non-dropping-particle&quot;:&quot;&quot;},{&quot;family&quot;:&quot;Atkinson&quot;,&quot;given&quot;:&quot;Francis&quot;,&quot;parse-names&quot;:false,&quot;dropping-particle&quot;:&quot;&quot;,&quot;non-dropping-particle&quot;:&quot;&quot;},{&quot;family&quot;:&quot;Bellis&quot;,&quot;given&quot;:&quot;Louisa&quot;,&quot;parse-names&quot;:false,&quot;dropping-particle&quot;:&quot;&quot;,&quot;non-dropping-particle&quot;:&quot;&quot;},{&quot;family&quot;:&quot;Overington&quot;,&quot;given&quot;:&quot;John P.&quot;,&quot;parse-names&quot;:false,&quot;dropping-particle&quot;:&quot;&quot;,&quot;non-dropping-particle&quot;:&quot;&quot;}],&quot;container-title&quot;:&quot;Nucleic Acids Research&quot;,&quot;container-title-short&quot;:&quot;Nucleic Acids Res&quot;,&quot;accessed&quot;:{&quot;date-parts&quot;:[[2024,5,4]]},&quot;DOI&quot;:&quot;10.1093/NAR/GKV352&quot;,&quot;ISSN&quot;:&quot;13624962&quot;,&quot;PMID&quot;:&quot;25883136&quot;,&quot;URL&quot;:&quot;/pmc/articles/PMC4489243/&quot;,&quot;issued&quot;:{&quot;date-parts&quot;:[[2015,7,7]]},&quot;page&quot;:&quot;W612&quot;,&quot;abstract&quot;:&quot;ChEMBL is now a well-established resource in the fields of drug discovery and medicinal chemistry research. The ChEMBL database curates and stores standardized bioactivity, molecule, target and drug data extracted from multiple sources, including the primary medicinal chemistry literature. Programmatic access to ChEMBL data has been improved by a recent update to the ChEMBL web services (version 2.0.x, https://www.ebi.ac.uk/chembl/api/data/docs), which exposes significantly more data from the underlying database and introduces new functionality. To complement the datafocused services, a utility service (version 1.0.x, https://www.ebi.ac.uk/chembl/api/utils/docs), which provides RESTful access to commonly used cheminformatics methods, has also been concurrently developed. The ChEMBL web services can be used together or independently to build applications and data processing workflows relevant to drug discovery and chemical biology.&quot;,&quot;publisher&quot;:&quot;Oxford University Press&quot;,&quot;issue&quot;:&quot;Web Server issue&quot;,&quot;volume&quot;:&quot;43&quot;},&quot;isTemporary&quot;:false}]},{&quot;citationID&quot;:&quot;MENDELEY_CITATION_05cac0f3-5797-4fd0-8537-49cbec89a599&quot;,&quot;properties&quot;:{&quot;noteIndex&quot;:0},&quot;isEdited&quot;:false,&quot;manualOverride&quot;:{&quot;isManuallyOverridden&quot;:false,&quot;citeprocText&quot;:&quot;(Davies et al., 2015)&quot;,&quot;manualOverrideText&quot;:&quot;&quot;},&quot;citationTag&quot;:&quot;MENDELEY_CITATION_v3_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&quot;,&quot;citationItems&quot;:[{&quot;id&quot;:&quot;d77ead03-d45b-391f-b98c-11a715af86d6&quot;,&quot;itemData&quot;:{&quot;type&quot;:&quot;article-journal&quot;,&quot;id&quot;:&quot;d77ead03-d45b-391f-b98c-11a715af86d6&quot;,&quot;title&quot;:&quot;ChEMBL web services: streamlining access to drug discovery data and utilities&quot;,&quot;groupId&quot;:&quot;0426c3e1-6d28-326a-8410-5ba2185c4c1b&quot;,&quot;author&quot;:[{&quot;family&quot;:&quot;Davies&quot;,&quot;given&quot;:&quot;Mark&quot;,&quot;parse-names&quot;:false,&quot;dropping-particle&quot;:&quot;&quot;,&quot;non-dropping-particle&quot;:&quot;&quot;},{&quot;family&quot;:&quot;Nowotka&quot;,&quot;given&quot;:&quot;Michał&quot;,&quot;parse-names&quot;:false,&quot;dropping-particle&quot;:&quot;&quot;,&quot;non-dropping-particle&quot;:&quot;&quot;},{&quot;family&quot;:&quot;Papadatos&quot;,&quot;given&quot;:&quot;George&quot;,&quot;parse-names&quot;:false,&quot;dropping-particle&quot;:&quot;&quot;,&quot;non-dropping-particle&quot;:&quot;&quot;},{&quot;family&quot;:&quot;Dedman&quot;,&quot;given&quot;:&quot;Nathan&quot;,&quot;parse-names&quot;:false,&quot;dropping-particle&quot;:&quot;&quot;,&quot;non-dropping-particle&quot;:&quot;&quot;},{&quot;family&quot;:&quot;Gaulton&quot;,&quot;given&quot;:&quot;Anna&quot;,&quot;parse-names&quot;:false,&quot;dropping-particle&quot;:&quot;&quot;,&quot;non-dropping-particle&quot;:&quot;&quot;},{&quot;family&quot;:&quot;Atkinson&quot;,&quot;given&quot;:&quot;Francis&quot;,&quot;parse-names&quot;:false,&quot;dropping-particle&quot;:&quot;&quot;,&quot;non-dropping-particle&quot;:&quot;&quot;},{&quot;family&quot;:&quot;Bellis&quot;,&quot;given&quot;:&quot;Louisa&quot;,&quot;parse-names&quot;:false,&quot;dropping-particle&quot;:&quot;&quot;,&quot;non-dropping-particle&quot;:&quot;&quot;},{&quot;family&quot;:&quot;Overington&quot;,&quot;given&quot;:&quot;John P.&quot;,&quot;parse-names&quot;:false,&quot;dropping-particle&quot;:&quot;&quot;,&quot;non-dropping-particle&quot;:&quot;&quot;}],&quot;container-title&quot;:&quot;Nucleic Acids Research&quot;,&quot;container-title-short&quot;:&quot;Nucleic Acids Res&quot;,&quot;accessed&quot;:{&quot;date-parts&quot;:[[2024,5,4]]},&quot;DOI&quot;:&quot;10.1093/NAR/GKV352&quot;,&quot;ISSN&quot;:&quot;13624962&quot;,&quot;PMID&quot;:&quot;25883136&quot;,&quot;URL&quot;:&quot;/pmc/articles/PMC4489243/&quot;,&quot;issued&quot;:{&quot;date-parts&quot;:[[2015,7,7]]},&quot;page&quot;:&quot;W612&quot;,&quot;abstract&quot;:&quot;ChEMBL is now a well-established resource in the fields of drug discovery and medicinal chemistry research. The ChEMBL database curates and stores standardized bioactivity, molecule, target and drug data extracted from multiple sources, including the primary medicinal chemistry literature. Programmatic access to ChEMBL data has been improved by a recent update to the ChEMBL web services (version 2.0.x, https://www.ebi.ac.uk/chembl/api/data/docs), which exposes significantly more data from the underlying database and introduces new functionality. To complement the datafocused services, a utility service (version 1.0.x, https://www.ebi.ac.uk/chembl/api/utils/docs), which provides RESTful access to commonly used cheminformatics methods, has also been concurrently developed. The ChEMBL web services can be used together or independently to build applications and data processing workflows relevant to drug discovery and chemical biology.&quot;,&quot;publisher&quot;:&quot;Oxford University Press&quot;,&quot;issue&quot;:&quot;Web Server issue&quot;,&quot;volume&quot;:&quot;43&quot;},&quot;isTemporary&quot;:false}]},{&quot;citationID&quot;:&quot;MENDELEY_CITATION_d3eeb2e9-1bf3-45a6-9a41-91092d7b8f3d&quot;,&quot;properties&quot;:{&quot;noteIndex&quot;:0},&quot;isEdited&quot;:false,&quot;manualOverride&quot;:{&quot;isManuallyOverridden&quot;:false,&quot;citeprocText&quot;:&quot;(Van &amp;#38; Fred, 2009)&quot;,&quot;manualOverrideText&quot;:&quot;&quot;},&quot;citationTag&quot;:&quot;MENDELEY_CITATION_v3_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&quot;,&quot;citationItems&quot;:[{&quot;id&quot;:&quot;f5dfe444-4ee2-3061-8ccd-6cff67c0c52b&quot;,&quot;itemData&quot;:{&quot;type&quot;:&quot;book&quot;,&quot;id&quot;:&quot;f5dfe444-4ee2-3061-8ccd-6cff67c0c52b&quot;,&quot;title&quot;:&quot;Python 3 Reference Manual&quot;,&quot;groupId&quot;:&quot;0426c3e1-6d28-326a-8410-5ba2185c4c1b&quot;,&quot;author&quot;:[{&quot;family&quot;:&quot;Van&quot;,&quot;given&quot;:&quot;Rossum&quot;,&quot;parse-names&quot;:false,&quot;dropping-particle&quot;:&quot;&quot;,&quot;non-dropping-particle&quot;:&quot;&quot;},{&quot;family&quot;:&quot;Fred&quot;,&quot;given&quot;:&quot;L.&quot;,&quot;parse-names&quot;:false,&quot;dropping-particle&quot;:&quot;&quot;,&quot;non-dropping-particle&quot;:&quot;&quot;}],&quot;issued&quot;:{&quot;date-parts&quot;:[[2009]]},&quot;publisher-place&quot;:&quot;Scotts Valley, CA&quot;,&quot;publisher&quot;:&quot;CreateSpace&quot;},&quot;isTemporary&quot;:false}]},{&quot;citationID&quot;:&quot;MENDELEY_CITATION_ad392dec-6281-44ac-ac30-f69a3bf97aa0&quot;,&quot;properties&quot;:{&quot;noteIndex&quot;:0},&quot;isEdited&quot;:false,&quot;manualOverride&quot;:{&quot;isManuallyOverridden&quot;:false,&quot;citeprocText&quot;:&quot;(The pandas development team, 2020)&quot;,&quot;manualOverrideText&quot;:&quot;&quot;},&quot;citationTag&quot;:&quot;MENDELEY_CITATION_v3_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&quot;,&quot;citationItems&quot;:[{&quot;id&quot;:&quot;42b3fc60-eb2f-3495-82fa-99553c5cb3da&quot;,&quot;itemData&quot;:{&quot;type&quot;:&quot;article&quot;,&quot;id&quot;:&quot;42b3fc60-eb2f-3495-82fa-99553c5cb3da&quot;,&quot;title&quot;:&quot;pandas-dev/pandas: Pandas&quot;,&quot;groupId&quot;:&quot;0426c3e1-6d28-326a-8410-5ba2185c4c1b&quot;,&quot;author&quot;:[{&quot;family&quot;:&quot;The pandas development team&quot;,&quot;given&quot;:&quot;&quot;,&quot;parse-names&quot;:false,&quot;dropping-particle&quot;:&quot;&quot;,&quot;non-dropping-particle&quot;:&quot;&quot;}],&quot;number&quot;:&quot;2.1.4&quot;,&quot;issued&quot;:{&quot;date-parts&quot;:[[2020,2]]},&quot;publisher&quot;:&quot;Zenodo&quot;},&quot;isTemporary&quot;:false}]}]"/>
     <we:property name="MENDELEY_CITATIONS_STYLE" value="{&quot;id&quot;:&quot;https://www.zotero.org/styles/apa&quot;,&quot;title&quot;:&quot;American Psychological Association 7th edition&quot;,&quot;format&quot;:&quot;author-date&quot;,&quot;defaultLocale&quot;:null,&quot;isLocaleCodeValid&quot;:true}"/>
   </we:properties>
   <we:bindings/>

</xml_diff>

<commit_message>
Agregarle texto a la intro
</commit_message>
<xml_diff>
--- a/Anteproyecto de investigación.docx
+++ b/Anteproyecto de investigación.docx
@@ -1765,18 +1765,10 @@
         <w:ind w:left="284"/>
       </w:pPr>
       <w:r>
-        <w:t xml:space="preserve">Respecto a </w:t>
-      </w:r>
-      <w:proofErr w:type="gramStart"/>
-      <w:r>
-        <w:t xml:space="preserve">la </w:t>
-      </w:r>
-      <w:r>
-        <w:t xml:space="preserve"> hipótesis</w:t>
-      </w:r>
-      <w:proofErr w:type="gramEnd"/>
-      <w:r>
-        <w:t xml:space="preserve"> de la proteína amiloide, la enfermedad se considera como una serie de anomalías en el procesamiento de la proteína precursora amiloide</w:t>
+        <w:t>Respecto a la</w:t>
+      </w:r>
+      <w:r>
+        <w:t xml:space="preserve"> hipótesis de la proteína amiloide, la enfermedad se considera como una serie de anomalías en el procesamiento de la proteína precursora amiloide</w:t>
       </w:r>
       <w:r>
         <w:t xml:space="preserve">, </w:t>
@@ -1876,6 +1868,350 @@
     </w:p>
     <w:p>
       <w:pPr>
+        <w:ind w:left="284"/>
+      </w:pPr>
+    </w:p>
+    <w:p>
+      <w:pPr>
+        <w:ind w:left="284"/>
+      </w:pPr>
+      <w:r>
+        <w:t xml:space="preserve">El péptido amiloide se origina a través del procesamiento de la proteína precursora de amiloide (APP) en la membrana plasmática, como se ilustra en la figura </w:t>
+      </w:r>
+      <w:sdt>
+        <w:sdtPr>
+          <w:tag w:val="MENDELEY_CITATION_v3_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"/>
+          <w:id w:val="582023444"/>
+          <w:placeholder>
+            <w:docPart w:val="523E86E47AD543ECB3601B306C5F133B"/>
+          </w:placeholder>
+        </w:sdtPr>
+        <w:sdtContent>
+          <w:r>
+            <w:t>(Sanabria-Castro et al., 2017)</w:t>
+          </w:r>
+        </w:sdtContent>
+      </w:sdt>
+      <w:r>
+        <w:t>. En el proceso normal, la APP es descompuesta principalmente por enzimas con actividad α-</w:t>
+      </w:r>
+      <w:proofErr w:type="spellStart"/>
+      <w:r>
+        <w:t>secretasa</w:t>
+      </w:r>
+      <w:proofErr w:type="spellEnd"/>
+      <w:r>
+        <w:t xml:space="preserve">, pertenecientes a las familias de </w:t>
+      </w:r>
+      <w:proofErr w:type="spellStart"/>
+      <w:r>
+        <w:t>desintegrina</w:t>
+      </w:r>
+      <w:proofErr w:type="spellEnd"/>
+      <w:r>
+        <w:t xml:space="preserve"> y metaloproteasa (ADAM) </w:t>
+      </w:r>
+      <w:sdt>
+        <w:sdtPr>
+          <w:tag w:val="MENDELEY_CITATION_v3_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"/>
+          <w:id w:val="1841197880"/>
+          <w:placeholder>
+            <w:docPart w:val="672BFB440F144F2CA748DC6C53D01625"/>
+          </w:placeholder>
+        </w:sdtPr>
+        <w:sdtContent>
+          <w:r>
+            <w:t xml:space="preserve">(De </w:t>
+          </w:r>
+          <w:proofErr w:type="spellStart"/>
+          <w:r>
+            <w:t>Strooper</w:t>
+          </w:r>
+          <w:proofErr w:type="spellEnd"/>
+          <w:r>
+            <w:t>, 2010)</w:t>
+          </w:r>
+        </w:sdtContent>
+      </w:sdt>
+      <w:r>
+        <w:t xml:space="preserve">. La escisión de la APP por ADAM resulta en la formación y liberación de </w:t>
+      </w:r>
+      <w:proofErr w:type="spellStart"/>
+      <w:r>
+        <w:t>APPs</w:t>
+      </w:r>
+      <w:proofErr w:type="spellEnd"/>
+      <w:r>
+        <w:t xml:space="preserve">α, que es soluble bajo ciertas condiciones </w:t>
+      </w:r>
+      <w:sdt>
+        <w:sdtPr>
+          <w:tag w:val="MENDELEY_CITATION_v3_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"/>
+          <w:id w:val="-2030252325"/>
+          <w:placeholder>
+            <w:docPart w:val="9CB29EE595744C32A6B1BA0964AFADD3"/>
+          </w:placeholder>
+        </w:sdtPr>
+        <w:sdtContent>
+          <w:r>
+            <w:rPr>
+              <w:rFonts w:eastAsia="Times New Roman"/>
+            </w:rPr>
+            <w:t xml:space="preserve">(Tanzi &amp; </w:t>
+          </w:r>
+          <w:proofErr w:type="spellStart"/>
+          <w:r>
+            <w:rPr>
+              <w:rFonts w:eastAsia="Times New Roman"/>
+            </w:rPr>
+            <w:t>Bertram</w:t>
+          </w:r>
+          <w:proofErr w:type="spellEnd"/>
+          <w:r>
+            <w:rPr>
+              <w:rFonts w:eastAsia="Times New Roman"/>
+            </w:rPr>
+            <w:t>, 2005)</w:t>
+          </w:r>
+        </w:sdtContent>
+      </w:sdt>
+      <w:r>
+        <w:t>.</w:t>
+      </w:r>
+      <w:r>
+        <w:t xml:space="preserve"> </w:t>
+      </w:r>
+      <w:r>
+        <w:t>En personas con EA, la primera ruptura genera una porción amino terminal más corta (</w:t>
+      </w:r>
+      <w:proofErr w:type="spellStart"/>
+      <w:r>
+        <w:t>APP</w:t>
+      </w:r>
+      <w:r>
+        <w:t>s</w:t>
+      </w:r>
+      <w:proofErr w:type="spellEnd"/>
+      <w:r>
+        <w:t>β</w:t>
+      </w:r>
+      <w:r>
+        <w:t>)</w:t>
+      </w:r>
+      <w:r>
+        <w:t xml:space="preserve"> </w:t>
+      </w:r>
+      <w:sdt>
+        <w:sdtPr>
+          <w:tag w:val="MENDELEY_CITATION_v3_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"/>
+          <w:id w:val="1245775402"/>
+          <w:placeholder>
+            <w:docPart w:val="DefaultPlaceholder_-1854013440"/>
+          </w:placeholder>
+        </w:sdtPr>
+        <w:sdtContent>
+          <w:r>
+            <w:t>(</w:t>
+          </w:r>
+          <w:proofErr w:type="spellStart"/>
+          <w:r>
+            <w:t>Velliquette</w:t>
+          </w:r>
+          <w:proofErr w:type="spellEnd"/>
+          <w:r>
+            <w:t xml:space="preserve"> et al., 2005)</w:t>
+          </w:r>
+        </w:sdtContent>
+      </w:sdt>
+      <w:r>
+        <w:t xml:space="preserve">. </w:t>
+      </w:r>
+      <w:r>
+        <w:t xml:space="preserve">Esta división es realizada por BACE1, una proteasa </w:t>
+      </w:r>
+      <w:r>
+        <w:t>transmembrana ubicua con actividad β-</w:t>
+      </w:r>
+      <w:proofErr w:type="spellStart"/>
+      <w:r>
+        <w:t>secretasa</w:t>
+      </w:r>
+      <w:proofErr w:type="spellEnd"/>
+      <w:r>
+        <w:t xml:space="preserve">. Después, la </w:t>
+      </w:r>
+      <w:r>
+        <w:t>γ-</w:t>
+      </w:r>
+      <w:proofErr w:type="spellStart"/>
+      <w:r>
+        <w:t>secretasa</w:t>
+      </w:r>
+      <w:proofErr w:type="spellEnd"/>
+      <w:r>
+        <w:t xml:space="preserve">, que es un complejo con 4 subunidades: </w:t>
+      </w:r>
+      <w:proofErr w:type="spellStart"/>
+      <w:r>
+        <w:t>presenilinas</w:t>
+      </w:r>
+      <w:proofErr w:type="spellEnd"/>
+      <w:r>
+        <w:t xml:space="preserve">, </w:t>
+      </w:r>
+      <w:proofErr w:type="spellStart"/>
+      <w:r>
+        <w:t>nicastrina</w:t>
+      </w:r>
+      <w:proofErr w:type="spellEnd"/>
+      <w:r>
+        <w:t xml:space="preserve">, PEN-2 y APH-1 </w:t>
+      </w:r>
+      <w:sdt>
+        <w:sdtPr>
+          <w:tag w:val="MENDELEY_CITATION_v3_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"/>
+          <w:id w:val="-1808696611"/>
+          <w:placeholder>
+            <w:docPart w:val="DefaultPlaceholder_-1854013440"/>
+          </w:placeholder>
+        </w:sdtPr>
+        <w:sdtContent>
+          <w:r>
+            <w:t>(Zhang et al., 2014)</w:t>
+          </w:r>
+        </w:sdtContent>
+      </w:sdt>
+      <w:r>
+        <w:t xml:space="preserve"> produce un corte </w:t>
+      </w:r>
+      <w:r>
+        <w:t>liberando el péptido B-amiloide</w:t>
+      </w:r>
+      <w:r>
+        <w:t xml:space="preserve"> </w:t>
+      </w:r>
+      <w:sdt>
+        <w:sdtPr>
+          <w:tag w:val="MENDELEY_CITATION_v3_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"/>
+          <w:id w:val="694357321"/>
+          <w:placeholder>
+            <w:docPart w:val="695BDCA97C7D42BB9D4B3EA33C9C8B98"/>
+          </w:placeholder>
+        </w:sdtPr>
+        <w:sdtContent>
+          <w:r>
+            <w:t>(Sanabria-Castro et al., 2017)</w:t>
+          </w:r>
+        </w:sdtContent>
+      </w:sdt>
+      <w:r>
+        <w:t xml:space="preserve">. </w:t>
+      </w:r>
+      <w:r>
+        <w:rPr>
+          <w:highlight w:val="yellow"/>
+        </w:rPr>
+        <w:t>Todo este proceso puede ser observado en la Figura 1.</w:t>
+      </w:r>
+    </w:p>
+    <w:p>
+      <w:pPr>
+        <w:ind w:left="284"/>
+      </w:pPr>
+    </w:p>
+    <w:p>
+      <w:pPr>
+        <w:ind w:left="284"/>
+        <w:jc w:val="center"/>
+      </w:pPr>
+      <w:r>
+        <w:rPr>
+          <w:noProof/>
+        </w:rPr>
+        <w:drawing>
+          <wp:inline distT="0" distB="0" distL="0" distR="0" wp14:anchorId="113C7193" wp14:editId="6DDB3C3B">
+            <wp:extent cx="3721100" cy="2483608"/>
+            <wp:effectExtent l="0" t="0" r="0" b="0"/>
+            <wp:docPr id="1783429560" name="Imagen 1" descr="Diagrama, Esquemático&#10;&#10;Descripción generada automáticamente"/>
+            <wp:cNvGraphicFramePr>
+              <a:graphicFrameLocks xmlns:a="http://schemas.openxmlformats.org/drawingml/2006/main" noChangeAspect="1"/>
+            </wp:cNvGraphicFramePr>
+            <a:graphic xmlns:a="http://schemas.openxmlformats.org/drawingml/2006/main">
+              <a:graphicData uri="http://schemas.openxmlformats.org/drawingml/2006/picture">
+                <pic:pic xmlns:pic="http://schemas.openxmlformats.org/drawingml/2006/picture">
+                  <pic:nvPicPr>
+                    <pic:cNvPr id="1783429560" name="Imagen 1" descr="Diagrama, Esquemático&#10;&#10;Descripción generada automáticamente"/>
+                    <pic:cNvPicPr>
+                      <a:picLocks noChangeAspect="1" noChangeArrowheads="1"/>
+                    </pic:cNvPicPr>
+                  </pic:nvPicPr>
+                  <pic:blipFill>
+                    <a:blip r:embed="rId8">
+                      <a:extLst>
+                        <a:ext uri="{28A0092B-C50C-407E-A947-70E740481C1C}">
+                          <a14:useLocalDpi xmlns:a14="http://schemas.microsoft.com/office/drawing/2010/main" val="0"/>
+                        </a:ext>
+                      </a:extLst>
+                    </a:blip>
+                    <a:srcRect/>
+                    <a:stretch>
+                      <a:fillRect/>
+                    </a:stretch>
+                  </pic:blipFill>
+                  <pic:spPr bwMode="auto">
+                    <a:xfrm>
+                      <a:off x="0" y="0"/>
+                      <a:ext cx="3729076" cy="2488931"/>
+                    </a:xfrm>
+                    <a:prstGeom prst="rect">
+                      <a:avLst/>
+                    </a:prstGeom>
+                    <a:noFill/>
+                    <a:ln>
+                      <a:noFill/>
+                    </a:ln>
+                  </pic:spPr>
+                </pic:pic>
+              </a:graphicData>
+            </a:graphic>
+          </wp:inline>
+        </w:drawing>
+      </w:r>
+    </w:p>
+    <w:p>
+      <w:pPr>
+        <w:ind w:left="284"/>
+        <w:jc w:val="center"/>
+      </w:pPr>
+      <w:r>
+        <w:rPr>
+          <w:highlight w:val="yellow"/>
+        </w:rPr>
+        <w:t xml:space="preserve">Figura 1. </w:t>
+      </w:r>
+      <w:sdt>
+        <w:sdtPr>
+          <w:rPr>
+            <w:highlight w:val="yellow"/>
+          </w:rPr>
+          <w:tag w:val="MENDELEY_CITATION_v3_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"/>
+          <w:id w:val="2065284613"/>
+          <w:placeholder>
+            <w:docPart w:val="DefaultPlaceholder_-1854013440"/>
+          </w:placeholder>
+        </w:sdtPr>
+        <w:sdtContent>
+          <w:r>
+            <w:rPr>
+              <w:highlight w:val="yellow"/>
+            </w:rPr>
+            <w:t>(Sanabria-Castro et al., 2017)</w:t>
+          </w:r>
+        </w:sdtContent>
+      </w:sdt>
+    </w:p>
+    <w:p>
+      <w:pPr>
         <w:ind w:firstLine="0"/>
       </w:pPr>
     </w:p>
@@ -2015,17 +2351,25 @@
         <w:t xml:space="preserve">. </w:t>
       </w:r>
       <w:r>
-        <w:t>Actualmente, hay</w:t>
+        <w:t>Actualmente,</w:t>
+      </w:r>
+      <w:r>
+        <w:t xml:space="preserve"> esta hipótesis ha servido de base para varios tratamientos </w:t>
+      </w:r>
+      <w:r>
+        <w:t>y,</w:t>
+      </w:r>
+      <w:r>
+        <w:t xml:space="preserve"> además, </w:t>
+      </w:r>
+      <w:r>
+        <w:t>hay</w:t>
       </w:r>
       <w:r>
         <w:t xml:space="preserve"> un</w:t>
       </w:r>
       <w:r>
-        <w:t xml:space="preserve"> consenso en que la relación entre el deterioro cognitivo y </w:t>
-      </w:r>
-      <w:r>
-        <w:lastRenderedPageBreak/>
-        <w:t>la reducción de la transmisión colinérgica en el cerebro desempeña un papel crucial en la enfermedad de Alzheimer. Sin embargo, esta relación no establece por sí sola una causalidad definitiva de la enfermedad</w:t>
+        <w:t xml:space="preserve"> consenso en que la relación entre el deterioro cognitivo y la reducción de la transmisión colinérgica en el cerebro desempeña un papel crucial en la enfermedad de Alzheimer. Sin embargo, esta relación no establece por sí sola una causalidad definitiva de la enfermedad</w:t>
       </w:r>
       <w:r>
         <w:t xml:space="preserve"> </w:t>
@@ -2045,7 +2389,100 @@
         </w:sdtContent>
       </w:sdt>
       <w:r>
-        <w:t xml:space="preserve">, </w:t>
+        <w:t>.</w:t>
+      </w:r>
+    </w:p>
+    <w:p>
+      <w:pPr>
+        <w:ind w:left="284"/>
+      </w:pPr>
+    </w:p>
+    <w:p>
+      <w:pPr>
+        <w:ind w:left="284"/>
+      </w:pPr>
+      <w:r>
+        <w:lastRenderedPageBreak/>
+        <w:t xml:space="preserve">Respecto a la proteína Tau, </w:t>
+      </w:r>
+      <w:r>
+        <w:t>esta</w:t>
+      </w:r>
+      <w:r>
+        <w:t xml:space="preserve"> es</w:t>
+      </w:r>
+      <w:r>
+        <w:t xml:space="preserve"> </w:t>
+      </w:r>
+      <w:r>
+        <w:t xml:space="preserve">el componente principal de los </w:t>
+      </w:r>
+      <w:r>
+        <w:rPr>
+          <w:highlight w:val="yellow"/>
+        </w:rPr>
+        <w:t>filamentos helicoidales</w:t>
+      </w:r>
+      <w:r>
+        <w:rPr>
+          <w:highlight w:val="yellow"/>
+        </w:rPr>
+        <w:t xml:space="preserve"> (PHF)</w:t>
+      </w:r>
+      <w:r>
+        <w:t xml:space="preserve"> emparejados que forman los ovillos </w:t>
+      </w:r>
+      <w:r>
+        <w:rPr>
+          <w:highlight w:val="yellow"/>
+        </w:rPr>
+        <w:t>neurofibrilares</w:t>
+      </w:r>
+      <w:r>
+        <w:t xml:space="preserve"> </w:t>
+      </w:r>
+      <w:r>
+        <w:rPr>
+          <w:highlight w:val="yellow"/>
+        </w:rPr>
+        <w:t>(NFT)</w:t>
+      </w:r>
+      <w:r>
+        <w:t xml:space="preserve"> en el cerebro de</w:t>
+      </w:r>
+      <w:r>
+        <w:t xml:space="preserve">l </w:t>
+      </w:r>
+      <w:r>
+        <w:t>EA, y que la tau en los PHF y NFT está anormalmente fosforilada</w:t>
+      </w:r>
+      <w:r>
+        <w:t xml:space="preserve"> </w:t>
+      </w:r>
+      <w:sdt>
+        <w:sdtPr>
+          <w:tag w:val="MENDELEY_CITATION_v3_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"/>
+          <w:id w:val="-1485082710"/>
+          <w:placeholder>
+            <w:docPart w:val="DefaultPlaceholder_-1854013440"/>
+          </w:placeholder>
+        </w:sdtPr>
+        <w:sdtContent>
+          <w:r>
+            <w:t>(</w:t>
+          </w:r>
+          <w:proofErr w:type="spellStart"/>
+          <w:r>
+            <w:t>Grundke-Iqbal</w:t>
+          </w:r>
+          <w:proofErr w:type="spellEnd"/>
+          <w:r>
+            <w:t xml:space="preserve"> et al., 1986)</w:t>
+          </w:r>
+        </w:sdtContent>
+      </w:sdt>
+      <w:r>
+        <w:t xml:space="preserve">. </w:t>
       </w:r>
     </w:p>
     <w:p>
@@ -3447,7 +3884,7 @@
             <w:autoSpaceDE w:val="0"/>
             <w:autoSpaceDN w:val="0"/>
             <w:ind w:hanging="480"/>
-            <w:divId w:val="1457984215"/>
+            <w:divId w:val="1046642546"/>
             <w:rPr>
               <w:rFonts w:eastAsia="Times New Roman"/>
               <w:kern w:val="0"/>
@@ -3501,7 +3938,7 @@
             <w:autoSpaceDE w:val="0"/>
             <w:autoSpaceDN w:val="0"/>
             <w:ind w:hanging="480"/>
-            <w:divId w:val="743067077"/>
+            <w:divId w:val="510023963"/>
             <w:rPr>
               <w:rFonts w:eastAsia="Times New Roman"/>
               <w:lang w:val="en-US"/>
@@ -3616,7 +4053,7 @@
             <w:autoSpaceDE w:val="0"/>
             <w:autoSpaceDN w:val="0"/>
             <w:ind w:hanging="480"/>
-            <w:divId w:val="1872717528"/>
+            <w:divId w:val="1687712081"/>
             <w:rPr>
               <w:rFonts w:eastAsia="Times New Roman"/>
               <w:lang w:val="en-US"/>
@@ -3627,7 +4064,7 @@
               <w:rFonts w:eastAsia="Times New Roman"/>
               <w:lang w:val="en-US"/>
             </w:rPr>
-            <w:t xml:space="preserve">Deane, R., Bell, R., </w:t>
+            <w:t xml:space="preserve">De </w:t>
           </w:r>
           <w:proofErr w:type="spellStart"/>
           <w:r>
@@ -3635,7 +4072,7 @@
               <w:rFonts w:eastAsia="Times New Roman"/>
               <w:lang w:val="en-US"/>
             </w:rPr>
-            <w:t>Sagare</w:t>
+            <w:t>Strooper</w:t>
           </w:r>
           <w:proofErr w:type="spellEnd"/>
           <w:r>
@@ -3643,23 +4080,7 @@
               <w:rFonts w:eastAsia="Times New Roman"/>
               <w:lang w:val="en-US"/>
             </w:rPr>
-            <w:t xml:space="preserve">, A., &amp; </w:t>
-          </w:r>
-          <w:proofErr w:type="spellStart"/>
-          <w:r>
-            <w:rPr>
-              <w:rFonts w:eastAsia="Times New Roman"/>
-              <w:lang w:val="en-US"/>
-            </w:rPr>
-            <w:t>Zlokovic</w:t>
-          </w:r>
-          <w:proofErr w:type="spellEnd"/>
-          <w:r>
-            <w:rPr>
-              <w:rFonts w:eastAsia="Times New Roman"/>
-              <w:lang w:val="en-US"/>
-            </w:rPr>
-            <w:t xml:space="preserve">, B. (2009). Clearance of amyloid-beta peptide across the blood-brain barrier: implication for therapies in Alzheimer’s disease. </w:t>
+            <w:t xml:space="preserve">, B. (2010). Proteases and proteolysis in Alzheimer disease: a multifactorial view on the disease process. </w:t>
           </w:r>
           <w:r>
             <w:rPr>
@@ -3668,7 +4089,7 @@
               <w:iCs/>
               <w:lang w:val="en-US"/>
             </w:rPr>
-            <w:t>CNS &amp; Neurological Disorders Drug Targets</w:t>
+            <w:t>Physiological Reviews</w:t>
           </w:r>
           <w:r>
             <w:rPr>
@@ -3684,14 +4105,14 @@
               <w:iCs/>
               <w:lang w:val="en-US"/>
             </w:rPr>
-            <w:t>8</w:t>
-          </w:r>
-          <w:r>
-            <w:rPr>
-              <w:rFonts w:eastAsia="Times New Roman"/>
-              <w:lang w:val="en-US"/>
-            </w:rPr>
-            <w:t>(1), 16–30. https://doi.org/10.2174/187152709787601867</w:t>
+            <w:t>90</w:t>
+          </w:r>
+          <w:r>
+            <w:rPr>
+              <w:rFonts w:eastAsia="Times New Roman"/>
+              <w:lang w:val="en-US"/>
+            </w:rPr>
+            <w:t>(2), 465–494. https://doi.org/10.1152/PHYSREV.00023.2009</w:t>
           </w:r>
         </w:p>
         <w:p>
@@ -3699,9 +4120,10 @@
             <w:autoSpaceDE w:val="0"/>
             <w:autoSpaceDN w:val="0"/>
             <w:ind w:hanging="480"/>
-            <w:divId w:val="1306399195"/>
-            <w:rPr>
-              <w:rFonts w:eastAsia="Times New Roman"/>
+            <w:divId w:val="1149708488"/>
+            <w:rPr>
+              <w:rFonts w:eastAsia="Times New Roman"/>
+              <w:lang w:val="en-US"/>
             </w:rPr>
           </w:pPr>
           <w:r>
@@ -3709,45 +4131,71 @@
               <w:rFonts w:eastAsia="Times New Roman"/>
               <w:lang w:val="en-US"/>
             </w:rPr>
-            <w:t xml:space="preserve">Fisher, A. (2008). M1 muscarinic agonists target major hallmarks of Alzheimer’s disease--the pivotal role of brain M1 receptors. </w:t>
+            <w:t xml:space="preserve">Deane, R., Bell, R., </w:t>
+          </w:r>
+          <w:proofErr w:type="spellStart"/>
+          <w:r>
+            <w:rPr>
+              <w:rFonts w:eastAsia="Times New Roman"/>
+              <w:lang w:val="en-US"/>
+            </w:rPr>
+            <w:t>Sagare</w:t>
+          </w:r>
+          <w:proofErr w:type="spellEnd"/>
+          <w:r>
+            <w:rPr>
+              <w:rFonts w:eastAsia="Times New Roman"/>
+              <w:lang w:val="en-US"/>
+            </w:rPr>
+            <w:t xml:space="preserve">, A., &amp; </w:t>
+          </w:r>
+          <w:proofErr w:type="spellStart"/>
+          <w:r>
+            <w:rPr>
+              <w:rFonts w:eastAsia="Times New Roman"/>
+              <w:lang w:val="en-US"/>
+            </w:rPr>
+            <w:t>Zlokovic</w:t>
+          </w:r>
+          <w:proofErr w:type="spellEnd"/>
+          <w:r>
+            <w:rPr>
+              <w:rFonts w:eastAsia="Times New Roman"/>
+              <w:lang w:val="en-US"/>
+            </w:rPr>
+            <w:t xml:space="preserve">, B. (2009). Clearance of amyloid-beta peptide across the blood-brain barrier: implication for therapies in Alzheimer’s disease. </w:t>
           </w:r>
           <w:r>
             <w:rPr>
               <w:rFonts w:eastAsia="Times New Roman"/>
               <w:i/>
               <w:iCs/>
-            </w:rPr>
-            <w:t xml:space="preserve">Neuro-Degenerative </w:t>
-          </w:r>
-          <w:proofErr w:type="spellStart"/>
+              <w:lang w:val="en-US"/>
+            </w:rPr>
+            <w:t>CNS &amp; Neurological Disorders Drug Targets</w:t>
+          </w:r>
+          <w:r>
+            <w:rPr>
+              <w:rFonts w:eastAsia="Times New Roman"/>
+              <w:lang w:val="en-US"/>
+            </w:rPr>
+            <w:t xml:space="preserve">, </w:t>
+          </w:r>
           <w:r>
             <w:rPr>
               <w:rFonts w:eastAsia="Times New Roman"/>
               <w:i/>
               <w:iCs/>
-            </w:rPr>
-            <w:t>Diseases</w:t>
-          </w:r>
-          <w:proofErr w:type="spellEnd"/>
-          <w:r>
-            <w:rPr>
-              <w:rFonts w:eastAsia="Times New Roman"/>
-            </w:rPr>
-            <w:t xml:space="preserve">, </w:t>
-          </w:r>
-          <w:r>
-            <w:rPr>
-              <w:rFonts w:eastAsia="Times New Roman"/>
-              <w:i/>
-              <w:iCs/>
-            </w:rPr>
-            <w:t>5</w:t>
-          </w:r>
-          <w:r>
-            <w:rPr>
-              <w:rFonts w:eastAsia="Times New Roman"/>
-            </w:rPr>
-            <w:t>(3–4), 237–240. https://doi.org/10.1159/000113712</w:t>
+              <w:lang w:val="en-US"/>
+            </w:rPr>
+            <w:t>8</w:t>
+          </w:r>
+          <w:r>
+            <w:rPr>
+              <w:rFonts w:eastAsia="Times New Roman"/>
+              <w:lang w:val="en-US"/>
+            </w:rPr>
+            <w:t>(1), 16–30. https://doi.org/10.2174/187152709787601867</w:t>
           </w:r>
         </w:p>
         <w:p>
@@ -3755,30 +4203,50 @@
             <w:autoSpaceDE w:val="0"/>
             <w:autoSpaceDN w:val="0"/>
             <w:ind w:hanging="480"/>
-            <w:divId w:val="1385913330"/>
-            <w:rPr>
-              <w:rFonts w:eastAsia="Times New Roman"/>
+            <w:divId w:val="610936611"/>
+            <w:rPr>
+              <w:rFonts w:eastAsia="Times New Roman"/>
+              <w:lang w:val="en-US"/>
             </w:rPr>
           </w:pPr>
           <w:r>
             <w:rPr>
               <w:rFonts w:eastAsia="Times New Roman"/>
-            </w:rPr>
-            <w:t xml:space="preserve">IMSS. (2015). </w:t>
+              <w:lang w:val="en-US"/>
+            </w:rPr>
+            <w:t xml:space="preserve">Fisher, A. (2008). M1 muscarinic agonists target major hallmarks of Alzheimer’s disease--the pivotal role of brain M1 receptors. </w:t>
           </w:r>
           <w:r>
             <w:rPr>
               <w:rFonts w:eastAsia="Times New Roman"/>
               <w:i/>
               <w:iCs/>
-            </w:rPr>
-            <w:t>Enfermedad de Alzheimer</w:t>
-          </w:r>
-          <w:r>
-            <w:rPr>
-              <w:rFonts w:eastAsia="Times New Roman"/>
-            </w:rPr>
-            <w:t>. https://www.imss.gob.mx/salud-en-linea/enfermedad-alzheimer</w:t>
+              <w:lang w:val="en-US"/>
+            </w:rPr>
+            <w:t>Neuro-Degenerative Diseases</w:t>
+          </w:r>
+          <w:r>
+            <w:rPr>
+              <w:rFonts w:eastAsia="Times New Roman"/>
+              <w:lang w:val="en-US"/>
+            </w:rPr>
+            <w:t xml:space="preserve">, </w:t>
+          </w:r>
+          <w:r>
+            <w:rPr>
+              <w:rFonts w:eastAsia="Times New Roman"/>
+              <w:i/>
+              <w:iCs/>
+              <w:lang w:val="en-US"/>
+            </w:rPr>
+            <w:t>5</w:t>
+          </w:r>
+          <w:r>
+            <w:rPr>
+              <w:rFonts w:eastAsia="Times New Roman"/>
+              <w:lang w:val="en-US"/>
+            </w:rPr>
+            <w:t>(3–4), 237–240. https://doi.org/10.1159/000113712</w:t>
           </w:r>
         </w:p>
         <w:p>
@@ -3786,18 +4254,27 @@
             <w:autoSpaceDE w:val="0"/>
             <w:autoSpaceDN w:val="0"/>
             <w:ind w:hanging="480"/>
-            <w:divId w:val="1101727704"/>
+            <w:divId w:val="1607078389"/>
             <w:rPr>
               <w:rFonts w:eastAsia="Times New Roman"/>
               <w:lang w:val="en-US"/>
             </w:rPr>
           </w:pPr>
-          <w:r>
-            <w:rPr>
-              <w:rFonts w:eastAsia="Times New Roman"/>
-              <w:lang w:val="en-US"/>
-            </w:rPr>
-            <w:t xml:space="preserve">Johnson, G. V. W., &amp; Stoothoff, W. H. (2004). Tau phosphorylation in neuronal cell function and dysfunction. </w:t>
+          <w:proofErr w:type="spellStart"/>
+          <w:r>
+            <w:rPr>
+              <w:rFonts w:eastAsia="Times New Roman"/>
+              <w:lang w:val="en-US"/>
+            </w:rPr>
+            <w:t>Grundke</w:t>
+          </w:r>
+          <w:proofErr w:type="spellEnd"/>
+          <w:r>
+            <w:rPr>
+              <w:rFonts w:eastAsia="Times New Roman"/>
+              <w:lang w:val="en-US"/>
+            </w:rPr>
+            <w:t xml:space="preserve">-Iqbal, I., Iqbal, K., Tung, Y. C., Quinlan, M., Wisniewski, H. M., &amp; Binder, L. I. (1986). Abnormal phosphorylation of the microtubule-associated protein tau (tau) in Alzheimer cytoskeletal pathology. </w:t>
           </w:r>
           <w:r>
             <w:rPr>
@@ -3806,7 +4283,7 @@
               <w:iCs/>
               <w:lang w:val="en-US"/>
             </w:rPr>
-            <w:t>Journal of Cell Science</w:t>
+            <w:t>Proceedings of the National Academy of Sciences of the United States of America</w:t>
           </w:r>
           <w:r>
             <w:rPr>
@@ -3822,14 +4299,14 @@
               <w:iCs/>
               <w:lang w:val="en-US"/>
             </w:rPr>
-            <w:t>117</w:t>
-          </w:r>
-          <w:r>
-            <w:rPr>
-              <w:rFonts w:eastAsia="Times New Roman"/>
-              <w:lang w:val="en-US"/>
-            </w:rPr>
-            <w:t>(24), 5721–5729. https://doi.org/10.1242/JCS.01558</w:t>
+            <w:t>83</w:t>
+          </w:r>
+          <w:r>
+            <w:rPr>
+              <w:rFonts w:eastAsia="Times New Roman"/>
+              <w:lang w:val="en-US"/>
+            </w:rPr>
+            <w:t>(13), 4913. https://doi.org/10.1073/PNAS.83.13.4913</w:t>
           </w:r>
         </w:p>
         <w:p>
@@ -3837,111 +4314,30 @@
             <w:autoSpaceDE w:val="0"/>
             <w:autoSpaceDN w:val="0"/>
             <w:ind w:hanging="480"/>
-            <w:divId w:val="1550530577"/>
-            <w:rPr>
-              <w:rFonts w:eastAsia="Times New Roman"/>
-              <w:lang w:val="en-US"/>
+            <w:divId w:val="1707101295"/>
+            <w:rPr>
+              <w:rFonts w:eastAsia="Times New Roman"/>
             </w:rPr>
           </w:pPr>
-          <w:proofErr w:type="spellStart"/>
-          <w:r>
-            <w:rPr>
-              <w:rFonts w:eastAsia="Times New Roman"/>
-              <w:lang w:val="en-US"/>
-            </w:rPr>
-            <w:t>Liskowsky</w:t>
-          </w:r>
-          <w:proofErr w:type="spellEnd"/>
-          <w:r>
-            <w:rPr>
-              <w:rFonts w:eastAsia="Times New Roman"/>
-              <w:lang w:val="en-US"/>
-            </w:rPr>
-            <w:t xml:space="preserve">, W., &amp; </w:t>
-          </w:r>
-          <w:proofErr w:type="spellStart"/>
-          <w:r>
-            <w:rPr>
-              <w:rFonts w:eastAsia="Times New Roman"/>
-              <w:lang w:val="en-US"/>
-            </w:rPr>
-            <w:t>Schliebs</w:t>
-          </w:r>
-          <w:proofErr w:type="spellEnd"/>
-          <w:r>
-            <w:rPr>
-              <w:rFonts w:eastAsia="Times New Roman"/>
-              <w:lang w:val="en-US"/>
-            </w:rPr>
-            <w:t xml:space="preserve">, R. (2006). Muscarinic acetylcholine receptor inhibition in transgenic Alzheimer-like Tg2576 mice by scopolamine </w:t>
-          </w:r>
-          <w:proofErr w:type="spellStart"/>
-          <w:r>
-            <w:rPr>
-              <w:rFonts w:eastAsia="Times New Roman"/>
-              <w:lang w:val="en-US"/>
-            </w:rPr>
-            <w:t>favours</w:t>
-          </w:r>
-          <w:proofErr w:type="spellEnd"/>
-          <w:r>
-            <w:rPr>
-              <w:rFonts w:eastAsia="Times New Roman"/>
-              <w:lang w:val="en-US"/>
-            </w:rPr>
-            <w:t xml:space="preserve"> the amyloidogenic route of processing of amyloid precursor protein. </w:t>
+          <w:r>
+            <w:rPr>
+              <w:rFonts w:eastAsia="Times New Roman"/>
+            </w:rPr>
+            <w:t xml:space="preserve">IMSS. (2015). </w:t>
           </w:r>
           <w:r>
             <w:rPr>
               <w:rFonts w:eastAsia="Times New Roman"/>
               <w:i/>
               <w:iCs/>
-              <w:lang w:val="en-US"/>
-            </w:rPr>
-            <w:t xml:space="preserve">International Journal of Developmental </w:t>
-          </w:r>
-          <w:proofErr w:type="gramStart"/>
-          <w:r>
-            <w:rPr>
-              <w:rFonts w:eastAsia="Times New Roman"/>
-              <w:i/>
-              <w:iCs/>
-              <w:lang w:val="en-US"/>
-            </w:rPr>
-            <w:t>Neuroscience :</w:t>
-          </w:r>
-          <w:proofErr w:type="gramEnd"/>
-          <w:r>
-            <w:rPr>
-              <w:rFonts w:eastAsia="Times New Roman"/>
-              <w:i/>
-              <w:iCs/>
-              <w:lang w:val="en-US"/>
-            </w:rPr>
-            <w:t xml:space="preserve"> The Official Journal of the International Society for Developmental Neuroscience</w:t>
-          </w:r>
-          <w:r>
-            <w:rPr>
-              <w:rFonts w:eastAsia="Times New Roman"/>
-              <w:lang w:val="en-US"/>
-            </w:rPr>
-            <w:t xml:space="preserve">, </w:t>
-          </w:r>
-          <w:r>
-            <w:rPr>
-              <w:rFonts w:eastAsia="Times New Roman"/>
-              <w:i/>
-              <w:iCs/>
-              <w:lang w:val="en-US"/>
-            </w:rPr>
-            <w:t>24</w:t>
-          </w:r>
-          <w:r>
-            <w:rPr>
-              <w:rFonts w:eastAsia="Times New Roman"/>
-              <w:lang w:val="en-US"/>
-            </w:rPr>
-            <w:t>(2–3), 149–156. https://doi.org/10.1016/J.IJDEVNEU.2005.11.010</w:t>
+            </w:rPr>
+            <w:t>Enfermedad de Alzheimer</w:t>
+          </w:r>
+          <w:r>
+            <w:rPr>
+              <w:rFonts w:eastAsia="Times New Roman"/>
+            </w:rPr>
+            <w:t>. https://www.imss.gob.mx/salud-en-linea/enfermedad-alzheimer</w:t>
           </w:r>
         </w:p>
         <w:p>
@@ -3949,30 +4345,50 @@
             <w:autoSpaceDE w:val="0"/>
             <w:autoSpaceDN w:val="0"/>
             <w:ind w:hanging="480"/>
-            <w:divId w:val="1540581884"/>
-            <w:rPr>
-              <w:rFonts w:eastAsia="Times New Roman"/>
+            <w:divId w:val="277101485"/>
+            <w:rPr>
+              <w:rFonts w:eastAsia="Times New Roman"/>
+              <w:lang w:val="en-US"/>
             </w:rPr>
           </w:pPr>
           <w:r>
             <w:rPr>
               <w:rFonts w:eastAsia="Times New Roman"/>
-            </w:rPr>
-            <w:t xml:space="preserve">Medline. (2024). </w:t>
+              <w:lang w:val="en-US"/>
+            </w:rPr>
+            <w:t xml:space="preserve">Johnson, G. V. W., &amp; Stoothoff, W. H. (2004). Tau phosphorylation in neuronal cell function and dysfunction. </w:t>
           </w:r>
           <w:r>
             <w:rPr>
               <w:rFonts w:eastAsia="Times New Roman"/>
               <w:i/>
               <w:iCs/>
-            </w:rPr>
-            <w:t>Demencia: MedlinePlus enciclopedia médica</w:t>
-          </w:r>
-          <w:r>
-            <w:rPr>
-              <w:rFonts w:eastAsia="Times New Roman"/>
-            </w:rPr>
-            <w:t>. https://medlineplus.gov/spanish/ency/article/000739.htm</w:t>
+              <w:lang w:val="en-US"/>
+            </w:rPr>
+            <w:t>Journal of Cell Science</w:t>
+          </w:r>
+          <w:r>
+            <w:rPr>
+              <w:rFonts w:eastAsia="Times New Roman"/>
+              <w:lang w:val="en-US"/>
+            </w:rPr>
+            <w:t xml:space="preserve">, </w:t>
+          </w:r>
+          <w:r>
+            <w:rPr>
+              <w:rFonts w:eastAsia="Times New Roman"/>
+              <w:i/>
+              <w:iCs/>
+              <w:lang w:val="en-US"/>
+            </w:rPr>
+            <w:t>117</w:t>
+          </w:r>
+          <w:r>
+            <w:rPr>
+              <w:rFonts w:eastAsia="Times New Roman"/>
+              <w:lang w:val="en-US"/>
+            </w:rPr>
+            <w:t>(24), 5721–5729. https://doi.org/10.1242/JCS.01558</w:t>
           </w:r>
         </w:p>
         <w:p>
@@ -3980,52 +4396,59 @@
             <w:autoSpaceDE w:val="0"/>
             <w:autoSpaceDN w:val="0"/>
             <w:ind w:hanging="480"/>
-            <w:divId w:val="904032124"/>
+            <w:divId w:val="613100844"/>
             <w:rPr>
               <w:rFonts w:eastAsia="Times New Roman"/>
               <w:lang w:val="en-US"/>
             </w:rPr>
           </w:pPr>
-          <w:r>
-            <w:rPr>
-              <w:rFonts w:eastAsia="Times New Roman"/>
-            </w:rPr>
-            <w:t xml:space="preserve">Mohandas, E., </w:t>
-          </w:r>
           <w:proofErr w:type="spellStart"/>
           <w:r>
             <w:rPr>
               <w:rFonts w:eastAsia="Times New Roman"/>
-            </w:rPr>
-            <w:t>Rajmohan</w:t>
+              <w:lang w:val="en-US"/>
+            </w:rPr>
+            <w:t>Liskowsky</w:t>
           </w:r>
           <w:proofErr w:type="spellEnd"/>
           <w:r>
             <w:rPr>
               <w:rFonts w:eastAsia="Times New Roman"/>
-            </w:rPr>
-            <w:t xml:space="preserve">, V., &amp; </w:t>
+              <w:lang w:val="en-US"/>
+            </w:rPr>
+            <w:t xml:space="preserve">, W., &amp; </w:t>
           </w:r>
           <w:proofErr w:type="spellStart"/>
           <w:r>
             <w:rPr>
               <w:rFonts w:eastAsia="Times New Roman"/>
-            </w:rPr>
-            <w:t>Raghunath</w:t>
+              <w:lang w:val="en-US"/>
+            </w:rPr>
+            <w:t>Schliebs</w:t>
           </w:r>
           <w:proofErr w:type="spellEnd"/>
           <w:r>
             <w:rPr>
               <w:rFonts w:eastAsia="Times New Roman"/>
-            </w:rPr>
-            <w:t xml:space="preserve">, B. (2009). </w:t>
-          </w:r>
-          <w:r>
-            <w:rPr>
-              <w:rFonts w:eastAsia="Times New Roman"/>
-              <w:lang w:val="en-US"/>
-            </w:rPr>
-            <w:t xml:space="preserve">Neurobiology of Alzheimer’s disease. </w:t>
+              <w:lang w:val="en-US"/>
+            </w:rPr>
+            <w:t xml:space="preserve">, R. (2006). Muscarinic acetylcholine receptor inhibition in transgenic Alzheimer-like Tg2576 mice by scopolamine </w:t>
+          </w:r>
+          <w:proofErr w:type="spellStart"/>
+          <w:r>
+            <w:rPr>
+              <w:rFonts w:eastAsia="Times New Roman"/>
+              <w:lang w:val="en-US"/>
+            </w:rPr>
+            <w:t>favours</w:t>
+          </w:r>
+          <w:proofErr w:type="spellEnd"/>
+          <w:r>
+            <w:rPr>
+              <w:rFonts w:eastAsia="Times New Roman"/>
+              <w:lang w:val="en-US"/>
+            </w:rPr>
+            <w:t xml:space="preserve"> the amyloidogenic route of processing of amyloid precursor protein. </w:t>
           </w:r>
           <w:r>
             <w:rPr>
@@ -4034,15 +4457,9 @@
               <w:iCs/>
               <w:lang w:val="en-US"/>
             </w:rPr>
-            <w:t>Indian Journal of Psychiatry</w:t>
-          </w:r>
-          <w:r>
-            <w:rPr>
-              <w:rFonts w:eastAsia="Times New Roman"/>
-              <w:lang w:val="en-US"/>
-            </w:rPr>
-            <w:t xml:space="preserve">, </w:t>
-          </w:r>
+            <w:t xml:space="preserve">International Journal of Developmental </w:t>
+          </w:r>
+          <w:proofErr w:type="gramStart"/>
           <w:r>
             <w:rPr>
               <w:rFonts w:eastAsia="Times New Roman"/>
@@ -4050,14 +4467,50 @@
               <w:iCs/>
               <w:lang w:val="en-US"/>
             </w:rPr>
-            <w:t>51</w:t>
-          </w:r>
-          <w:r>
-            <w:rPr>
-              <w:rFonts w:eastAsia="Times New Roman"/>
-              <w:lang w:val="en-US"/>
-            </w:rPr>
-            <w:t>(1), 55. https://doi.org/10.4103/0019-5545.44908</w:t>
+            <w:t>Neuroscience :</w:t>
+          </w:r>
+          <w:proofErr w:type="gramEnd"/>
+          <w:r>
+            <w:rPr>
+              <w:rFonts w:eastAsia="Times New Roman"/>
+              <w:i/>
+              <w:iCs/>
+              <w:lang w:val="en-US"/>
+            </w:rPr>
+            <w:t xml:space="preserve"> The </w:t>
+          </w:r>
+          <w:r>
+            <w:rPr>
+              <w:rFonts w:eastAsia="Times New Roman"/>
+              <w:i/>
+              <w:iCs/>
+              <w:lang w:val="en-US"/>
+            </w:rPr>
+            <w:lastRenderedPageBreak/>
+            <w:t>Official Journal of the International Society for Developmental Neuroscience</w:t>
+          </w:r>
+          <w:r>
+            <w:rPr>
+              <w:rFonts w:eastAsia="Times New Roman"/>
+              <w:lang w:val="en-US"/>
+            </w:rPr>
+            <w:t xml:space="preserve">, </w:t>
+          </w:r>
+          <w:r>
+            <w:rPr>
+              <w:rFonts w:eastAsia="Times New Roman"/>
+              <w:i/>
+              <w:iCs/>
+              <w:lang w:val="en-US"/>
+            </w:rPr>
+            <w:t>24</w:t>
+          </w:r>
+          <w:r>
+            <w:rPr>
+              <w:rFonts w:eastAsia="Times New Roman"/>
+              <w:lang w:val="en-US"/>
+            </w:rPr>
+            <w:t>(2–3), 149–156. https://doi.org/10.1016/J.IJDEVNEU.2005.11.010</w:t>
           </w:r>
         </w:p>
         <w:p>
@@ -4065,7 +4518,7 @@
             <w:autoSpaceDE w:val="0"/>
             <w:autoSpaceDN w:val="0"/>
             <w:ind w:hanging="480"/>
-            <w:divId w:val="2033846421"/>
+            <w:divId w:val="59985914"/>
             <w:rPr>
               <w:rFonts w:eastAsia="Times New Roman"/>
             </w:rPr>
@@ -4074,7 +4527,7 @@
             <w:rPr>
               <w:rFonts w:eastAsia="Times New Roman"/>
             </w:rPr>
-            <w:t xml:space="preserve">OPS. (2023). </w:t>
+            <w:t xml:space="preserve">Medline. (2024). </w:t>
           </w:r>
           <w:r>
             <w:rPr>
@@ -4082,13 +4535,13 @@
               <w:i/>
               <w:iCs/>
             </w:rPr>
-            <w:t>Demencia - OPS/OMS | Organización Panamericana de la Salud</w:t>
-          </w:r>
-          <w:r>
-            <w:rPr>
-              <w:rFonts w:eastAsia="Times New Roman"/>
-            </w:rPr>
-            <w:t>. https://www.paho.org/es/temas/demencia</w:t>
+            <w:t>Demencia: MedlinePlus enciclopedia médica</w:t>
+          </w:r>
+          <w:r>
+            <w:rPr>
+              <w:rFonts w:eastAsia="Times New Roman"/>
+            </w:rPr>
+            <w:t>. https://medlineplus.gov/spanish/ency/article/000739.htm</w:t>
           </w:r>
         </w:p>
         <w:p>
@@ -4096,7 +4549,7 @@
             <w:autoSpaceDE w:val="0"/>
             <w:autoSpaceDN w:val="0"/>
             <w:ind w:hanging="480"/>
-            <w:divId w:val="1927690379"/>
+            <w:divId w:val="369913906"/>
             <w:rPr>
               <w:rFonts w:eastAsia="Times New Roman"/>
               <w:lang w:val="en-US"/>
@@ -4106,43 +4559,42 @@
             <w:rPr>
               <w:rFonts w:eastAsia="Times New Roman"/>
             </w:rPr>
-            <w:lastRenderedPageBreak/>
-            <w:t xml:space="preserve">Pena, F., </w:t>
+            <w:t xml:space="preserve">Mohandas, E., </w:t>
           </w:r>
           <w:proofErr w:type="spellStart"/>
           <w:r>
             <w:rPr>
               <w:rFonts w:eastAsia="Times New Roman"/>
             </w:rPr>
-            <w:t>Gutierrez</w:t>
+            <w:t>Rajmohan</w:t>
           </w:r>
           <w:proofErr w:type="spellEnd"/>
           <w:r>
             <w:rPr>
               <w:rFonts w:eastAsia="Times New Roman"/>
             </w:rPr>
-            <w:t>-Lerma, A., Quiroz-</w:t>
+            <w:t xml:space="preserve">, V., &amp; </w:t>
           </w:r>
           <w:proofErr w:type="spellStart"/>
           <w:r>
             <w:rPr>
               <w:rFonts w:eastAsia="Times New Roman"/>
             </w:rPr>
-            <w:t>Baez</w:t>
+            <w:t>Raghunath</w:t>
           </w:r>
           <w:proofErr w:type="spellEnd"/>
           <w:r>
             <w:rPr>
               <w:rFonts w:eastAsia="Times New Roman"/>
             </w:rPr>
-            <w:t xml:space="preserve">, R., &amp; Arias, C. (2006). </w:t>
-          </w:r>
-          <w:r>
-            <w:rPr>
-              <w:rFonts w:eastAsia="Times New Roman"/>
-              <w:lang w:val="en-US"/>
-            </w:rPr>
-            <w:t xml:space="preserve">The role of beta-amyloid protein in synaptic function: implications for Alzheimer’s disease therapy. </w:t>
+            <w:t xml:space="preserve">, B. (2009). </w:t>
+          </w:r>
+          <w:r>
+            <w:rPr>
+              <w:rFonts w:eastAsia="Times New Roman"/>
+              <w:lang w:val="en-US"/>
+            </w:rPr>
+            <w:t xml:space="preserve">Neurobiology of Alzheimer’s disease. </w:t>
           </w:r>
           <w:r>
             <w:rPr>
@@ -4151,7 +4603,7 @@
               <w:iCs/>
               <w:lang w:val="en-US"/>
             </w:rPr>
-            <w:t>Current Neuropharmacology</w:t>
+            <w:t>Indian Journal of Psychiatry</w:t>
           </w:r>
           <w:r>
             <w:rPr>
@@ -4167,14 +4619,14 @@
               <w:iCs/>
               <w:lang w:val="en-US"/>
             </w:rPr>
-            <w:t>4</w:t>
-          </w:r>
-          <w:r>
-            <w:rPr>
-              <w:rFonts w:eastAsia="Times New Roman"/>
-              <w:lang w:val="en-US"/>
-            </w:rPr>
-            <w:t>(2), 149–163. https://doi.org/10.2174/157015906776359531</w:t>
+            <w:t>51</w:t>
+          </w:r>
+          <w:r>
+            <w:rPr>
+              <w:rFonts w:eastAsia="Times New Roman"/>
+              <w:lang w:val="en-US"/>
+            </w:rPr>
+            <w:t>(1), 55. https://doi.org/10.4103/0019-5545.44908</w:t>
           </w:r>
         </w:p>
         <w:p>
@@ -4182,7 +4634,7 @@
             <w:autoSpaceDE w:val="0"/>
             <w:autoSpaceDN w:val="0"/>
             <w:ind w:hanging="480"/>
-            <w:divId w:val="283540708"/>
+            <w:divId w:val="2134399944"/>
             <w:rPr>
               <w:rFonts w:eastAsia="Times New Roman"/>
             </w:rPr>
@@ -4190,75 +4642,22 @@
           <w:r>
             <w:rPr>
               <w:rFonts w:eastAsia="Times New Roman"/>
-              <w:lang w:val="en-US"/>
-            </w:rPr>
-            <w:t xml:space="preserve">Sanabria-Castro, A., Alvarado-Echeverría, I., &amp; Monge-Bonilla, C. (2017). Molecular Pathogenesis of Alzheimer’s Disease: An Update. </w:t>
-          </w:r>
-          <w:proofErr w:type="spellStart"/>
+            </w:rPr>
+            <w:t xml:space="preserve">OPS. (2023). </w:t>
+          </w:r>
           <w:r>
             <w:rPr>
               <w:rFonts w:eastAsia="Times New Roman"/>
               <w:i/>
               <w:iCs/>
             </w:rPr>
-            <w:t>Annals</w:t>
-          </w:r>
-          <w:proofErr w:type="spellEnd"/>
-          <w:r>
-            <w:rPr>
-              <w:rFonts w:eastAsia="Times New Roman"/>
-              <w:i/>
-              <w:iCs/>
-            </w:rPr>
-            <w:t xml:space="preserve"> </w:t>
-          </w:r>
-          <w:proofErr w:type="spellStart"/>
-          <w:r>
-            <w:rPr>
-              <w:rFonts w:eastAsia="Times New Roman"/>
-              <w:i/>
-              <w:iCs/>
-            </w:rPr>
-            <w:t>of</w:t>
-          </w:r>
-          <w:proofErr w:type="spellEnd"/>
-          <w:r>
-            <w:rPr>
-              <w:rFonts w:eastAsia="Times New Roman"/>
-              <w:i/>
-              <w:iCs/>
-            </w:rPr>
-            <w:t xml:space="preserve"> </w:t>
-          </w:r>
-          <w:proofErr w:type="spellStart"/>
-          <w:r>
-            <w:rPr>
-              <w:rFonts w:eastAsia="Times New Roman"/>
-              <w:i/>
-              <w:iCs/>
-            </w:rPr>
-            <w:t>Neurosciences</w:t>
-          </w:r>
-          <w:proofErr w:type="spellEnd"/>
-          <w:r>
-            <w:rPr>
-              <w:rFonts w:eastAsia="Times New Roman"/>
-            </w:rPr>
-            <w:t xml:space="preserve">, </w:t>
-          </w:r>
-          <w:r>
-            <w:rPr>
-              <w:rFonts w:eastAsia="Times New Roman"/>
-              <w:i/>
-              <w:iCs/>
-            </w:rPr>
-            <w:t>24</w:t>
-          </w:r>
-          <w:r>
-            <w:rPr>
-              <w:rFonts w:eastAsia="Times New Roman"/>
-            </w:rPr>
-            <w:t>(1), 46–54. https://doi.org/10.1159/000464422</w:t>
+            <w:t>Demencia - OPS/OMS | Organización Panamericana de la Salud</w:t>
+          </w:r>
+          <w:r>
+            <w:rPr>
+              <w:rFonts w:eastAsia="Times New Roman"/>
+            </w:rPr>
+            <w:t>. https://www.paho.org/es/temas/demencia</w:t>
           </w:r>
         </w:p>
         <w:p>
@@ -4266,30 +4665,84 @@
             <w:autoSpaceDE w:val="0"/>
             <w:autoSpaceDN w:val="0"/>
             <w:ind w:hanging="480"/>
-            <w:divId w:val="1628657043"/>
-            <w:rPr>
-              <w:rFonts w:eastAsia="Times New Roman"/>
+            <w:divId w:val="2085449325"/>
+            <w:rPr>
+              <w:rFonts w:eastAsia="Times New Roman"/>
+              <w:lang w:val="en-US"/>
             </w:rPr>
           </w:pPr>
           <w:r>
             <w:rPr>
               <w:rFonts w:eastAsia="Times New Roman"/>
             </w:rPr>
-            <w:t xml:space="preserve">SSA México. (2021). </w:t>
+            <w:t xml:space="preserve">Pena, F., </w:t>
+          </w:r>
+          <w:proofErr w:type="spellStart"/>
+          <w:r>
+            <w:rPr>
+              <w:rFonts w:eastAsia="Times New Roman"/>
+            </w:rPr>
+            <w:t>Gutierrez</w:t>
+          </w:r>
+          <w:proofErr w:type="spellEnd"/>
+          <w:r>
+            <w:rPr>
+              <w:rFonts w:eastAsia="Times New Roman"/>
+            </w:rPr>
+            <w:t>-Lerma, A., Quiroz-</w:t>
+          </w:r>
+          <w:proofErr w:type="spellStart"/>
+          <w:r>
+            <w:rPr>
+              <w:rFonts w:eastAsia="Times New Roman"/>
+            </w:rPr>
+            <w:t>Baez</w:t>
+          </w:r>
+          <w:proofErr w:type="spellEnd"/>
+          <w:r>
+            <w:rPr>
+              <w:rFonts w:eastAsia="Times New Roman"/>
+            </w:rPr>
+            <w:t xml:space="preserve">, R., &amp; Arias, C. (2006). </w:t>
+          </w:r>
+          <w:r>
+            <w:rPr>
+              <w:rFonts w:eastAsia="Times New Roman"/>
+              <w:lang w:val="en-US"/>
+            </w:rPr>
+            <w:t xml:space="preserve">The role of beta-amyloid protein in synaptic function: implications for Alzheimer’s disease therapy. </w:t>
           </w:r>
           <w:r>
             <w:rPr>
               <w:rFonts w:eastAsia="Times New Roman"/>
               <w:i/>
               <w:iCs/>
-            </w:rPr>
-            <w:t>Enfermedad de Alzheimer, demencia más común que afecta a personas adultas mayores | Secretaría de Salud | Gobierno | gob.mx</w:t>
-          </w:r>
-          <w:r>
-            <w:rPr>
-              <w:rFonts w:eastAsia="Times New Roman"/>
-            </w:rPr>
-            <w:t>. https://www.gob.mx/salud/es/articulos/enfermedad-de-alzheimer-demencia-mas-comun-que-afecta-a-personas-adultas-mayores?idiom=es</w:t>
+              <w:lang w:val="en-US"/>
+            </w:rPr>
+            <w:t>Current Neuropharmacology</w:t>
+          </w:r>
+          <w:r>
+            <w:rPr>
+              <w:rFonts w:eastAsia="Times New Roman"/>
+              <w:lang w:val="en-US"/>
+            </w:rPr>
+            <w:t xml:space="preserve">, </w:t>
+          </w:r>
+          <w:r>
+            <w:rPr>
+              <w:rFonts w:eastAsia="Times New Roman"/>
+              <w:i/>
+              <w:iCs/>
+              <w:lang w:val="en-US"/>
+            </w:rPr>
+            <w:t>4</w:t>
+          </w:r>
+          <w:r>
+            <w:rPr>
+              <w:rFonts w:eastAsia="Times New Roman"/>
+              <w:lang w:val="en-US"/>
+            </w:rPr>
+            <w:t>(2), 149–163. https://doi.org/10.2174/157015906776359531</w:t>
           </w:r>
         </w:p>
         <w:p>
@@ -4297,139 +4750,83 @@
             <w:autoSpaceDE w:val="0"/>
             <w:autoSpaceDN w:val="0"/>
             <w:ind w:hanging="480"/>
-            <w:divId w:val="281501392"/>
-            <w:rPr>
-              <w:rFonts w:eastAsia="Times New Roman"/>
-              <w:lang w:val="en-US"/>
+            <w:divId w:val="1284190577"/>
+            <w:rPr>
+              <w:rFonts w:eastAsia="Times New Roman"/>
             </w:rPr>
           </w:pPr>
+          <w:r>
+            <w:rPr>
+              <w:rFonts w:eastAsia="Times New Roman"/>
+              <w:lang w:val="en-US"/>
+            </w:rPr>
+            <w:t xml:space="preserve">Sanabria-Castro, A., Alvarado-Echeverría, I., &amp; Monge-Bonilla, C. (2017). Molecular Pathogenesis of Alzheimer’s Disease: An Update. </w:t>
+          </w:r>
           <w:proofErr w:type="spellStart"/>
-          <w:r>
-            <w:rPr>
-              <w:rFonts w:eastAsia="Times New Roman"/>
-              <w:lang w:val="en-US"/>
-            </w:rPr>
-            <w:t>Stelzmann</w:t>
-          </w:r>
-          <w:proofErr w:type="spellEnd"/>
-          <w:r>
-            <w:rPr>
-              <w:rFonts w:eastAsia="Times New Roman"/>
-              <w:lang w:val="en-US"/>
-            </w:rPr>
-            <w:t xml:space="preserve">, R. A., Norman </w:t>
-          </w:r>
-          <w:proofErr w:type="spellStart"/>
-          <w:r>
-            <w:rPr>
-              <w:rFonts w:eastAsia="Times New Roman"/>
-              <w:lang w:val="en-US"/>
-            </w:rPr>
-            <w:t>Schnitzlein</w:t>
-          </w:r>
-          <w:proofErr w:type="spellEnd"/>
-          <w:r>
-            <w:rPr>
-              <w:rFonts w:eastAsia="Times New Roman"/>
-              <w:lang w:val="en-US"/>
-            </w:rPr>
-            <w:t xml:space="preserve">, H., &amp; Reed Murtagh, F. (1995). An English translation of Alzheimer’s 1907 paper, “Uber </w:t>
-          </w:r>
-          <w:proofErr w:type="spellStart"/>
-          <w:r>
-            <w:rPr>
-              <w:rFonts w:eastAsia="Times New Roman"/>
-              <w:lang w:val="en-US"/>
-            </w:rPr>
-            <w:t>eine</w:t>
-          </w:r>
-          <w:proofErr w:type="spellEnd"/>
-          <w:r>
-            <w:rPr>
-              <w:rFonts w:eastAsia="Times New Roman"/>
-              <w:lang w:val="en-US"/>
-            </w:rPr>
-            <w:t xml:space="preserve"> </w:t>
-          </w:r>
-          <w:proofErr w:type="spellStart"/>
-          <w:r>
-            <w:rPr>
-              <w:rFonts w:eastAsia="Times New Roman"/>
-              <w:lang w:val="en-US"/>
-            </w:rPr>
-            <w:t>eigenartige</w:t>
-          </w:r>
-          <w:proofErr w:type="spellEnd"/>
-          <w:r>
-            <w:rPr>
-              <w:rFonts w:eastAsia="Times New Roman"/>
-              <w:lang w:val="en-US"/>
-            </w:rPr>
-            <w:t xml:space="preserve"> </w:t>
-          </w:r>
-          <w:proofErr w:type="spellStart"/>
-          <w:r>
-            <w:rPr>
-              <w:rFonts w:eastAsia="Times New Roman"/>
-              <w:lang w:val="en-US"/>
-            </w:rPr>
-            <w:t>Erkankung</w:t>
-          </w:r>
-          <w:proofErr w:type="spellEnd"/>
-          <w:r>
-            <w:rPr>
-              <w:rFonts w:eastAsia="Times New Roman"/>
-              <w:lang w:val="en-US"/>
-            </w:rPr>
-            <w:t xml:space="preserve"> der </w:t>
-          </w:r>
-          <w:proofErr w:type="spellStart"/>
-          <w:r>
-            <w:rPr>
-              <w:rFonts w:eastAsia="Times New Roman"/>
-              <w:lang w:val="en-US"/>
-            </w:rPr>
-            <w:t>Hirnrinde</w:t>
-          </w:r>
-          <w:proofErr w:type="spellEnd"/>
-          <w:r>
-            <w:rPr>
-              <w:rFonts w:eastAsia="Times New Roman"/>
-              <w:lang w:val="en-US"/>
-            </w:rPr>
-            <w:t xml:space="preserve">.” </w:t>
-          </w:r>
           <w:r>
             <w:rPr>
               <w:rFonts w:eastAsia="Times New Roman"/>
               <w:i/>
               <w:iCs/>
-              <w:lang w:val="en-US"/>
-            </w:rPr>
-            <w:t>Clinical Anatomy (New York, N.Y.)</w:t>
-          </w:r>
-          <w:r>
-            <w:rPr>
-              <w:rFonts w:eastAsia="Times New Roman"/>
-              <w:lang w:val="en-US"/>
-            </w:rPr>
-            <w:t xml:space="preserve">, </w:t>
-          </w:r>
+            </w:rPr>
+            <w:t>Annals</w:t>
+          </w:r>
+          <w:proofErr w:type="spellEnd"/>
           <w:r>
             <w:rPr>
               <w:rFonts w:eastAsia="Times New Roman"/>
               <w:i/>
               <w:iCs/>
-              <w:lang w:val="en-US"/>
-            </w:rPr>
-            <w:t>8</w:t>
-          </w:r>
-          <w:r>
-            <w:rPr>
-              <w:rFonts w:eastAsia="Times New Roman"/>
-              <w:lang w:val="en-US"/>
-            </w:rPr>
-            <w:t>(6), 429–431. https://doi.org/10.1002/CA.980080612</w:t>
+            </w:rPr>
+            <w:t xml:space="preserve"> </w:t>
+          </w:r>
+          <w:proofErr w:type="spellStart"/>
+          <w:r>
+            <w:rPr>
+              <w:rFonts w:eastAsia="Times New Roman"/>
+              <w:i/>
+              <w:iCs/>
+            </w:rPr>
+            <w:t>of</w:t>
+          </w:r>
+          <w:proofErr w:type="spellEnd"/>
+          <w:r>
+            <w:rPr>
+              <w:rFonts w:eastAsia="Times New Roman"/>
+              <w:i/>
+              <w:iCs/>
+            </w:rPr>
+            <w:t xml:space="preserve"> </w:t>
+          </w:r>
+          <w:proofErr w:type="spellStart"/>
+          <w:r>
+            <w:rPr>
+              <w:rFonts w:eastAsia="Times New Roman"/>
+              <w:i/>
+              <w:iCs/>
+            </w:rPr>
+            <w:t>Neurosciences</w:t>
+          </w:r>
+          <w:proofErr w:type="spellEnd"/>
+          <w:r>
+            <w:rPr>
+              <w:rFonts w:eastAsia="Times New Roman"/>
+            </w:rPr>
+            <w:t xml:space="preserve">, </w:t>
+          </w:r>
+          <w:r>
+            <w:rPr>
+              <w:rFonts w:eastAsia="Times New Roman"/>
+              <w:i/>
+              <w:iCs/>
+            </w:rPr>
+            <w:t>24</w:t>
+          </w:r>
+          <w:r>
+            <w:rPr>
+              <w:rFonts w:eastAsia="Times New Roman"/>
+            </w:rPr>
+            <w:t>(1), 46–54. https://doi.org/10.1159/000464422</w:t>
           </w:r>
         </w:p>
         <w:p>
@@ -4437,63 +4834,30 @@
             <w:autoSpaceDE w:val="0"/>
             <w:autoSpaceDN w:val="0"/>
             <w:ind w:hanging="480"/>
-            <w:divId w:val="735712144"/>
-            <w:rPr>
-              <w:rFonts w:eastAsia="Times New Roman"/>
-              <w:lang w:val="en-US"/>
+            <w:divId w:val="1496142649"/>
+            <w:rPr>
+              <w:rFonts w:eastAsia="Times New Roman"/>
             </w:rPr>
           </w:pPr>
           <w:r>
             <w:rPr>
               <w:rFonts w:eastAsia="Times New Roman"/>
-              <w:lang w:val="en-US"/>
-            </w:rPr>
-            <w:t xml:space="preserve">Sun, X., Bromley-Brits, K., &amp; Song, W. (2012). Regulation of </w:t>
-          </w:r>
-          <w:r>
-            <w:rPr>
-              <w:rFonts w:eastAsia="Times New Roman"/>
-            </w:rPr>
-            <w:t>β</w:t>
-          </w:r>
-          <w:r>
-            <w:rPr>
-              <w:rFonts w:eastAsia="Times New Roman"/>
-              <w:lang w:val="en-US"/>
-            </w:rPr>
-            <w:t xml:space="preserve">-site APP-cleaving enzyme 1 gene expression and its role in Alzheimer’s Disease. </w:t>
+            </w:rPr>
+            <w:t xml:space="preserve">SSA México. (2021). </w:t>
           </w:r>
           <w:r>
             <w:rPr>
               <w:rFonts w:eastAsia="Times New Roman"/>
               <w:i/>
               <w:iCs/>
-              <w:lang w:val="en-US"/>
-            </w:rPr>
-            <w:t>Journal of Neurochemistry</w:t>
-          </w:r>
-          <w:r>
-            <w:rPr>
-              <w:rFonts w:eastAsia="Times New Roman"/>
-              <w:lang w:val="en-US"/>
-            </w:rPr>
-            <w:t xml:space="preserve">, </w:t>
-          </w:r>
-          <w:r>
-            <w:rPr>
-              <w:rFonts w:eastAsia="Times New Roman"/>
-              <w:i/>
-              <w:iCs/>
-              <w:lang w:val="en-US"/>
-            </w:rPr>
-            <w:t>120</w:t>
-          </w:r>
-          <w:r>
-            <w:rPr>
-              <w:rFonts w:eastAsia="Times New Roman"/>
-              <w:lang w:val="en-US"/>
-            </w:rPr>
-            <w:t>(SUPPL. 1), 62–70. https://doi.org/10.1111/J.1471-4159.2011.07515.X</w:t>
+            </w:rPr>
+            <w:t>Enfermedad de Alzheimer, demencia más común que afecta a personas adultas mayores | Secretaría de Salud | Gobierno | gob.mx</w:t>
+          </w:r>
+          <w:r>
+            <w:rPr>
+              <w:rFonts w:eastAsia="Times New Roman"/>
+            </w:rPr>
+            <w:t>. https://www.gob.mx/salud/es/articulos/enfermedad-de-alzheimer-demencia-mas-comun-que-afecta-a-personas-adultas-mayores?idiom=es</w:t>
           </w:r>
         </w:p>
         <w:p>
@@ -4501,26 +4865,19 @@
             <w:autoSpaceDE w:val="0"/>
             <w:autoSpaceDN w:val="0"/>
             <w:ind w:hanging="480"/>
-            <w:divId w:val="1553153303"/>
+            <w:divId w:val="1897930481"/>
             <w:rPr>
               <w:rFonts w:eastAsia="Times New Roman"/>
               <w:lang w:val="en-US"/>
             </w:rPr>
           </w:pPr>
-          <w:r>
-            <w:rPr>
-              <w:rFonts w:eastAsia="Times New Roman"/>
-              <w:lang w:val="en-US"/>
-            </w:rPr>
-            <w:t xml:space="preserve">Terry, A. V., &amp; </w:t>
-          </w:r>
           <w:proofErr w:type="spellStart"/>
           <w:r>
             <w:rPr>
               <w:rFonts w:eastAsia="Times New Roman"/>
               <w:lang w:val="en-US"/>
             </w:rPr>
-            <w:t>Buccafusco</w:t>
+            <w:t>Stelzmann</w:t>
           </w:r>
           <w:proofErr w:type="spellEnd"/>
           <w:r>
@@ -4528,7 +4885,87 @@
               <w:rFonts w:eastAsia="Times New Roman"/>
               <w:lang w:val="en-US"/>
             </w:rPr>
-            <w:t xml:space="preserve">, J. J. (2003). The cholinergic hypothesis of age and Alzheimer’s disease-related cognitive deficits: recent challenges and their implications for novel drug development. </w:t>
+            <w:t xml:space="preserve">, R. A., Norman </w:t>
+          </w:r>
+          <w:proofErr w:type="spellStart"/>
+          <w:r>
+            <w:rPr>
+              <w:rFonts w:eastAsia="Times New Roman"/>
+              <w:lang w:val="en-US"/>
+            </w:rPr>
+            <w:t>Schnitzlein</w:t>
+          </w:r>
+          <w:proofErr w:type="spellEnd"/>
+          <w:r>
+            <w:rPr>
+              <w:rFonts w:eastAsia="Times New Roman"/>
+              <w:lang w:val="en-US"/>
+            </w:rPr>
+            <w:t xml:space="preserve">, H., &amp; Reed Murtagh, F. (1995). An English translation of Alzheimer’s 1907 paper, “Uber </w:t>
+          </w:r>
+          <w:proofErr w:type="spellStart"/>
+          <w:r>
+            <w:rPr>
+              <w:rFonts w:eastAsia="Times New Roman"/>
+              <w:lang w:val="en-US"/>
+            </w:rPr>
+            <w:t>eine</w:t>
+          </w:r>
+          <w:proofErr w:type="spellEnd"/>
+          <w:r>
+            <w:rPr>
+              <w:rFonts w:eastAsia="Times New Roman"/>
+              <w:lang w:val="en-US"/>
+            </w:rPr>
+            <w:t xml:space="preserve"> </w:t>
+          </w:r>
+          <w:proofErr w:type="spellStart"/>
+          <w:r>
+            <w:rPr>
+              <w:rFonts w:eastAsia="Times New Roman"/>
+              <w:lang w:val="en-US"/>
+            </w:rPr>
+            <w:t>eigenartige</w:t>
+          </w:r>
+          <w:proofErr w:type="spellEnd"/>
+          <w:r>
+            <w:rPr>
+              <w:rFonts w:eastAsia="Times New Roman"/>
+              <w:lang w:val="en-US"/>
+            </w:rPr>
+            <w:t xml:space="preserve"> </w:t>
+          </w:r>
+          <w:proofErr w:type="spellStart"/>
+          <w:r>
+            <w:rPr>
+              <w:rFonts w:eastAsia="Times New Roman"/>
+              <w:lang w:val="en-US"/>
+            </w:rPr>
+            <w:t>Erkankung</w:t>
+          </w:r>
+          <w:proofErr w:type="spellEnd"/>
+          <w:r>
+            <w:rPr>
+              <w:rFonts w:eastAsia="Times New Roman"/>
+              <w:lang w:val="en-US"/>
+            </w:rPr>
+            <w:t xml:space="preserve"> der </w:t>
+          </w:r>
+          <w:proofErr w:type="spellStart"/>
+          <w:r>
+            <w:rPr>
+              <w:rFonts w:eastAsia="Times New Roman"/>
+              <w:lang w:val="en-US"/>
+            </w:rPr>
+            <w:t>Hirnrinde</w:t>
+          </w:r>
+          <w:proofErr w:type="spellEnd"/>
+          <w:r>
+            <w:rPr>
+              <w:rFonts w:eastAsia="Times New Roman"/>
+              <w:lang w:val="en-US"/>
+            </w:rPr>
+            <w:t xml:space="preserve">.” </w:t>
           </w:r>
           <w:r>
             <w:rPr>
@@ -4537,7 +4974,7 @@
               <w:iCs/>
               <w:lang w:val="en-US"/>
             </w:rPr>
-            <w:t>The Journal of Pharmacology and Experimental Therapeutics</w:t>
+            <w:t>Clinical Anatomy (New York, N.Y.)</w:t>
           </w:r>
           <w:r>
             <w:rPr>
@@ -4553,14 +4990,14 @@
               <w:iCs/>
               <w:lang w:val="en-US"/>
             </w:rPr>
-            <w:t>306</w:t>
-          </w:r>
-          <w:r>
-            <w:rPr>
-              <w:rFonts w:eastAsia="Times New Roman"/>
-              <w:lang w:val="en-US"/>
-            </w:rPr>
-            <w:t>(3), 821–827. https://doi.org/10.1124/JPET.102.041616</w:t>
+            <w:t>8</w:t>
+          </w:r>
+          <w:r>
+            <w:rPr>
+              <w:rFonts w:eastAsia="Times New Roman"/>
+              <w:lang w:val="en-US"/>
+            </w:rPr>
+            <w:t>(6), 429–431. https://doi.org/10.1002/CA.980080612</w:t>
           </w:r>
         </w:p>
         <w:p>
@@ -4568,7 +5005,7 @@
             <w:autoSpaceDE w:val="0"/>
             <w:autoSpaceDN w:val="0"/>
             <w:ind w:hanging="480"/>
-            <w:divId w:val="133067870"/>
+            <w:divId w:val="1323314965"/>
             <w:rPr>
               <w:rFonts w:eastAsia="Times New Roman"/>
               <w:lang w:val="en-US"/>
@@ -4579,23 +5016,20 @@
               <w:rFonts w:eastAsia="Times New Roman"/>
               <w:lang w:val="en-US"/>
             </w:rPr>
-            <w:t xml:space="preserve">The </w:t>
-          </w:r>
-          <w:proofErr w:type="gramStart"/>
-          <w:r>
-            <w:rPr>
-              <w:rFonts w:eastAsia="Times New Roman"/>
-              <w:lang w:val="en-US"/>
-            </w:rPr>
-            <w:t>pandas</w:t>
-          </w:r>
-          <w:proofErr w:type="gramEnd"/>
-          <w:r>
-            <w:rPr>
-              <w:rFonts w:eastAsia="Times New Roman"/>
-              <w:lang w:val="en-US"/>
-            </w:rPr>
-            <w:t xml:space="preserve"> development team. (2020). </w:t>
+            <w:t xml:space="preserve">Sun, X., Bromley-Brits, K., &amp; Song, W. (2012). Regulation of </w:t>
+          </w:r>
+          <w:r>
+            <w:rPr>
+              <w:rFonts w:eastAsia="Times New Roman"/>
+            </w:rPr>
+            <w:t>β</w:t>
+          </w:r>
+          <w:r>
+            <w:rPr>
+              <w:rFonts w:eastAsia="Times New Roman"/>
+              <w:lang w:val="en-US"/>
+            </w:rPr>
+            <w:t xml:space="preserve">-site APP-cleaving enzyme 1 gene expression and its role in Alzheimer’s Disease. </w:t>
           </w:r>
           <w:r>
             <w:rPr>
@@ -4604,30 +5038,30 @@
               <w:iCs/>
               <w:lang w:val="en-US"/>
             </w:rPr>
-            <w:t>pandas-dev/pandas: Pandas</w:t>
-          </w:r>
-          <w:r>
-            <w:rPr>
-              <w:rFonts w:eastAsia="Times New Roman"/>
-              <w:lang w:val="en-US"/>
-            </w:rPr>
-            <w:t xml:space="preserve"> (2.1.4). </w:t>
-          </w:r>
-          <w:proofErr w:type="spellStart"/>
-          <w:r>
-            <w:rPr>
-              <w:rFonts w:eastAsia="Times New Roman"/>
-              <w:lang w:val="en-US"/>
-            </w:rPr>
-            <w:t>Zenodo</w:t>
-          </w:r>
-          <w:proofErr w:type="spellEnd"/>
-          <w:r>
-            <w:rPr>
-              <w:rFonts w:eastAsia="Times New Roman"/>
-              <w:lang w:val="en-US"/>
-            </w:rPr>
-            <w:t>.</w:t>
+            <w:t>Journal of Neurochemistry</w:t>
+          </w:r>
+          <w:r>
+            <w:rPr>
+              <w:rFonts w:eastAsia="Times New Roman"/>
+              <w:lang w:val="en-US"/>
+            </w:rPr>
+            <w:t xml:space="preserve">, </w:t>
+          </w:r>
+          <w:r>
+            <w:rPr>
+              <w:rFonts w:eastAsia="Times New Roman"/>
+              <w:i/>
+              <w:iCs/>
+              <w:lang w:val="en-US"/>
+            </w:rPr>
+            <w:t>120</w:t>
+          </w:r>
+          <w:r>
+            <w:rPr>
+              <w:rFonts w:eastAsia="Times New Roman"/>
+              <w:lang w:val="en-US"/>
+            </w:rPr>
+            <w:t>(SUPPL. 1), 62–70. https://doi.org/10.1111/J.1471-4159.2011.07515.X</w:t>
           </w:r>
         </w:p>
         <w:p>
@@ -4635,7 +5069,7 @@
             <w:autoSpaceDE w:val="0"/>
             <w:autoSpaceDN w:val="0"/>
             <w:ind w:hanging="480"/>
-            <w:divId w:val="1232275414"/>
+            <w:divId w:val="675964260"/>
             <w:rPr>
               <w:rFonts w:eastAsia="Times New Roman"/>
               <w:lang w:val="en-US"/>
@@ -4646,7 +5080,7 @@
               <w:rFonts w:eastAsia="Times New Roman"/>
               <w:lang w:val="en-US"/>
             </w:rPr>
-            <w:t xml:space="preserve">Van, R., &amp; Fred, L. (2009). </w:t>
+            <w:t xml:space="preserve">Tanzi, R. E., &amp; Bertram, L. (2005). Twenty years of the Alzheimer’s disease amyloid hypothesis: a genetic perspective. </w:t>
           </w:r>
           <w:r>
             <w:rPr>
@@ -4655,14 +5089,30 @@
               <w:iCs/>
               <w:lang w:val="en-US"/>
             </w:rPr>
-            <w:t>Python 3 Reference Manual</w:t>
-          </w:r>
-          <w:r>
-            <w:rPr>
-              <w:rFonts w:eastAsia="Times New Roman"/>
-              <w:lang w:val="en-US"/>
-            </w:rPr>
-            <w:t>. CreateSpace.</w:t>
+            <w:t>Cell</w:t>
+          </w:r>
+          <w:r>
+            <w:rPr>
+              <w:rFonts w:eastAsia="Times New Roman"/>
+              <w:lang w:val="en-US"/>
+            </w:rPr>
+            <w:t xml:space="preserve">, </w:t>
+          </w:r>
+          <w:r>
+            <w:rPr>
+              <w:rFonts w:eastAsia="Times New Roman"/>
+              <w:i/>
+              <w:iCs/>
+              <w:lang w:val="en-US"/>
+            </w:rPr>
+            <w:t>120</w:t>
+          </w:r>
+          <w:r>
+            <w:rPr>
+              <w:rFonts w:eastAsia="Times New Roman"/>
+              <w:lang w:val="en-US"/>
+            </w:rPr>
+            <w:t>(4), 545–555. https://doi.org/10.1016/J.CELL.2005.02.008</w:t>
           </w:r>
         </w:p>
         <w:p>
@@ -4670,7 +5120,7 @@
             <w:autoSpaceDE w:val="0"/>
             <w:autoSpaceDN w:val="0"/>
             <w:ind w:hanging="480"/>
-            <w:divId w:val="613170132"/>
+            <w:divId w:val="1723286231"/>
             <w:rPr>
               <w:rFonts w:eastAsia="Times New Roman"/>
               <w:lang w:val="en-US"/>
@@ -4681,9 +5131,24 @@
               <w:rFonts w:eastAsia="Times New Roman"/>
               <w:lang w:val="en-US"/>
             </w:rPr>
-            <w:t xml:space="preserve">WHO. (2023). </w:t>
+            <w:t xml:space="preserve">Terry, A. V., &amp; </w:t>
           </w:r>
           <w:proofErr w:type="spellStart"/>
+          <w:r>
+            <w:rPr>
+              <w:rFonts w:eastAsia="Times New Roman"/>
+              <w:lang w:val="en-US"/>
+            </w:rPr>
+            <w:t>Buccafusco</w:t>
+          </w:r>
+          <w:proofErr w:type="spellEnd"/>
+          <w:r>
+            <w:rPr>
+              <w:rFonts w:eastAsia="Times New Roman"/>
+              <w:lang w:val="en-US"/>
+            </w:rPr>
+            <w:t xml:space="preserve">, J. J. (2003). The cholinergic hypothesis of age and Alzheimer’s disease-related cognitive deficits: recent challenges and their implications for novel drug development. </w:t>
+          </w:r>
           <w:r>
             <w:rPr>
               <w:rFonts w:eastAsia="Times New Roman"/>
@@ -4691,15 +5156,332 @@
               <w:iCs/>
               <w:lang w:val="en-US"/>
             </w:rPr>
+            <w:t>The Journal of Pharmacology and Experimental Therapeutics</w:t>
+          </w:r>
+          <w:r>
+            <w:rPr>
+              <w:rFonts w:eastAsia="Times New Roman"/>
+              <w:lang w:val="en-US"/>
+            </w:rPr>
+            <w:t xml:space="preserve">, </w:t>
+          </w:r>
+          <w:r>
+            <w:rPr>
+              <w:rFonts w:eastAsia="Times New Roman"/>
+              <w:i/>
+              <w:iCs/>
+              <w:lang w:val="en-US"/>
+            </w:rPr>
+            <w:t>306</w:t>
+          </w:r>
+          <w:r>
+            <w:rPr>
+              <w:rFonts w:eastAsia="Times New Roman"/>
+              <w:lang w:val="en-US"/>
+            </w:rPr>
+            <w:t>(3), 821–827. https://doi.org/10.1124/JPET.102.041616</w:t>
+          </w:r>
+        </w:p>
+        <w:p>
+          <w:pPr>
+            <w:autoSpaceDE w:val="0"/>
+            <w:autoSpaceDN w:val="0"/>
+            <w:ind w:hanging="480"/>
+            <w:divId w:val="656301661"/>
+            <w:rPr>
+              <w:rFonts w:eastAsia="Times New Roman"/>
+              <w:lang w:val="en-US"/>
+            </w:rPr>
+          </w:pPr>
+          <w:r>
+            <w:rPr>
+              <w:rFonts w:eastAsia="Times New Roman"/>
+              <w:lang w:val="en-US"/>
+            </w:rPr>
+            <w:t xml:space="preserve">The </w:t>
+          </w:r>
+          <w:proofErr w:type="gramStart"/>
+          <w:r>
+            <w:rPr>
+              <w:rFonts w:eastAsia="Times New Roman"/>
+              <w:lang w:val="en-US"/>
+            </w:rPr>
+            <w:t>pandas</w:t>
+          </w:r>
+          <w:proofErr w:type="gramEnd"/>
+          <w:r>
+            <w:rPr>
+              <w:rFonts w:eastAsia="Times New Roman"/>
+              <w:lang w:val="en-US"/>
+            </w:rPr>
+            <w:t xml:space="preserve"> development team. (2020). </w:t>
+          </w:r>
+          <w:r>
+            <w:rPr>
+              <w:rFonts w:eastAsia="Times New Roman"/>
+              <w:i/>
+              <w:iCs/>
+              <w:lang w:val="en-US"/>
+            </w:rPr>
+            <w:t>pandas-dev/pandas: Pandas</w:t>
+          </w:r>
+          <w:r>
+            <w:rPr>
+              <w:rFonts w:eastAsia="Times New Roman"/>
+              <w:lang w:val="en-US"/>
+            </w:rPr>
+            <w:t xml:space="preserve"> (2.1.4). </w:t>
+          </w:r>
+          <w:proofErr w:type="spellStart"/>
+          <w:r>
+            <w:rPr>
+              <w:rFonts w:eastAsia="Times New Roman"/>
+              <w:lang w:val="en-US"/>
+            </w:rPr>
+            <w:t>Zenodo</w:t>
+          </w:r>
+          <w:proofErr w:type="spellEnd"/>
+          <w:r>
+            <w:rPr>
+              <w:rFonts w:eastAsia="Times New Roman"/>
+              <w:lang w:val="en-US"/>
+            </w:rPr>
+            <w:t>.</w:t>
+          </w:r>
+        </w:p>
+        <w:p>
+          <w:pPr>
+            <w:autoSpaceDE w:val="0"/>
+            <w:autoSpaceDN w:val="0"/>
+            <w:ind w:hanging="480"/>
+            <w:divId w:val="810170117"/>
+            <w:rPr>
+              <w:rFonts w:eastAsia="Times New Roman"/>
+              <w:lang w:val="en-US"/>
+            </w:rPr>
+          </w:pPr>
+          <w:r>
+            <w:rPr>
+              <w:rFonts w:eastAsia="Times New Roman"/>
+              <w:lang w:val="en-US"/>
+            </w:rPr>
+            <w:lastRenderedPageBreak/>
+            <w:t xml:space="preserve">Van, R., &amp; Fred, L. (2009). </w:t>
+          </w:r>
+          <w:r>
+            <w:rPr>
+              <w:rFonts w:eastAsia="Times New Roman"/>
+              <w:i/>
+              <w:iCs/>
+              <w:lang w:val="en-US"/>
+            </w:rPr>
+            <w:t>Python 3 Reference Manual</w:t>
+          </w:r>
+          <w:r>
+            <w:rPr>
+              <w:rFonts w:eastAsia="Times New Roman"/>
+              <w:lang w:val="en-US"/>
+            </w:rPr>
+            <w:t>. CreateSpace.</w:t>
+          </w:r>
+        </w:p>
+        <w:p>
+          <w:pPr>
+            <w:autoSpaceDE w:val="0"/>
+            <w:autoSpaceDN w:val="0"/>
+            <w:ind w:hanging="480"/>
+            <w:divId w:val="1786390871"/>
+            <w:rPr>
+              <w:rFonts w:eastAsia="Times New Roman"/>
+              <w:lang w:val="en-US"/>
+            </w:rPr>
+          </w:pPr>
+          <w:r>
+            <w:rPr>
+              <w:rFonts w:eastAsia="Times New Roman"/>
+              <w:lang w:val="en-US"/>
+            </w:rPr>
+            <w:t xml:space="preserve">Velliquette, R. A., O’Connor, T., &amp; Vassar, R. (2005). Energy inhibition elevates beta-secretase levels and activity and is potentially amyloidogenic in APP transgenic mice: possible early events in Alzheimer’s disease pathogenesis. </w:t>
+          </w:r>
+          <w:r>
+            <w:rPr>
+              <w:rFonts w:eastAsia="Times New Roman"/>
+              <w:i/>
+              <w:iCs/>
+              <w:lang w:val="en-US"/>
+            </w:rPr>
+            <w:t xml:space="preserve">The Journal of </w:t>
+          </w:r>
+          <w:proofErr w:type="gramStart"/>
+          <w:r>
+            <w:rPr>
+              <w:rFonts w:eastAsia="Times New Roman"/>
+              <w:i/>
+              <w:iCs/>
+              <w:lang w:val="en-US"/>
+            </w:rPr>
+            <w:t>Neuroscience :</w:t>
+          </w:r>
+          <w:proofErr w:type="gramEnd"/>
+          <w:r>
+            <w:rPr>
+              <w:rFonts w:eastAsia="Times New Roman"/>
+              <w:i/>
+              <w:iCs/>
+              <w:lang w:val="en-US"/>
+            </w:rPr>
+            <w:t xml:space="preserve"> The Official Journal of the Society for Neuroscience</w:t>
+          </w:r>
+          <w:r>
+            <w:rPr>
+              <w:rFonts w:eastAsia="Times New Roman"/>
+              <w:lang w:val="en-US"/>
+            </w:rPr>
+            <w:t xml:space="preserve">, </w:t>
+          </w:r>
+          <w:r>
+            <w:rPr>
+              <w:rFonts w:eastAsia="Times New Roman"/>
+              <w:i/>
+              <w:iCs/>
+              <w:lang w:val="en-US"/>
+            </w:rPr>
+            <w:t>25</w:t>
+          </w:r>
+          <w:r>
+            <w:rPr>
+              <w:rFonts w:eastAsia="Times New Roman"/>
+              <w:lang w:val="en-US"/>
+            </w:rPr>
+            <w:t>(47), 10874–10883. https://doi.org/10.1523/JNEUROSCI.2350-05.2005</w:t>
+          </w:r>
+        </w:p>
+        <w:p>
+          <w:pPr>
+            <w:autoSpaceDE w:val="0"/>
+            <w:autoSpaceDN w:val="0"/>
+            <w:ind w:hanging="480"/>
+            <w:divId w:val="2029326709"/>
+            <w:rPr>
+              <w:rFonts w:eastAsia="Times New Roman"/>
+            </w:rPr>
+          </w:pPr>
+          <w:r>
+            <w:rPr>
+              <w:rFonts w:eastAsia="Times New Roman"/>
+            </w:rPr>
+            <w:t xml:space="preserve">WHO. (2023). </w:t>
+          </w:r>
+          <w:r>
+            <w:rPr>
+              <w:rFonts w:eastAsia="Times New Roman"/>
+              <w:i/>
+              <w:iCs/>
+            </w:rPr>
             <w:t>Demencia</w:t>
           </w:r>
+          <w:r>
+            <w:rPr>
+              <w:rFonts w:eastAsia="Times New Roman"/>
+            </w:rPr>
+            <w:t>. https://www.who.int/es/news-room/fact-sheets/detail/dementia</w:t>
+          </w:r>
+        </w:p>
+        <w:p>
+          <w:pPr>
+            <w:autoSpaceDE w:val="0"/>
+            <w:autoSpaceDN w:val="0"/>
+            <w:ind w:hanging="480"/>
+            <w:divId w:val="2105102251"/>
+            <w:rPr>
+              <w:rFonts w:eastAsia="Times New Roman"/>
+            </w:rPr>
+          </w:pPr>
+          <w:r>
+            <w:rPr>
+              <w:rFonts w:eastAsia="Times New Roman"/>
+              <w:lang w:val="en-US"/>
+            </w:rPr>
+            <w:t xml:space="preserve">Zhang, X., Li, Y., Xu, H., &amp; Zhang, Y. W. (2014). The </w:t>
+          </w:r>
+          <w:r>
+            <w:rPr>
+              <w:rFonts w:eastAsia="Times New Roman"/>
+            </w:rPr>
+            <w:t>γ</w:t>
+          </w:r>
+          <w:r>
+            <w:rPr>
+              <w:rFonts w:eastAsia="Times New Roman"/>
+              <w:lang w:val="en-US"/>
+            </w:rPr>
+            <w:t xml:space="preserve">-secretase complex: from structure to function. </w:t>
+          </w:r>
+          <w:proofErr w:type="spellStart"/>
+          <w:r>
+            <w:rPr>
+              <w:rFonts w:eastAsia="Times New Roman"/>
+              <w:i/>
+              <w:iCs/>
+            </w:rPr>
+            <w:t>Frontiers</w:t>
+          </w:r>
           <w:proofErr w:type="spellEnd"/>
           <w:r>
             <w:rPr>
               <w:rFonts w:eastAsia="Times New Roman"/>
-              <w:lang w:val="en-US"/>
-            </w:rPr>
-            <w:t>. https://www.who.int/es/news-room/fact-sheets/detail/dementia</w:t>
+              <w:i/>
+              <w:iCs/>
+            </w:rPr>
+            <w:t xml:space="preserve"> in </w:t>
+          </w:r>
+          <w:proofErr w:type="spellStart"/>
+          <w:r>
+            <w:rPr>
+              <w:rFonts w:eastAsia="Times New Roman"/>
+              <w:i/>
+              <w:iCs/>
+            </w:rPr>
+            <w:t>Cellular</w:t>
+          </w:r>
+          <w:proofErr w:type="spellEnd"/>
+          <w:r>
+            <w:rPr>
+              <w:rFonts w:eastAsia="Times New Roman"/>
+              <w:i/>
+              <w:iCs/>
+            </w:rPr>
+            <w:t xml:space="preserve"> </w:t>
+          </w:r>
+          <w:proofErr w:type="spellStart"/>
+          <w:r>
+            <w:rPr>
+              <w:rFonts w:eastAsia="Times New Roman"/>
+              <w:i/>
+              <w:iCs/>
+            </w:rPr>
+            <w:t>Neuroscience</w:t>
+          </w:r>
+          <w:proofErr w:type="spellEnd"/>
+          <w:r>
+            <w:rPr>
+              <w:rFonts w:eastAsia="Times New Roman"/>
+            </w:rPr>
+            <w:t xml:space="preserve">, </w:t>
+          </w:r>
+          <w:r>
+            <w:rPr>
+              <w:rFonts w:eastAsia="Times New Roman"/>
+              <w:i/>
+              <w:iCs/>
+            </w:rPr>
+            <w:t>8</w:t>
+          </w:r>
+          <w:r>
+            <w:rPr>
+              <w:rFonts w:eastAsia="Times New Roman"/>
+            </w:rPr>
+            <w:t>(DEC). https://doi.org/10.3389/FNCEL.2014.00427</w:t>
           </w:r>
         </w:p>
         <w:p>
@@ -4709,7 +5491,6 @@
           <w:r>
             <w:rPr>
               <w:rFonts w:eastAsia="Times New Roman"/>
-              <w:lang w:val="en-US"/>
             </w:rPr>
             <w:t> </w:t>
           </w:r>
@@ -5167,6 +5948,92 @@
       </w:pPr>
     </w:lvl>
   </w:abstractNum>
+  <w:abstractNum w:abstractNumId="5" w15:restartNumberingAfterBreak="0">
+    <w:nsid w:val="59363A62"/>
+    <w:multiLevelType w:val="hybridMultilevel"/>
+    <w:tmpl w:val="F6522BFE"/>
+    <w:lvl w:ilvl="0" w:tplc="080A000F">
+      <w:start w:val="1"/>
+      <w:numFmt w:val="decimal"/>
+      <w:lvlText w:val="%1."/>
+      <w:lvlJc w:val="left"/>
+      <w:pPr>
+        <w:ind w:left="240" w:hanging="360"/>
+      </w:pPr>
+    </w:lvl>
+    <w:lvl w:ilvl="1" w:tplc="080A0019" w:tentative="1">
+      <w:start w:val="1"/>
+      <w:numFmt w:val="lowerLetter"/>
+      <w:lvlText w:val="%2."/>
+      <w:lvlJc w:val="left"/>
+      <w:pPr>
+        <w:ind w:left="960" w:hanging="360"/>
+      </w:pPr>
+    </w:lvl>
+    <w:lvl w:ilvl="2" w:tplc="080A001B" w:tentative="1">
+      <w:start w:val="1"/>
+      <w:numFmt w:val="lowerRoman"/>
+      <w:lvlText w:val="%3."/>
+      <w:lvlJc w:val="right"/>
+      <w:pPr>
+        <w:ind w:left="1680" w:hanging="180"/>
+      </w:pPr>
+    </w:lvl>
+    <w:lvl w:ilvl="3" w:tplc="080A000F" w:tentative="1">
+      <w:start w:val="1"/>
+      <w:numFmt w:val="decimal"/>
+      <w:lvlText w:val="%4."/>
+      <w:lvlJc w:val="left"/>
+      <w:pPr>
+        <w:ind w:left="2400" w:hanging="360"/>
+      </w:pPr>
+    </w:lvl>
+    <w:lvl w:ilvl="4" w:tplc="080A0019" w:tentative="1">
+      <w:start w:val="1"/>
+      <w:numFmt w:val="lowerLetter"/>
+      <w:lvlText w:val="%5."/>
+      <w:lvlJc w:val="left"/>
+      <w:pPr>
+        <w:ind w:left="3120" w:hanging="360"/>
+      </w:pPr>
+    </w:lvl>
+    <w:lvl w:ilvl="5" w:tplc="080A001B" w:tentative="1">
+      <w:start w:val="1"/>
+      <w:numFmt w:val="lowerRoman"/>
+      <w:lvlText w:val="%6."/>
+      <w:lvlJc w:val="right"/>
+      <w:pPr>
+        <w:ind w:left="3840" w:hanging="180"/>
+      </w:pPr>
+    </w:lvl>
+    <w:lvl w:ilvl="6" w:tplc="080A000F" w:tentative="1">
+      <w:start w:val="1"/>
+      <w:numFmt w:val="decimal"/>
+      <w:lvlText w:val="%7."/>
+      <w:lvlJc w:val="left"/>
+      <w:pPr>
+        <w:ind w:left="4560" w:hanging="360"/>
+      </w:pPr>
+    </w:lvl>
+    <w:lvl w:ilvl="7" w:tplc="080A0019" w:tentative="1">
+      <w:start w:val="1"/>
+      <w:numFmt w:val="lowerLetter"/>
+      <w:lvlText w:val="%8."/>
+      <w:lvlJc w:val="left"/>
+      <w:pPr>
+        <w:ind w:left="5280" w:hanging="360"/>
+      </w:pPr>
+    </w:lvl>
+    <w:lvl w:ilvl="8" w:tplc="080A001B" w:tentative="1">
+      <w:start w:val="1"/>
+      <w:numFmt w:val="lowerRoman"/>
+      <w:lvlText w:val="%9."/>
+      <w:lvlJc w:val="right"/>
+      <w:pPr>
+        <w:ind w:left="6000" w:hanging="180"/>
+      </w:pPr>
+    </w:lvl>
+  </w:abstractNum>
   <w:num w:numId="1" w16cid:durableId="145710141">
     <w:abstractNumId w:val="2"/>
   </w:num>
@@ -5181,6 +6048,9 @@
   </w:num>
   <w:num w:numId="5" w16cid:durableId="1818918524">
     <w:abstractNumId w:val="3"/>
+  </w:num>
+  <w:num w:numId="6" w16cid:durableId="1379011069">
+    <w:abstractNumId w:val="5"/>
   </w:num>
 </w:numbering>
 </file>
@@ -6252,6 +7122,122 @@
         </w:p>
       </w:docPartBody>
     </w:docPart>
+    <w:docPart>
+      <w:docPartPr>
+        <w:name w:val="523E86E47AD543ECB3601B306C5F133B"/>
+        <w:category>
+          <w:name w:val="General"/>
+          <w:gallery w:val="placeholder"/>
+        </w:category>
+        <w:types>
+          <w:type w:val="bbPlcHdr"/>
+        </w:types>
+        <w:behaviors>
+          <w:behavior w:val="content"/>
+        </w:behaviors>
+        <w:guid w:val="{4C2E8D57-B570-4203-AC40-59BF92B8E7DF}"/>
+      </w:docPartPr>
+      <w:docPartBody>
+        <w:p>
+          <w:pPr>
+            <w:pStyle w:val="523E86E47AD543ECB3601B306C5F133B"/>
+          </w:pPr>
+          <w:r>
+            <w:rPr>
+              <w:rStyle w:val="Textodelmarcadordeposicin"/>
+            </w:rPr>
+            <w:t>Haga clic o pulse aquí para escribir texto.</w:t>
+          </w:r>
+        </w:p>
+      </w:docPartBody>
+    </w:docPart>
+    <w:docPart>
+      <w:docPartPr>
+        <w:name w:val="672BFB440F144F2CA748DC6C53D01625"/>
+        <w:category>
+          <w:name w:val="General"/>
+          <w:gallery w:val="placeholder"/>
+        </w:category>
+        <w:types>
+          <w:type w:val="bbPlcHdr"/>
+        </w:types>
+        <w:behaviors>
+          <w:behavior w:val="content"/>
+        </w:behaviors>
+        <w:guid w:val="{14422AF2-C15E-45D7-8B10-A4EC203D585C}"/>
+      </w:docPartPr>
+      <w:docPartBody>
+        <w:p>
+          <w:pPr>
+            <w:pStyle w:val="672BFB440F144F2CA748DC6C53D01625"/>
+          </w:pPr>
+          <w:r>
+            <w:rPr>
+              <w:rStyle w:val="Textodelmarcadordeposicin"/>
+            </w:rPr>
+            <w:t>Haga clic o pulse aquí para escribir texto.</w:t>
+          </w:r>
+        </w:p>
+      </w:docPartBody>
+    </w:docPart>
+    <w:docPart>
+      <w:docPartPr>
+        <w:name w:val="9CB29EE595744C32A6B1BA0964AFADD3"/>
+        <w:category>
+          <w:name w:val="General"/>
+          <w:gallery w:val="placeholder"/>
+        </w:category>
+        <w:types>
+          <w:type w:val="bbPlcHdr"/>
+        </w:types>
+        <w:behaviors>
+          <w:behavior w:val="content"/>
+        </w:behaviors>
+        <w:guid w:val="{AB3AFE37-AE9C-4CB6-ABAD-78C4FDC1032D}"/>
+      </w:docPartPr>
+      <w:docPartBody>
+        <w:p>
+          <w:pPr>
+            <w:pStyle w:val="9CB29EE595744C32A6B1BA0964AFADD3"/>
+          </w:pPr>
+          <w:r>
+            <w:rPr>
+              <w:rStyle w:val="Textodelmarcadordeposicin"/>
+            </w:rPr>
+            <w:t>Haga clic o pulse aquí para escribir texto.</w:t>
+          </w:r>
+        </w:p>
+      </w:docPartBody>
+    </w:docPart>
+    <w:docPart>
+      <w:docPartPr>
+        <w:name w:val="695BDCA97C7D42BB9D4B3EA33C9C8B98"/>
+        <w:category>
+          <w:name w:val="General"/>
+          <w:gallery w:val="placeholder"/>
+        </w:category>
+        <w:types>
+          <w:type w:val="bbPlcHdr"/>
+        </w:types>
+        <w:behaviors>
+          <w:behavior w:val="content"/>
+        </w:behaviors>
+        <w:guid w:val="{8BAB53D5-2FBA-4AD4-B256-7A2A44F9301E}"/>
+      </w:docPartPr>
+      <w:docPartBody>
+        <w:p>
+          <w:pPr>
+            <w:pStyle w:val="695BDCA97C7D42BB9D4B3EA33C9C8B98"/>
+          </w:pPr>
+          <w:r>
+            <w:rPr>
+              <w:rStyle w:val="Textodelmarcadordeposicin"/>
+            </w:rPr>
+            <w:t>Haga clic o pulse aquí para escribir texto.</w:t>
+          </w:r>
+        </w:p>
+      </w:docPartBody>
+    </w:docPart>
   </w:docParts>
 </w:glossaryDocument>
 </file>
@@ -6306,8 +7292,11 @@
     <w:rsidRoot w:val="00FE269F"/>
     <w:rsid w:val="00001271"/>
     <w:rsid w:val="000211D8"/>
+    <w:rsid w:val="000323B5"/>
     <w:rsid w:val="00130F55"/>
     <w:rsid w:val="00233105"/>
+    <w:rsid w:val="00254C21"/>
+    <w:rsid w:val="003F2BD1"/>
     <w:rsid w:val="00410A05"/>
     <w:rsid w:val="0043312E"/>
     <w:rsid w:val="0053109A"/>
@@ -6323,6 +7312,7 @@
     <w:rsid w:val="00AB2630"/>
     <w:rsid w:val="00AD6383"/>
     <w:rsid w:val="00C526F6"/>
+    <w:rsid w:val="00D06445"/>
     <w:rsid w:val="00D25A04"/>
     <w:rsid w:val="00E05B9C"/>
     <w:rsid w:val="00E4180E"/>
@@ -6784,7 +7774,7 @@
     <w:basedOn w:val="Fuentedeprrafopredeter"/>
     <w:uiPriority w:val="99"/>
     <w:semiHidden/>
-    <w:rsid w:val="009C6A06"/>
+    <w:rsid w:val="003F2BD1"/>
     <w:rPr>
       <w:color w:val="666666"/>
     </w:rPr>
@@ -6796,6 +7786,22 @@
   <w:style w:type="paragraph" w:customStyle="1" w:styleId="4D930E7BAD2B4BC1AD57F69B8752BBD2">
     <w:name w:val="4D930E7BAD2B4BC1AD57F69B8752BBD2"/>
     <w:rsid w:val="009C6A06"/>
+  </w:style>
+  <w:style w:type="paragraph" w:customStyle="1" w:styleId="523E86E47AD543ECB3601B306C5F133B">
+    <w:name w:val="523E86E47AD543ECB3601B306C5F133B"/>
+    <w:rsid w:val="000323B5"/>
+  </w:style>
+  <w:style w:type="paragraph" w:customStyle="1" w:styleId="672BFB440F144F2CA748DC6C53D01625">
+    <w:name w:val="672BFB440F144F2CA748DC6C53D01625"/>
+    <w:rsid w:val="000323B5"/>
+  </w:style>
+  <w:style w:type="paragraph" w:customStyle="1" w:styleId="9CB29EE595744C32A6B1BA0964AFADD3">
+    <w:name w:val="9CB29EE595744C32A6B1BA0964AFADD3"/>
+    <w:rsid w:val="000323B5"/>
+  </w:style>
+  <w:style w:type="paragraph" w:customStyle="1" w:styleId="695BDCA97C7D42BB9D4B3EA33C9C8B98">
+    <w:name w:val="695BDCA97C7D42BB9D4B3EA33C9C8B98"/>
+    <w:rsid w:val="003F2BD1"/>
   </w:style>
 </w:styles>
 </file>
@@ -7117,7 +8123,7 @@
     <we:reference id="wa104382081" version="1.55.1.0" store="" storeType="OMEX"/>
   </we:alternateReferences>
   <we:properties>
-    <we:property name="MENDELEY_CITATIONS" value="[{&quot;citationID&quot;:&quot;MENDELEY_CITATION_6b66722c-746a-4fc5-ab69-089aa269da2a&quot;,&quot;properties&quot;:{&quot;noteIndex&quot;:0},&quot;isEdited&quot;:false,&quot;manualOverride&quot;:{&quot;isManuallyOverridden&quot;:false,&quot;citeprocText&quot;:&quot;(OPS, 2023)&quot;,&quot;manualOverrideText&quot;:&quot;&quot;},&quot;citationTag&quot;:&quot;MENDELEY_CITATION_v3_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&quot;,&quot;citationItems&quot;:[{&quot;id&quot;:&quot;824a9d0b-646d-3b44-9684-afd909f29f91&quot;,&quot;itemData&quot;:{&quot;type&quot;:&quot;webpage&quot;,&quot;id&quot;:&quot;824a9d0b-646d-3b44-9684-afd909f29f91&quot;,&quot;title&quot;:&quot;Demencia - OPS/OMS | Organización Panamericana de la Salud&quot;,&quot;groupId&quot;:&quot;0426c3e1-6d28-326a-8410-5ba2185c4c1b&quot;,&quot;author&quot;:[{&quot;family&quot;:&quot;OPS&quot;,&quot;given&quot;:&quot;&quot;,&quot;parse-names&quot;:false,&quot;dropping-particle&quot;:&quot;&quot;,&quot;non-dropping-particle&quot;:&quot;&quot;}],&quot;accessed&quot;:{&quot;date-parts&quot;:[[2024,4,22]]},&quot;URL&quot;:&quot;https://www.paho.org/es/temas/demencia&quot;,&quot;issued&quot;:{&quot;date-parts&quot;:[[2023]]}},&quot;isTemporary&quot;:false}]},{&quot;citationID&quot;:&quot;MENDELEY_CITATION_f69ba623-89d0-4a64-a286-15338afd2b1e&quot;,&quot;properties&quot;:{&quot;noteIndex&quot;:0},&quot;isEdited&quot;:false,&quot;manualOverride&quot;:{&quot;isManuallyOverridden&quot;:false,&quot;citeprocText&quot;:&quot;(Medline, 2024)&quot;,&quot;manualOverrideText&quot;:&quot;&quot;},&quot;citationTag&quot;:&quot;MENDELEY_CITATION_v3_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&quot;,&quot;citationItems&quot;:[{&quot;id&quot;:&quot;f5343806-b902-3f07-949f-37abb24948cc&quot;,&quot;itemData&quot;:{&quot;type&quot;:&quot;webpage&quot;,&quot;id&quot;:&quot;f5343806-b902-3f07-949f-37abb24948cc&quot;,&quot;title&quot;:&quot;Demencia: MedlinePlus enciclopedia médica&quot;,&quot;groupId&quot;:&quot;0426c3e1-6d28-326a-8410-5ba2185c4c1b&quot;,&quot;author&quot;:[{&quot;family&quot;:&quot;Medline&quot;,&quot;given&quot;:&quot;&quot;,&quot;parse-names&quot;:false,&quot;dropping-particle&quot;:&quot;&quot;,&quot;non-dropping-particle&quot;:&quot;&quot;}],&quot;accessed&quot;:{&quot;date-parts&quot;:[[2024,5,1]]},&quot;URL&quot;:&quot;https://medlineplus.gov/spanish/ency/article/000739.htm&quot;,&quot;issued&quot;:{&quot;date-parts&quot;:[[2024]]}},&quot;isTemporary&quot;:false}]},{&quot;citationID&quot;:&quot;MENDELEY_CITATION_686919aa-7a5c-48a4-ad62-7f4ca9c41476&quot;,&quot;properties&quot;:{&quot;noteIndex&quot;:0},&quot;isEdited&quot;:false,&quot;manualOverride&quot;:{&quot;isManuallyOverridden&quot;:false,&quot;citeprocText&quot;:&quot;(WHO, 2023)&quot;,&quot;manualOverrideText&quot;:&quot;&quot;},&quot;citationTag&quot;:&quot;MENDELEY_CITATION_v3_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&quot;,&quot;citationItems&quot;:[{&quot;id&quot;:&quot;cfd55636-fb4e-3577-a99d-8d0701e6ad2a&quot;,&quot;itemData&quot;:{&quot;type&quot;:&quot;webpage&quot;,&quot;id&quot;:&quot;cfd55636-fb4e-3577-a99d-8d0701e6ad2a&quot;,&quot;title&quot;:&quot;Demencia&quot;,&quot;groupId&quot;:&quot;0426c3e1-6d28-326a-8410-5ba2185c4c1b&quot;,&quot;author&quot;:[{&quot;family&quot;:&quot;WHO&quot;,&quot;given&quot;:&quot;&quot;,&quot;parse-names&quot;:false,&quot;dropping-particle&quot;:&quot;&quot;,&quot;non-dropping-particle&quot;:&quot;&quot;}],&quot;accessed&quot;:{&quot;date-parts&quot;:[[2024,5,1]]},&quot;URL&quot;:&quot;https://www.who.int/es/news-room/fact-sheets/detail/dementia&quot;,&quot;issued&quot;:{&quot;date-parts&quot;:[[2023]]}},&quot;isTemporary&quot;:false}]},{&quot;citationID&quot;:&quot;MENDELEY_CITATION_6468a195-d42b-4236-8900-9a0a35a52f61&quot;,&quot;properties&quot;:{&quot;noteIndex&quot;:0},&quot;isEdited&quot;:false,&quot;manualOverride&quot;:{&quot;isManuallyOverridden&quot;:false,&quot;citeprocText&quot;:&quot;(OPS, 2023)&quot;,&quot;manualOverrideText&quot;:&quot;&quot;},&quot;citationTag&quot;:&quot;MENDELEY_CITATION_v3_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&quot;,&quot;citationItems&quot;:[{&quot;id&quot;:&quot;824a9d0b-646d-3b44-9684-afd909f29f91&quot;,&quot;itemData&quot;:{&quot;type&quot;:&quot;webpage&quot;,&quot;id&quot;:&quot;824a9d0b-646d-3b44-9684-afd909f29f91&quot;,&quot;title&quot;:&quot;Demencia - OPS/OMS | Organización Panamericana de la Salud&quot;,&quot;groupId&quot;:&quot;0426c3e1-6d28-326a-8410-5ba2185c4c1b&quot;,&quot;author&quot;:[{&quot;family&quot;:&quot;OPS&quot;,&quot;given&quot;:&quot;&quot;,&quot;parse-names&quot;:false,&quot;dropping-particle&quot;:&quot;&quot;,&quot;non-dropping-particle&quot;:&quot;&quot;}],&quot;accessed&quot;:{&quot;date-parts&quot;:[[2024,4,22]]},&quot;URL&quot;:&quot;https://www.paho.org/es/temas/demencia&quot;,&quot;issued&quot;:{&quot;date-parts&quot;:[[2023]]}},&quot;isTemporary&quot;:false}]},{&quot;citationID&quot;:&quot;MENDELEY_CITATION_b18ca942-f354-454c-83e1-16d4dc593514&quot;,&quot;properties&quot;:{&quot;noteIndex&quot;:0},&quot;isEdited&quot;:false,&quot;manualOverride&quot;:{&quot;isManuallyOverridden&quot;:false,&quot;citeprocText&quot;:&quot;(Stelzmann et al., 1995)&quot;,&quot;manualOverrideText&quot;:&quot;&quot;},&quot;citationTag&quot;:&quot;MENDELEY_CITATION_v3_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&quot;,&quot;citationItems&quot;:[{&quot;id&quot;:&quot;ee315972-843c-37d8-81e4-e344113921af&quot;,&quot;itemData&quot;:{&quot;type&quot;:&quot;article-journal&quot;,&quot;id&quot;:&quot;ee315972-843c-37d8-81e4-e344113921af&quot;,&quot;title&quot;:&quot;An English translation of Alzheimer's 1907 paper, \&quot;Uber eine eigenartige Erkankung der Hirnrinde\&quot;&quot;,&quot;groupId&quot;:&quot;0426c3e1-6d28-326a-8410-5ba2185c4c1b&quot;,&quot;author&quot;:[{&quot;family&quot;:&quot;Stelzmann&quot;,&quot;given&quot;:&quot;Rainulf A.&quot;,&quot;parse-names&quot;:false,&quot;dropping-particle&quot;:&quot;&quot;,&quot;non-dropping-particle&quot;:&quot;&quot;},{&quot;family&quot;:&quot;Norman Schnitzlein&quot;,&quot;given&quot;:&quot;H.&quot;,&quot;parse-names&quot;:false,&quot;dropping-particle&quot;:&quot;&quot;,&quot;non-dropping-particle&quot;:&quot;&quot;},{&quot;family&quot;:&quot;Reed Murtagh&quot;,&quot;given&quot;:&quot;F.&quot;,&quot;parse-names&quot;:false,&quot;dropping-particle&quot;:&quot;&quot;,&quot;non-dropping-particle&quot;:&quot;&quot;}],&quot;container-title&quot;:&quot;Clinical anatomy (New York, N.Y.)&quot;,&quot;container-title-short&quot;:&quot;Clin Anat&quot;,&quot;accessed&quot;:{&quot;date-parts&quot;:[[2024,5,4]]},&quot;DOI&quot;:&quot;10.1002/CA.980080612&quot;,&quot;ISSN&quot;:&quot;0897-3806&quot;,&quot;PMID&quot;:&quot;8713166&quot;,&quot;URL&quot;:&quot;https://pubmed.ncbi.nlm.nih.gov/8713166/&quot;,&quot;issued&quot;:{&quot;date-parts&quot;:[[1995]]},&quot;page&quot;:&quot;429-431&quot;,&quot;publisher&quot;:&quot;Clin Anat&quot;,&quot;issue&quot;:&quot;6&quot;,&quot;volume&quot;:&quot;8&quot;},&quot;isTemporary&quot;:false}]},{&quot;citationID&quot;:&quot;MENDELEY_CITATION_8a2255d6-f9ef-4ad2-9c4e-78664b11a784&quot;,&quot;properties&quot;:{&quot;noteIndex&quot;:0},&quot;isEdited&quot;:false,&quot;manualOverride&quot;:{&quot;isManuallyOverridden&quot;:false,&quot;citeprocText&quot;:&quot;(IMSS, 2015)&quot;,&quot;manualOverrideText&quot;:&quot;&quot;},&quot;citationTag&quot;:&quot;MENDELEY_CITATION_v3_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&quot;,&quot;citationItems&quot;:[{&quot;id&quot;:&quot;a37e27f9-08b5-392f-b585-08c93205aa2d&quot;,&quot;itemData&quot;:{&quot;type&quot;:&quot;webpage&quot;,&quot;id&quot;:&quot;a37e27f9-08b5-392f-b585-08c93205aa2d&quot;,&quot;title&quot;:&quot;Enfermedad de Alzheimer&quot;,&quot;groupId&quot;:&quot;0426c3e1-6d28-326a-8410-5ba2185c4c1b&quot;,&quot;author&quot;:[{&quot;family&quot;:&quot;IMSS&quot;,&quot;given&quot;:&quot;&quot;,&quot;parse-names&quot;:false,&quot;dropping-particle&quot;:&quot;&quot;,&quot;non-dropping-particle&quot;:&quot;&quot;}],&quot;accessed&quot;:{&quot;date-parts&quot;:[[2024,5,1]]},&quot;URL&quot;:&quot;https://www.imss.gob.mx/salud-en-linea/enfermedad-alzheimer&quot;,&quot;issued&quot;:{&quot;date-parts&quot;:[[2015]]}},&quot;isTemporary&quot;:false}]},{&quot;citationID&quot;:&quot;MENDELEY_CITATION_f7afe293-d55c-406e-b1b7-5d6109c8e729&quot;,&quot;properties&quot;:{&quot;noteIndex&quot;:0},&quot;isEdited&quot;:false,&quot;manualOverride&quot;:{&quot;isManuallyOverridden&quot;:false,&quot;citeprocText&quot;:&quot;(SSA México, 2021)&quot;,&quot;manualOverrideText&quot;:&quot;&quot;},&quot;citationTag&quot;:&quot;MENDELEY_CITATION_v3_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&quot;,&quot;citationItems&quot;:[{&quot;id&quot;:&quot;4dd954c0-a1c2-3985-b1a5-9d6be51da2cf&quot;,&quot;itemData&quot;:{&quot;type&quot;:&quot;webpage&quot;,&quot;id&quot;:&quot;4dd954c0-a1c2-3985-b1a5-9d6be51da2cf&quot;,&quot;title&quot;:&quot;Enfermedad de Alzheimer, demencia más común que afecta a personas adultas mayores | Secretaría de Salud | Gobierno | gob.mx&quot;,&quot;groupId&quot;:&quot;0426c3e1-6d28-326a-8410-5ba2185c4c1b&quot;,&quot;author&quot;:[{&quot;family&quot;:&quot;SSA México&quot;,&quot;given&quot;:&quot;&quot;,&quot;parse-names&quot;:false,&quot;dropping-particle&quot;:&quot;&quot;,&quot;non-dropping-particle&quot;:&quot;&quot;}],&quot;accessed&quot;:{&quot;date-parts&quot;:[[2024,5,1]]},&quot;URL&quot;:&quot;https://www.gob.mx/salud/es/articulos/enfermedad-de-alzheimer-demencia-mas-comun-que-afecta-a-personas-adultas-mayores?idiom=es&quot;,&quot;issued&quot;:{&quot;date-parts&quot;:[[2021]]}},&quot;isTemporary&quot;:false}]},{&quot;citationID&quot;:&quot;MENDELEY_CITATION_38f3c699-314b-4174-8257-e7940e335264&quot;,&quot;properties&quot;:{&quot;noteIndex&quot;:0},&quot;isEdited&quot;:false,&quot;manualOverride&quot;:{&quot;isManuallyOverridden&quot;:false,&quot;citeprocText&quot;:&quot;(Sun et al., 2012)&quot;,&quot;manualOverrideText&quot;:&quot;&quot;},&quot;citationTag&quot;:&quot;MENDELEY_CITATION_v3_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&quot;,&quot;citationItems&quot;:[{&quot;id&quot;:&quot;9fe69bf9-1ae1-3920-bdc0-981cc2d600bb&quot;,&quot;itemData&quot;:{&quot;type&quot;:&quot;article-journal&quot;,&quot;id&quot;:&quot;9fe69bf9-1ae1-3920-bdc0-981cc2d600bb&quot;,&quot;title&quot;:&quot;Regulation of β-site APP-cleaving enzyme 1 gene expression and its role in Alzheimer’s Disease&quot;,&quot;groupId&quot;:&quot;0426c3e1-6d28-326a-8410-5ba2185c4c1b&quot;,&quot;author&quot;:[{&quot;family&quot;:&quot;Sun&quot;,&quot;given&quot;:&quot;Xiulian&quot;,&quot;parse-names&quot;:false,&quot;dropping-particle&quot;:&quot;&quot;,&quot;non-dropping-particle&quot;:&quot;&quot;},{&quot;family&quot;:&quot;Bromley-Brits&quot;,&quot;given&quot;:&quot;Kelley&quot;,&quot;parse-names&quot;:false,&quot;dropping-particle&quot;:&quot;&quot;,&quot;non-dropping-particle&quot;:&quot;&quot;},{&quot;family&quot;:&quot;Song&quot;,&quot;given&quot;:&quot;Weihong&quot;,&quot;parse-names&quot;:false,&quot;dropping-particle&quot;:&quot;&quot;,&quot;non-dropping-particle&quot;:&quot;&quot;}],&quot;container-title&quot;:&quot;Journal of Neurochemistry&quot;,&quot;container-title-short&quot;:&quot;J Neurochem&quot;,&quot;accessed&quot;:{&quot;date-parts&quot;:[[2024,5,6]]},&quot;DOI&quot;:&quot;10.1111/J.1471-4159.2011.07515.X&quot;,&quot;ISSN&quot;:&quot;1471-4159&quot;,&quot;PMID&quot;:&quot;22122349&quot;,&quot;URL&quot;:&quot;https://onlinelibrary.wiley.com/doi/full/10.1111/j.1471-4159.2011.07515.x&quot;,&quot;issued&quot;:{&quot;date-parts&quot;:[[2012,1]]},&quot;page&quot;:&quot;62-70&quot;,&quot;abstract&quot;:&quot;Alzheimer's disease (AD) is the most common neurodegenerative disorder leading to dementia. Neuritic plaques are the hallmark neuropathology in AD brains. Proteolytic processing of amyloid-β precursor protein at the β site by beta-site amyloid-β precursor protein-cleaving enzyme 1 (BACE1) is essential to generate Aβ, a central component of the neuritic plaques. BACE1 is increased in some sporadic AD brains, and dysregulation of BACE1 gene expression plays an important role in AD pathogenesis. This review will focus on the regulation of BACE1 gene expression at the transcriptional, post-transcriptional, translation initiation, translational and post-translational levels, and its role in AD pathogenesis. Further studies on BACE1 gene expression regulation will greatly contribute to our understanding of AD pathogenesis and reveal potential novel approaches for AD prevention and drug development. © 2011 International Society for Neurochemistry.&quot;,&quot;publisher&quot;:&quot;John Wiley &amp; Sons, Ltd&quot;,&quot;issue&quot;:&quot;SUPPL. 1&quot;,&quot;volume&quot;:&quot;120&quot;},&quot;isTemporary&quot;:false}]},{&quot;citationID&quot;:&quot;MENDELEY_CITATION_f319e741-5d19-4ff3-abcf-12da8d85c351&quot;,&quot;properties&quot;:{&quot;noteIndex&quot;:0},&quot;isEdited&quot;:false,&quot;manualOverride&quot;:{&quot;isManuallyOverridden&quot;:false,&quot;citeprocText&quot;:&quot;(Johnson &amp;#38; Stoothoff, 2004)&quot;,&quot;manualOverrideText&quot;:&quot;&quot;},&quot;citationTag&quot;:&quot;MENDELEY_CITATION_v3_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&quot;,&quot;citationItems&quot;:[{&quot;id&quot;:&quot;49e2ff89-0299-305a-81e2-23d87281d319&quot;,&quot;itemData&quot;:{&quot;type&quot;:&quot;article-journal&quot;,&quot;id&quot;:&quot;49e2ff89-0299-305a-81e2-23d87281d319&quot;,&quot;title&quot;:&quot;Tau phosphorylation in neuronal cell function and dysfunction&quot;,&quot;groupId&quot;:&quot;0426c3e1-6d28-326a-8410-5ba2185c4c1b&quot;,&quot;author&quot;:[{&quot;family&quot;:&quot;Johnson&quot;,&quot;given&quot;:&quot;Gail V.W.&quot;,&quot;parse-names&quot;:false,&quot;dropping-particle&quot;:&quot;&quot;,&quot;non-dropping-particle&quot;:&quot;&quot;},{&quot;family&quot;:&quot;Stoothoff&quot;,&quot;given&quot;:&quot;William H.&quot;,&quot;parse-names&quot;:false,&quot;dropping-particle&quot;:&quot;&quot;,&quot;non-dropping-particle&quot;:&quot;&quot;}],&quot;container-title&quot;:&quot;Journal of Cell Science&quot;,&quot;container-title-short&quot;:&quot;J Cell Sci&quot;,&quot;accessed&quot;:{&quot;date-parts&quot;:[[2024,5,6]]},&quot;DOI&quot;:&quot;10.1242/JCS.01558&quot;,&quot;ISSN&quot;:&quot;0021-9533&quot;,&quot;PMID&quot;:&quot;15537830&quot;,&quot;URL&quot;:&quot;https://dx.doi.org/10.1242/jcs.01558&quot;,&quot;issued&quot;:{&quot;date-parts&quot;:[[2004,11,15]]},&quot;page&quot;:&quot;5721-5729&quot;,&quot;abstract&quot;:&quot;Tau is a group of neuronal microtubule-associated proteins that are formed by alternative mRNA splicing and accumulate in neurofibrillary tangles in Alzheimer's disease (AD) brain. Tau plays a key role in regulating microtubule dynamics, axonal transport and neurite outgrowth, and all these functions of tau are modulated by site-specific phosphorylation. There is significant evidence that a disruption of normal phosphorylation events results in tau dysfunction in neurodegenerative diseases, such as AD, and is a contributing factor to the pathogenic processes. Indeed, the abnormal tau phosphorylation that occurs in neurodegenerative conditions not only results in a toxic loss of function (e.g. decreased microtubule binding) but probably also a toxic gain of function (e.g. increased tau-tau interactions). Although tau is phosphorylated in vitro by numerous protein kinases, how many of these actually phosphorylate tau in vivo is unclear. Identification of the protein kinases that phosphorylate tau in vivo in both physiological and pathological processes could provide potential therapeutic targets for the treatment of AD and other neurodegenerative diseases in which there is tau pathology.&quot;,&quot;publisher&quot;:&quot;The Company of Biologists&quot;,&quot;issue&quot;:&quot;24&quot;,&quot;volume&quot;:&quot;117&quot;},&quot;isTemporary&quot;:false}]},{&quot;citationID&quot;:&quot;MENDELEY_CITATION_2dbb64d1-fec0-411b-8f0b-82586aea9646&quot;,&quot;properties&quot;:{&quot;noteIndex&quot;:0},&quot;isEdited&quot;:false,&quot;manualOverride&quot;:{&quot;isManuallyOverridden&quot;:false,&quot;citeprocText&quot;:&quot;(Sanabria-Castro et al., 2017)&quot;,&quot;manualOverrideText&quot;:&quot;&quot;},&quot;citationTag&quot;:&quot;MENDELEY_CITATION_v3_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&quot;,&quot;citationItems&quot;:[{&quot;id&quot;:&quot;1afa2725-2af6-3eb6-815b-d68dffb38590&quot;,&quot;itemData&quot;:{&quot;type&quot;:&quot;article-journal&quot;,&quot;id&quot;:&quot;1afa2725-2af6-3eb6-815b-d68dffb38590&quot;,&quot;title&quot;:&quot;Molecular Pathogenesis of Alzheimer's Disease: An Update&quot;,&quot;groupId&quot;:&quot;0426c3e1-6d28-326a-8410-5ba2185c4c1b&quot;,&quot;author&quot;:[{&quot;family&quot;:&quot;Sanabria-Castro&quot;,&quot;given&quot;:&quot;Alfredo&quot;,&quot;parse-names&quot;:false,&quot;dropping-particle&quot;:&quot;&quot;,&quot;non-dropping-particle&quot;:&quot;&quot;},{&quot;family&quot;:&quot;Alvarado-Echeverría&quot;,&quot;given&quot;:&quot;Ileana&quot;,&quot;parse-names&quot;:false,&quot;dropping-particle&quot;:&quot;&quot;,&quot;non-dropping-particle&quot;:&quot;&quot;},{&quot;family&quot;:&quot;Monge-Bonilla&quot;,&quot;given&quot;:&quot;Cecilia&quot;,&quot;parse-names&quot;:false,&quot;dropping-particle&quot;:&quot;&quot;,&quot;non-dropping-particle&quot;:&quot;&quot;}],&quot;container-title&quot;:&quot;Annals of Neurosciences&quot;,&quot;container-title-short&quot;:&quot;Ann Neurosci&quot;,&quot;accessed&quot;:{&quot;date-parts&quot;:[[2024,5,4]]},&quot;DOI&quot;:&quot;10.1159/000464422&quot;,&quot;ISSN&quot;:&quot;0972-7531&quot;,&quot;PMID&quot;:&quot;28588356&quot;,&quot;URL&quot;:&quot;https://dx.doi.org/10.1159/000464422&quot;,&quot;issued&quot;:{&quot;date-parts&quot;:[[2017,5,5]]},&quot;page&quot;:&quot;46-54&quot;,&quot;abstract&quot;:&quot;Dementia is a chronic or progressive syndrome, characterized by impaired cognitive capacity beyond what could be considered a consequence of normal aging. It affects the memory, thinking process, orientation, comprehension, calculation, learning ability, language, and judgment; although awareness is usually unaffected. Alzheimer’s disease (AD) is the most common form of dementia; symptoms include memory loss, difficulty solving problems, disorientation in time and space, among others. The disease was first described in 1906 at a conference in Tubingen, Germany by Alois Alzheimer. One hundred and ten years since its first documentation, many aspects of the pathophysiology of AD have been discovered and understood, however gaps of knowledge continue to exist. This literature review summarizes the main underlying neurobiological mechanisms in AD, including the theory with emphasis on amyloid peptide, cholinergic hypothesis, glutamatergic neurotransmission, the role of tau protein, and the involvement of oxidative stress and calcium.&quot;,&quot;publisher&quot;:&quot;S. Karger AG&quot;,&quot;issue&quot;:&quot;1&quot;,&quot;volume&quot;:&quot;24&quot;},&quot;isTemporary&quot;:false}]},{&quot;citationID&quot;:&quot;MENDELEY_CITATION_2ab26f14-2c85-4b14-9feb-e0d670a37703&quot;,&quot;properties&quot;:{&quot;noteIndex&quot;:0},&quot;isEdited&quot;:false,&quot;manualOverride&quot;:{&quot;isManuallyOverridden&quot;:false,&quot;citeprocText&quot;:&quot;(Cummings et al., 2007)&quot;,&quot;manualOverrideText&quot;:&quot;&quot;},&quot;citationItems&quot;:[{&quot;id&quot;:&quot;2e15bf2a-17c0-3acb-9792-17d062206fff&quot;,&quot;itemData&quot;:{&quot;type&quot;:&quot;article-journal&quot;,&quot;id&quot;:&quot;2e15bf2a-17c0-3acb-9792-17d062206fff&quot;,&quot;title&quot;:&quot;Disease-modifying therapies for Alzheimer disease: challenges to early intervention&quot;,&quot;groupId&quot;:&quot;0426c3e1-6d28-326a-8410-5ba2185c4c1b&quot;,&quot;author&quot;:[{&quot;family&quot;:&quot;Cummings&quot;,&quot;given&quot;:&quot;Jeffrey L.&quot;,&quot;parse-names&quot;:false,&quot;dropping-particle&quot;:&quot;&quot;,&quot;non-dropping-particle&quot;:&quot;&quot;},{&quot;family&quot;:&quot;Doody&quot;,&quot;given&quot;:&quot;Rachelle&quot;,&quot;parse-names&quot;:false,&quot;dropping-particle&quot;:&quot;&quot;,&quot;non-dropping-particle&quot;:&quot;&quot;},{&quot;family&quot;:&quot;Clark&quot;,&quot;given&quot;:&quot;Christopher&quot;,&quot;parse-names&quot;:false,&quot;dropping-particle&quot;:&quot;&quot;,&quot;non-dropping-particle&quot;:&quot;&quot;}],&quot;container-title&quot;:&quot;Neurology&quot;,&quot;container-title-short&quot;:&quot;Neurology&quot;,&quot;accessed&quot;:{&quot;date-parts&quot;:[[2024,5,6]]},&quot;DOI&quot;:&quot;10.1212/01.WNL.0000295996.54210.69&quot;,&quot;ISSN&quot;:&quot;1526-632X&quot;,&quot;PMID&quot;:&quot;17938373&quot;,&quot;URL&quot;:&quot;https://pubmed.ncbi.nlm.nih.gov/17938373/&quot;,&quot;issued&quot;:{&quot;date-parts&quot;:[[2007]]},&quot;page&quot;:&quot;1622-1634&quot;,&quot;abstract&quot;:&quot;Prevention of Alzheimer disease (AD) is a national and global imperative. Therapy is optimally initiated when individuals are asymptomatic or exhibit mild cognitive impairment (MCI). Development of therapeutically beneficial compounds requires the creation of clinical trial methodologies for primary and secondary prevention. Populations in primary prevention trials selected only on the basis of age will have low rates of emergent MCI or AD. Epidemiologically based risk factors or biomarkers can be used to enrich trials and increase the likelihood of disease occurrence during the trial. Enrichment strategies for clinical trials with MCI include use of biomarkers such as amyloid imaging, MRI with demonstration of medial temporal lobe atrophy, bilateral parietal hypometabolism on PET, and reduced amyloid beta peptide and increased tau protein in CSF. Neuropsychological measures appropriate for trials of MCI may not be identical to those measures most suited for AD trials. Attention to these and other features of trial design, clinical assessment, and use of biomarkers is critical to improving the detection of disease-modifying effects of emerging therapies in presymptomatic or minimally symptomatic populations. The neurologic health of the growing aging population demands disease-modifying therapies and the development of methods to identify and test promising candidate agents. ©2007AAN Enterprises, Inc.&quot;,&quot;publisher&quot;:&quot;Neurology&quot;,&quot;issue&quot;:&quot;16&quot;,&quot;volume&quot;:&quot;69&quot;},&quot;isTemporary&quot;:false}],&quot;citationTag&quot;:&quot;MENDELEY_CITATION_v3_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&quot;},{&quot;citationID&quot;:&quot;MENDELEY_CITATION_9ca8ff42-bf14-4ba9-873a-8a5ab6e4e642&quot;,&quot;properties&quot;:{&quot;noteIndex&quot;:0},&quot;isEdited&quot;:false,&quot;manualOverride&quot;:{&quot;isManuallyOverridden&quot;:false,&quot;citeprocText&quot;:&quot;(Deane et al., 2009)&quot;,&quot;manualOverrideText&quot;:&quot;&quot;},&quot;citationTag&quot;:&quot;MENDELEY_CITATION_v3_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&quot;,&quot;citationItems&quot;:[{&quot;id&quot;:&quot;7644ee52-df73-34f3-8557-9ef750ae2c4a&quot;,&quot;itemData&quot;:{&quot;type&quot;:&quot;article-journal&quot;,&quot;id&quot;:&quot;7644ee52-df73-34f3-8557-9ef750ae2c4a&quot;,&quot;title&quot;:&quot;Clearance of amyloid-beta peptide across the blood-brain barrier: implication for therapies in Alzheimer's disease&quot;,&quot;groupId&quot;:&quot;0426c3e1-6d28-326a-8410-5ba2185c4c1b&quot;,&quot;author&quot;:[{&quot;family&quot;:&quot;Deane&quot;,&quot;given&quot;:&quot;R.&quot;,&quot;parse-names&quot;:false,&quot;dropping-particle&quot;:&quot;&quot;,&quot;non-dropping-particle&quot;:&quot;&quot;},{&quot;family&quot;:&quot;Bell&quot;,&quot;given&quot;:&quot;R.&quot;,&quot;parse-names&quot;:false,&quot;dropping-particle&quot;:&quot;&quot;,&quot;non-dropping-particle&quot;:&quot;&quot;},{&quot;family&quot;:&quot;Sagare&quot;,&quot;given&quot;:&quot;A.&quot;,&quot;parse-names&quot;:false,&quot;dropping-particle&quot;:&quot;&quot;,&quot;non-dropping-particle&quot;:&quot;&quot;},{&quot;family&quot;:&quot;Zlokovic&quot;,&quot;given&quot;:&quot;B.&quot;,&quot;parse-names&quot;:false,&quot;dropping-particle&quot;:&quot;&quot;,&quot;non-dropping-particle&quot;:&quot;&quot;}],&quot;container-title&quot;:&quot;CNS &amp; neurological disorders drug targets&quot;,&quot;container-title-short&quot;:&quot;CNS Neurol Disord Drug Targets&quot;,&quot;accessed&quot;:{&quot;date-parts&quot;:[[2024,5,6]]},&quot;DOI&quot;:&quot;10.2174/187152709787601867&quot;,&quot;ISSN&quot;:&quot;1996-3181&quot;,&quot;PMID&quot;:&quot;19275634&quot;,&quot;URL&quot;:&quot;https://pubmed.ncbi.nlm.nih.gov/19275634/&quot;,&quot;issued&quot;:{&quot;date-parts&quot;:[[2009,3,6]]},&quot;page&quot;:&quot;16-30&quot;,&quot;abstract&quot;:&quot;The main receptors for amyloid-beta peptide (Abeta) transport across the blood-brain barrier (BBB) from brain to blood and blood to brain are low-density lipoprotein receptor related protein-1 (LRP1) and receptor for advanced glycation end products (RAGE), respectively. In normal human plasma a soluble form of LRP1 (sLRP1) is a major endogenous brain Abeta 'sinker' that sequesters some 70 to 90 % of plasma Abeta peptides. In Alzheimer's disease (AD), the levels of sLRP1 and its capacity to bind Abeta are reduced which increases free Abeta fraction in plasma. This in turn may increase brain Abeta burden through decreased Abeta efflux and/or increased Abeta influx across the BBB. In Abeta immunotherapy, anti-Abeta antibody sequestration of plasma Abeta enhances the peripheral Abeta 'sink action'. However, in contrast to endogenous sLRP1 which does not penetrate the BBB, some anti-Abeta antibodies may slowly enter the brain which reduces the effectiveness of their sink action and may contribute to neuroinflammation and intracerebral hemorrhage. Anti-Abeta antibody/Abeta immune complexes are rapidly cleared from brain to blood via FcRn (neonatal Fc receptor) across the BBB. In a mouse model of AD, restoring plasma sLRP1 with recombinant LRP-IV cluster reduces brain Abeta burden and improves functional changes in cerebral blood flow (CBF) and behavioral responses, without causing neuroinflammation and/or hemorrhage. The C-terminal sequence of Abeta is required for its direct interaction with sLRP and LRP-IV cluster which is completely blocked by the receptor-associated protein (RAP) that does not directly bind Abeta. Therapies to increase LRP1 expression or reduce RAGE activity at the BBB and/or restore the peripheral Abeta 'sink' action, hold potential to reduce brain Abeta and inflammation, and improve CBF and functional recovery in AD models, and by extension in AD patients.&quot;,&quot;publisher&quot;:&quot;CNS Neurol Disord Drug Targets&quot;,&quot;issue&quot;:&quot;1&quot;,&quot;volume&quot;:&quot;8&quot;},&quot;isTemporary&quot;:false}]},{&quot;citationID&quot;:&quot;MENDELEY_CITATION_f7207564-aa6c-412b-833b-691ba63becb0&quot;,&quot;properties&quot;:{&quot;noteIndex&quot;:0},&quot;isEdited&quot;:false,&quot;manualOverride&quot;:{&quot;isManuallyOverridden&quot;:false,&quot;citeprocText&quot;:&quot;(Mohandas et al., 2009)&quot;,&quot;manualOverrideText&quot;:&quot;&quot;},&quot;citationTag&quot;:&quot;MENDELEY_CITATION_v3_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&quot;,&quot;citationItems&quot;:[{&quot;id&quot;:&quot;318ad3df-3abc-361e-8bc9-b0883842a7a9&quot;,&quot;itemData&quot;:{&quot;type&quot;:&quot;article-journal&quot;,&quot;id&quot;:&quot;318ad3df-3abc-361e-8bc9-b0883842a7a9&quot;,&quot;title&quot;:&quot;Neurobiology of Alzheimer's disease&quot;,&quot;groupId&quot;:&quot;0426c3e1-6d28-326a-8410-5ba2185c4c1b&quot;,&quot;author&quot;:[{&quot;family&quot;:&quot;Mohandas&quot;,&quot;given&quot;:&quot;E.&quot;,&quot;parse-names&quot;:false,&quot;dropping-particle&quot;:&quot;&quot;,&quot;non-dropping-particle&quot;:&quot;&quot;},{&quot;family&quot;:&quot;Rajmohan&quot;,&quot;given&quot;:&quot;V.&quot;,&quot;parse-names&quot;:false,&quot;dropping-particle&quot;:&quot;&quot;,&quot;non-dropping-particle&quot;:&quot;&quot;},{&quot;family&quot;:&quot;Raghunath&quot;,&quot;given&quot;:&quot;B.&quot;,&quot;parse-names&quot;:false,&quot;dropping-particle&quot;:&quot;&quot;,&quot;non-dropping-particle&quot;:&quot;&quot;}],&quot;container-title&quot;:&quot;Indian Journal of Psychiatry&quot;,&quot;container-title-short&quot;:&quot;Indian J Psychiatry&quot;,&quot;accessed&quot;:{&quot;date-parts&quot;:[[2024,5,6]]},&quot;DOI&quot;:&quot;10.4103/0019-5545.44908&quot;,&quot;ISSN&quot;:&quot;00195545&quot;,&quot;PMID&quot;:&quot;19742193&quot;,&quot;URL&quot;:&quot;/pmc/articles/PMC2738403/&quot;,&quot;issued&quot;:{&quot;date-parts&quot;:[[2009,1,1]]},&quot;page&quot;:&quot;55&quot;,&quot;abstract&quot;:&quot;Alzheimer′s disease (AD) is a devastating neurodegenerative disease, the most common among the dementing illnesses. The neuropathological hallmarks of AD include extracellular -amyloid (amyloid precursor protein (APP) deposits, intracellular neurofibrillary tangles (NFT)), dystrophic neuritis and amyloid angiopathy. The mismetabolism of APP and the defective clearance of amyloid generate a cascade of events including hyperphosphorylated tau () mediated breakdown of microtubular assembly and resultant synaptic failure which results in AD. The exact aetiopathogenesis of AD is still obscure. The preeminent hypotheses of AD include amyloid cascade hypothesis and tau hyperphosphorylation. The amyloid hypothesis states that extracellular amyloid plaques formed by aggregates of A peptide generated by the proteolytic cleavages of APP are central to AD pathology. Intracellular assembly states of the oligomeric and protofibrillar species may facilitate tau hyperphosphorylation, disruption of proteasome and mitochondria function, dysregulation of calcium homeostasis, synaptic failure, and cognitive dysfunction. The tau hypothesis states that excessive or abnormal phosphorylation of tau results in the transformation of normal adult tau into PHF-tau (paired helical filament) and NFTs. Vascular hypothesis is also proposed for AD and it concludes that advancing age and the presence of vascular risk factors create a Critically Attained Threshold of Cerebral Hypoperfusion (CATCH) which leads to cellular and subcellular pathology involving protein synthesis, development of plaques, inflammatory response, and synaptic damage leading to the manifestations of AD. Multiple other aetiological and pathogenetic hypotheses have been put forward including genetics, oxidative stress, dysfunctional calcium homeostasis, hormonal, inflammatory-immunologic, and cell cycle dysregulation with the resultant neurotransmitter dysfunctions and cognitive decline. The available therapeutic agents target only the neurotransmitter dysfunction in AD and agents specifically targeting the pathogenetic mechanisms like amyloid deposition and tau hyperphosphorylation might provide a definite therapeutic edge.&quot;,&quot;publisher&quot;:&quot;Wolters Kluwer -- Medknow Publications&quot;,&quot;issue&quot;:&quot;1&quot;,&quot;volume&quot;:&quot;51&quot;},&quot;isTemporary&quot;:false}]},{&quot;citationID&quot;:&quot;MENDELEY_CITATION_9f0a9d6d-1576-435a-b4be-2d121641ba7d&quot;,&quot;properties&quot;:{&quot;noteIndex&quot;:0},&quot;isEdited&quot;:false,&quot;manualOverride&quot;:{&quot;isManuallyOverridden&quot;:false,&quot;citeprocText&quot;:&quot;(Terry &amp;#38; Buccafusco, 2003)&quot;,&quot;manualOverrideText&quot;:&quot;&quot;},&quot;citationItems&quot;:[{&quot;id&quot;:&quot;e1c0b5b9-5489-3c09-8cbe-976c821269e3&quot;,&quot;itemData&quot;:{&quot;type&quot;:&quot;article-journal&quot;,&quot;id&quot;:&quot;e1c0b5b9-5489-3c09-8cbe-976c821269e3&quot;,&quot;title&quot;:&quot;The cholinergic hypothesis of age and Alzheimer's disease-related cognitive deficits: recent challenges and their implications for novel drug development&quot;,&quot;groupId&quot;:&quot;0426c3e1-6d28-326a-8410-5ba2185c4c1b&quot;,&quot;author&quot;:[{&quot;family&quot;:&quot;Terry&quot;,&quot;given&quot;:&quot;Alvin&quot;,&quot;parse-names&quot;:false,&quot;dropping-particle&quot;:&quot;V.&quot;,&quot;non-dropping-particle&quot;:&quot;&quot;},{&quot;family&quot;:&quot;Buccafusco&quot;,&quot;given&quot;:&quot;J. J.&quot;,&quot;parse-names&quot;:false,&quot;dropping-particle&quot;:&quot;&quot;,&quot;non-dropping-particle&quot;:&quot;&quot;}],&quot;container-title&quot;:&quot;The Journal of pharmacology and experimental therapeutics&quot;,&quot;container-title-short&quot;:&quot;J Pharmacol Exp Ther&quot;,&quot;accessed&quot;:{&quot;date-parts&quot;:[[2024,5,6]]},&quot;DOI&quot;:&quot;10.1124/JPET.102.041616&quot;,&quot;ISSN&quot;:&quot;0022-3565&quot;,&quot;PMID&quot;:&quot;12805474&quot;,&quot;URL&quot;:&quot;https://pubmed.ncbi.nlm.nih.gov/12805474/&quot;,&quot;issued&quot;:{&quot;date-parts&quot;:[[2003,9,1]]},&quot;page&quot;:&quot;821-827&quot;,&quot;abstract&quot;:&quot;The cholinergic hypothesis was initially presented over 20 years ago and suggests that a dysfunction of acetylcholine containing neurons in the brain contributes substantially to the cognitive decline observed in those with advanced age and Alzheimer's disease (AD). This premise has since served as the basis for the majority of treatment strategies and drug development approaches for AD to date. Recent studies of the brains of patients who had mild cognitive impairment or early stage AD in which choline acetyltransferase and/or acetylcholinesterase activity was unaffected (or even up-regulated) have, however, led some to challenge the validity of the hypothesis as well as the rationale for using cholinomimetics to treat the disorder, particularly in the earlier stages. These challenges, primarily based on assays of post mortem enzyme activity, should be taken in perspective and evaluated within the wide range of cholinergic abnormalities known to exist in both aging and AD. The results of both post mortem and antemortem studies in aged humans and AD patients, as well as animal experiments suggest that a host of cholinergic abnormalities including alterations in choline transport, acetylcholine release, nicotinic and muscarinic receptor expression, neurotrophin support, and perhaps axonal transport may all contribute to cognitive abnormalities in aging and AD. Cholinergic abnormalities may also contribute to noncognitive behavioral abnormalities as well as the deposition of toxic neuritic plaques in AD. Therefore, cholinergic-based strategies will likely remain valid as one approach to rational drug development for the treatment of AD other forms of dementia.&quot;,&quot;publisher&quot;:&quot;J Pharmacol Exp Ther&quot;,&quot;issue&quot;:&quot;3&quot;,&quot;volume&quot;:&quot;306&quot;},&quot;isTemporary&quot;:false}],&quot;citationTag&quot;:&quot;MENDELEY_CITATION_v3_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&quot;},{&quot;citationID&quot;:&quot;MENDELEY_CITATION_d84772a0-b3d4-40bd-b261-74a8bb700abe&quot;,&quot;properties&quot;:{&quot;noteIndex&quot;:0},&quot;isEdited&quot;:false,&quot;manualOverride&quot;:{&quot;isManuallyOverridden&quot;:false,&quot;citeprocText&quot;:&quot;(Liskowsky &amp;#38; Schliebs, 2006)&quot;,&quot;manualOverrideText&quot;:&quot;&quot;},&quot;citationTag&quot;:&quot;MENDELEY_CITATION_v3_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&quot;,&quot;citationItems&quot;:[{&quot;id&quot;:&quot;28e174f5-db21-3b2c-8e26-ff81a7e8b5ff&quot;,&quot;itemData&quot;:{&quot;type&quot;:&quot;article-journal&quot;,&quot;id&quot;:&quot;28e174f5-db21-3b2c-8e26-ff81a7e8b5ff&quot;,&quot;title&quot;:&quot;Muscarinic acetylcholine receptor inhibition in transgenic Alzheimer-like Tg2576 mice by scopolamine favours the amyloidogenic route of processing of amyloid precursor protein&quot;,&quot;groupId&quot;:&quot;0426c3e1-6d28-326a-8410-5ba2185c4c1b&quot;,&quot;author&quot;:[{&quot;family&quot;:&quot;Liskowsky&quot;,&quot;given&quot;:&quot;Wolfgang&quot;,&quot;parse-names&quot;:false,&quot;dropping-particle&quot;:&quot;&quot;,&quot;non-dropping-particle&quot;:&quot;&quot;},{&quot;family&quot;:&quot;Schliebs&quot;,&quot;given&quot;:&quot;Reinhard&quot;,&quot;parse-names&quot;:false,&quot;dropping-particle&quot;:&quot;&quot;,&quot;non-dropping-particle&quot;:&quot;&quot;}],&quot;container-title&quot;:&quot;International journal of developmental neuroscience : the official journal of the International Society for Developmental Neuroscience&quot;,&quot;container-title-short&quot;:&quot;Int J Dev Neurosci&quot;,&quot;accessed&quot;:{&quot;date-parts&quot;:[[2024,5,6]]},&quot;DOI&quot;:&quot;10.1016/J.IJDEVNEU.2005.11.010&quot;,&quot;ISSN&quot;:&quot;0736-5748&quot;,&quot;PMID&quot;:&quot;16423497&quot;,&quot;URL&quot;:&quot;https://pubmed.ncbi.nlm.nih.gov/16423497/&quot;,&quot;issued&quot;:{&quot;date-parts&quot;:[[2006,4]]},&quot;page&quot;:&quot;149-156&quot;,&quot;abstract&quot;:&quot;The molecular mechanisms of the interrelationship between cholinergic neurotransmission, processing of amyloid precursor protein (APP) and β-amyloid (Aβ) production in vivo are still less understood. To reveal any effect of cholinergic dysfunction on APP processing in vivo, 11-month-old transgenic Tg2576 mice with Aβ plaque pathology received intraperitoneal injections of scopolamine at a daily dosage of 2 mg/kg body weight for 14 days in order to suppress cortical cholinergic transmission by chronic inhibition of muscarinic acetylcholine receptors. Scopolamine treatment of transgenic Tg2576 mice resulted in increased levels of fibrillar Aβ(1-40) and Aβ(1-42), while the soluble, SDS-extractable Aβ level remained unchanged as compared to vehicle-injected Tg2576 mice. α-Secretase activity determined in cortical tissue from scopolamine-treated Tg2576 mice was lower by about 30% as compared to that assayed in control mice, while β-secretase activity and BACE1 protein expression appeared unaffected by scopolamine treatment. The amount of sAPPα, the product secreted by α-secretase-mediated APP cleavage, and the unprocessed APP were assayed in the soluble and membrane fraction, respectively, of cortical tissue preparations from treated and control mice by Western blotting. Using the anti antibody 6E10 which specifically labels human sAPPα and full length APP in transgenic Tg2576, an enhanced APP level was detected in the membrane fraction from treated mice as compared to controls, while in the soluble fraction scopolamine treatment did not affect the protein level of sAPPα. These data indicate an accumulation of APP in cortical membrane fraction in scopolamine-treated Tg2576 mice presumably due to the decreased level of α-secretase-mediated APP cleavage, and further suggest that chronic suppresion of cortical muscarinic cholinergic transmission may alter the balance between α- and β-secretory APP processing by favouring the amyloidogenic route. © 2005 ISDN. Published by Elsevier Ltd. All rights reserved.&quot;,&quot;publisher&quot;:&quot;Int J Dev Neurosci&quot;,&quot;issue&quot;:&quot;2-3&quot;,&quot;volume&quot;:&quot;24&quot;},&quot;isTemporary&quot;:false}]},{&quot;citationID&quot;:&quot;MENDELEY_CITATION_e192ba59-f3b2-40c5-8670-b3400446a67a&quot;,&quot;properties&quot;:{&quot;noteIndex&quot;:0},&quot;isEdited&quot;:false,&quot;manualOverride&quot;:{&quot;isManuallyOverridden&quot;:false,&quot;citeprocText&quot;:&quot;(Fisher, 2008)&quot;,&quot;manualOverrideText&quot;:&quot;&quot;},&quot;citationTag&quot;:&quot;MENDELEY_CITATION_v3_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&quot;,&quot;citationItems&quot;:[{&quot;id&quot;:&quot;f9e78acd-e7a3-38c9-b932-c4869a5eb822&quot;,&quot;itemData&quot;:{&quot;type&quot;:&quot;article-journal&quot;,&quot;id&quot;:&quot;f9e78acd-e7a3-38c9-b932-c4869a5eb822&quot;,&quot;title&quot;:&quot;M1 muscarinic agonists target major hallmarks of Alzheimer's disease--the pivotal role of brain M1 receptors&quot;,&quot;groupId&quot;:&quot;0426c3e1-6d28-326a-8410-5ba2185c4c1b&quot;,&quot;author&quot;:[{&quot;family&quot;:&quot;Fisher&quot;,&quot;given&quot;:&quot;Abraham&quot;,&quot;parse-names&quot;:false,&quot;dropping-particle&quot;:&quot;&quot;,&quot;non-dropping-particle&quot;:&quot;&quot;}],&quot;container-title&quot;:&quot;Neuro-degenerative diseases&quot;,&quot;container-title-short&quot;:&quot;Neurodegener Dis&quot;,&quot;accessed&quot;:{&quot;date-parts&quot;:[[2024,5,6]]},&quot;DOI&quot;:&quot;10.1159/000113712&quot;,&quot;ISSN&quot;:&quot;1660-2862&quot;,&quot;PMID&quot;:&quot;18322400&quot;,&quot;URL&quot;:&quot;https://pubmed.ncbi.nlm.nih.gov/18322400/&quot;,&quot;issued&quot;:{&quot;date-parts&quot;:[[2008,3]]},&quot;page&quot;:&quot;237-240&quot;,&quot;abstract&quot;:&quot;The M1 muscarinic receptor (M1 mAChR) is a therapeutic target in Alzheimer's disease (AD) and the M1-selective muscarinic agonists AF102B, AF150(S) and AF267B are cognitive enhancers and potential disease modifiers. Notably, AF267B decreased cerebrospinal fluid β-amyloid (Aβ40 and Aβ42) in rabbits, decreased brain Aβ levels in hypercholesterolemic rabbits and vascular Aβ42 deposition from the cortex in cholinotoxin-treated rabbits. In triple transgenic AD mice, AF267B reduced cognitive deficits and decreased Aβ42 and tau pathologies in the cortex and hippocampus (not amygdala), via M1 mAChR activation of protein kinase C and a disintegrin and metalloproteinase domain 17 (ADAM17 or TACE) and decreased β-site amyloid precursor protein-cleaving enzyme 1 and glycogen synthase kinase 3β, respectively. AF267B is the first reported low-molecular-weight therapy that targets the major AD hallmarks. Copyright © 2008 S. Karger AG.&quot;,&quot;publisher&quot;:&quot;Neurodegener Dis&quot;,&quot;issue&quot;:&quot;3-4&quot;,&quot;volume&quot;:&quot;5&quot;},&quot;isTemporary&quot;:false}]},{&quot;citationID&quot;:&quot;MENDELEY_CITATION_9b7dbd3c-90ec-4298-9406-61a5094f8247&quot;,&quot;properties&quot;:{&quot;noteIndex&quot;:0},&quot;isEdited&quot;:false,&quot;manualOverride&quot;:{&quot;isManuallyOverridden&quot;:false,&quot;citeprocText&quot;:&quot;(Pena et al., 2006)&quot;,&quot;manualOverrideText&quot;:&quot;&quot;},&quot;citationTag&quot;:&quot;MENDELEY_CITATION_v3_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&quot;,&quot;citationItems&quot;:[{&quot;id&quot;:&quot;66a28645-0634-3661-95d1-eee1a5ae1b36&quot;,&quot;itemData&quot;:{&quot;type&quot;:&quot;article-journal&quot;,&quot;id&quot;:&quot;66a28645-0634-3661-95d1-eee1a5ae1b36&quot;,&quot;title&quot;:&quot;The role of beta-amyloid protein in synaptic function: implications for Alzheimer's disease therapy&quot;,&quot;groupId&quot;:&quot;0426c3e1-6d28-326a-8410-5ba2185c4c1b&quot;,&quot;author&quot;:[{&quot;family&quot;:&quot;Pena&quot;,&quot;given&quot;:&quot;F.&quot;,&quot;parse-names&quot;:false,&quot;dropping-particle&quot;:&quot;&quot;,&quot;non-dropping-particle&quot;:&quot;&quot;},{&quot;family&quot;:&quot;Gutierrez-Lerma&quot;,&quot;given&quot;:&quot;A.&quot;,&quot;parse-names&quot;:false,&quot;dropping-particle&quot;:&quot;&quot;,&quot;non-dropping-particle&quot;:&quot;&quot;},{&quot;family&quot;:&quot;Quiroz-Baez&quot;,&quot;given&quot;:&quot;R.&quot;,&quot;parse-names&quot;:false,&quot;dropping-particle&quot;:&quot;&quot;,&quot;non-dropping-particle&quot;:&quot;&quot;},{&quot;family&quot;:&quot;Arias&quot;,&quot;given&quot;:&quot;C.&quot;,&quot;parse-names&quot;:false,&quot;dropping-particle&quot;:&quot;&quot;,&quot;non-dropping-particle&quot;:&quot;&quot;}],&quot;container-title&quot;:&quot;Current neuropharmacology&quot;,&quot;container-title-short&quot;:&quot;Curr Neuropharmacol&quot;,&quot;accessed&quot;:{&quot;date-parts&quot;:[[2024,5,6]]},&quot;DOI&quot;:&quot;10.2174/157015906776359531&quot;,&quot;ISSN&quot;:&quot;1570-159X&quot;,&quot;PMID&quot;:&quot;18615129&quot;,&quot;URL&quot;:&quot;https://pubmed.ncbi.nlm.nih.gov/18615129/&quot;,&quot;issued&quot;:{&quot;date-parts&quot;:[[2006,3,28]]},&quot;page&quot;:&quot;149-163&quot;,&quot;abstract&quot;:&quot;Alzheimer's disease (AD) is a neurodegenerative disorder characterized by progressive and irreversible loss of memory and other cognitive functions. Substantial evidence based on genetic, neuropathological and biochemical data has established the central role of beta-amyloid protein (betaAP) in this pathology. Although the precise etiology of AD is not well understood yet, strong evidence for some of the molecular events that lead to progressive brain dysfunction and neurodegeneration in AD has been afforded by identification of biochemical pathways implicated in the generation of betaAP, development of transgenic models exhibiting progressive disease pathology and by data on the effects of betaAP at the neuronal network level. However, the mechanisms by which betaAP causes cognitive decline have not been determined, nor is it clear if the degree of dementia correlates in time with the degree of neuronal loss. Hence, it is of interest to understand the biochemical processes involved in the mechanisms of betaAP-induced neurotoxicity and the mechanisms involved in electrophysiological effects of this protein on different parameters of synaptic transmission and on neuronal firing properties. In this review we analyze recent evidence suggesting a complex role of betaAP in the molecular events that lead to progressive loss of function and eventually to neurodegeneration in AD as well as the therapeutic implications based on betaAP metabolism inhibition.&quot;,&quot;publisher&quot;:&quot;Curr Neuropharmacol&quot;,&quot;issue&quot;:&quot;2&quot;,&quot;volume&quot;:&quot;4&quot;},&quot;isTemporary&quot;:false}]},{&quot;citationID&quot;:&quot;MENDELEY_CITATION_f8ef7767-0ae3-46bb-9a53-0d4e429815a2&quot;,&quot;properties&quot;:{&quot;noteIndex&quot;:0},&quot;isEdited&quot;:false,&quot;manualOverride&quot;:{&quot;isManuallyOverridden&quot;:false,&quot;citeprocText&quot;:&quot;(Davies et al., 2015)&quot;,&quot;manualOverrideText&quot;:&quot;&quot;},&quot;citationTag&quot;:&quot;MENDELEY_CITATION_v3_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&quot;,&quot;citationItems&quot;:[{&quot;id&quot;:&quot;d77ead03-d45b-391f-b98c-11a715af86d6&quot;,&quot;itemData&quot;:{&quot;type&quot;:&quot;article-journal&quot;,&quot;id&quot;:&quot;d77ead03-d45b-391f-b98c-11a715af86d6&quot;,&quot;title&quot;:&quot;ChEMBL web services: streamlining access to drug discovery data and utilities&quot;,&quot;groupId&quot;:&quot;0426c3e1-6d28-326a-8410-5ba2185c4c1b&quot;,&quot;author&quot;:[{&quot;family&quot;:&quot;Davies&quot;,&quot;given&quot;:&quot;Mark&quot;,&quot;parse-names&quot;:false,&quot;dropping-particle&quot;:&quot;&quot;,&quot;non-dropping-particle&quot;:&quot;&quot;},{&quot;family&quot;:&quot;Nowotka&quot;,&quot;given&quot;:&quot;Michał&quot;,&quot;parse-names&quot;:false,&quot;dropping-particle&quot;:&quot;&quot;,&quot;non-dropping-particle&quot;:&quot;&quot;},{&quot;family&quot;:&quot;Papadatos&quot;,&quot;given&quot;:&quot;George&quot;,&quot;parse-names&quot;:false,&quot;dropping-particle&quot;:&quot;&quot;,&quot;non-dropping-particle&quot;:&quot;&quot;},{&quot;family&quot;:&quot;Dedman&quot;,&quot;given&quot;:&quot;Nathan&quot;,&quot;parse-names&quot;:false,&quot;dropping-particle&quot;:&quot;&quot;,&quot;non-dropping-particle&quot;:&quot;&quot;},{&quot;family&quot;:&quot;Gaulton&quot;,&quot;given&quot;:&quot;Anna&quot;,&quot;parse-names&quot;:false,&quot;dropping-particle&quot;:&quot;&quot;,&quot;non-dropping-particle&quot;:&quot;&quot;},{&quot;family&quot;:&quot;Atkinson&quot;,&quot;given&quot;:&quot;Francis&quot;,&quot;parse-names&quot;:false,&quot;dropping-particle&quot;:&quot;&quot;,&quot;non-dropping-particle&quot;:&quot;&quot;},{&quot;family&quot;:&quot;Bellis&quot;,&quot;given&quot;:&quot;Louisa&quot;,&quot;parse-names&quot;:false,&quot;dropping-particle&quot;:&quot;&quot;,&quot;non-dropping-particle&quot;:&quot;&quot;},{&quot;family&quot;:&quot;Overington&quot;,&quot;given&quot;:&quot;John P.&quot;,&quot;parse-names&quot;:false,&quot;dropping-particle&quot;:&quot;&quot;,&quot;non-dropping-particle&quot;:&quot;&quot;}],&quot;container-title&quot;:&quot;Nucleic Acids Research&quot;,&quot;container-title-short&quot;:&quot;Nucleic Acids Res&quot;,&quot;accessed&quot;:{&quot;date-parts&quot;:[[2024,5,4]]},&quot;DOI&quot;:&quot;10.1093/NAR/GKV352&quot;,&quot;ISSN&quot;:&quot;13624962&quot;,&quot;PMID&quot;:&quot;25883136&quot;,&quot;URL&quot;:&quot;/pmc/articles/PMC4489243/&quot;,&quot;issued&quot;:{&quot;date-parts&quot;:[[2015,7,7]]},&quot;page&quot;:&quot;W612&quot;,&quot;abstract&quot;:&quot;ChEMBL is now a well-established resource in the fields of drug discovery and medicinal chemistry research. The ChEMBL database curates and stores standardized bioactivity, molecule, target and drug data extracted from multiple sources, including the primary medicinal chemistry literature. Programmatic access to ChEMBL data has been improved by a recent update to the ChEMBL web services (version 2.0.x, https://www.ebi.ac.uk/chembl/api/data/docs), which exposes significantly more data from the underlying database and introduces new functionality. To complement the datafocused services, a utility service (version 1.0.x, https://www.ebi.ac.uk/chembl/api/utils/docs), which provides RESTful access to commonly used cheminformatics methods, has also been concurrently developed. The ChEMBL web services can be used together or independently to build applications and data processing workflows relevant to drug discovery and chemical biology.&quot;,&quot;publisher&quot;:&quot;Oxford University Press&quot;,&quot;issue&quot;:&quot;Web Server issue&quot;,&quot;volume&quot;:&quot;43&quot;},&quot;isTemporary&quot;:false}]},{&quot;citationID&quot;:&quot;MENDELEY_CITATION_05cac0f3-5797-4fd0-8537-49cbec89a599&quot;,&quot;properties&quot;:{&quot;noteIndex&quot;:0},&quot;isEdited&quot;:false,&quot;manualOverride&quot;:{&quot;isManuallyOverridden&quot;:false,&quot;citeprocText&quot;:&quot;(Davies et al., 2015)&quot;,&quot;manualOverrideText&quot;:&quot;&quot;},&quot;citationTag&quot;:&quot;MENDELEY_CITATION_v3_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&quot;,&quot;citationItems&quot;:[{&quot;id&quot;:&quot;d77ead03-d45b-391f-b98c-11a715af86d6&quot;,&quot;itemData&quot;:{&quot;type&quot;:&quot;article-journal&quot;,&quot;id&quot;:&quot;d77ead03-d45b-391f-b98c-11a715af86d6&quot;,&quot;title&quot;:&quot;ChEMBL web services: streamlining access to drug discovery data and utilities&quot;,&quot;groupId&quot;:&quot;0426c3e1-6d28-326a-8410-5ba2185c4c1b&quot;,&quot;author&quot;:[{&quot;family&quot;:&quot;Davies&quot;,&quot;given&quot;:&quot;Mark&quot;,&quot;parse-names&quot;:false,&quot;dropping-particle&quot;:&quot;&quot;,&quot;non-dropping-particle&quot;:&quot;&quot;},{&quot;family&quot;:&quot;Nowotka&quot;,&quot;given&quot;:&quot;Michał&quot;,&quot;parse-names&quot;:false,&quot;dropping-particle&quot;:&quot;&quot;,&quot;non-dropping-particle&quot;:&quot;&quot;},{&quot;family&quot;:&quot;Papadatos&quot;,&quot;given&quot;:&quot;George&quot;,&quot;parse-names&quot;:false,&quot;dropping-particle&quot;:&quot;&quot;,&quot;non-dropping-particle&quot;:&quot;&quot;},{&quot;family&quot;:&quot;Dedman&quot;,&quot;given&quot;:&quot;Nathan&quot;,&quot;parse-names&quot;:false,&quot;dropping-particle&quot;:&quot;&quot;,&quot;non-dropping-particle&quot;:&quot;&quot;},{&quot;family&quot;:&quot;Gaulton&quot;,&quot;given&quot;:&quot;Anna&quot;,&quot;parse-names&quot;:false,&quot;dropping-particle&quot;:&quot;&quot;,&quot;non-dropping-particle&quot;:&quot;&quot;},{&quot;family&quot;:&quot;Atkinson&quot;,&quot;given&quot;:&quot;Francis&quot;,&quot;parse-names&quot;:false,&quot;dropping-particle&quot;:&quot;&quot;,&quot;non-dropping-particle&quot;:&quot;&quot;},{&quot;family&quot;:&quot;Bellis&quot;,&quot;given&quot;:&quot;Louisa&quot;,&quot;parse-names&quot;:false,&quot;dropping-particle&quot;:&quot;&quot;,&quot;non-dropping-particle&quot;:&quot;&quot;},{&quot;family&quot;:&quot;Overington&quot;,&quot;given&quot;:&quot;John P.&quot;,&quot;parse-names&quot;:false,&quot;dropping-particle&quot;:&quot;&quot;,&quot;non-dropping-particle&quot;:&quot;&quot;}],&quot;container-title&quot;:&quot;Nucleic Acids Research&quot;,&quot;container-title-short&quot;:&quot;Nucleic Acids Res&quot;,&quot;accessed&quot;:{&quot;date-parts&quot;:[[2024,5,4]]},&quot;DOI&quot;:&quot;10.1093/NAR/GKV352&quot;,&quot;ISSN&quot;:&quot;13624962&quot;,&quot;PMID&quot;:&quot;25883136&quot;,&quot;URL&quot;:&quot;/pmc/articles/PMC4489243/&quot;,&quot;issued&quot;:{&quot;date-parts&quot;:[[2015,7,7]]},&quot;page&quot;:&quot;W612&quot;,&quot;abstract&quot;:&quot;ChEMBL is now a well-established resource in the fields of drug discovery and medicinal chemistry research. The ChEMBL database curates and stores standardized bioactivity, molecule, target and drug data extracted from multiple sources, including the primary medicinal chemistry literature. Programmatic access to ChEMBL data has been improved by a recent update to the ChEMBL web services (version 2.0.x, https://www.ebi.ac.uk/chembl/api/data/docs), which exposes significantly more data from the underlying database and introduces new functionality. To complement the datafocused services, a utility service (version 1.0.x, https://www.ebi.ac.uk/chembl/api/utils/docs), which provides RESTful access to commonly used cheminformatics methods, has also been concurrently developed. The ChEMBL web services can be used together or independently to build applications and data processing workflows relevant to drug discovery and chemical biology.&quot;,&quot;publisher&quot;:&quot;Oxford University Press&quot;,&quot;issue&quot;:&quot;Web Server issue&quot;,&quot;volume&quot;:&quot;43&quot;},&quot;isTemporary&quot;:false}]},{&quot;citationID&quot;:&quot;MENDELEY_CITATION_d3eeb2e9-1bf3-45a6-9a41-91092d7b8f3d&quot;,&quot;properties&quot;:{&quot;noteIndex&quot;:0},&quot;isEdited&quot;:false,&quot;manualOverride&quot;:{&quot;isManuallyOverridden&quot;:false,&quot;citeprocText&quot;:&quot;(Van &amp;#38; Fred, 2009)&quot;,&quot;manualOverrideText&quot;:&quot;&quot;},&quot;citationTag&quot;:&quot;MENDELEY_CITATION_v3_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&quot;,&quot;citationItems&quot;:[{&quot;id&quot;:&quot;f5dfe444-4ee2-3061-8ccd-6cff67c0c52b&quot;,&quot;itemData&quot;:{&quot;type&quot;:&quot;book&quot;,&quot;id&quot;:&quot;f5dfe444-4ee2-3061-8ccd-6cff67c0c52b&quot;,&quot;title&quot;:&quot;Python 3 Reference Manual&quot;,&quot;groupId&quot;:&quot;0426c3e1-6d28-326a-8410-5ba2185c4c1b&quot;,&quot;author&quot;:[{&quot;family&quot;:&quot;Van&quot;,&quot;given&quot;:&quot;Rossum&quot;,&quot;parse-names&quot;:false,&quot;dropping-particle&quot;:&quot;&quot;,&quot;non-dropping-particle&quot;:&quot;&quot;},{&quot;family&quot;:&quot;Fred&quot;,&quot;given&quot;:&quot;L.&quot;,&quot;parse-names&quot;:false,&quot;dropping-particle&quot;:&quot;&quot;,&quot;non-dropping-particle&quot;:&quot;&quot;}],&quot;issued&quot;:{&quot;date-parts&quot;:[[2009]]},&quot;publisher-place&quot;:&quot;Scotts Valley, CA&quot;,&quot;publisher&quot;:&quot;CreateSpace&quot;},&quot;isTemporary&quot;:false}]},{&quot;citationID&quot;:&quot;MENDELEY_CITATION_ad392dec-6281-44ac-ac30-f69a3bf97aa0&quot;,&quot;properties&quot;:{&quot;noteIndex&quot;:0},&quot;isEdited&quot;:false,&quot;manualOverride&quot;:{&quot;isManuallyOverridden&quot;:false,&quot;citeprocText&quot;:&quot;(The pandas development team, 2020)&quot;,&quot;manualOverrideText&quot;:&quot;&quot;},&quot;citationTag&quot;:&quot;MENDELEY_CITATION_v3_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&quot;,&quot;citationItems&quot;:[{&quot;id&quot;:&quot;42b3fc60-eb2f-3495-82fa-99553c5cb3da&quot;,&quot;itemData&quot;:{&quot;type&quot;:&quot;article&quot;,&quot;id&quot;:&quot;42b3fc60-eb2f-3495-82fa-99553c5cb3da&quot;,&quot;title&quot;:&quot;pandas-dev/pandas: Pandas&quot;,&quot;groupId&quot;:&quot;0426c3e1-6d28-326a-8410-5ba2185c4c1b&quot;,&quot;author&quot;:[{&quot;family&quot;:&quot;The pandas development team&quot;,&quot;given&quot;:&quot;&quot;,&quot;parse-names&quot;:false,&quot;dropping-particle&quot;:&quot;&quot;,&quot;non-dropping-particle&quot;:&quot;&quot;}],&quot;number&quot;:&quot;2.1.4&quot;,&quot;issued&quot;:{&quot;date-parts&quot;:[[2020,2]]},&quot;publisher&quot;:&quot;Zenodo&quot;},&quot;isTemporary&quot;:false}]}]"/>
+    <we:property name="MENDELEY_CITATIONS" value="[{&quot;citationID&quot;:&quot;MENDELEY_CITATION_6b66722c-746a-4fc5-ab69-089aa269da2a&quot;,&quot;properties&quot;:{&quot;noteIndex&quot;:0},&quot;isEdited&quot;:false,&quot;manualOverride&quot;:{&quot;isManuallyOverridden&quot;:false,&quot;citeprocText&quot;:&quot;(OPS, 2023)&quot;,&quot;manualOverrideText&quot;:&quot;&quot;},&quot;citationTag&quot;:&quot;MENDELEY_CITATION_v3_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&quot;,&quot;citationItems&quot;:[{&quot;id&quot;:&quot;824a9d0b-646d-3b44-9684-afd909f29f91&quot;,&quot;itemData&quot;:{&quot;type&quot;:&quot;webpage&quot;,&quot;id&quot;:&quot;824a9d0b-646d-3b44-9684-afd909f29f91&quot;,&quot;title&quot;:&quot;Demencia - OPS/OMS | Organización Panamericana de la Salud&quot;,&quot;groupId&quot;:&quot;0426c3e1-6d28-326a-8410-5ba2185c4c1b&quot;,&quot;author&quot;:[{&quot;family&quot;:&quot;OPS&quot;,&quot;given&quot;:&quot;&quot;,&quot;parse-names&quot;:false,&quot;dropping-particle&quot;:&quot;&quot;,&quot;non-dropping-particle&quot;:&quot;&quot;}],&quot;accessed&quot;:{&quot;date-parts&quot;:[[2024,4,22]]},&quot;URL&quot;:&quot;https://www.paho.org/es/temas/demencia&quot;,&quot;issued&quot;:{&quot;date-parts&quot;:[[2023]]}},&quot;isTemporary&quot;:false}]},{&quot;citationID&quot;:&quot;MENDELEY_CITATION_f69ba623-89d0-4a64-a286-15338afd2b1e&quot;,&quot;properties&quot;:{&quot;noteIndex&quot;:0},&quot;isEdited&quot;:false,&quot;manualOverride&quot;:{&quot;isManuallyOverridden&quot;:false,&quot;citeprocText&quot;:&quot;(Medline, 2024)&quot;,&quot;manualOverrideText&quot;:&quot;&quot;},&quot;citationTag&quot;:&quot;MENDELEY_CITATION_v3_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&quot;,&quot;citationItems&quot;:[{&quot;id&quot;:&quot;f5343806-b902-3f07-949f-37abb24948cc&quot;,&quot;itemData&quot;:{&quot;type&quot;:&quot;webpage&quot;,&quot;id&quot;:&quot;f5343806-b902-3f07-949f-37abb24948cc&quot;,&quot;title&quot;:&quot;Demencia: MedlinePlus enciclopedia médica&quot;,&quot;groupId&quot;:&quot;0426c3e1-6d28-326a-8410-5ba2185c4c1b&quot;,&quot;author&quot;:[{&quot;family&quot;:&quot;Medline&quot;,&quot;given&quot;:&quot;&quot;,&quot;parse-names&quot;:false,&quot;dropping-particle&quot;:&quot;&quot;,&quot;non-dropping-particle&quot;:&quot;&quot;}],&quot;accessed&quot;:{&quot;date-parts&quot;:[[2024,5,1]]},&quot;URL&quot;:&quot;https://medlineplus.gov/spanish/ency/article/000739.htm&quot;,&quot;issued&quot;:{&quot;date-parts&quot;:[[2024]]}},&quot;isTemporary&quot;:false}]},{&quot;citationID&quot;:&quot;MENDELEY_CITATION_686919aa-7a5c-48a4-ad62-7f4ca9c41476&quot;,&quot;properties&quot;:{&quot;noteIndex&quot;:0},&quot;isEdited&quot;:false,&quot;manualOverride&quot;:{&quot;isManuallyOverridden&quot;:false,&quot;citeprocText&quot;:&quot;(WHO, 2023)&quot;,&quot;manualOverrideText&quot;:&quot;&quot;},&quot;citationTag&quot;:&quot;MENDELEY_CITATION_v3_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&quot;,&quot;citationItems&quot;:[{&quot;id&quot;:&quot;cfd55636-fb4e-3577-a99d-8d0701e6ad2a&quot;,&quot;itemData&quot;:{&quot;type&quot;:&quot;webpage&quot;,&quot;id&quot;:&quot;cfd55636-fb4e-3577-a99d-8d0701e6ad2a&quot;,&quot;title&quot;:&quot;Demencia&quot;,&quot;groupId&quot;:&quot;0426c3e1-6d28-326a-8410-5ba2185c4c1b&quot;,&quot;author&quot;:[{&quot;family&quot;:&quot;WHO&quot;,&quot;given&quot;:&quot;&quot;,&quot;parse-names&quot;:false,&quot;dropping-particle&quot;:&quot;&quot;,&quot;non-dropping-particle&quot;:&quot;&quot;}],&quot;accessed&quot;:{&quot;date-parts&quot;:[[2024,5,1]]},&quot;URL&quot;:&quot;https://www.who.int/es/news-room/fact-sheets/detail/dementia&quot;,&quot;issued&quot;:{&quot;date-parts&quot;:[[2023]]}},&quot;isTemporary&quot;:false}]},{&quot;citationID&quot;:&quot;MENDELEY_CITATION_6468a195-d42b-4236-8900-9a0a35a52f61&quot;,&quot;properties&quot;:{&quot;noteIndex&quot;:0},&quot;isEdited&quot;:false,&quot;manualOverride&quot;:{&quot;isManuallyOverridden&quot;:false,&quot;citeprocText&quot;:&quot;(OPS, 2023)&quot;,&quot;manualOverrideText&quot;:&quot;&quot;},&quot;citationTag&quot;:&quot;MENDELEY_CITATION_v3_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&quot;,&quot;citationItems&quot;:[{&quot;id&quot;:&quot;824a9d0b-646d-3b44-9684-afd909f29f91&quot;,&quot;itemData&quot;:{&quot;type&quot;:&quot;webpage&quot;,&quot;id&quot;:&quot;824a9d0b-646d-3b44-9684-afd909f29f91&quot;,&quot;title&quot;:&quot;Demencia - OPS/OMS | Organización Panamericana de la Salud&quot;,&quot;groupId&quot;:&quot;0426c3e1-6d28-326a-8410-5ba2185c4c1b&quot;,&quot;author&quot;:[{&quot;family&quot;:&quot;OPS&quot;,&quot;given&quot;:&quot;&quot;,&quot;parse-names&quot;:false,&quot;dropping-particle&quot;:&quot;&quot;,&quot;non-dropping-particle&quot;:&quot;&quot;}],&quot;accessed&quot;:{&quot;date-parts&quot;:[[2024,4,22]]},&quot;URL&quot;:&quot;https://www.paho.org/es/temas/demencia&quot;,&quot;issued&quot;:{&quot;date-parts&quot;:[[2023]]}},&quot;isTemporary&quot;:false}]},{&quot;citationID&quot;:&quot;MENDELEY_CITATION_b18ca942-f354-454c-83e1-16d4dc593514&quot;,&quot;properties&quot;:{&quot;noteIndex&quot;:0},&quot;isEdited&quot;:false,&quot;manualOverride&quot;:{&quot;isManuallyOverridden&quot;:false,&quot;citeprocText&quot;:&quot;(Stelzmann et al., 1995)&quot;,&quot;manualOverrideText&quot;:&quot;&quot;},&quot;citationTag&quot;:&quot;MENDELEY_CITATION_v3_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&quot;,&quot;citationItems&quot;:[{&quot;id&quot;:&quot;ee315972-843c-37d8-81e4-e344113921af&quot;,&quot;itemData&quot;:{&quot;type&quot;:&quot;article-journal&quot;,&quot;id&quot;:&quot;ee315972-843c-37d8-81e4-e344113921af&quot;,&quot;title&quot;:&quot;An English translation of Alzheimer's 1907 paper, \&quot;Uber eine eigenartige Erkankung der Hirnrinde\&quot;&quot;,&quot;groupId&quot;:&quot;0426c3e1-6d28-326a-8410-5ba2185c4c1b&quot;,&quot;author&quot;:[{&quot;family&quot;:&quot;Stelzmann&quot;,&quot;given&quot;:&quot;Rainulf A.&quot;,&quot;parse-names&quot;:false,&quot;dropping-particle&quot;:&quot;&quot;,&quot;non-dropping-particle&quot;:&quot;&quot;},{&quot;family&quot;:&quot;Norman Schnitzlein&quot;,&quot;given&quot;:&quot;H.&quot;,&quot;parse-names&quot;:false,&quot;dropping-particle&quot;:&quot;&quot;,&quot;non-dropping-particle&quot;:&quot;&quot;},{&quot;family&quot;:&quot;Reed Murtagh&quot;,&quot;given&quot;:&quot;F.&quot;,&quot;parse-names&quot;:false,&quot;dropping-particle&quot;:&quot;&quot;,&quot;non-dropping-particle&quot;:&quot;&quot;}],&quot;container-title&quot;:&quot;Clinical anatomy (New York, N.Y.)&quot;,&quot;container-title-short&quot;:&quot;Clin Anat&quot;,&quot;accessed&quot;:{&quot;date-parts&quot;:[[2024,5,4]]},&quot;DOI&quot;:&quot;10.1002/CA.980080612&quot;,&quot;ISSN&quot;:&quot;0897-3806&quot;,&quot;PMID&quot;:&quot;8713166&quot;,&quot;URL&quot;:&quot;https://pubmed.ncbi.nlm.nih.gov/8713166/&quot;,&quot;issued&quot;:{&quot;date-parts&quot;:[[1995]]},&quot;page&quot;:&quot;429-431&quot;,&quot;publisher&quot;:&quot;Clin Anat&quot;,&quot;issue&quot;:&quot;6&quot;,&quot;volume&quot;:&quot;8&quot;},&quot;isTemporary&quot;:false}]},{&quot;citationID&quot;:&quot;MENDELEY_CITATION_8a2255d6-f9ef-4ad2-9c4e-78664b11a784&quot;,&quot;properties&quot;:{&quot;noteIndex&quot;:0},&quot;isEdited&quot;:false,&quot;manualOverride&quot;:{&quot;isManuallyOverridden&quot;:false,&quot;citeprocText&quot;:&quot;(IMSS, 2015)&quot;,&quot;manualOverrideText&quot;:&quot;&quot;},&quot;citationTag&quot;:&quot;MENDELEY_CITATION_v3_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&quot;,&quot;citationItems&quot;:[{&quot;id&quot;:&quot;a37e27f9-08b5-392f-b585-08c93205aa2d&quot;,&quot;itemData&quot;:{&quot;type&quot;:&quot;webpage&quot;,&quot;id&quot;:&quot;a37e27f9-08b5-392f-b585-08c93205aa2d&quot;,&quot;title&quot;:&quot;Enfermedad de Alzheimer&quot;,&quot;groupId&quot;:&quot;0426c3e1-6d28-326a-8410-5ba2185c4c1b&quot;,&quot;author&quot;:[{&quot;family&quot;:&quot;IMSS&quot;,&quot;given&quot;:&quot;&quot;,&quot;parse-names&quot;:false,&quot;dropping-particle&quot;:&quot;&quot;,&quot;non-dropping-particle&quot;:&quot;&quot;}],&quot;accessed&quot;:{&quot;date-parts&quot;:[[2024,5,1]]},&quot;URL&quot;:&quot;https://www.imss.gob.mx/salud-en-linea/enfermedad-alzheimer&quot;,&quot;issued&quot;:{&quot;date-parts&quot;:[[2015]]}},&quot;isTemporary&quot;:false}]},{&quot;citationID&quot;:&quot;MENDELEY_CITATION_f7afe293-d55c-406e-b1b7-5d6109c8e729&quot;,&quot;properties&quot;:{&quot;noteIndex&quot;:0},&quot;isEdited&quot;:false,&quot;manualOverride&quot;:{&quot;isManuallyOverridden&quot;:false,&quot;citeprocText&quot;:&quot;(SSA México, 2021)&quot;,&quot;manualOverrideText&quot;:&quot;&quot;},&quot;citationTag&quot;:&quot;MENDELEY_CITATION_v3_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&quot;,&quot;citationItems&quot;:[{&quot;id&quot;:&quot;4dd954c0-a1c2-3985-b1a5-9d6be51da2cf&quot;,&quot;itemData&quot;:{&quot;type&quot;:&quot;webpage&quot;,&quot;id&quot;:&quot;4dd954c0-a1c2-3985-b1a5-9d6be51da2cf&quot;,&quot;title&quot;:&quot;Enfermedad de Alzheimer, demencia más común que afecta a personas adultas mayores | Secretaría de Salud | Gobierno | gob.mx&quot;,&quot;groupId&quot;:&quot;0426c3e1-6d28-326a-8410-5ba2185c4c1b&quot;,&quot;author&quot;:[{&quot;family&quot;:&quot;SSA México&quot;,&quot;given&quot;:&quot;&quot;,&quot;parse-names&quot;:false,&quot;dropping-particle&quot;:&quot;&quot;,&quot;non-dropping-particle&quot;:&quot;&quot;}],&quot;accessed&quot;:{&quot;date-parts&quot;:[[2024,5,1]]},&quot;URL&quot;:&quot;https://www.gob.mx/salud/es/articulos/enfermedad-de-alzheimer-demencia-mas-comun-que-afecta-a-personas-adultas-mayores?idiom=es&quot;,&quot;issued&quot;:{&quot;date-parts&quot;:[[2021]]}},&quot;isTemporary&quot;:false}]},{&quot;citationID&quot;:&quot;MENDELEY_CITATION_38f3c699-314b-4174-8257-e7940e335264&quot;,&quot;properties&quot;:{&quot;noteIndex&quot;:0},&quot;isEdited&quot;:false,&quot;manualOverride&quot;:{&quot;isManuallyOverridden&quot;:false,&quot;citeprocText&quot;:&quot;(Sun et al., 2012)&quot;,&quot;manualOverrideText&quot;:&quot;&quot;},&quot;citationTag&quot;:&quot;MENDELEY_CITATION_v3_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&quot;,&quot;citationItems&quot;:[{&quot;id&quot;:&quot;9fe69bf9-1ae1-3920-bdc0-981cc2d600bb&quot;,&quot;itemData&quot;:{&quot;type&quot;:&quot;article-journal&quot;,&quot;id&quot;:&quot;9fe69bf9-1ae1-3920-bdc0-981cc2d600bb&quot;,&quot;title&quot;:&quot;Regulation of β-site APP-cleaving enzyme 1 gene expression and its role in Alzheimer’s Disease&quot;,&quot;groupId&quot;:&quot;0426c3e1-6d28-326a-8410-5ba2185c4c1b&quot;,&quot;author&quot;:[{&quot;family&quot;:&quot;Sun&quot;,&quot;given&quot;:&quot;Xiulian&quot;,&quot;parse-names&quot;:false,&quot;dropping-particle&quot;:&quot;&quot;,&quot;non-dropping-particle&quot;:&quot;&quot;},{&quot;family&quot;:&quot;Bromley-Brits&quot;,&quot;given&quot;:&quot;Kelley&quot;,&quot;parse-names&quot;:false,&quot;dropping-particle&quot;:&quot;&quot;,&quot;non-dropping-particle&quot;:&quot;&quot;},{&quot;family&quot;:&quot;Song&quot;,&quot;given&quot;:&quot;Weihong&quot;,&quot;parse-names&quot;:false,&quot;dropping-particle&quot;:&quot;&quot;,&quot;non-dropping-particle&quot;:&quot;&quot;}],&quot;container-title&quot;:&quot;Journal of Neurochemistry&quot;,&quot;container-title-short&quot;:&quot;J Neurochem&quot;,&quot;accessed&quot;:{&quot;date-parts&quot;:[[2024,5,6]]},&quot;DOI&quot;:&quot;10.1111/J.1471-4159.2011.07515.X&quot;,&quot;ISSN&quot;:&quot;1471-4159&quot;,&quot;PMID&quot;:&quot;22122349&quot;,&quot;URL&quot;:&quot;https://onlinelibrary.wiley.com/doi/full/10.1111/j.1471-4159.2011.07515.x&quot;,&quot;issued&quot;:{&quot;date-parts&quot;:[[2012,1]]},&quot;page&quot;:&quot;62-70&quot;,&quot;abstract&quot;:&quot;Alzheimer's disease (AD) is the most common neurodegenerative disorder leading to dementia. Neuritic plaques are the hallmark neuropathology in AD brains. Proteolytic processing of amyloid-β precursor protein at the β site by beta-site amyloid-β precursor protein-cleaving enzyme 1 (BACE1) is essential to generate Aβ, a central component of the neuritic plaques. BACE1 is increased in some sporadic AD brains, and dysregulation of BACE1 gene expression plays an important role in AD pathogenesis. This review will focus on the regulation of BACE1 gene expression at the transcriptional, post-transcriptional, translation initiation, translational and post-translational levels, and its role in AD pathogenesis. Further studies on BACE1 gene expression regulation will greatly contribute to our understanding of AD pathogenesis and reveal potential novel approaches for AD prevention and drug development. © 2011 International Society for Neurochemistry.&quot;,&quot;publisher&quot;:&quot;John Wiley &amp; Sons, Ltd&quot;,&quot;issue&quot;:&quot;SUPPL. 1&quot;,&quot;volume&quot;:&quot;120&quot;},&quot;isTemporary&quot;:false}]},{&quot;citationID&quot;:&quot;MENDELEY_CITATION_f319e741-5d19-4ff3-abcf-12da8d85c351&quot;,&quot;properties&quot;:{&quot;noteIndex&quot;:0},&quot;isEdited&quot;:false,&quot;manualOverride&quot;:{&quot;isManuallyOverridden&quot;:false,&quot;citeprocText&quot;:&quot;(Johnson &amp;#38; Stoothoff, 2004)&quot;,&quot;manualOverrideText&quot;:&quot;&quot;},&quot;citationTag&quot;:&quot;MENDELEY_CITATION_v3_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&quot;,&quot;citationItems&quot;:[{&quot;id&quot;:&quot;49e2ff89-0299-305a-81e2-23d87281d319&quot;,&quot;itemData&quot;:{&quot;type&quot;:&quot;article-journal&quot;,&quot;id&quot;:&quot;49e2ff89-0299-305a-81e2-23d87281d319&quot;,&quot;title&quot;:&quot;Tau phosphorylation in neuronal cell function and dysfunction&quot;,&quot;groupId&quot;:&quot;0426c3e1-6d28-326a-8410-5ba2185c4c1b&quot;,&quot;author&quot;:[{&quot;family&quot;:&quot;Johnson&quot;,&quot;given&quot;:&quot;Gail V.W.&quot;,&quot;parse-names&quot;:false,&quot;dropping-particle&quot;:&quot;&quot;,&quot;non-dropping-particle&quot;:&quot;&quot;},{&quot;family&quot;:&quot;Stoothoff&quot;,&quot;given&quot;:&quot;William H.&quot;,&quot;parse-names&quot;:false,&quot;dropping-particle&quot;:&quot;&quot;,&quot;non-dropping-particle&quot;:&quot;&quot;}],&quot;container-title&quot;:&quot;Journal of Cell Science&quot;,&quot;container-title-short&quot;:&quot;J Cell Sci&quot;,&quot;accessed&quot;:{&quot;date-parts&quot;:[[2024,5,6]]},&quot;DOI&quot;:&quot;10.1242/JCS.01558&quot;,&quot;ISSN&quot;:&quot;0021-9533&quot;,&quot;PMID&quot;:&quot;15537830&quot;,&quot;URL&quot;:&quot;https://dx.doi.org/10.1242/jcs.01558&quot;,&quot;issued&quot;:{&quot;date-parts&quot;:[[2004,11,15]]},&quot;page&quot;:&quot;5721-5729&quot;,&quot;abstract&quot;:&quot;Tau is a group of neuronal microtubule-associated proteins that are formed by alternative mRNA splicing and accumulate in neurofibrillary tangles in Alzheimer's disease (AD) brain. Tau plays a key role in regulating microtubule dynamics, axonal transport and neurite outgrowth, and all these functions of tau are modulated by site-specific phosphorylation. There is significant evidence that a disruption of normal phosphorylation events results in tau dysfunction in neurodegenerative diseases, such as AD, and is a contributing factor to the pathogenic processes. Indeed, the abnormal tau phosphorylation that occurs in neurodegenerative conditions not only results in a toxic loss of function (e.g. decreased microtubule binding) but probably also a toxic gain of function (e.g. increased tau-tau interactions). Although tau is phosphorylated in vitro by numerous protein kinases, how many of these actually phosphorylate tau in vivo is unclear. Identification of the protein kinases that phosphorylate tau in vivo in both physiological and pathological processes could provide potential therapeutic targets for the treatment of AD and other neurodegenerative diseases in which there is tau pathology.&quot;,&quot;publisher&quot;:&quot;The Company of Biologists&quot;,&quot;issue&quot;:&quot;24&quot;,&quot;volume&quot;:&quot;117&quot;},&quot;isTemporary&quot;:false}]},{&quot;citationID&quot;:&quot;MENDELEY_CITATION_2dbb64d1-fec0-411b-8f0b-82586aea9646&quot;,&quot;properties&quot;:{&quot;noteIndex&quot;:0},&quot;isEdited&quot;:false,&quot;manualOverride&quot;:{&quot;isManuallyOverridden&quot;:false,&quot;citeprocText&quot;:&quot;(Sanabria-Castro et al., 2017)&quot;,&quot;manualOverrideText&quot;:&quot;&quot;},&quot;citationTag&quot;:&quot;MENDELEY_CITATION_v3_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&quot;,&quot;citationItems&quot;:[{&quot;id&quot;:&quot;1afa2725-2af6-3eb6-815b-d68dffb38590&quot;,&quot;itemData&quot;:{&quot;type&quot;:&quot;article-journal&quot;,&quot;id&quot;:&quot;1afa2725-2af6-3eb6-815b-d68dffb38590&quot;,&quot;title&quot;:&quot;Molecular Pathogenesis of Alzheimer's Disease: An Update&quot;,&quot;groupId&quot;:&quot;0426c3e1-6d28-326a-8410-5ba2185c4c1b&quot;,&quot;author&quot;:[{&quot;family&quot;:&quot;Sanabria-Castro&quot;,&quot;given&quot;:&quot;Alfredo&quot;,&quot;parse-names&quot;:false,&quot;dropping-particle&quot;:&quot;&quot;,&quot;non-dropping-particle&quot;:&quot;&quot;},{&quot;family&quot;:&quot;Alvarado-Echeverría&quot;,&quot;given&quot;:&quot;Ileana&quot;,&quot;parse-names&quot;:false,&quot;dropping-particle&quot;:&quot;&quot;,&quot;non-dropping-particle&quot;:&quot;&quot;},{&quot;family&quot;:&quot;Monge-Bonilla&quot;,&quot;given&quot;:&quot;Cecilia&quot;,&quot;parse-names&quot;:false,&quot;dropping-particle&quot;:&quot;&quot;,&quot;non-dropping-particle&quot;:&quot;&quot;}],&quot;container-title&quot;:&quot;Annals of Neurosciences&quot;,&quot;container-title-short&quot;:&quot;Ann Neurosci&quot;,&quot;accessed&quot;:{&quot;date-parts&quot;:[[2024,5,4]]},&quot;DOI&quot;:&quot;10.1159/000464422&quot;,&quot;ISSN&quot;:&quot;0972-7531&quot;,&quot;PMID&quot;:&quot;28588356&quot;,&quot;URL&quot;:&quot;https://dx.doi.org/10.1159/000464422&quot;,&quot;issued&quot;:{&quot;date-parts&quot;:[[2017,5,5]]},&quot;page&quot;:&quot;46-54&quot;,&quot;abstract&quot;:&quot;Dementia is a chronic or progressive syndrome, characterized by impaired cognitive capacity beyond what could be considered a consequence of normal aging. It affects the memory, thinking process, orientation, comprehension, calculation, learning ability, language, and judgment; although awareness is usually unaffected. Alzheimer’s disease (AD) is the most common form of dementia; symptoms include memory loss, difficulty solving problems, disorientation in time and space, among others. The disease was first described in 1906 at a conference in Tubingen, Germany by Alois Alzheimer. One hundred and ten years since its first documentation, many aspects of the pathophysiology of AD have been discovered and understood, however gaps of knowledge continue to exist. This literature review summarizes the main underlying neurobiological mechanisms in AD, including the theory with emphasis on amyloid peptide, cholinergic hypothesis, glutamatergic neurotransmission, the role of tau protein, and the involvement of oxidative stress and calcium.&quot;,&quot;publisher&quot;:&quot;S. Karger AG&quot;,&quot;issue&quot;:&quot;1&quot;,&quot;volume&quot;:&quot;24&quot;},&quot;isTemporary&quot;:false}]},{&quot;citationID&quot;:&quot;MENDELEY_CITATION_2ab26f14-2c85-4b14-9feb-e0d670a37703&quot;,&quot;properties&quot;:{&quot;noteIndex&quot;:0},&quot;isEdited&quot;:false,&quot;manualOverride&quot;:{&quot;isManuallyOverridden&quot;:false,&quot;citeprocText&quot;:&quot;(Cummings et al., 2007)&quot;,&quot;manualOverrideText&quot;:&quot;&quot;},&quot;citationTag&quot;:&quot;MENDELEY_CITATION_v3_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&quot;,&quot;citationItems&quot;:[{&quot;id&quot;:&quot;2e15bf2a-17c0-3acb-9792-17d062206fff&quot;,&quot;itemData&quot;:{&quot;type&quot;:&quot;article-journal&quot;,&quot;id&quot;:&quot;2e15bf2a-17c0-3acb-9792-17d062206fff&quot;,&quot;title&quot;:&quot;Disease-modifying therapies for Alzheimer disease: challenges to early intervention&quot;,&quot;groupId&quot;:&quot;0426c3e1-6d28-326a-8410-5ba2185c4c1b&quot;,&quot;author&quot;:[{&quot;family&quot;:&quot;Cummings&quot;,&quot;given&quot;:&quot;Jeffrey L.&quot;,&quot;parse-names&quot;:false,&quot;dropping-particle&quot;:&quot;&quot;,&quot;non-dropping-particle&quot;:&quot;&quot;},{&quot;family&quot;:&quot;Doody&quot;,&quot;given&quot;:&quot;Rachelle&quot;,&quot;parse-names&quot;:false,&quot;dropping-particle&quot;:&quot;&quot;,&quot;non-dropping-particle&quot;:&quot;&quot;},{&quot;family&quot;:&quot;Clark&quot;,&quot;given&quot;:&quot;Christopher&quot;,&quot;parse-names&quot;:false,&quot;dropping-particle&quot;:&quot;&quot;,&quot;non-dropping-particle&quot;:&quot;&quot;}],&quot;container-title&quot;:&quot;Neurology&quot;,&quot;container-title-short&quot;:&quot;Neurology&quot;,&quot;accessed&quot;:{&quot;date-parts&quot;:[[2024,5,6]]},&quot;DOI&quot;:&quot;10.1212/01.WNL.0000295996.54210.69&quot;,&quot;ISSN&quot;:&quot;1526-632X&quot;,&quot;PMID&quot;:&quot;17938373&quot;,&quot;URL&quot;:&quot;https://pubmed.ncbi.nlm.nih.gov/17938373/&quot;,&quot;issued&quot;:{&quot;date-parts&quot;:[[2007]]},&quot;page&quot;:&quot;1622-1634&quot;,&quot;abstract&quot;:&quot;Prevention of Alzheimer disease (AD) is a national and global imperative. Therapy is optimally initiated when individuals are asymptomatic or exhibit mild cognitive impairment (MCI). Development of therapeutically beneficial compounds requires the creation of clinical trial methodologies for primary and secondary prevention. Populations in primary prevention trials selected only on the basis of age will have low rates of emergent MCI or AD. Epidemiologically based risk factors or biomarkers can be used to enrich trials and increase the likelihood of disease occurrence during the trial. Enrichment strategies for clinical trials with MCI include use of biomarkers such as amyloid imaging, MRI with demonstration of medial temporal lobe atrophy, bilateral parietal hypometabolism on PET, and reduced amyloid beta peptide and increased tau protein in CSF. Neuropsychological measures appropriate for trials of MCI may not be identical to those measures most suited for AD trials. Attention to these and other features of trial design, clinical assessment, and use of biomarkers is critical to improving the detection of disease-modifying effects of emerging therapies in presymptomatic or minimally symptomatic populations. The neurologic health of the growing aging population demands disease-modifying therapies and the development of methods to identify and test promising candidate agents. ©2007AAN Enterprises, Inc.&quot;,&quot;publisher&quot;:&quot;Neurology&quot;,&quot;issue&quot;:&quot;16&quot;,&quot;volume&quot;:&quot;69&quot;},&quot;isTemporary&quot;:false}]},{&quot;citationID&quot;:&quot;MENDELEY_CITATION_9ca8ff42-bf14-4ba9-873a-8a5ab6e4e642&quot;,&quot;properties&quot;:{&quot;noteIndex&quot;:0},&quot;isEdited&quot;:false,&quot;manualOverride&quot;:{&quot;isManuallyOverridden&quot;:false,&quot;citeprocText&quot;:&quot;(Deane et al., 2009)&quot;,&quot;manualOverrideText&quot;:&quot;&quot;},&quot;citationTag&quot;:&quot;MENDELEY_CITATION_v3_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&quot;,&quot;citationItems&quot;:[{&quot;id&quot;:&quot;7644ee52-df73-34f3-8557-9ef750ae2c4a&quot;,&quot;itemData&quot;:{&quot;type&quot;:&quot;article-journal&quot;,&quot;id&quot;:&quot;7644ee52-df73-34f3-8557-9ef750ae2c4a&quot;,&quot;title&quot;:&quot;Clearance of amyloid-beta peptide across the blood-brain barrier: implication for therapies in Alzheimer's disease&quot;,&quot;groupId&quot;:&quot;0426c3e1-6d28-326a-8410-5ba2185c4c1b&quot;,&quot;author&quot;:[{&quot;family&quot;:&quot;Deane&quot;,&quot;given&quot;:&quot;R.&quot;,&quot;parse-names&quot;:false,&quot;dropping-particle&quot;:&quot;&quot;,&quot;non-dropping-particle&quot;:&quot;&quot;},{&quot;family&quot;:&quot;Bell&quot;,&quot;given&quot;:&quot;R.&quot;,&quot;parse-names&quot;:false,&quot;dropping-particle&quot;:&quot;&quot;,&quot;non-dropping-particle&quot;:&quot;&quot;},{&quot;family&quot;:&quot;Sagare&quot;,&quot;given&quot;:&quot;A.&quot;,&quot;parse-names&quot;:false,&quot;dropping-particle&quot;:&quot;&quot;,&quot;non-dropping-particle&quot;:&quot;&quot;},{&quot;family&quot;:&quot;Zlokovic&quot;,&quot;given&quot;:&quot;B.&quot;,&quot;parse-names&quot;:false,&quot;dropping-particle&quot;:&quot;&quot;,&quot;non-dropping-particle&quot;:&quot;&quot;}],&quot;container-title&quot;:&quot;CNS &amp; neurological disorders drug targets&quot;,&quot;container-title-short&quot;:&quot;CNS Neurol Disord Drug Targets&quot;,&quot;accessed&quot;:{&quot;date-parts&quot;:[[2024,5,6]]},&quot;DOI&quot;:&quot;10.2174/187152709787601867&quot;,&quot;ISSN&quot;:&quot;1996-3181&quot;,&quot;PMID&quot;:&quot;19275634&quot;,&quot;URL&quot;:&quot;https://pubmed.ncbi.nlm.nih.gov/19275634/&quot;,&quot;issued&quot;:{&quot;date-parts&quot;:[[2009,3,6]]},&quot;page&quot;:&quot;16-30&quot;,&quot;abstract&quot;:&quot;The main receptors for amyloid-beta peptide (Abeta) transport across the blood-brain barrier (BBB) from brain to blood and blood to brain are low-density lipoprotein receptor related protein-1 (LRP1) and receptor for advanced glycation end products (RAGE), respectively. In normal human plasma a soluble form of LRP1 (sLRP1) is a major endogenous brain Abeta 'sinker' that sequesters some 70 to 90 % of plasma Abeta peptides. In Alzheimer's disease (AD), the levels of sLRP1 and its capacity to bind Abeta are reduced which increases free Abeta fraction in plasma. This in turn may increase brain Abeta burden through decreased Abeta efflux and/or increased Abeta influx across the BBB. In Abeta immunotherapy, anti-Abeta antibody sequestration of plasma Abeta enhances the peripheral Abeta 'sink action'. However, in contrast to endogenous sLRP1 which does not penetrate the BBB, some anti-Abeta antibodies may slowly enter the brain which reduces the effectiveness of their sink action and may contribute to neuroinflammation and intracerebral hemorrhage. Anti-Abeta antibody/Abeta immune complexes are rapidly cleared from brain to blood via FcRn (neonatal Fc receptor) across the BBB. In a mouse model of AD, restoring plasma sLRP1 with recombinant LRP-IV cluster reduces brain Abeta burden and improves functional changes in cerebral blood flow (CBF) and behavioral responses, without causing neuroinflammation and/or hemorrhage. The C-terminal sequence of Abeta is required for its direct interaction with sLRP and LRP-IV cluster which is completely blocked by the receptor-associated protein (RAP) that does not directly bind Abeta. Therapies to increase LRP1 expression or reduce RAGE activity at the BBB and/or restore the peripheral Abeta 'sink' action, hold potential to reduce brain Abeta and inflammation, and improve CBF and functional recovery in AD models, and by extension in AD patients.&quot;,&quot;publisher&quot;:&quot;CNS Neurol Disord Drug Targets&quot;,&quot;issue&quot;:&quot;1&quot;,&quot;volume&quot;:&quot;8&quot;},&quot;isTemporary&quot;:false}]},{&quot;citationID&quot;:&quot;MENDELEY_CITATION_f7207564-aa6c-412b-833b-691ba63becb0&quot;,&quot;properties&quot;:{&quot;noteIndex&quot;:0},&quot;isEdited&quot;:false,&quot;manualOverride&quot;:{&quot;isManuallyOverridden&quot;:false,&quot;citeprocText&quot;:&quot;(Mohandas et al., 2009)&quot;,&quot;manualOverrideText&quot;:&quot;&quot;},&quot;citationTag&quot;:&quot;MENDELEY_CITATION_v3_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&quot;,&quot;citationItems&quot;:[{&quot;id&quot;:&quot;318ad3df-3abc-361e-8bc9-b0883842a7a9&quot;,&quot;itemData&quot;:{&quot;type&quot;:&quot;article-journal&quot;,&quot;id&quot;:&quot;318ad3df-3abc-361e-8bc9-b0883842a7a9&quot;,&quot;title&quot;:&quot;Neurobiology of Alzheimer's disease&quot;,&quot;groupId&quot;:&quot;0426c3e1-6d28-326a-8410-5ba2185c4c1b&quot;,&quot;author&quot;:[{&quot;family&quot;:&quot;Mohandas&quot;,&quot;given&quot;:&quot;E.&quot;,&quot;parse-names&quot;:false,&quot;dropping-particle&quot;:&quot;&quot;,&quot;non-dropping-particle&quot;:&quot;&quot;},{&quot;family&quot;:&quot;Rajmohan&quot;,&quot;given&quot;:&quot;V.&quot;,&quot;parse-names&quot;:false,&quot;dropping-particle&quot;:&quot;&quot;,&quot;non-dropping-particle&quot;:&quot;&quot;},{&quot;family&quot;:&quot;Raghunath&quot;,&quot;given&quot;:&quot;B.&quot;,&quot;parse-names&quot;:false,&quot;dropping-particle&quot;:&quot;&quot;,&quot;non-dropping-particle&quot;:&quot;&quot;}],&quot;container-title&quot;:&quot;Indian Journal of Psychiatry&quot;,&quot;container-title-short&quot;:&quot;Indian J Psychiatry&quot;,&quot;accessed&quot;:{&quot;date-parts&quot;:[[2024,5,6]]},&quot;DOI&quot;:&quot;10.4103/0019-5545.44908&quot;,&quot;ISSN&quot;:&quot;00195545&quot;,&quot;PMID&quot;:&quot;19742193&quot;,&quot;URL&quot;:&quot;/pmc/articles/PMC2738403/&quot;,&quot;issued&quot;:{&quot;date-parts&quot;:[[2009,1,1]]},&quot;page&quot;:&quot;55&quot;,&quot;abstract&quot;:&quot;Alzheimer′s disease (AD) is a devastating neurodegenerative disease, the most common among the dementing illnesses. The neuropathological hallmarks of AD include extracellular -amyloid (amyloid precursor protein (APP) deposits, intracellular neurofibrillary tangles (NFT)), dystrophic neuritis and amyloid angiopathy. The mismetabolism of APP and the defective clearance of amyloid generate a cascade of events including hyperphosphorylated tau () mediated breakdown of microtubular assembly and resultant synaptic failure which results in AD. The exact aetiopathogenesis of AD is still obscure. The preeminent hypotheses of AD include amyloid cascade hypothesis and tau hyperphosphorylation. The amyloid hypothesis states that extracellular amyloid plaques formed by aggregates of A peptide generated by the proteolytic cleavages of APP are central to AD pathology. Intracellular assembly states of the oligomeric and protofibrillar species may facilitate tau hyperphosphorylation, disruption of proteasome and mitochondria function, dysregulation of calcium homeostasis, synaptic failure, and cognitive dysfunction. The tau hypothesis states that excessive or abnormal phosphorylation of tau results in the transformation of normal adult tau into PHF-tau (paired helical filament) and NFTs. Vascular hypothesis is also proposed for AD and it concludes that advancing age and the presence of vascular risk factors create a Critically Attained Threshold of Cerebral Hypoperfusion (CATCH) which leads to cellular and subcellular pathology involving protein synthesis, development of plaques, inflammatory response, and synaptic damage leading to the manifestations of AD. Multiple other aetiological and pathogenetic hypotheses have been put forward including genetics, oxidative stress, dysfunctional calcium homeostasis, hormonal, inflammatory-immunologic, and cell cycle dysregulation with the resultant neurotransmitter dysfunctions and cognitive decline. The available therapeutic agents target only the neurotransmitter dysfunction in AD and agents specifically targeting the pathogenetic mechanisms like amyloid deposition and tau hyperphosphorylation might provide a definite therapeutic edge.&quot;,&quot;publisher&quot;:&quot;Wolters Kluwer -- Medknow Publications&quot;,&quot;issue&quot;:&quot;1&quot;,&quot;volume&quot;:&quot;51&quot;},&quot;isTemporary&quot;:false}]},{&quot;citationID&quot;:&quot;MENDELEY_CITATION_344024fe-9b58-4276-b2b9-24504077a925&quot;,&quot;properties&quot;:{&quot;noteIndex&quot;:0},&quot;isEdited&quot;:false,&quot;manualOverride&quot;:{&quot;isManuallyOverridden&quot;:false,&quot;citeprocText&quot;:&quot;(Sanabria-Castro et al., 2017)&quot;,&quot;manualOverrideText&quot;:&quot;&quot;},&quot;citationTag&quot;:&quot;MENDELEY_CITATION_v3_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&quot;,&quot;citationItems&quot;:[{&quot;id&quot;:&quot;1afa2725-2af6-3eb6-815b-d68dffb38590&quot;,&quot;itemData&quot;:{&quot;type&quot;:&quot;article-journal&quot;,&quot;id&quot;:&quot;1afa2725-2af6-3eb6-815b-d68dffb38590&quot;,&quot;title&quot;:&quot;Molecular Pathogenesis of Alzheimer's Disease: An Update&quot;,&quot;groupId&quot;:&quot;0426c3e1-6d28-326a-8410-5ba2185c4c1b&quot;,&quot;author&quot;:[{&quot;family&quot;:&quot;Sanabria-Castro&quot;,&quot;given&quot;:&quot;Alfredo&quot;,&quot;parse-names&quot;:false,&quot;dropping-particle&quot;:&quot;&quot;,&quot;non-dropping-particle&quot;:&quot;&quot;},{&quot;family&quot;:&quot;Alvarado-Echeverría&quot;,&quot;given&quot;:&quot;Ileana&quot;,&quot;parse-names&quot;:false,&quot;dropping-particle&quot;:&quot;&quot;,&quot;non-dropping-particle&quot;:&quot;&quot;},{&quot;family&quot;:&quot;Monge-Bonilla&quot;,&quot;given&quot;:&quot;Cecilia&quot;,&quot;parse-names&quot;:false,&quot;dropping-particle&quot;:&quot;&quot;,&quot;non-dropping-particle&quot;:&quot;&quot;}],&quot;container-title&quot;:&quot;Annals of Neurosciences&quot;,&quot;container-title-short&quot;:&quot;Ann Neurosci&quot;,&quot;accessed&quot;:{&quot;date-parts&quot;:[[2024,5,4]]},&quot;DOI&quot;:&quot;10.1159/000464422&quot;,&quot;ISSN&quot;:&quot;0972-7531&quot;,&quot;PMID&quot;:&quot;28588356&quot;,&quot;URL&quot;:&quot;https://dx.doi.org/10.1159/000464422&quot;,&quot;issued&quot;:{&quot;date-parts&quot;:[[2017,5,5]]},&quot;page&quot;:&quot;46-54&quot;,&quot;abstract&quot;:&quot;Dementia is a chronic or progressive syndrome, characterized by impaired cognitive capacity beyond what could be considered a consequence of normal aging. It affects the memory, thinking process, orientation, comprehension, calculation, learning ability, language, and judgment; although awareness is usually unaffected. Alzheimer’s disease (AD) is the most common form of dementia; symptoms include memory loss, difficulty solving problems, disorientation in time and space, among others. The disease was first described in 1906 at a conference in Tubingen, Germany by Alois Alzheimer. One hundred and ten years since its first documentation, many aspects of the pathophysiology of AD have been discovered and understood, however gaps of knowledge continue to exist. This literature review summarizes the main underlying neurobiological mechanisms in AD, including the theory with emphasis on amyloid peptide, cholinergic hypothesis, glutamatergic neurotransmission, the role of tau protein, and the involvement of oxidative stress and calcium.&quot;,&quot;publisher&quot;:&quot;S. Karger AG&quot;,&quot;issue&quot;:&quot;1&quot;,&quot;volume&quot;:&quot;24&quot;},&quot;isTemporary&quot;:false}]},{&quot;citationID&quot;:&quot;MENDELEY_CITATION_6efc2367-d299-4bb6-ac4c-7477f8a4e28b&quot;,&quot;properties&quot;:{&quot;noteIndex&quot;:0},&quot;isEdited&quot;:false,&quot;manualOverride&quot;:{&quot;isManuallyOverridden&quot;:false,&quot;citeprocText&quot;:&quot;(De Strooper, 2010)&quot;,&quot;manualOverrideText&quot;:&quot;&quot;},&quot;citationTag&quot;:&quot;MENDELEY_CITATION_v3_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&quot;,&quot;citationItems&quot;:[{&quot;id&quot;:&quot;dce25b27-4a8d-3dd8-b6d3-194f81bd77d1&quot;,&quot;itemData&quot;:{&quot;type&quot;:&quot;article-journal&quot;,&quot;id&quot;:&quot;dce25b27-4a8d-3dd8-b6d3-194f81bd77d1&quot;,&quot;title&quot;:&quot;Proteases and proteolysis in Alzheimer disease: a multifactorial view on the disease process&quot;,&quot;groupId&quot;:&quot;0426c3e1-6d28-326a-8410-5ba2185c4c1b&quot;,&quot;author&quot;:[{&quot;family&quot;:&quot;Strooper&quot;,&quot;given&quot;:&quot;Bart&quot;,&quot;parse-names&quot;:false,&quot;dropping-particle&quot;:&quot;&quot;,&quot;non-dropping-particle&quot;:&quot;De&quot;}],&quot;container-title&quot;:&quot;Physiological reviews&quot;,&quot;container-title-short&quot;:&quot;Physiol Rev&quot;,&quot;accessed&quot;:{&quot;date-parts&quot;:[[2024,5,6]]},&quot;DOI&quot;:&quot;10.1152/PHYSREV.00023.2009&quot;,&quot;ISSN&quot;:&quot;1522-1210&quot;,&quot;PMID&quot;:&quot;20393191&quot;,&quot;URL&quot;:&quot;https://pubmed.ncbi.nlm.nih.gov/20393191/&quot;,&quot;issued&quot;:{&quot;date-parts&quot;:[[2010,4]]},&quot;page&quot;:&quot;465-494&quot;,&quot;abstract&quot;:&quot;Alzheimer disease is characterized by the accumulation of abnormally folded protein fragments, i.e., amyloid beta peptide (Aβ) and tau that precipitate in amyloid plaques and neuronal tangles, respectively. In this review we discuss the complicated proteolytic pathways that are responsible for the generation and clearance of these fragments, and how disturbances in these pathways interact and provide a background for a novel understanding of Alzheimer disease as a multifactorial disorder. Recent insights evolve from the static view that the morphologically defined plaques and tangles are disease driving towards a more dynamic, biochemical view in which the intermediary soluble Aβ oligomers and soluble tau fragments are considered as the main mediators of neurotoxicity. The relevance of proteolytic pathways, centered on the generation and clearance of toxic Aβ, on the cleavage and nucleation of tau, and on the general proteostasis of the neurons, then becomes obvious. Blocking or stimulating these pathways provide, or have the potential to provide, interesting drug targets, which raises the hope that we will be able to provide a cure for this dreadful disorder. Copyright © 2010 the American Physiological Society.&quot;,&quot;publisher&quot;:&quot;Physiol Rev&quot;,&quot;issue&quot;:&quot;2&quot;,&quot;volume&quot;:&quot;90&quot;},&quot;isTemporary&quot;:false}]},{&quot;citationID&quot;:&quot;MENDELEY_CITATION_f212cb9f-35d9-4053-a90f-84a6418e1647&quot;,&quot;properties&quot;:{&quot;noteIndex&quot;:0},&quot;isEdited&quot;:false,&quot;manualOverride&quot;:{&quot;isManuallyOverridden&quot;:false,&quot;citeprocText&quot;:&quot;(Tanzi &amp;#38; Bertram, 2005)&quot;,&quot;manualOverrideText&quot;:&quot;&quot;},&quot;citationTag&quot;:&quot;MENDELEY_CITATION_v3_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&quot;,&quot;citationItems&quot;:[{&quot;id&quot;:&quot;1b03509a-72fb-3d85-ba0d-8fced33cecd8&quot;,&quot;itemData&quot;:{&quot;type&quot;:&quot;article-journal&quot;,&quot;id&quot;:&quot;1b03509a-72fb-3d85-ba0d-8fced33cecd8&quot;,&quot;title&quot;:&quot;Twenty years of the Alzheimer's disease amyloid hypothesis: a genetic perspective&quot;,&quot;groupId&quot;:&quot;0426c3e1-6d28-326a-8410-5ba2185c4c1b&quot;,&quot;author&quot;:[{&quot;family&quot;:&quot;Tanzi&quot;,&quot;given&quot;:&quot;Rudolph E.&quot;,&quot;parse-names&quot;:false,&quot;dropping-particle&quot;:&quot;&quot;,&quot;non-dropping-particle&quot;:&quot;&quot;},{&quot;family&quot;:&quot;Bertram&quot;,&quot;given&quot;:&quot;Lars&quot;,&quot;parse-names&quot;:false,&quot;dropping-particle&quot;:&quot;&quot;,&quot;non-dropping-particle&quot;:&quot;&quot;}],&quot;container-title&quot;:&quot;Cell&quot;,&quot;container-title-short&quot;:&quot;Cell&quot;,&quot;accessed&quot;:{&quot;date-parts&quot;:[[2024,5,6]]},&quot;DOI&quot;:&quot;10.1016/J.CELL.2005.02.008&quot;,&quot;ISSN&quot;:&quot;0092-8674&quot;,&quot;PMID&quot;:&quot;15734686&quot;,&quot;URL&quot;:&quot;https://pubmed.ncbi.nlm.nih.gov/15734686/&quot;,&quot;issued&quot;:{&quot;date-parts&quot;:[[2005,2,25]]},&quot;page&quot;:&quot;545-555&quot;,&quot;abstract&quot;:&quot;From Alois Alzheimer's description of Auguste D.'s brain in 1907 to George Glenner's biochemical dissection of β-amyloid in 1984, the \&quot;amyloid hypothesis\&quot; of Alzheimer's disease has continued to gain support over the past two decades, particularly from genetic studies. Here we assess the amyloid hypothesis based on both known and putative Alzheimer's disease genes.&quot;,&quot;publisher&quot;:&quot;Cell&quot;,&quot;issue&quot;:&quot;4&quot;,&quot;volume&quot;:&quot;120&quot;},&quot;isTemporary&quot;:false}]},{&quot;citationID&quot;:&quot;MENDELEY_CITATION_58c19542-6635-43ca-a05d-3cf8b698d224&quot;,&quot;properties&quot;:{&quot;noteIndex&quot;:0},&quot;isEdited&quot;:false,&quot;manualOverride&quot;:{&quot;isManuallyOverridden&quot;:false,&quot;citeprocText&quot;:&quot;(Velliquette et al., 2005)&quot;,&quot;manualOverrideText&quot;:&quot;&quot;},&quot;citationTag&quot;:&quot;MENDELEY_CITATION_v3_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&quot;,&quot;citationItems&quot;:[{&quot;id&quot;:&quot;895d03c2-f19b-399e-a47f-96147beb8289&quot;,&quot;itemData&quot;:{&quot;type&quot;:&quot;article-journal&quot;,&quot;id&quot;:&quot;895d03c2-f19b-399e-a47f-96147beb8289&quot;,&quot;title&quot;:&quot;Energy inhibition elevates beta-secretase levels and activity and is potentially amyloidogenic in APP transgenic mice: possible early events in Alzheimer's disease pathogenesis&quot;,&quot;groupId&quot;:&quot;0426c3e1-6d28-326a-8410-5ba2185c4c1b&quot;,&quot;author&quot;:[{&quot;family&quot;:&quot;Velliquette&quot;,&quot;given&quot;:&quot;Rodney A.&quot;,&quot;parse-names&quot;:false,&quot;dropping-particle&quot;:&quot;&quot;,&quot;non-dropping-particle&quot;:&quot;&quot;},{&quot;family&quot;:&quot;O'Connor&quot;,&quot;given&quot;:&quot;Tracy&quot;,&quot;parse-names&quot;:false,&quot;dropping-particle&quot;:&quot;&quot;,&quot;non-dropping-particle&quot;:&quot;&quot;},{&quot;family&quot;:&quot;Vassar&quot;,&quot;given&quot;:&quot;Robert&quot;,&quot;parse-names&quot;:false,&quot;dropping-particle&quot;:&quot;&quot;,&quot;non-dropping-particle&quot;:&quot;&quot;}],&quot;container-title&quot;:&quot;The Journal of neuroscience : the official journal of the Society for Neuroscience&quot;,&quot;container-title-short&quot;:&quot;J Neurosci&quot;,&quot;accessed&quot;:{&quot;date-parts&quot;:[[2024,5,6]]},&quot;DOI&quot;:&quot;10.1523/JNEUROSCI.2350-05.2005&quot;,&quot;ISSN&quot;:&quot;1529-2401&quot;,&quot;PMID&quot;:&quot;16306400&quot;,&quot;URL&quot;:&quot;https://pubmed.ncbi.nlm.nih.gov/16306400/&quot;,&quot;issued&quot;:{&quot;date-parts&quot;:[[2005,11,23]]},&quot;page&quot;:&quot;10874-10883&quot;,&quot;abstract&quot;:&quot;β-Secretase [β-site amyloid precursor protein-cleaving enzyme 1 (BACE1)] is the key rate-limiting enzyme for the production of the β-amyloid (Aβ) peptide involved in the pathogenesis of Alzheimer's disease (AD). BACE1 levels and activity are increased in AD brain and are likely to drive Aβ overproduction, but the cause of BACEl elevation in AD is unknown. Interestingly, cerebral glucose metabolism and blood flow are both reduced in preclinical AD, suggesting that impaired energy production may be an early pathologic event in AD. To determine whether reduced energy metabolism would cause BACE1 elevation, we used pharmacological agents (insulin, 2-deoxyglucose, 3-nitropropionic acid, and kainic acid) to induce acute energy inhibition in C57/B6 wild-type and amyloid precursor protein (APP) transgenic (Tg2576) mice. Four hours after treatment, we observed that reduced energy production caused a ∼150% increase of cerebral BACE1 levels compared with control. Although this was a modest increase, the effect was long-lasting, because levels of the BACE1 enzyme remained elevated for at least 7 d after a single dose of energy inhibitor. In Tg2576 mice, levels of the BACE1-cleaved APP ectodomain APPsβ were also elevated and paralleled the BACE1 increase in both relative amount and duration. Importantly, cerebral Aβ40 levels in Tg2576 were increased to ∼200% of control at 7 d after injection, demonstrating that energy inhibition was potentially amyloidogenic. These results support the hypothesis that impaired energy production in the brain may drive AD pathogenesis by elevating BACE1 levels and activity, which, in turn, lead to Aβ overproduction. This process may represent one of the earliest pathogenic events in AD. Copyright © 2005 Society for Neuroscience.&quot;,&quot;publisher&quot;:&quot;J Neurosci&quot;,&quot;issue&quot;:&quot;47&quot;,&quot;volume&quot;:&quot;25&quot;},&quot;isTemporary&quot;:false}]},{&quot;citationID&quot;:&quot;MENDELEY_CITATION_cad0ca86-9dee-48ba-92a8-5dd7eebacc11&quot;,&quot;properties&quot;:{&quot;noteIndex&quot;:0},&quot;isEdited&quot;:false,&quot;manualOverride&quot;:{&quot;isManuallyOverridden&quot;:false,&quot;citeprocText&quot;:&quot;(Zhang et al., 2014)&quot;,&quot;manualOverrideText&quot;:&quot;&quot;},&quot;citationTag&quot;:&quot;MENDELEY_CITATION_v3_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&quot;,&quot;citationItems&quot;:[{&quot;id&quot;:&quot;04818089-9ceb-3a25-ba13-7a9db5e40cca&quot;,&quot;itemData&quot;:{&quot;type&quot;:&quot;article-journal&quot;,&quot;id&quot;:&quot;04818089-9ceb-3a25-ba13-7a9db5e40cca&quot;,&quot;title&quot;:&quot;The γ-secretase complex: from structure to function&quot;,&quot;groupId&quot;:&quot;0426c3e1-6d28-326a-8410-5ba2185c4c1b&quot;,&quot;author&quot;:[{&quot;family&quot;:&quot;Zhang&quot;,&quot;given&quot;:&quot;Xian&quot;,&quot;parse-names&quot;:false,&quot;dropping-particle&quot;:&quot;&quot;,&quot;non-dropping-particle&quot;:&quot;&quot;},{&quot;family&quot;:&quot;Li&quot;,&quot;given&quot;:&quot;Yanfang&quot;,&quot;parse-names&quot;:false,&quot;dropping-particle&quot;:&quot;&quot;,&quot;non-dropping-particle&quot;:&quot;&quot;},{&quot;family&quot;:&quot;Xu&quot;,&quot;given&quot;:&quot;Huaxi&quot;,&quot;parse-names&quot;:false,&quot;dropping-particle&quot;:&quot;&quot;,&quot;non-dropping-particle&quot;:&quot;&quot;},{&quot;family&quot;:&quot;Zhang&quot;,&quot;given&quot;:&quot;Yun Wu&quot;,&quot;parse-names&quot;:false,&quot;dropping-particle&quot;:&quot;&quot;,&quot;non-dropping-particle&quot;:&quot;&quot;}],&quot;container-title&quot;:&quot;Frontiers in Cellular Neuroscience&quot;,&quot;container-title-short&quot;:&quot;Front Cell Neurosci&quot;,&quot;accessed&quot;:{&quot;date-parts&quot;:[[2024,5,6]]},&quot;DOI&quot;:&quot;10.3389/FNCEL.2014.00427&quot;,&quot;ISSN&quot;:&quot;16625102&quot;,&quot;PMID&quot;:&quot;25565961&quot;,&quot;URL&quot;:&quot;/pmc/articles/PMC4263104/&quot;,&quot;issued&quot;:{&quot;date-parts&quot;:[[2014,12,11]]},&quot;abstract&quot;:&quot;One of the most critical pathological features of Alzheimer’s disease (AD) is the accumulation of β-amyloid (Aβ) peptides that form extracellular senile plaques in the brain. Aβ is derived from β-amyloid precursor protein (APP) through sequential cleavage by β- and γ-secretases. γ-secretase is a high molecular weight complex minimally composed of four components: presenilins (PS), nicastrin, anterior pharynx defective 1 (APH-1), and presenilin enhancer 2 (PEN-2). In addition to APP, γ-secretase also cleaves many other type I transmembrane (TM) protein substrates. As a crucial enzyme for Aβ production, γ-secretase is an appealing therapeutic target for AD. Here, we summarize current knowledge on the structure and function of γ-secretase, as well as recent progress in developing γ-secretase targeting drugs for AD treatment.&quot;,&quot;publisher&quot;:&quot;Frontiers Media SA&quot;,&quot;issue&quot;:&quot;DEC&quot;,&quot;volume&quot;:&quot;8&quot;},&quot;isTemporary&quot;:false}]},{&quot;citationID&quot;:&quot;MENDELEY_CITATION_d2d386f7-c0ec-4ee3-b286-46d6773bc5dc&quot;,&quot;properties&quot;:{&quot;noteIndex&quot;:0},&quot;isEdited&quot;:false,&quot;manualOverride&quot;:{&quot;isManuallyOverridden&quot;:false,&quot;citeprocText&quot;:&quot;(Sanabria-Castro et al., 2017)&quot;,&quot;manualOverrideText&quot;:&quot;&quot;},&quot;citationItems&quot;:[{&quot;id&quot;:&quot;1afa2725-2af6-3eb6-815b-d68dffb38590&quot;,&quot;itemData&quot;:{&quot;type&quot;:&quot;article-journal&quot;,&quot;id&quot;:&quot;1afa2725-2af6-3eb6-815b-d68dffb38590&quot;,&quot;title&quot;:&quot;Molecular Pathogenesis of Alzheimer's Disease: An Update&quot;,&quot;groupId&quot;:&quot;0426c3e1-6d28-326a-8410-5ba2185c4c1b&quot;,&quot;author&quot;:[{&quot;family&quot;:&quot;Sanabria-Castro&quot;,&quot;given&quot;:&quot;Alfredo&quot;,&quot;parse-names&quot;:false,&quot;dropping-particle&quot;:&quot;&quot;,&quot;non-dropping-particle&quot;:&quot;&quot;},{&quot;family&quot;:&quot;Alvarado-Echeverría&quot;,&quot;given&quot;:&quot;Ileana&quot;,&quot;parse-names&quot;:false,&quot;dropping-particle&quot;:&quot;&quot;,&quot;non-dropping-particle&quot;:&quot;&quot;},{&quot;family&quot;:&quot;Monge-Bonilla&quot;,&quot;given&quot;:&quot;Cecilia&quot;,&quot;parse-names&quot;:false,&quot;dropping-particle&quot;:&quot;&quot;,&quot;non-dropping-particle&quot;:&quot;&quot;}],&quot;container-title&quot;:&quot;Annals of Neurosciences&quot;,&quot;container-title-short&quot;:&quot;Ann Neurosci&quot;,&quot;accessed&quot;:{&quot;date-parts&quot;:[[2024,5,4]]},&quot;DOI&quot;:&quot;10.1159/000464422&quot;,&quot;ISSN&quot;:&quot;0972-7531&quot;,&quot;PMID&quot;:&quot;28588356&quot;,&quot;URL&quot;:&quot;https://dx.doi.org/10.1159/000464422&quot;,&quot;issued&quot;:{&quot;date-parts&quot;:[[2017,5,5]]},&quot;page&quot;:&quot;46-54&quot;,&quot;abstract&quot;:&quot;Dementia is a chronic or progressive syndrome, characterized by impaired cognitive capacity beyond what could be considered a consequence of normal aging. It affects the memory, thinking process, orientation, comprehension, calculation, learning ability, language, and judgment; although awareness is usually unaffected. Alzheimer’s disease (AD) is the most common form of dementia; symptoms include memory loss, difficulty solving problems, disorientation in time and space, among others. The disease was first described in 1906 at a conference in Tubingen, Germany by Alois Alzheimer. One hundred and ten years since its first documentation, many aspects of the pathophysiology of AD have been discovered and understood, however gaps of knowledge continue to exist. This literature review summarizes the main underlying neurobiological mechanisms in AD, including the theory with emphasis on amyloid peptide, cholinergic hypothesis, glutamatergic neurotransmission, the role of tau protein, and the involvement of oxidative stress and calcium.&quot;,&quot;publisher&quot;:&quot;S. Karger AG&quot;,&quot;issue&quot;:&quot;1&quot;,&quot;volume&quot;:&quot;24&quot;},&quot;isTemporary&quot;:false}],&quot;citationTag&quot;:&quot;MENDELEY_CITATION_v3_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&quot;},{&quot;citationID&quot;:&quot;MENDELEY_CITATION_89958cae-8238-4a5a-83f3-8eb033e2a7c0&quot;,&quot;properties&quot;:{&quot;noteIndex&quot;:0},&quot;isEdited&quot;:false,&quot;manualOverride&quot;:{&quot;isManuallyOverridden&quot;:false,&quot;citeprocText&quot;:&quot;(Sanabria-Castro et al., 2017)&quot;,&quot;manualOverrideText&quot;:&quot;&quot;},&quot;citationItems&quot;:[{&quot;id&quot;:&quot;1afa2725-2af6-3eb6-815b-d68dffb38590&quot;,&quot;itemData&quot;:{&quot;type&quot;:&quot;article-journal&quot;,&quot;id&quot;:&quot;1afa2725-2af6-3eb6-815b-d68dffb38590&quot;,&quot;title&quot;:&quot;Molecular Pathogenesis of Alzheimer's Disease: An Update&quot;,&quot;groupId&quot;:&quot;0426c3e1-6d28-326a-8410-5ba2185c4c1b&quot;,&quot;author&quot;:[{&quot;family&quot;:&quot;Sanabria-Castro&quot;,&quot;given&quot;:&quot;Alfredo&quot;,&quot;parse-names&quot;:false,&quot;dropping-particle&quot;:&quot;&quot;,&quot;non-dropping-particle&quot;:&quot;&quot;},{&quot;family&quot;:&quot;Alvarado-Echeverría&quot;,&quot;given&quot;:&quot;Ileana&quot;,&quot;parse-names&quot;:false,&quot;dropping-particle&quot;:&quot;&quot;,&quot;non-dropping-particle&quot;:&quot;&quot;},{&quot;family&quot;:&quot;Monge-Bonilla&quot;,&quot;given&quot;:&quot;Cecilia&quot;,&quot;parse-names&quot;:false,&quot;dropping-particle&quot;:&quot;&quot;,&quot;non-dropping-particle&quot;:&quot;&quot;}],&quot;container-title&quot;:&quot;Annals of Neurosciences&quot;,&quot;container-title-short&quot;:&quot;Ann Neurosci&quot;,&quot;accessed&quot;:{&quot;date-parts&quot;:[[2024,5,4]]},&quot;DOI&quot;:&quot;10.1159/000464422&quot;,&quot;ISSN&quot;:&quot;0972-7531&quot;,&quot;PMID&quot;:&quot;28588356&quot;,&quot;URL&quot;:&quot;https://dx.doi.org/10.1159/000464422&quot;,&quot;issued&quot;:{&quot;date-parts&quot;:[[2017,5,5]]},&quot;page&quot;:&quot;46-54&quot;,&quot;abstract&quot;:&quot;Dementia is a chronic or progressive syndrome, characterized by impaired cognitive capacity beyond what could be considered a consequence of normal aging. It affects the memory, thinking process, orientation, comprehension, calculation, learning ability, language, and judgment; although awareness is usually unaffected. Alzheimer’s disease (AD) is the most common form of dementia; symptoms include memory loss, difficulty solving problems, disorientation in time and space, among others. The disease was first described in 1906 at a conference in Tubingen, Germany by Alois Alzheimer. One hundred and ten years since its first documentation, many aspects of the pathophysiology of AD have been discovered and understood, however gaps of knowledge continue to exist. This literature review summarizes the main underlying neurobiological mechanisms in AD, including the theory with emphasis on amyloid peptide, cholinergic hypothesis, glutamatergic neurotransmission, the role of tau protein, and the involvement of oxidative stress and calcium.&quot;,&quot;publisher&quot;:&quot;S. Karger AG&quot;,&quot;issue&quot;:&quot;1&quot;,&quot;volume&quot;:&quot;24&quot;},&quot;isTemporary&quot;:false}],&quot;citationTag&quot;:&quot;MENDELEY_CITATION_v3_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&quot;},{&quot;citationID&quot;:&quot;MENDELEY_CITATION_9f0a9d6d-1576-435a-b4be-2d121641ba7d&quot;,&quot;properties&quot;:{&quot;noteIndex&quot;:0},&quot;isEdited&quot;:false,&quot;manualOverride&quot;:{&quot;isManuallyOverridden&quot;:false,&quot;citeprocText&quot;:&quot;(Terry &amp;#38; Buccafusco, 2003)&quot;,&quot;manualOverrideText&quot;:&quot;&quot;},&quot;citationTag&quot;:&quot;MENDELEY_CITATION_v3_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&quot;,&quot;citationItems&quot;:[{&quot;id&quot;:&quot;e1c0b5b9-5489-3c09-8cbe-976c821269e3&quot;,&quot;itemData&quot;:{&quot;type&quot;:&quot;article-journal&quot;,&quot;id&quot;:&quot;e1c0b5b9-5489-3c09-8cbe-976c821269e3&quot;,&quot;title&quot;:&quot;The cholinergic hypothesis of age and Alzheimer's disease-related cognitive deficits: recent challenges and their implications for novel drug development&quot;,&quot;groupId&quot;:&quot;0426c3e1-6d28-326a-8410-5ba2185c4c1b&quot;,&quot;author&quot;:[{&quot;family&quot;:&quot;Terry&quot;,&quot;given&quot;:&quot;Alvin&quot;,&quot;parse-names&quot;:false,&quot;dropping-particle&quot;:&quot;V.&quot;,&quot;non-dropping-particle&quot;:&quot;&quot;},{&quot;family&quot;:&quot;Buccafusco&quot;,&quot;given&quot;:&quot;J. J.&quot;,&quot;parse-names&quot;:false,&quot;dropping-particle&quot;:&quot;&quot;,&quot;non-dropping-particle&quot;:&quot;&quot;}],&quot;container-title&quot;:&quot;The Journal of pharmacology and experimental therapeutics&quot;,&quot;container-title-short&quot;:&quot;J Pharmacol Exp Ther&quot;,&quot;accessed&quot;:{&quot;date-parts&quot;:[[2024,5,6]]},&quot;DOI&quot;:&quot;10.1124/JPET.102.041616&quot;,&quot;ISSN&quot;:&quot;0022-3565&quot;,&quot;PMID&quot;:&quot;12805474&quot;,&quot;URL&quot;:&quot;https://pubmed.ncbi.nlm.nih.gov/12805474/&quot;,&quot;issued&quot;:{&quot;date-parts&quot;:[[2003,9,1]]},&quot;page&quot;:&quot;821-827&quot;,&quot;abstract&quot;:&quot;The cholinergic hypothesis was initially presented over 20 years ago and suggests that a dysfunction of acetylcholine containing neurons in the brain contributes substantially to the cognitive decline observed in those with advanced age and Alzheimer's disease (AD). This premise has since served as the basis for the majority of treatment strategies and drug development approaches for AD to date. Recent studies of the brains of patients who had mild cognitive impairment or early stage AD in which choline acetyltransferase and/or acetylcholinesterase activity was unaffected (or even up-regulated) have, however, led some to challenge the validity of the hypothesis as well as the rationale for using cholinomimetics to treat the disorder, particularly in the earlier stages. These challenges, primarily based on assays of post mortem enzyme activity, should be taken in perspective and evaluated within the wide range of cholinergic abnormalities known to exist in both aging and AD. The results of both post mortem and antemortem studies in aged humans and AD patients, as well as animal experiments suggest that a host of cholinergic abnormalities including alterations in choline transport, acetylcholine release, nicotinic and muscarinic receptor expression, neurotrophin support, and perhaps axonal transport may all contribute to cognitive abnormalities in aging and AD. Cholinergic abnormalities may also contribute to noncognitive behavioral abnormalities as well as the deposition of toxic neuritic plaques in AD. Therefore, cholinergic-based strategies will likely remain valid as one approach to rational drug development for the treatment of AD other forms of dementia.&quot;,&quot;publisher&quot;:&quot;J Pharmacol Exp Ther&quot;,&quot;issue&quot;:&quot;3&quot;,&quot;volume&quot;:&quot;306&quot;},&quot;isTemporary&quot;:false}]},{&quot;citationID&quot;:&quot;MENDELEY_CITATION_d84772a0-b3d4-40bd-b261-74a8bb700abe&quot;,&quot;properties&quot;:{&quot;noteIndex&quot;:0},&quot;isEdited&quot;:false,&quot;manualOverride&quot;:{&quot;isManuallyOverridden&quot;:false,&quot;citeprocText&quot;:&quot;(Liskowsky &amp;#38; Schliebs, 2006)&quot;,&quot;manualOverrideText&quot;:&quot;&quot;},&quot;citationTag&quot;:&quot;MENDELEY_CITATION_v3_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&quot;,&quot;citationItems&quot;:[{&quot;id&quot;:&quot;28e174f5-db21-3b2c-8e26-ff81a7e8b5ff&quot;,&quot;itemData&quot;:{&quot;type&quot;:&quot;article-journal&quot;,&quot;id&quot;:&quot;28e174f5-db21-3b2c-8e26-ff81a7e8b5ff&quot;,&quot;title&quot;:&quot;Muscarinic acetylcholine receptor inhibition in transgenic Alzheimer-like Tg2576 mice by scopolamine favours the amyloidogenic route of processing of amyloid precursor protein&quot;,&quot;groupId&quot;:&quot;0426c3e1-6d28-326a-8410-5ba2185c4c1b&quot;,&quot;author&quot;:[{&quot;family&quot;:&quot;Liskowsky&quot;,&quot;given&quot;:&quot;Wolfgang&quot;,&quot;parse-names&quot;:false,&quot;dropping-particle&quot;:&quot;&quot;,&quot;non-dropping-particle&quot;:&quot;&quot;},{&quot;family&quot;:&quot;Schliebs&quot;,&quot;given&quot;:&quot;Reinhard&quot;,&quot;parse-names&quot;:false,&quot;dropping-particle&quot;:&quot;&quot;,&quot;non-dropping-particle&quot;:&quot;&quot;}],&quot;container-title&quot;:&quot;International journal of developmental neuroscience : the official journal of the International Society for Developmental Neuroscience&quot;,&quot;container-title-short&quot;:&quot;Int J Dev Neurosci&quot;,&quot;accessed&quot;:{&quot;date-parts&quot;:[[2024,5,6]]},&quot;DOI&quot;:&quot;10.1016/J.IJDEVNEU.2005.11.010&quot;,&quot;ISSN&quot;:&quot;0736-5748&quot;,&quot;PMID&quot;:&quot;16423497&quot;,&quot;URL&quot;:&quot;https://pubmed.ncbi.nlm.nih.gov/16423497/&quot;,&quot;issued&quot;:{&quot;date-parts&quot;:[[2006,4]]},&quot;page&quot;:&quot;149-156&quot;,&quot;abstract&quot;:&quot;The molecular mechanisms of the interrelationship between cholinergic neurotransmission, processing of amyloid precursor protein (APP) and β-amyloid (Aβ) production in vivo are still less understood. To reveal any effect of cholinergic dysfunction on APP processing in vivo, 11-month-old transgenic Tg2576 mice with Aβ plaque pathology received intraperitoneal injections of scopolamine at a daily dosage of 2 mg/kg body weight for 14 days in order to suppress cortical cholinergic transmission by chronic inhibition of muscarinic acetylcholine receptors. Scopolamine treatment of transgenic Tg2576 mice resulted in increased levels of fibrillar Aβ(1-40) and Aβ(1-42), while the soluble, SDS-extractable Aβ level remained unchanged as compared to vehicle-injected Tg2576 mice. α-Secretase activity determined in cortical tissue from scopolamine-treated Tg2576 mice was lower by about 30% as compared to that assayed in control mice, while β-secretase activity and BACE1 protein expression appeared unaffected by scopolamine treatment. The amount of sAPPα, the product secreted by α-secretase-mediated APP cleavage, and the unprocessed APP were assayed in the soluble and membrane fraction, respectively, of cortical tissue preparations from treated and control mice by Western blotting. Using the anti antibody 6E10 which specifically labels human sAPPα and full length APP in transgenic Tg2576, an enhanced APP level was detected in the membrane fraction from treated mice as compared to controls, while in the soluble fraction scopolamine treatment did not affect the protein level of sAPPα. These data indicate an accumulation of APP in cortical membrane fraction in scopolamine-treated Tg2576 mice presumably due to the decreased level of α-secretase-mediated APP cleavage, and further suggest that chronic suppresion of cortical muscarinic cholinergic transmission may alter the balance between α- and β-secretory APP processing by favouring the amyloidogenic route. © 2005 ISDN. Published by Elsevier Ltd. All rights reserved.&quot;,&quot;publisher&quot;:&quot;Int J Dev Neurosci&quot;,&quot;issue&quot;:&quot;2-3&quot;,&quot;volume&quot;:&quot;24&quot;},&quot;isTemporary&quot;:false}]},{&quot;citationID&quot;:&quot;MENDELEY_CITATION_e192ba59-f3b2-40c5-8670-b3400446a67a&quot;,&quot;properties&quot;:{&quot;noteIndex&quot;:0},&quot;isEdited&quot;:false,&quot;manualOverride&quot;:{&quot;isManuallyOverridden&quot;:false,&quot;citeprocText&quot;:&quot;(Fisher, 2008)&quot;,&quot;manualOverrideText&quot;:&quot;&quot;},&quot;citationTag&quot;:&quot;MENDELEY_CITATION_v3_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&quot;,&quot;citationItems&quot;:[{&quot;id&quot;:&quot;f9e78acd-e7a3-38c9-b932-c4869a5eb822&quot;,&quot;itemData&quot;:{&quot;type&quot;:&quot;article-journal&quot;,&quot;id&quot;:&quot;f9e78acd-e7a3-38c9-b932-c4869a5eb822&quot;,&quot;title&quot;:&quot;M1 muscarinic agonists target major hallmarks of Alzheimer's disease--the pivotal role of brain M1 receptors&quot;,&quot;groupId&quot;:&quot;0426c3e1-6d28-326a-8410-5ba2185c4c1b&quot;,&quot;author&quot;:[{&quot;family&quot;:&quot;Fisher&quot;,&quot;given&quot;:&quot;Abraham&quot;,&quot;parse-names&quot;:false,&quot;dropping-particle&quot;:&quot;&quot;,&quot;non-dropping-particle&quot;:&quot;&quot;}],&quot;container-title&quot;:&quot;Neuro-degenerative diseases&quot;,&quot;container-title-short&quot;:&quot;Neurodegener Dis&quot;,&quot;accessed&quot;:{&quot;date-parts&quot;:[[2024,5,6]]},&quot;DOI&quot;:&quot;10.1159/000113712&quot;,&quot;ISSN&quot;:&quot;1660-2862&quot;,&quot;PMID&quot;:&quot;18322400&quot;,&quot;URL&quot;:&quot;https://pubmed.ncbi.nlm.nih.gov/18322400/&quot;,&quot;issued&quot;:{&quot;date-parts&quot;:[[2008,3]]},&quot;page&quot;:&quot;237-240&quot;,&quot;abstract&quot;:&quot;The M1 muscarinic receptor (M1 mAChR) is a therapeutic target in Alzheimer's disease (AD) and the M1-selective muscarinic agonists AF102B, AF150(S) and AF267B are cognitive enhancers and potential disease modifiers. Notably, AF267B decreased cerebrospinal fluid β-amyloid (Aβ40 and Aβ42) in rabbits, decreased brain Aβ levels in hypercholesterolemic rabbits and vascular Aβ42 deposition from the cortex in cholinotoxin-treated rabbits. In triple transgenic AD mice, AF267B reduced cognitive deficits and decreased Aβ42 and tau pathologies in the cortex and hippocampus (not amygdala), via M1 mAChR activation of protein kinase C and a disintegrin and metalloproteinase domain 17 (ADAM17 or TACE) and decreased β-site amyloid precursor protein-cleaving enzyme 1 and glycogen synthase kinase 3β, respectively. AF267B is the first reported low-molecular-weight therapy that targets the major AD hallmarks. Copyright © 2008 S. Karger AG.&quot;,&quot;publisher&quot;:&quot;Neurodegener Dis&quot;,&quot;issue&quot;:&quot;3-4&quot;,&quot;volume&quot;:&quot;5&quot;},&quot;isTemporary&quot;:false}]},{&quot;citationID&quot;:&quot;MENDELEY_CITATION_9b7dbd3c-90ec-4298-9406-61a5094f8247&quot;,&quot;properties&quot;:{&quot;noteIndex&quot;:0},&quot;isEdited&quot;:false,&quot;manualOverride&quot;:{&quot;isManuallyOverridden&quot;:false,&quot;citeprocText&quot;:&quot;(Pena et al., 2006)&quot;,&quot;manualOverrideText&quot;:&quot;&quot;},&quot;citationTag&quot;:&quot;MENDELEY_CITATION_v3_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&quot;,&quot;citationItems&quot;:[{&quot;id&quot;:&quot;66a28645-0634-3661-95d1-eee1a5ae1b36&quot;,&quot;itemData&quot;:{&quot;type&quot;:&quot;article-journal&quot;,&quot;id&quot;:&quot;66a28645-0634-3661-95d1-eee1a5ae1b36&quot;,&quot;title&quot;:&quot;The role of beta-amyloid protein in synaptic function: implications for Alzheimer's disease therapy&quot;,&quot;groupId&quot;:&quot;0426c3e1-6d28-326a-8410-5ba2185c4c1b&quot;,&quot;author&quot;:[{&quot;family&quot;:&quot;Pena&quot;,&quot;given&quot;:&quot;F.&quot;,&quot;parse-names&quot;:false,&quot;dropping-particle&quot;:&quot;&quot;,&quot;non-dropping-particle&quot;:&quot;&quot;},{&quot;family&quot;:&quot;Gutierrez-Lerma&quot;,&quot;given&quot;:&quot;A.&quot;,&quot;parse-names&quot;:false,&quot;dropping-particle&quot;:&quot;&quot;,&quot;non-dropping-particle&quot;:&quot;&quot;},{&quot;family&quot;:&quot;Quiroz-Baez&quot;,&quot;given&quot;:&quot;R.&quot;,&quot;parse-names&quot;:false,&quot;dropping-particle&quot;:&quot;&quot;,&quot;non-dropping-particle&quot;:&quot;&quot;},{&quot;family&quot;:&quot;Arias&quot;,&quot;given&quot;:&quot;C.&quot;,&quot;parse-names&quot;:false,&quot;dropping-particle&quot;:&quot;&quot;,&quot;non-dropping-particle&quot;:&quot;&quot;}],&quot;container-title&quot;:&quot;Current neuropharmacology&quot;,&quot;container-title-short&quot;:&quot;Curr Neuropharmacol&quot;,&quot;accessed&quot;:{&quot;date-parts&quot;:[[2024,5,6]]},&quot;DOI&quot;:&quot;10.2174/157015906776359531&quot;,&quot;ISSN&quot;:&quot;1570-159X&quot;,&quot;PMID&quot;:&quot;18615129&quot;,&quot;URL&quot;:&quot;https://pubmed.ncbi.nlm.nih.gov/18615129/&quot;,&quot;issued&quot;:{&quot;date-parts&quot;:[[2006,3,28]]},&quot;page&quot;:&quot;149-163&quot;,&quot;abstract&quot;:&quot;Alzheimer's disease (AD) is a neurodegenerative disorder characterized by progressive and irreversible loss of memory and other cognitive functions. Substantial evidence based on genetic, neuropathological and biochemical data has established the central role of beta-amyloid protein (betaAP) in this pathology. Although the precise etiology of AD is not well understood yet, strong evidence for some of the molecular events that lead to progressive brain dysfunction and neurodegeneration in AD has been afforded by identification of biochemical pathways implicated in the generation of betaAP, development of transgenic models exhibiting progressive disease pathology and by data on the effects of betaAP at the neuronal network level. However, the mechanisms by which betaAP causes cognitive decline have not been determined, nor is it clear if the degree of dementia correlates in time with the degree of neuronal loss. Hence, it is of interest to understand the biochemical processes involved in the mechanisms of betaAP-induced neurotoxicity and the mechanisms involved in electrophysiological effects of this protein on different parameters of synaptic transmission and on neuronal firing properties. In this review we analyze recent evidence suggesting a complex role of betaAP in the molecular events that lead to progressive loss of function and eventually to neurodegeneration in AD as well as the therapeutic implications based on betaAP metabolism inhibition.&quot;,&quot;publisher&quot;:&quot;Curr Neuropharmacol&quot;,&quot;issue&quot;:&quot;2&quot;,&quot;volume&quot;:&quot;4&quot;},&quot;isTemporary&quot;:false}]},{&quot;citationID&quot;:&quot;MENDELEY_CITATION_b8569086-5734-43dd-b1bf-d5f429733da6&quot;,&quot;properties&quot;:{&quot;noteIndex&quot;:0},&quot;isEdited&quot;:false,&quot;manualOverride&quot;:{&quot;isManuallyOverridden&quot;:false,&quot;citeprocText&quot;:&quot;(Grundke-Iqbal et al., 1986)&quot;,&quot;manualOverrideText&quot;:&quot;&quot;},&quot;citationTag&quot;:&quot;MENDELEY_CITATION_v3_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&quot;,&quot;citationItems&quot;:[{&quot;id&quot;:&quot;6eb376dd-97c1-396b-8706-c3e25892c41f&quot;,&quot;itemData&quot;:{&quot;type&quot;:&quot;article-journal&quot;,&quot;id&quot;:&quot;6eb376dd-97c1-396b-8706-c3e25892c41f&quot;,&quot;title&quot;:&quot;Abnormal phosphorylation of the microtubule-associated protein tau (tau) in Alzheimer cytoskeletal pathology.&quot;,&quot;groupId&quot;:&quot;0426c3e1-6d28-326a-8410-5ba2185c4c1b&quot;,&quot;author&quot;:[{&quot;family&quot;:&quot;Grundke-Iqbal&quot;,&quot;given&quot;:&quot;I.&quot;,&quot;parse-names&quot;:false,&quot;dropping-particle&quot;:&quot;&quot;,&quot;non-dropping-particle&quot;:&quot;&quot;},{&quot;family&quot;:&quot;Iqbal&quot;,&quot;given&quot;:&quot;K.&quot;,&quot;parse-names&quot;:false,&quot;dropping-particle&quot;:&quot;&quot;,&quot;non-dropping-particle&quot;:&quot;&quot;},{&quot;family&quot;:&quot;Tung&quot;,&quot;given&quot;:&quot;Y. C.&quot;,&quot;parse-names&quot;:false,&quot;dropping-particle&quot;:&quot;&quot;,&quot;non-dropping-particle&quot;:&quot;&quot;},{&quot;family&quot;:&quot;Quinlan&quot;,&quot;given&quot;:&quot;M.&quot;,&quot;parse-names&quot;:false,&quot;dropping-particle&quot;:&quot;&quot;,&quot;non-dropping-particle&quot;:&quot;&quot;},{&quot;family&quot;:&quot;Wisniewski&quot;,&quot;given&quot;:&quot;H. M.&quot;,&quot;parse-names&quot;:false,&quot;dropping-particle&quot;:&quot;&quot;,&quot;non-dropping-particle&quot;:&quot;&quot;},{&quot;family&quot;:&quot;Binder&quot;,&quot;given&quot;:&quot;L. I.&quot;,&quot;parse-names&quot;:false,&quot;dropping-particle&quot;:&quot;&quot;,&quot;non-dropping-particle&quot;:&quot;&quot;}],&quot;container-title&quot;:&quot;Proceedings of the National Academy of Sciences of the United States of America&quot;,&quot;container-title-short&quot;:&quot;Proc Natl Acad Sci U S A&quot;,&quot;accessed&quot;:{&quot;date-parts&quot;:[[2024,5,6]]},&quot;DOI&quot;:&quot;10.1073/PNAS.83.13.4913&quot;,&quot;ISSN&quot;:&quot;00278424&quot;,&quot;PMID&quot;:&quot;3088567&quot;,&quot;URL&quot;:&quot;/pmc/articles/PMC323854/?report=abstract&quot;,&quot;issued&quot;:{&quot;date-parts&quot;:[[1986]]},&quot;page&quot;:&quot;4913&quot;,&quot;abstract&quot;:&quot;A monoclonal antibody to the microtubule-associated protein tau (tau) labeled some neurofibrillary tangles and plaque neurites, the two major locations of paired-helical filaments (PHF), in Alzheimer disease brain. The antibody also labeled isolated PHF that had been repeatedly washed with NaDodSO4. Dephosphorylation of the tissue sections with alkaline phosphatase prior to immunolabeling dramatically increased the number of tangles and plaques recognized by the antibody. The plaque core amyloid was not stained in either dephosphorylated or nondephosphorylated tissue sections. On immunoblots PHF polypeptides were labeled readily only when dephosphorylated. In contrast, a commercially available monoclonal antibody to a phosphorylated epitope of neurofilaments that labeled the tangles and the plaque neurites in tissue did not label any PHF polypeptides on immunoblots. The PHF polypeptides, labeled with the monoclonal antibody to tau, electrophoresed with those polypeptides recognized by antibodies to isolated PHF. The antibody to tau-labeled microtubules from normal human brains assembled in vitro but identically treated Alzheimer brain preparations had to be dephosphorylated to be completely recognized by this antibody. These findings suggest that tau in Alzheimer brain is an abnormally phosphorylated protein component of PHF.&quot;,&quot;publisher&quot;:&quot;National Academy of Sciences&quot;,&quot;issue&quot;:&quot;13&quot;,&quot;volume&quot;:&quot;83&quot;},&quot;isTemporary&quot;:false}]},{&quot;citationID&quot;:&quot;MENDELEY_CITATION_f8ef7767-0ae3-46bb-9a53-0d4e429815a2&quot;,&quot;properties&quot;:{&quot;noteIndex&quot;:0},&quot;isEdited&quot;:false,&quot;manualOverride&quot;:{&quot;isManuallyOverridden&quot;:false,&quot;citeprocText&quot;:&quot;(Davies et al., 2015)&quot;,&quot;manualOverrideText&quot;:&quot;&quot;},&quot;citationTag&quot;:&quot;MENDELEY_CITATION_v3_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&quot;,&quot;citationItems&quot;:[{&quot;id&quot;:&quot;d77ead03-d45b-391f-b98c-11a715af86d6&quot;,&quot;itemData&quot;:{&quot;type&quot;:&quot;article-journal&quot;,&quot;id&quot;:&quot;d77ead03-d45b-391f-b98c-11a715af86d6&quot;,&quot;title&quot;:&quot;ChEMBL web services: streamlining access to drug discovery data and utilities&quot;,&quot;groupId&quot;:&quot;0426c3e1-6d28-326a-8410-5ba2185c4c1b&quot;,&quot;author&quot;:[{&quot;family&quot;:&quot;Davies&quot;,&quot;given&quot;:&quot;Mark&quot;,&quot;parse-names&quot;:false,&quot;dropping-particle&quot;:&quot;&quot;,&quot;non-dropping-particle&quot;:&quot;&quot;},{&quot;family&quot;:&quot;Nowotka&quot;,&quot;given&quot;:&quot;Michał&quot;,&quot;parse-names&quot;:false,&quot;dropping-particle&quot;:&quot;&quot;,&quot;non-dropping-particle&quot;:&quot;&quot;},{&quot;family&quot;:&quot;Papadatos&quot;,&quot;given&quot;:&quot;George&quot;,&quot;parse-names&quot;:false,&quot;dropping-particle&quot;:&quot;&quot;,&quot;non-dropping-particle&quot;:&quot;&quot;},{&quot;family&quot;:&quot;Dedman&quot;,&quot;given&quot;:&quot;Nathan&quot;,&quot;parse-names&quot;:false,&quot;dropping-particle&quot;:&quot;&quot;,&quot;non-dropping-particle&quot;:&quot;&quot;},{&quot;family&quot;:&quot;Gaulton&quot;,&quot;given&quot;:&quot;Anna&quot;,&quot;parse-names&quot;:false,&quot;dropping-particle&quot;:&quot;&quot;,&quot;non-dropping-particle&quot;:&quot;&quot;},{&quot;family&quot;:&quot;Atkinson&quot;,&quot;given&quot;:&quot;Francis&quot;,&quot;parse-names&quot;:false,&quot;dropping-particle&quot;:&quot;&quot;,&quot;non-dropping-particle&quot;:&quot;&quot;},{&quot;family&quot;:&quot;Bellis&quot;,&quot;given&quot;:&quot;Louisa&quot;,&quot;parse-names&quot;:false,&quot;dropping-particle&quot;:&quot;&quot;,&quot;non-dropping-particle&quot;:&quot;&quot;},{&quot;family&quot;:&quot;Overington&quot;,&quot;given&quot;:&quot;John P.&quot;,&quot;parse-names&quot;:false,&quot;dropping-particle&quot;:&quot;&quot;,&quot;non-dropping-particle&quot;:&quot;&quot;}],&quot;container-title&quot;:&quot;Nucleic Acids Research&quot;,&quot;container-title-short&quot;:&quot;Nucleic Acids Res&quot;,&quot;accessed&quot;:{&quot;date-parts&quot;:[[2024,5,4]]},&quot;DOI&quot;:&quot;10.1093/NAR/GKV352&quot;,&quot;ISSN&quot;:&quot;13624962&quot;,&quot;PMID&quot;:&quot;25883136&quot;,&quot;URL&quot;:&quot;/pmc/articles/PMC4489243/&quot;,&quot;issued&quot;:{&quot;date-parts&quot;:[[2015,7,7]]},&quot;page&quot;:&quot;W612&quot;,&quot;abstract&quot;:&quot;ChEMBL is now a well-established resource in the fields of drug discovery and medicinal chemistry research. The ChEMBL database curates and stores standardized bioactivity, molecule, target and drug data extracted from multiple sources, including the primary medicinal chemistry literature. Programmatic access to ChEMBL data has been improved by a recent update to the ChEMBL web services (version 2.0.x, https://www.ebi.ac.uk/chembl/api/data/docs), which exposes significantly more data from the underlying database and introduces new functionality. To complement the datafocused services, a utility service (version 1.0.x, https://www.ebi.ac.uk/chembl/api/utils/docs), which provides RESTful access to commonly used cheminformatics methods, has also been concurrently developed. The ChEMBL web services can be used together or independently to build applications and data processing workflows relevant to drug discovery and chemical biology.&quot;,&quot;publisher&quot;:&quot;Oxford University Press&quot;,&quot;issue&quot;:&quot;Web Server issue&quot;,&quot;volume&quot;:&quot;43&quot;},&quot;isTemporary&quot;:false}]},{&quot;citationID&quot;:&quot;MENDELEY_CITATION_05cac0f3-5797-4fd0-8537-49cbec89a599&quot;,&quot;properties&quot;:{&quot;noteIndex&quot;:0},&quot;isEdited&quot;:false,&quot;manualOverride&quot;:{&quot;isManuallyOverridden&quot;:false,&quot;citeprocText&quot;:&quot;(Davies et al., 2015)&quot;,&quot;manualOverrideText&quot;:&quot;&quot;},&quot;citationTag&quot;:&quot;MENDELEY_CITATION_v3_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&quot;,&quot;citationItems&quot;:[{&quot;id&quot;:&quot;d77ead03-d45b-391f-b98c-11a715af86d6&quot;,&quot;itemData&quot;:{&quot;type&quot;:&quot;article-journal&quot;,&quot;id&quot;:&quot;d77ead03-d45b-391f-b98c-11a715af86d6&quot;,&quot;title&quot;:&quot;ChEMBL web services: streamlining access to drug discovery data and utilities&quot;,&quot;groupId&quot;:&quot;0426c3e1-6d28-326a-8410-5ba2185c4c1b&quot;,&quot;author&quot;:[{&quot;family&quot;:&quot;Davies&quot;,&quot;given&quot;:&quot;Mark&quot;,&quot;parse-names&quot;:false,&quot;dropping-particle&quot;:&quot;&quot;,&quot;non-dropping-particle&quot;:&quot;&quot;},{&quot;family&quot;:&quot;Nowotka&quot;,&quot;given&quot;:&quot;Michał&quot;,&quot;parse-names&quot;:false,&quot;dropping-particle&quot;:&quot;&quot;,&quot;non-dropping-particle&quot;:&quot;&quot;},{&quot;family&quot;:&quot;Papadatos&quot;,&quot;given&quot;:&quot;George&quot;,&quot;parse-names&quot;:false,&quot;dropping-particle&quot;:&quot;&quot;,&quot;non-dropping-particle&quot;:&quot;&quot;},{&quot;family&quot;:&quot;Dedman&quot;,&quot;given&quot;:&quot;Nathan&quot;,&quot;parse-names&quot;:false,&quot;dropping-particle&quot;:&quot;&quot;,&quot;non-dropping-particle&quot;:&quot;&quot;},{&quot;family&quot;:&quot;Gaulton&quot;,&quot;given&quot;:&quot;Anna&quot;,&quot;parse-names&quot;:false,&quot;dropping-particle&quot;:&quot;&quot;,&quot;non-dropping-particle&quot;:&quot;&quot;},{&quot;family&quot;:&quot;Atkinson&quot;,&quot;given&quot;:&quot;Francis&quot;,&quot;parse-names&quot;:false,&quot;dropping-particle&quot;:&quot;&quot;,&quot;non-dropping-particle&quot;:&quot;&quot;},{&quot;family&quot;:&quot;Bellis&quot;,&quot;given&quot;:&quot;Louisa&quot;,&quot;parse-names&quot;:false,&quot;dropping-particle&quot;:&quot;&quot;,&quot;non-dropping-particle&quot;:&quot;&quot;},{&quot;family&quot;:&quot;Overington&quot;,&quot;given&quot;:&quot;John P.&quot;,&quot;parse-names&quot;:false,&quot;dropping-particle&quot;:&quot;&quot;,&quot;non-dropping-particle&quot;:&quot;&quot;}],&quot;container-title&quot;:&quot;Nucleic Acids Research&quot;,&quot;container-title-short&quot;:&quot;Nucleic Acids Res&quot;,&quot;accessed&quot;:{&quot;date-parts&quot;:[[2024,5,4]]},&quot;DOI&quot;:&quot;10.1093/NAR/GKV352&quot;,&quot;ISSN&quot;:&quot;13624962&quot;,&quot;PMID&quot;:&quot;25883136&quot;,&quot;URL&quot;:&quot;/pmc/articles/PMC4489243/&quot;,&quot;issued&quot;:{&quot;date-parts&quot;:[[2015,7,7]]},&quot;page&quot;:&quot;W612&quot;,&quot;abstract&quot;:&quot;ChEMBL is now a well-established resource in the fields of drug discovery and medicinal chemistry research. The ChEMBL database curates and stores standardized bioactivity, molecule, target and drug data extracted from multiple sources, including the primary medicinal chemistry literature. Programmatic access to ChEMBL data has been improved by a recent update to the ChEMBL web services (version 2.0.x, https://www.ebi.ac.uk/chembl/api/data/docs), which exposes significantly more data from the underlying database and introduces new functionality. To complement the datafocused services, a utility service (version 1.0.x, https://www.ebi.ac.uk/chembl/api/utils/docs), which provides RESTful access to commonly used cheminformatics methods, has also been concurrently developed. The ChEMBL web services can be used together or independently to build applications and data processing workflows relevant to drug discovery and chemical biology.&quot;,&quot;publisher&quot;:&quot;Oxford University Press&quot;,&quot;issue&quot;:&quot;Web Server issue&quot;,&quot;volume&quot;:&quot;43&quot;},&quot;isTemporary&quot;:false}]},{&quot;citationID&quot;:&quot;MENDELEY_CITATION_d3eeb2e9-1bf3-45a6-9a41-91092d7b8f3d&quot;,&quot;properties&quot;:{&quot;noteIndex&quot;:0},&quot;isEdited&quot;:false,&quot;manualOverride&quot;:{&quot;isManuallyOverridden&quot;:false,&quot;citeprocText&quot;:&quot;(Van &amp;#38; Fred, 2009)&quot;,&quot;manualOverrideText&quot;:&quot;&quot;},&quot;citationTag&quot;:&quot;MENDELEY_CITATION_v3_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&quot;,&quot;citationItems&quot;:[{&quot;id&quot;:&quot;f5dfe444-4ee2-3061-8ccd-6cff67c0c52b&quot;,&quot;itemData&quot;:{&quot;type&quot;:&quot;book&quot;,&quot;id&quot;:&quot;f5dfe444-4ee2-3061-8ccd-6cff67c0c52b&quot;,&quot;title&quot;:&quot;Python 3 Reference Manual&quot;,&quot;groupId&quot;:&quot;0426c3e1-6d28-326a-8410-5ba2185c4c1b&quot;,&quot;author&quot;:[{&quot;family&quot;:&quot;Van&quot;,&quot;given&quot;:&quot;Rossum&quot;,&quot;parse-names&quot;:false,&quot;dropping-particle&quot;:&quot;&quot;,&quot;non-dropping-particle&quot;:&quot;&quot;},{&quot;family&quot;:&quot;Fred&quot;,&quot;given&quot;:&quot;L.&quot;,&quot;parse-names&quot;:false,&quot;dropping-particle&quot;:&quot;&quot;,&quot;non-dropping-particle&quot;:&quot;&quot;}],&quot;issued&quot;:{&quot;date-parts&quot;:[[2009]]},&quot;publisher-place&quot;:&quot;Scotts Valley, CA&quot;,&quot;publisher&quot;:&quot;CreateSpace&quot;},&quot;isTemporary&quot;:false}]},{&quot;citationID&quot;:&quot;MENDELEY_CITATION_ad392dec-6281-44ac-ac30-f69a3bf97aa0&quot;,&quot;properties&quot;:{&quot;noteIndex&quot;:0},&quot;isEdited&quot;:false,&quot;manualOverride&quot;:{&quot;isManuallyOverridden&quot;:false,&quot;citeprocText&quot;:&quot;(The pandas development team, 2020)&quot;,&quot;manualOverrideText&quot;:&quot;&quot;},&quot;citationTag&quot;:&quot;MENDELEY_CITATION_v3_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&quot;,&quot;citationItems&quot;:[{&quot;id&quot;:&quot;42b3fc60-eb2f-3495-82fa-99553c5cb3da&quot;,&quot;itemData&quot;:{&quot;type&quot;:&quot;article&quot;,&quot;id&quot;:&quot;42b3fc60-eb2f-3495-82fa-99553c5cb3da&quot;,&quot;title&quot;:&quot;pandas-dev/pandas: Pandas&quot;,&quot;groupId&quot;:&quot;0426c3e1-6d28-326a-8410-5ba2185c4c1b&quot;,&quot;author&quot;:[{&quot;family&quot;:&quot;The pandas development team&quot;,&quot;given&quot;:&quot;&quot;,&quot;parse-names&quot;:false,&quot;dropping-particle&quot;:&quot;&quot;,&quot;non-dropping-particle&quot;:&quot;&quot;}],&quot;number&quot;:&quot;2.1.4&quot;,&quot;issued&quot;:{&quot;date-parts&quot;:[[2020,2]]},&quot;publisher&quot;:&quot;Zenodo&quot;},&quot;isTemporary&quot;:false}]}]"/>
     <we:property name="MENDELEY_CITATIONS_STYLE" value="{&quot;id&quot;:&quot;https://www.zotero.org/styles/apa&quot;,&quot;title&quot;:&quot;American Psychological Association 7th edition&quot;,&quot;format&quot;:&quot;author-date&quot;,&quot;defaultLocale&quot;:null,&quot;isLocaleCodeValid&quot;:true}"/>
   </we:properties>
   <we:bindings/>

</xml_diff>

<commit_message>
Terminar de hablar de diabetes
</commit_message>
<xml_diff>
--- a/Anteproyecto de investigación.docx
+++ b/Anteproyecto de investigación.docx
@@ -1382,7 +1382,7 @@
       </w:r>
       <w:sdt>
         <w:sdtPr>
-          <w:tag w:val="MENDELEY_CITATION_v3_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"/>
+          <w:tag w:val="MENDELEY_CITATION_v3_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"/>
           <w:id w:val="1193268614"/>
           <w:placeholder>
             <w:docPart w:val="6AD5FF5E0EC14BCF9FDDAA36FF4FBC64"/>
@@ -1393,7 +1393,7 @@
             <w:rPr>
               <w:rFonts w:eastAsia="Times New Roman"/>
             </w:rPr>
-            <w:t>(OPS, 2023)</w:t>
+            <w:t>(OPS, 2023a)</w:t>
           </w:r>
         </w:sdtContent>
       </w:sdt>
@@ -1478,7 +1478,7 @@
       </w:r>
       <w:sdt>
         <w:sdtPr>
-          <w:tag w:val="MENDELEY_CITATION_v3_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"/>
+          <w:tag w:val="MENDELEY_CITATION_v3_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"/>
           <w:id w:val="1999219257"/>
           <w:placeholder>
             <w:docPart w:val="DefaultPlaceholder_-1854013440"/>
@@ -1486,7 +1486,7 @@
         </w:sdtPr>
         <w:sdtContent>
           <w:r>
-            <w:t>(OPS, 2023)</w:t>
+            <w:t>(OPS, 2023a)</w:t>
           </w:r>
         </w:sdtContent>
       </w:sdt>
@@ -1768,7 +1768,30 @@
           <w:b/>
           <w:bCs/>
         </w:rPr>
-        <w:t xml:space="preserve">2.3. Patogenia del Alzheimer </w:t>
+        <w:t xml:space="preserve">2.3. </w:t>
+      </w:r>
+      <w:proofErr w:type="spellStart"/>
+      <w:r>
+        <w:rPr>
+          <w:b/>
+          <w:bCs/>
+        </w:rPr>
+        <w:t>Patogen</w:t>
+      </w:r>
+      <w:r>
+        <w:rPr>
+          <w:b/>
+          <w:bCs/>
+        </w:rPr>
+        <w:t>esis</w:t>
+      </w:r>
+      <w:proofErr w:type="spellEnd"/>
+      <w:r>
+        <w:rPr>
+          <w:b/>
+          <w:bCs/>
+        </w:rPr>
+        <w:t xml:space="preserve"> del Alzheimer </w:t>
       </w:r>
     </w:p>
     <w:p>
@@ -2747,7 +2770,21 @@
           <w:b/>
           <w:bCs/>
         </w:rPr>
-        <w:t xml:space="preserve">2.3. </w:t>
+        <w:t>2.</w:t>
+      </w:r>
+      <w:r>
+        <w:rPr>
+          <w:b/>
+          <w:bCs/>
+        </w:rPr>
+        <w:t>4</w:t>
+      </w:r>
+      <w:r>
+        <w:rPr>
+          <w:b/>
+          <w:bCs/>
+        </w:rPr>
+        <w:t xml:space="preserve">. </w:t>
       </w:r>
       <w:r>
         <w:rPr>
@@ -3123,86 +3160,936 @@
           <w:b/>
           <w:bCs/>
         </w:rPr>
-        <w:t>2.4 Diabetes</w:t>
-      </w:r>
-    </w:p>
-    <w:p>
-      <w:pPr>
-        <w:rPr>
-          <w:b/>
-          <w:bCs/>
-        </w:rPr>
-      </w:pPr>
-    </w:p>
-    <w:p>
-      <w:pPr>
-        <w:rPr>
-          <w:b/>
-          <w:bCs/>
-        </w:rPr>
-      </w:pPr>
-    </w:p>
-    <w:p>
-      <w:r>
-        <w:t>5. Hablar de qué provoca la diabetes.</w:t>
-      </w:r>
-    </w:p>
-    <w:p>
-      <w:r>
-        <w:t>6. Hablar de datos de la diabetes.</w:t>
-      </w:r>
-    </w:p>
-    <w:p>
-      <w:r>
-        <w:t>7. Hablar de los productos del Alzheimer</w:t>
-      </w:r>
-    </w:p>
-    <w:p>
-      <w:r>
-        <w:t>8. Hablar de la relación Alzheimer – diabetes.</w:t>
-      </w:r>
-    </w:p>
-    <w:p>
-      <w:r>
-        <w:t>9. Proteínas involucradas</w:t>
-      </w:r>
-      <w:r>
-        <w:t xml:space="preserve"> del artículo.</w:t>
-      </w:r>
-    </w:p>
-    <w:p>
-      <w:r>
-        <w:t xml:space="preserve">10. </w:t>
-      </w:r>
-      <w:r>
-        <w:t xml:space="preserve">Buscar artículos </w:t>
-      </w:r>
-      <w:r>
-        <w:t>que respalden a las proteínas del artículo.</w:t>
-      </w:r>
-    </w:p>
-    <w:p>
-      <w:r>
-        <w:t xml:space="preserve">11. Hablar sobre el diseño de fármacos </w:t>
-      </w:r>
-    </w:p>
-    <w:p>
-      <w:r>
+        <w:t>2.</w:t>
+      </w:r>
+      <w:r>
+        <w:rPr>
+          <w:b/>
+          <w:bCs/>
+        </w:rPr>
+        <w:t>5.</w:t>
+      </w:r>
+      <w:r>
+        <w:rPr>
+          <w:b/>
+          <w:bCs/>
+        </w:rPr>
+        <w:t xml:space="preserve"> Diabetes</w:t>
+      </w:r>
+    </w:p>
+    <w:p>
+      <w:pPr>
+        <w:ind w:firstLine="0"/>
+        <w:rPr>
+          <w:b/>
+          <w:bCs/>
+        </w:rPr>
+      </w:pPr>
+    </w:p>
+    <w:p>
+      <w:pPr>
+        <w:ind w:left="284"/>
+      </w:pPr>
+      <w:r>
+        <w:t xml:space="preserve">La diabetes </w:t>
+      </w:r>
+      <w:r>
+        <w:t>es una enfermedad que se caracteriza por un elevado nivel de glucosa en la sangre</w:t>
+      </w:r>
+      <w:r>
+        <w:t>. A largo plazo, esta aumenta el riesgo de daño a los ojos, los riñones, el páncreas, los nervios y el corazón.</w:t>
+      </w:r>
+      <w:r>
+        <w:t xml:space="preserve"> Existen dos principales tipos de diabetes</w:t>
+      </w:r>
+      <w:r>
+        <w:t>, también llamadas diabetes mellitus</w:t>
+      </w:r>
+      <w:r>
+        <w:t xml:space="preserve">, </w:t>
+      </w:r>
+      <w:r>
+        <w:rPr>
+          <w:highlight w:val="yellow"/>
+        </w:rPr>
+        <w:t>la diabetes tipo 1</w:t>
+      </w:r>
+      <w:r>
+        <w:rPr>
+          <w:highlight w:val="yellow"/>
+        </w:rPr>
+        <w:t xml:space="preserve"> (DM1)</w:t>
+      </w:r>
+      <w:r>
+        <w:t xml:space="preserve"> y </w:t>
+      </w:r>
+      <w:r>
+        <w:rPr>
+          <w:highlight w:val="yellow"/>
+        </w:rPr>
+        <w:t>la diabetes tipo 2</w:t>
+      </w:r>
+      <w:r>
+        <w:rPr>
+          <w:highlight w:val="yellow"/>
+        </w:rPr>
+        <w:t xml:space="preserve"> (DM2)</w:t>
+      </w:r>
+      <w:r>
+        <w:t>, también llamada conocida como diabetes mellitus</w:t>
+      </w:r>
+      <w:r>
+        <w:t xml:space="preserve"> </w:t>
+      </w:r>
+      <w:sdt>
+        <w:sdtPr>
+          <w:tag w:val="MENDELEY_CITATION_v3_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"/>
+          <w:id w:val="199446663"/>
+          <w:placeholder>
+            <w:docPart w:val="DefaultPlaceholder_-1854013440"/>
+          </w:placeholder>
+        </w:sdtPr>
+        <w:sdtContent>
+          <w:r>
+            <w:t>(NIDDK, 2023)</w:t>
+          </w:r>
+        </w:sdtContent>
+      </w:sdt>
+      <w:r>
+        <w:t>.</w:t>
+      </w:r>
+      <w:r>
+        <w:t xml:space="preserve"> </w:t>
+      </w:r>
+      <w:r>
+        <w:t>La diabetes tipo 1 se caracteriza por no producir insulina y la diabetes tipo 2 se caracteriz</w:t>
+      </w:r>
+      <w:r>
+        <w:t>a porque el cuerpo no produce o utiliza la insulina de manera adecuada. Sin insulina, la glucosa permanece en la sangre</w:t>
+      </w:r>
+      <w:r>
+        <w:t xml:space="preserve"> </w:t>
+      </w:r>
+      <w:sdt>
+        <w:sdtPr>
+          <w:tag w:val="MENDELEY_CITATION_v3_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"/>
+          <w:id w:val="-1671404263"/>
+          <w:placeholder>
+            <w:docPart w:val="DefaultPlaceholder_-1854013440"/>
+          </w:placeholder>
+        </w:sdtPr>
+        <w:sdtContent>
+          <w:r>
+            <w:t>(Medline, 2020)</w:t>
+          </w:r>
+        </w:sdtContent>
+      </w:sdt>
+      <w:r>
+        <w:t>.</w:t>
+      </w:r>
+      <w:r>
+        <w:t xml:space="preserve"> </w:t>
+      </w:r>
+      <w:r>
+        <w:t xml:space="preserve">Se estima que 62 millones de personas en las Américas viven con </w:t>
+      </w:r>
+      <w:r>
+        <w:t>DM2</w:t>
+      </w:r>
+      <w:r>
+        <w:t>.</w:t>
+      </w:r>
+      <w:r>
+        <w:t xml:space="preserve"> Además, se estima que este número se ha triplicado desde 1980 y que se alcanzarán los 109 millones de pacientes en el 2040. </w:t>
+      </w:r>
+      <w:r>
+        <w:t xml:space="preserve">Esta fue la sexta causa principal de muerte, </w:t>
+      </w:r>
+      <w:r>
+        <w:t>con un estimado de 244,084 muertes causadas directamente por la diabetes</w:t>
+      </w:r>
+      <w:r>
+        <w:t xml:space="preserve"> </w:t>
+      </w:r>
+      <w:sdt>
+        <w:sdtPr>
+          <w:tag w:val="MENDELEY_CITATION_v3_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"/>
+          <w:id w:val="-441762243"/>
+          <w:placeholder>
+            <w:docPart w:val="DefaultPlaceholder_-1854013440"/>
+          </w:placeholder>
+        </w:sdtPr>
+        <w:sdtContent>
+          <w:r>
+            <w:t>(OPS, 2023b)</w:t>
+          </w:r>
+        </w:sdtContent>
+      </w:sdt>
+      <w:r>
+        <w:t>.</w:t>
+      </w:r>
+      <w:r>
+        <w:t xml:space="preserve"> </w:t>
+      </w:r>
+    </w:p>
+    <w:p>
+      <w:pPr>
+        <w:ind w:firstLine="0"/>
+      </w:pPr>
+    </w:p>
+    <w:p>
+      <w:pPr>
+        <w:rPr>
+          <w:b/>
+          <w:bCs/>
+        </w:rPr>
+      </w:pPr>
+      <w:r>
+        <w:rPr>
+          <w:b/>
+          <w:bCs/>
+        </w:rPr>
+        <w:t>2.6</w:t>
+      </w:r>
+      <w:r>
+        <w:rPr>
+          <w:b/>
+          <w:bCs/>
+        </w:rPr>
+        <w:t xml:space="preserve">. </w:t>
+      </w:r>
+      <w:r>
+        <w:rPr>
+          <w:b/>
+          <w:bCs/>
+        </w:rPr>
+        <w:t>P</w:t>
+      </w:r>
+      <w:r>
+        <w:rPr>
+          <w:b/>
+          <w:bCs/>
+        </w:rPr>
+        <w:t>atogénesis</w:t>
+      </w:r>
+      <w:r>
+        <w:rPr>
+          <w:b/>
+          <w:bCs/>
+        </w:rPr>
+        <w:t xml:space="preserve"> de la diabetes</w:t>
+      </w:r>
+    </w:p>
+    <w:p/>
+    <w:p>
+      <w:pPr>
+        <w:ind w:left="284"/>
+      </w:pPr>
+      <w:r>
+        <w:t xml:space="preserve">El páncreas es un órgano complejo que tiene dos funciones principales: células exocrinas que ayudan a la digestión y células endócrinas </w:t>
+      </w:r>
+      <w:r>
+        <w:t xml:space="preserve">que funcionan para mantener la homeostasis de la glucosa en el cuerpo. </w:t>
+      </w:r>
+      <w:r>
+        <w:t xml:space="preserve">Un elemento central del páncreas son las células </w:t>
+      </w:r>
+      <w:r>
+        <w:t>β productoras de insulina</w:t>
+      </w:r>
+      <w:r>
+        <w:t xml:space="preserve"> </w:t>
+      </w:r>
+      <w:r>
+        <w:t xml:space="preserve">encontradas en los islotes de </w:t>
+      </w:r>
+      <w:proofErr w:type="spellStart"/>
+      <w:r>
+        <w:t>Langherhan</w:t>
+      </w:r>
+      <w:r>
+        <w:t>s</w:t>
+      </w:r>
+      <w:proofErr w:type="spellEnd"/>
+      <w:r>
+        <w:t xml:space="preserve"> </w:t>
+      </w:r>
+      <w:sdt>
+        <w:sdtPr>
+          <w:tag w:val="MENDELEY_CITATION_v3_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"/>
+          <w:id w:val="1269422895"/>
+          <w:placeholder>
+            <w:docPart w:val="DefaultPlaceholder_-1854013440"/>
+          </w:placeholder>
+        </w:sdtPr>
+        <w:sdtContent>
+          <w:r>
+            <w:rPr>
+              <w:rFonts w:eastAsia="Times New Roman"/>
+            </w:rPr>
+            <w:t>(</w:t>
+          </w:r>
+          <w:proofErr w:type="spellStart"/>
+          <w:r>
+            <w:rPr>
+              <w:rFonts w:eastAsia="Times New Roman"/>
+            </w:rPr>
+            <w:t>Docherty</w:t>
+          </w:r>
+          <w:proofErr w:type="spellEnd"/>
+          <w:r>
+            <w:rPr>
+              <w:rFonts w:eastAsia="Times New Roman"/>
+            </w:rPr>
+            <w:t xml:space="preserve"> &amp; </w:t>
+          </w:r>
+          <w:proofErr w:type="spellStart"/>
+          <w:r>
+            <w:rPr>
+              <w:rFonts w:eastAsia="Times New Roman"/>
+            </w:rPr>
+            <w:t>Russ</w:t>
+          </w:r>
+          <w:proofErr w:type="spellEnd"/>
+          <w:r>
+            <w:rPr>
+              <w:rFonts w:eastAsia="Times New Roman"/>
+            </w:rPr>
+            <w:t>, 2019)</w:t>
+          </w:r>
+        </w:sdtContent>
+      </w:sdt>
+      <w:r>
+        <w:t xml:space="preserve">. </w:t>
+      </w:r>
+      <w:r>
+        <w:t xml:space="preserve">Cuando los niveles de glucosa aumentan después de comer, estas células responden al aumento liberando insulina en la sangre. </w:t>
+      </w:r>
+      <w:r>
+        <w:t xml:space="preserve">La insulina es una hormona que permite que la glucosa sea </w:t>
+      </w:r>
+      <w:r>
+        <w:t>utilizada como fuente de energía</w:t>
+      </w:r>
+      <w:r>
+        <w:t xml:space="preserve">. Además, promueve el almacenamiento </w:t>
+      </w:r>
+      <w:r>
+        <w:t>en forma de glucógeno en el hígado y los músculos</w:t>
+      </w:r>
+      <w:r>
+        <w:t xml:space="preserve"> </w:t>
+      </w:r>
+      <w:sdt>
+        <w:sdtPr>
+          <w:tag w:val="MENDELEY_CITATION_v3_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"/>
+          <w:id w:val="2088342480"/>
+          <w:placeholder>
+            <w:docPart w:val="DefaultPlaceholder_-1854013440"/>
+          </w:placeholder>
+        </w:sdtPr>
+        <w:sdtContent>
+          <w:r>
+            <w:t>(Gillespie, 2006)</w:t>
+          </w:r>
+        </w:sdtContent>
+      </w:sdt>
+      <w:r>
+        <w:t xml:space="preserve">. </w:t>
+      </w:r>
+    </w:p>
+    <w:p>
+      <w:pPr>
+        <w:ind w:left="284"/>
+      </w:pPr>
+    </w:p>
+    <w:p>
+      <w:pPr>
+        <w:ind w:left="284"/>
+      </w:pPr>
+      <w:r>
+        <w:lastRenderedPageBreak/>
+        <w:t xml:space="preserve">En la diabetes tipo 1, las células beta </w:t>
+      </w:r>
+      <w:r>
+        <w:t xml:space="preserve">productoras de insulina en el páncreas son destruidas por el sistema inmunológico </w:t>
+      </w:r>
+      <w:sdt>
+        <w:sdtPr>
+          <w:tag w:val="MENDELEY_CITATION_v3_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"/>
+          <w:id w:val="-886875728"/>
+          <w:placeholder>
+            <w:docPart w:val="DefaultPlaceholder_-1854013440"/>
+          </w:placeholder>
+        </w:sdtPr>
+        <w:sdtContent>
+          <w:r>
+            <w:t>(</w:t>
+          </w:r>
+          <w:proofErr w:type="spellStart"/>
+          <w:r>
+            <w:t>Foulis</w:t>
+          </w:r>
+          <w:proofErr w:type="spellEnd"/>
+          <w:r>
+            <w:t xml:space="preserve"> et al., 1991)</w:t>
+          </w:r>
+        </w:sdtContent>
+      </w:sdt>
+      <w:r>
+        <w:t xml:space="preserve">. </w:t>
+      </w:r>
+      <w:r>
+        <w:t xml:space="preserve">A este tipo de enfermedades, se les conoce como enfermedades autoinmunes. En estas, el sistema inmune responde a un antígeno propio y causa daño celular y tisular </w:t>
+      </w:r>
+      <w:sdt>
+        <w:sdtPr>
+          <w:tag w:val="MENDELEY_CITATION_v3_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"/>
+          <w:id w:val="-219280785"/>
+          <w:placeholder>
+            <w:docPart w:val="DefaultPlaceholder_-1854013440"/>
+          </w:placeholder>
+        </w:sdtPr>
+        <w:sdtContent>
+          <w:r>
+            <w:t>(</w:t>
+          </w:r>
+          <w:proofErr w:type="spellStart"/>
+          <w:r>
+            <w:t>Erf</w:t>
+          </w:r>
+          <w:proofErr w:type="spellEnd"/>
+          <w:r>
+            <w:t>, 2014)</w:t>
+          </w:r>
+        </w:sdtContent>
+      </w:sdt>
+      <w:r>
+        <w:t xml:space="preserve">. </w:t>
+      </w:r>
+      <w:r>
+        <w:t xml:space="preserve">Del mismo modo que otras enfermedades autoinmunes, la diabetes </w:t>
+      </w:r>
+      <w:r>
+        <w:t xml:space="preserve">tipo 1 tiene asociaciones con el </w:t>
+      </w:r>
+      <w:r>
+        <w:rPr>
+          <w:highlight w:val="yellow"/>
+        </w:rPr>
+        <w:t xml:space="preserve">antígeno leucocitario humano (HLA, por sus siglas en inglés “human </w:t>
+      </w:r>
+      <w:proofErr w:type="spellStart"/>
+      <w:r>
+        <w:rPr>
+          <w:highlight w:val="yellow"/>
+        </w:rPr>
+        <w:t>leukocyte</w:t>
+      </w:r>
+      <w:proofErr w:type="spellEnd"/>
+      <w:r>
+        <w:rPr>
+          <w:highlight w:val="yellow"/>
+        </w:rPr>
+        <w:t xml:space="preserve"> </w:t>
+      </w:r>
+      <w:proofErr w:type="spellStart"/>
+      <w:r>
+        <w:rPr>
+          <w:highlight w:val="yellow"/>
+        </w:rPr>
+        <w:t>antigen</w:t>
+      </w:r>
+      <w:proofErr w:type="spellEnd"/>
+      <w:r>
+        <w:rPr>
+          <w:highlight w:val="yellow"/>
+        </w:rPr>
+        <w:t>”)</w:t>
+      </w:r>
+      <w:r>
+        <w:t>. E</w:t>
+      </w:r>
+      <w:r>
+        <w:t xml:space="preserve">l HLA </w:t>
+      </w:r>
+      <w:r>
+        <w:t xml:space="preserve">es un sistema de genes que producen proteínas que forman parte de las células del cuerpo de modo que el sistema inmunológico </w:t>
+      </w:r>
+      <w:r>
+        <w:t xml:space="preserve">permite reconocerlas como propias y no atacarlas. </w:t>
+      </w:r>
+      <w:r>
+        <w:t xml:space="preserve">El HLA del cromosoma 6 humano fue el que se demostró estar asociado con la diabetes tipo 1 y se estima que contribuye a la mitad de la base de este tipo de diabetes </w:t>
+      </w:r>
+      <w:sdt>
+        <w:sdtPr>
+          <w:tag w:val="MENDELEY_CITATION_v3_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"/>
+          <w:id w:val="-1413391595"/>
+          <w:placeholder>
+            <w:docPart w:val="DefaultPlaceholder_-1854013440"/>
+          </w:placeholder>
+        </w:sdtPr>
+        <w:sdtContent>
+          <w:r>
+            <w:rPr>
+              <w:rFonts w:eastAsia="Times New Roman"/>
+            </w:rPr>
+            <w:t>(</w:t>
+          </w:r>
+          <w:proofErr w:type="spellStart"/>
+          <w:r>
+            <w:rPr>
+              <w:rFonts w:eastAsia="Times New Roman"/>
+            </w:rPr>
+            <w:t>Speight</w:t>
+          </w:r>
+          <w:proofErr w:type="spellEnd"/>
+          <w:r>
+            <w:rPr>
+              <w:rFonts w:eastAsia="Times New Roman"/>
+            </w:rPr>
+            <w:t xml:space="preserve"> &amp; </w:t>
+          </w:r>
+          <w:proofErr w:type="spellStart"/>
+          <w:r>
+            <w:rPr>
+              <w:rFonts w:eastAsia="Times New Roman"/>
+            </w:rPr>
+            <w:t>Pouwer</w:t>
+          </w:r>
+          <w:proofErr w:type="spellEnd"/>
+          <w:r>
+            <w:rPr>
+              <w:rFonts w:eastAsia="Times New Roman"/>
+            </w:rPr>
+            <w:t>, 2023)</w:t>
+          </w:r>
+        </w:sdtContent>
+      </w:sdt>
+      <w:r>
+        <w:t xml:space="preserve">. </w:t>
+      </w:r>
+      <w:r>
+        <w:t xml:space="preserve">Estudios han demostrado que los haplotipos del gen HLA </w:t>
+      </w:r>
+      <w:r>
+        <w:t>DR4-DQ8</w:t>
+      </w:r>
+      <w:r>
+        <w:t xml:space="preserve"> y </w:t>
+      </w:r>
+      <w:r>
+        <w:t>DR3-DQ2</w:t>
+      </w:r>
+      <w:r>
+        <w:t xml:space="preserve"> son de especial importancia, </w:t>
+      </w:r>
+      <w:r>
+        <w:t xml:space="preserve">debido a que están presentes en el 90% de los casos de diabetes tipo 1 en niños </w:t>
+      </w:r>
+      <w:sdt>
+        <w:sdtPr>
+          <w:tag w:val="MENDELEY_CITATION_v3_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"/>
+          <w:id w:val="1064844730"/>
+          <w:placeholder>
+            <w:docPart w:val="DefaultPlaceholder_-1854013440"/>
+          </w:placeholder>
+        </w:sdtPr>
+        <w:sdtContent>
+          <w:r>
+            <w:rPr>
+              <w:rFonts w:eastAsia="Times New Roman"/>
+            </w:rPr>
+            <w:t>(</w:t>
+          </w:r>
+          <w:proofErr w:type="spellStart"/>
+          <w:r>
+            <w:rPr>
+              <w:rFonts w:eastAsia="Times New Roman"/>
+            </w:rPr>
+            <w:t>Devendra</w:t>
+          </w:r>
+          <w:proofErr w:type="spellEnd"/>
+          <w:r>
+            <w:rPr>
+              <w:rFonts w:eastAsia="Times New Roman"/>
+            </w:rPr>
+            <w:t xml:space="preserve"> &amp; </w:t>
+          </w:r>
+          <w:proofErr w:type="spellStart"/>
+          <w:r>
+            <w:rPr>
+              <w:rFonts w:eastAsia="Times New Roman"/>
+            </w:rPr>
+            <w:t>Eisenbarth</w:t>
+          </w:r>
+          <w:proofErr w:type="spellEnd"/>
+          <w:r>
+            <w:rPr>
+              <w:rFonts w:eastAsia="Times New Roman"/>
+            </w:rPr>
+            <w:t>, 2003)</w:t>
+          </w:r>
+        </w:sdtContent>
+      </w:sdt>
+      <w:r>
+        <w:t xml:space="preserve">. </w:t>
+      </w:r>
+      <w:r>
+        <w:t xml:space="preserve">Además, en las personas en riesgo, </w:t>
+      </w:r>
+      <w:r>
+        <w:t>se cree que los virus, los factores ambientales, incluidos los dietéticos, y/u otros factores estresantes pueden desencadenar la destrucción autoinmune de las células beta</w:t>
+      </w:r>
+      <w:r>
+        <w:t xml:space="preserve"> </w:t>
+      </w:r>
+      <w:sdt>
+        <w:sdtPr>
+          <w:tag w:val="MENDELEY_CITATION_v3_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"/>
+          <w:id w:val="1643930461"/>
+          <w:placeholder>
+            <w:docPart w:val="DefaultPlaceholder_-1854013440"/>
+          </w:placeholder>
+        </w:sdtPr>
+        <w:sdtContent>
+          <w:r>
+            <w:t>(</w:t>
+          </w:r>
+          <w:proofErr w:type="spellStart"/>
+          <w:r>
+            <w:t>Krischer</w:t>
+          </w:r>
+          <w:proofErr w:type="spellEnd"/>
+          <w:r>
+            <w:t xml:space="preserve"> et al., 2022)</w:t>
+          </w:r>
+        </w:sdtContent>
+      </w:sdt>
+      <w:r>
+        <w:t xml:space="preserve">. </w:t>
+      </w:r>
+      <w:r>
+        <w:t>Aunque se han identificado varios factores de riesgo y se comprenden algunos de los mecanismos, todavía no se conocen completamente todas las causas de la diabetes tipo 1.</w:t>
+      </w:r>
+    </w:p>
+    <w:p>
+      <w:pPr>
+        <w:ind w:left="284"/>
+      </w:pPr>
+    </w:p>
+    <w:p>
+      <w:pPr>
+        <w:ind w:left="284"/>
+      </w:pPr>
+      <w:r>
+        <w:t>En la diabetes tipo 2</w:t>
+      </w:r>
+      <w:r>
+        <w:t xml:space="preserve"> los factores son más complejos. </w:t>
+      </w:r>
+      <w:r>
+        <w:t xml:space="preserve">Esta se produce inicialmente por un aumento </w:t>
+      </w:r>
+      <w:r>
+        <w:t>de la secreción de insulina</w:t>
+      </w:r>
+      <w:r>
+        <w:t xml:space="preserve"> que mantiene los niveles de glucosa en su estado normal. </w:t>
+      </w:r>
+      <w:r>
+        <w:t xml:space="preserve">Sin embargo, a medida que la enfermedad progresa, las células beta cambian y </w:t>
+      </w:r>
+      <w:r>
+        <w:t>la secreción de insulina se vuelve incapaz de</w:t>
+      </w:r>
+      <w:r>
+        <w:t xml:space="preserve"> </w:t>
+      </w:r>
+      <w:r>
+        <w:t xml:space="preserve">mantener la </w:t>
+      </w:r>
+      <w:r>
+        <w:t>homeostasis de la glucosa, produciendo hiperglucemia</w:t>
+      </w:r>
+      <w:r>
+        <w:t xml:space="preserve"> </w:t>
+      </w:r>
+      <w:sdt>
+        <w:sdtPr>
+          <w:tag w:val="MENDELEY_CITATION_v3_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"/>
+          <w:id w:val="1761951890"/>
+          <w:placeholder>
+            <w:docPart w:val="DefaultPlaceholder_-1854013440"/>
+          </w:placeholder>
+        </w:sdtPr>
+        <w:sdtContent>
+          <w:r>
+            <w:t>(</w:t>
+          </w:r>
+          <w:proofErr w:type="spellStart"/>
+          <w:r>
+            <w:t>Henson</w:t>
+          </w:r>
+          <w:proofErr w:type="spellEnd"/>
+          <w:r>
+            <w:t xml:space="preserve"> et al., 2023)</w:t>
+          </w:r>
+        </w:sdtContent>
+      </w:sdt>
+      <w:r>
+        <w:t xml:space="preserve">. </w:t>
+      </w:r>
+      <w:r>
+        <w:t xml:space="preserve">Los factores que pueden llegar a afectar </w:t>
+      </w:r>
+      <w:r>
+        <w:t xml:space="preserve">son multifactoriales y pueden </w:t>
+      </w:r>
+      <w:r>
+        <w:t xml:space="preserve">ser </w:t>
+      </w:r>
+      <w:r>
+        <w:t>el alto nivel de ácido úrico sérico, la calidad/cantidad del sueño, el tabaquismo, la depresión, las enfermedades cardiovasculares, la dislipidemia, la hipertensión, el envejecimiento, el origen étnico, los antecedentes familiares de diabetes, la inactividad física y la obesidad</w:t>
+      </w:r>
+      <w:r>
+        <w:t xml:space="preserve"> </w:t>
+      </w:r>
+      <w:sdt>
+        <w:sdtPr>
+          <w:tag w:val="MENDELEY_CITATION_v3_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"/>
+          <w:id w:val="-2144345066"/>
+          <w:placeholder>
+            <w:docPart w:val="DefaultPlaceholder_-1854013440"/>
+          </w:placeholder>
+        </w:sdtPr>
+        <w:sdtContent>
+          <w:r>
+            <w:t>(Ismail et al., 2021)</w:t>
+          </w:r>
+        </w:sdtContent>
+      </w:sdt>
+      <w:r>
+        <w:t xml:space="preserve">. </w:t>
+      </w:r>
+    </w:p>
+    <w:p/>
+    <w:p/>
+    <w:p>
+      <w:pPr>
+        <w:ind w:firstLine="0"/>
+      </w:pPr>
+    </w:p>
+    <w:p>
+      <w:pPr>
+        <w:ind w:firstLine="0"/>
+      </w:pPr>
+    </w:p>
+    <w:p>
+      <w:pPr>
+        <w:rPr>
+          <w:b/>
+          <w:bCs/>
+        </w:rPr>
+      </w:pPr>
+      <w:r>
+        <w:rPr>
+          <w:b/>
+          <w:bCs/>
+        </w:rPr>
+        <w:lastRenderedPageBreak/>
+        <w:t>2.7</w:t>
+      </w:r>
+      <w:r>
+        <w:rPr>
+          <w:b/>
+          <w:bCs/>
+        </w:rPr>
+        <w:t>. Relación Alzheimer-Diabetes Mellitus</w:t>
+      </w:r>
+    </w:p>
+    <w:p>
+      <w:pPr>
+        <w:rPr>
+          <w:b/>
+          <w:bCs/>
+        </w:rPr>
+      </w:pPr>
+    </w:p>
+    <w:p/>
+    <w:p>
+      <w:pPr>
+        <w:rPr>
+          <w:b/>
+          <w:bCs/>
+        </w:rPr>
+      </w:pPr>
+    </w:p>
+    <w:p>
+      <w:pPr>
+        <w:rPr>
+          <w:b/>
+          <w:bCs/>
+        </w:rPr>
+      </w:pPr>
+    </w:p>
+    <w:p>
+      <w:pPr>
+        <w:rPr>
+          <w:b/>
+          <w:bCs/>
+        </w:rPr>
+      </w:pPr>
+    </w:p>
+    <w:p>
+      <w:pPr>
+        <w:rPr>
+          <w:b/>
+          <w:bCs/>
+        </w:rPr>
+      </w:pPr>
+      <w:r>
+        <w:rPr>
+          <w:b/>
+          <w:bCs/>
+        </w:rPr>
+        <w:t>2.</w:t>
+      </w:r>
+      <w:r>
+        <w:rPr>
+          <w:b/>
+          <w:bCs/>
+        </w:rPr>
+        <w:t>8</w:t>
+      </w:r>
+      <w:r>
+        <w:rPr>
+          <w:b/>
+          <w:bCs/>
+        </w:rPr>
+        <w:t xml:space="preserve">. Hablar sobre el diseño de fármacos </w:t>
+      </w:r>
+    </w:p>
+    <w:p/>
+    <w:p>
+      <w:pPr>
+        <w:rPr>
+          <w:b/>
+          <w:bCs/>
+        </w:rPr>
+      </w:pPr>
+      <w:r>
+        <w:rPr>
+          <w:b/>
+          <w:bCs/>
+        </w:rPr>
+        <w:t>2.</w:t>
+      </w:r>
+      <w:r>
+        <w:rPr>
+          <w:b/>
+          <w:bCs/>
+        </w:rPr>
+        <w:t>9</w:t>
+      </w:r>
+      <w:r>
+        <w:rPr>
+          <w:b/>
+          <w:bCs/>
+        </w:rPr>
+        <w:t>. Proteínas involucradas del artículo.</w:t>
+      </w:r>
+    </w:p>
+    <w:p>
+      <w:pPr>
+        <w:rPr>
+          <w:b/>
+          <w:bCs/>
+        </w:rPr>
+      </w:pPr>
+    </w:p>
+    <w:p>
+      <w:pPr>
+        <w:rPr>
+          <w:b/>
+          <w:bCs/>
+        </w:rPr>
+      </w:pPr>
+      <w:r>
+        <w:rPr>
+          <w:b/>
+          <w:bCs/>
+        </w:rPr>
+        <w:t>2.</w:t>
+      </w:r>
+      <w:r>
+        <w:rPr>
+          <w:b/>
+          <w:bCs/>
+        </w:rPr>
+        <w:t>10</w:t>
+      </w:r>
+      <w:r>
+        <w:rPr>
+          <w:b/>
+          <w:bCs/>
+        </w:rPr>
+        <w:t>. Buscar artículos que respalden a las proteínas del artículo.</w:t>
+      </w:r>
+    </w:p>
+    <w:p>
+      <w:pPr>
+        <w:ind w:firstLine="0"/>
+      </w:pPr>
+    </w:p>
+    <w:p>
+      <w:pPr>
+        <w:rPr>
+          <w:b/>
+          <w:bCs/>
+        </w:rPr>
+      </w:pPr>
+      <w:r>
+        <w:rPr>
+          <w:b/>
+          <w:bCs/>
+        </w:rPr>
+        <w:t>2.</w:t>
+      </w:r>
+      <w:r>
+        <w:rPr>
+          <w:b/>
+          <w:bCs/>
+        </w:rPr>
         <w:t>1</w:t>
       </w:r>
       <w:r>
-        <w:t>2</w:t>
-      </w:r>
-      <w:r>
-        <w:t>g</w:t>
-      </w:r>
-      <w:r>
+        <w:rPr>
+          <w:b/>
+          <w:bCs/>
+        </w:rPr>
+        <w:t>1</w:t>
+      </w:r>
+      <w:r>
+        <w:rPr>
+          <w:b/>
+          <w:bCs/>
+        </w:rPr>
         <w:t xml:space="preserve">. </w:t>
       </w:r>
       <w:r>
+        <w:rPr>
+          <w:b/>
+          <w:bCs/>
+        </w:rPr>
         <w:t xml:space="preserve">Buscar trabajos sobre diseño de fármacos sobre la asociación </w:t>
       </w:r>
       <w:r>
+        <w:rPr>
+          <w:b/>
+          <w:bCs/>
+        </w:rPr>
         <w:t>AD-DM2.</w:t>
       </w:r>
     </w:p>
@@ -4501,7 +5388,7 @@
             <w:autoSpaceDE w:val="0"/>
             <w:autoSpaceDN w:val="0"/>
             <w:ind w:hanging="480"/>
-            <w:divId w:val="5644727"/>
+            <w:divId w:val="794907623"/>
             <w:rPr>
               <w:rFonts w:eastAsia="Times New Roman"/>
               <w:kern w:val="0"/>
@@ -4583,7 +5470,7 @@
             <w:autoSpaceDE w:val="0"/>
             <w:autoSpaceDN w:val="0"/>
             <w:ind w:hanging="480"/>
-            <w:divId w:val="656038096"/>
+            <w:divId w:val="808400521"/>
             <w:rPr>
               <w:rFonts w:eastAsia="Times New Roman"/>
               <w:lang w:val="en-US"/>
@@ -4650,7 +5537,7 @@
             <w:autoSpaceDE w:val="0"/>
             <w:autoSpaceDN w:val="0"/>
             <w:ind w:hanging="480"/>
-            <w:divId w:val="124813043"/>
+            <w:divId w:val="1135291493"/>
             <w:rPr>
               <w:rFonts w:eastAsia="Times New Roman"/>
               <w:lang w:val="en-US"/>
@@ -4701,7 +5588,7 @@
             <w:autoSpaceDE w:val="0"/>
             <w:autoSpaceDN w:val="0"/>
             <w:ind w:hanging="480"/>
-            <w:divId w:val="168757612"/>
+            <w:divId w:val="213126206"/>
             <w:rPr>
               <w:rFonts w:eastAsia="Times New Roman"/>
               <w:lang w:val="en-US"/>
@@ -4816,7 +5703,7 @@
             <w:autoSpaceDE w:val="0"/>
             <w:autoSpaceDN w:val="0"/>
             <w:ind w:hanging="480"/>
-            <w:divId w:val="976034325"/>
+            <w:divId w:val="717515291"/>
             <w:rPr>
               <w:rFonts w:eastAsia="Times New Roman"/>
               <w:lang w:val="en-US"/>
@@ -4883,7 +5770,7 @@
             <w:autoSpaceDE w:val="0"/>
             <w:autoSpaceDN w:val="0"/>
             <w:ind w:hanging="480"/>
-            <w:divId w:val="925118532"/>
+            <w:divId w:val="2043674967"/>
             <w:rPr>
               <w:rFonts w:eastAsia="Times New Roman"/>
               <w:lang w:val="en-US"/>
@@ -4966,7 +5853,7 @@
             <w:autoSpaceDE w:val="0"/>
             <w:autoSpaceDN w:val="0"/>
             <w:ind w:hanging="480"/>
-            <w:divId w:val="2713021"/>
+            <w:divId w:val="481894390"/>
             <w:rPr>
               <w:rFonts w:eastAsia="Times New Roman"/>
               <w:lang w:val="en-US"/>
@@ -4977,7 +5864,7 @@
               <w:rFonts w:eastAsia="Times New Roman"/>
               <w:lang w:val="en-US"/>
             </w:rPr>
-            <w:t xml:space="preserve">Fisher, A. (2008). M1 muscarinic agonists target major hallmarks of Alzheimer’s disease--the pivotal role of brain M1 receptors. </w:t>
+            <w:t xml:space="preserve">Devendra, D., &amp; Eisenbarth, G. S. (2003). 17. Immunologic endocrine disorders. </w:t>
           </w:r>
           <w:r>
             <w:rPr>
@@ -4986,7 +5873,7 @@
               <w:iCs/>
               <w:lang w:val="en-US"/>
             </w:rPr>
-            <w:t>Neuro-Degenerative Diseases</w:t>
+            <w:t>Journal of Allergy and Clinical Immunology</w:t>
           </w:r>
           <w:r>
             <w:rPr>
@@ -5002,14 +5889,14 @@
               <w:iCs/>
               <w:lang w:val="en-US"/>
             </w:rPr>
-            <w:t>5</w:t>
-          </w:r>
-          <w:r>
-            <w:rPr>
-              <w:rFonts w:eastAsia="Times New Roman"/>
-              <w:lang w:val="en-US"/>
-            </w:rPr>
-            <w:t>(3–4), 237–240. https://doi.org/10.1159/000113712</w:t>
+            <w:t>111</w:t>
+          </w:r>
+          <w:r>
+            <w:rPr>
+              <w:rFonts w:eastAsia="Times New Roman"/>
+              <w:lang w:val="en-US"/>
+            </w:rPr>
+            <w:t>(2 SUPPL. 2). https://doi.org/10.1067/mai.2003.81</w:t>
           </w:r>
         </w:p>
         <w:p>
@@ -5017,7 +5904,7 @@
             <w:autoSpaceDE w:val="0"/>
             <w:autoSpaceDN w:val="0"/>
             <w:ind w:hanging="480"/>
-            <w:divId w:val="1833057006"/>
+            <w:divId w:val="1914241965"/>
             <w:rPr>
               <w:rFonts w:eastAsia="Times New Roman"/>
               <w:lang w:val="en-US"/>
@@ -5028,52 +5915,7 @@
               <w:rFonts w:eastAsia="Times New Roman"/>
               <w:lang w:val="en-US"/>
             </w:rPr>
-            <w:t xml:space="preserve">Goate, A., Chartier-Harlin, M. C., Mullan, M., Brown, J., Crawford, F., </w:t>
-          </w:r>
-          <w:proofErr w:type="spellStart"/>
-          <w:r>
-            <w:rPr>
-              <w:rFonts w:eastAsia="Times New Roman"/>
-              <w:lang w:val="en-US"/>
-            </w:rPr>
-            <w:t>Fidani</w:t>
-          </w:r>
-          <w:proofErr w:type="spellEnd"/>
-          <w:r>
-            <w:rPr>
-              <w:rFonts w:eastAsia="Times New Roman"/>
-              <w:lang w:val="en-US"/>
-            </w:rPr>
-            <w:t xml:space="preserve">, L., Giuffra, L., Haynes, A., Irving, N., James, L., Mant, R., Newton, P., Rooke, K., Roques, P., Talbot, C., Pericak-Vance, M., Roses, A., Williamson, R., </w:t>
-          </w:r>
-          <w:proofErr w:type="spellStart"/>
-          <w:r>
-            <w:rPr>
-              <w:rFonts w:eastAsia="Times New Roman"/>
-              <w:lang w:val="en-US"/>
-            </w:rPr>
-            <w:t>Rossor</w:t>
-          </w:r>
-          <w:proofErr w:type="spellEnd"/>
-          <w:r>
-            <w:rPr>
-              <w:rFonts w:eastAsia="Times New Roman"/>
-              <w:lang w:val="en-US"/>
-            </w:rPr>
-            <w:t xml:space="preserve">, M., … </w:t>
-          </w:r>
-          <w:r>
-            <w:rPr>
-              <w:rFonts w:eastAsia="Times New Roman"/>
-            </w:rPr>
-            <w:t xml:space="preserve">Hardy, J. (1991). </w:t>
-          </w:r>
-          <w:r>
-            <w:rPr>
-              <w:rFonts w:eastAsia="Times New Roman"/>
-              <w:lang w:val="en-US"/>
-            </w:rPr>
-            <w:t xml:space="preserve">Segregation of a missense mutation in the amyloid precursor protein gene with familial Alzheimer’s disease. </w:t>
+            <w:t xml:space="preserve">Docherty, F. M., &amp; Russ, H. A. (2019). Cell–Cell Interactions Driving Differentiation of Adult Pancreatic Stem Cells. </w:t>
           </w:r>
           <w:r>
             <w:rPr>
@@ -5082,7 +5924,7 @@
               <w:iCs/>
               <w:lang w:val="en-US"/>
             </w:rPr>
-            <w:t>Nature 1991 349:6311</w:t>
+            <w:t>Encyclopedia of Tissue Engineering and Regenerative Medicine: Volumes 1-3</w:t>
           </w:r>
           <w:r>
             <w:rPr>
@@ -5098,14 +5940,14 @@
               <w:iCs/>
               <w:lang w:val="en-US"/>
             </w:rPr>
-            <w:t>349</w:t>
-          </w:r>
-          <w:r>
-            <w:rPr>
-              <w:rFonts w:eastAsia="Times New Roman"/>
-              <w:lang w:val="en-US"/>
-            </w:rPr>
-            <w:t>(6311), 704–706. https://doi.org/10.1038/349704a0</w:t>
+            <w:t>1–3</w:t>
+          </w:r>
+          <w:r>
+            <w:rPr>
+              <w:rFonts w:eastAsia="Times New Roman"/>
+              <w:lang w:val="en-US"/>
+            </w:rPr>
+            <w:t>, 367–374. https://doi.org/10.1016/B978-0-12-801238-3.65615-5</w:t>
           </w:r>
         </w:p>
         <w:p>
@@ -5113,7 +5955,7 @@
             <w:autoSpaceDE w:val="0"/>
             <w:autoSpaceDN w:val="0"/>
             <w:ind w:hanging="480"/>
-            <w:divId w:val="673263747"/>
+            <w:divId w:val="1812820466"/>
             <w:rPr>
               <w:rFonts w:eastAsia="Times New Roman"/>
               <w:lang w:val="en-US"/>
@@ -5124,31 +5966,7 @@
               <w:rFonts w:eastAsia="Times New Roman"/>
               <w:lang w:val="en-US"/>
             </w:rPr>
-            <w:t xml:space="preserve">Goedert, M., </w:t>
-          </w:r>
-          <w:proofErr w:type="spellStart"/>
-          <w:r>
-            <w:rPr>
-              <w:rFonts w:eastAsia="Times New Roman"/>
-              <w:lang w:val="en-US"/>
-            </w:rPr>
-            <w:t>Spillantini</w:t>
-          </w:r>
-          <w:proofErr w:type="spellEnd"/>
-          <w:r>
-            <w:rPr>
-              <w:rFonts w:eastAsia="Times New Roman"/>
-              <w:lang w:val="en-US"/>
-            </w:rPr>
-            <w:t xml:space="preserve">, M. G., Jakes, R., Rutherford, D., &amp; Crowther, R. A. (1989). Multiple isoforms of human microtubule-associated protein tau: sequences and localization in </w:t>
-          </w:r>
-          <w:r>
-            <w:rPr>
-              <w:rFonts w:eastAsia="Times New Roman"/>
-              <w:lang w:val="en-US"/>
-            </w:rPr>
-            <w:lastRenderedPageBreak/>
-            <w:t xml:space="preserve">neurofibrillary tangles of Alzheimer’s disease. </w:t>
+            <w:t xml:space="preserve">Erf, G. F. (2014). Autoimmune Diseases of Poultry. </w:t>
           </w:r>
           <w:r>
             <w:rPr>
@@ -5157,30 +5975,14 @@
               <w:iCs/>
               <w:lang w:val="en-US"/>
             </w:rPr>
-            <w:t>Neuron</w:t>
-          </w:r>
-          <w:r>
-            <w:rPr>
-              <w:rFonts w:eastAsia="Times New Roman"/>
-              <w:lang w:val="en-US"/>
-            </w:rPr>
-            <w:t xml:space="preserve">, </w:t>
-          </w:r>
-          <w:r>
-            <w:rPr>
-              <w:rFonts w:eastAsia="Times New Roman"/>
-              <w:i/>
-              <w:iCs/>
-              <w:lang w:val="en-US"/>
-            </w:rPr>
-            <w:t>3</w:t>
-          </w:r>
-          <w:r>
-            <w:rPr>
-              <w:rFonts w:eastAsia="Times New Roman"/>
-              <w:lang w:val="en-US"/>
-            </w:rPr>
-            <w:t>(4), 519–526. https://doi.org/10.1016/0896-6273(89)90210-9</w:t>
+            <w:t>Avian Immunology: Second Edition</w:t>
+          </w:r>
+          <w:r>
+            <w:rPr>
+              <w:rFonts w:eastAsia="Times New Roman"/>
+              <w:lang w:val="en-US"/>
+            </w:rPr>
+            <w:t>, 315–332. https://doi.org/10.1016/B978-0-12-396965-1.00018-2</w:t>
           </w:r>
         </w:p>
         <w:p>
@@ -5188,27 +5990,18 @@
             <w:autoSpaceDE w:val="0"/>
             <w:autoSpaceDN w:val="0"/>
             <w:ind w:hanging="480"/>
-            <w:divId w:val="696001957"/>
+            <w:divId w:val="958797218"/>
             <w:rPr>
               <w:rFonts w:eastAsia="Times New Roman"/>
               <w:lang w:val="en-US"/>
             </w:rPr>
           </w:pPr>
-          <w:proofErr w:type="spellStart"/>
-          <w:r>
-            <w:rPr>
-              <w:rFonts w:eastAsia="Times New Roman"/>
-              <w:lang w:val="en-US"/>
-            </w:rPr>
-            <w:t>Grundke</w:t>
-          </w:r>
-          <w:proofErr w:type="spellEnd"/>
-          <w:r>
-            <w:rPr>
-              <w:rFonts w:eastAsia="Times New Roman"/>
-              <w:lang w:val="en-US"/>
-            </w:rPr>
-            <w:t xml:space="preserve">-Iqbal, I., Iqbal, K., Tung, Y. C., Quinlan, M., Wisniewski, H. M., &amp; Binder, L. I. (1986). Abnormal phosphorylation of the microtubule-associated protein tau (tau) in Alzheimer cytoskeletal pathology. </w:t>
+          <w:r>
+            <w:rPr>
+              <w:rFonts w:eastAsia="Times New Roman"/>
+              <w:lang w:val="en-US"/>
+            </w:rPr>
+            <w:t xml:space="preserve">Fisher, A. (2008). M1 muscarinic agonists target major hallmarks of Alzheimer’s disease--the pivotal role of brain M1 receptors. </w:t>
           </w:r>
           <w:r>
             <w:rPr>
@@ -5217,7 +6010,7 @@
               <w:iCs/>
               <w:lang w:val="en-US"/>
             </w:rPr>
-            <w:t>Proceedings of the National Academy of Sciences of the United States of America</w:t>
+            <w:t>Neuro-Degenerative Diseases</w:t>
           </w:r>
           <w:r>
             <w:rPr>
@@ -5233,14 +6026,14 @@
               <w:iCs/>
               <w:lang w:val="en-US"/>
             </w:rPr>
-            <w:t>83</w:t>
-          </w:r>
-          <w:r>
-            <w:rPr>
-              <w:rFonts w:eastAsia="Times New Roman"/>
-              <w:lang w:val="en-US"/>
-            </w:rPr>
-            <w:t>(13), 4913. https://doi.org/10.1073/PNAS.83.13.4913</w:t>
+            <w:t>5</w:t>
+          </w:r>
+          <w:r>
+            <w:rPr>
+              <w:rFonts w:eastAsia="Times New Roman"/>
+              <w:lang w:val="en-US"/>
+            </w:rPr>
+            <w:t>(3–4), 237–240. https://doi.org/10.1159/000113712</w:t>
           </w:r>
         </w:p>
         <w:p>
@@ -5248,30 +6041,51 @@
             <w:autoSpaceDE w:val="0"/>
             <w:autoSpaceDN w:val="0"/>
             <w:ind w:hanging="480"/>
-            <w:divId w:val="739792564"/>
-            <w:rPr>
-              <w:rFonts w:eastAsia="Times New Roman"/>
+            <w:divId w:val="792987460"/>
+            <w:rPr>
+              <w:rFonts w:eastAsia="Times New Roman"/>
+              <w:lang w:val="en-US"/>
             </w:rPr>
           </w:pPr>
           <w:r>
             <w:rPr>
               <w:rFonts w:eastAsia="Times New Roman"/>
-            </w:rPr>
-            <w:t xml:space="preserve">IMSS. (2015). </w:t>
+              <w:lang w:val="en-US"/>
+            </w:rPr>
+            <w:lastRenderedPageBreak/>
+            <w:t xml:space="preserve">Foulis, A. K., McGill, M., &amp; Farquharson, M. A. (1991). Insulitis in type 1 (insulin-dependent) diabetes mellitus in man--macrophages, lymphocytes, and interferon-gamma containing cells. </w:t>
           </w:r>
           <w:r>
             <w:rPr>
               <w:rFonts w:eastAsia="Times New Roman"/>
               <w:i/>
               <w:iCs/>
-            </w:rPr>
-            <w:t>Enfermedad de Alzheimer</w:t>
-          </w:r>
-          <w:r>
-            <w:rPr>
-              <w:rFonts w:eastAsia="Times New Roman"/>
-            </w:rPr>
-            <w:t>. https://www.imss.gob.mx/salud-en-linea/enfermedad-alzheimer</w:t>
+              <w:lang w:val="en-US"/>
+            </w:rPr>
+            <w:t>The Journal of Pathology</w:t>
+          </w:r>
+          <w:r>
+            <w:rPr>
+              <w:rFonts w:eastAsia="Times New Roman"/>
+              <w:lang w:val="en-US"/>
+            </w:rPr>
+            <w:t xml:space="preserve">, </w:t>
+          </w:r>
+          <w:r>
+            <w:rPr>
+              <w:rFonts w:eastAsia="Times New Roman"/>
+              <w:i/>
+              <w:iCs/>
+              <w:lang w:val="en-US"/>
+            </w:rPr>
+            <w:t>165</w:t>
+          </w:r>
+          <w:r>
+            <w:rPr>
+              <w:rFonts w:eastAsia="Times New Roman"/>
+              <w:lang w:val="en-US"/>
+            </w:rPr>
+            <w:t>(2), 97–103. https://doi.org/10.1002/PATH.1711650203</w:t>
           </w:r>
         </w:p>
         <w:p>
@@ -5279,7 +6093,7 @@
             <w:autoSpaceDE w:val="0"/>
             <w:autoSpaceDN w:val="0"/>
             <w:ind w:hanging="480"/>
-            <w:divId w:val="1303000357"/>
+            <w:divId w:val="658734232"/>
             <w:rPr>
               <w:rFonts w:eastAsia="Times New Roman"/>
               <w:lang w:val="en-US"/>
@@ -5290,7 +6104,7 @@
               <w:rFonts w:eastAsia="Times New Roman"/>
               <w:lang w:val="en-US"/>
             </w:rPr>
-            <w:t xml:space="preserve">Ishihara, T., Hong, M., Zhang, B., Nakagawa, Y., Lee, M. K., Trojanowski, J. Q., &amp; Lee, V. M. Y. (1999). Age-dependent emergence and progression of a tauopathy in transgenic mice overexpressing the shortest human tau isoform. </w:t>
+            <w:t xml:space="preserve">Gillespie, K. M. (2006). Type 1 diabetes: pathogenesis and prevention. </w:t>
           </w:r>
           <w:r>
             <w:rPr>
@@ -5299,7 +6113,7 @@
               <w:iCs/>
               <w:lang w:val="en-US"/>
             </w:rPr>
-            <w:t>Neuron</w:t>
+            <w:t>CMAJ</w:t>
           </w:r>
           <w:r>
             <w:rPr>
@@ -5315,14 +6129,14 @@
               <w:iCs/>
               <w:lang w:val="en-US"/>
             </w:rPr>
-            <w:t>24</w:t>
-          </w:r>
-          <w:r>
-            <w:rPr>
-              <w:rFonts w:eastAsia="Times New Roman"/>
-              <w:lang w:val="en-US"/>
-            </w:rPr>
-            <w:t>(3), 751–762. https://doi.org/10.1016/S0896-6273(00)81127-7</w:t>
+            <w:t>175</w:t>
+          </w:r>
+          <w:r>
+            <w:rPr>
+              <w:rFonts w:eastAsia="Times New Roman"/>
+              <w:lang w:val="en-US"/>
+            </w:rPr>
+            <w:t>(2), 165–170. https://doi.org/10.1503/CMAJ.060244</w:t>
           </w:r>
         </w:p>
         <w:p>
@@ -5330,7 +6144,7 @@
             <w:autoSpaceDE w:val="0"/>
             <w:autoSpaceDN w:val="0"/>
             <w:ind w:hanging="480"/>
-            <w:divId w:val="1936940431"/>
+            <w:divId w:val="1375697550"/>
             <w:rPr>
               <w:rFonts w:eastAsia="Times New Roman"/>
               <w:lang w:val="en-US"/>
@@ -5341,7 +6155,7 @@
               <w:rFonts w:eastAsia="Times New Roman"/>
               <w:lang w:val="en-US"/>
             </w:rPr>
-            <w:t xml:space="preserve">J.L. Kandimalla, R., Prabhakar, S., K. </w:t>
+            <w:t xml:space="preserve">Goate, A., Chartier-Harlin, M. C., Mullan, M., Brown, J., Crawford, F., </w:t>
           </w:r>
           <w:proofErr w:type="spellStart"/>
           <w:r>
@@ -5349,7 +6163,7 @@
               <w:rFonts w:eastAsia="Times New Roman"/>
               <w:lang w:val="en-US"/>
             </w:rPr>
-            <w:t>Binukumar</w:t>
+            <w:t>Fidani</w:t>
           </w:r>
           <w:proofErr w:type="spellEnd"/>
           <w:r>
@@ -5357,7 +6171,7 @@
               <w:rFonts w:eastAsia="Times New Roman"/>
               <w:lang w:val="en-US"/>
             </w:rPr>
-            <w:t xml:space="preserve">, B., Y. Wani, W., Gupta, N., R. Sharma, D., </w:t>
+            <w:t xml:space="preserve">, L., Giuffra, L., Haynes, A., Irving, N., James, L., Mant, R., Newton, P., Rooke, K., Roques, P., Talbot, C., Pericak-Vance, M., Roses, A., Williamson, R., </w:t>
           </w:r>
           <w:proofErr w:type="spellStart"/>
           <w:r>
@@ -5365,7 +6179,7 @@
               <w:rFonts w:eastAsia="Times New Roman"/>
               <w:lang w:val="en-US"/>
             </w:rPr>
-            <w:t>Sunkaria</w:t>
+            <w:t>Rossor</w:t>
           </w:r>
           <w:proofErr w:type="spellEnd"/>
           <w:r>
@@ -5373,23 +6187,7 @@
               <w:rFonts w:eastAsia="Times New Roman"/>
               <w:lang w:val="en-US"/>
             </w:rPr>
-            <w:t xml:space="preserve">, A., K. Grover, V., Bhardwaj, N., Jain, K., &amp; D. Gill, K. (2012). Apo-E4 Allele in Conjunction with A&amp;#946;42 and Tau in CSF: Biomarker for </w:t>
-          </w:r>
-          <w:proofErr w:type="spellStart"/>
-          <w:r>
-            <w:rPr>
-              <w:rFonts w:eastAsia="Times New Roman"/>
-              <w:lang w:val="en-US"/>
-            </w:rPr>
-            <w:t>Alzheimers</w:t>
-          </w:r>
-          <w:proofErr w:type="spellEnd"/>
-          <w:r>
-            <w:rPr>
-              <w:rFonts w:eastAsia="Times New Roman"/>
-              <w:lang w:val="en-US"/>
-            </w:rPr>
-            <w:t xml:space="preserve"> Disease. </w:t>
+            <w:t xml:space="preserve">, M., … Hardy, J. (1991). Segregation of a missense mutation in the amyloid precursor protein gene with familial Alzheimer’s disease. </w:t>
           </w:r>
           <w:r>
             <w:rPr>
@@ -5398,7 +6196,7 @@
               <w:iCs/>
               <w:lang w:val="en-US"/>
             </w:rPr>
-            <w:t>Current Alzheimer Research</w:t>
+            <w:t>Nature 1991 349:6311</w:t>
           </w:r>
           <w:r>
             <w:rPr>
@@ -5414,14 +6212,14 @@
               <w:iCs/>
               <w:lang w:val="en-US"/>
             </w:rPr>
-            <w:t>8</w:t>
-          </w:r>
-          <w:r>
-            <w:rPr>
-              <w:rFonts w:eastAsia="Times New Roman"/>
-              <w:lang w:val="en-US"/>
-            </w:rPr>
-            <w:t>(2), 187–196. https://doi.org/10.2174/156720511795256071</w:t>
+            <w:t>349</w:t>
+          </w:r>
+          <w:r>
+            <w:rPr>
+              <w:rFonts w:eastAsia="Times New Roman"/>
+              <w:lang w:val="en-US"/>
+            </w:rPr>
+            <w:t>(6311), 704–706. https://doi.org/10.1038/349704a0</w:t>
           </w:r>
         </w:p>
         <w:p>
@@ -5429,7 +6227,7 @@
             <w:autoSpaceDE w:val="0"/>
             <w:autoSpaceDN w:val="0"/>
             <w:ind w:hanging="480"/>
-            <w:divId w:val="2063364163"/>
+            <w:divId w:val="1249735095"/>
             <w:rPr>
               <w:rFonts w:eastAsia="Times New Roman"/>
               <w:lang w:val="en-US"/>
@@ -5440,7 +6238,23 @@
               <w:rFonts w:eastAsia="Times New Roman"/>
               <w:lang w:val="en-US"/>
             </w:rPr>
-            <w:t xml:space="preserve">Johnson, G. V. W., &amp; Stoothoff, W. H. (2004). Tau phosphorylation in neuronal cell function and dysfunction. </w:t>
+            <w:t xml:space="preserve">Goedert, M., </w:t>
+          </w:r>
+          <w:proofErr w:type="spellStart"/>
+          <w:r>
+            <w:rPr>
+              <w:rFonts w:eastAsia="Times New Roman"/>
+              <w:lang w:val="en-US"/>
+            </w:rPr>
+            <w:t>Spillantini</w:t>
+          </w:r>
+          <w:proofErr w:type="spellEnd"/>
+          <w:r>
+            <w:rPr>
+              <w:rFonts w:eastAsia="Times New Roman"/>
+              <w:lang w:val="en-US"/>
+            </w:rPr>
+            <w:t xml:space="preserve">, M. G., Jakes, R., Rutherford, D., &amp; Crowther, R. A. (1989). Multiple isoforms of human microtubule-associated protein tau: sequences and localization in neurofibrillary tangles of Alzheimer’s disease. </w:t>
           </w:r>
           <w:r>
             <w:rPr>
@@ -5449,7 +6263,7 @@
               <w:iCs/>
               <w:lang w:val="en-US"/>
             </w:rPr>
-            <w:t>Journal of Cell Science</w:t>
+            <w:t>Neuron</w:t>
           </w:r>
           <w:r>
             <w:rPr>
@@ -5465,14 +6279,14 @@
               <w:iCs/>
               <w:lang w:val="en-US"/>
             </w:rPr>
-            <w:t>117</w:t>
-          </w:r>
-          <w:r>
-            <w:rPr>
-              <w:rFonts w:eastAsia="Times New Roman"/>
-              <w:lang w:val="en-US"/>
-            </w:rPr>
-            <w:t>(24), 5721–5729. https://doi.org/10.1242/JCS.01558</w:t>
+            <w:t>3</w:t>
+          </w:r>
+          <w:r>
+            <w:rPr>
+              <w:rFonts w:eastAsia="Times New Roman"/>
+              <w:lang w:val="en-US"/>
+            </w:rPr>
+            <w:t>(4), 519–526. https://doi.org/10.1016/0896-6273(89)90210-9</w:t>
           </w:r>
         </w:p>
         <w:p>
@@ -5480,20 +6294,28 @@
             <w:autoSpaceDE w:val="0"/>
             <w:autoSpaceDN w:val="0"/>
             <w:ind w:hanging="480"/>
-            <w:divId w:val="2100441522"/>
+            <w:divId w:val="1604722429"/>
             <w:rPr>
               <w:rFonts w:eastAsia="Times New Roman"/>
               <w:lang w:val="en-US"/>
             </w:rPr>
           </w:pPr>
-          <w:r>
-            <w:rPr>
-              <w:rFonts w:eastAsia="Times New Roman"/>
-              <w:lang w:val="en-US"/>
-            </w:rPr>
-            <w:t xml:space="preserve">Kandimalla, R., Thirumala, V., &amp; Reddy, P. H. (2017). Is Alzheimer’s disease a Type 3 Diabetes? A critical appraisal. </w:t>
-          </w:r>
           <w:proofErr w:type="spellStart"/>
+          <w:r>
+            <w:rPr>
+              <w:rFonts w:eastAsia="Times New Roman"/>
+              <w:lang w:val="en-US"/>
+            </w:rPr>
+            <w:t>Grundke</w:t>
+          </w:r>
+          <w:proofErr w:type="spellEnd"/>
+          <w:r>
+            <w:rPr>
+              <w:rFonts w:eastAsia="Times New Roman"/>
+              <w:lang w:val="en-US"/>
+            </w:rPr>
+            <w:t xml:space="preserve">-Iqbal, I., Iqbal, K., Tung, Y. C., Quinlan, M., Wisniewski, H. M., &amp; Binder, L. I. (1986). Abnormal phosphorylation of the microtubule-associated protein tau (tau) in Alzheimer cytoskeletal pathology. </w:t>
+          </w:r>
           <w:r>
             <w:rPr>
               <w:rFonts w:eastAsia="Times New Roman"/>
@@ -5501,9 +6323,15 @@
               <w:iCs/>
               <w:lang w:val="en-US"/>
             </w:rPr>
-            <w:t>Biochimica</w:t>
-          </w:r>
-          <w:proofErr w:type="spellEnd"/>
+            <w:t>Proceedings of the National Academy of Sciences of the United States of America</w:t>
+          </w:r>
+          <w:r>
+            <w:rPr>
+              <w:rFonts w:eastAsia="Times New Roman"/>
+              <w:lang w:val="en-US"/>
+            </w:rPr>
+            <w:t xml:space="preserve">, </w:t>
+          </w:r>
           <w:r>
             <w:rPr>
               <w:rFonts w:eastAsia="Times New Roman"/>
@@ -5511,50 +6339,14 @@
               <w:iCs/>
               <w:lang w:val="en-US"/>
             </w:rPr>
-            <w:t xml:space="preserve"> et </w:t>
-          </w:r>
-          <w:proofErr w:type="spellStart"/>
-          <w:r>
-            <w:rPr>
-              <w:rFonts w:eastAsia="Times New Roman"/>
-              <w:i/>
-              <w:iCs/>
-              <w:lang w:val="en-US"/>
-            </w:rPr>
-            <w:t>Biophysica</w:t>
-          </w:r>
-          <w:proofErr w:type="spellEnd"/>
-          <w:r>
-            <w:rPr>
-              <w:rFonts w:eastAsia="Times New Roman"/>
-              <w:i/>
-              <w:iCs/>
-              <w:lang w:val="en-US"/>
-            </w:rPr>
-            <w:t xml:space="preserve"> Acta (BBA) - Molecular Basis of Disease</w:t>
-          </w:r>
-          <w:r>
-            <w:rPr>
-              <w:rFonts w:eastAsia="Times New Roman"/>
-              <w:lang w:val="en-US"/>
-            </w:rPr>
-            <w:t xml:space="preserve">, </w:t>
-          </w:r>
-          <w:r>
-            <w:rPr>
-              <w:rFonts w:eastAsia="Times New Roman"/>
-              <w:i/>
-              <w:iCs/>
-              <w:lang w:val="en-US"/>
-            </w:rPr>
-            <w:t>1863</w:t>
-          </w:r>
-          <w:r>
-            <w:rPr>
-              <w:rFonts w:eastAsia="Times New Roman"/>
-              <w:lang w:val="en-US"/>
-            </w:rPr>
-            <w:t>(5), 1078–1089. https://doi.org/10.1016/J.BBADIS.2016.08.018</w:t>
+            <w:t>83</w:t>
+          </w:r>
+          <w:r>
+            <w:rPr>
+              <w:rFonts w:eastAsia="Times New Roman"/>
+              <w:lang w:val="en-US"/>
+            </w:rPr>
+            <w:t>(13), 4913. https://doi.org/10.1073/PNAS.83.13.4913</w:t>
           </w:r>
         </w:p>
         <w:p>
@@ -5562,7 +6354,7 @@
             <w:autoSpaceDE w:val="0"/>
             <w:autoSpaceDN w:val="0"/>
             <w:ind w:hanging="480"/>
-            <w:divId w:val="1440756612"/>
+            <w:divId w:val="1906135574"/>
             <w:rPr>
               <w:rFonts w:eastAsia="Times New Roman"/>
               <w:lang w:val="en-US"/>
@@ -5573,71 +6365,7 @@
               <w:rFonts w:eastAsia="Times New Roman"/>
               <w:lang w:val="en-US"/>
             </w:rPr>
-            <w:t xml:space="preserve">Levy-Lahad, E., Wasco, W., </w:t>
-          </w:r>
-          <w:proofErr w:type="spellStart"/>
-          <w:r>
-            <w:rPr>
-              <w:rFonts w:eastAsia="Times New Roman"/>
-              <w:lang w:val="en-US"/>
-            </w:rPr>
-            <w:t>Poorkaj</w:t>
-          </w:r>
-          <w:proofErr w:type="spellEnd"/>
-          <w:r>
-            <w:rPr>
-              <w:rFonts w:eastAsia="Times New Roman"/>
-              <w:lang w:val="en-US"/>
-            </w:rPr>
-            <w:t xml:space="preserve">, P., Romano, D. M., Oshima, J., Pettingell, W. H., Yu, C. E., </w:t>
-          </w:r>
-          <w:proofErr w:type="spellStart"/>
-          <w:r>
-            <w:rPr>
-              <w:rFonts w:eastAsia="Times New Roman"/>
-              <w:lang w:val="en-US"/>
-            </w:rPr>
-            <w:t>Jondro</w:t>
-          </w:r>
-          <w:proofErr w:type="spellEnd"/>
-          <w:r>
-            <w:rPr>
-              <w:rFonts w:eastAsia="Times New Roman"/>
-              <w:lang w:val="en-US"/>
-            </w:rPr>
-            <w:t xml:space="preserve">, P. D., Schmidt, S. D., Wang, K., Crowley, A. C., Fu, Y. H., Guenette, S. Y., Galas, D., </w:t>
-          </w:r>
-          <w:proofErr w:type="spellStart"/>
-          <w:r>
-            <w:rPr>
-              <w:rFonts w:eastAsia="Times New Roman"/>
-              <w:lang w:val="en-US"/>
-            </w:rPr>
-            <w:t>Nemens</w:t>
-          </w:r>
-          <w:proofErr w:type="spellEnd"/>
-          <w:r>
-            <w:rPr>
-              <w:rFonts w:eastAsia="Times New Roman"/>
-              <w:lang w:val="en-US"/>
-            </w:rPr>
-            <w:t xml:space="preserve">, E., </w:t>
-          </w:r>
-          <w:proofErr w:type="spellStart"/>
-          <w:r>
-            <w:rPr>
-              <w:rFonts w:eastAsia="Times New Roman"/>
-              <w:lang w:val="en-US"/>
-            </w:rPr>
-            <w:t>Wijsman</w:t>
-          </w:r>
-          <w:proofErr w:type="spellEnd"/>
-          <w:r>
-            <w:rPr>
-              <w:rFonts w:eastAsia="Times New Roman"/>
-              <w:lang w:val="en-US"/>
-            </w:rPr>
-            <w:t xml:space="preserve">, E. M., Bird, T. D., Schellenberg, G. D., &amp; Tanzi, R. E. (1995). Candidate gene for the chromosome 1 familial Alzheimer’s disease locus. </w:t>
+            <w:t xml:space="preserve">Henson, J., Anyiam, O., &amp; Vishnubala, D. (2023). Type 2 Diabetes. </w:t>
           </w:r>
           <w:r>
             <w:rPr>
@@ -5646,30 +6374,14 @@
               <w:iCs/>
               <w:lang w:val="en-US"/>
             </w:rPr>
-            <w:t>Science (New York, N.Y.)</w:t>
-          </w:r>
-          <w:r>
-            <w:rPr>
-              <w:rFonts w:eastAsia="Times New Roman"/>
-              <w:lang w:val="en-US"/>
-            </w:rPr>
-            <w:t xml:space="preserve">, </w:t>
-          </w:r>
-          <w:r>
-            <w:rPr>
-              <w:rFonts w:eastAsia="Times New Roman"/>
-              <w:i/>
-              <w:iCs/>
-              <w:lang w:val="en-US"/>
-            </w:rPr>
-            <w:t>269</w:t>
-          </w:r>
-          <w:r>
-            <w:rPr>
-              <w:rFonts w:eastAsia="Times New Roman"/>
-              <w:lang w:val="en-US"/>
-            </w:rPr>
-            <w:t>(5226), 973–977. https://doi.org/10.1126/SCIENCE.7638622</w:t>
+            <w:t>Exercise Management for Referred Medical Conditions</w:t>
+          </w:r>
+          <w:r>
+            <w:rPr>
+              <w:rFonts w:eastAsia="Times New Roman"/>
+              <w:lang w:val="en-US"/>
+            </w:rPr>
+            <w:t>, 223–252. https://doi.org/10.4324/9781315102399-12</w:t>
           </w:r>
         </w:p>
         <w:p>
@@ -5677,121 +6389,30 @@
             <w:autoSpaceDE w:val="0"/>
             <w:autoSpaceDN w:val="0"/>
             <w:ind w:hanging="480"/>
-            <w:divId w:val="1311978165"/>
-            <w:rPr>
-              <w:rFonts w:eastAsia="Times New Roman"/>
-              <w:lang w:val="en-US"/>
+            <w:divId w:val="1544903167"/>
+            <w:rPr>
+              <w:rFonts w:eastAsia="Times New Roman"/>
             </w:rPr>
           </w:pPr>
-          <w:proofErr w:type="spellStart"/>
-          <w:r>
-            <w:rPr>
-              <w:rFonts w:eastAsia="Times New Roman"/>
-              <w:lang w:val="en-US"/>
-            </w:rPr>
-            <w:t>Liskowsky</w:t>
-          </w:r>
-          <w:proofErr w:type="spellEnd"/>
-          <w:r>
-            <w:rPr>
-              <w:rFonts w:eastAsia="Times New Roman"/>
-              <w:lang w:val="en-US"/>
-            </w:rPr>
-            <w:t xml:space="preserve">, W., &amp; </w:t>
-          </w:r>
-          <w:proofErr w:type="spellStart"/>
-          <w:r>
-            <w:rPr>
-              <w:rFonts w:eastAsia="Times New Roman"/>
-              <w:lang w:val="en-US"/>
-            </w:rPr>
-            <w:t>Schliebs</w:t>
-          </w:r>
-          <w:proofErr w:type="spellEnd"/>
-          <w:r>
-            <w:rPr>
-              <w:rFonts w:eastAsia="Times New Roman"/>
-              <w:lang w:val="en-US"/>
-            </w:rPr>
-            <w:t xml:space="preserve">, R. (2006). Muscarinic acetylcholine receptor inhibition in transgenic Alzheimer-like Tg2576 mice by scopolamine </w:t>
-          </w:r>
-          <w:proofErr w:type="spellStart"/>
-          <w:r>
-            <w:rPr>
-              <w:rFonts w:eastAsia="Times New Roman"/>
-              <w:lang w:val="en-US"/>
-            </w:rPr>
-            <w:t>favours</w:t>
-          </w:r>
-          <w:proofErr w:type="spellEnd"/>
-          <w:r>
-            <w:rPr>
-              <w:rFonts w:eastAsia="Times New Roman"/>
-              <w:lang w:val="en-US"/>
-            </w:rPr>
-            <w:t xml:space="preserve"> the amyloidogenic route of processing of amyloid precursor protein. </w:t>
+          <w:r>
+            <w:rPr>
+              <w:rFonts w:eastAsia="Times New Roman"/>
+            </w:rPr>
+            <w:t xml:space="preserve">IMSS. (2015). </w:t>
           </w:r>
           <w:r>
             <w:rPr>
               <w:rFonts w:eastAsia="Times New Roman"/>
               <w:i/>
               <w:iCs/>
-              <w:lang w:val="en-US"/>
-            </w:rPr>
-            <w:t xml:space="preserve">International Journal of Developmental </w:t>
-          </w:r>
-          <w:proofErr w:type="gramStart"/>
-          <w:r>
-            <w:rPr>
-              <w:rFonts w:eastAsia="Times New Roman"/>
-              <w:i/>
-              <w:iCs/>
-              <w:lang w:val="en-US"/>
-            </w:rPr>
-            <w:t>Neuroscience :</w:t>
-          </w:r>
-          <w:proofErr w:type="gramEnd"/>
-          <w:r>
-            <w:rPr>
-              <w:rFonts w:eastAsia="Times New Roman"/>
-              <w:i/>
-              <w:iCs/>
-              <w:lang w:val="en-US"/>
-            </w:rPr>
-            <w:t xml:space="preserve"> The </w:t>
-          </w:r>
-          <w:r>
-            <w:rPr>
-              <w:rFonts w:eastAsia="Times New Roman"/>
-              <w:i/>
-              <w:iCs/>
-              <w:lang w:val="en-US"/>
-            </w:rPr>
-            <w:lastRenderedPageBreak/>
-            <w:t>Official Journal of the International Society for Developmental Neuroscience</w:t>
-          </w:r>
-          <w:r>
-            <w:rPr>
-              <w:rFonts w:eastAsia="Times New Roman"/>
-              <w:lang w:val="en-US"/>
-            </w:rPr>
-            <w:t xml:space="preserve">, </w:t>
-          </w:r>
-          <w:r>
-            <w:rPr>
-              <w:rFonts w:eastAsia="Times New Roman"/>
-              <w:i/>
-              <w:iCs/>
-              <w:lang w:val="en-US"/>
-            </w:rPr>
-            <w:t>24</w:t>
-          </w:r>
-          <w:r>
-            <w:rPr>
-              <w:rFonts w:eastAsia="Times New Roman"/>
-              <w:lang w:val="en-US"/>
-            </w:rPr>
-            <w:t>(2–3), 149–156. https://doi.org/10.1016/J.IJDEVNEU.2005.11.010</w:t>
+            </w:rPr>
+            <w:t>Enfermedad de Alzheimer</w:t>
+          </w:r>
+          <w:r>
+            <w:rPr>
+              <w:rFonts w:eastAsia="Times New Roman"/>
+            </w:rPr>
+            <w:t>. https://www.imss.gob.mx/salud-en-linea/enfermedad-alzheimer</w:t>
           </w:r>
         </w:p>
         <w:p>
@@ -5799,7 +6420,7 @@
             <w:autoSpaceDE w:val="0"/>
             <w:autoSpaceDN w:val="0"/>
             <w:ind w:hanging="480"/>
-            <w:divId w:val="1915512000"/>
+            <w:divId w:val="2090614654"/>
             <w:rPr>
               <w:rFonts w:eastAsia="Times New Roman"/>
             </w:rPr>
@@ -5807,22 +6428,39 @@
           <w:r>
             <w:rPr>
               <w:rFonts w:eastAsia="Times New Roman"/>
-            </w:rPr>
-            <w:t xml:space="preserve">Medline. (2024). </w:t>
-          </w:r>
+              <w:lang w:val="en-US"/>
+            </w:rPr>
+            <w:t xml:space="preserve">Ishihara, T., Hong, M., Zhang, B., Nakagawa, Y., Lee, M. K., Trojanowski, J. Q., &amp; Lee, V. M. Y. (1999). Age-dependent emergence and progression of a tauopathy in transgenic mice overexpressing the shortest human tau isoform. </w:t>
+          </w:r>
+          <w:proofErr w:type="spellStart"/>
           <w:r>
             <w:rPr>
               <w:rFonts w:eastAsia="Times New Roman"/>
               <w:i/>
               <w:iCs/>
             </w:rPr>
-            <w:t>Demencia: MedlinePlus enciclopedia médica</w:t>
-          </w:r>
-          <w:r>
-            <w:rPr>
-              <w:rFonts w:eastAsia="Times New Roman"/>
-            </w:rPr>
-            <w:t>. https://medlineplus.gov/spanish/ency/article/000739.htm</w:t>
+            <w:t>Neuron</w:t>
+          </w:r>
+          <w:proofErr w:type="spellEnd"/>
+          <w:r>
+            <w:rPr>
+              <w:rFonts w:eastAsia="Times New Roman"/>
+            </w:rPr>
+            <w:t xml:space="preserve">, </w:t>
+          </w:r>
+          <w:r>
+            <w:rPr>
+              <w:rFonts w:eastAsia="Times New Roman"/>
+              <w:i/>
+              <w:iCs/>
+            </w:rPr>
+            <w:t>24</w:t>
+          </w:r>
+          <w:r>
+            <w:rPr>
+              <w:rFonts w:eastAsia="Times New Roman"/>
+            </w:rPr>
+            <w:t>(3), 751–762. https://doi.org/10.1016/S0896-6273(00)81127-7</w:t>
           </w:r>
         </w:p>
         <w:p>
@@ -5830,7 +6468,7 @@
             <w:autoSpaceDE w:val="0"/>
             <w:autoSpaceDN w:val="0"/>
             <w:ind w:hanging="480"/>
-            <w:divId w:val="687213789"/>
+            <w:divId w:val="1956520882"/>
             <w:rPr>
               <w:rFonts w:eastAsia="Times New Roman"/>
               <w:lang w:val="en-US"/>
@@ -5840,42 +6478,42 @@
             <w:rPr>
               <w:rFonts w:eastAsia="Times New Roman"/>
             </w:rPr>
-            <w:t xml:space="preserve">Mohandas, E., </w:t>
+            <w:t xml:space="preserve">Ismail, L., </w:t>
           </w:r>
           <w:proofErr w:type="spellStart"/>
           <w:r>
             <w:rPr>
               <w:rFonts w:eastAsia="Times New Roman"/>
             </w:rPr>
-            <w:t>Rajmohan</w:t>
+            <w:t>Materwala</w:t>
           </w:r>
           <w:proofErr w:type="spellEnd"/>
           <w:r>
             <w:rPr>
               <w:rFonts w:eastAsia="Times New Roman"/>
             </w:rPr>
-            <w:t xml:space="preserve">, V., &amp; </w:t>
+            <w:t xml:space="preserve">, H., &amp; Al </w:t>
           </w:r>
           <w:proofErr w:type="spellStart"/>
           <w:r>
             <w:rPr>
               <w:rFonts w:eastAsia="Times New Roman"/>
             </w:rPr>
-            <w:t>Raghunath</w:t>
+            <w:t>Kaabi</w:t>
           </w:r>
           <w:proofErr w:type="spellEnd"/>
           <w:r>
             <w:rPr>
               <w:rFonts w:eastAsia="Times New Roman"/>
             </w:rPr>
-            <w:t xml:space="preserve">, B. (2009). </w:t>
-          </w:r>
-          <w:r>
-            <w:rPr>
-              <w:rFonts w:eastAsia="Times New Roman"/>
-              <w:lang w:val="en-US"/>
-            </w:rPr>
-            <w:t xml:space="preserve">Neurobiology of Alzheimer’s disease. </w:t>
+            <w:t xml:space="preserve">, J. (2021). </w:t>
+          </w:r>
+          <w:r>
+            <w:rPr>
+              <w:rFonts w:eastAsia="Times New Roman"/>
+              <w:lang w:val="en-US"/>
+            </w:rPr>
+            <w:t xml:space="preserve">Association of risk factors with type 2 diabetes: A systematic review. </w:t>
           </w:r>
           <w:r>
             <w:rPr>
@@ -5884,7 +6522,7 @@
               <w:iCs/>
               <w:lang w:val="en-US"/>
             </w:rPr>
-            <w:t>Indian Journal of Psychiatry</w:t>
+            <w:t>Computational and Structural Biotechnology Journal</w:t>
           </w:r>
           <w:r>
             <w:rPr>
@@ -5900,14 +6538,14 @@
               <w:iCs/>
               <w:lang w:val="en-US"/>
             </w:rPr>
-            <w:t>51</w:t>
-          </w:r>
-          <w:r>
-            <w:rPr>
-              <w:rFonts w:eastAsia="Times New Roman"/>
-              <w:lang w:val="en-US"/>
-            </w:rPr>
-            <w:t>(1), 55. https://doi.org/10.4103/0019-5545.44908</w:t>
+            <w:t>19</w:t>
+          </w:r>
+          <w:r>
+            <w:rPr>
+              <w:rFonts w:eastAsia="Times New Roman"/>
+              <w:lang w:val="en-US"/>
+            </w:rPr>
+            <w:t>, 1759–1785. https://doi.org/10.1016/J.CSBJ.2021.03.003</w:t>
           </w:r>
         </w:p>
         <w:p>
@@ -5915,30 +6553,106 @@
             <w:autoSpaceDE w:val="0"/>
             <w:autoSpaceDN w:val="0"/>
             <w:ind w:hanging="480"/>
-            <w:divId w:val="1785077015"/>
-            <w:rPr>
-              <w:rFonts w:eastAsia="Times New Roman"/>
+            <w:divId w:val="1065832499"/>
+            <w:rPr>
+              <w:rFonts w:eastAsia="Times New Roman"/>
+              <w:lang w:val="en-US"/>
             </w:rPr>
           </w:pPr>
           <w:r>
             <w:rPr>
               <w:rFonts w:eastAsia="Times New Roman"/>
-            </w:rPr>
-            <w:t xml:space="preserve">OPS. (2023). </w:t>
+              <w:lang w:val="en-US"/>
+            </w:rPr>
+            <w:t xml:space="preserve">J.L. Kandimalla, R., Prabhakar, S., K. </w:t>
+          </w:r>
+          <w:proofErr w:type="spellStart"/>
+          <w:r>
+            <w:rPr>
+              <w:rFonts w:eastAsia="Times New Roman"/>
+              <w:lang w:val="en-US"/>
+            </w:rPr>
+            <w:t>Binukumar</w:t>
+          </w:r>
+          <w:proofErr w:type="spellEnd"/>
+          <w:r>
+            <w:rPr>
+              <w:rFonts w:eastAsia="Times New Roman"/>
+              <w:lang w:val="en-US"/>
+            </w:rPr>
+            <w:t xml:space="preserve">, B., Y. Wani, W., Gupta, N., R. Sharma, D., </w:t>
+          </w:r>
+          <w:proofErr w:type="spellStart"/>
+          <w:r>
+            <w:rPr>
+              <w:rFonts w:eastAsia="Times New Roman"/>
+              <w:lang w:val="en-US"/>
+            </w:rPr>
+            <w:t>Sunkaria</w:t>
+          </w:r>
+          <w:proofErr w:type="spellEnd"/>
+          <w:r>
+            <w:rPr>
+              <w:rFonts w:eastAsia="Times New Roman"/>
+              <w:lang w:val="en-US"/>
+            </w:rPr>
+            <w:t xml:space="preserve">, A., K. Grover, V., Bhardwaj, N., Jain, K., &amp; D. Gill, K. (2012). Apo-E4 Allele in </w:t>
+          </w:r>
+          <w:r>
+            <w:rPr>
+              <w:rFonts w:eastAsia="Times New Roman"/>
+              <w:lang w:val="en-US"/>
+            </w:rPr>
+            <w:lastRenderedPageBreak/>
+            <w:t xml:space="preserve">Conjunction with A&amp;#946;42 and Tau in CSF: Biomarker for </w:t>
+          </w:r>
+          <w:proofErr w:type="spellStart"/>
+          <w:r>
+            <w:rPr>
+              <w:rFonts w:eastAsia="Times New Roman"/>
+              <w:lang w:val="en-US"/>
+            </w:rPr>
+            <w:t>Alzheimers</w:t>
+          </w:r>
+          <w:proofErr w:type="spellEnd"/>
+          <w:r>
+            <w:rPr>
+              <w:rFonts w:eastAsia="Times New Roman"/>
+              <w:lang w:val="en-US"/>
+            </w:rPr>
+            <w:t xml:space="preserve"> Disease. </w:t>
           </w:r>
           <w:r>
             <w:rPr>
               <w:rFonts w:eastAsia="Times New Roman"/>
               <w:i/>
               <w:iCs/>
-            </w:rPr>
-            <w:t>Demencia - OPS/OMS | Organización Panamericana de la Salud</w:t>
-          </w:r>
-          <w:r>
-            <w:rPr>
-              <w:rFonts w:eastAsia="Times New Roman"/>
-            </w:rPr>
-            <w:t>. https://www.paho.org/es/temas/demencia</w:t>
+              <w:lang w:val="en-US"/>
+            </w:rPr>
+            <w:t>Current Alzheimer Research</w:t>
+          </w:r>
+          <w:r>
+            <w:rPr>
+              <w:rFonts w:eastAsia="Times New Roman"/>
+              <w:lang w:val="en-US"/>
+            </w:rPr>
+            <w:t xml:space="preserve">, </w:t>
+          </w:r>
+          <w:r>
+            <w:rPr>
+              <w:rFonts w:eastAsia="Times New Roman"/>
+              <w:i/>
+              <w:iCs/>
+              <w:lang w:val="en-US"/>
+            </w:rPr>
+            <w:t>8</w:t>
+          </w:r>
+          <w:r>
+            <w:rPr>
+              <w:rFonts w:eastAsia="Times New Roman"/>
+              <w:lang w:val="en-US"/>
+            </w:rPr>
+            <w:t>(2), 187–196. https://doi.org/10.2174/156720511795256071</w:t>
           </w:r>
         </w:p>
         <w:p>
@@ -5946,7 +6660,7 @@
             <w:autoSpaceDE w:val="0"/>
             <w:autoSpaceDN w:val="0"/>
             <w:ind w:hanging="480"/>
-            <w:divId w:val="379015042"/>
+            <w:divId w:val="1965576094"/>
             <w:rPr>
               <w:rFonts w:eastAsia="Times New Roman"/>
               <w:lang w:val="en-US"/>
@@ -5955,43 +6669,9 @@
           <w:r>
             <w:rPr>
               <w:rFonts w:eastAsia="Times New Roman"/>
-            </w:rPr>
-            <w:t xml:space="preserve">Pena, F., </w:t>
-          </w:r>
-          <w:proofErr w:type="spellStart"/>
-          <w:r>
-            <w:rPr>
-              <w:rFonts w:eastAsia="Times New Roman"/>
-            </w:rPr>
-            <w:t>Gutierrez</w:t>
-          </w:r>
-          <w:proofErr w:type="spellEnd"/>
-          <w:r>
-            <w:rPr>
-              <w:rFonts w:eastAsia="Times New Roman"/>
-            </w:rPr>
-            <w:t>-Lerma, A., Quiroz-</w:t>
-          </w:r>
-          <w:proofErr w:type="spellStart"/>
-          <w:r>
-            <w:rPr>
-              <w:rFonts w:eastAsia="Times New Roman"/>
-            </w:rPr>
-            <w:t>Baez</w:t>
-          </w:r>
-          <w:proofErr w:type="spellEnd"/>
-          <w:r>
-            <w:rPr>
-              <w:rFonts w:eastAsia="Times New Roman"/>
-            </w:rPr>
-            <w:t xml:space="preserve">, R., &amp; Arias, C. (2006). </w:t>
-          </w:r>
-          <w:r>
-            <w:rPr>
-              <w:rFonts w:eastAsia="Times New Roman"/>
-              <w:lang w:val="en-US"/>
-            </w:rPr>
-            <w:t xml:space="preserve">The role of beta-amyloid protein in synaptic function: implications for Alzheimer’s disease therapy. </w:t>
+              <w:lang w:val="en-US"/>
+            </w:rPr>
+            <w:t xml:space="preserve">Johnson, G. V. W., &amp; Stoothoff, W. H. (2004). Tau phosphorylation in neuronal cell function and dysfunction. </w:t>
           </w:r>
           <w:r>
             <w:rPr>
@@ -6000,7 +6680,7 @@
               <w:iCs/>
               <w:lang w:val="en-US"/>
             </w:rPr>
-            <w:t>Current Neuropharmacology</w:t>
+            <w:t>Journal of Cell Science</w:t>
           </w:r>
           <w:r>
             <w:rPr>
@@ -6016,14 +6696,14 @@
               <w:iCs/>
               <w:lang w:val="en-US"/>
             </w:rPr>
-            <w:t>4</w:t>
-          </w:r>
-          <w:r>
-            <w:rPr>
-              <w:rFonts w:eastAsia="Times New Roman"/>
-              <w:lang w:val="en-US"/>
-            </w:rPr>
-            <w:t>(2), 149–163. https://doi.org/10.2174/157015906776359531</w:t>
+            <w:t>117</w:t>
+          </w:r>
+          <w:r>
+            <w:rPr>
+              <w:rFonts w:eastAsia="Times New Roman"/>
+              <w:lang w:val="en-US"/>
+            </w:rPr>
+            <w:t>(24), 5721–5729. https://doi.org/10.1242/JCS.01558</w:t>
           </w:r>
         </w:p>
         <w:p>
@@ -6031,90 +6711,18 @@
             <w:autoSpaceDE w:val="0"/>
             <w:autoSpaceDN w:val="0"/>
             <w:ind w:hanging="480"/>
-            <w:divId w:val="1818035769"/>
-            <w:rPr>
-              <w:rFonts w:eastAsia="Times New Roman"/>
+            <w:divId w:val="1432966779"/>
+            <w:rPr>
+              <w:rFonts w:eastAsia="Times New Roman"/>
+              <w:lang w:val="en-US"/>
             </w:rPr>
           </w:pPr>
-          <w:proofErr w:type="spellStart"/>
-          <w:r>
-            <w:rPr>
-              <w:rFonts w:eastAsia="Times New Roman"/>
-              <w:lang w:val="en-US"/>
-            </w:rPr>
-            <w:t>Rogaev</w:t>
-          </w:r>
-          <w:proofErr w:type="spellEnd"/>
-          <w:r>
-            <w:rPr>
-              <w:rFonts w:eastAsia="Times New Roman"/>
-              <w:lang w:val="en-US"/>
-            </w:rPr>
-            <w:t xml:space="preserve">, E. I., Sherrington, R., </w:t>
-          </w:r>
-          <w:proofErr w:type="spellStart"/>
-          <w:r>
-            <w:rPr>
-              <w:rFonts w:eastAsia="Times New Roman"/>
-              <w:lang w:val="en-US"/>
-            </w:rPr>
-            <w:t>Rogaeva</w:t>
-          </w:r>
-          <w:proofErr w:type="spellEnd"/>
-          <w:r>
-            <w:rPr>
-              <w:rFonts w:eastAsia="Times New Roman"/>
-              <w:lang w:val="en-US"/>
-            </w:rPr>
-            <w:t xml:space="preserve">, E. A., Levesque, G., Ikeda, M., Liang, Y., Chi, H., Lin, C., Holman, K., Tsuda, T., Mar, L., Sorbi, S., </w:t>
-          </w:r>
-          <w:proofErr w:type="spellStart"/>
-          <w:r>
-            <w:rPr>
-              <w:rFonts w:eastAsia="Times New Roman"/>
-              <w:lang w:val="en-US"/>
-            </w:rPr>
-            <w:t>Nacmias</w:t>
-          </w:r>
-          <w:proofErr w:type="spellEnd"/>
-          <w:r>
-            <w:rPr>
-              <w:rFonts w:eastAsia="Times New Roman"/>
-              <w:lang w:val="en-US"/>
-            </w:rPr>
-            <w:t xml:space="preserve">, B., Piacentini, S., </w:t>
-          </w:r>
-          <w:proofErr w:type="spellStart"/>
-          <w:r>
-            <w:rPr>
-              <w:rFonts w:eastAsia="Times New Roman"/>
-              <w:lang w:val="en-US"/>
-            </w:rPr>
-            <w:t>Amaducci</w:t>
-          </w:r>
-          <w:proofErr w:type="spellEnd"/>
-          <w:r>
-            <w:rPr>
-              <w:rFonts w:eastAsia="Times New Roman"/>
-              <w:lang w:val="en-US"/>
-            </w:rPr>
-            <w:t xml:space="preserve">, L., Chumakov, I., Cohen, D., </w:t>
-          </w:r>
-          <w:proofErr w:type="spellStart"/>
-          <w:r>
-            <w:rPr>
-              <w:rFonts w:eastAsia="Times New Roman"/>
-              <w:lang w:val="en-US"/>
-            </w:rPr>
-            <w:t>Lannfelt</w:t>
-          </w:r>
-          <w:proofErr w:type="spellEnd"/>
-          <w:r>
-            <w:rPr>
-              <w:rFonts w:eastAsia="Times New Roman"/>
-              <w:lang w:val="en-US"/>
-            </w:rPr>
-            <w:t xml:space="preserve">, L., Fraser, P. E., … George-Hyslop, P. H. S. (1995). Familial Alzheimer’s disease in kindreds with missense mutations in a gene on chromosome 1 related to the Alzheimer’s disease type 3 gene. </w:t>
+          <w:r>
+            <w:rPr>
+              <w:rFonts w:eastAsia="Times New Roman"/>
+              <w:lang w:val="en-US"/>
+            </w:rPr>
+            <w:t xml:space="preserve">Kandimalla, R., Thirumala, V., &amp; Reddy, P. H. (2017). Is Alzheimer’s disease a Type 3 Diabetes? A critical appraisal. </w:t>
           </w:r>
           <w:proofErr w:type="spellStart"/>
           <w:r>
@@ -6122,8 +6730,9 @@
               <w:rFonts w:eastAsia="Times New Roman"/>
               <w:i/>
               <w:iCs/>
-            </w:rPr>
-            <w:t>Nature</w:t>
+              <w:lang w:val="en-US"/>
+            </w:rPr>
+            <w:t>Biochimica</w:t>
           </w:r>
           <w:proofErr w:type="spellEnd"/>
           <w:r>
@@ -6131,28 +6740,52 @@
               <w:rFonts w:eastAsia="Times New Roman"/>
               <w:i/>
               <w:iCs/>
-            </w:rPr>
-            <w:t xml:space="preserve"> 1995 376:6543</w:t>
-          </w:r>
-          <w:r>
-            <w:rPr>
-              <w:rFonts w:eastAsia="Times New Roman"/>
-            </w:rPr>
-            <w:t xml:space="preserve">, </w:t>
-          </w:r>
+              <w:lang w:val="en-US"/>
+            </w:rPr>
+            <w:t xml:space="preserve"> et </w:t>
+          </w:r>
+          <w:proofErr w:type="spellStart"/>
           <w:r>
             <w:rPr>
               <w:rFonts w:eastAsia="Times New Roman"/>
               <w:i/>
               <w:iCs/>
-            </w:rPr>
-            <w:t>376</w:t>
-          </w:r>
-          <w:r>
-            <w:rPr>
-              <w:rFonts w:eastAsia="Times New Roman"/>
-            </w:rPr>
-            <w:t>(6543), 775–778. https://doi.org/10.1038/376775a0</w:t>
+              <w:lang w:val="en-US"/>
+            </w:rPr>
+            <w:t>Biophysica</w:t>
+          </w:r>
+          <w:proofErr w:type="spellEnd"/>
+          <w:r>
+            <w:rPr>
+              <w:rFonts w:eastAsia="Times New Roman"/>
+              <w:i/>
+              <w:iCs/>
+              <w:lang w:val="en-US"/>
+            </w:rPr>
+            <w:t xml:space="preserve"> Acta (BBA) - Molecular Basis of Disease</w:t>
+          </w:r>
+          <w:r>
+            <w:rPr>
+              <w:rFonts w:eastAsia="Times New Roman"/>
+              <w:lang w:val="en-US"/>
+            </w:rPr>
+            <w:t xml:space="preserve">, </w:t>
+          </w:r>
+          <w:r>
+            <w:rPr>
+              <w:rFonts w:eastAsia="Times New Roman"/>
+              <w:i/>
+              <w:iCs/>
+              <w:lang w:val="en-US"/>
+            </w:rPr>
+            <w:t>1863</w:t>
+          </w:r>
+          <w:r>
+            <w:rPr>
+              <w:rFonts w:eastAsia="Times New Roman"/>
+              <w:lang w:val="en-US"/>
+            </w:rPr>
+            <w:t>(5), 1078–1089. https://doi.org/10.1016/J.BBADIS.2016.08.018</w:t>
           </w:r>
         </w:p>
         <w:p>
@@ -6160,7 +6793,7 @@
             <w:autoSpaceDE w:val="0"/>
             <w:autoSpaceDN w:val="0"/>
             <w:ind w:hanging="480"/>
-            <w:divId w:val="1639845084"/>
+            <w:divId w:val="335034126"/>
             <w:rPr>
               <w:rFonts w:eastAsia="Times New Roman"/>
               <w:lang w:val="en-US"/>
@@ -6169,15 +6802,41 @@
           <w:r>
             <w:rPr>
               <w:rFonts w:eastAsia="Times New Roman"/>
-            </w:rPr>
-            <w:t xml:space="preserve">Sanabria-Castro, A., Alvarado-Echeverría, I., &amp; Monge-Bonilla, C. (2017). </w:t>
-          </w:r>
-          <w:r>
-            <w:rPr>
-              <w:rFonts w:eastAsia="Times New Roman"/>
-              <w:lang w:val="en-US"/>
-            </w:rPr>
-            <w:t xml:space="preserve">Molecular Pathogenesis of Alzheimer’s Disease: An Update. </w:t>
+              <w:lang w:val="en-US"/>
+            </w:rPr>
+            <w:t xml:space="preserve">Krischer, J. P., Liu, X., </w:t>
+          </w:r>
+          <w:proofErr w:type="spellStart"/>
+          <w:r>
+            <w:rPr>
+              <w:rFonts w:eastAsia="Times New Roman"/>
+              <w:lang w:val="en-US"/>
+            </w:rPr>
+            <w:t>Lernmark</w:t>
+          </w:r>
+          <w:proofErr w:type="spellEnd"/>
+          <w:r>
+            <w:rPr>
+              <w:rFonts w:eastAsia="Times New Roman"/>
+              <w:lang w:val="en-US"/>
+            </w:rPr>
+            <w:t xml:space="preserve">, Å., Hagopian, W. A., Rewers, M. J., She, J. X., </w:t>
+          </w:r>
+          <w:proofErr w:type="spellStart"/>
+          <w:r>
+            <w:rPr>
+              <w:rFonts w:eastAsia="Times New Roman"/>
+              <w:lang w:val="en-US"/>
+            </w:rPr>
+            <w:t>Toppari</w:t>
+          </w:r>
+          <w:proofErr w:type="spellEnd"/>
+          <w:r>
+            <w:rPr>
+              <w:rFonts w:eastAsia="Times New Roman"/>
+              <w:lang w:val="en-US"/>
+            </w:rPr>
+            <w:t xml:space="preserve">, J., Ziegler, A. G., &amp; Akolkar, B. (2022). Predictors of the Initiation of Islet Autoimmunity and Progression to Multiple Autoantibodies and Clinical Diabetes: The TEDDY Study. </w:t>
           </w:r>
           <w:r>
             <w:rPr>
@@ -6186,7 +6845,7 @@
               <w:iCs/>
               <w:lang w:val="en-US"/>
             </w:rPr>
-            <w:t>Annals of Neurosciences</w:t>
+            <w:t>Diabetes Care</w:t>
           </w:r>
           <w:r>
             <w:rPr>
@@ -6202,14 +6861,14 @@
               <w:iCs/>
               <w:lang w:val="en-US"/>
             </w:rPr>
-            <w:t>24</w:t>
-          </w:r>
-          <w:r>
-            <w:rPr>
-              <w:rFonts w:eastAsia="Times New Roman"/>
-              <w:lang w:val="en-US"/>
-            </w:rPr>
-            <w:t>(1), 46–54. https://doi.org/10.1159/000464422</w:t>
+            <w:t>45</w:t>
+          </w:r>
+          <w:r>
+            <w:rPr>
+              <w:rFonts w:eastAsia="Times New Roman"/>
+              <w:lang w:val="en-US"/>
+            </w:rPr>
+            <w:t>(10), 2271. https://doi.org/10.2337/DC21-2612</w:t>
           </w:r>
         </w:p>
         <w:p>
@@ -6217,30 +6876,114 @@
             <w:autoSpaceDE w:val="0"/>
             <w:autoSpaceDN w:val="0"/>
             <w:ind w:hanging="480"/>
-            <w:divId w:val="946933626"/>
-            <w:rPr>
-              <w:rFonts w:eastAsia="Times New Roman"/>
+            <w:divId w:val="1734085420"/>
+            <w:rPr>
+              <w:rFonts w:eastAsia="Times New Roman"/>
+              <w:lang w:val="en-US"/>
             </w:rPr>
           </w:pPr>
           <w:r>
             <w:rPr>
               <w:rFonts w:eastAsia="Times New Roman"/>
-            </w:rPr>
-            <w:t xml:space="preserve">SSA México. (2021). </w:t>
+              <w:lang w:val="en-US"/>
+            </w:rPr>
+            <w:t xml:space="preserve">Levy-Lahad, E., Wasco, W., </w:t>
+          </w:r>
+          <w:proofErr w:type="spellStart"/>
+          <w:r>
+            <w:rPr>
+              <w:rFonts w:eastAsia="Times New Roman"/>
+              <w:lang w:val="en-US"/>
+            </w:rPr>
+            <w:t>Poorkaj</w:t>
+          </w:r>
+          <w:proofErr w:type="spellEnd"/>
+          <w:r>
+            <w:rPr>
+              <w:rFonts w:eastAsia="Times New Roman"/>
+              <w:lang w:val="en-US"/>
+            </w:rPr>
+            <w:t xml:space="preserve">, P., Romano, D. M., Oshima, J., Pettingell, W. H., Yu, C. E., </w:t>
+          </w:r>
+          <w:proofErr w:type="spellStart"/>
+          <w:r>
+            <w:rPr>
+              <w:rFonts w:eastAsia="Times New Roman"/>
+              <w:lang w:val="en-US"/>
+            </w:rPr>
+            <w:t>Jondro</w:t>
+          </w:r>
+          <w:proofErr w:type="spellEnd"/>
+          <w:r>
+            <w:rPr>
+              <w:rFonts w:eastAsia="Times New Roman"/>
+              <w:lang w:val="en-US"/>
+            </w:rPr>
+            <w:t xml:space="preserve">, P. D., Schmidt, S. D., Wang, K., Crowley, A. C., Fu, Y. H., Guenette, S. Y., Galas, D., </w:t>
+          </w:r>
+          <w:proofErr w:type="spellStart"/>
+          <w:r>
+            <w:rPr>
+              <w:rFonts w:eastAsia="Times New Roman"/>
+              <w:lang w:val="en-US"/>
+            </w:rPr>
+            <w:t>Nemens</w:t>
+          </w:r>
+          <w:proofErr w:type="spellEnd"/>
+          <w:r>
+            <w:rPr>
+              <w:rFonts w:eastAsia="Times New Roman"/>
+              <w:lang w:val="en-US"/>
+            </w:rPr>
+            <w:t xml:space="preserve">, E., </w:t>
+          </w:r>
+          <w:proofErr w:type="spellStart"/>
+          <w:r>
+            <w:rPr>
+              <w:rFonts w:eastAsia="Times New Roman"/>
+              <w:lang w:val="en-US"/>
+            </w:rPr>
+            <w:t>Wijsman</w:t>
+          </w:r>
+          <w:proofErr w:type="spellEnd"/>
+          <w:r>
+            <w:rPr>
+              <w:rFonts w:eastAsia="Times New Roman"/>
+              <w:lang w:val="en-US"/>
+            </w:rPr>
+            <w:t xml:space="preserve">, E. M., Bird, T. D., Schellenberg, G. D., &amp; Tanzi, R. E. (1995). Candidate gene for the chromosome 1 familial Alzheimer’s disease locus. </w:t>
           </w:r>
           <w:r>
             <w:rPr>
               <w:rFonts w:eastAsia="Times New Roman"/>
               <w:i/>
               <w:iCs/>
-            </w:rPr>
-            <w:t>Enfermedad de Alzheimer, demencia más común que afecta a personas adultas mayores | Secretaría de Salud | Gobierno | gob.mx</w:t>
-          </w:r>
-          <w:r>
-            <w:rPr>
-              <w:rFonts w:eastAsia="Times New Roman"/>
-            </w:rPr>
-            <w:t>. https://www.gob.mx/salud/es/articulos/enfermedad-de-alzheimer-demencia-mas-comun-que-afecta-a-personas-adultas-mayores?idiom=es</w:t>
+              <w:lang w:val="en-US"/>
+            </w:rPr>
+            <w:t>Science (New York, N.Y.)</w:t>
+          </w:r>
+          <w:r>
+            <w:rPr>
+              <w:rFonts w:eastAsia="Times New Roman"/>
+              <w:lang w:val="en-US"/>
+            </w:rPr>
+            <w:t xml:space="preserve">, </w:t>
+          </w:r>
+          <w:r>
+            <w:rPr>
+              <w:rFonts w:eastAsia="Times New Roman"/>
+              <w:i/>
+              <w:iCs/>
+              <w:lang w:val="en-US"/>
+            </w:rPr>
+            <w:t>269</w:t>
+          </w:r>
+          <w:r>
+            <w:rPr>
+              <w:rFonts w:eastAsia="Times New Roman"/>
+              <w:lang w:val="en-US"/>
+            </w:rPr>
+            <w:t>(5226), 973–977. https://doi.org/10.1126/SCIENCE.7638622</w:t>
           </w:r>
         </w:p>
         <w:p>
@@ -6248,7 +6991,7 @@
             <w:autoSpaceDE w:val="0"/>
             <w:autoSpaceDN w:val="0"/>
             <w:ind w:hanging="480"/>
-            <w:divId w:val="269437051"/>
+            <w:divId w:val="548306538"/>
             <w:rPr>
               <w:rFonts w:eastAsia="Times New Roman"/>
               <w:lang w:val="en-US"/>
@@ -6260,7 +7003,7 @@
               <w:rFonts w:eastAsia="Times New Roman"/>
               <w:lang w:val="en-US"/>
             </w:rPr>
-            <w:t>Stelzmann</w:t>
+            <w:t>Liskowsky</w:t>
           </w:r>
           <w:proofErr w:type="spellEnd"/>
           <w:r>
@@ -6268,7 +7011,7 @@
               <w:rFonts w:eastAsia="Times New Roman"/>
               <w:lang w:val="en-US"/>
             </w:rPr>
-            <w:t xml:space="preserve">, R. A., Norman </w:t>
+            <w:t xml:space="preserve">, W., &amp; </w:t>
           </w:r>
           <w:proofErr w:type="spellStart"/>
           <w:r>
@@ -6276,7 +7019,7 @@
               <w:rFonts w:eastAsia="Times New Roman"/>
               <w:lang w:val="en-US"/>
             </w:rPr>
-            <w:t>Schnitzlein</w:t>
+            <w:t>Schliebs</w:t>
           </w:r>
           <w:proofErr w:type="spellEnd"/>
           <w:r>
@@ -6284,7 +7027,7 @@
               <w:rFonts w:eastAsia="Times New Roman"/>
               <w:lang w:val="en-US"/>
             </w:rPr>
-            <w:t xml:space="preserve">, H., &amp; Reed Murtagh, F. (1995). An English translation of Alzheimer’s 1907 paper, “Uber </w:t>
+            <w:t xml:space="preserve">, R. (2006). Muscarinic acetylcholine receptor inhibition in transgenic Alzheimer-like Tg2576 mice by scopolamine </w:t>
           </w:r>
           <w:proofErr w:type="spellStart"/>
           <w:r>
@@ -6292,7 +7035,7 @@
               <w:rFonts w:eastAsia="Times New Roman"/>
               <w:lang w:val="en-US"/>
             </w:rPr>
-            <w:t>eine</w:t>
+            <w:t>favours</w:t>
           </w:r>
           <w:proofErr w:type="spellEnd"/>
           <w:r>
@@ -6300,55 +7043,7 @@
               <w:rFonts w:eastAsia="Times New Roman"/>
               <w:lang w:val="en-US"/>
             </w:rPr>
-            <w:t xml:space="preserve"> </w:t>
-          </w:r>
-          <w:proofErr w:type="spellStart"/>
-          <w:r>
-            <w:rPr>
-              <w:rFonts w:eastAsia="Times New Roman"/>
-              <w:lang w:val="en-US"/>
-            </w:rPr>
-            <w:t>eigenartige</w:t>
-          </w:r>
-          <w:proofErr w:type="spellEnd"/>
-          <w:r>
-            <w:rPr>
-              <w:rFonts w:eastAsia="Times New Roman"/>
-              <w:lang w:val="en-US"/>
-            </w:rPr>
-            <w:t xml:space="preserve"> </w:t>
-          </w:r>
-          <w:proofErr w:type="spellStart"/>
-          <w:r>
-            <w:rPr>
-              <w:rFonts w:eastAsia="Times New Roman"/>
-              <w:lang w:val="en-US"/>
-            </w:rPr>
-            <w:t>Erkankung</w:t>
-          </w:r>
-          <w:proofErr w:type="spellEnd"/>
-          <w:r>
-            <w:rPr>
-              <w:rFonts w:eastAsia="Times New Roman"/>
-              <w:lang w:val="en-US"/>
-            </w:rPr>
-            <w:t xml:space="preserve"> der </w:t>
-          </w:r>
-          <w:proofErr w:type="spellStart"/>
-          <w:r>
-            <w:rPr>
-              <w:rFonts w:eastAsia="Times New Roman"/>
-              <w:lang w:val="en-US"/>
-            </w:rPr>
-            <w:t>Hirnrinde</w:t>
-          </w:r>
-          <w:proofErr w:type="spellEnd"/>
-          <w:r>
-            <w:rPr>
-              <w:rFonts w:eastAsia="Times New Roman"/>
-              <w:lang w:val="en-US"/>
-            </w:rPr>
-            <w:t xml:space="preserve">.” </w:t>
+            <w:t xml:space="preserve"> the amyloidogenic route of processing of amyloid precursor protein. </w:t>
           </w:r>
           <w:r>
             <w:rPr>
@@ -6357,15 +7052,9 @@
               <w:iCs/>
               <w:lang w:val="en-US"/>
             </w:rPr>
-            <w:t>Clinical Anatomy (New York, N.Y.)</w:t>
-          </w:r>
-          <w:r>
-            <w:rPr>
-              <w:rFonts w:eastAsia="Times New Roman"/>
-              <w:lang w:val="en-US"/>
-            </w:rPr>
-            <w:t xml:space="preserve">, </w:t>
-          </w:r>
+            <w:t xml:space="preserve">International Journal of Developmental </w:t>
+          </w:r>
+          <w:proofErr w:type="gramStart"/>
           <w:r>
             <w:rPr>
               <w:rFonts w:eastAsia="Times New Roman"/>
@@ -6373,14 +7062,40 @@
               <w:iCs/>
               <w:lang w:val="en-US"/>
             </w:rPr>
-            <w:t>8</w:t>
-          </w:r>
-          <w:r>
-            <w:rPr>
-              <w:rFonts w:eastAsia="Times New Roman"/>
-              <w:lang w:val="en-US"/>
-            </w:rPr>
-            <w:t>(6), 429–431. https://doi.org/10.1002/CA.980080612</w:t>
+            <w:t>Neuroscience :</w:t>
+          </w:r>
+          <w:proofErr w:type="gramEnd"/>
+          <w:r>
+            <w:rPr>
+              <w:rFonts w:eastAsia="Times New Roman"/>
+              <w:i/>
+              <w:iCs/>
+              <w:lang w:val="en-US"/>
+            </w:rPr>
+            <w:t xml:space="preserve"> The Official Journal of the International Society for Developmental Neuroscience</w:t>
+          </w:r>
+          <w:r>
+            <w:rPr>
+              <w:rFonts w:eastAsia="Times New Roman"/>
+              <w:lang w:val="en-US"/>
+            </w:rPr>
+            <w:t xml:space="preserve">, </w:t>
+          </w:r>
+          <w:r>
+            <w:rPr>
+              <w:rFonts w:eastAsia="Times New Roman"/>
+              <w:i/>
+              <w:iCs/>
+              <w:lang w:val="en-US"/>
+            </w:rPr>
+            <w:t>24</w:t>
+          </w:r>
+          <w:r>
+            <w:rPr>
+              <w:rFonts w:eastAsia="Times New Roman"/>
+              <w:lang w:val="en-US"/>
+            </w:rPr>
+            <w:t>(2–3), 149–156. https://doi.org/10.1016/J.IJDEVNEU.2005.11.010</w:t>
           </w:r>
         </w:p>
         <w:p>
@@ -6388,63 +7103,30 @@
             <w:autoSpaceDE w:val="0"/>
             <w:autoSpaceDN w:val="0"/>
             <w:ind w:hanging="480"/>
-            <w:divId w:val="1103695099"/>
-            <w:rPr>
-              <w:rFonts w:eastAsia="Times New Roman"/>
-              <w:lang w:val="en-US"/>
+            <w:divId w:val="1148789510"/>
+            <w:rPr>
+              <w:rFonts w:eastAsia="Times New Roman"/>
             </w:rPr>
           </w:pPr>
           <w:r>
             <w:rPr>
               <w:rFonts w:eastAsia="Times New Roman"/>
-              <w:lang w:val="en-US"/>
-            </w:rPr>
-            <w:t xml:space="preserve">Sun, X., Bromley-Brits, K., &amp; Song, W. (2012). Regulation of </w:t>
-          </w:r>
-          <w:r>
-            <w:rPr>
-              <w:rFonts w:eastAsia="Times New Roman"/>
-            </w:rPr>
-            <w:t>β</w:t>
-          </w:r>
-          <w:r>
-            <w:rPr>
-              <w:rFonts w:eastAsia="Times New Roman"/>
-              <w:lang w:val="en-US"/>
-            </w:rPr>
-            <w:t xml:space="preserve">-site APP-cleaving enzyme 1 gene expression and its role in Alzheimer’s Disease. </w:t>
+            </w:rPr>
+            <w:t xml:space="preserve">Medline. (2020). </w:t>
           </w:r>
           <w:r>
             <w:rPr>
               <w:rFonts w:eastAsia="Times New Roman"/>
               <w:i/>
               <w:iCs/>
-              <w:lang w:val="en-US"/>
-            </w:rPr>
-            <w:t>Journal of Neurochemistry</w:t>
-          </w:r>
-          <w:r>
-            <w:rPr>
-              <w:rFonts w:eastAsia="Times New Roman"/>
-              <w:lang w:val="en-US"/>
-            </w:rPr>
-            <w:t xml:space="preserve">, </w:t>
-          </w:r>
-          <w:r>
-            <w:rPr>
-              <w:rFonts w:eastAsia="Times New Roman"/>
-              <w:i/>
-              <w:iCs/>
-              <w:lang w:val="en-US"/>
-            </w:rPr>
-            <w:t>120</w:t>
-          </w:r>
-          <w:r>
-            <w:rPr>
-              <w:rFonts w:eastAsia="Times New Roman"/>
-              <w:lang w:val="en-US"/>
-            </w:rPr>
-            <w:t>(SUPPL. 1), 62–70. https://doi.org/10.1111/J.1471-4159.2011.07515.X</w:t>
+            </w:rPr>
+            <w:t>Diabetes: MedlinePlus en español</w:t>
+          </w:r>
+          <w:r>
+            <w:rPr>
+              <w:rFonts w:eastAsia="Times New Roman"/>
+            </w:rPr>
+            <w:t>. https://medlineplus.gov/spanish/diabetes.html</w:t>
           </w:r>
         </w:p>
         <w:p>
@@ -6452,51 +7134,30 @@
             <w:autoSpaceDE w:val="0"/>
             <w:autoSpaceDN w:val="0"/>
             <w:ind w:hanging="480"/>
-            <w:divId w:val="253439441"/>
-            <w:rPr>
-              <w:rFonts w:eastAsia="Times New Roman"/>
-              <w:lang w:val="en-US"/>
+            <w:divId w:val="1409695656"/>
+            <w:rPr>
+              <w:rFonts w:eastAsia="Times New Roman"/>
             </w:rPr>
           </w:pPr>
           <w:r>
             <w:rPr>
               <w:rFonts w:eastAsia="Times New Roman"/>
-              <w:lang w:val="en-US"/>
-            </w:rPr>
-            <w:lastRenderedPageBreak/>
-            <w:t xml:space="preserve">Tanzi, R. E., &amp; Bertram, L. (2005). Twenty years of the Alzheimer’s disease amyloid hypothesis: a genetic perspective. </w:t>
+            </w:rPr>
+            <w:t xml:space="preserve">Medline. (2024). </w:t>
           </w:r>
           <w:r>
             <w:rPr>
               <w:rFonts w:eastAsia="Times New Roman"/>
               <w:i/>
               <w:iCs/>
-              <w:lang w:val="en-US"/>
-            </w:rPr>
-            <w:t>Cell</w:t>
-          </w:r>
-          <w:r>
-            <w:rPr>
-              <w:rFonts w:eastAsia="Times New Roman"/>
-              <w:lang w:val="en-US"/>
-            </w:rPr>
-            <w:t xml:space="preserve">, </w:t>
-          </w:r>
-          <w:r>
-            <w:rPr>
-              <w:rFonts w:eastAsia="Times New Roman"/>
-              <w:i/>
-              <w:iCs/>
-              <w:lang w:val="en-US"/>
-            </w:rPr>
-            <w:t>120</w:t>
-          </w:r>
-          <w:r>
-            <w:rPr>
-              <w:rFonts w:eastAsia="Times New Roman"/>
-              <w:lang w:val="en-US"/>
-            </w:rPr>
-            <w:t>(4), 545–555. https://doi.org/10.1016/J.CELL.2005.02.008</w:t>
+            </w:rPr>
+            <w:t>Demencia: MedlinePlus enciclopedia médica</w:t>
+          </w:r>
+          <w:r>
+            <w:rPr>
+              <w:rFonts w:eastAsia="Times New Roman"/>
+            </w:rPr>
+            <w:t>. https://medlineplus.gov/spanish/ency/article/000739.htm</w:t>
           </w:r>
         </w:p>
         <w:p>
@@ -6504,7 +7165,7 @@
             <w:autoSpaceDE w:val="0"/>
             <w:autoSpaceDN w:val="0"/>
             <w:ind w:hanging="480"/>
-            <w:divId w:val="1432777837"/>
+            <w:divId w:val="541480971"/>
             <w:rPr>
               <w:rFonts w:eastAsia="Times New Roman"/>
               <w:lang w:val="en-US"/>
@@ -6513,25 +7174,43 @@
           <w:r>
             <w:rPr>
               <w:rFonts w:eastAsia="Times New Roman"/>
-              <w:lang w:val="en-US"/>
-            </w:rPr>
-            <w:t xml:space="preserve">Terry, A. V., &amp; </w:t>
+            </w:rPr>
+            <w:t xml:space="preserve">Mohandas, E., </w:t>
           </w:r>
           <w:proofErr w:type="spellStart"/>
           <w:r>
             <w:rPr>
               <w:rFonts w:eastAsia="Times New Roman"/>
-              <w:lang w:val="en-US"/>
-            </w:rPr>
-            <w:t>Buccafusco</w:t>
+            </w:rPr>
+            <w:t>Rajmohan</w:t>
           </w:r>
           <w:proofErr w:type="spellEnd"/>
           <w:r>
             <w:rPr>
               <w:rFonts w:eastAsia="Times New Roman"/>
-              <w:lang w:val="en-US"/>
-            </w:rPr>
-            <w:t xml:space="preserve">, J. J. (2003). The cholinergic hypothesis of age and Alzheimer’s disease-related cognitive deficits: recent challenges and their implications for novel drug development. </w:t>
+            </w:rPr>
+            <w:t xml:space="preserve">, V., &amp; </w:t>
+          </w:r>
+          <w:proofErr w:type="spellStart"/>
+          <w:r>
+            <w:rPr>
+              <w:rFonts w:eastAsia="Times New Roman"/>
+            </w:rPr>
+            <w:t>Raghunath</w:t>
+          </w:r>
+          <w:proofErr w:type="spellEnd"/>
+          <w:r>
+            <w:rPr>
+              <w:rFonts w:eastAsia="Times New Roman"/>
+            </w:rPr>
+            <w:t xml:space="preserve">, B. (2009). </w:t>
+          </w:r>
+          <w:r>
+            <w:rPr>
+              <w:rFonts w:eastAsia="Times New Roman"/>
+              <w:lang w:val="en-US"/>
+            </w:rPr>
+            <w:t xml:space="preserve">Neurobiology of Alzheimer’s disease. </w:t>
           </w:r>
           <w:r>
             <w:rPr>
@@ -6540,7 +7219,7 @@
               <w:iCs/>
               <w:lang w:val="en-US"/>
             </w:rPr>
-            <w:t>The Journal of Pharmacology and Experimental Therapeutics</w:t>
+            <w:t>Indian Journal of Psychiatry</w:t>
           </w:r>
           <w:r>
             <w:rPr>
@@ -6556,14 +7235,14 @@
               <w:iCs/>
               <w:lang w:val="en-US"/>
             </w:rPr>
-            <w:t>306</w:t>
-          </w:r>
-          <w:r>
-            <w:rPr>
-              <w:rFonts w:eastAsia="Times New Roman"/>
-              <w:lang w:val="en-US"/>
-            </w:rPr>
-            <w:t>(3), 821–827. https://doi.org/10.1124/JPET.102.041616</w:t>
+            <w:t>51</w:t>
+          </w:r>
+          <w:r>
+            <w:rPr>
+              <w:rFonts w:eastAsia="Times New Roman"/>
+              <w:lang w:val="en-US"/>
+            </w:rPr>
+            <w:t>(1), 55. https://doi.org/10.4103/0019-5545.44908</w:t>
           </w:r>
         </w:p>
         <w:p>
@@ -6571,66 +7250,30 @@
             <w:autoSpaceDE w:val="0"/>
             <w:autoSpaceDN w:val="0"/>
             <w:ind w:hanging="480"/>
-            <w:divId w:val="863326583"/>
-            <w:rPr>
-              <w:rFonts w:eastAsia="Times New Roman"/>
-              <w:lang w:val="en-US"/>
+            <w:divId w:val="1826236856"/>
+            <w:rPr>
+              <w:rFonts w:eastAsia="Times New Roman"/>
             </w:rPr>
           </w:pPr>
           <w:r>
             <w:rPr>
               <w:rFonts w:eastAsia="Times New Roman"/>
-              <w:lang w:val="en-US"/>
-            </w:rPr>
-            <w:t xml:space="preserve">The </w:t>
-          </w:r>
-          <w:proofErr w:type="gramStart"/>
-          <w:r>
-            <w:rPr>
-              <w:rFonts w:eastAsia="Times New Roman"/>
-              <w:lang w:val="en-US"/>
-            </w:rPr>
-            <w:t>pandas</w:t>
-          </w:r>
-          <w:proofErr w:type="gramEnd"/>
-          <w:r>
-            <w:rPr>
-              <w:rFonts w:eastAsia="Times New Roman"/>
-              <w:lang w:val="en-US"/>
-            </w:rPr>
-            <w:t xml:space="preserve"> development team. (2020). </w:t>
+            </w:rPr>
+            <w:t xml:space="preserve">NIDDK. (2023). </w:t>
           </w:r>
           <w:r>
             <w:rPr>
               <w:rFonts w:eastAsia="Times New Roman"/>
               <w:i/>
               <w:iCs/>
-              <w:lang w:val="en-US"/>
-            </w:rPr>
-            <w:t>pandas-dev/pandas: Pandas</w:t>
-          </w:r>
-          <w:r>
-            <w:rPr>
-              <w:rFonts w:eastAsia="Times New Roman"/>
-              <w:lang w:val="en-US"/>
-            </w:rPr>
-            <w:t xml:space="preserve"> (2.1.4). </w:t>
-          </w:r>
-          <w:proofErr w:type="spellStart"/>
-          <w:r>
-            <w:rPr>
-              <w:rFonts w:eastAsia="Times New Roman"/>
-              <w:lang w:val="en-US"/>
-            </w:rPr>
-            <w:t>Zenodo</w:t>
-          </w:r>
-          <w:proofErr w:type="spellEnd"/>
-          <w:r>
-            <w:rPr>
-              <w:rFonts w:eastAsia="Times New Roman"/>
-              <w:lang w:val="en-US"/>
-            </w:rPr>
-            <w:t>.</w:t>
+            </w:rPr>
+            <w:t>¿Qué es la diabetes? - NIDDK</w:t>
+          </w:r>
+          <w:r>
+            <w:rPr>
+              <w:rFonts w:eastAsia="Times New Roman"/>
+            </w:rPr>
+            <w:t>. https://www.niddk.nih.gov/health-information/informacion-de-la-salud/diabetes/informacion-general/que-es</w:t>
           </w:r>
         </w:p>
         <w:p>
@@ -6638,34 +7281,31 @@
             <w:autoSpaceDE w:val="0"/>
             <w:autoSpaceDN w:val="0"/>
             <w:ind w:hanging="480"/>
-            <w:divId w:val="1038815480"/>
-            <w:rPr>
-              <w:rFonts w:eastAsia="Times New Roman"/>
-              <w:lang w:val="en-US"/>
+            <w:divId w:val="2069449646"/>
+            <w:rPr>
+              <w:rFonts w:eastAsia="Times New Roman"/>
             </w:rPr>
           </w:pPr>
           <w:r>
             <w:rPr>
               <w:rFonts w:eastAsia="Times New Roman"/>
-              <w:lang w:val="en-US"/>
-            </w:rPr>
-            <w:t xml:space="preserve">Van, R., &amp; Fred, L. (2009). </w:t>
+            </w:rPr>
+            <w:lastRenderedPageBreak/>
+            <w:t xml:space="preserve">OPS. (2023a). </w:t>
           </w:r>
           <w:r>
             <w:rPr>
               <w:rFonts w:eastAsia="Times New Roman"/>
               <w:i/>
               <w:iCs/>
-              <w:lang w:val="en-US"/>
-            </w:rPr>
-            <w:t>Python 3 Reference Manual</w:t>
-          </w:r>
-          <w:r>
-            <w:rPr>
-              <w:rFonts w:eastAsia="Times New Roman"/>
-              <w:lang w:val="en-US"/>
-            </w:rPr>
-            <w:t>. CreateSpace.</w:t>
+            </w:rPr>
+            <w:t>Demencia - OPS/OMS | Organización Panamericana de la Salud</w:t>
+          </w:r>
+          <w:r>
+            <w:rPr>
+              <w:rFonts w:eastAsia="Times New Roman"/>
+            </w:rPr>
+            <w:t>. https://www.paho.org/es/temas/demencia</w:t>
           </w:r>
         </w:p>
         <w:p>
@@ -6673,70 +7313,30 @@
             <w:autoSpaceDE w:val="0"/>
             <w:autoSpaceDN w:val="0"/>
             <w:ind w:hanging="480"/>
-            <w:divId w:val="51468117"/>
-            <w:rPr>
-              <w:rFonts w:eastAsia="Times New Roman"/>
-              <w:lang w:val="en-US"/>
+            <w:divId w:val="1272861297"/>
+            <w:rPr>
+              <w:rFonts w:eastAsia="Times New Roman"/>
             </w:rPr>
           </w:pPr>
           <w:r>
             <w:rPr>
               <w:rFonts w:eastAsia="Times New Roman"/>
-              <w:lang w:val="en-US"/>
-            </w:rPr>
-            <w:t xml:space="preserve">Velliquette, R. A., O’Connor, T., &amp; Vassar, R. (2005). Energy inhibition elevates beta-secretase levels and activity and is potentially amyloidogenic in APP transgenic mice: possible early events in Alzheimer’s disease pathogenesis. </w:t>
+            </w:rPr>
+            <w:t xml:space="preserve">OPS. (2023b). </w:t>
           </w:r>
           <w:r>
             <w:rPr>
               <w:rFonts w:eastAsia="Times New Roman"/>
               <w:i/>
               <w:iCs/>
-              <w:lang w:val="en-US"/>
-            </w:rPr>
-            <w:t xml:space="preserve">The Journal of </w:t>
-          </w:r>
-          <w:proofErr w:type="gramStart"/>
-          <w:r>
-            <w:rPr>
-              <w:rFonts w:eastAsia="Times New Roman"/>
-              <w:i/>
-              <w:iCs/>
-              <w:lang w:val="en-US"/>
-            </w:rPr>
-            <w:t>Neuroscience :</w:t>
-          </w:r>
-          <w:proofErr w:type="gramEnd"/>
-          <w:r>
-            <w:rPr>
-              <w:rFonts w:eastAsia="Times New Roman"/>
-              <w:i/>
-              <w:iCs/>
-              <w:lang w:val="en-US"/>
-            </w:rPr>
-            <w:t xml:space="preserve"> The Official Journal of the Society for Neuroscience</w:t>
-          </w:r>
-          <w:r>
-            <w:rPr>
-              <w:rFonts w:eastAsia="Times New Roman"/>
-              <w:lang w:val="en-US"/>
-            </w:rPr>
-            <w:t xml:space="preserve">, </w:t>
-          </w:r>
-          <w:r>
-            <w:rPr>
-              <w:rFonts w:eastAsia="Times New Roman"/>
-              <w:i/>
-              <w:iCs/>
-              <w:lang w:val="en-US"/>
-            </w:rPr>
-            <w:t>25</w:t>
-          </w:r>
-          <w:r>
-            <w:rPr>
-              <w:rFonts w:eastAsia="Times New Roman"/>
-              <w:lang w:val="en-US"/>
-            </w:rPr>
-            <w:t>(47), 10874–10883. https://doi.org/10.1523/JNEUROSCI.2350-05.2005</w:t>
+            </w:rPr>
+            <w:t>Diabetes - OPS/OMS | Organización Panamericana de la Salud</w:t>
+          </w:r>
+          <w:r>
+            <w:rPr>
+              <w:rFonts w:eastAsia="Times New Roman"/>
+            </w:rPr>
+            <w:t>. https://www.paho.org/es/temas/diabetes</w:t>
           </w:r>
         </w:p>
         <w:p>
@@ -6744,30 +7344,84 @@
             <w:autoSpaceDE w:val="0"/>
             <w:autoSpaceDN w:val="0"/>
             <w:ind w:hanging="480"/>
-            <w:divId w:val="437988819"/>
-            <w:rPr>
-              <w:rFonts w:eastAsia="Times New Roman"/>
+            <w:divId w:val="168523430"/>
+            <w:rPr>
+              <w:rFonts w:eastAsia="Times New Roman"/>
+              <w:lang w:val="en-US"/>
             </w:rPr>
           </w:pPr>
           <w:r>
             <w:rPr>
               <w:rFonts w:eastAsia="Times New Roman"/>
             </w:rPr>
-            <w:t xml:space="preserve">WHO. (2023). </w:t>
+            <w:t xml:space="preserve">Pena, F., </w:t>
+          </w:r>
+          <w:proofErr w:type="spellStart"/>
+          <w:r>
+            <w:rPr>
+              <w:rFonts w:eastAsia="Times New Roman"/>
+            </w:rPr>
+            <w:t>Gutierrez</w:t>
+          </w:r>
+          <w:proofErr w:type="spellEnd"/>
+          <w:r>
+            <w:rPr>
+              <w:rFonts w:eastAsia="Times New Roman"/>
+            </w:rPr>
+            <w:t>-Lerma, A., Quiroz-</w:t>
+          </w:r>
+          <w:proofErr w:type="spellStart"/>
+          <w:r>
+            <w:rPr>
+              <w:rFonts w:eastAsia="Times New Roman"/>
+            </w:rPr>
+            <w:t>Baez</w:t>
+          </w:r>
+          <w:proofErr w:type="spellEnd"/>
+          <w:r>
+            <w:rPr>
+              <w:rFonts w:eastAsia="Times New Roman"/>
+            </w:rPr>
+            <w:t xml:space="preserve">, R., &amp; Arias, C. (2006). </w:t>
+          </w:r>
+          <w:r>
+            <w:rPr>
+              <w:rFonts w:eastAsia="Times New Roman"/>
+              <w:lang w:val="en-US"/>
+            </w:rPr>
+            <w:t xml:space="preserve">The role of beta-amyloid protein in synaptic function: implications for Alzheimer’s disease therapy. </w:t>
           </w:r>
           <w:r>
             <w:rPr>
               <w:rFonts w:eastAsia="Times New Roman"/>
               <w:i/>
               <w:iCs/>
-            </w:rPr>
-            <w:t>Demencia</w:t>
-          </w:r>
-          <w:r>
-            <w:rPr>
-              <w:rFonts w:eastAsia="Times New Roman"/>
-            </w:rPr>
-            <w:t>. https://www.who.int/es/news-room/fact-sheets/detail/dementia</w:t>
+              <w:lang w:val="en-US"/>
+            </w:rPr>
+            <w:t>Current Neuropharmacology</w:t>
+          </w:r>
+          <w:r>
+            <w:rPr>
+              <w:rFonts w:eastAsia="Times New Roman"/>
+              <w:lang w:val="en-US"/>
+            </w:rPr>
+            <w:t xml:space="preserve">, </w:t>
+          </w:r>
+          <w:r>
+            <w:rPr>
+              <w:rFonts w:eastAsia="Times New Roman"/>
+              <w:i/>
+              <w:iCs/>
+              <w:lang w:val="en-US"/>
+            </w:rPr>
+            <w:t>4</w:t>
+          </w:r>
+          <w:r>
+            <w:rPr>
+              <w:rFonts w:eastAsia="Times New Roman"/>
+              <w:lang w:val="en-US"/>
+            </w:rPr>
+            <w:t>(2), 149–163. https://doi.org/10.2174/157015906776359531</w:t>
           </w:r>
         </w:p>
         <w:p>
@@ -6775,50 +7429,128 @@
             <w:autoSpaceDE w:val="0"/>
             <w:autoSpaceDN w:val="0"/>
             <w:ind w:hanging="480"/>
-            <w:divId w:val="1303465018"/>
-            <w:rPr>
-              <w:rFonts w:eastAsia="Times New Roman"/>
-              <w:lang w:val="en-US"/>
+            <w:divId w:val="1587304552"/>
+            <w:rPr>
+              <w:rFonts w:eastAsia="Times New Roman"/>
             </w:rPr>
           </w:pPr>
-          <w:r>
-            <w:rPr>
-              <w:rFonts w:eastAsia="Times New Roman"/>
-              <w:lang w:val="en-US"/>
-            </w:rPr>
-            <w:t xml:space="preserve">Yang, Y., &amp; Song, W. (2013). Molecular links between Alzheimer’s disease and diabetes mellitus. </w:t>
-          </w:r>
+          <w:proofErr w:type="spellStart"/>
+          <w:r>
+            <w:rPr>
+              <w:rFonts w:eastAsia="Times New Roman"/>
+              <w:lang w:val="en-US"/>
+            </w:rPr>
+            <w:t>Rogaev</w:t>
+          </w:r>
+          <w:proofErr w:type="spellEnd"/>
+          <w:r>
+            <w:rPr>
+              <w:rFonts w:eastAsia="Times New Roman"/>
+              <w:lang w:val="en-US"/>
+            </w:rPr>
+            <w:t xml:space="preserve">, E. I., Sherrington, R., </w:t>
+          </w:r>
+          <w:proofErr w:type="spellStart"/>
+          <w:r>
+            <w:rPr>
+              <w:rFonts w:eastAsia="Times New Roman"/>
+              <w:lang w:val="en-US"/>
+            </w:rPr>
+            <w:t>Rogaeva</w:t>
+          </w:r>
+          <w:proofErr w:type="spellEnd"/>
+          <w:r>
+            <w:rPr>
+              <w:rFonts w:eastAsia="Times New Roman"/>
+              <w:lang w:val="en-US"/>
+            </w:rPr>
+            <w:t xml:space="preserve">, E. A., Levesque, G., Ikeda, M., Liang, Y., Chi, H., Lin, C., Holman, K., Tsuda, T., Mar, L., Sorbi, S., </w:t>
+          </w:r>
+          <w:proofErr w:type="spellStart"/>
+          <w:r>
+            <w:rPr>
+              <w:rFonts w:eastAsia="Times New Roman"/>
+              <w:lang w:val="en-US"/>
+            </w:rPr>
+            <w:t>Nacmias</w:t>
+          </w:r>
+          <w:proofErr w:type="spellEnd"/>
+          <w:r>
+            <w:rPr>
+              <w:rFonts w:eastAsia="Times New Roman"/>
+              <w:lang w:val="en-US"/>
+            </w:rPr>
+            <w:t xml:space="preserve">, B., Piacentini, S., </w:t>
+          </w:r>
+          <w:proofErr w:type="spellStart"/>
+          <w:r>
+            <w:rPr>
+              <w:rFonts w:eastAsia="Times New Roman"/>
+              <w:lang w:val="en-US"/>
+            </w:rPr>
+            <w:t>Amaducci</w:t>
+          </w:r>
+          <w:proofErr w:type="spellEnd"/>
+          <w:r>
+            <w:rPr>
+              <w:rFonts w:eastAsia="Times New Roman"/>
+              <w:lang w:val="en-US"/>
+            </w:rPr>
+            <w:t xml:space="preserve">, L., Chumakov, I., Cohen, D., </w:t>
+          </w:r>
+          <w:proofErr w:type="spellStart"/>
+          <w:r>
+            <w:rPr>
+              <w:rFonts w:eastAsia="Times New Roman"/>
+              <w:lang w:val="en-US"/>
+            </w:rPr>
+            <w:t>Lannfelt</w:t>
+          </w:r>
+          <w:proofErr w:type="spellEnd"/>
+          <w:r>
+            <w:rPr>
+              <w:rFonts w:eastAsia="Times New Roman"/>
+              <w:lang w:val="en-US"/>
+            </w:rPr>
+            <w:t xml:space="preserve">, L., Fraser, P. E., … George-Hyslop, P. H. S. (1995). Familial Alzheimer’s disease in kindreds with missense mutations in a gene on chromosome 1 related to the Alzheimer’s disease type 3 gene. </w:t>
+          </w:r>
+          <w:proofErr w:type="spellStart"/>
           <w:r>
             <w:rPr>
               <w:rFonts w:eastAsia="Times New Roman"/>
               <w:i/>
               <w:iCs/>
-              <w:lang w:val="en-US"/>
-            </w:rPr>
-            <w:t>Neuroscience</w:t>
-          </w:r>
-          <w:r>
-            <w:rPr>
-              <w:rFonts w:eastAsia="Times New Roman"/>
-              <w:lang w:val="en-US"/>
-            </w:rPr>
-            <w:t xml:space="preserve">, </w:t>
-          </w:r>
+            </w:rPr>
+            <w:t>Nature</w:t>
+          </w:r>
+          <w:proofErr w:type="spellEnd"/>
           <w:r>
             <w:rPr>
               <w:rFonts w:eastAsia="Times New Roman"/>
               <w:i/>
               <w:iCs/>
-              <w:lang w:val="en-US"/>
-            </w:rPr>
-            <w:t>250</w:t>
-          </w:r>
-          <w:r>
-            <w:rPr>
-              <w:rFonts w:eastAsia="Times New Roman"/>
-              <w:lang w:val="en-US"/>
-            </w:rPr>
-            <w:t>, 140–150. https://doi.org/10.1016/J.NEUROSCIENCE.2013.07.009</w:t>
+            </w:rPr>
+            <w:t xml:space="preserve"> 1995 376:6543</w:t>
+          </w:r>
+          <w:r>
+            <w:rPr>
+              <w:rFonts w:eastAsia="Times New Roman"/>
+            </w:rPr>
+            <w:t xml:space="preserve">, </w:t>
+          </w:r>
+          <w:r>
+            <w:rPr>
+              <w:rFonts w:eastAsia="Times New Roman"/>
+              <w:i/>
+              <w:iCs/>
+            </w:rPr>
+            <w:t>376</w:t>
+          </w:r>
+          <w:r>
+            <w:rPr>
+              <w:rFonts w:eastAsia="Times New Roman"/>
+            </w:rPr>
+            <w:t>(6543), 775–778. https://doi.org/10.1038/376775a0</w:t>
           </w:r>
         </w:p>
         <w:p>
@@ -6826,7 +7558,744 @@
             <w:autoSpaceDE w:val="0"/>
             <w:autoSpaceDN w:val="0"/>
             <w:ind w:hanging="480"/>
-            <w:divId w:val="1066876914"/>
+            <w:divId w:val="182794142"/>
+            <w:rPr>
+              <w:rFonts w:eastAsia="Times New Roman"/>
+              <w:lang w:val="en-US"/>
+            </w:rPr>
+          </w:pPr>
+          <w:r>
+            <w:rPr>
+              <w:rFonts w:eastAsia="Times New Roman"/>
+            </w:rPr>
+            <w:t xml:space="preserve">Sanabria-Castro, A., Alvarado-Echeverría, I., &amp; Monge-Bonilla, C. (2017). </w:t>
+          </w:r>
+          <w:r>
+            <w:rPr>
+              <w:rFonts w:eastAsia="Times New Roman"/>
+              <w:lang w:val="en-US"/>
+            </w:rPr>
+            <w:t xml:space="preserve">Molecular Pathogenesis of Alzheimer’s Disease: An Update. </w:t>
+          </w:r>
+          <w:r>
+            <w:rPr>
+              <w:rFonts w:eastAsia="Times New Roman"/>
+              <w:i/>
+              <w:iCs/>
+              <w:lang w:val="en-US"/>
+            </w:rPr>
+            <w:t>Annals of Neurosciences</w:t>
+          </w:r>
+          <w:r>
+            <w:rPr>
+              <w:rFonts w:eastAsia="Times New Roman"/>
+              <w:lang w:val="en-US"/>
+            </w:rPr>
+            <w:t xml:space="preserve">, </w:t>
+          </w:r>
+          <w:r>
+            <w:rPr>
+              <w:rFonts w:eastAsia="Times New Roman"/>
+              <w:i/>
+              <w:iCs/>
+              <w:lang w:val="en-US"/>
+            </w:rPr>
+            <w:t>24</w:t>
+          </w:r>
+          <w:r>
+            <w:rPr>
+              <w:rFonts w:eastAsia="Times New Roman"/>
+              <w:lang w:val="en-US"/>
+            </w:rPr>
+            <w:t>(1), 46–54. https://doi.org/10.1159/000464422</w:t>
+          </w:r>
+        </w:p>
+        <w:p>
+          <w:pPr>
+            <w:autoSpaceDE w:val="0"/>
+            <w:autoSpaceDN w:val="0"/>
+            <w:ind w:hanging="480"/>
+            <w:divId w:val="1937397450"/>
+            <w:rPr>
+              <w:rFonts w:eastAsia="Times New Roman"/>
+              <w:lang w:val="en-US"/>
+            </w:rPr>
+          </w:pPr>
+          <w:r>
+            <w:rPr>
+              <w:rFonts w:eastAsia="Times New Roman"/>
+              <w:lang w:val="en-US"/>
+            </w:rPr>
+            <w:t xml:space="preserve">Speight, J., &amp; </w:t>
+          </w:r>
+          <w:proofErr w:type="spellStart"/>
+          <w:r>
+            <w:rPr>
+              <w:rFonts w:eastAsia="Times New Roman"/>
+              <w:lang w:val="en-US"/>
+            </w:rPr>
+            <w:t>Pouwer</w:t>
+          </w:r>
+          <w:proofErr w:type="spellEnd"/>
+          <w:r>
+            <w:rPr>
+              <w:rFonts w:eastAsia="Times New Roman"/>
+              <w:lang w:val="en-US"/>
+            </w:rPr>
+            <w:t xml:space="preserve">, F. (2023). Type 1 Diabetes. </w:t>
+          </w:r>
+          <w:r>
+            <w:rPr>
+              <w:rFonts w:eastAsia="Times New Roman"/>
+              <w:i/>
+              <w:iCs/>
+              <w:lang w:val="en-US"/>
+            </w:rPr>
+            <w:t xml:space="preserve">Cambridge Handbook of Psychology, </w:t>
+          </w:r>
+          <w:proofErr w:type="gramStart"/>
+          <w:r>
+            <w:rPr>
+              <w:rFonts w:eastAsia="Times New Roman"/>
+              <w:i/>
+              <w:iCs/>
+              <w:lang w:val="en-US"/>
+            </w:rPr>
+            <w:t>Health</w:t>
+          </w:r>
+          <w:proofErr w:type="gramEnd"/>
+          <w:r>
+            <w:rPr>
+              <w:rFonts w:eastAsia="Times New Roman"/>
+              <w:i/>
+              <w:iCs/>
+              <w:lang w:val="en-US"/>
+            </w:rPr>
+            <w:t xml:space="preserve"> and Medicine: Third Edition</w:t>
+          </w:r>
+          <w:r>
+            <w:rPr>
+              <w:rFonts w:eastAsia="Times New Roman"/>
+              <w:lang w:val="en-US"/>
+            </w:rPr>
+            <w:t>, 477–480. https://doi.org/10.29309/tpmj/2017.24.12.614</w:t>
+          </w:r>
+        </w:p>
+        <w:p>
+          <w:pPr>
+            <w:autoSpaceDE w:val="0"/>
+            <w:autoSpaceDN w:val="0"/>
+            <w:ind w:hanging="480"/>
+            <w:divId w:val="720904845"/>
+            <w:rPr>
+              <w:rFonts w:eastAsia="Times New Roman"/>
+            </w:rPr>
+          </w:pPr>
+          <w:r>
+            <w:rPr>
+              <w:rFonts w:eastAsia="Times New Roman"/>
+            </w:rPr>
+            <w:t xml:space="preserve">SSA México. (2021). </w:t>
+          </w:r>
+          <w:r>
+            <w:rPr>
+              <w:rFonts w:eastAsia="Times New Roman"/>
+              <w:i/>
+              <w:iCs/>
+            </w:rPr>
+            <w:t>Enfermedad de Alzheimer, demencia más común que afecta a personas adultas mayores | Secretaría de Salud | Gobierno | gob.mx</w:t>
+          </w:r>
+          <w:r>
+            <w:rPr>
+              <w:rFonts w:eastAsia="Times New Roman"/>
+            </w:rPr>
+            <w:t>. https://www.gob.mx/salud/es/articulos/enfermedad-de-alzheimer-demencia-mas-comun-que-afecta-a-personas-adultas-mayores?idiom=es</w:t>
+          </w:r>
+        </w:p>
+        <w:p>
+          <w:pPr>
+            <w:autoSpaceDE w:val="0"/>
+            <w:autoSpaceDN w:val="0"/>
+            <w:ind w:hanging="480"/>
+            <w:divId w:val="1010644406"/>
+            <w:rPr>
+              <w:rFonts w:eastAsia="Times New Roman"/>
+              <w:lang w:val="en-US"/>
+            </w:rPr>
+          </w:pPr>
+          <w:proofErr w:type="spellStart"/>
+          <w:r>
+            <w:rPr>
+              <w:rFonts w:eastAsia="Times New Roman"/>
+              <w:lang w:val="en-US"/>
+            </w:rPr>
+            <w:t>Stelzmann</w:t>
+          </w:r>
+          <w:proofErr w:type="spellEnd"/>
+          <w:r>
+            <w:rPr>
+              <w:rFonts w:eastAsia="Times New Roman"/>
+              <w:lang w:val="en-US"/>
+            </w:rPr>
+            <w:t xml:space="preserve">, R. A., Norman </w:t>
+          </w:r>
+          <w:proofErr w:type="spellStart"/>
+          <w:r>
+            <w:rPr>
+              <w:rFonts w:eastAsia="Times New Roman"/>
+              <w:lang w:val="en-US"/>
+            </w:rPr>
+            <w:t>Schnitzlein</w:t>
+          </w:r>
+          <w:proofErr w:type="spellEnd"/>
+          <w:r>
+            <w:rPr>
+              <w:rFonts w:eastAsia="Times New Roman"/>
+              <w:lang w:val="en-US"/>
+            </w:rPr>
+            <w:t xml:space="preserve">, H., &amp; Reed Murtagh, F. (1995). An English translation of Alzheimer’s 1907 paper, “Uber </w:t>
+          </w:r>
+          <w:proofErr w:type="spellStart"/>
+          <w:r>
+            <w:rPr>
+              <w:rFonts w:eastAsia="Times New Roman"/>
+              <w:lang w:val="en-US"/>
+            </w:rPr>
+            <w:t>eine</w:t>
+          </w:r>
+          <w:proofErr w:type="spellEnd"/>
+          <w:r>
+            <w:rPr>
+              <w:rFonts w:eastAsia="Times New Roman"/>
+              <w:lang w:val="en-US"/>
+            </w:rPr>
+            <w:t xml:space="preserve"> </w:t>
+          </w:r>
+          <w:proofErr w:type="spellStart"/>
+          <w:r>
+            <w:rPr>
+              <w:rFonts w:eastAsia="Times New Roman"/>
+              <w:lang w:val="en-US"/>
+            </w:rPr>
+            <w:t>eigenartige</w:t>
+          </w:r>
+          <w:proofErr w:type="spellEnd"/>
+          <w:r>
+            <w:rPr>
+              <w:rFonts w:eastAsia="Times New Roman"/>
+              <w:lang w:val="en-US"/>
+            </w:rPr>
+            <w:t xml:space="preserve"> </w:t>
+          </w:r>
+          <w:proofErr w:type="spellStart"/>
+          <w:r>
+            <w:rPr>
+              <w:rFonts w:eastAsia="Times New Roman"/>
+              <w:lang w:val="en-US"/>
+            </w:rPr>
+            <w:t>Erkankung</w:t>
+          </w:r>
+          <w:proofErr w:type="spellEnd"/>
+          <w:r>
+            <w:rPr>
+              <w:rFonts w:eastAsia="Times New Roman"/>
+              <w:lang w:val="en-US"/>
+            </w:rPr>
+            <w:t xml:space="preserve"> der </w:t>
+          </w:r>
+          <w:proofErr w:type="spellStart"/>
+          <w:r>
+            <w:rPr>
+              <w:rFonts w:eastAsia="Times New Roman"/>
+              <w:lang w:val="en-US"/>
+            </w:rPr>
+            <w:t>Hirnrinde</w:t>
+          </w:r>
+          <w:proofErr w:type="spellEnd"/>
+          <w:r>
+            <w:rPr>
+              <w:rFonts w:eastAsia="Times New Roman"/>
+              <w:lang w:val="en-US"/>
+            </w:rPr>
+            <w:t xml:space="preserve">.” </w:t>
+          </w:r>
+          <w:r>
+            <w:rPr>
+              <w:rFonts w:eastAsia="Times New Roman"/>
+              <w:i/>
+              <w:iCs/>
+              <w:lang w:val="en-US"/>
+            </w:rPr>
+            <w:t>Clinical Anatomy (New York, N.Y.)</w:t>
+          </w:r>
+          <w:r>
+            <w:rPr>
+              <w:rFonts w:eastAsia="Times New Roman"/>
+              <w:lang w:val="en-US"/>
+            </w:rPr>
+            <w:t xml:space="preserve">, </w:t>
+          </w:r>
+          <w:r>
+            <w:rPr>
+              <w:rFonts w:eastAsia="Times New Roman"/>
+              <w:i/>
+              <w:iCs/>
+              <w:lang w:val="en-US"/>
+            </w:rPr>
+            <w:t>8</w:t>
+          </w:r>
+          <w:r>
+            <w:rPr>
+              <w:rFonts w:eastAsia="Times New Roman"/>
+              <w:lang w:val="en-US"/>
+            </w:rPr>
+            <w:t>(6), 429–431. https://doi.org/10.1002/CA.980080612</w:t>
+          </w:r>
+        </w:p>
+        <w:p>
+          <w:pPr>
+            <w:autoSpaceDE w:val="0"/>
+            <w:autoSpaceDN w:val="0"/>
+            <w:ind w:hanging="480"/>
+            <w:divId w:val="43873311"/>
+            <w:rPr>
+              <w:rFonts w:eastAsia="Times New Roman"/>
+              <w:lang w:val="en-US"/>
+            </w:rPr>
+          </w:pPr>
+          <w:r>
+            <w:rPr>
+              <w:rFonts w:eastAsia="Times New Roman"/>
+              <w:lang w:val="en-US"/>
+            </w:rPr>
+            <w:t xml:space="preserve">Sun, X., Bromley-Brits, K., &amp; Song, W. (2012). Regulation of </w:t>
+          </w:r>
+          <w:r>
+            <w:rPr>
+              <w:rFonts w:eastAsia="Times New Roman"/>
+            </w:rPr>
+            <w:t>β</w:t>
+          </w:r>
+          <w:r>
+            <w:rPr>
+              <w:rFonts w:eastAsia="Times New Roman"/>
+              <w:lang w:val="en-US"/>
+            </w:rPr>
+            <w:t xml:space="preserve">-site APP-cleaving enzyme 1 gene expression and its role in Alzheimer’s Disease. </w:t>
+          </w:r>
+          <w:r>
+            <w:rPr>
+              <w:rFonts w:eastAsia="Times New Roman"/>
+              <w:i/>
+              <w:iCs/>
+              <w:lang w:val="en-US"/>
+            </w:rPr>
+            <w:t>Journal of Neurochemistry</w:t>
+          </w:r>
+          <w:r>
+            <w:rPr>
+              <w:rFonts w:eastAsia="Times New Roman"/>
+              <w:lang w:val="en-US"/>
+            </w:rPr>
+            <w:t xml:space="preserve">, </w:t>
+          </w:r>
+          <w:r>
+            <w:rPr>
+              <w:rFonts w:eastAsia="Times New Roman"/>
+              <w:i/>
+              <w:iCs/>
+              <w:lang w:val="en-US"/>
+            </w:rPr>
+            <w:t>120</w:t>
+          </w:r>
+          <w:r>
+            <w:rPr>
+              <w:rFonts w:eastAsia="Times New Roman"/>
+              <w:lang w:val="en-US"/>
+            </w:rPr>
+            <w:t>(SUPPL. 1), 62–70. https://doi.org/10.1111/J.1471-4159.2011.07515.X</w:t>
+          </w:r>
+        </w:p>
+        <w:p>
+          <w:pPr>
+            <w:autoSpaceDE w:val="0"/>
+            <w:autoSpaceDN w:val="0"/>
+            <w:ind w:hanging="480"/>
+            <w:divId w:val="700978689"/>
+            <w:rPr>
+              <w:rFonts w:eastAsia="Times New Roman"/>
+              <w:lang w:val="en-US"/>
+            </w:rPr>
+          </w:pPr>
+          <w:r>
+            <w:rPr>
+              <w:rFonts w:eastAsia="Times New Roman"/>
+              <w:lang w:val="en-US"/>
+            </w:rPr>
+            <w:t xml:space="preserve">Tanzi, R. E., &amp; Bertram, L. (2005). Twenty years of the Alzheimer’s disease amyloid hypothesis: a genetic perspective. </w:t>
+          </w:r>
+          <w:r>
+            <w:rPr>
+              <w:rFonts w:eastAsia="Times New Roman"/>
+              <w:i/>
+              <w:iCs/>
+              <w:lang w:val="en-US"/>
+            </w:rPr>
+            <w:t>Cell</w:t>
+          </w:r>
+          <w:r>
+            <w:rPr>
+              <w:rFonts w:eastAsia="Times New Roman"/>
+              <w:lang w:val="en-US"/>
+            </w:rPr>
+            <w:t xml:space="preserve">, </w:t>
+          </w:r>
+          <w:r>
+            <w:rPr>
+              <w:rFonts w:eastAsia="Times New Roman"/>
+              <w:i/>
+              <w:iCs/>
+              <w:lang w:val="en-US"/>
+            </w:rPr>
+            <w:t>120</w:t>
+          </w:r>
+          <w:r>
+            <w:rPr>
+              <w:rFonts w:eastAsia="Times New Roman"/>
+              <w:lang w:val="en-US"/>
+            </w:rPr>
+            <w:t>(4), 545–555. https://doi.org/10.1016/J.CELL.2005.02.008</w:t>
+          </w:r>
+        </w:p>
+        <w:p>
+          <w:pPr>
+            <w:autoSpaceDE w:val="0"/>
+            <w:autoSpaceDN w:val="0"/>
+            <w:ind w:hanging="480"/>
+            <w:divId w:val="1694768906"/>
+            <w:rPr>
+              <w:rFonts w:eastAsia="Times New Roman"/>
+              <w:lang w:val="en-US"/>
+            </w:rPr>
+          </w:pPr>
+          <w:r>
+            <w:rPr>
+              <w:rFonts w:eastAsia="Times New Roman"/>
+              <w:lang w:val="en-US"/>
+            </w:rPr>
+            <w:lastRenderedPageBreak/>
+            <w:t xml:space="preserve">Terry, A. V., &amp; </w:t>
+          </w:r>
+          <w:proofErr w:type="spellStart"/>
+          <w:r>
+            <w:rPr>
+              <w:rFonts w:eastAsia="Times New Roman"/>
+              <w:lang w:val="en-US"/>
+            </w:rPr>
+            <w:t>Buccafusco</w:t>
+          </w:r>
+          <w:proofErr w:type="spellEnd"/>
+          <w:r>
+            <w:rPr>
+              <w:rFonts w:eastAsia="Times New Roman"/>
+              <w:lang w:val="en-US"/>
+            </w:rPr>
+            <w:t xml:space="preserve">, J. J. (2003). The cholinergic hypothesis of age and Alzheimer’s disease-related cognitive deficits: recent challenges and their implications for novel drug development. </w:t>
+          </w:r>
+          <w:r>
+            <w:rPr>
+              <w:rFonts w:eastAsia="Times New Roman"/>
+              <w:i/>
+              <w:iCs/>
+              <w:lang w:val="en-US"/>
+            </w:rPr>
+            <w:t>The Journal of Pharmacology and Experimental Therapeutics</w:t>
+          </w:r>
+          <w:r>
+            <w:rPr>
+              <w:rFonts w:eastAsia="Times New Roman"/>
+              <w:lang w:val="en-US"/>
+            </w:rPr>
+            <w:t xml:space="preserve">, </w:t>
+          </w:r>
+          <w:r>
+            <w:rPr>
+              <w:rFonts w:eastAsia="Times New Roman"/>
+              <w:i/>
+              <w:iCs/>
+              <w:lang w:val="en-US"/>
+            </w:rPr>
+            <w:t>306</w:t>
+          </w:r>
+          <w:r>
+            <w:rPr>
+              <w:rFonts w:eastAsia="Times New Roman"/>
+              <w:lang w:val="en-US"/>
+            </w:rPr>
+            <w:t>(3), 821–827. https://doi.org/10.1124/JPET.102.041616</w:t>
+          </w:r>
+        </w:p>
+        <w:p>
+          <w:pPr>
+            <w:autoSpaceDE w:val="0"/>
+            <w:autoSpaceDN w:val="0"/>
+            <w:ind w:hanging="480"/>
+            <w:divId w:val="1713841567"/>
+            <w:rPr>
+              <w:rFonts w:eastAsia="Times New Roman"/>
+              <w:lang w:val="en-US"/>
+            </w:rPr>
+          </w:pPr>
+          <w:r>
+            <w:rPr>
+              <w:rFonts w:eastAsia="Times New Roman"/>
+              <w:lang w:val="en-US"/>
+            </w:rPr>
+            <w:t xml:space="preserve">The </w:t>
+          </w:r>
+          <w:proofErr w:type="gramStart"/>
+          <w:r>
+            <w:rPr>
+              <w:rFonts w:eastAsia="Times New Roman"/>
+              <w:lang w:val="en-US"/>
+            </w:rPr>
+            <w:t>pandas</w:t>
+          </w:r>
+          <w:proofErr w:type="gramEnd"/>
+          <w:r>
+            <w:rPr>
+              <w:rFonts w:eastAsia="Times New Roman"/>
+              <w:lang w:val="en-US"/>
+            </w:rPr>
+            <w:t xml:space="preserve"> development team. (2020). </w:t>
+          </w:r>
+          <w:r>
+            <w:rPr>
+              <w:rFonts w:eastAsia="Times New Roman"/>
+              <w:i/>
+              <w:iCs/>
+              <w:lang w:val="en-US"/>
+            </w:rPr>
+            <w:t>pandas-dev/pandas: Pandas</w:t>
+          </w:r>
+          <w:r>
+            <w:rPr>
+              <w:rFonts w:eastAsia="Times New Roman"/>
+              <w:lang w:val="en-US"/>
+            </w:rPr>
+            <w:t xml:space="preserve"> (2.1.4). </w:t>
+          </w:r>
+          <w:proofErr w:type="spellStart"/>
+          <w:r>
+            <w:rPr>
+              <w:rFonts w:eastAsia="Times New Roman"/>
+              <w:lang w:val="en-US"/>
+            </w:rPr>
+            <w:t>Zenodo</w:t>
+          </w:r>
+          <w:proofErr w:type="spellEnd"/>
+          <w:r>
+            <w:rPr>
+              <w:rFonts w:eastAsia="Times New Roman"/>
+              <w:lang w:val="en-US"/>
+            </w:rPr>
+            <w:t>.</w:t>
+          </w:r>
+        </w:p>
+        <w:p>
+          <w:pPr>
+            <w:autoSpaceDE w:val="0"/>
+            <w:autoSpaceDN w:val="0"/>
+            <w:ind w:hanging="480"/>
+            <w:divId w:val="1226919080"/>
+            <w:rPr>
+              <w:rFonts w:eastAsia="Times New Roman"/>
+              <w:lang w:val="en-US"/>
+            </w:rPr>
+          </w:pPr>
+          <w:r>
+            <w:rPr>
+              <w:rFonts w:eastAsia="Times New Roman"/>
+              <w:lang w:val="en-US"/>
+            </w:rPr>
+            <w:t xml:space="preserve">Van, R., &amp; Fred, L. (2009). </w:t>
+          </w:r>
+          <w:r>
+            <w:rPr>
+              <w:rFonts w:eastAsia="Times New Roman"/>
+              <w:i/>
+              <w:iCs/>
+              <w:lang w:val="en-US"/>
+            </w:rPr>
+            <w:t>Python 3 Reference Manual</w:t>
+          </w:r>
+          <w:r>
+            <w:rPr>
+              <w:rFonts w:eastAsia="Times New Roman"/>
+              <w:lang w:val="en-US"/>
+            </w:rPr>
+            <w:t>. CreateSpace.</w:t>
+          </w:r>
+        </w:p>
+        <w:p>
+          <w:pPr>
+            <w:autoSpaceDE w:val="0"/>
+            <w:autoSpaceDN w:val="0"/>
+            <w:ind w:hanging="480"/>
+            <w:divId w:val="584731201"/>
+            <w:rPr>
+              <w:rFonts w:eastAsia="Times New Roman"/>
+              <w:lang w:val="en-US"/>
+            </w:rPr>
+          </w:pPr>
+          <w:r>
+            <w:rPr>
+              <w:rFonts w:eastAsia="Times New Roman"/>
+              <w:lang w:val="en-US"/>
+            </w:rPr>
+            <w:t xml:space="preserve">Velliquette, R. A., O’Connor, T., &amp; Vassar, R. (2005). Energy inhibition elevates beta-secretase levels and activity and is potentially amyloidogenic in APP transgenic mice: possible early events in Alzheimer’s disease pathogenesis. </w:t>
+          </w:r>
+          <w:r>
+            <w:rPr>
+              <w:rFonts w:eastAsia="Times New Roman"/>
+              <w:i/>
+              <w:iCs/>
+              <w:lang w:val="en-US"/>
+            </w:rPr>
+            <w:t xml:space="preserve">The Journal of </w:t>
+          </w:r>
+          <w:proofErr w:type="gramStart"/>
+          <w:r>
+            <w:rPr>
+              <w:rFonts w:eastAsia="Times New Roman"/>
+              <w:i/>
+              <w:iCs/>
+              <w:lang w:val="en-US"/>
+            </w:rPr>
+            <w:t>Neuroscience :</w:t>
+          </w:r>
+          <w:proofErr w:type="gramEnd"/>
+          <w:r>
+            <w:rPr>
+              <w:rFonts w:eastAsia="Times New Roman"/>
+              <w:i/>
+              <w:iCs/>
+              <w:lang w:val="en-US"/>
+            </w:rPr>
+            <w:t xml:space="preserve"> The Official Journal of the Society for Neuroscience</w:t>
+          </w:r>
+          <w:r>
+            <w:rPr>
+              <w:rFonts w:eastAsia="Times New Roman"/>
+              <w:lang w:val="en-US"/>
+            </w:rPr>
+            <w:t xml:space="preserve">, </w:t>
+          </w:r>
+          <w:r>
+            <w:rPr>
+              <w:rFonts w:eastAsia="Times New Roman"/>
+              <w:i/>
+              <w:iCs/>
+              <w:lang w:val="en-US"/>
+            </w:rPr>
+            <w:t>25</w:t>
+          </w:r>
+          <w:r>
+            <w:rPr>
+              <w:rFonts w:eastAsia="Times New Roman"/>
+              <w:lang w:val="en-US"/>
+            </w:rPr>
+            <w:t>(47), 10874–10883. https://doi.org/10.1523/JNEUROSCI.2350-05.2005</w:t>
+          </w:r>
+        </w:p>
+        <w:p>
+          <w:pPr>
+            <w:autoSpaceDE w:val="0"/>
+            <w:autoSpaceDN w:val="0"/>
+            <w:ind w:hanging="480"/>
+            <w:divId w:val="363294157"/>
+            <w:rPr>
+              <w:rFonts w:eastAsia="Times New Roman"/>
+            </w:rPr>
+          </w:pPr>
+          <w:r>
+            <w:rPr>
+              <w:rFonts w:eastAsia="Times New Roman"/>
+            </w:rPr>
+            <w:t xml:space="preserve">WHO. (2023). </w:t>
+          </w:r>
+          <w:r>
+            <w:rPr>
+              <w:rFonts w:eastAsia="Times New Roman"/>
+              <w:i/>
+              <w:iCs/>
+            </w:rPr>
+            <w:t>Demencia</w:t>
+          </w:r>
+          <w:r>
+            <w:rPr>
+              <w:rFonts w:eastAsia="Times New Roman"/>
+            </w:rPr>
+            <w:t>. https://www.who.int/es/news-room/fact-sheets/detail/dementia</w:t>
+          </w:r>
+        </w:p>
+        <w:p>
+          <w:pPr>
+            <w:autoSpaceDE w:val="0"/>
+            <w:autoSpaceDN w:val="0"/>
+            <w:ind w:hanging="480"/>
+            <w:divId w:val="1781339151"/>
+            <w:rPr>
+              <w:rFonts w:eastAsia="Times New Roman"/>
+              <w:lang w:val="en-US"/>
+            </w:rPr>
+          </w:pPr>
+          <w:r>
+            <w:rPr>
+              <w:rFonts w:eastAsia="Times New Roman"/>
+              <w:lang w:val="en-US"/>
+            </w:rPr>
+            <w:t xml:space="preserve">Yang, Y., &amp; Song, W. (2013). Molecular links between Alzheimer’s disease and diabetes mellitus. </w:t>
+          </w:r>
+          <w:r>
+            <w:rPr>
+              <w:rFonts w:eastAsia="Times New Roman"/>
+              <w:i/>
+              <w:iCs/>
+              <w:lang w:val="en-US"/>
+            </w:rPr>
+            <w:t>Neuroscience</w:t>
+          </w:r>
+          <w:r>
+            <w:rPr>
+              <w:rFonts w:eastAsia="Times New Roman"/>
+              <w:lang w:val="en-US"/>
+            </w:rPr>
+            <w:t xml:space="preserve">, </w:t>
+          </w:r>
+          <w:r>
+            <w:rPr>
+              <w:rFonts w:eastAsia="Times New Roman"/>
+              <w:i/>
+              <w:iCs/>
+              <w:lang w:val="en-US"/>
+            </w:rPr>
+            <w:t>250</w:t>
+          </w:r>
+          <w:r>
+            <w:rPr>
+              <w:rFonts w:eastAsia="Times New Roman"/>
+              <w:lang w:val="en-US"/>
+            </w:rPr>
+            <w:t>, 140–150. https://doi.org/10.1016/J.NEUROSCIENCE.2013.07.009</w:t>
+          </w:r>
+        </w:p>
+        <w:p>
+          <w:pPr>
+            <w:autoSpaceDE w:val="0"/>
+            <w:autoSpaceDN w:val="0"/>
+            <w:ind w:hanging="480"/>
+            <w:divId w:val="722631174"/>
             <w:rPr>
               <w:rFonts w:eastAsia="Times New Roman"/>
             </w:rPr>
@@ -8727,6 +10196,7 @@
     <w:rsid w:val="00001271"/>
     <w:rsid w:val="000211D8"/>
     <w:rsid w:val="000323B5"/>
+    <w:rsid w:val="000F2757"/>
     <w:rsid w:val="00130F55"/>
     <w:rsid w:val="00233105"/>
     <w:rsid w:val="00254C21"/>
@@ -8734,6 +10204,7 @@
     <w:rsid w:val="003F2BD1"/>
     <w:rsid w:val="00410A05"/>
     <w:rsid w:val="0043312E"/>
+    <w:rsid w:val="004E309B"/>
     <w:rsid w:val="0053109A"/>
     <w:rsid w:val="00536F3A"/>
     <w:rsid w:val="00542C7E"/>
@@ -9560,7 +11031,7 @@
     <we:reference id="wa104382081" version="1.55.1.0" store="" storeType="OMEX"/>
   </we:alternateReferences>
   <we:properties>
-    <we:property name="MENDELEY_CITATIONS" value="[{&quot;citationID&quot;:&quot;MENDELEY_CITATION_6b66722c-746a-4fc5-ab69-089aa269da2a&quot;,&quot;properties&quot;:{&quot;noteIndex&quot;:0},&quot;isEdited&quot;:false,&quot;manualOverride&quot;:{&quot;isManuallyOverridden&quot;:false,&quot;citeprocText&quot;:&quot;(OPS, 2023)&quot;,&quot;manualOverrideText&quot;:&quot;&quot;},&quot;citationTag&quot;:&quot;MENDELEY_CITATION_v3_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&quot;,&quot;citationItems&quot;:[{&quot;id&quot;:&quot;824a9d0b-646d-3b44-9684-afd909f29f91&quot;,&quot;itemData&quot;:{&quot;type&quot;:&quot;webpage&quot;,&quot;id&quot;:&quot;824a9d0b-646d-3b44-9684-afd909f29f91&quot;,&quot;title&quot;:&quot;Demencia - OPS/OMS | Organización Panamericana de la Salud&quot;,&quot;groupId&quot;:&quot;0426c3e1-6d28-326a-8410-5ba2185c4c1b&quot;,&quot;author&quot;:[{&quot;family&quot;:&quot;OPS&quot;,&quot;given&quot;:&quot;&quot;,&quot;parse-names&quot;:false,&quot;dropping-particle&quot;:&quot;&quot;,&quot;non-dropping-particle&quot;:&quot;&quot;}],&quot;accessed&quot;:{&quot;date-parts&quot;:[[2024,4,22]]},&quot;URL&quot;:&quot;https://www.paho.org/es/temas/demencia&quot;,&quot;issued&quot;:{&quot;date-parts&quot;:[[2023]]}},&quot;isTemporary&quot;:false}]},{&quot;citationID&quot;:&quot;MENDELEY_CITATION_f69ba623-89d0-4a64-a286-15338afd2b1e&quot;,&quot;properties&quot;:{&quot;noteIndex&quot;:0},&quot;isEdited&quot;:false,&quot;manualOverride&quot;:{&quot;isManuallyOverridden&quot;:false,&quot;citeprocText&quot;:&quot;(Medline, 2024)&quot;,&quot;manualOverrideText&quot;:&quot;&quot;},&quot;citationTag&quot;:&quot;MENDELEY_CITATION_v3_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&quot;,&quot;citationItems&quot;:[{&quot;id&quot;:&quot;f5343806-b902-3f07-949f-37abb24948cc&quot;,&quot;itemData&quot;:{&quot;type&quot;:&quot;webpage&quot;,&quot;id&quot;:&quot;f5343806-b902-3f07-949f-37abb24948cc&quot;,&quot;title&quot;:&quot;Demencia: MedlinePlus enciclopedia médica&quot;,&quot;groupId&quot;:&quot;0426c3e1-6d28-326a-8410-5ba2185c4c1b&quot;,&quot;author&quot;:[{&quot;family&quot;:&quot;Medline&quot;,&quot;given&quot;:&quot;&quot;,&quot;parse-names&quot;:false,&quot;dropping-particle&quot;:&quot;&quot;,&quot;non-dropping-particle&quot;:&quot;&quot;}],&quot;accessed&quot;:{&quot;date-parts&quot;:[[2024,5,1]]},&quot;URL&quot;:&quot;https://medlineplus.gov/spanish/ency/article/000739.htm&quot;,&quot;issued&quot;:{&quot;date-parts&quot;:[[2024]]}},&quot;isTemporary&quot;:false}]},{&quot;citationID&quot;:&quot;MENDELEY_CITATION_686919aa-7a5c-48a4-ad62-7f4ca9c41476&quot;,&quot;properties&quot;:{&quot;noteIndex&quot;:0},&quot;isEdited&quot;:false,&quot;manualOverride&quot;:{&quot;isManuallyOverridden&quot;:false,&quot;citeprocText&quot;:&quot;(WHO, 2023)&quot;,&quot;manualOverrideText&quot;:&quot;&quot;},&quot;citationTag&quot;:&quot;MENDELEY_CITATION_v3_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&quot;,&quot;citationItems&quot;:[{&quot;id&quot;:&quot;cfd55636-fb4e-3577-a99d-8d0701e6ad2a&quot;,&quot;itemData&quot;:{&quot;type&quot;:&quot;webpage&quot;,&quot;id&quot;:&quot;cfd55636-fb4e-3577-a99d-8d0701e6ad2a&quot;,&quot;title&quot;:&quot;Demencia&quot;,&quot;groupId&quot;:&quot;0426c3e1-6d28-326a-8410-5ba2185c4c1b&quot;,&quot;author&quot;:[{&quot;family&quot;:&quot;WHO&quot;,&quot;given&quot;:&quot;&quot;,&quot;parse-names&quot;:false,&quot;dropping-particle&quot;:&quot;&quot;,&quot;non-dropping-particle&quot;:&quot;&quot;}],&quot;accessed&quot;:{&quot;date-parts&quot;:[[2024,5,1]]},&quot;URL&quot;:&quot;https://www.who.int/es/news-room/fact-sheets/detail/dementia&quot;,&quot;issued&quot;:{&quot;date-parts&quot;:[[2023]]}},&quot;isTemporary&quot;:false}]},{&quot;citationID&quot;:&quot;MENDELEY_CITATION_6468a195-d42b-4236-8900-9a0a35a52f61&quot;,&quot;properties&quot;:{&quot;noteIndex&quot;:0},&quot;isEdited&quot;:false,&quot;manualOverride&quot;:{&quot;isManuallyOverridden&quot;:false,&quot;citeprocText&quot;:&quot;(OPS, 2023)&quot;,&quot;manualOverrideText&quot;:&quot;&quot;},&quot;citationTag&quot;:&quot;MENDELEY_CITATION_v3_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&quot;,&quot;citationItems&quot;:[{&quot;id&quot;:&quot;824a9d0b-646d-3b44-9684-afd909f29f91&quot;,&quot;itemData&quot;:{&quot;type&quot;:&quot;webpage&quot;,&quot;id&quot;:&quot;824a9d0b-646d-3b44-9684-afd909f29f91&quot;,&quot;title&quot;:&quot;Demencia - OPS/OMS | Organización Panamericana de la Salud&quot;,&quot;groupId&quot;:&quot;0426c3e1-6d28-326a-8410-5ba2185c4c1b&quot;,&quot;author&quot;:[{&quot;family&quot;:&quot;OPS&quot;,&quot;given&quot;:&quot;&quot;,&quot;parse-names&quot;:false,&quot;dropping-particle&quot;:&quot;&quot;,&quot;non-dropping-particle&quot;:&quot;&quot;}],&quot;accessed&quot;:{&quot;date-parts&quot;:[[2024,4,22]]},&quot;URL&quot;:&quot;https://www.paho.org/es/temas/demencia&quot;,&quot;issued&quot;:{&quot;date-parts&quot;:[[2023]]}},&quot;isTemporary&quot;:false}]},{&quot;citationID&quot;:&quot;MENDELEY_CITATION_b18ca942-f354-454c-83e1-16d4dc593514&quot;,&quot;properties&quot;:{&quot;noteIndex&quot;:0},&quot;isEdited&quot;:false,&quot;manualOverride&quot;:{&quot;isManuallyOverridden&quot;:false,&quot;citeprocText&quot;:&quot;(Stelzmann et al., 1995)&quot;,&quot;manualOverrideText&quot;:&quot;&quot;},&quot;citationTag&quot;:&quot;MENDELEY_CITATION_v3_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&quot;,&quot;citationItems&quot;:[{&quot;id&quot;:&quot;ee315972-843c-37d8-81e4-e344113921af&quot;,&quot;itemData&quot;:{&quot;type&quot;:&quot;article-journal&quot;,&quot;id&quot;:&quot;ee315972-843c-37d8-81e4-e344113921af&quot;,&quot;title&quot;:&quot;An English translation of Alzheimer's 1907 paper, \&quot;Uber eine eigenartige Erkankung der Hirnrinde\&quot;&quot;,&quot;groupId&quot;:&quot;0426c3e1-6d28-326a-8410-5ba2185c4c1b&quot;,&quot;author&quot;:[{&quot;family&quot;:&quot;Stelzmann&quot;,&quot;given&quot;:&quot;Rainulf A.&quot;,&quot;parse-names&quot;:false,&quot;dropping-particle&quot;:&quot;&quot;,&quot;non-dropping-particle&quot;:&quot;&quot;},{&quot;family&quot;:&quot;Norman Schnitzlein&quot;,&quot;given&quot;:&quot;H.&quot;,&quot;parse-names&quot;:false,&quot;dropping-particle&quot;:&quot;&quot;,&quot;non-dropping-particle&quot;:&quot;&quot;},{&quot;family&quot;:&quot;Reed Murtagh&quot;,&quot;given&quot;:&quot;F.&quot;,&quot;parse-names&quot;:false,&quot;dropping-particle&quot;:&quot;&quot;,&quot;non-dropping-particle&quot;:&quot;&quot;}],&quot;container-title&quot;:&quot;Clinical anatomy (New York, N.Y.)&quot;,&quot;container-title-short&quot;:&quot;Clin Anat&quot;,&quot;accessed&quot;:{&quot;date-parts&quot;:[[2024,5,4]]},&quot;DOI&quot;:&quot;10.1002/CA.980080612&quot;,&quot;ISSN&quot;:&quot;0897-3806&quot;,&quot;PMID&quot;:&quot;8713166&quot;,&quot;URL&quot;:&quot;https://pubmed.ncbi.nlm.nih.gov/8713166/&quot;,&quot;issued&quot;:{&quot;date-parts&quot;:[[1995]]},&quot;page&quot;:&quot;429-431&quot;,&quot;publisher&quot;:&quot;Clin Anat&quot;,&quot;issue&quot;:&quot;6&quot;,&quot;volume&quot;:&quot;8&quot;},&quot;isTemporary&quot;:false}]},{&quot;citationID&quot;:&quot;MENDELEY_CITATION_8a2255d6-f9ef-4ad2-9c4e-78664b11a784&quot;,&quot;properties&quot;:{&quot;noteIndex&quot;:0},&quot;isEdited&quot;:false,&quot;manualOverride&quot;:{&quot;isManuallyOverridden&quot;:false,&quot;citeprocText&quot;:&quot;(IMSS, 2015)&quot;,&quot;manualOverrideText&quot;:&quot;&quot;},&quot;citationTag&quot;:&quot;MENDELEY_CITATION_v3_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&quot;,&quot;citationItems&quot;:[{&quot;id&quot;:&quot;a37e27f9-08b5-392f-b585-08c93205aa2d&quot;,&quot;itemData&quot;:{&quot;type&quot;:&quot;webpage&quot;,&quot;id&quot;:&quot;a37e27f9-08b5-392f-b585-08c93205aa2d&quot;,&quot;title&quot;:&quot;Enfermedad de Alzheimer&quot;,&quot;groupId&quot;:&quot;0426c3e1-6d28-326a-8410-5ba2185c4c1b&quot;,&quot;author&quot;:[{&quot;family&quot;:&quot;IMSS&quot;,&quot;given&quot;:&quot;&quot;,&quot;parse-names&quot;:false,&quot;dropping-particle&quot;:&quot;&quot;,&quot;non-dropping-particle&quot;:&quot;&quot;}],&quot;accessed&quot;:{&quot;date-parts&quot;:[[2024,5,1]]},&quot;URL&quot;:&quot;https://www.imss.gob.mx/salud-en-linea/enfermedad-alzheimer&quot;,&quot;issued&quot;:{&quot;date-parts&quot;:[[2015]]}},&quot;isTemporary&quot;:false}]},{&quot;citationID&quot;:&quot;MENDELEY_CITATION_f7afe293-d55c-406e-b1b7-5d6109c8e729&quot;,&quot;properties&quot;:{&quot;noteIndex&quot;:0},&quot;isEdited&quot;:false,&quot;manualOverride&quot;:{&quot;isManuallyOverridden&quot;:false,&quot;citeprocText&quot;:&quot;(SSA México, 2021)&quot;,&quot;manualOverrideText&quot;:&quot;&quot;},&quot;citationTag&quot;:&quot;MENDELEY_CITATION_v3_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&quot;,&quot;citationItems&quot;:[{&quot;id&quot;:&quot;4dd954c0-a1c2-3985-b1a5-9d6be51da2cf&quot;,&quot;itemData&quot;:{&quot;type&quot;:&quot;webpage&quot;,&quot;id&quot;:&quot;4dd954c0-a1c2-3985-b1a5-9d6be51da2cf&quot;,&quot;title&quot;:&quot;Enfermedad de Alzheimer, demencia más común que afecta a personas adultas mayores | Secretaría de Salud | Gobierno | gob.mx&quot;,&quot;groupId&quot;:&quot;0426c3e1-6d28-326a-8410-5ba2185c4c1b&quot;,&quot;author&quot;:[{&quot;family&quot;:&quot;SSA México&quot;,&quot;given&quot;:&quot;&quot;,&quot;parse-names&quot;:false,&quot;dropping-particle&quot;:&quot;&quot;,&quot;non-dropping-particle&quot;:&quot;&quot;}],&quot;accessed&quot;:{&quot;date-parts&quot;:[[2024,5,1]]},&quot;URL&quot;:&quot;https://www.gob.mx/salud/es/articulos/enfermedad-de-alzheimer-demencia-mas-comun-que-afecta-a-personas-adultas-mayores?idiom=es&quot;,&quot;issued&quot;:{&quot;date-parts&quot;:[[2021]]}},&quot;isTemporary&quot;:false}]},{&quot;citationID&quot;:&quot;MENDELEY_CITATION_38f3c699-314b-4174-8257-e7940e335264&quot;,&quot;properties&quot;:{&quot;noteIndex&quot;:0},&quot;isEdited&quot;:false,&quot;manualOverride&quot;:{&quot;isManuallyOverridden&quot;:false,&quot;citeprocText&quot;:&quot;(Sun et al., 2012)&quot;,&quot;manualOverrideText&quot;:&quot;&quot;},&quot;citationTag&quot;:&quot;MENDELEY_CITATION_v3_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&quot;,&quot;citationItems&quot;:[{&quot;id&quot;:&quot;9fe69bf9-1ae1-3920-bdc0-981cc2d600bb&quot;,&quot;itemData&quot;:{&quot;type&quot;:&quot;article-journal&quot;,&quot;id&quot;:&quot;9fe69bf9-1ae1-3920-bdc0-981cc2d600bb&quot;,&quot;title&quot;:&quot;Regulation of β-site APP-cleaving enzyme 1 gene expression and its role in Alzheimer’s Disease&quot;,&quot;groupId&quot;:&quot;0426c3e1-6d28-326a-8410-5ba2185c4c1b&quot;,&quot;author&quot;:[{&quot;family&quot;:&quot;Sun&quot;,&quot;given&quot;:&quot;Xiulian&quot;,&quot;parse-names&quot;:false,&quot;dropping-particle&quot;:&quot;&quot;,&quot;non-dropping-particle&quot;:&quot;&quot;},{&quot;family&quot;:&quot;Bromley-Brits&quot;,&quot;given&quot;:&quot;Kelley&quot;,&quot;parse-names&quot;:false,&quot;dropping-particle&quot;:&quot;&quot;,&quot;non-dropping-particle&quot;:&quot;&quot;},{&quot;family&quot;:&quot;Song&quot;,&quot;given&quot;:&quot;Weihong&quot;,&quot;parse-names&quot;:false,&quot;dropping-particle&quot;:&quot;&quot;,&quot;non-dropping-particle&quot;:&quot;&quot;}],&quot;container-title&quot;:&quot;Journal of Neurochemistry&quot;,&quot;container-title-short&quot;:&quot;J Neurochem&quot;,&quot;accessed&quot;:{&quot;date-parts&quot;:[[2024,5,6]]},&quot;DOI&quot;:&quot;10.1111/J.1471-4159.2011.07515.X&quot;,&quot;ISSN&quot;:&quot;1471-4159&quot;,&quot;PMID&quot;:&quot;22122349&quot;,&quot;URL&quot;:&quot;https://onlinelibrary.wiley.com/doi/full/10.1111/j.1471-4159.2011.07515.x&quot;,&quot;issued&quot;:{&quot;date-parts&quot;:[[2012,1]]},&quot;page&quot;:&quot;62-70&quot;,&quot;abstract&quot;:&quot;Alzheimer's disease (AD) is the most common neurodegenerative disorder leading to dementia. Neuritic plaques are the hallmark neuropathology in AD brains. Proteolytic processing of amyloid-β precursor protein at the β site by beta-site amyloid-β precursor protein-cleaving enzyme 1 (BACE1) is essential to generate Aβ, a central component of the neuritic plaques. BACE1 is increased in some sporadic AD brains, and dysregulation of BACE1 gene expression plays an important role in AD pathogenesis. This review will focus on the regulation of BACE1 gene expression at the transcriptional, post-transcriptional, translation initiation, translational and post-translational levels, and its role in AD pathogenesis. Further studies on BACE1 gene expression regulation will greatly contribute to our understanding of AD pathogenesis and reveal potential novel approaches for AD prevention and drug development. © 2011 International Society for Neurochemistry.&quot;,&quot;publisher&quot;:&quot;John Wiley &amp; Sons, Ltd&quot;,&quot;issue&quot;:&quot;SUPPL. 1&quot;,&quot;volume&quot;:&quot;120&quot;},&quot;isTemporary&quot;:false}]},{&quot;citationID&quot;:&quot;MENDELEY_CITATION_f319e741-5d19-4ff3-abcf-12da8d85c351&quot;,&quot;properties&quot;:{&quot;noteIndex&quot;:0},&quot;isEdited&quot;:false,&quot;manualOverride&quot;:{&quot;isManuallyOverridden&quot;:false,&quot;citeprocText&quot;:&quot;(Johnson &amp;#38; Stoothoff, 2004)&quot;,&quot;manualOverrideText&quot;:&quot;&quot;},&quot;citationTag&quot;:&quot;MENDELEY_CITATION_v3_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&quot;,&quot;citationItems&quot;:[{&quot;id&quot;:&quot;49e2ff89-0299-305a-81e2-23d87281d319&quot;,&quot;itemData&quot;:{&quot;type&quot;:&quot;article-journal&quot;,&quot;id&quot;:&quot;49e2ff89-0299-305a-81e2-23d87281d319&quot;,&quot;title&quot;:&quot;Tau phosphorylation in neuronal cell function and dysfunction&quot;,&quot;groupId&quot;:&quot;0426c3e1-6d28-326a-8410-5ba2185c4c1b&quot;,&quot;author&quot;:[{&quot;family&quot;:&quot;Johnson&quot;,&quot;given&quot;:&quot;Gail V.W.&quot;,&quot;parse-names&quot;:false,&quot;dropping-particle&quot;:&quot;&quot;,&quot;non-dropping-particle&quot;:&quot;&quot;},{&quot;family&quot;:&quot;Stoothoff&quot;,&quot;given&quot;:&quot;William H.&quot;,&quot;parse-names&quot;:false,&quot;dropping-particle&quot;:&quot;&quot;,&quot;non-dropping-particle&quot;:&quot;&quot;}],&quot;container-title&quot;:&quot;Journal of Cell Science&quot;,&quot;container-title-short&quot;:&quot;J Cell Sci&quot;,&quot;accessed&quot;:{&quot;date-parts&quot;:[[2024,5,6]]},&quot;DOI&quot;:&quot;10.1242/JCS.01558&quot;,&quot;ISSN&quot;:&quot;0021-9533&quot;,&quot;PMID&quot;:&quot;15537830&quot;,&quot;URL&quot;:&quot;https://dx.doi.org/10.1242/jcs.01558&quot;,&quot;issued&quot;:{&quot;date-parts&quot;:[[2004,11,15]]},&quot;page&quot;:&quot;5721-5729&quot;,&quot;abstract&quot;:&quot;Tau is a group of neuronal microtubule-associated proteins that are formed by alternative mRNA splicing and accumulate in neurofibrillary tangles in Alzheimer's disease (AD) brain. Tau plays a key role in regulating microtubule dynamics, axonal transport and neurite outgrowth, and all these functions of tau are modulated by site-specific phosphorylation. There is significant evidence that a disruption of normal phosphorylation events results in tau dysfunction in neurodegenerative diseases, such as AD, and is a contributing factor to the pathogenic processes. Indeed, the abnormal tau phosphorylation that occurs in neurodegenerative conditions not only results in a toxic loss of function (e.g. decreased microtubule binding) but probably also a toxic gain of function (e.g. increased tau-tau interactions). Although tau is phosphorylated in vitro by numerous protein kinases, how many of these actually phosphorylate tau in vivo is unclear. Identification of the protein kinases that phosphorylate tau in vivo in both physiological and pathological processes could provide potential therapeutic targets for the treatment of AD and other neurodegenerative diseases in which there is tau pathology.&quot;,&quot;publisher&quot;:&quot;The Company of Biologists&quot;,&quot;issue&quot;:&quot;24&quot;,&quot;volume&quot;:&quot;117&quot;},&quot;isTemporary&quot;:false}]},{&quot;citationID&quot;:&quot;MENDELEY_CITATION_2dbb64d1-fec0-411b-8f0b-82586aea9646&quot;,&quot;properties&quot;:{&quot;noteIndex&quot;:0},&quot;isEdited&quot;:false,&quot;manualOverride&quot;:{&quot;isManuallyOverridden&quot;:false,&quot;citeprocText&quot;:&quot;(Sanabria-Castro et al., 2017)&quot;,&quot;manualOverrideText&quot;:&quot;&quot;},&quot;citationTag&quot;:&quot;MENDELEY_CITATION_v3_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&quot;,&quot;citationItems&quot;:[{&quot;id&quot;:&quot;1afa2725-2af6-3eb6-815b-d68dffb38590&quot;,&quot;itemData&quot;:{&quot;type&quot;:&quot;article-journal&quot;,&quot;id&quot;:&quot;1afa2725-2af6-3eb6-815b-d68dffb38590&quot;,&quot;title&quot;:&quot;Molecular Pathogenesis of Alzheimer's Disease: An Update&quot;,&quot;groupId&quot;:&quot;0426c3e1-6d28-326a-8410-5ba2185c4c1b&quot;,&quot;author&quot;:[{&quot;family&quot;:&quot;Sanabria-Castro&quot;,&quot;given&quot;:&quot;Alfredo&quot;,&quot;parse-names&quot;:false,&quot;dropping-particle&quot;:&quot;&quot;,&quot;non-dropping-particle&quot;:&quot;&quot;},{&quot;family&quot;:&quot;Alvarado-Echeverría&quot;,&quot;given&quot;:&quot;Ileana&quot;,&quot;parse-names&quot;:false,&quot;dropping-particle&quot;:&quot;&quot;,&quot;non-dropping-particle&quot;:&quot;&quot;},{&quot;family&quot;:&quot;Monge-Bonilla&quot;,&quot;given&quot;:&quot;Cecilia&quot;,&quot;parse-names&quot;:false,&quot;dropping-particle&quot;:&quot;&quot;,&quot;non-dropping-particle&quot;:&quot;&quot;}],&quot;container-title&quot;:&quot;Annals of Neurosciences&quot;,&quot;container-title-short&quot;:&quot;Ann Neurosci&quot;,&quot;accessed&quot;:{&quot;date-parts&quot;:[[2024,5,4]]},&quot;DOI&quot;:&quot;10.1159/000464422&quot;,&quot;ISSN&quot;:&quot;0972-7531&quot;,&quot;PMID&quot;:&quot;28588356&quot;,&quot;URL&quot;:&quot;https://dx.doi.org/10.1159/000464422&quot;,&quot;issued&quot;:{&quot;date-parts&quot;:[[2017,5,5]]},&quot;page&quot;:&quot;46-54&quot;,&quot;abstract&quot;:&quot;Dementia is a chronic or progressive syndrome, characterized by impaired cognitive capacity beyond what could be considered a consequence of normal aging. It affects the memory, thinking process, orientation, comprehension, calculation, learning ability, language, and judgment; although awareness is usually unaffected. Alzheimer’s disease (AD) is the most common form of dementia; symptoms include memory loss, difficulty solving problems, disorientation in time and space, among others. The disease was first described in 1906 at a conference in Tubingen, Germany by Alois Alzheimer. One hundred and ten years since its first documentation, many aspects of the pathophysiology of AD have been discovered and understood, however gaps of knowledge continue to exist. This literature review summarizes the main underlying neurobiological mechanisms in AD, including the theory with emphasis on amyloid peptide, cholinergic hypothesis, glutamatergic neurotransmission, the role of tau protein, and the involvement of oxidative stress and calcium.&quot;,&quot;publisher&quot;:&quot;S. Karger AG&quot;,&quot;issue&quot;:&quot;1&quot;,&quot;volume&quot;:&quot;24&quot;},&quot;isTemporary&quot;:false}]},{&quot;citationID&quot;:&quot;MENDELEY_CITATION_2ab26f14-2c85-4b14-9feb-e0d670a37703&quot;,&quot;properties&quot;:{&quot;noteIndex&quot;:0},&quot;isEdited&quot;:false,&quot;manualOverride&quot;:{&quot;isManuallyOverridden&quot;:false,&quot;citeprocText&quot;:&quot;(Cummings et al., 2007)&quot;,&quot;manualOverrideText&quot;:&quot;&quot;},&quot;citationTag&quot;:&quot;MENDELEY_CITATION_v3_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&quot;,&quot;citationItems&quot;:[{&quot;id&quot;:&quot;2e15bf2a-17c0-3acb-9792-17d062206fff&quot;,&quot;itemData&quot;:{&quot;type&quot;:&quot;article-journal&quot;,&quot;id&quot;:&quot;2e15bf2a-17c0-3acb-9792-17d062206fff&quot;,&quot;title&quot;:&quot;Disease-modifying therapies for Alzheimer disease: challenges to early intervention&quot;,&quot;groupId&quot;:&quot;0426c3e1-6d28-326a-8410-5ba2185c4c1b&quot;,&quot;author&quot;:[{&quot;family&quot;:&quot;Cummings&quot;,&quot;given&quot;:&quot;Jeffrey L.&quot;,&quot;parse-names&quot;:false,&quot;dropping-particle&quot;:&quot;&quot;,&quot;non-dropping-particle&quot;:&quot;&quot;},{&quot;family&quot;:&quot;Doody&quot;,&quot;given&quot;:&quot;Rachelle&quot;,&quot;parse-names&quot;:false,&quot;dropping-particle&quot;:&quot;&quot;,&quot;non-dropping-particle&quot;:&quot;&quot;},{&quot;family&quot;:&quot;Clark&quot;,&quot;given&quot;:&quot;Christopher&quot;,&quot;parse-names&quot;:false,&quot;dropping-particle&quot;:&quot;&quot;,&quot;non-dropping-particle&quot;:&quot;&quot;}],&quot;container-title&quot;:&quot;Neurology&quot;,&quot;container-title-short&quot;:&quot;Neurology&quot;,&quot;accessed&quot;:{&quot;date-parts&quot;:[[2024,5,6]]},&quot;DOI&quot;:&quot;10.1212/01.WNL.0000295996.54210.69&quot;,&quot;ISSN&quot;:&quot;1526-632X&quot;,&quot;PMID&quot;:&quot;17938373&quot;,&quot;URL&quot;:&quot;https://pubmed.ncbi.nlm.nih.gov/17938373/&quot;,&quot;issued&quot;:{&quot;date-parts&quot;:[[2007]]},&quot;page&quot;:&quot;1622-1634&quot;,&quot;abstract&quot;:&quot;Prevention of Alzheimer disease (AD) is a national and global imperative. Therapy is optimally initiated when individuals are asymptomatic or exhibit mild cognitive impairment (MCI). Development of therapeutically beneficial compounds requires the creation of clinical trial methodologies for primary and secondary prevention. Populations in primary prevention trials selected only on the basis of age will have low rates of emergent MCI or AD. Epidemiologically based risk factors or biomarkers can be used to enrich trials and increase the likelihood of disease occurrence during the trial. Enrichment strategies for clinical trials with MCI include use of biomarkers such as amyloid imaging, MRI with demonstration of medial temporal lobe atrophy, bilateral parietal hypometabolism on PET, and reduced amyloid beta peptide and increased tau protein in CSF. Neuropsychological measures appropriate for trials of MCI may not be identical to those measures most suited for AD trials. Attention to these and other features of trial design, clinical assessment, and use of biomarkers is critical to improving the detection of disease-modifying effects of emerging therapies in presymptomatic or minimally symptomatic populations. The neurologic health of the growing aging population demands disease-modifying therapies and the development of methods to identify and test promising candidate agents. ©2007AAN Enterprises, Inc.&quot;,&quot;publisher&quot;:&quot;Neurology&quot;,&quot;issue&quot;:&quot;16&quot;,&quot;volume&quot;:&quot;69&quot;},&quot;isTemporary&quot;:false}]},{&quot;citationID&quot;:&quot;MENDELEY_CITATION_9ca8ff42-bf14-4ba9-873a-8a5ab6e4e642&quot;,&quot;properties&quot;:{&quot;noteIndex&quot;:0},&quot;isEdited&quot;:false,&quot;manualOverride&quot;:{&quot;isManuallyOverridden&quot;:false,&quot;citeprocText&quot;:&quot;(Deane et al., 2009)&quot;,&quot;manualOverrideText&quot;:&quot;&quot;},&quot;citationTag&quot;:&quot;MENDELEY_CITATION_v3_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&quot;,&quot;citationItems&quot;:[{&quot;id&quot;:&quot;7644ee52-df73-34f3-8557-9ef750ae2c4a&quot;,&quot;itemData&quot;:{&quot;type&quot;:&quot;article-journal&quot;,&quot;id&quot;:&quot;7644ee52-df73-34f3-8557-9ef750ae2c4a&quot;,&quot;title&quot;:&quot;Clearance of amyloid-beta peptide across the blood-brain barrier: implication for therapies in Alzheimer's disease&quot;,&quot;groupId&quot;:&quot;0426c3e1-6d28-326a-8410-5ba2185c4c1b&quot;,&quot;author&quot;:[{&quot;family&quot;:&quot;Deane&quot;,&quot;given&quot;:&quot;R.&quot;,&quot;parse-names&quot;:false,&quot;dropping-particle&quot;:&quot;&quot;,&quot;non-dropping-particle&quot;:&quot;&quot;},{&quot;family&quot;:&quot;Bell&quot;,&quot;given&quot;:&quot;R.&quot;,&quot;parse-names&quot;:false,&quot;dropping-particle&quot;:&quot;&quot;,&quot;non-dropping-particle&quot;:&quot;&quot;},{&quot;family&quot;:&quot;Sagare&quot;,&quot;given&quot;:&quot;A.&quot;,&quot;parse-names&quot;:false,&quot;dropping-particle&quot;:&quot;&quot;,&quot;non-dropping-particle&quot;:&quot;&quot;},{&quot;family&quot;:&quot;Zlokovic&quot;,&quot;given&quot;:&quot;B.&quot;,&quot;parse-names&quot;:false,&quot;dropping-particle&quot;:&quot;&quot;,&quot;non-dropping-particle&quot;:&quot;&quot;}],&quot;container-title&quot;:&quot;CNS &amp; neurological disorders drug targets&quot;,&quot;container-title-short&quot;:&quot;CNS Neurol Disord Drug Targets&quot;,&quot;accessed&quot;:{&quot;date-parts&quot;:[[2024,5,6]]},&quot;DOI&quot;:&quot;10.2174/187152709787601867&quot;,&quot;ISSN&quot;:&quot;1996-3181&quot;,&quot;PMID&quot;:&quot;19275634&quot;,&quot;URL&quot;:&quot;https://pubmed.ncbi.nlm.nih.gov/19275634/&quot;,&quot;issued&quot;:{&quot;date-parts&quot;:[[2009,3,6]]},&quot;page&quot;:&quot;16-30&quot;,&quot;abstract&quot;:&quot;The main receptors for amyloid-beta peptide (Abeta) transport across the blood-brain barrier (BBB) from brain to blood and blood to brain are low-density lipoprotein receptor related protein-1 (LRP1) and receptor for advanced glycation end products (RAGE), respectively. In normal human plasma a soluble form of LRP1 (sLRP1) is a major endogenous brain Abeta 'sinker' that sequesters some 70 to 90 % of plasma Abeta peptides. In Alzheimer's disease (AD), the levels of sLRP1 and its capacity to bind Abeta are reduced which increases free Abeta fraction in plasma. This in turn may increase brain Abeta burden through decreased Abeta efflux and/or increased Abeta influx across the BBB. In Abeta immunotherapy, anti-Abeta antibody sequestration of plasma Abeta enhances the peripheral Abeta 'sink action'. However, in contrast to endogenous sLRP1 which does not penetrate the BBB, some anti-Abeta antibodies may slowly enter the brain which reduces the effectiveness of their sink action and may contribute to neuroinflammation and intracerebral hemorrhage. Anti-Abeta antibody/Abeta immune complexes are rapidly cleared from brain to blood via FcRn (neonatal Fc receptor) across the BBB. In a mouse model of AD, restoring plasma sLRP1 with recombinant LRP-IV cluster reduces brain Abeta burden and improves functional changes in cerebral blood flow (CBF) and behavioral responses, without causing neuroinflammation and/or hemorrhage. The C-terminal sequence of Abeta is required for its direct interaction with sLRP and LRP-IV cluster which is completely blocked by the receptor-associated protein (RAP) that does not directly bind Abeta. Therapies to increase LRP1 expression or reduce RAGE activity at the BBB and/or restore the peripheral Abeta 'sink' action, hold potential to reduce brain Abeta and inflammation, and improve CBF and functional recovery in AD models, and by extension in AD patients.&quot;,&quot;publisher&quot;:&quot;CNS Neurol Disord Drug Targets&quot;,&quot;issue&quot;:&quot;1&quot;,&quot;volume&quot;:&quot;8&quot;},&quot;isTemporary&quot;:false}]},{&quot;citationID&quot;:&quot;MENDELEY_CITATION_f7207564-aa6c-412b-833b-691ba63becb0&quot;,&quot;properties&quot;:{&quot;noteIndex&quot;:0},&quot;isEdited&quot;:false,&quot;manualOverride&quot;:{&quot;isManuallyOverridden&quot;:false,&quot;citeprocText&quot;:&quot;(Mohandas et al., 2009)&quot;,&quot;manualOverrideText&quot;:&quot;&quot;},&quot;citationTag&quot;:&quot;MENDELEY_CITATION_v3_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&quot;,&quot;citationItems&quot;:[{&quot;id&quot;:&quot;318ad3df-3abc-361e-8bc9-b0883842a7a9&quot;,&quot;itemData&quot;:{&quot;type&quot;:&quot;article-journal&quot;,&quot;id&quot;:&quot;318ad3df-3abc-361e-8bc9-b0883842a7a9&quot;,&quot;title&quot;:&quot;Neurobiology of Alzheimer's disease&quot;,&quot;groupId&quot;:&quot;0426c3e1-6d28-326a-8410-5ba2185c4c1b&quot;,&quot;author&quot;:[{&quot;family&quot;:&quot;Mohandas&quot;,&quot;given&quot;:&quot;E.&quot;,&quot;parse-names&quot;:false,&quot;dropping-particle&quot;:&quot;&quot;,&quot;non-dropping-particle&quot;:&quot;&quot;},{&quot;family&quot;:&quot;Rajmohan&quot;,&quot;given&quot;:&quot;V.&quot;,&quot;parse-names&quot;:false,&quot;dropping-particle&quot;:&quot;&quot;,&quot;non-dropping-particle&quot;:&quot;&quot;},{&quot;family&quot;:&quot;Raghunath&quot;,&quot;given&quot;:&quot;B.&quot;,&quot;parse-names&quot;:false,&quot;dropping-particle&quot;:&quot;&quot;,&quot;non-dropping-particle&quot;:&quot;&quot;}],&quot;container-title&quot;:&quot;Indian Journal of Psychiatry&quot;,&quot;container-title-short&quot;:&quot;Indian J Psychiatry&quot;,&quot;accessed&quot;:{&quot;date-parts&quot;:[[2024,5,6]]},&quot;DOI&quot;:&quot;10.4103/0019-5545.44908&quot;,&quot;ISSN&quot;:&quot;00195545&quot;,&quot;PMID&quot;:&quot;19742193&quot;,&quot;URL&quot;:&quot;/pmc/articles/PMC2738403/&quot;,&quot;issued&quot;:{&quot;date-parts&quot;:[[2009,1,1]]},&quot;page&quot;:&quot;55&quot;,&quot;abstract&quot;:&quot;Alzheimer′s disease (AD) is a devastating neurodegenerative disease, the most common among the dementing illnesses. The neuropathological hallmarks of AD include extracellular -amyloid (amyloid precursor protein (APP) deposits, intracellular neurofibrillary tangles (NFT)), dystrophic neuritis and amyloid angiopathy. The mismetabolism of APP and the defective clearance of amyloid generate a cascade of events including hyperphosphorylated tau () mediated breakdown of microtubular assembly and resultant synaptic failure which results in AD. The exact aetiopathogenesis of AD is still obscure. The preeminent hypotheses of AD include amyloid cascade hypothesis and tau hyperphosphorylation. The amyloid hypothesis states that extracellular amyloid plaques formed by aggregates of A peptide generated by the proteolytic cleavages of APP are central to AD pathology. Intracellular assembly states of the oligomeric and protofibrillar species may facilitate tau hyperphosphorylation, disruption of proteasome and mitochondria function, dysregulation of calcium homeostasis, synaptic failure, and cognitive dysfunction. The tau hypothesis states that excessive or abnormal phosphorylation of tau results in the transformation of normal adult tau into PHF-tau (paired helical filament) and NFTs. Vascular hypothesis is also proposed for AD and it concludes that advancing age and the presence of vascular risk factors create a Critically Attained Threshold of Cerebral Hypoperfusion (CATCH) which leads to cellular and subcellular pathology involving protein synthesis, development of plaques, inflammatory response, and synaptic damage leading to the manifestations of AD. Multiple other aetiological and pathogenetic hypotheses have been put forward including genetics, oxidative stress, dysfunctional calcium homeostasis, hormonal, inflammatory-immunologic, and cell cycle dysregulation with the resultant neurotransmitter dysfunctions and cognitive decline. The available therapeutic agents target only the neurotransmitter dysfunction in AD and agents specifically targeting the pathogenetic mechanisms like amyloid deposition and tau hyperphosphorylation might provide a definite therapeutic edge.&quot;,&quot;publisher&quot;:&quot;Wolters Kluwer -- Medknow Publications&quot;,&quot;issue&quot;:&quot;1&quot;,&quot;volume&quot;:&quot;51&quot;},&quot;isTemporary&quot;:false}]},{&quot;citationID&quot;:&quot;MENDELEY_CITATION_344024fe-9b58-4276-b2b9-24504077a925&quot;,&quot;properties&quot;:{&quot;noteIndex&quot;:0},&quot;isEdited&quot;:false,&quot;manualOverride&quot;:{&quot;isManuallyOverridden&quot;:false,&quot;citeprocText&quot;:&quot;(Sanabria-Castro et al., 2017)&quot;,&quot;manualOverrideText&quot;:&quot;&quot;},&quot;citationTag&quot;:&quot;MENDELEY_CITATION_v3_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&quot;,&quot;citationItems&quot;:[{&quot;id&quot;:&quot;1afa2725-2af6-3eb6-815b-d68dffb38590&quot;,&quot;itemData&quot;:{&quot;type&quot;:&quot;article-journal&quot;,&quot;id&quot;:&quot;1afa2725-2af6-3eb6-815b-d68dffb38590&quot;,&quot;title&quot;:&quot;Molecular Pathogenesis of Alzheimer's Disease: An Update&quot;,&quot;groupId&quot;:&quot;0426c3e1-6d28-326a-8410-5ba2185c4c1b&quot;,&quot;author&quot;:[{&quot;family&quot;:&quot;Sanabria-Castro&quot;,&quot;given&quot;:&quot;Alfredo&quot;,&quot;parse-names&quot;:false,&quot;dropping-particle&quot;:&quot;&quot;,&quot;non-dropping-particle&quot;:&quot;&quot;},{&quot;family&quot;:&quot;Alvarado-Echeverría&quot;,&quot;given&quot;:&quot;Ileana&quot;,&quot;parse-names&quot;:false,&quot;dropping-particle&quot;:&quot;&quot;,&quot;non-dropping-particle&quot;:&quot;&quot;},{&quot;family&quot;:&quot;Monge-Bonilla&quot;,&quot;given&quot;:&quot;Cecilia&quot;,&quot;parse-names&quot;:false,&quot;dropping-particle&quot;:&quot;&quot;,&quot;non-dropping-particle&quot;:&quot;&quot;}],&quot;container-title&quot;:&quot;Annals of Neurosciences&quot;,&quot;container-title-short&quot;:&quot;Ann Neurosci&quot;,&quot;accessed&quot;:{&quot;date-parts&quot;:[[2024,5,4]]},&quot;DOI&quot;:&quot;10.1159/000464422&quot;,&quot;ISSN&quot;:&quot;0972-7531&quot;,&quot;PMID&quot;:&quot;28588356&quot;,&quot;URL&quot;:&quot;https://dx.doi.org/10.1159/000464422&quot;,&quot;issued&quot;:{&quot;date-parts&quot;:[[2017,5,5]]},&quot;page&quot;:&quot;46-54&quot;,&quot;abstract&quot;:&quot;Dementia is a chronic or progressive syndrome, characterized by impaired cognitive capacity beyond what could be considered a consequence of normal aging. It affects the memory, thinking process, orientation, comprehension, calculation, learning ability, language, and judgment; although awareness is usually unaffected. Alzheimer’s disease (AD) is the most common form of dementia; symptoms include memory loss, difficulty solving problems, disorientation in time and space, among others. The disease was first described in 1906 at a conference in Tubingen, Germany by Alois Alzheimer. One hundred and ten years since its first documentation, many aspects of the pathophysiology of AD have been discovered and understood, however gaps of knowledge continue to exist. This literature review summarizes the main underlying neurobiological mechanisms in AD, including the theory with emphasis on amyloid peptide, cholinergic hypothesis, glutamatergic neurotransmission, the role of tau protein, and the involvement of oxidative stress and calcium.&quot;,&quot;publisher&quot;:&quot;S. Karger AG&quot;,&quot;issue&quot;:&quot;1&quot;,&quot;volume&quot;:&quot;24&quot;},&quot;isTemporary&quot;:false}]},{&quot;citationID&quot;:&quot;MENDELEY_CITATION_6efc2367-d299-4bb6-ac4c-7477f8a4e28b&quot;,&quot;properties&quot;:{&quot;noteIndex&quot;:0},&quot;isEdited&quot;:false,&quot;manualOverride&quot;:{&quot;isManuallyOverridden&quot;:false,&quot;citeprocText&quot;:&quot;(De Strooper, 2010)&quot;,&quot;manualOverrideText&quot;:&quot;&quot;},&quot;citationTag&quot;:&quot;MENDELEY_CITATION_v3_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&quot;,&quot;citationItems&quot;:[{&quot;id&quot;:&quot;dce25b27-4a8d-3dd8-b6d3-194f81bd77d1&quot;,&quot;itemData&quot;:{&quot;type&quot;:&quot;article-journal&quot;,&quot;id&quot;:&quot;dce25b27-4a8d-3dd8-b6d3-194f81bd77d1&quot;,&quot;title&quot;:&quot;Proteases and proteolysis in Alzheimer disease: a multifactorial view on the disease process&quot;,&quot;groupId&quot;:&quot;0426c3e1-6d28-326a-8410-5ba2185c4c1b&quot;,&quot;author&quot;:[{&quot;family&quot;:&quot;Strooper&quot;,&quot;given&quot;:&quot;Bart&quot;,&quot;parse-names&quot;:false,&quot;dropping-particle&quot;:&quot;&quot;,&quot;non-dropping-particle&quot;:&quot;De&quot;}],&quot;container-title&quot;:&quot;Physiological reviews&quot;,&quot;container-title-short&quot;:&quot;Physiol Rev&quot;,&quot;accessed&quot;:{&quot;date-parts&quot;:[[2024,5,6]]},&quot;DOI&quot;:&quot;10.1152/PHYSREV.00023.2009&quot;,&quot;ISSN&quot;:&quot;1522-1210&quot;,&quot;PMID&quot;:&quot;20393191&quot;,&quot;URL&quot;:&quot;https://pubmed.ncbi.nlm.nih.gov/20393191/&quot;,&quot;issued&quot;:{&quot;date-parts&quot;:[[2010,4]]},&quot;page&quot;:&quot;465-494&quot;,&quot;abstract&quot;:&quot;Alzheimer disease is characterized by the accumulation of abnormally folded protein fragments, i.e., amyloid beta peptide (Aβ) and tau that precipitate in amyloid plaques and neuronal tangles, respectively. In this review we discuss the complicated proteolytic pathways that are responsible for the generation and clearance of these fragments, and how disturbances in these pathways interact and provide a background for a novel understanding of Alzheimer disease as a multifactorial disorder. Recent insights evolve from the static view that the morphologically defined plaques and tangles are disease driving towards a more dynamic, biochemical view in which the intermediary soluble Aβ oligomers and soluble tau fragments are considered as the main mediators of neurotoxicity. The relevance of proteolytic pathways, centered on the generation and clearance of toxic Aβ, on the cleavage and nucleation of tau, and on the general proteostasis of the neurons, then becomes obvious. Blocking or stimulating these pathways provide, or have the potential to provide, interesting drug targets, which raises the hope that we will be able to provide a cure for this dreadful disorder. Copyright © 2010 the American Physiological Society.&quot;,&quot;publisher&quot;:&quot;Physiol Rev&quot;,&quot;issue&quot;:&quot;2&quot;,&quot;volume&quot;:&quot;90&quot;},&quot;isTemporary&quot;:false}]},{&quot;citationID&quot;:&quot;MENDELEY_CITATION_f212cb9f-35d9-4053-a90f-84a6418e1647&quot;,&quot;properties&quot;:{&quot;noteIndex&quot;:0},&quot;isEdited&quot;:false,&quot;manualOverride&quot;:{&quot;isManuallyOverridden&quot;:false,&quot;citeprocText&quot;:&quot;(Tanzi &amp;#38; Bertram, 2005)&quot;,&quot;manualOverrideText&quot;:&quot;&quot;},&quot;citationTag&quot;:&quot;MENDELEY_CITATION_v3_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&quot;,&quot;citationItems&quot;:[{&quot;id&quot;:&quot;1b03509a-72fb-3d85-ba0d-8fced33cecd8&quot;,&quot;itemData&quot;:{&quot;type&quot;:&quot;article-journal&quot;,&quot;id&quot;:&quot;1b03509a-72fb-3d85-ba0d-8fced33cecd8&quot;,&quot;title&quot;:&quot;Twenty years of the Alzheimer's disease amyloid hypothesis: a genetic perspective&quot;,&quot;groupId&quot;:&quot;0426c3e1-6d28-326a-8410-5ba2185c4c1b&quot;,&quot;author&quot;:[{&quot;family&quot;:&quot;Tanzi&quot;,&quot;given&quot;:&quot;Rudolph E.&quot;,&quot;parse-names&quot;:false,&quot;dropping-particle&quot;:&quot;&quot;,&quot;non-dropping-particle&quot;:&quot;&quot;},{&quot;family&quot;:&quot;Bertram&quot;,&quot;given&quot;:&quot;Lars&quot;,&quot;parse-names&quot;:false,&quot;dropping-particle&quot;:&quot;&quot;,&quot;non-dropping-particle&quot;:&quot;&quot;}],&quot;container-title&quot;:&quot;Cell&quot;,&quot;container-title-short&quot;:&quot;Cell&quot;,&quot;accessed&quot;:{&quot;date-parts&quot;:[[2024,5,6]]},&quot;DOI&quot;:&quot;10.1016/J.CELL.2005.02.008&quot;,&quot;ISSN&quot;:&quot;0092-8674&quot;,&quot;PMID&quot;:&quot;15734686&quot;,&quot;URL&quot;:&quot;https://pubmed.ncbi.nlm.nih.gov/15734686/&quot;,&quot;issued&quot;:{&quot;date-parts&quot;:[[2005,2,25]]},&quot;page&quot;:&quot;545-555&quot;,&quot;abstract&quot;:&quot;From Alois Alzheimer's description of Auguste D.'s brain in 1907 to George Glenner's biochemical dissection of β-amyloid in 1984, the \&quot;amyloid hypothesis\&quot; of Alzheimer's disease has continued to gain support over the past two decades, particularly from genetic studies. Here we assess the amyloid hypothesis based on both known and putative Alzheimer's disease genes.&quot;,&quot;publisher&quot;:&quot;Cell&quot;,&quot;issue&quot;:&quot;4&quot;,&quot;volume&quot;:&quot;120&quot;},&quot;isTemporary&quot;:false}]},{&quot;citationID&quot;:&quot;MENDELEY_CITATION_58c19542-6635-43ca-a05d-3cf8b698d224&quot;,&quot;properties&quot;:{&quot;noteIndex&quot;:0},&quot;isEdited&quot;:false,&quot;manualOverride&quot;:{&quot;isManuallyOverridden&quot;:false,&quot;citeprocText&quot;:&quot;(Velliquette et al., 2005)&quot;,&quot;manualOverrideText&quot;:&quot;&quot;},&quot;citationTag&quot;:&quot;MENDELEY_CITATION_v3_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&quot;,&quot;citationItems&quot;:[{&quot;id&quot;:&quot;895d03c2-f19b-399e-a47f-96147beb8289&quot;,&quot;itemData&quot;:{&quot;type&quot;:&quot;article-journal&quot;,&quot;id&quot;:&quot;895d03c2-f19b-399e-a47f-96147beb8289&quot;,&quot;title&quot;:&quot;Energy inhibition elevates beta-secretase levels and activity and is potentially amyloidogenic in APP transgenic mice: possible early events in Alzheimer's disease pathogenesis&quot;,&quot;groupId&quot;:&quot;0426c3e1-6d28-326a-8410-5ba2185c4c1b&quot;,&quot;author&quot;:[{&quot;family&quot;:&quot;Velliquette&quot;,&quot;given&quot;:&quot;Rodney A.&quot;,&quot;parse-names&quot;:false,&quot;dropping-particle&quot;:&quot;&quot;,&quot;non-dropping-particle&quot;:&quot;&quot;},{&quot;family&quot;:&quot;O'Connor&quot;,&quot;given&quot;:&quot;Tracy&quot;,&quot;parse-names&quot;:false,&quot;dropping-particle&quot;:&quot;&quot;,&quot;non-dropping-particle&quot;:&quot;&quot;},{&quot;family&quot;:&quot;Vassar&quot;,&quot;given&quot;:&quot;Robert&quot;,&quot;parse-names&quot;:false,&quot;dropping-particle&quot;:&quot;&quot;,&quot;non-dropping-particle&quot;:&quot;&quot;}],&quot;container-title&quot;:&quot;The Journal of neuroscience : the official journal of the Society for Neuroscience&quot;,&quot;container-title-short&quot;:&quot;J Neurosci&quot;,&quot;accessed&quot;:{&quot;date-parts&quot;:[[2024,5,6]]},&quot;DOI&quot;:&quot;10.1523/JNEUROSCI.2350-05.2005&quot;,&quot;ISSN&quot;:&quot;1529-2401&quot;,&quot;PMID&quot;:&quot;16306400&quot;,&quot;URL&quot;:&quot;https://pubmed.ncbi.nlm.nih.gov/16306400/&quot;,&quot;issued&quot;:{&quot;date-parts&quot;:[[2005,11,23]]},&quot;page&quot;:&quot;10874-10883&quot;,&quot;abstract&quot;:&quot;β-Secretase [β-site amyloid precursor protein-cleaving enzyme 1 (BACE1)] is the key rate-limiting enzyme for the production of the β-amyloid (Aβ) peptide involved in the pathogenesis of Alzheimer's disease (AD). BACE1 levels and activity are increased in AD brain and are likely to drive Aβ overproduction, but the cause of BACEl elevation in AD is unknown. Interestingly, cerebral glucose metabolism and blood flow are both reduced in preclinical AD, suggesting that impaired energy production may be an early pathologic event in AD. To determine whether reduced energy metabolism would cause BACE1 elevation, we used pharmacological agents (insulin, 2-deoxyglucose, 3-nitropropionic acid, and kainic acid) to induce acute energy inhibition in C57/B6 wild-type and amyloid precursor protein (APP) transgenic (Tg2576) mice. Four hours after treatment, we observed that reduced energy production caused a ∼150% increase of cerebral BACE1 levels compared with control. Although this was a modest increase, the effect was long-lasting, because levels of the BACE1 enzyme remained elevated for at least 7 d after a single dose of energy inhibitor. In Tg2576 mice, levels of the BACE1-cleaved APP ectodomain APPsβ were also elevated and paralleled the BACE1 increase in both relative amount and duration. Importantly, cerebral Aβ40 levels in Tg2576 were increased to ∼200% of control at 7 d after injection, demonstrating that energy inhibition was potentially amyloidogenic. These results support the hypothesis that impaired energy production in the brain may drive AD pathogenesis by elevating BACE1 levels and activity, which, in turn, lead to Aβ overproduction. This process may represent one of the earliest pathogenic events in AD. Copyright © 2005 Society for Neuroscience.&quot;,&quot;publisher&quot;:&quot;J Neurosci&quot;,&quot;issue&quot;:&quot;47&quot;,&quot;volume&quot;:&quot;25&quot;},&quot;isTemporary&quot;:false}]},{&quot;citationID&quot;:&quot;MENDELEY_CITATION_cad0ca86-9dee-48ba-92a8-5dd7eebacc11&quot;,&quot;properties&quot;:{&quot;noteIndex&quot;:0},&quot;isEdited&quot;:false,&quot;manualOverride&quot;:{&quot;isManuallyOverridden&quot;:false,&quot;citeprocText&quot;:&quot;(Zhang et al., 2014)&quot;,&quot;manualOverrideText&quot;:&quot;&quot;},&quot;citationTag&quot;:&quot;MENDELEY_CITATION_v3_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&quot;,&quot;citationItems&quot;:[{&quot;id&quot;:&quot;04818089-9ceb-3a25-ba13-7a9db5e40cca&quot;,&quot;itemData&quot;:{&quot;type&quot;:&quot;article-journal&quot;,&quot;id&quot;:&quot;04818089-9ceb-3a25-ba13-7a9db5e40cca&quot;,&quot;title&quot;:&quot;The γ-secretase complex: from structure to function&quot;,&quot;groupId&quot;:&quot;0426c3e1-6d28-326a-8410-5ba2185c4c1b&quot;,&quot;author&quot;:[{&quot;family&quot;:&quot;Zhang&quot;,&quot;given&quot;:&quot;Xian&quot;,&quot;parse-names&quot;:false,&quot;dropping-particle&quot;:&quot;&quot;,&quot;non-dropping-particle&quot;:&quot;&quot;},{&quot;family&quot;:&quot;Li&quot;,&quot;given&quot;:&quot;Yanfang&quot;,&quot;parse-names&quot;:false,&quot;dropping-particle&quot;:&quot;&quot;,&quot;non-dropping-particle&quot;:&quot;&quot;},{&quot;family&quot;:&quot;Xu&quot;,&quot;given&quot;:&quot;Huaxi&quot;,&quot;parse-names&quot;:false,&quot;dropping-particle&quot;:&quot;&quot;,&quot;non-dropping-particle&quot;:&quot;&quot;},{&quot;family&quot;:&quot;Zhang&quot;,&quot;given&quot;:&quot;Yun Wu&quot;,&quot;parse-names&quot;:false,&quot;dropping-particle&quot;:&quot;&quot;,&quot;non-dropping-particle&quot;:&quot;&quot;}],&quot;container-title&quot;:&quot;Frontiers in Cellular Neuroscience&quot;,&quot;container-title-short&quot;:&quot;Front Cell Neurosci&quot;,&quot;accessed&quot;:{&quot;date-parts&quot;:[[2024,5,6]]},&quot;DOI&quot;:&quot;10.3389/FNCEL.2014.00427&quot;,&quot;ISSN&quot;:&quot;16625102&quot;,&quot;PMID&quot;:&quot;25565961&quot;,&quot;URL&quot;:&quot;/pmc/articles/PMC4263104/&quot;,&quot;issued&quot;:{&quot;date-parts&quot;:[[2014,12,11]]},&quot;abstract&quot;:&quot;One of the most critical pathological features of Alzheimer’s disease (AD) is the accumulation of β-amyloid (Aβ) peptides that form extracellular senile plaques in the brain. Aβ is derived from β-amyloid precursor protein (APP) through sequential cleavage by β- and γ-secretases. γ-secretase is a high molecular weight complex minimally composed of four components: presenilins (PS), nicastrin, anterior pharynx defective 1 (APH-1), and presenilin enhancer 2 (PEN-2). In addition to APP, γ-secretase also cleaves many other type I transmembrane (TM) protein substrates. As a crucial enzyme for Aβ production, γ-secretase is an appealing therapeutic target for AD. Here, we summarize current knowledge on the structure and function of γ-secretase, as well as recent progress in developing γ-secretase targeting drugs for AD treatment.&quot;,&quot;publisher&quot;:&quot;Frontiers Media SA&quot;,&quot;issue&quot;:&quot;DEC&quot;,&quot;volume&quot;:&quot;8&quot;},&quot;isTemporary&quot;:false}]},{&quot;citationID&quot;:&quot;MENDELEY_CITATION_d2d386f7-c0ec-4ee3-b286-46d6773bc5dc&quot;,&quot;properties&quot;:{&quot;noteIndex&quot;:0},&quot;isEdited&quot;:false,&quot;manualOverride&quot;:{&quot;isManuallyOverridden&quot;:false,&quot;citeprocText&quot;:&quot;(Sanabria-Castro et al., 2017)&quot;,&quot;manualOverrideText&quot;:&quot;&quot;},&quot;citationTag&quot;:&quot;MENDELEY_CITATION_v3_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&quot;,&quot;citationItems&quot;:[{&quot;id&quot;:&quot;1afa2725-2af6-3eb6-815b-d68dffb38590&quot;,&quot;itemData&quot;:{&quot;type&quot;:&quot;article-journal&quot;,&quot;id&quot;:&quot;1afa2725-2af6-3eb6-815b-d68dffb38590&quot;,&quot;title&quot;:&quot;Molecular Pathogenesis of Alzheimer's Disease: An Update&quot;,&quot;groupId&quot;:&quot;0426c3e1-6d28-326a-8410-5ba2185c4c1b&quot;,&quot;author&quot;:[{&quot;family&quot;:&quot;Sanabria-Castro&quot;,&quot;given&quot;:&quot;Alfredo&quot;,&quot;parse-names&quot;:false,&quot;dropping-particle&quot;:&quot;&quot;,&quot;non-dropping-particle&quot;:&quot;&quot;},{&quot;family&quot;:&quot;Alvarado-Echeverría&quot;,&quot;given&quot;:&quot;Ileana&quot;,&quot;parse-names&quot;:false,&quot;dropping-particle&quot;:&quot;&quot;,&quot;non-dropping-particle&quot;:&quot;&quot;},{&quot;family&quot;:&quot;Monge-Bonilla&quot;,&quot;given&quot;:&quot;Cecilia&quot;,&quot;parse-names&quot;:false,&quot;dropping-particle&quot;:&quot;&quot;,&quot;non-dropping-particle&quot;:&quot;&quot;}],&quot;container-title&quot;:&quot;Annals of Neurosciences&quot;,&quot;container-title-short&quot;:&quot;Ann Neurosci&quot;,&quot;accessed&quot;:{&quot;date-parts&quot;:[[2024,5,4]]},&quot;DOI&quot;:&quot;10.1159/000464422&quot;,&quot;ISSN&quot;:&quot;0972-7531&quot;,&quot;PMID&quot;:&quot;28588356&quot;,&quot;URL&quot;:&quot;https://dx.doi.org/10.1159/000464422&quot;,&quot;issued&quot;:{&quot;date-parts&quot;:[[2017,5,5]]},&quot;page&quot;:&quot;46-54&quot;,&quot;abstract&quot;:&quot;Dementia is a chronic or progressive syndrome, characterized by impaired cognitive capacity beyond what could be considered a consequence of normal aging. It affects the memory, thinking process, orientation, comprehension, calculation, learning ability, language, and judgment; although awareness is usually unaffected. Alzheimer’s disease (AD) is the most common form of dementia; symptoms include memory loss, difficulty solving problems, disorientation in time and space, among others. The disease was first described in 1906 at a conference in Tubingen, Germany by Alois Alzheimer. One hundred and ten years since its first documentation, many aspects of the pathophysiology of AD have been discovered and understood, however gaps of knowledge continue to exist. This literature review summarizes the main underlying neurobiological mechanisms in AD, including the theory with emphasis on amyloid peptide, cholinergic hypothesis, glutamatergic neurotransmission, the role of tau protein, and the involvement of oxidative stress and calcium.&quot;,&quot;publisher&quot;:&quot;S. Karger AG&quot;,&quot;issue&quot;:&quot;1&quot;,&quot;volume&quot;:&quot;24&quot;},&quot;isTemporary&quot;:false}]},{&quot;citationID&quot;:&quot;MENDELEY_CITATION_89958cae-8238-4a5a-83f3-8eb033e2a7c0&quot;,&quot;properties&quot;:{&quot;noteIndex&quot;:0},&quot;isEdited&quot;:false,&quot;manualOverride&quot;:{&quot;isManuallyOverridden&quot;:false,&quot;citeprocText&quot;:&quot;(Sanabria-Castro et al., 2017)&quot;,&quot;manualOverrideText&quot;:&quot;&quot;},&quot;citationTag&quot;:&quot;MENDELEY_CITATION_v3_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&quot;,&quot;citationItems&quot;:[{&quot;id&quot;:&quot;1afa2725-2af6-3eb6-815b-d68dffb38590&quot;,&quot;itemData&quot;:{&quot;type&quot;:&quot;article-journal&quot;,&quot;id&quot;:&quot;1afa2725-2af6-3eb6-815b-d68dffb38590&quot;,&quot;title&quot;:&quot;Molecular Pathogenesis of Alzheimer's Disease: An Update&quot;,&quot;groupId&quot;:&quot;0426c3e1-6d28-326a-8410-5ba2185c4c1b&quot;,&quot;author&quot;:[{&quot;family&quot;:&quot;Sanabria-Castro&quot;,&quot;given&quot;:&quot;Alfredo&quot;,&quot;parse-names&quot;:false,&quot;dropping-particle&quot;:&quot;&quot;,&quot;non-dropping-particle&quot;:&quot;&quot;},{&quot;family&quot;:&quot;Alvarado-Echeverría&quot;,&quot;given&quot;:&quot;Ileana&quot;,&quot;parse-names&quot;:false,&quot;dropping-particle&quot;:&quot;&quot;,&quot;non-dropping-particle&quot;:&quot;&quot;},{&quot;family&quot;:&quot;Monge-Bonilla&quot;,&quot;given&quot;:&quot;Cecilia&quot;,&quot;parse-names&quot;:false,&quot;dropping-particle&quot;:&quot;&quot;,&quot;non-dropping-particle&quot;:&quot;&quot;}],&quot;container-title&quot;:&quot;Annals of Neurosciences&quot;,&quot;container-title-short&quot;:&quot;Ann Neurosci&quot;,&quot;accessed&quot;:{&quot;date-parts&quot;:[[2024,5,4]]},&quot;DOI&quot;:&quot;10.1159/000464422&quot;,&quot;ISSN&quot;:&quot;0972-7531&quot;,&quot;PMID&quot;:&quot;28588356&quot;,&quot;URL&quot;:&quot;https://dx.doi.org/10.1159/000464422&quot;,&quot;issued&quot;:{&quot;date-parts&quot;:[[2017,5,5]]},&quot;page&quot;:&quot;46-54&quot;,&quot;abstract&quot;:&quot;Dementia is a chronic or progressive syndrome, characterized by impaired cognitive capacity beyond what could be considered a consequence of normal aging. It affects the memory, thinking process, orientation, comprehension, calculation, learning ability, language, and judgment; although awareness is usually unaffected. Alzheimer’s disease (AD) is the most common form of dementia; symptoms include memory loss, difficulty solving problems, disorientation in time and space, among others. The disease was first described in 1906 at a conference in Tubingen, Germany by Alois Alzheimer. One hundred and ten years since its first documentation, many aspects of the pathophysiology of AD have been discovered and understood, however gaps of knowledge continue to exist. This literature review summarizes the main underlying neurobiological mechanisms in AD, including the theory with emphasis on amyloid peptide, cholinergic hypothesis, glutamatergic neurotransmission, the role of tau protein, and the involvement of oxidative stress and calcium.&quot;,&quot;publisher&quot;:&quot;S. Karger AG&quot;,&quot;issue&quot;:&quot;1&quot;,&quot;volume&quot;:&quot;24&quot;},&quot;isTemporary&quot;:false}]},{&quot;citationID&quot;:&quot;MENDELEY_CITATION_9f0a9d6d-1576-435a-b4be-2d121641ba7d&quot;,&quot;properties&quot;:{&quot;noteIndex&quot;:0},&quot;isEdited&quot;:false,&quot;manualOverride&quot;:{&quot;isManuallyOverridden&quot;:false,&quot;citeprocText&quot;:&quot;(Terry &amp;#38; Buccafusco, 2003)&quot;,&quot;manualOverrideText&quot;:&quot;&quot;},&quot;citationTag&quot;:&quot;MENDELEY_CITATION_v3_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&quot;,&quot;citationItems&quot;:[{&quot;id&quot;:&quot;e1c0b5b9-5489-3c09-8cbe-976c821269e3&quot;,&quot;itemData&quot;:{&quot;type&quot;:&quot;article-journal&quot;,&quot;id&quot;:&quot;e1c0b5b9-5489-3c09-8cbe-976c821269e3&quot;,&quot;title&quot;:&quot;The cholinergic hypothesis of age and Alzheimer's disease-related cognitive deficits: recent challenges and their implications for novel drug development&quot;,&quot;groupId&quot;:&quot;0426c3e1-6d28-326a-8410-5ba2185c4c1b&quot;,&quot;author&quot;:[{&quot;family&quot;:&quot;Terry&quot;,&quot;given&quot;:&quot;Alvin&quot;,&quot;parse-names&quot;:false,&quot;dropping-particle&quot;:&quot;V.&quot;,&quot;non-dropping-particle&quot;:&quot;&quot;},{&quot;family&quot;:&quot;Buccafusco&quot;,&quot;given&quot;:&quot;J. J.&quot;,&quot;parse-names&quot;:false,&quot;dropping-particle&quot;:&quot;&quot;,&quot;non-dropping-particle&quot;:&quot;&quot;}],&quot;container-title&quot;:&quot;The Journal of pharmacology and experimental therapeutics&quot;,&quot;container-title-short&quot;:&quot;J Pharmacol Exp Ther&quot;,&quot;accessed&quot;:{&quot;date-parts&quot;:[[2024,5,6]]},&quot;DOI&quot;:&quot;10.1124/JPET.102.041616&quot;,&quot;ISSN&quot;:&quot;0022-3565&quot;,&quot;PMID&quot;:&quot;12805474&quot;,&quot;URL&quot;:&quot;https://pubmed.ncbi.nlm.nih.gov/12805474/&quot;,&quot;issued&quot;:{&quot;date-parts&quot;:[[2003,9,1]]},&quot;page&quot;:&quot;821-827&quot;,&quot;abstract&quot;:&quot;The cholinergic hypothesis was initially presented over 20 years ago and suggests that a dysfunction of acetylcholine containing neurons in the brain contributes substantially to the cognitive decline observed in those with advanced age and Alzheimer's disease (AD). This premise has since served as the basis for the majority of treatment strategies and drug development approaches for AD to date. Recent studies of the brains of patients who had mild cognitive impairment or early stage AD in which choline acetyltransferase and/or acetylcholinesterase activity was unaffected (or even up-regulated) have, however, led some to challenge the validity of the hypothesis as well as the rationale for using cholinomimetics to treat the disorder, particularly in the earlier stages. These challenges, primarily based on assays of post mortem enzyme activity, should be taken in perspective and evaluated within the wide range of cholinergic abnormalities known to exist in both aging and AD. The results of both post mortem and antemortem studies in aged humans and AD patients, as well as animal experiments suggest that a host of cholinergic abnormalities including alterations in choline transport, acetylcholine release, nicotinic and muscarinic receptor expression, neurotrophin support, and perhaps axonal transport may all contribute to cognitive abnormalities in aging and AD. Cholinergic abnormalities may also contribute to noncognitive behavioral abnormalities as well as the deposition of toxic neuritic plaques in AD. Therefore, cholinergic-based strategies will likely remain valid as one approach to rational drug development for the treatment of AD other forms of dementia.&quot;,&quot;publisher&quot;:&quot;J Pharmacol Exp Ther&quot;,&quot;issue&quot;:&quot;3&quot;,&quot;volume&quot;:&quot;306&quot;},&quot;isTemporary&quot;:false}]},{&quot;citationID&quot;:&quot;MENDELEY_CITATION_d84772a0-b3d4-40bd-b261-74a8bb700abe&quot;,&quot;properties&quot;:{&quot;noteIndex&quot;:0},&quot;isEdited&quot;:false,&quot;manualOverride&quot;:{&quot;isManuallyOverridden&quot;:false,&quot;citeprocText&quot;:&quot;(Liskowsky &amp;#38; Schliebs, 2006)&quot;,&quot;manualOverrideText&quot;:&quot;&quot;},&quot;citationTag&quot;:&quot;MENDELEY_CITATION_v3_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&quot;,&quot;citationItems&quot;:[{&quot;id&quot;:&quot;28e174f5-db21-3b2c-8e26-ff81a7e8b5ff&quot;,&quot;itemData&quot;:{&quot;type&quot;:&quot;article-journal&quot;,&quot;id&quot;:&quot;28e174f5-db21-3b2c-8e26-ff81a7e8b5ff&quot;,&quot;title&quot;:&quot;Muscarinic acetylcholine receptor inhibition in transgenic Alzheimer-like Tg2576 mice by scopolamine favours the amyloidogenic route of processing of amyloid precursor protein&quot;,&quot;groupId&quot;:&quot;0426c3e1-6d28-326a-8410-5ba2185c4c1b&quot;,&quot;author&quot;:[{&quot;family&quot;:&quot;Liskowsky&quot;,&quot;given&quot;:&quot;Wolfgang&quot;,&quot;parse-names&quot;:false,&quot;dropping-particle&quot;:&quot;&quot;,&quot;non-dropping-particle&quot;:&quot;&quot;},{&quot;family&quot;:&quot;Schliebs&quot;,&quot;given&quot;:&quot;Reinhard&quot;,&quot;parse-names&quot;:false,&quot;dropping-particle&quot;:&quot;&quot;,&quot;non-dropping-particle&quot;:&quot;&quot;}],&quot;container-title&quot;:&quot;International journal of developmental neuroscience : the official journal of the International Society for Developmental Neuroscience&quot;,&quot;container-title-short&quot;:&quot;Int J Dev Neurosci&quot;,&quot;accessed&quot;:{&quot;date-parts&quot;:[[2024,5,6]]},&quot;DOI&quot;:&quot;10.1016/J.IJDEVNEU.2005.11.010&quot;,&quot;ISSN&quot;:&quot;0736-5748&quot;,&quot;PMID&quot;:&quot;16423497&quot;,&quot;URL&quot;:&quot;https://pubmed.ncbi.nlm.nih.gov/16423497/&quot;,&quot;issued&quot;:{&quot;date-parts&quot;:[[2006,4]]},&quot;page&quot;:&quot;149-156&quot;,&quot;abstract&quot;:&quot;The molecular mechanisms of the interrelationship between cholinergic neurotransmission, processing of amyloid precursor protein (APP) and β-amyloid (Aβ) production in vivo are still less understood. To reveal any effect of cholinergic dysfunction on APP processing in vivo, 11-month-old transgenic Tg2576 mice with Aβ plaque pathology received intraperitoneal injections of scopolamine at a daily dosage of 2 mg/kg body weight for 14 days in order to suppress cortical cholinergic transmission by chronic inhibition of muscarinic acetylcholine receptors. Scopolamine treatment of transgenic Tg2576 mice resulted in increased levels of fibrillar Aβ(1-40) and Aβ(1-42), while the soluble, SDS-extractable Aβ level remained unchanged as compared to vehicle-injected Tg2576 mice. α-Secretase activity determined in cortical tissue from scopolamine-treated Tg2576 mice was lower by about 30% as compared to that assayed in control mice, while β-secretase activity and BACE1 protein expression appeared unaffected by scopolamine treatment. The amount of sAPPα, the product secreted by α-secretase-mediated APP cleavage, and the unprocessed APP were assayed in the soluble and membrane fraction, respectively, of cortical tissue preparations from treated and control mice by Western blotting. Using the anti antibody 6E10 which specifically labels human sAPPα and full length APP in transgenic Tg2576, an enhanced APP level was detected in the membrane fraction from treated mice as compared to controls, while in the soluble fraction scopolamine treatment did not affect the protein level of sAPPα. These data indicate an accumulation of APP in cortical membrane fraction in scopolamine-treated Tg2576 mice presumably due to the decreased level of α-secretase-mediated APP cleavage, and further suggest that chronic suppresion of cortical muscarinic cholinergic transmission may alter the balance between α- and β-secretory APP processing by favouring the amyloidogenic route. © 2005 ISDN. Published by Elsevier Ltd. All rights reserved.&quot;,&quot;publisher&quot;:&quot;Int J Dev Neurosci&quot;,&quot;issue&quot;:&quot;2-3&quot;,&quot;volume&quot;:&quot;24&quot;},&quot;isTemporary&quot;:false}]},{&quot;citationID&quot;:&quot;MENDELEY_CITATION_e192ba59-f3b2-40c5-8670-b3400446a67a&quot;,&quot;properties&quot;:{&quot;noteIndex&quot;:0},&quot;isEdited&quot;:false,&quot;manualOverride&quot;:{&quot;isManuallyOverridden&quot;:false,&quot;citeprocText&quot;:&quot;(Fisher, 2008)&quot;,&quot;manualOverrideText&quot;:&quot;&quot;},&quot;citationTag&quot;:&quot;MENDELEY_CITATION_v3_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&quot;,&quot;citationItems&quot;:[{&quot;id&quot;:&quot;f9e78acd-e7a3-38c9-b932-c4869a5eb822&quot;,&quot;itemData&quot;:{&quot;type&quot;:&quot;article-journal&quot;,&quot;id&quot;:&quot;f9e78acd-e7a3-38c9-b932-c4869a5eb822&quot;,&quot;title&quot;:&quot;M1 muscarinic agonists target major hallmarks of Alzheimer's disease--the pivotal role of brain M1 receptors&quot;,&quot;groupId&quot;:&quot;0426c3e1-6d28-326a-8410-5ba2185c4c1b&quot;,&quot;author&quot;:[{&quot;family&quot;:&quot;Fisher&quot;,&quot;given&quot;:&quot;Abraham&quot;,&quot;parse-names&quot;:false,&quot;dropping-particle&quot;:&quot;&quot;,&quot;non-dropping-particle&quot;:&quot;&quot;}],&quot;container-title&quot;:&quot;Neuro-degenerative diseases&quot;,&quot;container-title-short&quot;:&quot;Neurodegener Dis&quot;,&quot;accessed&quot;:{&quot;date-parts&quot;:[[2024,5,6]]},&quot;DOI&quot;:&quot;10.1159/000113712&quot;,&quot;ISSN&quot;:&quot;1660-2862&quot;,&quot;PMID&quot;:&quot;18322400&quot;,&quot;URL&quot;:&quot;https://pubmed.ncbi.nlm.nih.gov/18322400/&quot;,&quot;issued&quot;:{&quot;date-parts&quot;:[[2008,3]]},&quot;page&quot;:&quot;237-240&quot;,&quot;abstract&quot;:&quot;The M1 muscarinic receptor (M1 mAChR) is a therapeutic target in Alzheimer's disease (AD) and the M1-selective muscarinic agonists AF102B, AF150(S) and AF267B are cognitive enhancers and potential disease modifiers. Notably, AF267B decreased cerebrospinal fluid β-amyloid (Aβ40 and Aβ42) in rabbits, decreased brain Aβ levels in hypercholesterolemic rabbits and vascular Aβ42 deposition from the cortex in cholinotoxin-treated rabbits. In triple transgenic AD mice, AF267B reduced cognitive deficits and decreased Aβ42 and tau pathologies in the cortex and hippocampus (not amygdala), via M1 mAChR activation of protein kinase C and a disintegrin and metalloproteinase domain 17 (ADAM17 or TACE) and decreased β-site amyloid precursor protein-cleaving enzyme 1 and glycogen synthase kinase 3β, respectively. AF267B is the first reported low-molecular-weight therapy that targets the major AD hallmarks. Copyright © 2008 S. Karger AG.&quot;,&quot;publisher&quot;:&quot;Neurodegener Dis&quot;,&quot;issue&quot;:&quot;3-4&quot;,&quot;volume&quot;:&quot;5&quot;},&quot;isTemporary&quot;:false}]},{&quot;citationID&quot;:&quot;MENDELEY_CITATION_9b7dbd3c-90ec-4298-9406-61a5094f8247&quot;,&quot;properties&quot;:{&quot;noteIndex&quot;:0},&quot;isEdited&quot;:false,&quot;manualOverride&quot;:{&quot;isManuallyOverridden&quot;:false,&quot;citeprocText&quot;:&quot;(Pena et al., 2006)&quot;,&quot;manualOverrideText&quot;:&quot;&quot;},&quot;citationTag&quot;:&quot;MENDELEY_CITATION_v3_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&quot;,&quot;citationItems&quot;:[{&quot;id&quot;:&quot;66a28645-0634-3661-95d1-eee1a5ae1b36&quot;,&quot;itemData&quot;:{&quot;type&quot;:&quot;article-journal&quot;,&quot;id&quot;:&quot;66a28645-0634-3661-95d1-eee1a5ae1b36&quot;,&quot;title&quot;:&quot;The role of beta-amyloid protein in synaptic function: implications for Alzheimer's disease therapy&quot;,&quot;groupId&quot;:&quot;0426c3e1-6d28-326a-8410-5ba2185c4c1b&quot;,&quot;author&quot;:[{&quot;family&quot;:&quot;Pena&quot;,&quot;given&quot;:&quot;F.&quot;,&quot;parse-names&quot;:false,&quot;dropping-particle&quot;:&quot;&quot;,&quot;non-dropping-particle&quot;:&quot;&quot;},{&quot;family&quot;:&quot;Gutierrez-Lerma&quot;,&quot;given&quot;:&quot;A.&quot;,&quot;parse-names&quot;:false,&quot;dropping-particle&quot;:&quot;&quot;,&quot;non-dropping-particle&quot;:&quot;&quot;},{&quot;family&quot;:&quot;Quiroz-Baez&quot;,&quot;given&quot;:&quot;R.&quot;,&quot;parse-names&quot;:false,&quot;dropping-particle&quot;:&quot;&quot;,&quot;non-dropping-particle&quot;:&quot;&quot;},{&quot;family&quot;:&quot;Arias&quot;,&quot;given&quot;:&quot;C.&quot;,&quot;parse-names&quot;:false,&quot;dropping-particle&quot;:&quot;&quot;,&quot;non-dropping-particle&quot;:&quot;&quot;}],&quot;container-title&quot;:&quot;Current neuropharmacology&quot;,&quot;container-title-short&quot;:&quot;Curr Neuropharmacol&quot;,&quot;accessed&quot;:{&quot;date-parts&quot;:[[2024,5,6]]},&quot;DOI&quot;:&quot;10.2174/157015906776359531&quot;,&quot;ISSN&quot;:&quot;1570-159X&quot;,&quot;PMID&quot;:&quot;18615129&quot;,&quot;URL&quot;:&quot;https://pubmed.ncbi.nlm.nih.gov/18615129/&quot;,&quot;issued&quot;:{&quot;date-parts&quot;:[[2006,3,28]]},&quot;page&quot;:&quot;149-163&quot;,&quot;abstract&quot;:&quot;Alzheimer's disease (AD) is a neurodegenerative disorder characterized by progressive and irreversible loss of memory and other cognitive functions. Substantial evidence based on genetic, neuropathological and biochemical data has established the central role of beta-amyloid protein (betaAP) in this pathology. Although the precise etiology of AD is not well understood yet, strong evidence for some of the molecular events that lead to progressive brain dysfunction and neurodegeneration in AD has been afforded by identification of biochemical pathways implicated in the generation of betaAP, development of transgenic models exhibiting progressive disease pathology and by data on the effects of betaAP at the neuronal network level. However, the mechanisms by which betaAP causes cognitive decline have not been determined, nor is it clear if the degree of dementia correlates in time with the degree of neuronal loss. Hence, it is of interest to understand the biochemical processes involved in the mechanisms of betaAP-induced neurotoxicity and the mechanisms involved in electrophysiological effects of this protein on different parameters of synaptic transmission and on neuronal firing properties. In this review we analyze recent evidence suggesting a complex role of betaAP in the molecular events that lead to progressive loss of function and eventually to neurodegeneration in AD as well as the therapeutic implications based on betaAP metabolism inhibition.&quot;,&quot;publisher&quot;:&quot;Curr Neuropharmacol&quot;,&quot;issue&quot;:&quot;2&quot;,&quot;volume&quot;:&quot;4&quot;},&quot;isTemporary&quot;:false}]},{&quot;citationID&quot;:&quot;MENDELEY_CITATION_b8569086-5734-43dd-b1bf-d5f429733da6&quot;,&quot;properties&quot;:{&quot;noteIndex&quot;:0},&quot;isEdited&quot;:false,&quot;manualOverride&quot;:{&quot;isManuallyOverridden&quot;:false,&quot;citeprocText&quot;:&quot;(Grundke-Iqbal et al., 1986)&quot;,&quot;manualOverrideText&quot;:&quot;&quot;},&quot;citationTag&quot;:&quot;MENDELEY_CITATION_v3_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&quot;,&quot;citationItems&quot;:[{&quot;id&quot;:&quot;6eb376dd-97c1-396b-8706-c3e25892c41f&quot;,&quot;itemData&quot;:{&quot;type&quot;:&quot;article-journal&quot;,&quot;id&quot;:&quot;6eb376dd-97c1-396b-8706-c3e25892c41f&quot;,&quot;title&quot;:&quot;Abnormal phosphorylation of the microtubule-associated protein tau (tau) in Alzheimer cytoskeletal pathology.&quot;,&quot;groupId&quot;:&quot;0426c3e1-6d28-326a-8410-5ba2185c4c1b&quot;,&quot;author&quot;:[{&quot;family&quot;:&quot;Grundke-Iqbal&quot;,&quot;given&quot;:&quot;I.&quot;,&quot;parse-names&quot;:false,&quot;dropping-particle&quot;:&quot;&quot;,&quot;non-dropping-particle&quot;:&quot;&quot;},{&quot;family&quot;:&quot;Iqbal&quot;,&quot;given&quot;:&quot;K.&quot;,&quot;parse-names&quot;:false,&quot;dropping-particle&quot;:&quot;&quot;,&quot;non-dropping-particle&quot;:&quot;&quot;},{&quot;family&quot;:&quot;Tung&quot;,&quot;given&quot;:&quot;Y. C.&quot;,&quot;parse-names&quot;:false,&quot;dropping-particle&quot;:&quot;&quot;,&quot;non-dropping-particle&quot;:&quot;&quot;},{&quot;family&quot;:&quot;Quinlan&quot;,&quot;given&quot;:&quot;M.&quot;,&quot;parse-names&quot;:false,&quot;dropping-particle&quot;:&quot;&quot;,&quot;non-dropping-particle&quot;:&quot;&quot;},{&quot;family&quot;:&quot;Wisniewski&quot;,&quot;given&quot;:&quot;H. M.&quot;,&quot;parse-names&quot;:false,&quot;dropping-particle&quot;:&quot;&quot;,&quot;non-dropping-particle&quot;:&quot;&quot;},{&quot;family&quot;:&quot;Binder&quot;,&quot;given&quot;:&quot;L. I.&quot;,&quot;parse-names&quot;:false,&quot;dropping-particle&quot;:&quot;&quot;,&quot;non-dropping-particle&quot;:&quot;&quot;}],&quot;container-title&quot;:&quot;Proceedings of the National Academy of Sciences of the United States of America&quot;,&quot;container-title-short&quot;:&quot;Proc Natl Acad Sci U S A&quot;,&quot;accessed&quot;:{&quot;date-parts&quot;:[[2024,5,6]]},&quot;DOI&quot;:&quot;10.1073/PNAS.83.13.4913&quot;,&quot;ISSN&quot;:&quot;00278424&quot;,&quot;PMID&quot;:&quot;3088567&quot;,&quot;URL&quot;:&quot;/pmc/articles/PMC323854/?report=abstract&quot;,&quot;issued&quot;:{&quot;date-parts&quot;:[[1986]]},&quot;page&quot;:&quot;4913&quot;,&quot;abstract&quot;:&quot;A monoclonal antibody to the microtubule-associated protein tau (tau) labeled some neurofibrillary tangles and plaque neurites, the two major locations of paired-helical filaments (PHF), in Alzheimer disease brain. The antibody also labeled isolated PHF that had been repeatedly washed with NaDodSO4. Dephosphorylation of the tissue sections with alkaline phosphatase prior to immunolabeling dramatically increased the number of tangles and plaques recognized by the antibody. The plaque core amyloid was not stained in either dephosphorylated or nondephosphorylated tissue sections. On immunoblots PHF polypeptides were labeled readily only when dephosphorylated. In contrast, a commercially available monoclonal antibody to a phosphorylated epitope of neurofilaments that labeled the tangles and the plaque neurites in tissue did not label any PHF polypeptides on immunoblots. The PHF polypeptides, labeled with the monoclonal antibody to tau, electrophoresed with those polypeptides recognized by antibodies to isolated PHF. The antibody to tau-labeled microtubules from normal human brains assembled in vitro but identically treated Alzheimer brain preparations had to be dephosphorylated to be completely recognized by this antibody. These findings suggest that tau in Alzheimer brain is an abnormally phosphorylated protein component of PHF.&quot;,&quot;publisher&quot;:&quot;National Academy of Sciences&quot;,&quot;issue&quot;:&quot;13&quot;,&quot;volume&quot;:&quot;83&quot;},&quot;isTemporary&quot;:false}]},{&quot;citationID&quot;:&quot;MENDELEY_CITATION_4bb77103-b2d3-4482-a2cf-ef7e7ced3a78&quot;,&quot;properties&quot;:{&quot;noteIndex&quot;:0},&quot;isEdited&quot;:false,&quot;manualOverride&quot;:{&quot;isManuallyOverridden&quot;:false,&quot;citeprocText&quot;:&quot;(Cleveland et al., 1977)&quot;,&quot;manualOverrideText&quot;:&quot;&quot;},&quot;citationTag&quot;:&quot;MENDELEY_CITATION_v3_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&quot;,&quot;citationItems&quot;:[{&quot;id&quot;:&quot;7ecd6db3-1baf-360c-980c-1b7f4f374ec6&quot;,&quot;itemData&quot;:{&quot;type&quot;:&quot;article-journal&quot;,&quot;id&quot;:&quot;7ecd6db3-1baf-360c-980c-1b7f4f374ec6&quot;,&quot;title&quot;:&quot;Physical and chemical properties of purified tau factor and the role of tau in microtubule assembly&quot;,&quot;groupId&quot;:&quot;0426c3e1-6d28-326a-8410-5ba2185c4c1b&quot;,&quot;author&quot;:[{&quot;family&quot;:&quot;Cleveland&quot;,&quot;given&quot;:&quot;Don W.&quot;,&quot;parse-names&quot;:false,&quot;dropping-particle&quot;:&quot;&quot;,&quot;non-dropping-particle&quot;:&quot;&quot;},{&quot;family&quot;:&quot;Hwo&quot;,&quot;given&quot;:&quot;Shu Ying&quot;,&quot;parse-names&quot;:false,&quot;dropping-particle&quot;:&quot;&quot;,&quot;non-dropping-particle&quot;:&quot;&quot;},{&quot;family&quot;:&quot;Kirschner&quot;,&quot;given&quot;:&quot;Marc W.&quot;,&quot;parse-names&quot;:false,&quot;dropping-particle&quot;:&quot;&quot;,&quot;non-dropping-particle&quot;:&quot;&quot;}],&quot;container-title&quot;:&quot;Journal of molecular biology&quot;,&quot;container-title-short&quot;:&quot;J Mol Biol&quot;,&quot;accessed&quot;:{&quot;date-parts&quot;:[[2024,5,8]]},&quot;DOI&quot;:&quot;10.1016/0022-2836(77)90214-5&quot;,&quot;ISSN&quot;:&quot;0022-2836&quot;,&quot;PMID&quot;:&quot;146092&quot;,&quot;URL&quot;:&quot;https://pubmed.ncbi.nlm.nih.gov/146092/&quot;,&quot;issued&quot;:{&quot;date-parts&quot;:[[1977,10,25]]},&quot;page&quot;:&quot;227-247&quot;,&quot;abstract&quot;:&quot;This paper describes the physical and chemical properties of purified tau, a protein which is associated with brain microtubules and which induces assembly of microtubules from tubulin. Purified tau is composed of four polypeptides which migrate at positions equivalent to molecular weights between 55,000 and 62,000 during electrophoresis on sodium dodecyl sulfate/polyacrylamide gels. These polypeptides are shown to be closely related by peptide mapping and by amnio acid analysis. A comparison by various techniques of the high molecular weight microtubule-associated proteins with the tau polypeptides indicates no apparent relationship. Tau is found by analytical ultracentrifugation and by sedimentation equilibrium to have a sedimentation coefficient of 2.6 S and a native molecular weight of 57,000. Tau, therefore, must be highly asymmetric (an axial ratio of 20:1 using a prolate ellipsoid model), and yet possess little α-helical structure as indicated by circular dichroism. Isoelectric focusing shows tau to be a neutral or slightly basic protein. Tau is also seen to be phosphorylated by a protein kinase which copurifies with microtubules. In the assembly process, tau apparently regulates the formation of longitudinal oligomers from tubulin dimers, and hence promotes ring formation under depolymerizing conditions and microtubule formation under polymerizing conditions. The known asymmetry of the tau molecule suggests that tau induces assembly by binding to several tubulin molecules per tau molecule, thereby effectively increasing the local concentration of tubulin and inducing the formation of longitudinal filaments. The role of tau is discussed in light of reports of polymerization induced by particular non-physiological conditions and by various polycations. The formation of normal microtubules over a wide range of tubulin and tau concentrations under mild buffer conditions suggests that tau and tubulin define a complete in vitro assembly system under conditions which approach physiological. © 1977.&quot;,&quot;publisher&quot;:&quot;J Mol Biol&quot;,&quot;issue&quot;:&quot;2&quot;,&quot;volume&quot;:&quot;116&quot;},&quot;isTemporary&quot;:false}]},{&quot;citationID&quot;:&quot;MENDELEY_CITATION_2df07e3e-50b7-48ca-b5ea-9ec5bb790874&quot;,&quot;properties&quot;:{&quot;noteIndex&quot;:0},&quot;isEdited&quot;:false,&quot;manualOverride&quot;:{&quot;isManuallyOverridden&quot;:false,&quot;citeprocText&quot;:&quot;(Johnson &amp;#38; Stoothoff, 2004)&quot;,&quot;manualOverrideText&quot;:&quot;&quot;},&quot;citationTag&quot;:&quot;MENDELEY_CITATION_v3_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&quot;,&quot;citationItems&quot;:[{&quot;id&quot;:&quot;49e2ff89-0299-305a-81e2-23d87281d319&quot;,&quot;itemData&quot;:{&quot;type&quot;:&quot;article-journal&quot;,&quot;id&quot;:&quot;49e2ff89-0299-305a-81e2-23d87281d319&quot;,&quot;title&quot;:&quot;Tau phosphorylation in neuronal cell function and dysfunction&quot;,&quot;groupId&quot;:&quot;0426c3e1-6d28-326a-8410-5ba2185c4c1b&quot;,&quot;author&quot;:[{&quot;family&quot;:&quot;Johnson&quot;,&quot;given&quot;:&quot;Gail V.W.&quot;,&quot;parse-names&quot;:false,&quot;dropping-particle&quot;:&quot;&quot;,&quot;non-dropping-particle&quot;:&quot;&quot;},{&quot;family&quot;:&quot;Stoothoff&quot;,&quot;given&quot;:&quot;William H.&quot;,&quot;parse-names&quot;:false,&quot;dropping-particle&quot;:&quot;&quot;,&quot;non-dropping-particle&quot;:&quot;&quot;}],&quot;container-title&quot;:&quot;Journal of Cell Science&quot;,&quot;container-title-short&quot;:&quot;J Cell Sci&quot;,&quot;accessed&quot;:{&quot;date-parts&quot;:[[2024,5,6]]},&quot;DOI&quot;:&quot;10.1242/JCS.01558&quot;,&quot;ISSN&quot;:&quot;0021-9533&quot;,&quot;PMID&quot;:&quot;15537830&quot;,&quot;URL&quot;:&quot;https://dx.doi.org/10.1242/jcs.01558&quot;,&quot;issued&quot;:{&quot;date-parts&quot;:[[2004,11,15]]},&quot;page&quot;:&quot;5721-5729&quot;,&quot;abstract&quot;:&quot;Tau is a group of neuronal microtubule-associated proteins that are formed by alternative mRNA splicing and accumulate in neurofibrillary tangles in Alzheimer's disease (AD) brain. Tau plays a key role in regulating microtubule dynamics, axonal transport and neurite outgrowth, and all these functions of tau are modulated by site-specific phosphorylation. There is significant evidence that a disruption of normal phosphorylation events results in tau dysfunction in neurodegenerative diseases, such as AD, and is a contributing factor to the pathogenic processes. Indeed, the abnormal tau phosphorylation that occurs in neurodegenerative conditions not only results in a toxic loss of function (e.g. decreased microtubule binding) but probably also a toxic gain of function (e.g. increased tau-tau interactions). Although tau is phosphorylated in vitro by numerous protein kinases, how many of these actually phosphorylate tau in vivo is unclear. Identification of the protein kinases that phosphorylate tau in vivo in both physiological and pathological processes could provide potential therapeutic targets for the treatment of AD and other neurodegenerative diseases in which there is tau pathology.&quot;,&quot;publisher&quot;:&quot;The Company of Biologists&quot;,&quot;issue&quot;:&quot;24&quot;,&quot;volume&quot;:&quot;117&quot;},&quot;isTemporary&quot;:false}]},{&quot;citationID&quot;:&quot;MENDELEY_CITATION_b2aff69e-23fd-4205-8982-ee3d27851e98&quot;,&quot;properties&quot;:{&quot;noteIndex&quot;:0},&quot;isEdited&quot;:false,&quot;manualOverride&quot;:{&quot;isManuallyOverridden&quot;:false,&quot;citeprocText&quot;:&quot;(Goedert et al., 1989)&quot;,&quot;manualOverrideText&quot;:&quot;&quot;},&quot;citationTag&quot;:&quot;MENDELEY_CITATION_v3_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&quot;,&quot;citationItems&quot;:[{&quot;id&quot;:&quot;42302ed2-ca1e-3de8-9804-d166ed887ca5&quot;,&quot;itemData&quot;:{&quot;type&quot;:&quot;article-journal&quot;,&quot;id&quot;:&quot;42302ed2-ca1e-3de8-9804-d166ed887ca5&quot;,&quot;title&quot;:&quot;Multiple isoforms of human microtubule-associated protein tau: sequences and localization in neurofibrillary tangles of Alzheimer's disease&quot;,&quot;groupId&quot;:&quot;0426c3e1-6d28-326a-8410-5ba2185c4c1b&quot;,&quot;author&quot;:[{&quot;family&quot;:&quot;Goedert&quot;,&quot;given&quot;:&quot;M.&quot;,&quot;parse-names&quot;:false,&quot;dropping-particle&quot;:&quot;&quot;,&quot;non-dropping-particle&quot;:&quot;&quot;},{&quot;family&quot;:&quot;Spillantini&quot;,&quot;given&quot;:&quot;M. G.&quot;,&quot;parse-names&quot;:false,&quot;dropping-particle&quot;:&quot;&quot;,&quot;non-dropping-particle&quot;:&quot;&quot;},{&quot;family&quot;:&quot;Jakes&quot;,&quot;given&quot;:&quot;R.&quot;,&quot;parse-names&quot;:false,&quot;dropping-particle&quot;:&quot;&quot;,&quot;non-dropping-particle&quot;:&quot;&quot;},{&quot;family&quot;:&quot;Rutherford&quot;,&quot;given&quot;:&quot;D.&quot;,&quot;parse-names&quot;:false,&quot;dropping-particle&quot;:&quot;&quot;,&quot;non-dropping-particle&quot;:&quot;&quot;},{&quot;family&quot;:&quot;Crowther&quot;,&quot;given&quot;:&quot;R. A.&quot;,&quot;parse-names&quot;:false,&quot;dropping-particle&quot;:&quot;&quot;,&quot;non-dropping-particle&quot;:&quot;&quot;}],&quot;container-title&quot;:&quot;Neuron&quot;,&quot;container-title-short&quot;:&quot;Neuron&quot;,&quot;accessed&quot;:{&quot;date-parts&quot;:[[2024,5,8]]},&quot;DOI&quot;:&quot;10.1016/0896-6273(89)90210-9&quot;,&quot;ISSN&quot;:&quot;0896-6273&quot;,&quot;PMID&quot;:&quot;2484340&quot;,&quot;URL&quot;:&quot;https://pubmed.ncbi.nlm.nih.gov/2484340/&quot;,&quot;issued&quot;:{&quot;date-parts&quot;:[[1989]]},&quot;page&quot;:&quot;519-526&quot;,&quot;abstract&quot;:&quot;We have determined the sequences of isoforms of human tau protein, which differ from previously reported forms by insertions of 29 or 58 amino acids in the amino-terminal region. Complementary DNA cloning shows that the insertions occur in combination with both three and four tandem repeats. RNAase protection assays indicate that transcripts encoding isoforms with the insertions are expressed in an adult-specific manner. Transcripts encoding four tandem repeats are also expressed in an adult-specific manner, whereas mRNAs encoding three tandem repeats are expressed throughout life, including in fetal brain. The levels of transcripts encoding the 29 or 58 amino acid inserts were not significantly changed in cerebral cortex from patients with Alzheimer's disease. Antisera raised against synthetic peptides corresponding to these different human tau isoforms demonstrate that multiple tau protein isoforms are incorporated into the neurofibrillary tangles of Alzheimer's disease. © 1989.&quot;,&quot;publisher&quot;:&quot;Neuron&quot;,&quot;issue&quot;:&quot;4&quot;,&quot;volume&quot;:&quot;3&quot;},&quot;isTemporary&quot;:false}]},{&quot;citationID&quot;:&quot;MENDELEY_CITATION_89a144c6-8716-4044-b467-b4c332f8a558&quot;,&quot;properties&quot;:{&quot;noteIndex&quot;:0},&quot;isEdited&quot;:false,&quot;manualOverride&quot;:{&quot;isManuallyOverridden&quot;:false,&quot;citeprocText&quot;:&quot;(Caceres &amp;#38; Kosik, 1990)&quot;,&quot;manualOverrideText&quot;:&quot;&quot;},&quot;citationTag&quot;:&quot;MENDELEY_CITATION_v3_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&quot;,&quot;citationItems&quot;:[{&quot;id&quot;:&quot;bc7b68ee-b21f-3244-a4e6-ce4cf04eb7ac&quot;,&quot;itemData&quot;:{&quot;type&quot;:&quot;article-journal&quot;,&quot;id&quot;:&quot;bc7b68ee-b21f-3244-a4e6-ce4cf04eb7ac&quot;,&quot;title&quot;:&quot;Inhibition of neurite polarity by tau antisense oligonucleotides in primary cerebellar neurons&quot;,&quot;groupId&quot;:&quot;0426c3e1-6d28-326a-8410-5ba2185c4c1b&quot;,&quot;author&quot;:[{&quot;family&quot;:&quot;Caceres&quot;,&quot;given&quot;:&quot;Alfredo&quot;,&quot;parse-names&quot;:false,&quot;dropping-particle&quot;:&quot;&quot;,&quot;non-dropping-particle&quot;:&quot;&quot;},{&quot;family&quot;:&quot;Kosik&quot;,&quot;given&quot;:&quot;Kenneth S.&quot;,&quot;parse-names&quot;:false,&quot;dropping-particle&quot;:&quot;&quot;,&quot;non-dropping-particle&quot;:&quot;&quot;}],&quot;container-title&quot;:&quot;Nature&quot;,&quot;container-title-short&quot;:&quot;Nature&quot;,&quot;accessed&quot;:{&quot;date-parts&quot;:[[2024,5,8]]},&quot;DOI&quot;:&quot;10.1038/343461A0&quot;,&quot;ISSN&quot;:&quot;0028-0836&quot;,&quot;PMID&quot;:&quot;2105469&quot;,&quot;URL&quot;:&quot;https://pubmed.ncbi.nlm.nih.gov/2105469/&quot;,&quot;issued&quot;:{&quot;date-parts&quot;:[[1990]]},&quot;page&quot;:&quot;461-463&quot;,&quot;abstract&quot;:&quot;NEURONS in culture can have fundamentally distinct morphologies which permit their cytological identification and the recognition of their neurites as axons or dendrites. Microtubules may have a role in determining morphology by the selective stabilization of spatially distinct microtubule subsets. The plasticity of a neurite correlates inversely with the stability of its component microtubules: microtubules in growth cones are very dynamic, and in initial neurites there is continuous incorporation of labelled subunits1, whereas in mature neurites, microtubules are highly stabilized2. The binding of microtubule-associated proteins to the microtubules very probably contributes to this stability. Cerebellar neurons in dissociated culture initially extend exploratory neurites and, after a relatively constant interval, become polarized4. Polarity becomes evident when a single neurite exceeds the others in length. These stable neurites cease to undergo the retractions and extensions characteristic of initial neurites and assume many features of axons and dendrites. We have now studied the role of the neuronal microtubule-associate protein tau in neurite polarization by selectively inhibiting tau expression by the addition of antisense oligonucleotides to the culture media. Although the extension of initial exploratory neurites occurred normally, neurite asymmetry was inhibited by the failure to elaborate an axon. © 1990 Nature Publishing Group.&quot;,&quot;publisher&quot;:&quot;Nature&quot;,&quot;issue&quot;:&quot;6257&quot;,&quot;volume&quot;:&quot;343&quot;},&quot;isTemporary&quot;:false}]},{&quot;citationID&quot;:&quot;MENDELEY_CITATION_74fd0caf-3be1-4ef7-bfee-935b8f0d3765&quot;,&quot;properties&quot;:{&quot;noteIndex&quot;:0},&quot;isEdited&quot;:false,&quot;manualOverride&quot;:{&quot;isManuallyOverridden&quot;:false,&quot;citeprocText&quot;:&quot;(Ishihara et al., 1999)&quot;,&quot;manualOverrideText&quot;:&quot;&quot;},&quot;citationTag&quot;:&quot;MENDELEY_CITATION_v3_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&quot;,&quot;citationItems&quot;:[{&quot;id&quot;:&quot;3436de06-e0cb-342a-b302-5ae3eaaa6c56&quot;,&quot;itemData&quot;:{&quot;type&quot;:&quot;article-journal&quot;,&quot;id&quot;:&quot;3436de06-e0cb-342a-b302-5ae3eaaa6c56&quot;,&quot;title&quot;:&quot;Age-dependent emergence and progression of a tauopathy in transgenic mice overexpressing the shortest human tau isoform&quot;,&quot;groupId&quot;:&quot;0426c3e1-6d28-326a-8410-5ba2185c4c1b&quot;,&quot;author&quot;:[{&quot;family&quot;:&quot;Ishihara&quot;,&quot;given&quot;:&quot;Takeshi&quot;,&quot;parse-names&quot;:false,&quot;dropping-particle&quot;:&quot;&quot;,&quot;non-dropping-particle&quot;:&quot;&quot;},{&quot;family&quot;:&quot;Hong&quot;,&quot;given&quot;:&quot;Ming&quot;,&quot;parse-names&quot;:false,&quot;dropping-particle&quot;:&quot;&quot;,&quot;non-dropping-particle&quot;:&quot;&quot;},{&quot;family&quot;:&quot;Zhang&quot;,&quot;given&quot;:&quot;Bin&quot;,&quot;parse-names&quot;:false,&quot;dropping-particle&quot;:&quot;&quot;,&quot;non-dropping-particle&quot;:&quot;&quot;},{&quot;family&quot;:&quot;Nakagawa&quot;,&quot;given&quot;:&quot;Yasushi&quot;,&quot;parse-names&quot;:false,&quot;dropping-particle&quot;:&quot;&quot;,&quot;non-dropping-particle&quot;:&quot;&quot;},{&quot;family&quot;:&quot;Lee&quot;,&quot;given&quot;:&quot;Michael K.&quot;,&quot;parse-names&quot;:false,&quot;dropping-particle&quot;:&quot;&quot;,&quot;non-dropping-particle&quot;:&quot;&quot;},{&quot;family&quot;:&quot;Trojanowski&quot;,&quot;given&quot;:&quot;John Q.&quot;,&quot;parse-names&quot;:false,&quot;dropping-particle&quot;:&quot;&quot;,&quot;non-dropping-particle&quot;:&quot;&quot;},{&quot;family&quot;:&quot;Lee&quot;,&quot;given&quot;:&quot;Virginia M.Y.&quot;,&quot;parse-names&quot;:false,&quot;dropping-particle&quot;:&quot;&quot;,&quot;non-dropping-particle&quot;:&quot;&quot;}],&quot;container-title&quot;:&quot;Neuron&quot;,&quot;container-title-short&quot;:&quot;Neuron&quot;,&quot;accessed&quot;:{&quot;date-parts&quot;:[[2024,5,8]]},&quot;DOI&quot;:&quot;10.1016/S0896-6273(00)81127-7&quot;,&quot;ISSN&quot;:&quot;0896-6273&quot;,&quot;PMID&quot;:&quot;10595524&quot;,&quot;URL&quot;:&quot;https://pubmed.ncbi.nlm.nih.gov/10595524/&quot;,&quot;issued&quot;:{&quot;date-parts&quot;:[[1999]]},&quot;page&quot;:&quot;751-762&quot;,&quot;abstract&quot;:&quot;Filamentous tau aggregates are hallmarks of tauopathies, e.g., frontotemporal dementia with parkinsonism linked to chromosome 17 (FTDP-17) and amyotrophic lateral sclerosis/parkinsonism-dementia complex (ALS/PDC). Since FTDP-17 tau gene mutations alter levels/functions of tau, we overexpressed the smallest human tau isoform in the CNS of transgenic (Tg) mice to model tauopathies. These mice acquired age-dependent CNS pathology similar to FTDP-17 and ALS/PDC, including insoluble, hyperphosphorylated tau and argyrophilic intraneuronal inclusions formed by tau-immunoreactive filaments. Inclusions were present in cortical and brainstem neurons but were most abundant in spinal cord neurons, where they were associated with axon degeneration, diminished microtubules (MTs), and reduced axonal transport in ventral roots, as well as spinal cord gliosis and motor weakness. These Tg mice recapitulate key features of tauopathies and provide models for elucidating mechanisms underlying diverse tauopathies, including Alzheimer's disease (AD).&quot;,&quot;publisher&quot;:&quot;Neuron&quot;,&quot;issue&quot;:&quot;3&quot;,&quot;volume&quot;:&quot;24&quot;},&quot;isTemporary&quot;:false}]},{&quot;citationID&quot;:&quot;MENDELEY_CITATION_c1893a8d-cc4c-4039-88d7-0bfb4275789c&quot;,&quot;properties&quot;:{&quot;noteIndex&quot;:0},&quot;isEdited&quot;:false,&quot;manualOverride&quot;:{&quot;isManuallyOverridden&quot;:false,&quot;citeprocText&quot;:&quot;(Johnson &amp;#38; Stoothoff, 2004)&quot;,&quot;manualOverrideText&quot;:&quot;&quot;},&quot;citationTag&quot;:&quot;MENDELEY_CITATION_v3_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&quot;,&quot;citationItems&quot;:[{&quot;id&quot;:&quot;49e2ff89-0299-305a-81e2-23d87281d319&quot;,&quot;itemData&quot;:{&quot;type&quot;:&quot;article-journal&quot;,&quot;id&quot;:&quot;49e2ff89-0299-305a-81e2-23d87281d319&quot;,&quot;title&quot;:&quot;Tau phosphorylation in neuronal cell function and dysfunction&quot;,&quot;groupId&quot;:&quot;0426c3e1-6d28-326a-8410-5ba2185c4c1b&quot;,&quot;author&quot;:[{&quot;family&quot;:&quot;Johnson&quot;,&quot;given&quot;:&quot;Gail V.W.&quot;,&quot;parse-names&quot;:false,&quot;dropping-particle&quot;:&quot;&quot;,&quot;non-dropping-particle&quot;:&quot;&quot;},{&quot;family&quot;:&quot;Stoothoff&quot;,&quot;given&quot;:&quot;William H.&quot;,&quot;parse-names&quot;:false,&quot;dropping-particle&quot;:&quot;&quot;,&quot;non-dropping-particle&quot;:&quot;&quot;}],&quot;container-title&quot;:&quot;Journal of Cell Science&quot;,&quot;container-title-short&quot;:&quot;J Cell Sci&quot;,&quot;accessed&quot;:{&quot;date-parts&quot;:[[2024,5,6]]},&quot;DOI&quot;:&quot;10.1242/JCS.01558&quot;,&quot;ISSN&quot;:&quot;0021-9533&quot;,&quot;PMID&quot;:&quot;15537830&quot;,&quot;URL&quot;:&quot;https://dx.doi.org/10.1242/jcs.01558&quot;,&quot;issued&quot;:{&quot;date-parts&quot;:[[2004,11,15]]},&quot;page&quot;:&quot;5721-5729&quot;,&quot;abstract&quot;:&quot;Tau is a group of neuronal microtubule-associated proteins that are formed by alternative mRNA splicing and accumulate in neurofibrillary tangles in Alzheimer's disease (AD) brain. Tau plays a key role in regulating microtubule dynamics, axonal transport and neurite outgrowth, and all these functions of tau are modulated by site-specific phosphorylation. There is significant evidence that a disruption of normal phosphorylation events results in tau dysfunction in neurodegenerative diseases, such as AD, and is a contributing factor to the pathogenic processes. Indeed, the abnormal tau phosphorylation that occurs in neurodegenerative conditions not only results in a toxic loss of function (e.g. decreased microtubule binding) but probably also a toxic gain of function (e.g. increased tau-tau interactions). Although tau is phosphorylated in vitro by numerous protein kinases, how many of these actually phosphorylate tau in vivo is unclear. Identification of the protein kinases that phosphorylate tau in vivo in both physiological and pathological processes could provide potential therapeutic targets for the treatment of AD and other neurodegenerative diseases in which there is tau pathology.&quot;,&quot;publisher&quot;:&quot;The Company of Biologists&quot;,&quot;issue&quot;:&quot;24&quot;,&quot;volume&quot;:&quot;117&quot;},&quot;isTemporary&quot;:false}]},{&quot;citationID&quot;:&quot;MENDELEY_CITATION_33f946d8-4484-4a11-9e7c-7a75305cff41&quot;,&quot;properties&quot;:{&quot;noteIndex&quot;:0},&quot;isEdited&quot;:false,&quot;manualOverride&quot;:{&quot;isManuallyOverridden&quot;:false,&quot;citeprocText&quot;:&quot;(Kandimalla et al., 2017)&quot;,&quot;manualOverrideText&quot;:&quot;&quot;},&quot;citationTag&quot;:&quot;MENDELEY_CITATION_v3_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&quot;,&quot;citationItems&quot;:[{&quot;id&quot;:&quot;6bbd4ca8-c288-360a-8d02-e1c90248b6ed&quot;,&quot;itemData&quot;:{&quot;type&quot;:&quot;article-journal&quot;,&quot;id&quot;:&quot;6bbd4ca8-c288-360a-8d02-e1c90248b6ed&quot;,&quot;title&quot;:&quot;Is Alzheimer's disease a Type 3 Diabetes? A critical appraisal&quot;,&quot;groupId&quot;:&quot;0426c3e1-6d28-326a-8410-5ba2185c4c1b&quot;,&quot;author&quot;:[{&quot;family&quot;:&quot;Kandimalla&quot;,&quot;given&quot;:&quot;Ramesh&quot;,&quot;parse-names&quot;:false,&quot;dropping-particle&quot;:&quot;&quot;,&quot;non-dropping-particle&quot;:&quot;&quot;},{&quot;family&quot;:&quot;Thirumala&quot;,&quot;given&quot;:&quot;Vani&quot;,&quot;parse-names&quot;:false,&quot;dropping-particle&quot;:&quot;&quot;,&quot;non-dropping-particle&quot;:&quot;&quot;},{&quot;family&quot;:&quot;Reddy&quot;,&quot;given&quot;:&quot;P. Hemachandra&quot;,&quot;parse-names&quot;:false,&quot;dropping-particle&quot;:&quot;&quot;,&quot;non-dropping-particle&quot;:&quot;&quot;}],&quot;container-title&quot;:&quot;Biochimica et Biophysica Acta (BBA) - Molecular Basis of Disease&quot;,&quot;accessed&quot;:{&quot;date-parts&quot;:[[2024,5,8]]},&quot;DOI&quot;:&quot;10.1016/J.BBADIS.2016.08.018&quot;,&quot;ISSN&quot;:&quot;0925-4439&quot;,&quot;PMID&quot;:&quot;27567931&quot;,&quot;issued&quot;:{&quot;date-parts&quot;:[[2017,5,1]]},&quot;page&quot;:&quot;1078-1089&quot;,&quot;abstract&quot;:&quot;Recently researchers proposed the term ‘Type-3-Diabetes’ for Alzheimer's disease (ad) because of the shared molecular and cellular features among Type-1-Diabetes, Type-2-Diabetes and insulin resistance associated with memory deficits and cognitive decline in elderly individuals. Recent clinical and basic studies on patients with diabetes and AD revealed previously unreported cellular and pathological among diabetes, insulin resistance and AD. These studies are also strengthened by various basic biological studies that decipher the effects of insulin in the pathology of AD through cellular and molecular mechanisms. For instance, insulin is involved in the activation of glycogen synthase kinase 3β, which in turn causes phosphorylation of tau, which involved in the formation of neurofibrillary tangles. Interestingly, insulin also plays a crucial role in the formation amyloid plaques. In this review, we discussed significant shared mechanisms between AD and diabetes and we also provided therapeutic avenues for diabetes and AD. This article is part of a Special Issue entitled: Oxidative Stress and Mitochondrial Quality in Diabetes/Obesity and Critical Illness Spectrum of Diseases - edited by P. Hemachandra Reddy.&quot;,&quot;publisher&quot;:&quot;Elsevier&quot;,&quot;issue&quot;:&quot;5&quot;,&quot;volume&quot;:&quot;1863&quot;},&quot;isTemporary&quot;:false}]},{&quot;citationID&quot;:&quot;MENDELEY_CITATION_d756b1d9-346f-414a-bd33-7e7b5b6b8824&quot;,&quot;properties&quot;:{&quot;noteIndex&quot;:0},&quot;isEdited&quot;:false,&quot;manualOverride&quot;:{&quot;isManuallyOverridden&quot;:false,&quot;citeprocText&quot;:&quot;(J.L. Kandimalla et al., 2012)&quot;,&quot;manualOverrideText&quot;:&quot;&quot;},&quot;citationTag&quot;:&quot;MENDELEY_CITATION_v3_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&quot;,&quot;citationItems&quot;:[{&quot;id&quot;:&quot;668c12ce-b5c5-33a0-8eb6-30d9e9ad8763&quot;,&quot;itemData&quot;:{&quot;type&quot;:&quot;article-journal&quot;,&quot;id&quot;:&quot;668c12ce-b5c5-33a0-8eb6-30d9e9ad8763&quot;,&quot;title&quot;:&quot;Apo-E4 Allele in Conjunction with A&amp;#946;42 and Tau in CSF: Biomarker for Alzheimers Disease&quot;,&quot;groupId&quot;:&quot;0426c3e1-6d28-326a-8410-5ba2185c4c1b&quot;,&quot;author&quot;:[{&quot;family&quot;:&quot;J.L. Kandimalla&quot;,&quot;given&quot;:&quot;R.&quot;,&quot;parse-names&quot;:false,&quot;dropping-particle&quot;:&quot;&quot;,&quot;non-dropping-particle&quot;:&quot;&quot;},{&quot;family&quot;:&quot;Prabhakar&quot;,&quot;given&quot;:&quot;S.&quot;,&quot;parse-names&quot;:false,&quot;dropping-particle&quot;:&quot;&quot;,&quot;non-dropping-particle&quot;:&quot;&quot;},{&quot;family&quot;:&quot;K. Binukumar&quot;,&quot;given&quot;:&quot;B.&quot;,&quot;parse-names&quot;:false,&quot;dropping-particle&quot;:&quot;&quot;,&quot;non-dropping-particle&quot;:&quot;&quot;},{&quot;family&quot;:&quot;Y. Wani&quot;,&quot;given&quot;:&quot;W.&quot;,&quot;parse-names&quot;:false,&quot;dropping-particle&quot;:&quot;&quot;,&quot;non-dropping-particle&quot;:&quot;&quot;},{&quot;family&quot;:&quot;Gupta&quot;,&quot;given&quot;:&quot;N.&quot;,&quot;parse-names&quot;:false,&quot;dropping-particle&quot;:&quot;&quot;,&quot;non-dropping-particle&quot;:&quot;&quot;},{&quot;family&quot;:&quot;R. Sharma&quot;,&quot;given&quot;:&quot;D.&quot;,&quot;parse-names&quot;:false,&quot;dropping-particle&quot;:&quot;&quot;,&quot;non-dropping-particle&quot;:&quot;&quot;},{&quot;family&quot;:&quot;Sunkaria&quot;,&quot;given&quot;:&quot;A.&quot;,&quot;parse-names&quot;:false,&quot;dropping-particle&quot;:&quot;&quot;,&quot;non-dropping-particle&quot;:&quot;&quot;},{&quot;family&quot;:&quot;K. Grover&quot;,&quot;given&quot;:&quot;V.&quot;,&quot;parse-names&quot;:false,&quot;dropping-particle&quot;:&quot;&quot;,&quot;non-dropping-particle&quot;:&quot;&quot;},{&quot;family&quot;:&quot;Bhardwaj&quot;,&quot;given&quot;:&quot;N.&quot;,&quot;parse-names&quot;:false,&quot;dropping-particle&quot;:&quot;&quot;,&quot;non-dropping-particle&quot;:&quot;&quot;},{&quot;family&quot;:&quot;Jain&quot;,&quot;given&quot;:&quot;K.&quot;,&quot;parse-names&quot;:false,&quot;dropping-particle&quot;:&quot;&quot;,&quot;non-dropping-particle&quot;:&quot;&quot;},{&quot;family&quot;:&quot;D. Gill&quot;,&quot;given&quot;:&quot;K.&quot;,&quot;parse-names&quot;:false,&quot;dropping-particle&quot;:&quot;&quot;,&quot;non-dropping-particle&quot;:&quot;&quot;}],&quot;container-title&quot;:&quot;Current Alzheimer Research&quot;,&quot;container-title-short&quot;:&quot;Curr Alzheimer Res&quot;,&quot;accessed&quot;:{&quot;date-parts&quot;:[[2024,5,8]]},&quot;DOI&quot;:&quot;10.2174/156720511795256071&quot;,&quot;ISSN&quot;:&quot;15672050&quot;,&quot;PMID&quot;:&quot;21222606&quot;,&quot;issued&quot;:{&quot;date-parts&quot;:[[2012,4,25]]},&quot;page&quot;:&quot;187-196&quot;,&quot;abstract&quot;:&quot;The objective of this study was to elucidate an association between Apo- Eε4 allele and CSF biomarkers Aβ42 and tau for the diagnosis of Alzheimer's Disease (AD) patients. Aβ42 and tau protein concentrations in CSF were measured by using ELISA assays. The levels of Aβ42 were found to be decreased where as tau levels increased in AD patients. Moreover in AD patients Apo-Eε4 allele carriers have shown low Aβ42 levels (328.86 ± 99.0 pg/ml) compared to Apo-Eε4 allele non-carriers (367.52 ± 5 7.37 pg/ml), while tau levels were higher in Apo-Eε4 allele carriers (511 ± 44.67 pg/ml) compared to Apo-Eε4 allele non-carriers (503.75 ± 41.08 pg/ml). Combination of Aβ42 and tau resulted in sensitivity of 75.38% and specificity of 94.82% and diagnostic accuracy of 84.30% for AD compared with the controls. Therefore low Aβ42 and elevated tau concentrations in CSF may prove to be a better diagnostic marker for AD along with the Apo-Eε4 allele.&quot;,&quot;publisher&quot;:&quot;Bentham Science Publishers Ltd.&quot;,&quot;issue&quot;:&quot;2&quot;,&quot;volume&quot;:&quot;8&quot;},&quot;isTemporary&quot;:false}]},{&quot;citationID&quot;:&quot;MENDELEY_CITATION_4e0a46eb-5b31-40a7-8762-6bd829b4acdb&quot;,&quot;properties&quot;:{&quot;noteIndex&quot;:0},&quot;isEdited&quot;:false,&quot;manualOverride&quot;:{&quot;isManuallyOverridden&quot;:false,&quot;citeprocText&quot;:&quot;(Goate et al., 1991)&quot;,&quot;manualOverrideText&quot;:&quot;&quot;},&quot;citationTag&quot;:&quot;MENDELEY_CITATION_v3_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&quot;,&quot;citationItems&quot;:[{&quot;id&quot;:&quot;be2e9c4e-b7ec-33e9-9452-842c66f62756&quot;,&quot;itemData&quot;:{&quot;type&quot;:&quot;article-journal&quot;,&quot;id&quot;:&quot;be2e9c4e-b7ec-33e9-9452-842c66f62756&quot;,&quot;title&quot;:&quot;Segregation of a missense mutation in the amyloid precursor protein gene with familial Alzheimer's disease&quot;,&quot;groupId&quot;:&quot;0426c3e1-6d28-326a-8410-5ba2185c4c1b&quot;,&quot;author&quot;:[{&quot;family&quot;:&quot;Goate&quot;,&quot;given&quot;:&quot;Alison&quot;,&quot;parse-names&quot;:false,&quot;dropping-particle&quot;:&quot;&quot;,&quot;non-dropping-particle&quot;:&quot;&quot;},{&quot;family&quot;:&quot;Chartier-Harlin&quot;,&quot;given&quot;:&quot;Marie Christine&quot;,&quot;parse-names&quot;:false,&quot;dropping-particle&quot;:&quot;&quot;,&quot;non-dropping-particle&quot;:&quot;&quot;},{&quot;family&quot;:&quot;Mullan&quot;,&quot;given&quot;:&quot;Mike&quot;,&quot;parse-names&quot;:false,&quot;dropping-particle&quot;:&quot;&quot;,&quot;non-dropping-particle&quot;:&quot;&quot;},{&quot;family&quot;:&quot;Brown&quot;,&quot;given&quot;:&quot;Jeremy&quot;,&quot;parse-names&quot;:false,&quot;dropping-particle&quot;:&quot;&quot;,&quot;non-dropping-particle&quot;:&quot;&quot;},{&quot;family&quot;:&quot;Crawford&quot;,&quot;given&quot;:&quot;Fiona&quot;,&quot;parse-names&quot;:false,&quot;dropping-particle&quot;:&quot;&quot;,&quot;non-dropping-particle&quot;:&quot;&quot;},{&quot;family&quot;:&quot;Fidani&quot;,&quot;given&quot;:&quot;Liana&quot;,&quot;parse-names&quot;:false,&quot;dropping-particle&quot;:&quot;&quot;,&quot;non-dropping-particle&quot;:&quot;&quot;},{&quot;family&quot;:&quot;Giuffra&quot;,&quot;given&quot;:&quot;Luis&quot;,&quot;parse-names&quot;:false,&quot;dropping-particle&quot;:&quot;&quot;,&quot;non-dropping-particle&quot;:&quot;&quot;},{&quot;family&quot;:&quot;Haynes&quot;,&quot;given&quot;:&quot;Andrew&quot;,&quot;parse-names&quot;:false,&quot;dropping-particle&quot;:&quot;&quot;,&quot;non-dropping-particle&quot;:&quot;&quot;},{&quot;family&quot;:&quot;Irving&quot;,&quot;given&quot;:&quot;Nick&quot;,&quot;parse-names&quot;:false,&quot;dropping-particle&quot;:&quot;&quot;,&quot;non-dropping-particle&quot;:&quot;&quot;},{&quot;family&quot;:&quot;James&quot;,&quot;given&quot;:&quot;Louise&quot;,&quot;parse-names&quot;:false,&quot;dropping-particle&quot;:&quot;&quot;,&quot;non-dropping-particle&quot;:&quot;&quot;},{&quot;family&quot;:&quot;Mant&quot;,&quot;given&quot;:&quot;Rebecca&quot;,&quot;parse-names&quot;:false,&quot;dropping-particle&quot;:&quot;&quot;,&quot;non-dropping-particle&quot;:&quot;&quot;},{&quot;family&quot;:&quot;Newton&quot;,&quot;given&quot;:&quot;Phillippa&quot;,&quot;parse-names&quot;:false,&quot;dropping-particle&quot;:&quot;&quot;,&quot;non-dropping-particle&quot;:&quot;&quot;},{&quot;family&quot;:&quot;Rooke&quot;,&quot;given&quot;:&quot;Karen&quot;,&quot;parse-names&quot;:false,&quot;dropping-particle&quot;:&quot;&quot;,&quot;non-dropping-particle&quot;:&quot;&quot;},{&quot;family&quot;:&quot;Roques&quot;,&quot;given&quot;:&quot;Penelope&quot;,&quot;parse-names&quot;:false,&quot;dropping-particle&quot;:&quot;&quot;,&quot;non-dropping-particle&quot;:&quot;&quot;},{&quot;family&quot;:&quot;Talbot&quot;,&quot;given&quot;:&quot;Chris&quot;,&quot;parse-names&quot;:false,&quot;dropping-particle&quot;:&quot;&quot;,&quot;non-dropping-particle&quot;:&quot;&quot;},{&quot;family&quot;:&quot;Pericak-Vance&quot;,&quot;given&quot;:&quot;Margaret&quot;,&quot;parse-names&quot;:false,&quot;dropping-particle&quot;:&quot;&quot;,&quot;non-dropping-particle&quot;:&quot;&quot;},{&quot;family&quot;:&quot;Roses&quot;,&quot;given&quot;:&quot;Alien&quot;,&quot;parse-names&quot;:false,&quot;dropping-particle&quot;:&quot;&quot;,&quot;non-dropping-particle&quot;:&quot;&quot;},{&quot;family&quot;:&quot;Williamson&quot;,&quot;given&quot;:&quot;Robert&quot;,&quot;parse-names&quot;:false,&quot;dropping-particle&quot;:&quot;&quot;,&quot;non-dropping-particle&quot;:&quot;&quot;},{&quot;family&quot;:&quot;Rossor&quot;,&quot;given&quot;:&quot;Martin&quot;,&quot;parse-names&quot;:false,&quot;dropping-particle&quot;:&quot;&quot;,&quot;non-dropping-particle&quot;:&quot;&quot;},{&quot;family&quot;:&quot;Owen&quot;,&quot;given&quot;:&quot;Mike&quot;,&quot;parse-names&quot;:false,&quot;dropping-particle&quot;:&quot;&quot;,&quot;non-dropping-particle&quot;:&quot;&quot;},{&quot;family&quot;:&quot;Hardy&quot;,&quot;given&quot;:&quot;John&quot;,&quot;parse-names&quot;:false,&quot;dropping-particle&quot;:&quot;&quot;,&quot;non-dropping-particle&quot;:&quot;&quot;}],&quot;container-title&quot;:&quot;Nature 1991 349:6311&quot;,&quot;accessed&quot;:{&quot;date-parts&quot;:[[2024,5,8]]},&quot;DOI&quot;:&quot;10.1038/349704a0&quot;,&quot;ISSN&quot;:&quot;1476-4687&quot;,&quot;PMID&quot;:&quot;1671712&quot;,&quot;URL&quot;:&quot;https://www.nature.com/articles/349704a0&quot;,&quot;issued&quot;:{&quot;date-parts&quot;:[[1991]]},&quot;page&quot;:&quot;704-706&quot;,&quot;abstract&quot;:&quot;A LOCUS segregating with familial Alzheimer's disease (AD) has been mapped to chromosome 21 (ref. 1), close to the amyloid precursor protein (APP) gene2–5. Recombinants between the APP gene and the AD locus have been reported6–8 which seemed to exclude it as the site of the mutation causing familial AD. But recent genetic analysis of a large number of AD families has demonstrated that the disease is heterogeneous9. Families with late-onset AD do not show linkage to chromosome 21 markers9,10. Some families with early-onset AD show linkage to chromosome 21 markers, but some do not8,9,11. This has led to the suggestion that there is non-allelic genetic heterogeneity even within early onset familial AD8,9. To avoid the problems that heterogeneity poses for genetic analysis, we have examined the cosegregation of AD and markers along the long arm of chromosome 21 in a single family with AD confirmed by autopsy. Here we demonstrate that in this kindred, which shows linkage to chromosome 21 markers, there is a point mutation in the APP gene. This mutation causes an amino-acid substitution (Val→Ile) close to the carboxy terminus of the β-amyloid peptide. Screening other cases of familial AD revealed a second unrelated family in which this variant occurs. This suggests that some cases of AD could be caused by mutations in the APP gene.&quot;,&quot;publisher&quot;:&quot;Nature Publishing Group&quot;,&quot;issue&quot;:&quot;6311&quot;,&quot;volume&quot;:&quot;349&quot;},&quot;isTemporary&quot;:false}]},{&quot;citationID&quot;:&quot;MENDELEY_CITATION_b26690f8-9988-4150-a0f3-71c67a0f341a&quot;,&quot;properties&quot;:{&quot;noteIndex&quot;:0},&quot;isEdited&quot;:false,&quot;manualOverride&quot;:{&quot;isManuallyOverridden&quot;:false,&quot;citeprocText&quot;:&quot;(Levy-Lahad et al., 1995)&quot;,&quot;manualOverrideText&quot;:&quot;&quot;},&quot;citationTag&quot;:&quot;MENDELEY_CITATION_v3_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&quot;,&quot;citationItems&quot;:[{&quot;id&quot;:&quot;147a4a6d-93ee-38ce-88d6-d152024bad07&quot;,&quot;itemData&quot;:{&quot;type&quot;:&quot;article-journal&quot;,&quot;id&quot;:&quot;147a4a6d-93ee-38ce-88d6-d152024bad07&quot;,&quot;title&quot;:&quot;Candidate gene for the chromosome 1 familial Alzheimer's disease locus&quot;,&quot;groupId&quot;:&quot;0426c3e1-6d28-326a-8410-5ba2185c4c1b&quot;,&quot;author&quot;:[{&quot;family&quot;:&quot;Levy-Lahad&quot;,&quot;given&quot;:&quot;Ephrat&quot;,&quot;parse-names&quot;:false,&quot;dropping-particle&quot;:&quot;&quot;,&quot;non-dropping-particle&quot;:&quot;&quot;},{&quot;family&quot;:&quot;Wasco&quot;,&quot;given&quot;:&quot;Wilma&quot;,&quot;parse-names&quot;:false,&quot;dropping-particle&quot;:&quot;&quot;,&quot;non-dropping-particle&quot;:&quot;&quot;},{&quot;family&quot;:&quot;Poorkaj&quot;,&quot;given&quot;:&quot;Parvoneh&quot;,&quot;parse-names&quot;:false,&quot;dropping-particle&quot;:&quot;&quot;,&quot;non-dropping-particle&quot;:&quot;&quot;},{&quot;family&quot;:&quot;Romano&quot;,&quot;given&quot;:&quot;Donna M.&quot;,&quot;parse-names&quot;:false,&quot;dropping-particle&quot;:&quot;&quot;,&quot;non-dropping-particle&quot;:&quot;&quot;},{&quot;family&quot;:&quot;Oshima&quot;,&quot;given&quot;:&quot;Junko&quot;,&quot;parse-names&quot;:false,&quot;dropping-particle&quot;:&quot;&quot;,&quot;non-dropping-particle&quot;:&quot;&quot;},{&quot;family&quot;:&quot;Pettingell&quot;,&quot;given&quot;:&quot;Warren H.&quot;,&quot;parse-names&quot;:false,&quot;dropping-particle&quot;:&quot;&quot;,&quot;non-dropping-particle&quot;:&quot;&quot;},{&quot;family&quot;:&quot;Yu&quot;,&quot;given&quot;:&quot;Chang En&quot;,&quot;parse-names&quot;:false,&quot;dropping-particle&quot;:&quot;&quot;,&quot;non-dropping-particle&quot;:&quot;&quot;},{&quot;family&quot;:&quot;Jondro&quot;,&quot;given&quot;:&quot;Paul D.&quot;,&quot;parse-names&quot;:false,&quot;dropping-particle&quot;:&quot;&quot;,&quot;non-dropping-particle&quot;:&quot;&quot;},{&quot;family&quot;:&quot;Schmidt&quot;,&quot;given&quot;:&quot;Stephen D.&quot;,&quot;parse-names&quot;:false,&quot;dropping-particle&quot;:&quot;&quot;,&quot;non-dropping-particle&quot;:&quot;&quot;},{&quot;family&quot;:&quot;Wang&quot;,&quot;given&quot;:&quot;Kai&quot;,&quot;parse-names&quot;:false,&quot;dropping-particle&quot;:&quot;&quot;,&quot;non-dropping-particle&quot;:&quot;&quot;},{&quot;family&quot;:&quot;Crowley&quot;,&quot;given&quot;:&quot;Annette C.&quot;,&quot;parse-names&quot;:false,&quot;dropping-particle&quot;:&quot;&quot;,&quot;non-dropping-particle&quot;:&quot;&quot;},{&quot;family&quot;:&quot;Fu&quot;,&quot;given&quot;:&quot;Ying Hui&quot;,&quot;parse-names&quot;:false,&quot;dropping-particle&quot;:&quot;&quot;,&quot;non-dropping-particle&quot;:&quot;&quot;},{&quot;family&quot;:&quot;Guenette&quot;,&quot;given&quot;:&quot;Suzanne Y.&quot;,&quot;parse-names&quot;:false,&quot;dropping-particle&quot;:&quot;&quot;,&quot;non-dropping-particle&quot;:&quot;&quot;},{&quot;family&quot;:&quot;Galas&quot;,&quot;given&quot;:&quot;David&quot;,&quot;parse-names&quot;:false,&quot;dropping-particle&quot;:&quot;&quot;,&quot;non-dropping-particle&quot;:&quot;&quot;},{&quot;family&quot;:&quot;Nemens&quot;,&quot;given&quot;:&quot;Ellen&quot;,&quot;parse-names&quot;:false,&quot;dropping-particle&quot;:&quot;&quot;,&quot;non-dropping-particle&quot;:&quot;&quot;},{&quot;family&quot;:&quot;Wijsman&quot;,&quot;given&quot;:&quot;Ellen M.&quot;,&quot;parse-names&quot;:false,&quot;dropping-particle&quot;:&quot;&quot;,&quot;non-dropping-particle&quot;:&quot;&quot;},{&quot;family&quot;:&quot;Bird&quot;,&quot;given&quot;:&quot;Thomas D.&quot;,&quot;parse-names&quot;:false,&quot;dropping-particle&quot;:&quot;&quot;,&quot;non-dropping-particle&quot;:&quot;&quot;},{&quot;family&quot;:&quot;Schellenberg&quot;,&quot;given&quot;:&quot;Gerard D.&quot;,&quot;parse-names&quot;:false,&quot;dropping-particle&quot;:&quot;&quot;,&quot;non-dropping-particle&quot;:&quot;&quot;},{&quot;family&quot;:&quot;Tanzi&quot;,&quot;given&quot;:&quot;Rudolph E.&quot;,&quot;parse-names&quot;:false,&quot;dropping-particle&quot;:&quot;&quot;,&quot;non-dropping-particle&quot;:&quot;&quot;}],&quot;container-title&quot;:&quot;Science (New York, N.Y.)&quot;,&quot;container-title-short&quot;:&quot;Science&quot;,&quot;accessed&quot;:{&quot;date-parts&quot;:[[2024,5,8]]},&quot;DOI&quot;:&quot;10.1126/SCIENCE.7638622&quot;,&quot;ISSN&quot;:&quot;0036-8075&quot;,&quot;PMID&quot;:&quot;7638622&quot;,&quot;URL&quot;:&quot;https://pubmed.ncbi.nlm.nih.gov/7638622/&quot;,&quot;issued&quot;:{&quot;date-parts&quot;:[[1995]]},&quot;page&quot;:&quot;973-977&quot;,&quot;abstract&quot;:&quot;A candidate gene for the chromosome 1 Alzheimer's disease (AD) locus was identified (STM2). The predicted amino acid sequence for STM2 is homologous to that of the recently cloned chromosome 14 AD gene (S182). A point mutation in STM2, resulting in the substitution of an isoleucine for an asparagine (N141I), was identified in affected people from Volga German AD kindreds. This N141I mutation occurs at an amino acid residue that is conserved in human S182 and in the mouse S182 homolog. The presence of missense mutations in AD subjects in two highly similar genes strongly supports the hypothesis that mutations in both are pathogenic.&quot;,&quot;publisher&quot;:&quot;Science&quot;,&quot;issue&quot;:&quot;5226&quot;,&quot;volume&quot;:&quot;269&quot;},&quot;isTemporary&quot;:false}]},{&quot;citationID&quot;:&quot;MENDELEY_CITATION_ad41af35-e6dc-4e08-91ea-6d8c0361e951&quot;,&quot;properties&quot;:{&quot;noteIndex&quot;:0},&quot;isEdited&quot;:false,&quot;manualOverride&quot;:{&quot;isManuallyOverridden&quot;:false,&quot;citeprocText&quot;:&quot;(Rogaev et al., 1995)&quot;,&quot;manualOverrideText&quot;:&quot;&quot;},&quot;citationTag&quot;:&quot;MENDELEY_CITATION_v3_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&quot;,&quot;citationItems&quot;:[{&quot;id&quot;:&quot;27b17be5-b3e5-3702-acb9-0da621f57a90&quot;,&quot;itemData&quot;:{&quot;type&quot;:&quot;article-journal&quot;,&quot;id&quot;:&quot;27b17be5-b3e5-3702-acb9-0da621f57a90&quot;,&quot;title&quot;:&quot;Familial Alzheimer's disease in kindreds with missense mutations in a gene on chromosome 1 related to the Alzheimer's disease type 3 gene&quot;,&quot;groupId&quot;:&quot;0426c3e1-6d28-326a-8410-5ba2185c4c1b&quot;,&quot;author&quot;:[{&quot;family&quot;:&quot;Rogaev&quot;,&quot;given&quot;:&quot;E. I.&quot;,&quot;parse-names&quot;:false,&quot;dropping-particle&quot;:&quot;&quot;,&quot;non-dropping-particle&quot;:&quot;&quot;},{&quot;family&quot;:&quot;Sherrington&quot;,&quot;given&quot;:&quot;R.&quot;,&quot;parse-names&quot;:false,&quot;dropping-particle&quot;:&quot;&quot;,&quot;non-dropping-particle&quot;:&quot;&quot;},{&quot;family&quot;:&quot;Rogaeva&quot;,&quot;given&quot;:&quot;E. A.&quot;,&quot;parse-names&quot;:false,&quot;dropping-particle&quot;:&quot;&quot;,&quot;non-dropping-particle&quot;:&quot;&quot;},{&quot;family&quot;:&quot;Levesque&quot;,&quot;given&quot;:&quot;G.&quot;,&quot;parse-names&quot;:false,&quot;dropping-particle&quot;:&quot;&quot;,&quot;non-dropping-particle&quot;:&quot;&quot;},{&quot;family&quot;:&quot;Ikeda&quot;,&quot;given&quot;:&quot;M.&quot;,&quot;parse-names&quot;:false,&quot;dropping-particle&quot;:&quot;&quot;,&quot;non-dropping-particle&quot;:&quot;&quot;},{&quot;family&quot;:&quot;Liang&quot;,&quot;given&quot;:&quot;Y.&quot;,&quot;parse-names&quot;:false,&quot;dropping-particle&quot;:&quot;&quot;,&quot;non-dropping-particle&quot;:&quot;&quot;},{&quot;family&quot;:&quot;Chi&quot;,&quot;given&quot;:&quot;H.&quot;,&quot;parse-names&quot;:false,&quot;dropping-particle&quot;:&quot;&quot;,&quot;non-dropping-particle&quot;:&quot;&quot;},{&quot;family&quot;:&quot;Lin&quot;,&quot;given&quot;:&quot;C.&quot;,&quot;parse-names&quot;:false,&quot;dropping-particle&quot;:&quot;&quot;,&quot;non-dropping-particle&quot;:&quot;&quot;},{&quot;family&quot;:&quot;Holman&quot;,&quot;given&quot;:&quot;K.&quot;,&quot;parse-names&quot;:false,&quot;dropping-particle&quot;:&quot;&quot;,&quot;non-dropping-particle&quot;:&quot;&quot;},{&quot;family&quot;:&quot;Tsuda&quot;,&quot;given&quot;:&quot;T.&quot;,&quot;parse-names&quot;:false,&quot;dropping-particle&quot;:&quot;&quot;,&quot;non-dropping-particle&quot;:&quot;&quot;},{&quot;family&quot;:&quot;Mar&quot;,&quot;given&quot;:&quot;L.&quot;,&quot;parse-names&quot;:false,&quot;dropping-particle&quot;:&quot;&quot;,&quot;non-dropping-particle&quot;:&quot;&quot;},{&quot;family&quot;:&quot;Sorbi&quot;,&quot;given&quot;:&quot;S.&quot;,&quot;parse-names&quot;:false,&quot;dropping-particle&quot;:&quot;&quot;,&quot;non-dropping-particle&quot;:&quot;&quot;},{&quot;family&quot;:&quot;Nacmias&quot;,&quot;given&quot;:&quot;B.&quot;,&quot;parse-names&quot;:false,&quot;dropping-particle&quot;:&quot;&quot;,&quot;non-dropping-particle&quot;:&quot;&quot;},{&quot;family&quot;:&quot;Piacentini&quot;,&quot;given&quot;:&quot;S.&quot;,&quot;parse-names&quot;:false,&quot;dropping-particle&quot;:&quot;&quot;,&quot;non-dropping-particle&quot;:&quot;&quot;},{&quot;family&quot;:&quot;Amaducci&quot;,&quot;given&quot;:&quot;L.&quot;,&quot;parse-names&quot;:false,&quot;dropping-particle&quot;:&quot;&quot;,&quot;non-dropping-particle&quot;:&quot;&quot;},{&quot;family&quot;:&quot;Chumakov&quot;,&quot;given&quot;:&quot;I.&quot;,&quot;parse-names&quot;:false,&quot;dropping-particle&quot;:&quot;&quot;,&quot;non-dropping-particle&quot;:&quot;&quot;},{&quot;family&quot;:&quot;Cohen&quot;,&quot;given&quot;:&quot;D.&quot;,&quot;parse-names&quot;:false,&quot;dropping-particle&quot;:&quot;&quot;,&quot;non-dropping-particle&quot;:&quot;&quot;},{&quot;family&quot;:&quot;Lannfelt&quot;,&quot;given&quot;:&quot;L.&quot;,&quot;parse-names&quot;:false,&quot;dropping-particle&quot;:&quot;&quot;,&quot;non-dropping-particle&quot;:&quot;&quot;},{&quot;family&quot;:&quot;Fraser&quot;,&quot;given&quot;:&quot;P. E.&quot;,&quot;parse-names&quot;:false,&quot;dropping-particle&quot;:&quot;&quot;,&quot;non-dropping-particle&quot;:&quot;&quot;},{&quot;family&quot;:&quot;Rommens&quot;,&quot;given&quot;:&quot;J. M.&quot;,&quot;parse-names&quot;:false,&quot;dropping-particle&quot;:&quot;&quot;,&quot;non-dropping-particle&quot;:&quot;&quot;},{&quot;family&quot;:&quot;George-Hyslop&quot;,&quot;given&quot;:&quot;P. H.St&quot;,&quot;parse-names&quot;:false,&quot;dropping-particle&quot;:&quot;&quot;,&quot;non-dropping-particle&quot;:&quot;&quot;}],&quot;container-title&quot;:&quot;Nature 1995 376:6543&quot;,&quot;accessed&quot;:{&quot;date-parts&quot;:[[2024,5,8]]},&quot;DOI&quot;:&quot;10.1038/376775a0&quot;,&quot;ISSN&quot;:&quot;1476-4687&quot;,&quot;PMID&quot;:&quot;7651536&quot;,&quot;URL&quot;:&quot;https://www.nature.com/articles/376775a0&quot;,&quot;issued&quot;:{&quot;date-parts&quot;:[[1995]]},&quot;page&quot;:&quot;775-778&quot;,&quot;abstract&quot;:&quot;WE report the cloning of a novel gene (E5-1) encoded on chromosome 1 which has substantial nucleotide and amino-acid sequence similarity to the S182 gene on chromosome 14q24.3. Mutations, including three new missense mutations in the S182 gene, are associated with the AD3 subtype of early-onset familial Alzheimer's disease (AD)1. Both the E5-1 and the S182 proteins are predicted to be integral membrane proteins with seven membrane-spanning domains, and a large exposed loop between the sixth and seventh transmembrane domains. Analysis of the nucleotide sequence of the open reading frame (ORF) of the E5-1 gene led to the discovery of two missense substitutions at conserved amino-acid residues in affected members of pedigrees with a form of familial AD that has a later age of onset than the AD3 subtype (50–70 years versus 30–60 years for AD3). These observations imply that the E5-1 gene on chromosome 1 and the S182 gene on chromosome 14q24.3 are members of a family of genes (presenilins) with related functions, and indicates that mutations in conserved residues of E5-1 could also play a role in the genesis of AD. Our results also indicate that still other AD susceptibility genes exist.&quot;,&quot;publisher&quot;:&quot;Nature Publishing Group&quot;,&quot;issue&quot;:&quot;6543&quot;,&quot;volume&quot;:&quot;376&quot;},&quot;isTemporary&quot;:false}]},{&quot;citationID&quot;:&quot;MENDELEY_CITATION_cce8f17a-78d8-44e1-9dd2-c6092ee482d1&quot;,&quot;properties&quot;:{&quot;noteIndex&quot;:0},&quot;isEdited&quot;:false,&quot;manualOverride&quot;:{&quot;isManuallyOverridden&quot;:false,&quot;citeprocText&quot;:&quot;(Yang &amp;#38; Song, 2013)&quot;,&quot;manualOverrideText&quot;:&quot;&quot;},&quot;citationTag&quot;:&quot;MENDELEY_CITATION_v3_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&quot;,&quot;citationItems&quot;:[{&quot;id&quot;:&quot;9e088f49-cadd-3aee-b974-ee01dfc71dfb&quot;,&quot;itemData&quot;:{&quot;type&quot;:&quot;article-journal&quot;,&quot;id&quot;:&quot;9e088f49-cadd-3aee-b974-ee01dfc71dfb&quot;,&quot;title&quot;:&quot;Molecular links between Alzheimer’s disease and diabetes mellitus&quot;,&quot;groupId&quot;:&quot;0426c3e1-6d28-326a-8410-5ba2185c4c1b&quot;,&quot;author&quot;:[{&quot;family&quot;:&quot;Yang&quot;,&quot;given&quot;:&quot;Y.&quot;,&quot;parse-names&quot;:false,&quot;dropping-particle&quot;:&quot;&quot;,&quot;non-dropping-particle&quot;:&quot;&quot;},{&quot;family&quot;:&quot;Song&quot;,&quot;given&quot;:&quot;W.&quot;,&quot;parse-names&quot;:false,&quot;dropping-particle&quot;:&quot;&quot;,&quot;non-dropping-particle&quot;:&quot;&quot;}],&quot;container-title&quot;:&quot;Neuroscience&quot;,&quot;container-title-short&quot;:&quot;Neuroscience&quot;,&quot;accessed&quot;:{&quot;date-parts&quot;:[[2024,5,8]]},&quot;DOI&quot;:&quot;10.1016/J.NEUROSCIENCE.2013.07.009&quot;,&quot;ISSN&quot;:&quot;0306-4522&quot;,&quot;PMID&quot;:&quot;23867771&quot;,&quot;issued&quot;:{&quot;date-parts&quot;:[[2013,10,10]]},&quot;page&quot;:&quot;140-150&quot;,&quot;abstract&quot;:&quot;Substantial epidemiological evidence shows an increased risk for developing Alzheimer's disease (AD) in people with diabetes. Yet the underlying molecular mechanisms still remain to be elucidated. This article reviews the current studies on common pathological processes of Alzheimer's disease and diabetes with particular focus on potential mechanisms through which diabetes affects the initiation and progression of Alzheimer's disease. Impairment of insulin signaling, inflammation, oxidative stress, mitochondrial dysfunction, advanced glycation end products, APOE?4 and cholesterol appear to be important mediators and are likely to act synergistically in promoting AD pathology. © 2013 Elsevier Ltd.&quot;,&quot;publisher&quot;:&quot;Pergamon&quot;,&quot;volume&quot;:&quot;250&quot;},&quot;isTemporary&quot;:false}]},{&quot;citationID&quot;:&quot;MENDELEY_CITATION_f8ef7767-0ae3-46bb-9a53-0d4e429815a2&quot;,&quot;properties&quot;:{&quot;noteIndex&quot;:0},&quot;isEdited&quot;:false,&quot;manualOverride&quot;:{&quot;isManuallyOverridden&quot;:false,&quot;citeprocText&quot;:&quot;(Davies et al., 2015)&quot;,&quot;manualOverrideText&quot;:&quot;&quot;},&quot;citationTag&quot;:&quot;MENDELEY_CITATION_v3_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&quot;,&quot;citationItems&quot;:[{&quot;id&quot;:&quot;d77ead03-d45b-391f-b98c-11a715af86d6&quot;,&quot;itemData&quot;:{&quot;type&quot;:&quot;article-journal&quot;,&quot;id&quot;:&quot;d77ead03-d45b-391f-b98c-11a715af86d6&quot;,&quot;title&quot;:&quot;ChEMBL web services: streamlining access to drug discovery data and utilities&quot;,&quot;groupId&quot;:&quot;0426c3e1-6d28-326a-8410-5ba2185c4c1b&quot;,&quot;author&quot;:[{&quot;family&quot;:&quot;Davies&quot;,&quot;given&quot;:&quot;Mark&quot;,&quot;parse-names&quot;:false,&quot;dropping-particle&quot;:&quot;&quot;,&quot;non-dropping-particle&quot;:&quot;&quot;},{&quot;family&quot;:&quot;Nowotka&quot;,&quot;given&quot;:&quot;Michał&quot;,&quot;parse-names&quot;:false,&quot;dropping-particle&quot;:&quot;&quot;,&quot;non-dropping-particle&quot;:&quot;&quot;},{&quot;family&quot;:&quot;Papadatos&quot;,&quot;given&quot;:&quot;George&quot;,&quot;parse-names&quot;:false,&quot;dropping-particle&quot;:&quot;&quot;,&quot;non-dropping-particle&quot;:&quot;&quot;},{&quot;family&quot;:&quot;Dedman&quot;,&quot;given&quot;:&quot;Nathan&quot;,&quot;parse-names&quot;:false,&quot;dropping-particle&quot;:&quot;&quot;,&quot;non-dropping-particle&quot;:&quot;&quot;},{&quot;family&quot;:&quot;Gaulton&quot;,&quot;given&quot;:&quot;Anna&quot;,&quot;parse-names&quot;:false,&quot;dropping-particle&quot;:&quot;&quot;,&quot;non-dropping-particle&quot;:&quot;&quot;},{&quot;family&quot;:&quot;Atkinson&quot;,&quot;given&quot;:&quot;Francis&quot;,&quot;parse-names&quot;:false,&quot;dropping-particle&quot;:&quot;&quot;,&quot;non-dropping-particle&quot;:&quot;&quot;},{&quot;family&quot;:&quot;Bellis&quot;,&quot;given&quot;:&quot;Louisa&quot;,&quot;parse-names&quot;:false,&quot;dropping-particle&quot;:&quot;&quot;,&quot;non-dropping-particle&quot;:&quot;&quot;},{&quot;family&quot;:&quot;Overington&quot;,&quot;given&quot;:&quot;John P.&quot;,&quot;parse-names&quot;:false,&quot;dropping-particle&quot;:&quot;&quot;,&quot;non-dropping-particle&quot;:&quot;&quot;}],&quot;container-title&quot;:&quot;Nucleic Acids Research&quot;,&quot;container-title-short&quot;:&quot;Nucleic Acids Res&quot;,&quot;accessed&quot;:{&quot;date-parts&quot;:[[2024,5,4]]},&quot;DOI&quot;:&quot;10.1093/NAR/GKV352&quot;,&quot;ISSN&quot;:&quot;13624962&quot;,&quot;PMID&quot;:&quot;25883136&quot;,&quot;URL&quot;:&quot;/pmc/articles/PMC4489243/&quot;,&quot;issued&quot;:{&quot;date-parts&quot;:[[2015,7,7]]},&quot;page&quot;:&quot;W612&quot;,&quot;abstract&quot;:&quot;ChEMBL is now a well-established resource in the fields of drug discovery and medicinal chemistry research. The ChEMBL database curates and stores standardized bioactivity, molecule, target and drug data extracted from multiple sources, including the primary medicinal chemistry literature. Programmatic access to ChEMBL data has been improved by a recent update to the ChEMBL web services (version 2.0.x, https://www.ebi.ac.uk/chembl/api/data/docs), which exposes significantly more data from the underlying database and introduces new functionality. To complement the datafocused services, a utility service (version 1.0.x, https://www.ebi.ac.uk/chembl/api/utils/docs), which provides RESTful access to commonly used cheminformatics methods, has also been concurrently developed. The ChEMBL web services can be used together or independently to build applications and data processing workflows relevant to drug discovery and chemical biology.&quot;,&quot;publisher&quot;:&quot;Oxford University Press&quot;,&quot;issue&quot;:&quot;Web Server issue&quot;,&quot;volume&quot;:&quot;43&quot;},&quot;isTemporary&quot;:false}]},{&quot;citationID&quot;:&quot;MENDELEY_CITATION_05cac0f3-5797-4fd0-8537-49cbec89a599&quot;,&quot;properties&quot;:{&quot;noteIndex&quot;:0},&quot;isEdited&quot;:false,&quot;manualOverride&quot;:{&quot;isManuallyOverridden&quot;:false,&quot;citeprocText&quot;:&quot;(Davies et al., 2015)&quot;,&quot;manualOverrideText&quot;:&quot;&quot;},&quot;citationTag&quot;:&quot;MENDELEY_CITATION_v3_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&quot;,&quot;citationItems&quot;:[{&quot;id&quot;:&quot;d77ead03-d45b-391f-b98c-11a715af86d6&quot;,&quot;itemData&quot;:{&quot;type&quot;:&quot;article-journal&quot;,&quot;id&quot;:&quot;d77ead03-d45b-391f-b98c-11a715af86d6&quot;,&quot;title&quot;:&quot;ChEMBL web services: streamlining access to drug discovery data and utilities&quot;,&quot;groupId&quot;:&quot;0426c3e1-6d28-326a-8410-5ba2185c4c1b&quot;,&quot;author&quot;:[{&quot;family&quot;:&quot;Davies&quot;,&quot;given&quot;:&quot;Mark&quot;,&quot;parse-names&quot;:false,&quot;dropping-particle&quot;:&quot;&quot;,&quot;non-dropping-particle&quot;:&quot;&quot;},{&quot;family&quot;:&quot;Nowotka&quot;,&quot;given&quot;:&quot;Michał&quot;,&quot;parse-names&quot;:false,&quot;dropping-particle&quot;:&quot;&quot;,&quot;non-dropping-particle&quot;:&quot;&quot;},{&quot;family&quot;:&quot;Papadatos&quot;,&quot;given&quot;:&quot;George&quot;,&quot;parse-names&quot;:false,&quot;dropping-particle&quot;:&quot;&quot;,&quot;non-dropping-particle&quot;:&quot;&quot;},{&quot;family&quot;:&quot;Dedman&quot;,&quot;given&quot;:&quot;Nathan&quot;,&quot;parse-names&quot;:false,&quot;dropping-particle&quot;:&quot;&quot;,&quot;non-dropping-particle&quot;:&quot;&quot;},{&quot;family&quot;:&quot;Gaulton&quot;,&quot;given&quot;:&quot;Anna&quot;,&quot;parse-names&quot;:false,&quot;dropping-particle&quot;:&quot;&quot;,&quot;non-dropping-particle&quot;:&quot;&quot;},{&quot;family&quot;:&quot;Atkinson&quot;,&quot;given&quot;:&quot;Francis&quot;,&quot;parse-names&quot;:false,&quot;dropping-particle&quot;:&quot;&quot;,&quot;non-dropping-particle&quot;:&quot;&quot;},{&quot;family&quot;:&quot;Bellis&quot;,&quot;given&quot;:&quot;Louisa&quot;,&quot;parse-names&quot;:false,&quot;dropping-particle&quot;:&quot;&quot;,&quot;non-dropping-particle&quot;:&quot;&quot;},{&quot;family&quot;:&quot;Overington&quot;,&quot;given&quot;:&quot;John P.&quot;,&quot;parse-names&quot;:false,&quot;dropping-particle&quot;:&quot;&quot;,&quot;non-dropping-particle&quot;:&quot;&quot;}],&quot;container-title&quot;:&quot;Nucleic Acids Research&quot;,&quot;container-title-short&quot;:&quot;Nucleic Acids Res&quot;,&quot;accessed&quot;:{&quot;date-parts&quot;:[[2024,5,4]]},&quot;DOI&quot;:&quot;10.1093/NAR/GKV352&quot;,&quot;ISSN&quot;:&quot;13624962&quot;,&quot;PMID&quot;:&quot;25883136&quot;,&quot;URL&quot;:&quot;/pmc/articles/PMC4489243/&quot;,&quot;issued&quot;:{&quot;date-parts&quot;:[[2015,7,7]]},&quot;page&quot;:&quot;W612&quot;,&quot;abstract&quot;:&quot;ChEMBL is now a well-established resource in the fields of drug discovery and medicinal chemistry research. The ChEMBL database curates and stores standardized bioactivity, molecule, target and drug data extracted from multiple sources, including the primary medicinal chemistry literature. Programmatic access to ChEMBL data has been improved by a recent update to the ChEMBL web services (version 2.0.x, https://www.ebi.ac.uk/chembl/api/data/docs), which exposes significantly more data from the underlying database and introduces new functionality. To complement the datafocused services, a utility service (version 1.0.x, https://www.ebi.ac.uk/chembl/api/utils/docs), which provides RESTful access to commonly used cheminformatics methods, has also been concurrently developed. The ChEMBL web services can be used together or independently to build applications and data processing workflows relevant to drug discovery and chemical biology.&quot;,&quot;publisher&quot;:&quot;Oxford University Press&quot;,&quot;issue&quot;:&quot;Web Server issue&quot;,&quot;volume&quot;:&quot;43&quot;},&quot;isTemporary&quot;:false}]},{&quot;citationID&quot;:&quot;MENDELEY_CITATION_d3eeb2e9-1bf3-45a6-9a41-91092d7b8f3d&quot;,&quot;properties&quot;:{&quot;noteIndex&quot;:0},&quot;isEdited&quot;:false,&quot;manualOverride&quot;:{&quot;isManuallyOverridden&quot;:false,&quot;citeprocText&quot;:&quot;(Van &amp;#38; Fred, 2009)&quot;,&quot;manualOverrideText&quot;:&quot;&quot;},&quot;citationTag&quot;:&quot;MENDELEY_CITATION_v3_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&quot;,&quot;citationItems&quot;:[{&quot;id&quot;:&quot;f5dfe444-4ee2-3061-8ccd-6cff67c0c52b&quot;,&quot;itemData&quot;:{&quot;type&quot;:&quot;book&quot;,&quot;id&quot;:&quot;f5dfe444-4ee2-3061-8ccd-6cff67c0c52b&quot;,&quot;title&quot;:&quot;Python 3 Reference Manual&quot;,&quot;groupId&quot;:&quot;0426c3e1-6d28-326a-8410-5ba2185c4c1b&quot;,&quot;author&quot;:[{&quot;family&quot;:&quot;Van&quot;,&quot;given&quot;:&quot;Rossum&quot;,&quot;parse-names&quot;:false,&quot;dropping-particle&quot;:&quot;&quot;,&quot;non-dropping-particle&quot;:&quot;&quot;},{&quot;family&quot;:&quot;Fred&quot;,&quot;given&quot;:&quot;L.&quot;,&quot;parse-names&quot;:false,&quot;dropping-particle&quot;:&quot;&quot;,&quot;non-dropping-particle&quot;:&quot;&quot;}],&quot;issued&quot;:{&quot;date-parts&quot;:[[2009]]},&quot;publisher-place&quot;:&quot;Scotts Valley, CA&quot;,&quot;publisher&quot;:&quot;CreateSpace&quot;},&quot;isTemporary&quot;:false}]},{&quot;citationID&quot;:&quot;MENDELEY_CITATION_ad392dec-6281-44ac-ac30-f69a3bf97aa0&quot;,&quot;properties&quot;:{&quot;noteIndex&quot;:0},&quot;isEdited&quot;:false,&quot;manualOverride&quot;:{&quot;isManuallyOverridden&quot;:false,&quot;citeprocText&quot;:&quot;(The pandas development team, 2020)&quot;,&quot;manualOverrideText&quot;:&quot;&quot;},&quot;citationTag&quot;:&quot;MENDELEY_CITATION_v3_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&quot;,&quot;citationItems&quot;:[{&quot;id&quot;:&quot;42b3fc60-eb2f-3495-82fa-99553c5cb3da&quot;,&quot;itemData&quot;:{&quot;type&quot;:&quot;article&quot;,&quot;id&quot;:&quot;42b3fc60-eb2f-3495-82fa-99553c5cb3da&quot;,&quot;title&quot;:&quot;pandas-dev/pandas: Pandas&quot;,&quot;groupId&quot;:&quot;0426c3e1-6d28-326a-8410-5ba2185c4c1b&quot;,&quot;author&quot;:[{&quot;family&quot;:&quot;The pandas development team&quot;,&quot;given&quot;:&quot;&quot;,&quot;parse-names&quot;:false,&quot;dropping-particle&quot;:&quot;&quot;,&quot;non-dropping-particle&quot;:&quot;&quot;}],&quot;number&quot;:&quot;2.1.4&quot;,&quot;issued&quot;:{&quot;date-parts&quot;:[[2020,2]]},&quot;publisher&quot;:&quot;Zenodo&quot;},&quot;isTemporary&quot;:false}]}]"/>
+    <we:property name="MENDELEY_CITATIONS" value="[{&quot;citationID&quot;:&quot;MENDELEY_CITATION_6b66722c-746a-4fc5-ab69-089aa269da2a&quot;,&quot;properties&quot;:{&quot;noteIndex&quot;:0},&quot;isEdited&quot;:false,&quot;manualOverride&quot;:{&quot;isManuallyOverridden&quot;:false,&quot;citeprocText&quot;:&quot;(OPS, 2023a)&quot;,&quot;manualOverrideText&quot;:&quot;&quot;},&quot;citationTag&quot;:&quot;MENDELEY_CITATION_v3_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&quot;,&quot;citationItems&quot;:[{&quot;id&quot;:&quot;824a9d0b-646d-3b44-9684-afd909f29f91&quot;,&quot;itemData&quot;:{&quot;type&quot;:&quot;webpage&quot;,&quot;id&quot;:&quot;824a9d0b-646d-3b44-9684-afd909f29f91&quot;,&quot;title&quot;:&quot;Demencia - OPS/OMS | Organización Panamericana de la Salud&quot;,&quot;groupId&quot;:&quot;0426c3e1-6d28-326a-8410-5ba2185c4c1b&quot;,&quot;author&quot;:[{&quot;family&quot;:&quot;OPS&quot;,&quot;given&quot;:&quot;&quot;,&quot;parse-names&quot;:false,&quot;dropping-particle&quot;:&quot;&quot;,&quot;non-dropping-particle&quot;:&quot;&quot;}],&quot;accessed&quot;:{&quot;date-parts&quot;:[[2024,4,22]]},&quot;URL&quot;:&quot;https://www.paho.org/es/temas/demencia&quot;,&quot;issued&quot;:{&quot;date-parts&quot;:[[2023]]}},&quot;isTemporary&quot;:false}]},{&quot;citationID&quot;:&quot;MENDELEY_CITATION_f69ba623-89d0-4a64-a286-15338afd2b1e&quot;,&quot;properties&quot;:{&quot;noteIndex&quot;:0},&quot;isEdited&quot;:false,&quot;manualOverride&quot;:{&quot;isManuallyOverridden&quot;:false,&quot;citeprocText&quot;:&quot;(Medline, 2024)&quot;,&quot;manualOverrideText&quot;:&quot;&quot;},&quot;citationTag&quot;:&quot;MENDELEY_CITATION_v3_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&quot;,&quot;citationItems&quot;:[{&quot;id&quot;:&quot;f5343806-b902-3f07-949f-37abb24948cc&quot;,&quot;itemData&quot;:{&quot;type&quot;:&quot;webpage&quot;,&quot;id&quot;:&quot;f5343806-b902-3f07-949f-37abb24948cc&quot;,&quot;title&quot;:&quot;Demencia: MedlinePlus enciclopedia médica&quot;,&quot;groupId&quot;:&quot;0426c3e1-6d28-326a-8410-5ba2185c4c1b&quot;,&quot;author&quot;:[{&quot;family&quot;:&quot;Medline&quot;,&quot;given&quot;:&quot;&quot;,&quot;parse-names&quot;:false,&quot;dropping-particle&quot;:&quot;&quot;,&quot;non-dropping-particle&quot;:&quot;&quot;}],&quot;accessed&quot;:{&quot;date-parts&quot;:[[2024,5,1]]},&quot;URL&quot;:&quot;https://medlineplus.gov/spanish/ency/article/000739.htm&quot;,&quot;issued&quot;:{&quot;date-parts&quot;:[[2024]]}},&quot;isTemporary&quot;:false}]},{&quot;citationID&quot;:&quot;MENDELEY_CITATION_686919aa-7a5c-48a4-ad62-7f4ca9c41476&quot;,&quot;properties&quot;:{&quot;noteIndex&quot;:0},&quot;isEdited&quot;:false,&quot;manualOverride&quot;:{&quot;isManuallyOverridden&quot;:false,&quot;citeprocText&quot;:&quot;(WHO, 2023)&quot;,&quot;manualOverrideText&quot;:&quot;&quot;},&quot;citationTag&quot;:&quot;MENDELEY_CITATION_v3_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&quot;,&quot;citationItems&quot;:[{&quot;id&quot;:&quot;cfd55636-fb4e-3577-a99d-8d0701e6ad2a&quot;,&quot;itemData&quot;:{&quot;type&quot;:&quot;webpage&quot;,&quot;id&quot;:&quot;cfd55636-fb4e-3577-a99d-8d0701e6ad2a&quot;,&quot;title&quot;:&quot;Demencia&quot;,&quot;groupId&quot;:&quot;0426c3e1-6d28-326a-8410-5ba2185c4c1b&quot;,&quot;author&quot;:[{&quot;family&quot;:&quot;WHO&quot;,&quot;given&quot;:&quot;&quot;,&quot;parse-names&quot;:false,&quot;dropping-particle&quot;:&quot;&quot;,&quot;non-dropping-particle&quot;:&quot;&quot;}],&quot;accessed&quot;:{&quot;date-parts&quot;:[[2024,5,1]]},&quot;URL&quot;:&quot;https://www.who.int/es/news-room/fact-sheets/detail/dementia&quot;,&quot;issued&quot;:{&quot;date-parts&quot;:[[2023]]}},&quot;isTemporary&quot;:false}]},{&quot;citationID&quot;:&quot;MENDELEY_CITATION_6468a195-d42b-4236-8900-9a0a35a52f61&quot;,&quot;properties&quot;:{&quot;noteIndex&quot;:0},&quot;isEdited&quot;:false,&quot;manualOverride&quot;:{&quot;isManuallyOverridden&quot;:false,&quot;citeprocText&quot;:&quot;(OPS, 2023a)&quot;,&quot;manualOverrideText&quot;:&quot;&quot;},&quot;citationTag&quot;:&quot;MENDELEY_CITATION_v3_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&quot;,&quot;citationItems&quot;:[{&quot;id&quot;:&quot;824a9d0b-646d-3b44-9684-afd909f29f91&quot;,&quot;itemData&quot;:{&quot;type&quot;:&quot;webpage&quot;,&quot;id&quot;:&quot;824a9d0b-646d-3b44-9684-afd909f29f91&quot;,&quot;title&quot;:&quot;Demencia - OPS/OMS | Organización Panamericana de la Salud&quot;,&quot;groupId&quot;:&quot;0426c3e1-6d28-326a-8410-5ba2185c4c1b&quot;,&quot;author&quot;:[{&quot;family&quot;:&quot;OPS&quot;,&quot;given&quot;:&quot;&quot;,&quot;parse-names&quot;:false,&quot;dropping-particle&quot;:&quot;&quot;,&quot;non-dropping-particle&quot;:&quot;&quot;}],&quot;accessed&quot;:{&quot;date-parts&quot;:[[2024,4,22]]},&quot;URL&quot;:&quot;https://www.paho.org/es/temas/demencia&quot;,&quot;issued&quot;:{&quot;date-parts&quot;:[[2023]]}},&quot;isTemporary&quot;:false}]},{&quot;citationID&quot;:&quot;MENDELEY_CITATION_b18ca942-f354-454c-83e1-16d4dc593514&quot;,&quot;properties&quot;:{&quot;noteIndex&quot;:0},&quot;isEdited&quot;:false,&quot;manualOverride&quot;:{&quot;isManuallyOverridden&quot;:false,&quot;citeprocText&quot;:&quot;(Stelzmann et al., 1995)&quot;,&quot;manualOverrideText&quot;:&quot;&quot;},&quot;citationTag&quot;:&quot;MENDELEY_CITATION_v3_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&quot;,&quot;citationItems&quot;:[{&quot;id&quot;:&quot;ee315972-843c-37d8-81e4-e344113921af&quot;,&quot;itemData&quot;:{&quot;type&quot;:&quot;article-journal&quot;,&quot;id&quot;:&quot;ee315972-843c-37d8-81e4-e344113921af&quot;,&quot;title&quot;:&quot;An English translation of Alzheimer's 1907 paper, \&quot;Uber eine eigenartige Erkankung der Hirnrinde\&quot;&quot;,&quot;groupId&quot;:&quot;0426c3e1-6d28-326a-8410-5ba2185c4c1b&quot;,&quot;author&quot;:[{&quot;family&quot;:&quot;Stelzmann&quot;,&quot;given&quot;:&quot;Rainulf A.&quot;,&quot;parse-names&quot;:false,&quot;dropping-particle&quot;:&quot;&quot;,&quot;non-dropping-particle&quot;:&quot;&quot;},{&quot;family&quot;:&quot;Norman Schnitzlein&quot;,&quot;given&quot;:&quot;H.&quot;,&quot;parse-names&quot;:false,&quot;dropping-particle&quot;:&quot;&quot;,&quot;non-dropping-particle&quot;:&quot;&quot;},{&quot;family&quot;:&quot;Reed Murtagh&quot;,&quot;given&quot;:&quot;F.&quot;,&quot;parse-names&quot;:false,&quot;dropping-particle&quot;:&quot;&quot;,&quot;non-dropping-particle&quot;:&quot;&quot;}],&quot;container-title&quot;:&quot;Clinical anatomy (New York, N.Y.)&quot;,&quot;container-title-short&quot;:&quot;Clin Anat&quot;,&quot;accessed&quot;:{&quot;date-parts&quot;:[[2024,5,4]]},&quot;DOI&quot;:&quot;10.1002/CA.980080612&quot;,&quot;ISSN&quot;:&quot;0897-3806&quot;,&quot;PMID&quot;:&quot;8713166&quot;,&quot;URL&quot;:&quot;https://pubmed.ncbi.nlm.nih.gov/8713166/&quot;,&quot;issued&quot;:{&quot;date-parts&quot;:[[1995]]},&quot;page&quot;:&quot;429-431&quot;,&quot;publisher&quot;:&quot;Clin Anat&quot;,&quot;issue&quot;:&quot;6&quot;,&quot;volume&quot;:&quot;8&quot;},&quot;isTemporary&quot;:false}]},{&quot;citationID&quot;:&quot;MENDELEY_CITATION_8a2255d6-f9ef-4ad2-9c4e-78664b11a784&quot;,&quot;properties&quot;:{&quot;noteIndex&quot;:0},&quot;isEdited&quot;:false,&quot;manualOverride&quot;:{&quot;isManuallyOverridden&quot;:false,&quot;citeprocText&quot;:&quot;(IMSS, 2015)&quot;,&quot;manualOverrideText&quot;:&quot;&quot;},&quot;citationTag&quot;:&quot;MENDELEY_CITATION_v3_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&quot;,&quot;citationItems&quot;:[{&quot;id&quot;:&quot;a37e27f9-08b5-392f-b585-08c93205aa2d&quot;,&quot;itemData&quot;:{&quot;type&quot;:&quot;webpage&quot;,&quot;id&quot;:&quot;a37e27f9-08b5-392f-b585-08c93205aa2d&quot;,&quot;title&quot;:&quot;Enfermedad de Alzheimer&quot;,&quot;groupId&quot;:&quot;0426c3e1-6d28-326a-8410-5ba2185c4c1b&quot;,&quot;author&quot;:[{&quot;family&quot;:&quot;IMSS&quot;,&quot;given&quot;:&quot;&quot;,&quot;parse-names&quot;:false,&quot;dropping-particle&quot;:&quot;&quot;,&quot;non-dropping-particle&quot;:&quot;&quot;}],&quot;accessed&quot;:{&quot;date-parts&quot;:[[2024,5,1]]},&quot;URL&quot;:&quot;https://www.imss.gob.mx/salud-en-linea/enfermedad-alzheimer&quot;,&quot;issued&quot;:{&quot;date-parts&quot;:[[2015]]}},&quot;isTemporary&quot;:false}]},{&quot;citationID&quot;:&quot;MENDELEY_CITATION_f7afe293-d55c-406e-b1b7-5d6109c8e729&quot;,&quot;properties&quot;:{&quot;noteIndex&quot;:0},&quot;isEdited&quot;:false,&quot;manualOverride&quot;:{&quot;isManuallyOverridden&quot;:false,&quot;citeprocText&quot;:&quot;(SSA México, 2021)&quot;,&quot;manualOverrideText&quot;:&quot;&quot;},&quot;citationTag&quot;:&quot;MENDELEY_CITATION_v3_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&quot;,&quot;citationItems&quot;:[{&quot;id&quot;:&quot;4dd954c0-a1c2-3985-b1a5-9d6be51da2cf&quot;,&quot;itemData&quot;:{&quot;type&quot;:&quot;webpage&quot;,&quot;id&quot;:&quot;4dd954c0-a1c2-3985-b1a5-9d6be51da2cf&quot;,&quot;title&quot;:&quot;Enfermedad de Alzheimer, demencia más común que afecta a personas adultas mayores | Secretaría de Salud | Gobierno | gob.mx&quot;,&quot;groupId&quot;:&quot;0426c3e1-6d28-326a-8410-5ba2185c4c1b&quot;,&quot;author&quot;:[{&quot;family&quot;:&quot;SSA México&quot;,&quot;given&quot;:&quot;&quot;,&quot;parse-names&quot;:false,&quot;dropping-particle&quot;:&quot;&quot;,&quot;non-dropping-particle&quot;:&quot;&quot;}],&quot;accessed&quot;:{&quot;date-parts&quot;:[[2024,5,1]]},&quot;URL&quot;:&quot;https://www.gob.mx/salud/es/articulos/enfermedad-de-alzheimer-demencia-mas-comun-que-afecta-a-personas-adultas-mayores?idiom=es&quot;,&quot;issued&quot;:{&quot;date-parts&quot;:[[2021]]}},&quot;isTemporary&quot;:false}]},{&quot;citationID&quot;:&quot;MENDELEY_CITATION_38f3c699-314b-4174-8257-e7940e335264&quot;,&quot;properties&quot;:{&quot;noteIndex&quot;:0},&quot;isEdited&quot;:false,&quot;manualOverride&quot;:{&quot;isManuallyOverridden&quot;:false,&quot;citeprocText&quot;:&quot;(Sun et al., 2012)&quot;,&quot;manualOverrideText&quot;:&quot;&quot;},&quot;citationTag&quot;:&quot;MENDELEY_CITATION_v3_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&quot;,&quot;citationItems&quot;:[{&quot;id&quot;:&quot;9fe69bf9-1ae1-3920-bdc0-981cc2d600bb&quot;,&quot;itemData&quot;:{&quot;type&quot;:&quot;article-journal&quot;,&quot;id&quot;:&quot;9fe69bf9-1ae1-3920-bdc0-981cc2d600bb&quot;,&quot;title&quot;:&quot;Regulation of β-site APP-cleaving enzyme 1 gene expression and its role in Alzheimer’s Disease&quot;,&quot;groupId&quot;:&quot;0426c3e1-6d28-326a-8410-5ba2185c4c1b&quot;,&quot;author&quot;:[{&quot;family&quot;:&quot;Sun&quot;,&quot;given&quot;:&quot;Xiulian&quot;,&quot;parse-names&quot;:false,&quot;dropping-particle&quot;:&quot;&quot;,&quot;non-dropping-particle&quot;:&quot;&quot;},{&quot;family&quot;:&quot;Bromley-Brits&quot;,&quot;given&quot;:&quot;Kelley&quot;,&quot;parse-names&quot;:false,&quot;dropping-particle&quot;:&quot;&quot;,&quot;non-dropping-particle&quot;:&quot;&quot;},{&quot;family&quot;:&quot;Song&quot;,&quot;given&quot;:&quot;Weihong&quot;,&quot;parse-names&quot;:false,&quot;dropping-particle&quot;:&quot;&quot;,&quot;non-dropping-particle&quot;:&quot;&quot;}],&quot;container-title&quot;:&quot;Journal of Neurochemistry&quot;,&quot;container-title-short&quot;:&quot;J Neurochem&quot;,&quot;accessed&quot;:{&quot;date-parts&quot;:[[2024,5,6]]},&quot;DOI&quot;:&quot;10.1111/J.1471-4159.2011.07515.X&quot;,&quot;ISSN&quot;:&quot;1471-4159&quot;,&quot;PMID&quot;:&quot;22122349&quot;,&quot;URL&quot;:&quot;https://onlinelibrary.wiley.com/doi/full/10.1111/j.1471-4159.2011.07515.x&quot;,&quot;issued&quot;:{&quot;date-parts&quot;:[[2012,1]]},&quot;page&quot;:&quot;62-70&quot;,&quot;abstract&quot;:&quot;Alzheimer's disease (AD) is the most common neurodegenerative disorder leading to dementia. Neuritic plaques are the hallmark neuropathology in AD brains. Proteolytic processing of amyloid-β precursor protein at the β site by beta-site amyloid-β precursor protein-cleaving enzyme 1 (BACE1) is essential to generate Aβ, a central component of the neuritic plaques. BACE1 is increased in some sporadic AD brains, and dysregulation of BACE1 gene expression plays an important role in AD pathogenesis. This review will focus on the regulation of BACE1 gene expression at the transcriptional, post-transcriptional, translation initiation, translational and post-translational levels, and its role in AD pathogenesis. Further studies on BACE1 gene expression regulation will greatly contribute to our understanding of AD pathogenesis and reveal potential novel approaches for AD prevention and drug development. © 2011 International Society for Neurochemistry.&quot;,&quot;publisher&quot;:&quot;John Wiley &amp; Sons, Ltd&quot;,&quot;issue&quot;:&quot;SUPPL. 1&quot;,&quot;volume&quot;:&quot;120&quot;},&quot;isTemporary&quot;:false}]},{&quot;citationID&quot;:&quot;MENDELEY_CITATION_f319e741-5d19-4ff3-abcf-12da8d85c351&quot;,&quot;properties&quot;:{&quot;noteIndex&quot;:0},&quot;isEdited&quot;:false,&quot;manualOverride&quot;:{&quot;isManuallyOverridden&quot;:false,&quot;citeprocText&quot;:&quot;(Johnson &amp;#38; Stoothoff, 2004)&quot;,&quot;manualOverrideText&quot;:&quot;&quot;},&quot;citationTag&quot;:&quot;MENDELEY_CITATION_v3_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&quot;,&quot;citationItems&quot;:[{&quot;id&quot;:&quot;49e2ff89-0299-305a-81e2-23d87281d319&quot;,&quot;itemData&quot;:{&quot;type&quot;:&quot;article-journal&quot;,&quot;id&quot;:&quot;49e2ff89-0299-305a-81e2-23d87281d319&quot;,&quot;title&quot;:&quot;Tau phosphorylation in neuronal cell function and dysfunction&quot;,&quot;groupId&quot;:&quot;0426c3e1-6d28-326a-8410-5ba2185c4c1b&quot;,&quot;author&quot;:[{&quot;family&quot;:&quot;Johnson&quot;,&quot;given&quot;:&quot;Gail V.W.&quot;,&quot;parse-names&quot;:false,&quot;dropping-particle&quot;:&quot;&quot;,&quot;non-dropping-particle&quot;:&quot;&quot;},{&quot;family&quot;:&quot;Stoothoff&quot;,&quot;given&quot;:&quot;William H.&quot;,&quot;parse-names&quot;:false,&quot;dropping-particle&quot;:&quot;&quot;,&quot;non-dropping-particle&quot;:&quot;&quot;}],&quot;container-title&quot;:&quot;Journal of Cell Science&quot;,&quot;container-title-short&quot;:&quot;J Cell Sci&quot;,&quot;accessed&quot;:{&quot;date-parts&quot;:[[2024,5,6]]},&quot;DOI&quot;:&quot;10.1242/JCS.01558&quot;,&quot;ISSN&quot;:&quot;0021-9533&quot;,&quot;PMID&quot;:&quot;15537830&quot;,&quot;URL&quot;:&quot;https://dx.doi.org/10.1242/jcs.01558&quot;,&quot;issued&quot;:{&quot;date-parts&quot;:[[2004,11,15]]},&quot;page&quot;:&quot;5721-5729&quot;,&quot;abstract&quot;:&quot;Tau is a group of neuronal microtubule-associated proteins that are formed by alternative mRNA splicing and accumulate in neurofibrillary tangles in Alzheimer's disease (AD) brain. Tau plays a key role in regulating microtubule dynamics, axonal transport and neurite outgrowth, and all these functions of tau are modulated by site-specific phosphorylation. There is significant evidence that a disruption of normal phosphorylation events results in tau dysfunction in neurodegenerative diseases, such as AD, and is a contributing factor to the pathogenic processes. Indeed, the abnormal tau phosphorylation that occurs in neurodegenerative conditions not only results in a toxic loss of function (e.g. decreased microtubule binding) but probably also a toxic gain of function (e.g. increased tau-tau interactions). Although tau is phosphorylated in vitro by numerous protein kinases, how many of these actually phosphorylate tau in vivo is unclear. Identification of the protein kinases that phosphorylate tau in vivo in both physiological and pathological processes could provide potential therapeutic targets for the treatment of AD and other neurodegenerative diseases in which there is tau pathology.&quot;,&quot;publisher&quot;:&quot;The Company of Biologists&quot;,&quot;issue&quot;:&quot;24&quot;,&quot;volume&quot;:&quot;117&quot;},&quot;isTemporary&quot;:false}]},{&quot;citationID&quot;:&quot;MENDELEY_CITATION_2dbb64d1-fec0-411b-8f0b-82586aea9646&quot;,&quot;properties&quot;:{&quot;noteIndex&quot;:0},&quot;isEdited&quot;:false,&quot;manualOverride&quot;:{&quot;isManuallyOverridden&quot;:false,&quot;citeprocText&quot;:&quot;(Sanabria-Castro et al., 2017)&quot;,&quot;manualOverrideText&quot;:&quot;&quot;},&quot;citationTag&quot;:&quot;MENDELEY_CITATION_v3_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&quot;,&quot;citationItems&quot;:[{&quot;id&quot;:&quot;1afa2725-2af6-3eb6-815b-d68dffb38590&quot;,&quot;itemData&quot;:{&quot;type&quot;:&quot;article-journal&quot;,&quot;id&quot;:&quot;1afa2725-2af6-3eb6-815b-d68dffb38590&quot;,&quot;title&quot;:&quot;Molecular Pathogenesis of Alzheimer's Disease: An Update&quot;,&quot;groupId&quot;:&quot;0426c3e1-6d28-326a-8410-5ba2185c4c1b&quot;,&quot;author&quot;:[{&quot;family&quot;:&quot;Sanabria-Castro&quot;,&quot;given&quot;:&quot;Alfredo&quot;,&quot;parse-names&quot;:false,&quot;dropping-particle&quot;:&quot;&quot;,&quot;non-dropping-particle&quot;:&quot;&quot;},{&quot;family&quot;:&quot;Alvarado-Echeverría&quot;,&quot;given&quot;:&quot;Ileana&quot;,&quot;parse-names&quot;:false,&quot;dropping-particle&quot;:&quot;&quot;,&quot;non-dropping-particle&quot;:&quot;&quot;},{&quot;family&quot;:&quot;Monge-Bonilla&quot;,&quot;given&quot;:&quot;Cecilia&quot;,&quot;parse-names&quot;:false,&quot;dropping-particle&quot;:&quot;&quot;,&quot;non-dropping-particle&quot;:&quot;&quot;}],&quot;container-title&quot;:&quot;Annals of Neurosciences&quot;,&quot;container-title-short&quot;:&quot;Ann Neurosci&quot;,&quot;accessed&quot;:{&quot;date-parts&quot;:[[2024,5,4]]},&quot;DOI&quot;:&quot;10.1159/000464422&quot;,&quot;ISSN&quot;:&quot;0972-7531&quot;,&quot;PMID&quot;:&quot;28588356&quot;,&quot;URL&quot;:&quot;https://dx.doi.org/10.1159/000464422&quot;,&quot;issued&quot;:{&quot;date-parts&quot;:[[2017,5,5]]},&quot;page&quot;:&quot;46-54&quot;,&quot;abstract&quot;:&quot;Dementia is a chronic or progressive syndrome, characterized by impaired cognitive capacity beyond what could be considered a consequence of normal aging. It affects the memory, thinking process, orientation, comprehension, calculation, learning ability, language, and judgment; although awareness is usually unaffected. Alzheimer’s disease (AD) is the most common form of dementia; symptoms include memory loss, difficulty solving problems, disorientation in time and space, among others. The disease was first described in 1906 at a conference in Tubingen, Germany by Alois Alzheimer. One hundred and ten years since its first documentation, many aspects of the pathophysiology of AD have been discovered and understood, however gaps of knowledge continue to exist. This literature review summarizes the main underlying neurobiological mechanisms in AD, including the theory with emphasis on amyloid peptide, cholinergic hypothesis, glutamatergic neurotransmission, the role of tau protein, and the involvement of oxidative stress and calcium.&quot;,&quot;publisher&quot;:&quot;S. Karger AG&quot;,&quot;issue&quot;:&quot;1&quot;,&quot;volume&quot;:&quot;24&quot;},&quot;isTemporary&quot;:false}]},{&quot;citationID&quot;:&quot;MENDELEY_CITATION_2ab26f14-2c85-4b14-9feb-e0d670a37703&quot;,&quot;properties&quot;:{&quot;noteIndex&quot;:0},&quot;isEdited&quot;:false,&quot;manualOverride&quot;:{&quot;isManuallyOverridden&quot;:false,&quot;citeprocText&quot;:&quot;(Cummings et al., 2007)&quot;,&quot;manualOverrideText&quot;:&quot;&quot;},&quot;citationTag&quot;:&quot;MENDELEY_CITATION_v3_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&quot;,&quot;citationItems&quot;:[{&quot;id&quot;:&quot;2e15bf2a-17c0-3acb-9792-17d062206fff&quot;,&quot;itemData&quot;:{&quot;type&quot;:&quot;article-journal&quot;,&quot;id&quot;:&quot;2e15bf2a-17c0-3acb-9792-17d062206fff&quot;,&quot;title&quot;:&quot;Disease-modifying therapies for Alzheimer disease: challenges to early intervention&quot;,&quot;groupId&quot;:&quot;0426c3e1-6d28-326a-8410-5ba2185c4c1b&quot;,&quot;author&quot;:[{&quot;family&quot;:&quot;Cummings&quot;,&quot;given&quot;:&quot;Jeffrey L.&quot;,&quot;parse-names&quot;:false,&quot;dropping-particle&quot;:&quot;&quot;,&quot;non-dropping-particle&quot;:&quot;&quot;},{&quot;family&quot;:&quot;Doody&quot;,&quot;given&quot;:&quot;Rachelle&quot;,&quot;parse-names&quot;:false,&quot;dropping-particle&quot;:&quot;&quot;,&quot;non-dropping-particle&quot;:&quot;&quot;},{&quot;family&quot;:&quot;Clark&quot;,&quot;given&quot;:&quot;Christopher&quot;,&quot;parse-names&quot;:false,&quot;dropping-particle&quot;:&quot;&quot;,&quot;non-dropping-particle&quot;:&quot;&quot;}],&quot;container-title&quot;:&quot;Neurology&quot;,&quot;container-title-short&quot;:&quot;Neurology&quot;,&quot;accessed&quot;:{&quot;date-parts&quot;:[[2024,5,6]]},&quot;DOI&quot;:&quot;10.1212/01.WNL.0000295996.54210.69&quot;,&quot;ISSN&quot;:&quot;1526-632X&quot;,&quot;PMID&quot;:&quot;17938373&quot;,&quot;URL&quot;:&quot;https://pubmed.ncbi.nlm.nih.gov/17938373/&quot;,&quot;issued&quot;:{&quot;date-parts&quot;:[[2007]]},&quot;page&quot;:&quot;1622-1634&quot;,&quot;abstract&quot;:&quot;Prevention of Alzheimer disease (AD) is a national and global imperative. Therapy is optimally initiated when individuals are asymptomatic or exhibit mild cognitive impairment (MCI). Development of therapeutically beneficial compounds requires the creation of clinical trial methodologies for primary and secondary prevention. Populations in primary prevention trials selected only on the basis of age will have low rates of emergent MCI or AD. Epidemiologically based risk factors or biomarkers can be used to enrich trials and increase the likelihood of disease occurrence during the trial. Enrichment strategies for clinical trials with MCI include use of biomarkers such as amyloid imaging, MRI with demonstration of medial temporal lobe atrophy, bilateral parietal hypometabolism on PET, and reduced amyloid beta peptide and increased tau protein in CSF. Neuropsychological measures appropriate for trials of MCI may not be identical to those measures most suited for AD trials. Attention to these and other features of trial design, clinical assessment, and use of biomarkers is critical to improving the detection of disease-modifying effects of emerging therapies in presymptomatic or minimally symptomatic populations. The neurologic health of the growing aging population demands disease-modifying therapies and the development of methods to identify and test promising candidate agents. ©2007AAN Enterprises, Inc.&quot;,&quot;publisher&quot;:&quot;Neurology&quot;,&quot;issue&quot;:&quot;16&quot;,&quot;volume&quot;:&quot;69&quot;},&quot;isTemporary&quot;:false}]},{&quot;citationID&quot;:&quot;MENDELEY_CITATION_9ca8ff42-bf14-4ba9-873a-8a5ab6e4e642&quot;,&quot;properties&quot;:{&quot;noteIndex&quot;:0},&quot;isEdited&quot;:false,&quot;manualOverride&quot;:{&quot;isManuallyOverridden&quot;:false,&quot;citeprocText&quot;:&quot;(Deane et al., 2009)&quot;,&quot;manualOverrideText&quot;:&quot;&quot;},&quot;citationTag&quot;:&quot;MENDELEY_CITATION_v3_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&quot;,&quot;citationItems&quot;:[{&quot;id&quot;:&quot;7644ee52-df73-34f3-8557-9ef750ae2c4a&quot;,&quot;itemData&quot;:{&quot;type&quot;:&quot;article-journal&quot;,&quot;id&quot;:&quot;7644ee52-df73-34f3-8557-9ef750ae2c4a&quot;,&quot;title&quot;:&quot;Clearance of amyloid-beta peptide across the blood-brain barrier: implication for therapies in Alzheimer's disease&quot;,&quot;groupId&quot;:&quot;0426c3e1-6d28-326a-8410-5ba2185c4c1b&quot;,&quot;author&quot;:[{&quot;family&quot;:&quot;Deane&quot;,&quot;given&quot;:&quot;R.&quot;,&quot;parse-names&quot;:false,&quot;dropping-particle&quot;:&quot;&quot;,&quot;non-dropping-particle&quot;:&quot;&quot;},{&quot;family&quot;:&quot;Bell&quot;,&quot;given&quot;:&quot;R.&quot;,&quot;parse-names&quot;:false,&quot;dropping-particle&quot;:&quot;&quot;,&quot;non-dropping-particle&quot;:&quot;&quot;},{&quot;family&quot;:&quot;Sagare&quot;,&quot;given&quot;:&quot;A.&quot;,&quot;parse-names&quot;:false,&quot;dropping-particle&quot;:&quot;&quot;,&quot;non-dropping-particle&quot;:&quot;&quot;},{&quot;family&quot;:&quot;Zlokovic&quot;,&quot;given&quot;:&quot;B.&quot;,&quot;parse-names&quot;:false,&quot;dropping-particle&quot;:&quot;&quot;,&quot;non-dropping-particle&quot;:&quot;&quot;}],&quot;container-title&quot;:&quot;CNS &amp; neurological disorders drug targets&quot;,&quot;container-title-short&quot;:&quot;CNS Neurol Disord Drug Targets&quot;,&quot;accessed&quot;:{&quot;date-parts&quot;:[[2024,5,6]]},&quot;DOI&quot;:&quot;10.2174/187152709787601867&quot;,&quot;ISSN&quot;:&quot;1996-3181&quot;,&quot;PMID&quot;:&quot;19275634&quot;,&quot;URL&quot;:&quot;https://pubmed.ncbi.nlm.nih.gov/19275634/&quot;,&quot;issued&quot;:{&quot;date-parts&quot;:[[2009,3,6]]},&quot;page&quot;:&quot;16-30&quot;,&quot;abstract&quot;:&quot;The main receptors for amyloid-beta peptide (Abeta) transport across the blood-brain barrier (BBB) from brain to blood and blood to brain are low-density lipoprotein receptor related protein-1 (LRP1) and receptor for advanced glycation end products (RAGE), respectively. In normal human plasma a soluble form of LRP1 (sLRP1) is a major endogenous brain Abeta 'sinker' that sequesters some 70 to 90 % of plasma Abeta peptides. In Alzheimer's disease (AD), the levels of sLRP1 and its capacity to bind Abeta are reduced which increases free Abeta fraction in plasma. This in turn may increase brain Abeta burden through decreased Abeta efflux and/or increased Abeta influx across the BBB. In Abeta immunotherapy, anti-Abeta antibody sequestration of plasma Abeta enhances the peripheral Abeta 'sink action'. However, in contrast to endogenous sLRP1 which does not penetrate the BBB, some anti-Abeta antibodies may slowly enter the brain which reduces the effectiveness of their sink action and may contribute to neuroinflammation and intracerebral hemorrhage. Anti-Abeta antibody/Abeta immune complexes are rapidly cleared from brain to blood via FcRn (neonatal Fc receptor) across the BBB. In a mouse model of AD, restoring plasma sLRP1 with recombinant LRP-IV cluster reduces brain Abeta burden and improves functional changes in cerebral blood flow (CBF) and behavioral responses, without causing neuroinflammation and/or hemorrhage. The C-terminal sequence of Abeta is required for its direct interaction with sLRP and LRP-IV cluster which is completely blocked by the receptor-associated protein (RAP) that does not directly bind Abeta. Therapies to increase LRP1 expression or reduce RAGE activity at the BBB and/or restore the peripheral Abeta 'sink' action, hold potential to reduce brain Abeta and inflammation, and improve CBF and functional recovery in AD models, and by extension in AD patients.&quot;,&quot;publisher&quot;:&quot;CNS Neurol Disord Drug Targets&quot;,&quot;issue&quot;:&quot;1&quot;,&quot;volume&quot;:&quot;8&quot;},&quot;isTemporary&quot;:false}]},{&quot;citationID&quot;:&quot;MENDELEY_CITATION_f7207564-aa6c-412b-833b-691ba63becb0&quot;,&quot;properties&quot;:{&quot;noteIndex&quot;:0},&quot;isEdited&quot;:false,&quot;manualOverride&quot;:{&quot;isManuallyOverridden&quot;:false,&quot;citeprocText&quot;:&quot;(Mohandas et al., 2009)&quot;,&quot;manualOverrideText&quot;:&quot;&quot;},&quot;citationTag&quot;:&quot;MENDELEY_CITATION_v3_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&quot;,&quot;citationItems&quot;:[{&quot;id&quot;:&quot;318ad3df-3abc-361e-8bc9-b0883842a7a9&quot;,&quot;itemData&quot;:{&quot;type&quot;:&quot;article-journal&quot;,&quot;id&quot;:&quot;318ad3df-3abc-361e-8bc9-b0883842a7a9&quot;,&quot;title&quot;:&quot;Neurobiology of Alzheimer's disease&quot;,&quot;groupId&quot;:&quot;0426c3e1-6d28-326a-8410-5ba2185c4c1b&quot;,&quot;author&quot;:[{&quot;family&quot;:&quot;Mohandas&quot;,&quot;given&quot;:&quot;E.&quot;,&quot;parse-names&quot;:false,&quot;dropping-particle&quot;:&quot;&quot;,&quot;non-dropping-particle&quot;:&quot;&quot;},{&quot;family&quot;:&quot;Rajmohan&quot;,&quot;given&quot;:&quot;V.&quot;,&quot;parse-names&quot;:false,&quot;dropping-particle&quot;:&quot;&quot;,&quot;non-dropping-particle&quot;:&quot;&quot;},{&quot;family&quot;:&quot;Raghunath&quot;,&quot;given&quot;:&quot;B.&quot;,&quot;parse-names&quot;:false,&quot;dropping-particle&quot;:&quot;&quot;,&quot;non-dropping-particle&quot;:&quot;&quot;}],&quot;container-title&quot;:&quot;Indian Journal of Psychiatry&quot;,&quot;container-title-short&quot;:&quot;Indian J Psychiatry&quot;,&quot;accessed&quot;:{&quot;date-parts&quot;:[[2024,5,6]]},&quot;DOI&quot;:&quot;10.4103/0019-5545.44908&quot;,&quot;ISSN&quot;:&quot;00195545&quot;,&quot;PMID&quot;:&quot;19742193&quot;,&quot;URL&quot;:&quot;/pmc/articles/PMC2738403/&quot;,&quot;issued&quot;:{&quot;date-parts&quot;:[[2009,1,1]]},&quot;page&quot;:&quot;55&quot;,&quot;abstract&quot;:&quot;Alzheimer′s disease (AD) is a devastating neurodegenerative disease, the most common among the dementing illnesses. The neuropathological hallmarks of AD include extracellular -amyloid (amyloid precursor protein (APP) deposits, intracellular neurofibrillary tangles (NFT)), dystrophic neuritis and amyloid angiopathy. The mismetabolism of APP and the defective clearance of amyloid generate a cascade of events including hyperphosphorylated tau () mediated breakdown of microtubular assembly and resultant synaptic failure which results in AD. The exact aetiopathogenesis of AD is still obscure. The preeminent hypotheses of AD include amyloid cascade hypothesis and tau hyperphosphorylation. The amyloid hypothesis states that extracellular amyloid plaques formed by aggregates of A peptide generated by the proteolytic cleavages of APP are central to AD pathology. Intracellular assembly states of the oligomeric and protofibrillar species may facilitate tau hyperphosphorylation, disruption of proteasome and mitochondria function, dysregulation of calcium homeostasis, synaptic failure, and cognitive dysfunction. The tau hypothesis states that excessive or abnormal phosphorylation of tau results in the transformation of normal adult tau into PHF-tau (paired helical filament) and NFTs. Vascular hypothesis is also proposed for AD and it concludes that advancing age and the presence of vascular risk factors create a Critically Attained Threshold of Cerebral Hypoperfusion (CATCH) which leads to cellular and subcellular pathology involving protein synthesis, development of plaques, inflammatory response, and synaptic damage leading to the manifestations of AD. Multiple other aetiological and pathogenetic hypotheses have been put forward including genetics, oxidative stress, dysfunctional calcium homeostasis, hormonal, inflammatory-immunologic, and cell cycle dysregulation with the resultant neurotransmitter dysfunctions and cognitive decline. The available therapeutic agents target only the neurotransmitter dysfunction in AD and agents specifically targeting the pathogenetic mechanisms like amyloid deposition and tau hyperphosphorylation might provide a definite therapeutic edge.&quot;,&quot;publisher&quot;:&quot;Wolters Kluwer -- Medknow Publications&quot;,&quot;issue&quot;:&quot;1&quot;,&quot;volume&quot;:&quot;51&quot;},&quot;isTemporary&quot;:false}]},{&quot;citationID&quot;:&quot;MENDELEY_CITATION_344024fe-9b58-4276-b2b9-24504077a925&quot;,&quot;properties&quot;:{&quot;noteIndex&quot;:0},&quot;isEdited&quot;:false,&quot;manualOverride&quot;:{&quot;isManuallyOverridden&quot;:false,&quot;citeprocText&quot;:&quot;(Sanabria-Castro et al., 2017)&quot;,&quot;manualOverrideText&quot;:&quot;&quot;},&quot;citationTag&quot;:&quot;MENDELEY_CITATION_v3_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&quot;,&quot;citationItems&quot;:[{&quot;id&quot;:&quot;1afa2725-2af6-3eb6-815b-d68dffb38590&quot;,&quot;itemData&quot;:{&quot;type&quot;:&quot;article-journal&quot;,&quot;id&quot;:&quot;1afa2725-2af6-3eb6-815b-d68dffb38590&quot;,&quot;title&quot;:&quot;Molecular Pathogenesis of Alzheimer's Disease: An Update&quot;,&quot;groupId&quot;:&quot;0426c3e1-6d28-326a-8410-5ba2185c4c1b&quot;,&quot;author&quot;:[{&quot;family&quot;:&quot;Sanabria-Castro&quot;,&quot;given&quot;:&quot;Alfredo&quot;,&quot;parse-names&quot;:false,&quot;dropping-particle&quot;:&quot;&quot;,&quot;non-dropping-particle&quot;:&quot;&quot;},{&quot;family&quot;:&quot;Alvarado-Echeverría&quot;,&quot;given&quot;:&quot;Ileana&quot;,&quot;parse-names&quot;:false,&quot;dropping-particle&quot;:&quot;&quot;,&quot;non-dropping-particle&quot;:&quot;&quot;},{&quot;family&quot;:&quot;Monge-Bonilla&quot;,&quot;given&quot;:&quot;Cecilia&quot;,&quot;parse-names&quot;:false,&quot;dropping-particle&quot;:&quot;&quot;,&quot;non-dropping-particle&quot;:&quot;&quot;}],&quot;container-title&quot;:&quot;Annals of Neurosciences&quot;,&quot;container-title-short&quot;:&quot;Ann Neurosci&quot;,&quot;accessed&quot;:{&quot;date-parts&quot;:[[2024,5,4]]},&quot;DOI&quot;:&quot;10.1159/000464422&quot;,&quot;ISSN&quot;:&quot;0972-7531&quot;,&quot;PMID&quot;:&quot;28588356&quot;,&quot;URL&quot;:&quot;https://dx.doi.org/10.1159/000464422&quot;,&quot;issued&quot;:{&quot;date-parts&quot;:[[2017,5,5]]},&quot;page&quot;:&quot;46-54&quot;,&quot;abstract&quot;:&quot;Dementia is a chronic or progressive syndrome, characterized by impaired cognitive capacity beyond what could be considered a consequence of normal aging. It affects the memory, thinking process, orientation, comprehension, calculation, learning ability, language, and judgment; although awareness is usually unaffected. Alzheimer’s disease (AD) is the most common form of dementia; symptoms include memory loss, difficulty solving problems, disorientation in time and space, among others. The disease was first described in 1906 at a conference in Tubingen, Germany by Alois Alzheimer. One hundred and ten years since its first documentation, many aspects of the pathophysiology of AD have been discovered and understood, however gaps of knowledge continue to exist. This literature review summarizes the main underlying neurobiological mechanisms in AD, including the theory with emphasis on amyloid peptide, cholinergic hypothesis, glutamatergic neurotransmission, the role of tau protein, and the involvement of oxidative stress and calcium.&quot;,&quot;publisher&quot;:&quot;S. Karger AG&quot;,&quot;issue&quot;:&quot;1&quot;,&quot;volume&quot;:&quot;24&quot;},&quot;isTemporary&quot;:false}]},{&quot;citationID&quot;:&quot;MENDELEY_CITATION_6efc2367-d299-4bb6-ac4c-7477f8a4e28b&quot;,&quot;properties&quot;:{&quot;noteIndex&quot;:0},&quot;isEdited&quot;:false,&quot;manualOverride&quot;:{&quot;isManuallyOverridden&quot;:false,&quot;citeprocText&quot;:&quot;(De Strooper, 2010)&quot;,&quot;manualOverrideText&quot;:&quot;&quot;},&quot;citationTag&quot;:&quot;MENDELEY_CITATION_v3_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&quot;,&quot;citationItems&quot;:[{&quot;id&quot;:&quot;dce25b27-4a8d-3dd8-b6d3-194f81bd77d1&quot;,&quot;itemData&quot;:{&quot;type&quot;:&quot;article-journal&quot;,&quot;id&quot;:&quot;dce25b27-4a8d-3dd8-b6d3-194f81bd77d1&quot;,&quot;title&quot;:&quot;Proteases and proteolysis in Alzheimer disease: a multifactorial view on the disease process&quot;,&quot;groupId&quot;:&quot;0426c3e1-6d28-326a-8410-5ba2185c4c1b&quot;,&quot;author&quot;:[{&quot;family&quot;:&quot;Strooper&quot;,&quot;given&quot;:&quot;Bart&quot;,&quot;parse-names&quot;:false,&quot;dropping-particle&quot;:&quot;&quot;,&quot;non-dropping-particle&quot;:&quot;De&quot;}],&quot;container-title&quot;:&quot;Physiological reviews&quot;,&quot;container-title-short&quot;:&quot;Physiol Rev&quot;,&quot;accessed&quot;:{&quot;date-parts&quot;:[[2024,5,6]]},&quot;DOI&quot;:&quot;10.1152/PHYSREV.00023.2009&quot;,&quot;ISSN&quot;:&quot;1522-1210&quot;,&quot;PMID&quot;:&quot;20393191&quot;,&quot;URL&quot;:&quot;https://pubmed.ncbi.nlm.nih.gov/20393191/&quot;,&quot;issued&quot;:{&quot;date-parts&quot;:[[2010,4]]},&quot;page&quot;:&quot;465-494&quot;,&quot;abstract&quot;:&quot;Alzheimer disease is characterized by the accumulation of abnormally folded protein fragments, i.e., amyloid beta peptide (Aβ) and tau that precipitate in amyloid plaques and neuronal tangles, respectively. In this review we discuss the complicated proteolytic pathways that are responsible for the generation and clearance of these fragments, and how disturbances in these pathways interact and provide a background for a novel understanding of Alzheimer disease as a multifactorial disorder. Recent insights evolve from the static view that the morphologically defined plaques and tangles are disease driving towards a more dynamic, biochemical view in which the intermediary soluble Aβ oligomers and soluble tau fragments are considered as the main mediators of neurotoxicity. The relevance of proteolytic pathways, centered on the generation and clearance of toxic Aβ, on the cleavage and nucleation of tau, and on the general proteostasis of the neurons, then becomes obvious. Blocking or stimulating these pathways provide, or have the potential to provide, interesting drug targets, which raises the hope that we will be able to provide a cure for this dreadful disorder. Copyright © 2010 the American Physiological Society.&quot;,&quot;publisher&quot;:&quot;Physiol Rev&quot;,&quot;issue&quot;:&quot;2&quot;,&quot;volume&quot;:&quot;90&quot;},&quot;isTemporary&quot;:false}]},{&quot;citationID&quot;:&quot;MENDELEY_CITATION_f212cb9f-35d9-4053-a90f-84a6418e1647&quot;,&quot;properties&quot;:{&quot;noteIndex&quot;:0},&quot;isEdited&quot;:false,&quot;manualOverride&quot;:{&quot;isManuallyOverridden&quot;:false,&quot;citeprocText&quot;:&quot;(Tanzi &amp;#38; Bertram, 2005)&quot;,&quot;manualOverrideText&quot;:&quot;&quot;},&quot;citationTag&quot;:&quot;MENDELEY_CITATION_v3_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&quot;,&quot;citationItems&quot;:[{&quot;id&quot;:&quot;1b03509a-72fb-3d85-ba0d-8fced33cecd8&quot;,&quot;itemData&quot;:{&quot;type&quot;:&quot;article-journal&quot;,&quot;id&quot;:&quot;1b03509a-72fb-3d85-ba0d-8fced33cecd8&quot;,&quot;title&quot;:&quot;Twenty years of the Alzheimer's disease amyloid hypothesis: a genetic perspective&quot;,&quot;groupId&quot;:&quot;0426c3e1-6d28-326a-8410-5ba2185c4c1b&quot;,&quot;author&quot;:[{&quot;family&quot;:&quot;Tanzi&quot;,&quot;given&quot;:&quot;Rudolph E.&quot;,&quot;parse-names&quot;:false,&quot;dropping-particle&quot;:&quot;&quot;,&quot;non-dropping-particle&quot;:&quot;&quot;},{&quot;family&quot;:&quot;Bertram&quot;,&quot;given&quot;:&quot;Lars&quot;,&quot;parse-names&quot;:false,&quot;dropping-particle&quot;:&quot;&quot;,&quot;non-dropping-particle&quot;:&quot;&quot;}],&quot;container-title&quot;:&quot;Cell&quot;,&quot;container-title-short&quot;:&quot;Cell&quot;,&quot;accessed&quot;:{&quot;date-parts&quot;:[[2024,5,6]]},&quot;DOI&quot;:&quot;10.1016/J.CELL.2005.02.008&quot;,&quot;ISSN&quot;:&quot;0092-8674&quot;,&quot;PMID&quot;:&quot;15734686&quot;,&quot;URL&quot;:&quot;https://pubmed.ncbi.nlm.nih.gov/15734686/&quot;,&quot;issued&quot;:{&quot;date-parts&quot;:[[2005,2,25]]},&quot;page&quot;:&quot;545-555&quot;,&quot;abstract&quot;:&quot;From Alois Alzheimer's description of Auguste D.'s brain in 1907 to George Glenner's biochemical dissection of β-amyloid in 1984, the \&quot;amyloid hypothesis\&quot; of Alzheimer's disease has continued to gain support over the past two decades, particularly from genetic studies. Here we assess the amyloid hypothesis based on both known and putative Alzheimer's disease genes.&quot;,&quot;publisher&quot;:&quot;Cell&quot;,&quot;issue&quot;:&quot;4&quot;,&quot;volume&quot;:&quot;120&quot;},&quot;isTemporary&quot;:false}]},{&quot;citationID&quot;:&quot;MENDELEY_CITATION_58c19542-6635-43ca-a05d-3cf8b698d224&quot;,&quot;properties&quot;:{&quot;noteIndex&quot;:0},&quot;isEdited&quot;:false,&quot;manualOverride&quot;:{&quot;isManuallyOverridden&quot;:false,&quot;citeprocText&quot;:&quot;(Velliquette et al., 2005)&quot;,&quot;manualOverrideText&quot;:&quot;&quot;},&quot;citationTag&quot;:&quot;MENDELEY_CITATION_v3_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&quot;,&quot;citationItems&quot;:[{&quot;id&quot;:&quot;895d03c2-f19b-399e-a47f-96147beb8289&quot;,&quot;itemData&quot;:{&quot;type&quot;:&quot;article-journal&quot;,&quot;id&quot;:&quot;895d03c2-f19b-399e-a47f-96147beb8289&quot;,&quot;title&quot;:&quot;Energy inhibition elevates beta-secretase levels and activity and is potentially amyloidogenic in APP transgenic mice: possible early events in Alzheimer's disease pathogenesis&quot;,&quot;groupId&quot;:&quot;0426c3e1-6d28-326a-8410-5ba2185c4c1b&quot;,&quot;author&quot;:[{&quot;family&quot;:&quot;Velliquette&quot;,&quot;given&quot;:&quot;Rodney A.&quot;,&quot;parse-names&quot;:false,&quot;dropping-particle&quot;:&quot;&quot;,&quot;non-dropping-particle&quot;:&quot;&quot;},{&quot;family&quot;:&quot;O'Connor&quot;,&quot;given&quot;:&quot;Tracy&quot;,&quot;parse-names&quot;:false,&quot;dropping-particle&quot;:&quot;&quot;,&quot;non-dropping-particle&quot;:&quot;&quot;},{&quot;family&quot;:&quot;Vassar&quot;,&quot;given&quot;:&quot;Robert&quot;,&quot;parse-names&quot;:false,&quot;dropping-particle&quot;:&quot;&quot;,&quot;non-dropping-particle&quot;:&quot;&quot;}],&quot;container-title&quot;:&quot;The Journal of neuroscience : the official journal of the Society for Neuroscience&quot;,&quot;container-title-short&quot;:&quot;J Neurosci&quot;,&quot;accessed&quot;:{&quot;date-parts&quot;:[[2024,5,6]]},&quot;DOI&quot;:&quot;10.1523/JNEUROSCI.2350-05.2005&quot;,&quot;ISSN&quot;:&quot;1529-2401&quot;,&quot;PMID&quot;:&quot;16306400&quot;,&quot;URL&quot;:&quot;https://pubmed.ncbi.nlm.nih.gov/16306400/&quot;,&quot;issued&quot;:{&quot;date-parts&quot;:[[2005,11,23]]},&quot;page&quot;:&quot;10874-10883&quot;,&quot;abstract&quot;:&quot;β-Secretase [β-site amyloid precursor protein-cleaving enzyme 1 (BACE1)] is the key rate-limiting enzyme for the production of the β-amyloid (Aβ) peptide involved in the pathogenesis of Alzheimer's disease (AD). BACE1 levels and activity are increased in AD brain and are likely to drive Aβ overproduction, but the cause of BACEl elevation in AD is unknown. Interestingly, cerebral glucose metabolism and blood flow are both reduced in preclinical AD, suggesting that impaired energy production may be an early pathologic event in AD. To determine whether reduced energy metabolism would cause BACE1 elevation, we used pharmacological agents (insulin, 2-deoxyglucose, 3-nitropropionic acid, and kainic acid) to induce acute energy inhibition in C57/B6 wild-type and amyloid precursor protein (APP) transgenic (Tg2576) mice. Four hours after treatment, we observed that reduced energy production caused a ∼150% increase of cerebral BACE1 levels compared with control. Although this was a modest increase, the effect was long-lasting, because levels of the BACE1 enzyme remained elevated for at least 7 d after a single dose of energy inhibitor. In Tg2576 mice, levels of the BACE1-cleaved APP ectodomain APPsβ were also elevated and paralleled the BACE1 increase in both relative amount and duration. Importantly, cerebral Aβ40 levels in Tg2576 were increased to ∼200% of control at 7 d after injection, demonstrating that energy inhibition was potentially amyloidogenic. These results support the hypothesis that impaired energy production in the brain may drive AD pathogenesis by elevating BACE1 levels and activity, which, in turn, lead to Aβ overproduction. This process may represent one of the earliest pathogenic events in AD. Copyright © 2005 Society for Neuroscience.&quot;,&quot;publisher&quot;:&quot;J Neurosci&quot;,&quot;issue&quot;:&quot;47&quot;,&quot;volume&quot;:&quot;25&quot;},&quot;isTemporary&quot;:false}]},{&quot;citationID&quot;:&quot;MENDELEY_CITATION_cad0ca86-9dee-48ba-92a8-5dd7eebacc11&quot;,&quot;properties&quot;:{&quot;noteIndex&quot;:0},&quot;isEdited&quot;:false,&quot;manualOverride&quot;:{&quot;isManuallyOverridden&quot;:false,&quot;citeprocText&quot;:&quot;(Zhang et al., 2014)&quot;,&quot;manualOverrideText&quot;:&quot;&quot;},&quot;citationTag&quot;:&quot;MENDELEY_CITATION_v3_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&quot;,&quot;citationItems&quot;:[{&quot;id&quot;:&quot;04818089-9ceb-3a25-ba13-7a9db5e40cca&quot;,&quot;itemData&quot;:{&quot;type&quot;:&quot;article-journal&quot;,&quot;id&quot;:&quot;04818089-9ceb-3a25-ba13-7a9db5e40cca&quot;,&quot;title&quot;:&quot;The γ-secretase complex: from structure to function&quot;,&quot;groupId&quot;:&quot;0426c3e1-6d28-326a-8410-5ba2185c4c1b&quot;,&quot;author&quot;:[{&quot;family&quot;:&quot;Zhang&quot;,&quot;given&quot;:&quot;Xian&quot;,&quot;parse-names&quot;:false,&quot;dropping-particle&quot;:&quot;&quot;,&quot;non-dropping-particle&quot;:&quot;&quot;},{&quot;family&quot;:&quot;Li&quot;,&quot;given&quot;:&quot;Yanfang&quot;,&quot;parse-names&quot;:false,&quot;dropping-particle&quot;:&quot;&quot;,&quot;non-dropping-particle&quot;:&quot;&quot;},{&quot;family&quot;:&quot;Xu&quot;,&quot;given&quot;:&quot;Huaxi&quot;,&quot;parse-names&quot;:false,&quot;dropping-particle&quot;:&quot;&quot;,&quot;non-dropping-particle&quot;:&quot;&quot;},{&quot;family&quot;:&quot;Zhang&quot;,&quot;given&quot;:&quot;Yun Wu&quot;,&quot;parse-names&quot;:false,&quot;dropping-particle&quot;:&quot;&quot;,&quot;non-dropping-particle&quot;:&quot;&quot;}],&quot;container-title&quot;:&quot;Frontiers in Cellular Neuroscience&quot;,&quot;container-title-short&quot;:&quot;Front Cell Neurosci&quot;,&quot;accessed&quot;:{&quot;date-parts&quot;:[[2024,5,6]]},&quot;DOI&quot;:&quot;10.3389/FNCEL.2014.00427&quot;,&quot;ISSN&quot;:&quot;16625102&quot;,&quot;PMID&quot;:&quot;25565961&quot;,&quot;URL&quot;:&quot;/pmc/articles/PMC4263104/&quot;,&quot;issued&quot;:{&quot;date-parts&quot;:[[2014,12,11]]},&quot;abstract&quot;:&quot;One of the most critical pathological features of Alzheimer’s disease (AD) is the accumulation of β-amyloid (Aβ) peptides that form extracellular senile plaques in the brain. Aβ is derived from β-amyloid precursor protein (APP) through sequential cleavage by β- and γ-secretases. γ-secretase is a high molecular weight complex minimally composed of four components: presenilins (PS), nicastrin, anterior pharynx defective 1 (APH-1), and presenilin enhancer 2 (PEN-2). In addition to APP, γ-secretase also cleaves many other type I transmembrane (TM) protein substrates. As a crucial enzyme for Aβ production, γ-secretase is an appealing therapeutic target for AD. Here, we summarize current knowledge on the structure and function of γ-secretase, as well as recent progress in developing γ-secretase targeting drugs for AD treatment.&quot;,&quot;publisher&quot;:&quot;Frontiers Media SA&quot;,&quot;issue&quot;:&quot;DEC&quot;,&quot;volume&quot;:&quot;8&quot;},&quot;isTemporary&quot;:false}]},{&quot;citationID&quot;:&quot;MENDELEY_CITATION_d2d386f7-c0ec-4ee3-b286-46d6773bc5dc&quot;,&quot;properties&quot;:{&quot;noteIndex&quot;:0},&quot;isEdited&quot;:false,&quot;manualOverride&quot;:{&quot;isManuallyOverridden&quot;:false,&quot;citeprocText&quot;:&quot;(Sanabria-Castro et al., 2017)&quot;,&quot;manualOverrideText&quot;:&quot;&quot;},&quot;citationTag&quot;:&quot;MENDELEY_CITATION_v3_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&quot;,&quot;citationItems&quot;:[{&quot;id&quot;:&quot;1afa2725-2af6-3eb6-815b-d68dffb38590&quot;,&quot;itemData&quot;:{&quot;type&quot;:&quot;article-journal&quot;,&quot;id&quot;:&quot;1afa2725-2af6-3eb6-815b-d68dffb38590&quot;,&quot;title&quot;:&quot;Molecular Pathogenesis of Alzheimer's Disease: An Update&quot;,&quot;groupId&quot;:&quot;0426c3e1-6d28-326a-8410-5ba2185c4c1b&quot;,&quot;author&quot;:[{&quot;family&quot;:&quot;Sanabria-Castro&quot;,&quot;given&quot;:&quot;Alfredo&quot;,&quot;parse-names&quot;:false,&quot;dropping-particle&quot;:&quot;&quot;,&quot;non-dropping-particle&quot;:&quot;&quot;},{&quot;family&quot;:&quot;Alvarado-Echeverría&quot;,&quot;given&quot;:&quot;Ileana&quot;,&quot;parse-names&quot;:false,&quot;dropping-particle&quot;:&quot;&quot;,&quot;non-dropping-particle&quot;:&quot;&quot;},{&quot;family&quot;:&quot;Monge-Bonilla&quot;,&quot;given&quot;:&quot;Cecilia&quot;,&quot;parse-names&quot;:false,&quot;dropping-particle&quot;:&quot;&quot;,&quot;non-dropping-particle&quot;:&quot;&quot;}],&quot;container-title&quot;:&quot;Annals of Neurosciences&quot;,&quot;container-title-short&quot;:&quot;Ann Neurosci&quot;,&quot;accessed&quot;:{&quot;date-parts&quot;:[[2024,5,4]]},&quot;DOI&quot;:&quot;10.1159/000464422&quot;,&quot;ISSN&quot;:&quot;0972-7531&quot;,&quot;PMID&quot;:&quot;28588356&quot;,&quot;URL&quot;:&quot;https://dx.doi.org/10.1159/000464422&quot;,&quot;issued&quot;:{&quot;date-parts&quot;:[[2017,5,5]]},&quot;page&quot;:&quot;46-54&quot;,&quot;abstract&quot;:&quot;Dementia is a chronic or progressive syndrome, characterized by impaired cognitive capacity beyond what could be considered a consequence of normal aging. It affects the memory, thinking process, orientation, comprehension, calculation, learning ability, language, and judgment; although awareness is usually unaffected. Alzheimer’s disease (AD) is the most common form of dementia; symptoms include memory loss, difficulty solving problems, disorientation in time and space, among others. The disease was first described in 1906 at a conference in Tubingen, Germany by Alois Alzheimer. One hundred and ten years since its first documentation, many aspects of the pathophysiology of AD have been discovered and understood, however gaps of knowledge continue to exist. This literature review summarizes the main underlying neurobiological mechanisms in AD, including the theory with emphasis on amyloid peptide, cholinergic hypothesis, glutamatergic neurotransmission, the role of tau protein, and the involvement of oxidative stress and calcium.&quot;,&quot;publisher&quot;:&quot;S. Karger AG&quot;,&quot;issue&quot;:&quot;1&quot;,&quot;volume&quot;:&quot;24&quot;},&quot;isTemporary&quot;:false}]},{&quot;citationID&quot;:&quot;MENDELEY_CITATION_89958cae-8238-4a5a-83f3-8eb033e2a7c0&quot;,&quot;properties&quot;:{&quot;noteIndex&quot;:0},&quot;isEdited&quot;:false,&quot;manualOverride&quot;:{&quot;isManuallyOverridden&quot;:false,&quot;citeprocText&quot;:&quot;(Sanabria-Castro et al., 2017)&quot;,&quot;manualOverrideText&quot;:&quot;&quot;},&quot;citationTag&quot;:&quot;MENDELEY_CITATION_v3_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&quot;,&quot;citationItems&quot;:[{&quot;id&quot;:&quot;1afa2725-2af6-3eb6-815b-d68dffb38590&quot;,&quot;itemData&quot;:{&quot;type&quot;:&quot;article-journal&quot;,&quot;id&quot;:&quot;1afa2725-2af6-3eb6-815b-d68dffb38590&quot;,&quot;title&quot;:&quot;Molecular Pathogenesis of Alzheimer's Disease: An Update&quot;,&quot;groupId&quot;:&quot;0426c3e1-6d28-326a-8410-5ba2185c4c1b&quot;,&quot;author&quot;:[{&quot;family&quot;:&quot;Sanabria-Castro&quot;,&quot;given&quot;:&quot;Alfredo&quot;,&quot;parse-names&quot;:false,&quot;dropping-particle&quot;:&quot;&quot;,&quot;non-dropping-particle&quot;:&quot;&quot;},{&quot;family&quot;:&quot;Alvarado-Echeverría&quot;,&quot;given&quot;:&quot;Ileana&quot;,&quot;parse-names&quot;:false,&quot;dropping-particle&quot;:&quot;&quot;,&quot;non-dropping-particle&quot;:&quot;&quot;},{&quot;family&quot;:&quot;Monge-Bonilla&quot;,&quot;given&quot;:&quot;Cecilia&quot;,&quot;parse-names&quot;:false,&quot;dropping-particle&quot;:&quot;&quot;,&quot;non-dropping-particle&quot;:&quot;&quot;}],&quot;container-title&quot;:&quot;Annals of Neurosciences&quot;,&quot;container-title-short&quot;:&quot;Ann Neurosci&quot;,&quot;accessed&quot;:{&quot;date-parts&quot;:[[2024,5,4]]},&quot;DOI&quot;:&quot;10.1159/000464422&quot;,&quot;ISSN&quot;:&quot;0972-7531&quot;,&quot;PMID&quot;:&quot;28588356&quot;,&quot;URL&quot;:&quot;https://dx.doi.org/10.1159/000464422&quot;,&quot;issued&quot;:{&quot;date-parts&quot;:[[2017,5,5]]},&quot;page&quot;:&quot;46-54&quot;,&quot;abstract&quot;:&quot;Dementia is a chronic or progressive syndrome, characterized by impaired cognitive capacity beyond what could be considered a consequence of normal aging. It affects the memory, thinking process, orientation, comprehension, calculation, learning ability, language, and judgment; although awareness is usually unaffected. Alzheimer’s disease (AD) is the most common form of dementia; symptoms include memory loss, difficulty solving problems, disorientation in time and space, among others. The disease was first described in 1906 at a conference in Tubingen, Germany by Alois Alzheimer. One hundred and ten years since its first documentation, many aspects of the pathophysiology of AD have been discovered and understood, however gaps of knowledge continue to exist. This literature review summarizes the main underlying neurobiological mechanisms in AD, including the theory with emphasis on amyloid peptide, cholinergic hypothesis, glutamatergic neurotransmission, the role of tau protein, and the involvement of oxidative stress and calcium.&quot;,&quot;publisher&quot;:&quot;S. Karger AG&quot;,&quot;issue&quot;:&quot;1&quot;,&quot;volume&quot;:&quot;24&quot;},&quot;isTemporary&quot;:false}]},{&quot;citationID&quot;:&quot;MENDELEY_CITATION_9f0a9d6d-1576-435a-b4be-2d121641ba7d&quot;,&quot;properties&quot;:{&quot;noteIndex&quot;:0},&quot;isEdited&quot;:false,&quot;manualOverride&quot;:{&quot;isManuallyOverridden&quot;:false,&quot;citeprocText&quot;:&quot;(Terry &amp;#38; Buccafusco, 2003)&quot;,&quot;manualOverrideText&quot;:&quot;&quot;},&quot;citationTag&quot;:&quot;MENDELEY_CITATION_v3_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&quot;,&quot;citationItems&quot;:[{&quot;id&quot;:&quot;e1c0b5b9-5489-3c09-8cbe-976c821269e3&quot;,&quot;itemData&quot;:{&quot;type&quot;:&quot;article-journal&quot;,&quot;id&quot;:&quot;e1c0b5b9-5489-3c09-8cbe-976c821269e3&quot;,&quot;title&quot;:&quot;The cholinergic hypothesis of age and Alzheimer's disease-related cognitive deficits: recent challenges and their implications for novel drug development&quot;,&quot;groupId&quot;:&quot;0426c3e1-6d28-326a-8410-5ba2185c4c1b&quot;,&quot;author&quot;:[{&quot;family&quot;:&quot;Terry&quot;,&quot;given&quot;:&quot;Alvin&quot;,&quot;parse-names&quot;:false,&quot;dropping-particle&quot;:&quot;V.&quot;,&quot;non-dropping-particle&quot;:&quot;&quot;},{&quot;family&quot;:&quot;Buccafusco&quot;,&quot;given&quot;:&quot;J. J.&quot;,&quot;parse-names&quot;:false,&quot;dropping-particle&quot;:&quot;&quot;,&quot;non-dropping-particle&quot;:&quot;&quot;}],&quot;container-title&quot;:&quot;The Journal of pharmacology and experimental therapeutics&quot;,&quot;container-title-short&quot;:&quot;J Pharmacol Exp Ther&quot;,&quot;accessed&quot;:{&quot;date-parts&quot;:[[2024,5,6]]},&quot;DOI&quot;:&quot;10.1124/JPET.102.041616&quot;,&quot;ISSN&quot;:&quot;0022-3565&quot;,&quot;PMID&quot;:&quot;12805474&quot;,&quot;URL&quot;:&quot;https://pubmed.ncbi.nlm.nih.gov/12805474/&quot;,&quot;issued&quot;:{&quot;date-parts&quot;:[[2003,9,1]]},&quot;page&quot;:&quot;821-827&quot;,&quot;abstract&quot;:&quot;The cholinergic hypothesis was initially presented over 20 years ago and suggests that a dysfunction of acetylcholine containing neurons in the brain contributes substantially to the cognitive decline observed in those with advanced age and Alzheimer's disease (AD). This premise has since served as the basis for the majority of treatment strategies and drug development approaches for AD to date. Recent studies of the brains of patients who had mild cognitive impairment or early stage AD in which choline acetyltransferase and/or acetylcholinesterase activity was unaffected (or even up-regulated) have, however, led some to challenge the validity of the hypothesis as well as the rationale for using cholinomimetics to treat the disorder, particularly in the earlier stages. These challenges, primarily based on assays of post mortem enzyme activity, should be taken in perspective and evaluated within the wide range of cholinergic abnormalities known to exist in both aging and AD. The results of both post mortem and antemortem studies in aged humans and AD patients, as well as animal experiments suggest that a host of cholinergic abnormalities including alterations in choline transport, acetylcholine release, nicotinic and muscarinic receptor expression, neurotrophin support, and perhaps axonal transport may all contribute to cognitive abnormalities in aging and AD. Cholinergic abnormalities may also contribute to noncognitive behavioral abnormalities as well as the deposition of toxic neuritic plaques in AD. Therefore, cholinergic-based strategies will likely remain valid as one approach to rational drug development for the treatment of AD other forms of dementia.&quot;,&quot;publisher&quot;:&quot;J Pharmacol Exp Ther&quot;,&quot;issue&quot;:&quot;3&quot;,&quot;volume&quot;:&quot;306&quot;},&quot;isTemporary&quot;:false}]},{&quot;citationID&quot;:&quot;MENDELEY_CITATION_d84772a0-b3d4-40bd-b261-74a8bb700abe&quot;,&quot;properties&quot;:{&quot;noteIndex&quot;:0},&quot;isEdited&quot;:false,&quot;manualOverride&quot;:{&quot;isManuallyOverridden&quot;:false,&quot;citeprocText&quot;:&quot;(Liskowsky &amp;#38; Schliebs, 2006)&quot;,&quot;manualOverrideText&quot;:&quot;&quot;},&quot;citationTag&quot;:&quot;MENDELEY_CITATION_v3_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&quot;,&quot;citationItems&quot;:[{&quot;id&quot;:&quot;28e174f5-db21-3b2c-8e26-ff81a7e8b5ff&quot;,&quot;itemData&quot;:{&quot;type&quot;:&quot;article-journal&quot;,&quot;id&quot;:&quot;28e174f5-db21-3b2c-8e26-ff81a7e8b5ff&quot;,&quot;title&quot;:&quot;Muscarinic acetylcholine receptor inhibition in transgenic Alzheimer-like Tg2576 mice by scopolamine favours the amyloidogenic route of processing of amyloid precursor protein&quot;,&quot;groupId&quot;:&quot;0426c3e1-6d28-326a-8410-5ba2185c4c1b&quot;,&quot;author&quot;:[{&quot;family&quot;:&quot;Liskowsky&quot;,&quot;given&quot;:&quot;Wolfgang&quot;,&quot;parse-names&quot;:false,&quot;dropping-particle&quot;:&quot;&quot;,&quot;non-dropping-particle&quot;:&quot;&quot;},{&quot;family&quot;:&quot;Schliebs&quot;,&quot;given&quot;:&quot;Reinhard&quot;,&quot;parse-names&quot;:false,&quot;dropping-particle&quot;:&quot;&quot;,&quot;non-dropping-particle&quot;:&quot;&quot;}],&quot;container-title&quot;:&quot;International journal of developmental neuroscience : the official journal of the International Society for Developmental Neuroscience&quot;,&quot;container-title-short&quot;:&quot;Int J Dev Neurosci&quot;,&quot;accessed&quot;:{&quot;date-parts&quot;:[[2024,5,6]]},&quot;DOI&quot;:&quot;10.1016/J.IJDEVNEU.2005.11.010&quot;,&quot;ISSN&quot;:&quot;0736-5748&quot;,&quot;PMID&quot;:&quot;16423497&quot;,&quot;URL&quot;:&quot;https://pubmed.ncbi.nlm.nih.gov/16423497/&quot;,&quot;issued&quot;:{&quot;date-parts&quot;:[[2006,4]]},&quot;page&quot;:&quot;149-156&quot;,&quot;abstract&quot;:&quot;The molecular mechanisms of the interrelationship between cholinergic neurotransmission, processing of amyloid precursor protein (APP) and β-amyloid (Aβ) production in vivo are still less understood. To reveal any effect of cholinergic dysfunction on APP processing in vivo, 11-month-old transgenic Tg2576 mice with Aβ plaque pathology received intraperitoneal injections of scopolamine at a daily dosage of 2 mg/kg body weight for 14 days in order to suppress cortical cholinergic transmission by chronic inhibition of muscarinic acetylcholine receptors. Scopolamine treatment of transgenic Tg2576 mice resulted in increased levels of fibrillar Aβ(1-40) and Aβ(1-42), while the soluble, SDS-extractable Aβ level remained unchanged as compared to vehicle-injected Tg2576 mice. α-Secretase activity determined in cortical tissue from scopolamine-treated Tg2576 mice was lower by about 30% as compared to that assayed in control mice, while β-secretase activity and BACE1 protein expression appeared unaffected by scopolamine treatment. The amount of sAPPα, the product secreted by α-secretase-mediated APP cleavage, and the unprocessed APP were assayed in the soluble and membrane fraction, respectively, of cortical tissue preparations from treated and control mice by Western blotting. Using the anti antibody 6E10 which specifically labels human sAPPα and full length APP in transgenic Tg2576, an enhanced APP level was detected in the membrane fraction from treated mice as compared to controls, while in the soluble fraction scopolamine treatment did not affect the protein level of sAPPα. These data indicate an accumulation of APP in cortical membrane fraction in scopolamine-treated Tg2576 mice presumably due to the decreased level of α-secretase-mediated APP cleavage, and further suggest that chronic suppresion of cortical muscarinic cholinergic transmission may alter the balance between α- and β-secretory APP processing by favouring the amyloidogenic route. © 2005 ISDN. Published by Elsevier Ltd. All rights reserved.&quot;,&quot;publisher&quot;:&quot;Int J Dev Neurosci&quot;,&quot;issue&quot;:&quot;2-3&quot;,&quot;volume&quot;:&quot;24&quot;},&quot;isTemporary&quot;:false}]},{&quot;citationID&quot;:&quot;MENDELEY_CITATION_e192ba59-f3b2-40c5-8670-b3400446a67a&quot;,&quot;properties&quot;:{&quot;noteIndex&quot;:0},&quot;isEdited&quot;:false,&quot;manualOverride&quot;:{&quot;isManuallyOverridden&quot;:false,&quot;citeprocText&quot;:&quot;(Fisher, 2008)&quot;,&quot;manualOverrideText&quot;:&quot;&quot;},&quot;citationTag&quot;:&quot;MENDELEY_CITATION_v3_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&quot;,&quot;citationItems&quot;:[{&quot;id&quot;:&quot;f9e78acd-e7a3-38c9-b932-c4869a5eb822&quot;,&quot;itemData&quot;:{&quot;type&quot;:&quot;article-journal&quot;,&quot;id&quot;:&quot;f9e78acd-e7a3-38c9-b932-c4869a5eb822&quot;,&quot;title&quot;:&quot;M1 muscarinic agonists target major hallmarks of Alzheimer's disease--the pivotal role of brain M1 receptors&quot;,&quot;groupId&quot;:&quot;0426c3e1-6d28-326a-8410-5ba2185c4c1b&quot;,&quot;author&quot;:[{&quot;family&quot;:&quot;Fisher&quot;,&quot;given&quot;:&quot;Abraham&quot;,&quot;parse-names&quot;:false,&quot;dropping-particle&quot;:&quot;&quot;,&quot;non-dropping-particle&quot;:&quot;&quot;}],&quot;container-title&quot;:&quot;Neuro-degenerative diseases&quot;,&quot;container-title-short&quot;:&quot;Neurodegener Dis&quot;,&quot;accessed&quot;:{&quot;date-parts&quot;:[[2024,5,6]]},&quot;DOI&quot;:&quot;10.1159/000113712&quot;,&quot;ISSN&quot;:&quot;1660-2862&quot;,&quot;PMID&quot;:&quot;18322400&quot;,&quot;URL&quot;:&quot;https://pubmed.ncbi.nlm.nih.gov/18322400/&quot;,&quot;issued&quot;:{&quot;date-parts&quot;:[[2008,3]]},&quot;page&quot;:&quot;237-240&quot;,&quot;abstract&quot;:&quot;The M1 muscarinic receptor (M1 mAChR) is a therapeutic target in Alzheimer's disease (AD) and the M1-selective muscarinic agonists AF102B, AF150(S) and AF267B are cognitive enhancers and potential disease modifiers. Notably, AF267B decreased cerebrospinal fluid β-amyloid (Aβ40 and Aβ42) in rabbits, decreased brain Aβ levels in hypercholesterolemic rabbits and vascular Aβ42 deposition from the cortex in cholinotoxin-treated rabbits. In triple transgenic AD mice, AF267B reduced cognitive deficits and decreased Aβ42 and tau pathologies in the cortex and hippocampus (not amygdala), via M1 mAChR activation of protein kinase C and a disintegrin and metalloproteinase domain 17 (ADAM17 or TACE) and decreased β-site amyloid precursor protein-cleaving enzyme 1 and glycogen synthase kinase 3β, respectively. AF267B is the first reported low-molecular-weight therapy that targets the major AD hallmarks. Copyright © 2008 S. Karger AG.&quot;,&quot;publisher&quot;:&quot;Neurodegener Dis&quot;,&quot;issue&quot;:&quot;3-4&quot;,&quot;volume&quot;:&quot;5&quot;},&quot;isTemporary&quot;:false}]},{&quot;citationID&quot;:&quot;MENDELEY_CITATION_9b7dbd3c-90ec-4298-9406-61a5094f8247&quot;,&quot;properties&quot;:{&quot;noteIndex&quot;:0},&quot;isEdited&quot;:false,&quot;manualOverride&quot;:{&quot;isManuallyOverridden&quot;:false,&quot;citeprocText&quot;:&quot;(Pena et al., 2006)&quot;,&quot;manualOverrideText&quot;:&quot;&quot;},&quot;citationTag&quot;:&quot;MENDELEY_CITATION_v3_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&quot;,&quot;citationItems&quot;:[{&quot;id&quot;:&quot;66a28645-0634-3661-95d1-eee1a5ae1b36&quot;,&quot;itemData&quot;:{&quot;type&quot;:&quot;article-journal&quot;,&quot;id&quot;:&quot;66a28645-0634-3661-95d1-eee1a5ae1b36&quot;,&quot;title&quot;:&quot;The role of beta-amyloid protein in synaptic function: implications for Alzheimer's disease therapy&quot;,&quot;groupId&quot;:&quot;0426c3e1-6d28-326a-8410-5ba2185c4c1b&quot;,&quot;author&quot;:[{&quot;family&quot;:&quot;Pena&quot;,&quot;given&quot;:&quot;F.&quot;,&quot;parse-names&quot;:false,&quot;dropping-particle&quot;:&quot;&quot;,&quot;non-dropping-particle&quot;:&quot;&quot;},{&quot;family&quot;:&quot;Gutierrez-Lerma&quot;,&quot;given&quot;:&quot;A.&quot;,&quot;parse-names&quot;:false,&quot;dropping-particle&quot;:&quot;&quot;,&quot;non-dropping-particle&quot;:&quot;&quot;},{&quot;family&quot;:&quot;Quiroz-Baez&quot;,&quot;given&quot;:&quot;R.&quot;,&quot;parse-names&quot;:false,&quot;dropping-particle&quot;:&quot;&quot;,&quot;non-dropping-particle&quot;:&quot;&quot;},{&quot;family&quot;:&quot;Arias&quot;,&quot;given&quot;:&quot;C.&quot;,&quot;parse-names&quot;:false,&quot;dropping-particle&quot;:&quot;&quot;,&quot;non-dropping-particle&quot;:&quot;&quot;}],&quot;container-title&quot;:&quot;Current neuropharmacology&quot;,&quot;container-title-short&quot;:&quot;Curr Neuropharmacol&quot;,&quot;accessed&quot;:{&quot;date-parts&quot;:[[2024,5,6]]},&quot;DOI&quot;:&quot;10.2174/157015906776359531&quot;,&quot;ISSN&quot;:&quot;1570-159X&quot;,&quot;PMID&quot;:&quot;18615129&quot;,&quot;URL&quot;:&quot;https://pubmed.ncbi.nlm.nih.gov/18615129/&quot;,&quot;issued&quot;:{&quot;date-parts&quot;:[[2006,3,28]]},&quot;page&quot;:&quot;149-163&quot;,&quot;abstract&quot;:&quot;Alzheimer's disease (AD) is a neurodegenerative disorder characterized by progressive and irreversible loss of memory and other cognitive functions. Substantial evidence based on genetic, neuropathological and biochemical data has established the central role of beta-amyloid protein (betaAP) in this pathology. Although the precise etiology of AD is not well understood yet, strong evidence for some of the molecular events that lead to progressive brain dysfunction and neurodegeneration in AD has been afforded by identification of biochemical pathways implicated in the generation of betaAP, development of transgenic models exhibiting progressive disease pathology and by data on the effects of betaAP at the neuronal network level. However, the mechanisms by which betaAP causes cognitive decline have not been determined, nor is it clear if the degree of dementia correlates in time with the degree of neuronal loss. Hence, it is of interest to understand the biochemical processes involved in the mechanisms of betaAP-induced neurotoxicity and the mechanisms involved in electrophysiological effects of this protein on different parameters of synaptic transmission and on neuronal firing properties. In this review we analyze recent evidence suggesting a complex role of betaAP in the molecular events that lead to progressive loss of function and eventually to neurodegeneration in AD as well as the therapeutic implications based on betaAP metabolism inhibition.&quot;,&quot;publisher&quot;:&quot;Curr Neuropharmacol&quot;,&quot;issue&quot;:&quot;2&quot;,&quot;volume&quot;:&quot;4&quot;},&quot;isTemporary&quot;:false}]},{&quot;citationID&quot;:&quot;MENDELEY_CITATION_b8569086-5734-43dd-b1bf-d5f429733da6&quot;,&quot;properties&quot;:{&quot;noteIndex&quot;:0},&quot;isEdited&quot;:false,&quot;manualOverride&quot;:{&quot;isManuallyOverridden&quot;:false,&quot;citeprocText&quot;:&quot;(Grundke-Iqbal et al., 1986)&quot;,&quot;manualOverrideText&quot;:&quot;&quot;},&quot;citationTag&quot;:&quot;MENDELEY_CITATION_v3_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&quot;,&quot;citationItems&quot;:[{&quot;id&quot;:&quot;6eb376dd-97c1-396b-8706-c3e25892c41f&quot;,&quot;itemData&quot;:{&quot;type&quot;:&quot;article-journal&quot;,&quot;id&quot;:&quot;6eb376dd-97c1-396b-8706-c3e25892c41f&quot;,&quot;title&quot;:&quot;Abnormal phosphorylation of the microtubule-associated protein tau (tau) in Alzheimer cytoskeletal pathology.&quot;,&quot;groupId&quot;:&quot;0426c3e1-6d28-326a-8410-5ba2185c4c1b&quot;,&quot;author&quot;:[{&quot;family&quot;:&quot;Grundke-Iqbal&quot;,&quot;given&quot;:&quot;I.&quot;,&quot;parse-names&quot;:false,&quot;dropping-particle&quot;:&quot;&quot;,&quot;non-dropping-particle&quot;:&quot;&quot;},{&quot;family&quot;:&quot;Iqbal&quot;,&quot;given&quot;:&quot;K.&quot;,&quot;parse-names&quot;:false,&quot;dropping-particle&quot;:&quot;&quot;,&quot;non-dropping-particle&quot;:&quot;&quot;},{&quot;family&quot;:&quot;Tung&quot;,&quot;given&quot;:&quot;Y. C.&quot;,&quot;parse-names&quot;:false,&quot;dropping-particle&quot;:&quot;&quot;,&quot;non-dropping-particle&quot;:&quot;&quot;},{&quot;family&quot;:&quot;Quinlan&quot;,&quot;given&quot;:&quot;M.&quot;,&quot;parse-names&quot;:false,&quot;dropping-particle&quot;:&quot;&quot;,&quot;non-dropping-particle&quot;:&quot;&quot;},{&quot;family&quot;:&quot;Wisniewski&quot;,&quot;given&quot;:&quot;H. M.&quot;,&quot;parse-names&quot;:false,&quot;dropping-particle&quot;:&quot;&quot;,&quot;non-dropping-particle&quot;:&quot;&quot;},{&quot;family&quot;:&quot;Binder&quot;,&quot;given&quot;:&quot;L. I.&quot;,&quot;parse-names&quot;:false,&quot;dropping-particle&quot;:&quot;&quot;,&quot;non-dropping-particle&quot;:&quot;&quot;}],&quot;container-title&quot;:&quot;Proceedings of the National Academy of Sciences of the United States of America&quot;,&quot;container-title-short&quot;:&quot;Proc Natl Acad Sci U S A&quot;,&quot;accessed&quot;:{&quot;date-parts&quot;:[[2024,5,6]]},&quot;DOI&quot;:&quot;10.1073/PNAS.83.13.4913&quot;,&quot;ISSN&quot;:&quot;00278424&quot;,&quot;PMID&quot;:&quot;3088567&quot;,&quot;URL&quot;:&quot;/pmc/articles/PMC323854/?report=abstract&quot;,&quot;issued&quot;:{&quot;date-parts&quot;:[[1986]]},&quot;page&quot;:&quot;4913&quot;,&quot;abstract&quot;:&quot;A monoclonal antibody to the microtubule-associated protein tau (tau) labeled some neurofibrillary tangles and plaque neurites, the two major locations of paired-helical filaments (PHF), in Alzheimer disease brain. The antibody also labeled isolated PHF that had been repeatedly washed with NaDodSO4. Dephosphorylation of the tissue sections with alkaline phosphatase prior to immunolabeling dramatically increased the number of tangles and plaques recognized by the antibody. The plaque core amyloid was not stained in either dephosphorylated or nondephosphorylated tissue sections. On immunoblots PHF polypeptides were labeled readily only when dephosphorylated. In contrast, a commercially available monoclonal antibody to a phosphorylated epitope of neurofilaments that labeled the tangles and the plaque neurites in tissue did not label any PHF polypeptides on immunoblots. The PHF polypeptides, labeled with the monoclonal antibody to tau, electrophoresed with those polypeptides recognized by antibodies to isolated PHF. The antibody to tau-labeled microtubules from normal human brains assembled in vitro but identically treated Alzheimer brain preparations had to be dephosphorylated to be completely recognized by this antibody. These findings suggest that tau in Alzheimer brain is an abnormally phosphorylated protein component of PHF.&quot;,&quot;publisher&quot;:&quot;National Academy of Sciences&quot;,&quot;issue&quot;:&quot;13&quot;,&quot;volume&quot;:&quot;83&quot;},&quot;isTemporary&quot;:false}]},{&quot;citationID&quot;:&quot;MENDELEY_CITATION_4bb77103-b2d3-4482-a2cf-ef7e7ced3a78&quot;,&quot;properties&quot;:{&quot;noteIndex&quot;:0},&quot;isEdited&quot;:false,&quot;manualOverride&quot;:{&quot;isManuallyOverridden&quot;:false,&quot;citeprocText&quot;:&quot;(Cleveland et al., 1977)&quot;,&quot;manualOverrideText&quot;:&quot;&quot;},&quot;citationTag&quot;:&quot;MENDELEY_CITATION_v3_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&quot;,&quot;citationItems&quot;:[{&quot;id&quot;:&quot;7ecd6db3-1baf-360c-980c-1b7f4f374ec6&quot;,&quot;itemData&quot;:{&quot;type&quot;:&quot;article-journal&quot;,&quot;id&quot;:&quot;7ecd6db3-1baf-360c-980c-1b7f4f374ec6&quot;,&quot;title&quot;:&quot;Physical and chemical properties of purified tau factor and the role of tau in microtubule assembly&quot;,&quot;groupId&quot;:&quot;0426c3e1-6d28-326a-8410-5ba2185c4c1b&quot;,&quot;author&quot;:[{&quot;family&quot;:&quot;Cleveland&quot;,&quot;given&quot;:&quot;Don W.&quot;,&quot;parse-names&quot;:false,&quot;dropping-particle&quot;:&quot;&quot;,&quot;non-dropping-particle&quot;:&quot;&quot;},{&quot;family&quot;:&quot;Hwo&quot;,&quot;given&quot;:&quot;Shu Ying&quot;,&quot;parse-names&quot;:false,&quot;dropping-particle&quot;:&quot;&quot;,&quot;non-dropping-particle&quot;:&quot;&quot;},{&quot;family&quot;:&quot;Kirschner&quot;,&quot;given&quot;:&quot;Marc W.&quot;,&quot;parse-names&quot;:false,&quot;dropping-particle&quot;:&quot;&quot;,&quot;non-dropping-particle&quot;:&quot;&quot;}],&quot;container-title&quot;:&quot;Journal of molecular biology&quot;,&quot;container-title-short&quot;:&quot;J Mol Biol&quot;,&quot;accessed&quot;:{&quot;date-parts&quot;:[[2024,5,8]]},&quot;DOI&quot;:&quot;10.1016/0022-2836(77)90214-5&quot;,&quot;ISSN&quot;:&quot;0022-2836&quot;,&quot;PMID&quot;:&quot;146092&quot;,&quot;URL&quot;:&quot;https://pubmed.ncbi.nlm.nih.gov/146092/&quot;,&quot;issued&quot;:{&quot;date-parts&quot;:[[1977,10,25]]},&quot;page&quot;:&quot;227-247&quot;,&quot;abstract&quot;:&quot;This paper describes the physical and chemical properties of purified tau, a protein which is associated with brain microtubules and which induces assembly of microtubules from tubulin. Purified tau is composed of four polypeptides which migrate at positions equivalent to molecular weights between 55,000 and 62,000 during electrophoresis on sodium dodecyl sulfate/polyacrylamide gels. These polypeptides are shown to be closely related by peptide mapping and by amnio acid analysis. A comparison by various techniques of the high molecular weight microtubule-associated proteins with the tau polypeptides indicates no apparent relationship. Tau is found by analytical ultracentrifugation and by sedimentation equilibrium to have a sedimentation coefficient of 2.6 S and a native molecular weight of 57,000. Tau, therefore, must be highly asymmetric (an axial ratio of 20:1 using a prolate ellipsoid model), and yet possess little α-helical structure as indicated by circular dichroism. Isoelectric focusing shows tau to be a neutral or slightly basic protein. Tau is also seen to be phosphorylated by a protein kinase which copurifies with microtubules. In the assembly process, tau apparently regulates the formation of longitudinal oligomers from tubulin dimers, and hence promotes ring formation under depolymerizing conditions and microtubule formation under polymerizing conditions. The known asymmetry of the tau molecule suggests that tau induces assembly by binding to several tubulin molecules per tau molecule, thereby effectively increasing the local concentration of tubulin and inducing the formation of longitudinal filaments. The role of tau is discussed in light of reports of polymerization induced by particular non-physiological conditions and by various polycations. The formation of normal microtubules over a wide range of tubulin and tau concentrations under mild buffer conditions suggests that tau and tubulin define a complete in vitro assembly system under conditions which approach physiological. © 1977.&quot;,&quot;publisher&quot;:&quot;J Mol Biol&quot;,&quot;issue&quot;:&quot;2&quot;,&quot;volume&quot;:&quot;116&quot;},&quot;isTemporary&quot;:false}]},{&quot;citationID&quot;:&quot;MENDELEY_CITATION_2df07e3e-50b7-48ca-b5ea-9ec5bb790874&quot;,&quot;properties&quot;:{&quot;noteIndex&quot;:0},&quot;isEdited&quot;:false,&quot;manualOverride&quot;:{&quot;isManuallyOverridden&quot;:false,&quot;citeprocText&quot;:&quot;(Johnson &amp;#38; Stoothoff, 2004)&quot;,&quot;manualOverrideText&quot;:&quot;&quot;},&quot;citationTag&quot;:&quot;MENDELEY_CITATION_v3_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&quot;,&quot;citationItems&quot;:[{&quot;id&quot;:&quot;49e2ff89-0299-305a-81e2-23d87281d319&quot;,&quot;itemData&quot;:{&quot;type&quot;:&quot;article-journal&quot;,&quot;id&quot;:&quot;49e2ff89-0299-305a-81e2-23d87281d319&quot;,&quot;title&quot;:&quot;Tau phosphorylation in neuronal cell function and dysfunction&quot;,&quot;groupId&quot;:&quot;0426c3e1-6d28-326a-8410-5ba2185c4c1b&quot;,&quot;author&quot;:[{&quot;family&quot;:&quot;Johnson&quot;,&quot;given&quot;:&quot;Gail V.W.&quot;,&quot;parse-names&quot;:false,&quot;dropping-particle&quot;:&quot;&quot;,&quot;non-dropping-particle&quot;:&quot;&quot;},{&quot;family&quot;:&quot;Stoothoff&quot;,&quot;given&quot;:&quot;William H.&quot;,&quot;parse-names&quot;:false,&quot;dropping-particle&quot;:&quot;&quot;,&quot;non-dropping-particle&quot;:&quot;&quot;}],&quot;container-title&quot;:&quot;Journal of Cell Science&quot;,&quot;container-title-short&quot;:&quot;J Cell Sci&quot;,&quot;accessed&quot;:{&quot;date-parts&quot;:[[2024,5,6]]},&quot;DOI&quot;:&quot;10.1242/JCS.01558&quot;,&quot;ISSN&quot;:&quot;0021-9533&quot;,&quot;PMID&quot;:&quot;15537830&quot;,&quot;URL&quot;:&quot;https://dx.doi.org/10.1242/jcs.01558&quot;,&quot;issued&quot;:{&quot;date-parts&quot;:[[2004,11,15]]},&quot;page&quot;:&quot;5721-5729&quot;,&quot;abstract&quot;:&quot;Tau is a group of neuronal microtubule-associated proteins that are formed by alternative mRNA splicing and accumulate in neurofibrillary tangles in Alzheimer's disease (AD) brain. Tau plays a key role in regulating microtubule dynamics, axonal transport and neurite outgrowth, and all these functions of tau are modulated by site-specific phosphorylation. There is significant evidence that a disruption of normal phosphorylation events results in tau dysfunction in neurodegenerative diseases, such as AD, and is a contributing factor to the pathogenic processes. Indeed, the abnormal tau phosphorylation that occurs in neurodegenerative conditions not only results in a toxic loss of function (e.g. decreased microtubule binding) but probably also a toxic gain of function (e.g. increased tau-tau interactions). Although tau is phosphorylated in vitro by numerous protein kinases, how many of these actually phosphorylate tau in vivo is unclear. Identification of the protein kinases that phosphorylate tau in vivo in both physiological and pathological processes could provide potential therapeutic targets for the treatment of AD and other neurodegenerative diseases in which there is tau pathology.&quot;,&quot;publisher&quot;:&quot;The Company of Biologists&quot;,&quot;issue&quot;:&quot;24&quot;,&quot;volume&quot;:&quot;117&quot;},&quot;isTemporary&quot;:false}]},{&quot;citationID&quot;:&quot;MENDELEY_CITATION_b2aff69e-23fd-4205-8982-ee3d27851e98&quot;,&quot;properties&quot;:{&quot;noteIndex&quot;:0},&quot;isEdited&quot;:false,&quot;manualOverride&quot;:{&quot;isManuallyOverridden&quot;:false,&quot;citeprocText&quot;:&quot;(Goedert et al., 1989)&quot;,&quot;manualOverrideText&quot;:&quot;&quot;},&quot;citationTag&quot;:&quot;MENDELEY_CITATION_v3_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&quot;,&quot;citationItems&quot;:[{&quot;id&quot;:&quot;42302ed2-ca1e-3de8-9804-d166ed887ca5&quot;,&quot;itemData&quot;:{&quot;type&quot;:&quot;article-journal&quot;,&quot;id&quot;:&quot;42302ed2-ca1e-3de8-9804-d166ed887ca5&quot;,&quot;title&quot;:&quot;Multiple isoforms of human microtubule-associated protein tau: sequences and localization in neurofibrillary tangles of Alzheimer's disease&quot;,&quot;groupId&quot;:&quot;0426c3e1-6d28-326a-8410-5ba2185c4c1b&quot;,&quot;author&quot;:[{&quot;family&quot;:&quot;Goedert&quot;,&quot;given&quot;:&quot;M.&quot;,&quot;parse-names&quot;:false,&quot;dropping-particle&quot;:&quot;&quot;,&quot;non-dropping-particle&quot;:&quot;&quot;},{&quot;family&quot;:&quot;Spillantini&quot;,&quot;given&quot;:&quot;M. G.&quot;,&quot;parse-names&quot;:false,&quot;dropping-particle&quot;:&quot;&quot;,&quot;non-dropping-particle&quot;:&quot;&quot;},{&quot;family&quot;:&quot;Jakes&quot;,&quot;given&quot;:&quot;R.&quot;,&quot;parse-names&quot;:false,&quot;dropping-particle&quot;:&quot;&quot;,&quot;non-dropping-particle&quot;:&quot;&quot;},{&quot;family&quot;:&quot;Rutherford&quot;,&quot;given&quot;:&quot;D.&quot;,&quot;parse-names&quot;:false,&quot;dropping-particle&quot;:&quot;&quot;,&quot;non-dropping-particle&quot;:&quot;&quot;},{&quot;family&quot;:&quot;Crowther&quot;,&quot;given&quot;:&quot;R. A.&quot;,&quot;parse-names&quot;:false,&quot;dropping-particle&quot;:&quot;&quot;,&quot;non-dropping-particle&quot;:&quot;&quot;}],&quot;container-title&quot;:&quot;Neuron&quot;,&quot;container-title-short&quot;:&quot;Neuron&quot;,&quot;accessed&quot;:{&quot;date-parts&quot;:[[2024,5,8]]},&quot;DOI&quot;:&quot;10.1016/0896-6273(89)90210-9&quot;,&quot;ISSN&quot;:&quot;0896-6273&quot;,&quot;PMID&quot;:&quot;2484340&quot;,&quot;URL&quot;:&quot;https://pubmed.ncbi.nlm.nih.gov/2484340/&quot;,&quot;issued&quot;:{&quot;date-parts&quot;:[[1989]]},&quot;page&quot;:&quot;519-526&quot;,&quot;abstract&quot;:&quot;We have determined the sequences of isoforms of human tau protein, which differ from previously reported forms by insertions of 29 or 58 amino acids in the amino-terminal region. Complementary DNA cloning shows that the insertions occur in combination with both three and four tandem repeats. RNAase protection assays indicate that transcripts encoding isoforms with the insertions are expressed in an adult-specific manner. Transcripts encoding four tandem repeats are also expressed in an adult-specific manner, whereas mRNAs encoding three tandem repeats are expressed throughout life, including in fetal brain. The levels of transcripts encoding the 29 or 58 amino acid inserts were not significantly changed in cerebral cortex from patients with Alzheimer's disease. Antisera raised against synthetic peptides corresponding to these different human tau isoforms demonstrate that multiple tau protein isoforms are incorporated into the neurofibrillary tangles of Alzheimer's disease. © 1989.&quot;,&quot;publisher&quot;:&quot;Neuron&quot;,&quot;issue&quot;:&quot;4&quot;,&quot;volume&quot;:&quot;3&quot;},&quot;isTemporary&quot;:false}]},{&quot;citationID&quot;:&quot;MENDELEY_CITATION_89a144c6-8716-4044-b467-b4c332f8a558&quot;,&quot;properties&quot;:{&quot;noteIndex&quot;:0},&quot;isEdited&quot;:false,&quot;manualOverride&quot;:{&quot;isManuallyOverridden&quot;:false,&quot;citeprocText&quot;:&quot;(Caceres &amp;#38; Kosik, 1990)&quot;,&quot;manualOverrideText&quot;:&quot;&quot;},&quot;citationTag&quot;:&quot;MENDELEY_CITATION_v3_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&quot;,&quot;citationItems&quot;:[{&quot;id&quot;:&quot;bc7b68ee-b21f-3244-a4e6-ce4cf04eb7ac&quot;,&quot;itemData&quot;:{&quot;type&quot;:&quot;article-journal&quot;,&quot;id&quot;:&quot;bc7b68ee-b21f-3244-a4e6-ce4cf04eb7ac&quot;,&quot;title&quot;:&quot;Inhibition of neurite polarity by tau antisense oligonucleotides in primary cerebellar neurons&quot;,&quot;groupId&quot;:&quot;0426c3e1-6d28-326a-8410-5ba2185c4c1b&quot;,&quot;author&quot;:[{&quot;family&quot;:&quot;Caceres&quot;,&quot;given&quot;:&quot;Alfredo&quot;,&quot;parse-names&quot;:false,&quot;dropping-particle&quot;:&quot;&quot;,&quot;non-dropping-particle&quot;:&quot;&quot;},{&quot;family&quot;:&quot;Kosik&quot;,&quot;given&quot;:&quot;Kenneth S.&quot;,&quot;parse-names&quot;:false,&quot;dropping-particle&quot;:&quot;&quot;,&quot;non-dropping-particle&quot;:&quot;&quot;}],&quot;container-title&quot;:&quot;Nature&quot;,&quot;container-title-short&quot;:&quot;Nature&quot;,&quot;accessed&quot;:{&quot;date-parts&quot;:[[2024,5,8]]},&quot;DOI&quot;:&quot;10.1038/343461A0&quot;,&quot;ISSN&quot;:&quot;0028-0836&quot;,&quot;PMID&quot;:&quot;2105469&quot;,&quot;URL&quot;:&quot;https://pubmed.ncbi.nlm.nih.gov/2105469/&quot;,&quot;issued&quot;:{&quot;date-parts&quot;:[[1990]]},&quot;page&quot;:&quot;461-463&quot;,&quot;abstract&quot;:&quot;NEURONS in culture can have fundamentally distinct morphologies which permit their cytological identification and the recognition of their neurites as axons or dendrites. Microtubules may have a role in determining morphology by the selective stabilization of spatially distinct microtubule subsets. The plasticity of a neurite correlates inversely with the stability of its component microtubules: microtubules in growth cones are very dynamic, and in initial neurites there is continuous incorporation of labelled subunits1, whereas in mature neurites, microtubules are highly stabilized2. The binding of microtubule-associated proteins to the microtubules very probably contributes to this stability. Cerebellar neurons in dissociated culture initially extend exploratory neurites and, after a relatively constant interval, become polarized4. Polarity becomes evident when a single neurite exceeds the others in length. These stable neurites cease to undergo the retractions and extensions characteristic of initial neurites and assume many features of axons and dendrites. We have now studied the role of the neuronal microtubule-associate protein tau in neurite polarization by selectively inhibiting tau expression by the addition of antisense oligonucleotides to the culture media. Although the extension of initial exploratory neurites occurred normally, neurite asymmetry was inhibited by the failure to elaborate an axon. © 1990 Nature Publishing Group.&quot;,&quot;publisher&quot;:&quot;Nature&quot;,&quot;issue&quot;:&quot;6257&quot;,&quot;volume&quot;:&quot;343&quot;},&quot;isTemporary&quot;:false}]},{&quot;citationID&quot;:&quot;MENDELEY_CITATION_74fd0caf-3be1-4ef7-bfee-935b8f0d3765&quot;,&quot;properties&quot;:{&quot;noteIndex&quot;:0},&quot;isEdited&quot;:false,&quot;manualOverride&quot;:{&quot;isManuallyOverridden&quot;:false,&quot;citeprocText&quot;:&quot;(Ishihara et al., 1999)&quot;,&quot;manualOverrideText&quot;:&quot;&quot;},&quot;citationTag&quot;:&quot;MENDELEY_CITATION_v3_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&quot;,&quot;citationItems&quot;:[{&quot;id&quot;:&quot;3436de06-e0cb-342a-b302-5ae3eaaa6c56&quot;,&quot;itemData&quot;:{&quot;type&quot;:&quot;article-journal&quot;,&quot;id&quot;:&quot;3436de06-e0cb-342a-b302-5ae3eaaa6c56&quot;,&quot;title&quot;:&quot;Age-dependent emergence and progression of a tauopathy in transgenic mice overexpressing the shortest human tau isoform&quot;,&quot;groupId&quot;:&quot;0426c3e1-6d28-326a-8410-5ba2185c4c1b&quot;,&quot;author&quot;:[{&quot;family&quot;:&quot;Ishihara&quot;,&quot;given&quot;:&quot;Takeshi&quot;,&quot;parse-names&quot;:false,&quot;dropping-particle&quot;:&quot;&quot;,&quot;non-dropping-particle&quot;:&quot;&quot;},{&quot;family&quot;:&quot;Hong&quot;,&quot;given&quot;:&quot;Ming&quot;,&quot;parse-names&quot;:false,&quot;dropping-particle&quot;:&quot;&quot;,&quot;non-dropping-particle&quot;:&quot;&quot;},{&quot;family&quot;:&quot;Zhang&quot;,&quot;given&quot;:&quot;Bin&quot;,&quot;parse-names&quot;:false,&quot;dropping-particle&quot;:&quot;&quot;,&quot;non-dropping-particle&quot;:&quot;&quot;},{&quot;family&quot;:&quot;Nakagawa&quot;,&quot;given&quot;:&quot;Yasushi&quot;,&quot;parse-names&quot;:false,&quot;dropping-particle&quot;:&quot;&quot;,&quot;non-dropping-particle&quot;:&quot;&quot;},{&quot;family&quot;:&quot;Lee&quot;,&quot;given&quot;:&quot;Michael K.&quot;,&quot;parse-names&quot;:false,&quot;dropping-particle&quot;:&quot;&quot;,&quot;non-dropping-particle&quot;:&quot;&quot;},{&quot;family&quot;:&quot;Trojanowski&quot;,&quot;given&quot;:&quot;John Q.&quot;,&quot;parse-names&quot;:false,&quot;dropping-particle&quot;:&quot;&quot;,&quot;non-dropping-particle&quot;:&quot;&quot;},{&quot;family&quot;:&quot;Lee&quot;,&quot;given&quot;:&quot;Virginia M.Y.&quot;,&quot;parse-names&quot;:false,&quot;dropping-particle&quot;:&quot;&quot;,&quot;non-dropping-particle&quot;:&quot;&quot;}],&quot;container-title&quot;:&quot;Neuron&quot;,&quot;container-title-short&quot;:&quot;Neuron&quot;,&quot;accessed&quot;:{&quot;date-parts&quot;:[[2024,5,8]]},&quot;DOI&quot;:&quot;10.1016/S0896-6273(00)81127-7&quot;,&quot;ISSN&quot;:&quot;0896-6273&quot;,&quot;PMID&quot;:&quot;10595524&quot;,&quot;URL&quot;:&quot;https://pubmed.ncbi.nlm.nih.gov/10595524/&quot;,&quot;issued&quot;:{&quot;date-parts&quot;:[[1999]]},&quot;page&quot;:&quot;751-762&quot;,&quot;abstract&quot;:&quot;Filamentous tau aggregates are hallmarks of tauopathies, e.g., frontotemporal dementia with parkinsonism linked to chromosome 17 (FTDP-17) and amyotrophic lateral sclerosis/parkinsonism-dementia complex (ALS/PDC). Since FTDP-17 tau gene mutations alter levels/functions of tau, we overexpressed the smallest human tau isoform in the CNS of transgenic (Tg) mice to model tauopathies. These mice acquired age-dependent CNS pathology similar to FTDP-17 and ALS/PDC, including insoluble, hyperphosphorylated tau and argyrophilic intraneuronal inclusions formed by tau-immunoreactive filaments. Inclusions were present in cortical and brainstem neurons but were most abundant in spinal cord neurons, where they were associated with axon degeneration, diminished microtubules (MTs), and reduced axonal transport in ventral roots, as well as spinal cord gliosis and motor weakness. These Tg mice recapitulate key features of tauopathies and provide models for elucidating mechanisms underlying diverse tauopathies, including Alzheimer's disease (AD).&quot;,&quot;publisher&quot;:&quot;Neuron&quot;,&quot;issue&quot;:&quot;3&quot;,&quot;volume&quot;:&quot;24&quot;},&quot;isTemporary&quot;:false}]},{&quot;citationID&quot;:&quot;MENDELEY_CITATION_c1893a8d-cc4c-4039-88d7-0bfb4275789c&quot;,&quot;properties&quot;:{&quot;noteIndex&quot;:0},&quot;isEdited&quot;:false,&quot;manualOverride&quot;:{&quot;isManuallyOverridden&quot;:false,&quot;citeprocText&quot;:&quot;(Johnson &amp;#38; Stoothoff, 2004)&quot;,&quot;manualOverrideText&quot;:&quot;&quot;},&quot;citationTag&quot;:&quot;MENDELEY_CITATION_v3_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&quot;,&quot;citationItems&quot;:[{&quot;id&quot;:&quot;49e2ff89-0299-305a-81e2-23d87281d319&quot;,&quot;itemData&quot;:{&quot;type&quot;:&quot;article-journal&quot;,&quot;id&quot;:&quot;49e2ff89-0299-305a-81e2-23d87281d319&quot;,&quot;title&quot;:&quot;Tau phosphorylation in neuronal cell function and dysfunction&quot;,&quot;groupId&quot;:&quot;0426c3e1-6d28-326a-8410-5ba2185c4c1b&quot;,&quot;author&quot;:[{&quot;family&quot;:&quot;Johnson&quot;,&quot;given&quot;:&quot;Gail V.W.&quot;,&quot;parse-names&quot;:false,&quot;dropping-particle&quot;:&quot;&quot;,&quot;non-dropping-particle&quot;:&quot;&quot;},{&quot;family&quot;:&quot;Stoothoff&quot;,&quot;given&quot;:&quot;William H.&quot;,&quot;parse-names&quot;:false,&quot;dropping-particle&quot;:&quot;&quot;,&quot;non-dropping-particle&quot;:&quot;&quot;}],&quot;container-title&quot;:&quot;Journal of Cell Science&quot;,&quot;container-title-short&quot;:&quot;J Cell Sci&quot;,&quot;accessed&quot;:{&quot;date-parts&quot;:[[2024,5,6]]},&quot;DOI&quot;:&quot;10.1242/JCS.01558&quot;,&quot;ISSN&quot;:&quot;0021-9533&quot;,&quot;PMID&quot;:&quot;15537830&quot;,&quot;URL&quot;:&quot;https://dx.doi.org/10.1242/jcs.01558&quot;,&quot;issued&quot;:{&quot;date-parts&quot;:[[2004,11,15]]},&quot;page&quot;:&quot;5721-5729&quot;,&quot;abstract&quot;:&quot;Tau is a group of neuronal microtubule-associated proteins that are formed by alternative mRNA splicing and accumulate in neurofibrillary tangles in Alzheimer's disease (AD) brain. Tau plays a key role in regulating microtubule dynamics, axonal transport and neurite outgrowth, and all these functions of tau are modulated by site-specific phosphorylation. There is significant evidence that a disruption of normal phosphorylation events results in tau dysfunction in neurodegenerative diseases, such as AD, and is a contributing factor to the pathogenic processes. Indeed, the abnormal tau phosphorylation that occurs in neurodegenerative conditions not only results in a toxic loss of function (e.g. decreased microtubule binding) but probably also a toxic gain of function (e.g. increased tau-tau interactions). Although tau is phosphorylated in vitro by numerous protein kinases, how many of these actually phosphorylate tau in vivo is unclear. Identification of the protein kinases that phosphorylate tau in vivo in both physiological and pathological processes could provide potential therapeutic targets for the treatment of AD and other neurodegenerative diseases in which there is tau pathology.&quot;,&quot;publisher&quot;:&quot;The Company of Biologists&quot;,&quot;issue&quot;:&quot;24&quot;,&quot;volume&quot;:&quot;117&quot;},&quot;isTemporary&quot;:false}]},{&quot;citationID&quot;:&quot;MENDELEY_CITATION_33f946d8-4484-4a11-9e7c-7a75305cff41&quot;,&quot;properties&quot;:{&quot;noteIndex&quot;:0},&quot;isEdited&quot;:false,&quot;manualOverride&quot;:{&quot;isManuallyOverridden&quot;:false,&quot;citeprocText&quot;:&quot;(Kandimalla et al., 2017)&quot;,&quot;manualOverrideText&quot;:&quot;&quot;},&quot;citationTag&quot;:&quot;MENDELEY_CITATION_v3_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&quot;,&quot;citationItems&quot;:[{&quot;id&quot;:&quot;6bbd4ca8-c288-360a-8d02-e1c90248b6ed&quot;,&quot;itemData&quot;:{&quot;type&quot;:&quot;article-journal&quot;,&quot;id&quot;:&quot;6bbd4ca8-c288-360a-8d02-e1c90248b6ed&quot;,&quot;title&quot;:&quot;Is Alzheimer's disease a Type 3 Diabetes? A critical appraisal&quot;,&quot;groupId&quot;:&quot;0426c3e1-6d28-326a-8410-5ba2185c4c1b&quot;,&quot;author&quot;:[{&quot;family&quot;:&quot;Kandimalla&quot;,&quot;given&quot;:&quot;Ramesh&quot;,&quot;parse-names&quot;:false,&quot;dropping-particle&quot;:&quot;&quot;,&quot;non-dropping-particle&quot;:&quot;&quot;},{&quot;family&quot;:&quot;Thirumala&quot;,&quot;given&quot;:&quot;Vani&quot;,&quot;parse-names&quot;:false,&quot;dropping-particle&quot;:&quot;&quot;,&quot;non-dropping-particle&quot;:&quot;&quot;},{&quot;family&quot;:&quot;Reddy&quot;,&quot;given&quot;:&quot;P. Hemachandra&quot;,&quot;parse-names&quot;:false,&quot;dropping-particle&quot;:&quot;&quot;,&quot;non-dropping-particle&quot;:&quot;&quot;}],&quot;container-title&quot;:&quot;Biochimica et Biophysica Acta (BBA) - Molecular Basis of Disease&quot;,&quot;accessed&quot;:{&quot;date-parts&quot;:[[2024,5,8]]},&quot;DOI&quot;:&quot;10.1016/J.BBADIS.2016.08.018&quot;,&quot;ISSN&quot;:&quot;0925-4439&quot;,&quot;PMID&quot;:&quot;27567931&quot;,&quot;issued&quot;:{&quot;date-parts&quot;:[[2017,5,1]]},&quot;page&quot;:&quot;1078-1089&quot;,&quot;abstract&quot;:&quot;Recently researchers proposed the term ‘Type-3-Diabetes’ for Alzheimer's disease (ad) because of the shared molecular and cellular features among Type-1-Diabetes, Type-2-Diabetes and insulin resistance associated with memory deficits and cognitive decline in elderly individuals. Recent clinical and basic studies on patients with diabetes and AD revealed previously unreported cellular and pathological among diabetes, insulin resistance and AD. These studies are also strengthened by various basic biological studies that decipher the effects of insulin in the pathology of AD through cellular and molecular mechanisms. For instance, insulin is involved in the activation of glycogen synthase kinase 3β, which in turn causes phosphorylation of tau, which involved in the formation of neurofibrillary tangles. Interestingly, insulin also plays a crucial role in the formation amyloid plaques. In this review, we discussed significant shared mechanisms between AD and diabetes and we also provided therapeutic avenues for diabetes and AD. This article is part of a Special Issue entitled: Oxidative Stress and Mitochondrial Quality in Diabetes/Obesity and Critical Illness Spectrum of Diseases - edited by P. Hemachandra Reddy.&quot;,&quot;publisher&quot;:&quot;Elsevier&quot;,&quot;issue&quot;:&quot;5&quot;,&quot;volume&quot;:&quot;1863&quot;},&quot;isTemporary&quot;:false}]},{&quot;citationID&quot;:&quot;MENDELEY_CITATION_d756b1d9-346f-414a-bd33-7e7b5b6b8824&quot;,&quot;properties&quot;:{&quot;noteIndex&quot;:0},&quot;isEdited&quot;:false,&quot;manualOverride&quot;:{&quot;isManuallyOverridden&quot;:false,&quot;citeprocText&quot;:&quot;(J.L. Kandimalla et al., 2012)&quot;,&quot;manualOverrideText&quot;:&quot;&quot;},&quot;citationTag&quot;:&quot;MENDELEY_CITATION_v3_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&quot;,&quot;citationItems&quot;:[{&quot;id&quot;:&quot;668c12ce-b5c5-33a0-8eb6-30d9e9ad8763&quot;,&quot;itemData&quot;:{&quot;type&quot;:&quot;article-journal&quot;,&quot;id&quot;:&quot;668c12ce-b5c5-33a0-8eb6-30d9e9ad8763&quot;,&quot;title&quot;:&quot;Apo-E4 Allele in Conjunction with A&amp;#946;42 and Tau in CSF: Biomarker for Alzheimers Disease&quot;,&quot;groupId&quot;:&quot;0426c3e1-6d28-326a-8410-5ba2185c4c1b&quot;,&quot;author&quot;:[{&quot;family&quot;:&quot;J.L. Kandimalla&quot;,&quot;given&quot;:&quot;R.&quot;,&quot;parse-names&quot;:false,&quot;dropping-particle&quot;:&quot;&quot;,&quot;non-dropping-particle&quot;:&quot;&quot;},{&quot;family&quot;:&quot;Prabhakar&quot;,&quot;given&quot;:&quot;S.&quot;,&quot;parse-names&quot;:false,&quot;dropping-particle&quot;:&quot;&quot;,&quot;non-dropping-particle&quot;:&quot;&quot;},{&quot;family&quot;:&quot;K. Binukumar&quot;,&quot;given&quot;:&quot;B.&quot;,&quot;parse-names&quot;:false,&quot;dropping-particle&quot;:&quot;&quot;,&quot;non-dropping-particle&quot;:&quot;&quot;},{&quot;family&quot;:&quot;Y. Wani&quot;,&quot;given&quot;:&quot;W.&quot;,&quot;parse-names&quot;:false,&quot;dropping-particle&quot;:&quot;&quot;,&quot;non-dropping-particle&quot;:&quot;&quot;},{&quot;family&quot;:&quot;Gupta&quot;,&quot;given&quot;:&quot;N.&quot;,&quot;parse-names&quot;:false,&quot;dropping-particle&quot;:&quot;&quot;,&quot;non-dropping-particle&quot;:&quot;&quot;},{&quot;family&quot;:&quot;R. Sharma&quot;,&quot;given&quot;:&quot;D.&quot;,&quot;parse-names&quot;:false,&quot;dropping-particle&quot;:&quot;&quot;,&quot;non-dropping-particle&quot;:&quot;&quot;},{&quot;family&quot;:&quot;Sunkaria&quot;,&quot;given&quot;:&quot;A.&quot;,&quot;parse-names&quot;:false,&quot;dropping-particle&quot;:&quot;&quot;,&quot;non-dropping-particle&quot;:&quot;&quot;},{&quot;family&quot;:&quot;K. Grover&quot;,&quot;given&quot;:&quot;V.&quot;,&quot;parse-names&quot;:false,&quot;dropping-particle&quot;:&quot;&quot;,&quot;non-dropping-particle&quot;:&quot;&quot;},{&quot;family&quot;:&quot;Bhardwaj&quot;,&quot;given&quot;:&quot;N.&quot;,&quot;parse-names&quot;:false,&quot;dropping-particle&quot;:&quot;&quot;,&quot;non-dropping-particle&quot;:&quot;&quot;},{&quot;family&quot;:&quot;Jain&quot;,&quot;given&quot;:&quot;K.&quot;,&quot;parse-names&quot;:false,&quot;dropping-particle&quot;:&quot;&quot;,&quot;non-dropping-particle&quot;:&quot;&quot;},{&quot;family&quot;:&quot;D. Gill&quot;,&quot;given&quot;:&quot;K.&quot;,&quot;parse-names&quot;:false,&quot;dropping-particle&quot;:&quot;&quot;,&quot;non-dropping-particle&quot;:&quot;&quot;}],&quot;container-title&quot;:&quot;Current Alzheimer Research&quot;,&quot;container-title-short&quot;:&quot;Curr Alzheimer Res&quot;,&quot;accessed&quot;:{&quot;date-parts&quot;:[[2024,5,8]]},&quot;DOI&quot;:&quot;10.2174/156720511795256071&quot;,&quot;ISSN&quot;:&quot;15672050&quot;,&quot;PMID&quot;:&quot;21222606&quot;,&quot;issued&quot;:{&quot;date-parts&quot;:[[2012,4,25]]},&quot;page&quot;:&quot;187-196&quot;,&quot;abstract&quot;:&quot;The objective of this study was to elucidate an association between Apo- Eε4 allele and CSF biomarkers Aβ42 and tau for the diagnosis of Alzheimer's Disease (AD) patients. Aβ42 and tau protein concentrations in CSF were measured by using ELISA assays. The levels of Aβ42 were found to be decreased where as tau levels increased in AD patients. Moreover in AD patients Apo-Eε4 allele carriers have shown low Aβ42 levels (328.86 ± 99.0 pg/ml) compared to Apo-Eε4 allele non-carriers (367.52 ± 5 7.37 pg/ml), while tau levels were higher in Apo-Eε4 allele carriers (511 ± 44.67 pg/ml) compared to Apo-Eε4 allele non-carriers (503.75 ± 41.08 pg/ml). Combination of Aβ42 and tau resulted in sensitivity of 75.38% and specificity of 94.82% and diagnostic accuracy of 84.30% for AD compared with the controls. Therefore low Aβ42 and elevated tau concentrations in CSF may prove to be a better diagnostic marker for AD along with the Apo-Eε4 allele.&quot;,&quot;publisher&quot;:&quot;Bentham Science Publishers Ltd.&quot;,&quot;issue&quot;:&quot;2&quot;,&quot;volume&quot;:&quot;8&quot;},&quot;isTemporary&quot;:false}]},{&quot;citationID&quot;:&quot;MENDELEY_CITATION_4e0a46eb-5b31-40a7-8762-6bd829b4acdb&quot;,&quot;properties&quot;:{&quot;noteIndex&quot;:0},&quot;isEdited&quot;:false,&quot;manualOverride&quot;:{&quot;isManuallyOverridden&quot;:false,&quot;citeprocText&quot;:&quot;(Goate et al., 1991)&quot;,&quot;manualOverrideText&quot;:&quot;&quot;},&quot;citationTag&quot;:&quot;MENDELEY_CITATION_v3_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&quot;,&quot;citationItems&quot;:[{&quot;id&quot;:&quot;be2e9c4e-b7ec-33e9-9452-842c66f62756&quot;,&quot;itemData&quot;:{&quot;type&quot;:&quot;article-journal&quot;,&quot;id&quot;:&quot;be2e9c4e-b7ec-33e9-9452-842c66f62756&quot;,&quot;title&quot;:&quot;Segregation of a missense mutation in the amyloid precursor protein gene with familial Alzheimer's disease&quot;,&quot;groupId&quot;:&quot;0426c3e1-6d28-326a-8410-5ba2185c4c1b&quot;,&quot;author&quot;:[{&quot;family&quot;:&quot;Goate&quot;,&quot;given&quot;:&quot;Alison&quot;,&quot;parse-names&quot;:false,&quot;dropping-particle&quot;:&quot;&quot;,&quot;non-dropping-particle&quot;:&quot;&quot;},{&quot;family&quot;:&quot;Chartier-Harlin&quot;,&quot;given&quot;:&quot;Marie Christine&quot;,&quot;parse-names&quot;:false,&quot;dropping-particle&quot;:&quot;&quot;,&quot;non-dropping-particle&quot;:&quot;&quot;},{&quot;family&quot;:&quot;Mullan&quot;,&quot;given&quot;:&quot;Mike&quot;,&quot;parse-names&quot;:false,&quot;dropping-particle&quot;:&quot;&quot;,&quot;non-dropping-particle&quot;:&quot;&quot;},{&quot;family&quot;:&quot;Brown&quot;,&quot;given&quot;:&quot;Jeremy&quot;,&quot;parse-names&quot;:false,&quot;dropping-particle&quot;:&quot;&quot;,&quot;non-dropping-particle&quot;:&quot;&quot;},{&quot;family&quot;:&quot;Crawford&quot;,&quot;given&quot;:&quot;Fiona&quot;,&quot;parse-names&quot;:false,&quot;dropping-particle&quot;:&quot;&quot;,&quot;non-dropping-particle&quot;:&quot;&quot;},{&quot;family&quot;:&quot;Fidani&quot;,&quot;given&quot;:&quot;Liana&quot;,&quot;parse-names&quot;:false,&quot;dropping-particle&quot;:&quot;&quot;,&quot;non-dropping-particle&quot;:&quot;&quot;},{&quot;family&quot;:&quot;Giuffra&quot;,&quot;given&quot;:&quot;Luis&quot;,&quot;parse-names&quot;:false,&quot;dropping-particle&quot;:&quot;&quot;,&quot;non-dropping-particle&quot;:&quot;&quot;},{&quot;family&quot;:&quot;Haynes&quot;,&quot;given&quot;:&quot;Andrew&quot;,&quot;parse-names&quot;:false,&quot;dropping-particle&quot;:&quot;&quot;,&quot;non-dropping-particle&quot;:&quot;&quot;},{&quot;family&quot;:&quot;Irving&quot;,&quot;given&quot;:&quot;Nick&quot;,&quot;parse-names&quot;:false,&quot;dropping-particle&quot;:&quot;&quot;,&quot;non-dropping-particle&quot;:&quot;&quot;},{&quot;family&quot;:&quot;James&quot;,&quot;given&quot;:&quot;Louise&quot;,&quot;parse-names&quot;:false,&quot;dropping-particle&quot;:&quot;&quot;,&quot;non-dropping-particle&quot;:&quot;&quot;},{&quot;family&quot;:&quot;Mant&quot;,&quot;given&quot;:&quot;Rebecca&quot;,&quot;parse-names&quot;:false,&quot;dropping-particle&quot;:&quot;&quot;,&quot;non-dropping-particle&quot;:&quot;&quot;},{&quot;family&quot;:&quot;Newton&quot;,&quot;given&quot;:&quot;Phillippa&quot;,&quot;parse-names&quot;:false,&quot;dropping-particle&quot;:&quot;&quot;,&quot;non-dropping-particle&quot;:&quot;&quot;},{&quot;family&quot;:&quot;Rooke&quot;,&quot;given&quot;:&quot;Karen&quot;,&quot;parse-names&quot;:false,&quot;dropping-particle&quot;:&quot;&quot;,&quot;non-dropping-particle&quot;:&quot;&quot;},{&quot;family&quot;:&quot;Roques&quot;,&quot;given&quot;:&quot;Penelope&quot;,&quot;parse-names&quot;:false,&quot;dropping-particle&quot;:&quot;&quot;,&quot;non-dropping-particle&quot;:&quot;&quot;},{&quot;family&quot;:&quot;Talbot&quot;,&quot;given&quot;:&quot;Chris&quot;,&quot;parse-names&quot;:false,&quot;dropping-particle&quot;:&quot;&quot;,&quot;non-dropping-particle&quot;:&quot;&quot;},{&quot;family&quot;:&quot;Pericak-Vance&quot;,&quot;given&quot;:&quot;Margaret&quot;,&quot;parse-names&quot;:false,&quot;dropping-particle&quot;:&quot;&quot;,&quot;non-dropping-particle&quot;:&quot;&quot;},{&quot;family&quot;:&quot;Roses&quot;,&quot;given&quot;:&quot;Alien&quot;,&quot;parse-names&quot;:false,&quot;dropping-particle&quot;:&quot;&quot;,&quot;non-dropping-particle&quot;:&quot;&quot;},{&quot;family&quot;:&quot;Williamson&quot;,&quot;given&quot;:&quot;Robert&quot;,&quot;parse-names&quot;:false,&quot;dropping-particle&quot;:&quot;&quot;,&quot;non-dropping-particle&quot;:&quot;&quot;},{&quot;family&quot;:&quot;Rossor&quot;,&quot;given&quot;:&quot;Martin&quot;,&quot;parse-names&quot;:false,&quot;dropping-particle&quot;:&quot;&quot;,&quot;non-dropping-particle&quot;:&quot;&quot;},{&quot;family&quot;:&quot;Owen&quot;,&quot;given&quot;:&quot;Mike&quot;,&quot;parse-names&quot;:false,&quot;dropping-particle&quot;:&quot;&quot;,&quot;non-dropping-particle&quot;:&quot;&quot;},{&quot;family&quot;:&quot;Hardy&quot;,&quot;given&quot;:&quot;John&quot;,&quot;parse-names&quot;:false,&quot;dropping-particle&quot;:&quot;&quot;,&quot;non-dropping-particle&quot;:&quot;&quot;}],&quot;container-title&quot;:&quot;Nature 1991 349:6311&quot;,&quot;accessed&quot;:{&quot;date-parts&quot;:[[2024,5,8]]},&quot;DOI&quot;:&quot;10.1038/349704a0&quot;,&quot;ISSN&quot;:&quot;1476-4687&quot;,&quot;PMID&quot;:&quot;1671712&quot;,&quot;URL&quot;:&quot;https://www.nature.com/articles/349704a0&quot;,&quot;issued&quot;:{&quot;date-parts&quot;:[[1991]]},&quot;page&quot;:&quot;704-706&quot;,&quot;abstract&quot;:&quot;A LOCUS segregating with familial Alzheimer's disease (AD) has been mapped to chromosome 21 (ref. 1), close to the amyloid precursor protein (APP) gene2–5. Recombinants between the APP gene and the AD locus have been reported6–8 which seemed to exclude it as the site of the mutation causing familial AD. But recent genetic analysis of a large number of AD families has demonstrated that the disease is heterogeneous9. Families with late-onset AD do not show linkage to chromosome 21 markers9,10. Some families with early-onset AD show linkage to chromosome 21 markers, but some do not8,9,11. This has led to the suggestion that there is non-allelic genetic heterogeneity even within early onset familial AD8,9. To avoid the problems that heterogeneity poses for genetic analysis, we have examined the cosegregation of AD and markers along the long arm of chromosome 21 in a single family with AD confirmed by autopsy. Here we demonstrate that in this kindred, which shows linkage to chromosome 21 markers, there is a point mutation in the APP gene. This mutation causes an amino-acid substitution (Val→Ile) close to the carboxy terminus of the β-amyloid peptide. Screening other cases of familial AD revealed a second unrelated family in which this variant occurs. This suggests that some cases of AD could be caused by mutations in the APP gene.&quot;,&quot;publisher&quot;:&quot;Nature Publishing Group&quot;,&quot;issue&quot;:&quot;6311&quot;,&quot;volume&quot;:&quot;349&quot;},&quot;isTemporary&quot;:false}]},{&quot;citationID&quot;:&quot;MENDELEY_CITATION_b26690f8-9988-4150-a0f3-71c67a0f341a&quot;,&quot;properties&quot;:{&quot;noteIndex&quot;:0},&quot;isEdited&quot;:false,&quot;manualOverride&quot;:{&quot;isManuallyOverridden&quot;:false,&quot;citeprocText&quot;:&quot;(Levy-Lahad et al., 1995)&quot;,&quot;manualOverrideText&quot;:&quot;&quot;},&quot;citationTag&quot;:&quot;MENDELEY_CITATION_v3_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&quot;,&quot;citationItems&quot;:[{&quot;id&quot;:&quot;147a4a6d-93ee-38ce-88d6-d152024bad07&quot;,&quot;itemData&quot;:{&quot;type&quot;:&quot;article-journal&quot;,&quot;id&quot;:&quot;147a4a6d-93ee-38ce-88d6-d152024bad07&quot;,&quot;title&quot;:&quot;Candidate gene for the chromosome 1 familial Alzheimer's disease locus&quot;,&quot;groupId&quot;:&quot;0426c3e1-6d28-326a-8410-5ba2185c4c1b&quot;,&quot;author&quot;:[{&quot;family&quot;:&quot;Levy-Lahad&quot;,&quot;given&quot;:&quot;Ephrat&quot;,&quot;parse-names&quot;:false,&quot;dropping-particle&quot;:&quot;&quot;,&quot;non-dropping-particle&quot;:&quot;&quot;},{&quot;family&quot;:&quot;Wasco&quot;,&quot;given&quot;:&quot;Wilma&quot;,&quot;parse-names&quot;:false,&quot;dropping-particle&quot;:&quot;&quot;,&quot;non-dropping-particle&quot;:&quot;&quot;},{&quot;family&quot;:&quot;Poorkaj&quot;,&quot;given&quot;:&quot;Parvoneh&quot;,&quot;parse-names&quot;:false,&quot;dropping-particle&quot;:&quot;&quot;,&quot;non-dropping-particle&quot;:&quot;&quot;},{&quot;family&quot;:&quot;Romano&quot;,&quot;given&quot;:&quot;Donna M.&quot;,&quot;parse-names&quot;:false,&quot;dropping-particle&quot;:&quot;&quot;,&quot;non-dropping-particle&quot;:&quot;&quot;},{&quot;family&quot;:&quot;Oshima&quot;,&quot;given&quot;:&quot;Junko&quot;,&quot;parse-names&quot;:false,&quot;dropping-particle&quot;:&quot;&quot;,&quot;non-dropping-particle&quot;:&quot;&quot;},{&quot;family&quot;:&quot;Pettingell&quot;,&quot;given&quot;:&quot;Warren H.&quot;,&quot;parse-names&quot;:false,&quot;dropping-particle&quot;:&quot;&quot;,&quot;non-dropping-particle&quot;:&quot;&quot;},{&quot;family&quot;:&quot;Yu&quot;,&quot;given&quot;:&quot;Chang En&quot;,&quot;parse-names&quot;:false,&quot;dropping-particle&quot;:&quot;&quot;,&quot;non-dropping-particle&quot;:&quot;&quot;},{&quot;family&quot;:&quot;Jondro&quot;,&quot;given&quot;:&quot;Paul D.&quot;,&quot;parse-names&quot;:false,&quot;dropping-particle&quot;:&quot;&quot;,&quot;non-dropping-particle&quot;:&quot;&quot;},{&quot;family&quot;:&quot;Schmidt&quot;,&quot;given&quot;:&quot;Stephen D.&quot;,&quot;parse-names&quot;:false,&quot;dropping-particle&quot;:&quot;&quot;,&quot;non-dropping-particle&quot;:&quot;&quot;},{&quot;family&quot;:&quot;Wang&quot;,&quot;given&quot;:&quot;Kai&quot;,&quot;parse-names&quot;:false,&quot;dropping-particle&quot;:&quot;&quot;,&quot;non-dropping-particle&quot;:&quot;&quot;},{&quot;family&quot;:&quot;Crowley&quot;,&quot;given&quot;:&quot;Annette C.&quot;,&quot;parse-names&quot;:false,&quot;dropping-particle&quot;:&quot;&quot;,&quot;non-dropping-particle&quot;:&quot;&quot;},{&quot;family&quot;:&quot;Fu&quot;,&quot;given&quot;:&quot;Ying Hui&quot;,&quot;parse-names&quot;:false,&quot;dropping-particle&quot;:&quot;&quot;,&quot;non-dropping-particle&quot;:&quot;&quot;},{&quot;family&quot;:&quot;Guenette&quot;,&quot;given&quot;:&quot;Suzanne Y.&quot;,&quot;parse-names&quot;:false,&quot;dropping-particle&quot;:&quot;&quot;,&quot;non-dropping-particle&quot;:&quot;&quot;},{&quot;family&quot;:&quot;Galas&quot;,&quot;given&quot;:&quot;David&quot;,&quot;parse-names&quot;:false,&quot;dropping-particle&quot;:&quot;&quot;,&quot;non-dropping-particle&quot;:&quot;&quot;},{&quot;family&quot;:&quot;Nemens&quot;,&quot;given&quot;:&quot;Ellen&quot;,&quot;parse-names&quot;:false,&quot;dropping-particle&quot;:&quot;&quot;,&quot;non-dropping-particle&quot;:&quot;&quot;},{&quot;family&quot;:&quot;Wijsman&quot;,&quot;given&quot;:&quot;Ellen M.&quot;,&quot;parse-names&quot;:false,&quot;dropping-particle&quot;:&quot;&quot;,&quot;non-dropping-particle&quot;:&quot;&quot;},{&quot;family&quot;:&quot;Bird&quot;,&quot;given&quot;:&quot;Thomas D.&quot;,&quot;parse-names&quot;:false,&quot;dropping-particle&quot;:&quot;&quot;,&quot;non-dropping-particle&quot;:&quot;&quot;},{&quot;family&quot;:&quot;Schellenberg&quot;,&quot;given&quot;:&quot;Gerard D.&quot;,&quot;parse-names&quot;:false,&quot;dropping-particle&quot;:&quot;&quot;,&quot;non-dropping-particle&quot;:&quot;&quot;},{&quot;family&quot;:&quot;Tanzi&quot;,&quot;given&quot;:&quot;Rudolph E.&quot;,&quot;parse-names&quot;:false,&quot;dropping-particle&quot;:&quot;&quot;,&quot;non-dropping-particle&quot;:&quot;&quot;}],&quot;container-title&quot;:&quot;Science (New York, N.Y.)&quot;,&quot;container-title-short&quot;:&quot;Science&quot;,&quot;accessed&quot;:{&quot;date-parts&quot;:[[2024,5,8]]},&quot;DOI&quot;:&quot;10.1126/SCIENCE.7638622&quot;,&quot;ISSN&quot;:&quot;0036-8075&quot;,&quot;PMID&quot;:&quot;7638622&quot;,&quot;URL&quot;:&quot;https://pubmed.ncbi.nlm.nih.gov/7638622/&quot;,&quot;issued&quot;:{&quot;date-parts&quot;:[[1995]]},&quot;page&quot;:&quot;973-977&quot;,&quot;abstract&quot;:&quot;A candidate gene for the chromosome 1 Alzheimer's disease (AD) locus was identified (STM2). The predicted amino acid sequence for STM2 is homologous to that of the recently cloned chromosome 14 AD gene (S182). A point mutation in STM2, resulting in the substitution of an isoleucine for an asparagine (N141I), was identified in affected people from Volga German AD kindreds. This N141I mutation occurs at an amino acid residue that is conserved in human S182 and in the mouse S182 homolog. The presence of missense mutations in AD subjects in two highly similar genes strongly supports the hypothesis that mutations in both are pathogenic.&quot;,&quot;publisher&quot;:&quot;Science&quot;,&quot;issue&quot;:&quot;5226&quot;,&quot;volume&quot;:&quot;269&quot;},&quot;isTemporary&quot;:false}]},{&quot;citationID&quot;:&quot;MENDELEY_CITATION_ad41af35-e6dc-4e08-91ea-6d8c0361e951&quot;,&quot;properties&quot;:{&quot;noteIndex&quot;:0},&quot;isEdited&quot;:false,&quot;manualOverride&quot;:{&quot;isManuallyOverridden&quot;:false,&quot;citeprocText&quot;:&quot;(Rogaev et al., 1995)&quot;,&quot;manualOverrideText&quot;:&quot;&quot;},&quot;citationTag&quot;:&quot;MENDELEY_CITATION_v3_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&quot;,&quot;citationItems&quot;:[{&quot;id&quot;:&quot;27b17be5-b3e5-3702-acb9-0da621f57a90&quot;,&quot;itemData&quot;:{&quot;type&quot;:&quot;article-journal&quot;,&quot;id&quot;:&quot;27b17be5-b3e5-3702-acb9-0da621f57a90&quot;,&quot;title&quot;:&quot;Familial Alzheimer's disease in kindreds with missense mutations in a gene on chromosome 1 related to the Alzheimer's disease type 3 gene&quot;,&quot;groupId&quot;:&quot;0426c3e1-6d28-326a-8410-5ba2185c4c1b&quot;,&quot;author&quot;:[{&quot;family&quot;:&quot;Rogaev&quot;,&quot;given&quot;:&quot;E. I.&quot;,&quot;parse-names&quot;:false,&quot;dropping-particle&quot;:&quot;&quot;,&quot;non-dropping-particle&quot;:&quot;&quot;},{&quot;family&quot;:&quot;Sherrington&quot;,&quot;given&quot;:&quot;R.&quot;,&quot;parse-names&quot;:false,&quot;dropping-particle&quot;:&quot;&quot;,&quot;non-dropping-particle&quot;:&quot;&quot;},{&quot;family&quot;:&quot;Rogaeva&quot;,&quot;given&quot;:&quot;E. A.&quot;,&quot;parse-names&quot;:false,&quot;dropping-particle&quot;:&quot;&quot;,&quot;non-dropping-particle&quot;:&quot;&quot;},{&quot;family&quot;:&quot;Levesque&quot;,&quot;given&quot;:&quot;G.&quot;,&quot;parse-names&quot;:false,&quot;dropping-particle&quot;:&quot;&quot;,&quot;non-dropping-particle&quot;:&quot;&quot;},{&quot;family&quot;:&quot;Ikeda&quot;,&quot;given&quot;:&quot;M.&quot;,&quot;parse-names&quot;:false,&quot;dropping-particle&quot;:&quot;&quot;,&quot;non-dropping-particle&quot;:&quot;&quot;},{&quot;family&quot;:&quot;Liang&quot;,&quot;given&quot;:&quot;Y.&quot;,&quot;parse-names&quot;:false,&quot;dropping-particle&quot;:&quot;&quot;,&quot;non-dropping-particle&quot;:&quot;&quot;},{&quot;family&quot;:&quot;Chi&quot;,&quot;given&quot;:&quot;H.&quot;,&quot;parse-names&quot;:false,&quot;dropping-particle&quot;:&quot;&quot;,&quot;non-dropping-particle&quot;:&quot;&quot;},{&quot;family&quot;:&quot;Lin&quot;,&quot;given&quot;:&quot;C.&quot;,&quot;parse-names&quot;:false,&quot;dropping-particle&quot;:&quot;&quot;,&quot;non-dropping-particle&quot;:&quot;&quot;},{&quot;family&quot;:&quot;Holman&quot;,&quot;given&quot;:&quot;K.&quot;,&quot;parse-names&quot;:false,&quot;dropping-particle&quot;:&quot;&quot;,&quot;non-dropping-particle&quot;:&quot;&quot;},{&quot;family&quot;:&quot;Tsuda&quot;,&quot;given&quot;:&quot;T.&quot;,&quot;parse-names&quot;:false,&quot;dropping-particle&quot;:&quot;&quot;,&quot;non-dropping-particle&quot;:&quot;&quot;},{&quot;family&quot;:&quot;Mar&quot;,&quot;given&quot;:&quot;L.&quot;,&quot;parse-names&quot;:false,&quot;dropping-particle&quot;:&quot;&quot;,&quot;non-dropping-particle&quot;:&quot;&quot;},{&quot;family&quot;:&quot;Sorbi&quot;,&quot;given&quot;:&quot;S.&quot;,&quot;parse-names&quot;:false,&quot;dropping-particle&quot;:&quot;&quot;,&quot;non-dropping-particle&quot;:&quot;&quot;},{&quot;family&quot;:&quot;Nacmias&quot;,&quot;given&quot;:&quot;B.&quot;,&quot;parse-names&quot;:false,&quot;dropping-particle&quot;:&quot;&quot;,&quot;non-dropping-particle&quot;:&quot;&quot;},{&quot;family&quot;:&quot;Piacentini&quot;,&quot;given&quot;:&quot;S.&quot;,&quot;parse-names&quot;:false,&quot;dropping-particle&quot;:&quot;&quot;,&quot;non-dropping-particle&quot;:&quot;&quot;},{&quot;family&quot;:&quot;Amaducci&quot;,&quot;given&quot;:&quot;L.&quot;,&quot;parse-names&quot;:false,&quot;dropping-particle&quot;:&quot;&quot;,&quot;non-dropping-particle&quot;:&quot;&quot;},{&quot;family&quot;:&quot;Chumakov&quot;,&quot;given&quot;:&quot;I.&quot;,&quot;parse-names&quot;:false,&quot;dropping-particle&quot;:&quot;&quot;,&quot;non-dropping-particle&quot;:&quot;&quot;},{&quot;family&quot;:&quot;Cohen&quot;,&quot;given&quot;:&quot;D.&quot;,&quot;parse-names&quot;:false,&quot;dropping-particle&quot;:&quot;&quot;,&quot;non-dropping-particle&quot;:&quot;&quot;},{&quot;family&quot;:&quot;Lannfelt&quot;,&quot;given&quot;:&quot;L.&quot;,&quot;parse-names&quot;:false,&quot;dropping-particle&quot;:&quot;&quot;,&quot;non-dropping-particle&quot;:&quot;&quot;},{&quot;family&quot;:&quot;Fraser&quot;,&quot;given&quot;:&quot;P. E.&quot;,&quot;parse-names&quot;:false,&quot;dropping-particle&quot;:&quot;&quot;,&quot;non-dropping-particle&quot;:&quot;&quot;},{&quot;family&quot;:&quot;Rommens&quot;,&quot;given&quot;:&quot;J. M.&quot;,&quot;parse-names&quot;:false,&quot;dropping-particle&quot;:&quot;&quot;,&quot;non-dropping-particle&quot;:&quot;&quot;},{&quot;family&quot;:&quot;George-Hyslop&quot;,&quot;given&quot;:&quot;P. H.St&quot;,&quot;parse-names&quot;:false,&quot;dropping-particle&quot;:&quot;&quot;,&quot;non-dropping-particle&quot;:&quot;&quot;}],&quot;container-title&quot;:&quot;Nature 1995 376:6543&quot;,&quot;accessed&quot;:{&quot;date-parts&quot;:[[2024,5,8]]},&quot;DOI&quot;:&quot;10.1038/376775a0&quot;,&quot;ISSN&quot;:&quot;1476-4687&quot;,&quot;PMID&quot;:&quot;7651536&quot;,&quot;URL&quot;:&quot;https://www.nature.com/articles/376775a0&quot;,&quot;issued&quot;:{&quot;date-parts&quot;:[[1995]]},&quot;page&quot;:&quot;775-778&quot;,&quot;abstract&quot;:&quot;WE report the cloning of a novel gene (E5-1) encoded on chromosome 1 which has substantial nucleotide and amino-acid sequence similarity to the S182 gene on chromosome 14q24.3. Mutations, including three new missense mutations in the S182 gene, are associated with the AD3 subtype of early-onset familial Alzheimer's disease (AD)1. Both the E5-1 and the S182 proteins are predicted to be integral membrane proteins with seven membrane-spanning domains, and a large exposed loop between the sixth and seventh transmembrane domains. Analysis of the nucleotide sequence of the open reading frame (ORF) of the E5-1 gene led to the discovery of two missense substitutions at conserved amino-acid residues in affected members of pedigrees with a form of familial AD that has a later age of onset than the AD3 subtype (50–70 years versus 30–60 years for AD3). These observations imply that the E5-1 gene on chromosome 1 and the S182 gene on chromosome 14q24.3 are members of a family of genes (presenilins) with related functions, and indicates that mutations in conserved residues of E5-1 could also play a role in the genesis of AD. Our results also indicate that still other AD susceptibility genes exist.&quot;,&quot;publisher&quot;:&quot;Nature Publishing Group&quot;,&quot;issue&quot;:&quot;6543&quot;,&quot;volume&quot;:&quot;376&quot;},&quot;isTemporary&quot;:false}]},{&quot;citationID&quot;:&quot;MENDELEY_CITATION_cce8f17a-78d8-44e1-9dd2-c6092ee482d1&quot;,&quot;properties&quot;:{&quot;noteIndex&quot;:0},&quot;isEdited&quot;:false,&quot;manualOverride&quot;:{&quot;isManuallyOverridden&quot;:false,&quot;citeprocText&quot;:&quot;(Yang &amp;#38; Song, 2013)&quot;,&quot;manualOverrideText&quot;:&quot;&quot;},&quot;citationTag&quot;:&quot;MENDELEY_CITATION_v3_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&quot;,&quot;citationItems&quot;:[{&quot;id&quot;:&quot;9e088f49-cadd-3aee-b974-ee01dfc71dfb&quot;,&quot;itemData&quot;:{&quot;type&quot;:&quot;article-journal&quot;,&quot;id&quot;:&quot;9e088f49-cadd-3aee-b974-ee01dfc71dfb&quot;,&quot;title&quot;:&quot;Molecular links between Alzheimer’s disease and diabetes mellitus&quot;,&quot;groupId&quot;:&quot;0426c3e1-6d28-326a-8410-5ba2185c4c1b&quot;,&quot;author&quot;:[{&quot;family&quot;:&quot;Yang&quot;,&quot;given&quot;:&quot;Y.&quot;,&quot;parse-names&quot;:false,&quot;dropping-particle&quot;:&quot;&quot;,&quot;non-dropping-particle&quot;:&quot;&quot;},{&quot;family&quot;:&quot;Song&quot;,&quot;given&quot;:&quot;W.&quot;,&quot;parse-names&quot;:false,&quot;dropping-particle&quot;:&quot;&quot;,&quot;non-dropping-particle&quot;:&quot;&quot;}],&quot;container-title&quot;:&quot;Neuroscience&quot;,&quot;container-title-short&quot;:&quot;Neuroscience&quot;,&quot;accessed&quot;:{&quot;date-parts&quot;:[[2024,5,8]]},&quot;DOI&quot;:&quot;10.1016/J.NEUROSCIENCE.2013.07.009&quot;,&quot;ISSN&quot;:&quot;0306-4522&quot;,&quot;PMID&quot;:&quot;23867771&quot;,&quot;issued&quot;:{&quot;date-parts&quot;:[[2013,10,10]]},&quot;page&quot;:&quot;140-150&quot;,&quot;abstract&quot;:&quot;Substantial epidemiological evidence shows an increased risk for developing Alzheimer's disease (AD) in people with diabetes. Yet the underlying molecular mechanisms still remain to be elucidated. This article reviews the current studies on common pathological processes of Alzheimer's disease and diabetes with particular focus on potential mechanisms through which diabetes affects the initiation and progression of Alzheimer's disease. Impairment of insulin signaling, inflammation, oxidative stress, mitochondrial dysfunction, advanced glycation end products, APOE?4 and cholesterol appear to be important mediators and are likely to act synergistically in promoting AD pathology. © 2013 Elsevier Ltd.&quot;,&quot;publisher&quot;:&quot;Pergamon&quot;,&quot;volume&quot;:&quot;250&quot;},&quot;isTemporary&quot;:false}]},{&quot;citationID&quot;:&quot;MENDELEY_CITATION_c949c013-d6a0-49b8-ad24-4e36107e83ee&quot;,&quot;properties&quot;:{&quot;noteIndex&quot;:0},&quot;isEdited&quot;:false,&quot;manualOverride&quot;:{&quot;isManuallyOverridden&quot;:false,&quot;citeprocText&quot;:&quot;(NIDDK, 2023)&quot;,&quot;manualOverrideText&quot;:&quot;&quot;},&quot;citationTag&quot;:&quot;MENDELEY_CITATION_v3_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&quot;,&quot;citationItems&quot;:[{&quot;id&quot;:&quot;5bb60c6e-128e-3edb-bdaa-9f3ee863b4f2&quot;,&quot;itemData&quot;:{&quot;type&quot;:&quot;webpage&quot;,&quot;id&quot;:&quot;5bb60c6e-128e-3edb-bdaa-9f3ee863b4f2&quot;,&quot;title&quot;:&quot;¿Qué es la diabetes? - NIDDK&quot;,&quot;groupId&quot;:&quot;0426c3e1-6d28-326a-8410-5ba2185c4c1b&quot;,&quot;author&quot;:[{&quot;family&quot;:&quot;NIDDK&quot;,&quot;given&quot;:&quot;&quot;,&quot;parse-names&quot;:false,&quot;dropping-particle&quot;:&quot;&quot;,&quot;non-dropping-particle&quot;:&quot;&quot;}],&quot;accessed&quot;:{&quot;date-parts&quot;:[[2024,5,9]]},&quot;URL&quot;:&quot;https://www.niddk.nih.gov/health-information/informacion-de-la-salud/diabetes/informacion-general/que-es&quot;,&quot;issued&quot;:{&quot;date-parts&quot;:[[2023]]}},&quot;isTemporary&quot;:false}]},{&quot;citationID&quot;:&quot;MENDELEY_CITATION_d707b3bd-0b08-42f8-bf9d-1b74970efcc1&quot;,&quot;properties&quot;:{&quot;noteIndex&quot;:0},&quot;isEdited&quot;:false,&quot;manualOverride&quot;:{&quot;isManuallyOverridden&quot;:false,&quot;citeprocText&quot;:&quot;(Medline, 2020)&quot;,&quot;manualOverrideText&quot;:&quot;&quot;},&quot;citationTag&quot;:&quot;MENDELEY_CITATION_v3_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&quot;,&quot;citationItems&quot;:[{&quot;id&quot;:&quot;07f4978f-1737-3592-bf7a-f8b173c7b7c0&quot;,&quot;itemData&quot;:{&quot;type&quot;:&quot;webpage&quot;,&quot;id&quot;:&quot;07f4978f-1737-3592-bf7a-f8b173c7b7c0&quot;,&quot;title&quot;:&quot;Diabetes: MedlinePlus en español&quot;,&quot;groupId&quot;:&quot;0426c3e1-6d28-326a-8410-5ba2185c4c1b&quot;,&quot;author&quot;:[{&quot;family&quot;:&quot;Medline&quot;,&quot;given&quot;:&quot;&quot;,&quot;parse-names&quot;:false,&quot;dropping-particle&quot;:&quot;&quot;,&quot;non-dropping-particle&quot;:&quot;&quot;}],&quot;accessed&quot;:{&quot;date-parts&quot;:[[2024,5,9]]},&quot;URL&quot;:&quot;https://medlineplus.gov/spanish/diabetes.html&quot;,&quot;issued&quot;:{&quot;date-parts&quot;:[[2020]]}},&quot;isTemporary&quot;:false}]},{&quot;citationID&quot;:&quot;MENDELEY_CITATION_c2dd8431-d073-45cc-969f-68bc865d1dd8&quot;,&quot;properties&quot;:{&quot;noteIndex&quot;:0},&quot;isEdited&quot;:false,&quot;manualOverride&quot;:{&quot;isManuallyOverridden&quot;:false,&quot;citeprocText&quot;:&quot;(OPS, 2023b)&quot;,&quot;manualOverrideText&quot;:&quot;&quot;},&quot;citationTag&quot;:&quot;MENDELEY_CITATION_v3_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&quot;,&quot;citationItems&quot;:[{&quot;id&quot;:&quot;2674216b-2e8d-3ae2-8471-410ac7c69e08&quot;,&quot;itemData&quot;:{&quot;type&quot;:&quot;webpage&quot;,&quot;id&quot;:&quot;2674216b-2e8d-3ae2-8471-410ac7c69e08&quot;,&quot;title&quot;:&quot;Diabetes - OPS/OMS | Organización Panamericana de la Salud&quot;,&quot;groupId&quot;:&quot;0426c3e1-6d28-326a-8410-5ba2185c4c1b&quot;,&quot;author&quot;:[{&quot;family&quot;:&quot;OPS&quot;,&quot;given&quot;:&quot;&quot;,&quot;parse-names&quot;:false,&quot;dropping-particle&quot;:&quot;&quot;,&quot;non-dropping-particle&quot;:&quot;&quot;}],&quot;accessed&quot;:{&quot;date-parts&quot;:[[2024,5,9]]},&quot;URL&quot;:&quot;https://www.paho.org/es/temas/diabetes&quot;,&quot;issued&quot;:{&quot;date-parts&quot;:[[2023]]}},&quot;isTemporary&quot;:false}]},{&quot;citationID&quot;:&quot;MENDELEY_CITATION_1eeb51c6-89c5-4968-995d-b843a6043100&quot;,&quot;properties&quot;:{&quot;noteIndex&quot;:0},&quot;isEdited&quot;:false,&quot;manualOverride&quot;:{&quot;isManuallyOverridden&quot;:false,&quot;citeprocText&quot;:&quot;(Docherty &amp;#38; Russ, 2019)&quot;,&quot;manualOverrideText&quot;:&quot;&quot;},&quot;citationTag&quot;:&quot;MENDELEY_CITATION_v3_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&quot;,&quot;citationItems&quot;:[{&quot;id&quot;:&quot;e21ebce4-f70d-3aa6-b695-e0e5348e5f00&quot;,&quot;itemData&quot;:{&quot;type&quot;:&quot;article-journal&quot;,&quot;id&quot;:&quot;e21ebce4-f70d-3aa6-b695-e0e5348e5f00&quot;,&quot;title&quot;:&quot;Cell–Cell Interactions Driving Differentiation of Adult Pancreatic Stem Cells&quot;,&quot;groupId&quot;:&quot;0426c3e1-6d28-326a-8410-5ba2185c4c1b&quot;,&quot;author&quot;:[{&quot;family&quot;:&quot;Docherty&quot;,&quot;given&quot;:&quot;Fiona M.&quot;,&quot;parse-names&quot;:false,&quot;dropping-particle&quot;:&quot;&quot;,&quot;non-dropping-particle&quot;:&quot;&quot;},{&quot;family&quot;:&quot;Russ&quot;,&quot;given&quot;:&quot;Holger A.&quot;,&quot;parse-names&quot;:false,&quot;dropping-particle&quot;:&quot;&quot;,&quot;non-dropping-particle&quot;:&quot;&quot;}],&quot;container-title&quot;:&quot;Encyclopedia of Tissue Engineering and Regenerative Medicine: Volumes 1-3&quot;,&quot;accessed&quot;:{&quot;date-parts&quot;:[[2024,5,9]]},&quot;DOI&quot;:&quot;10.1016/B978-0-12-801238-3.65615-5&quot;,&quot;ISBN&quot;:&quot;9780128137000&quot;,&quot;issued&quot;:{&quot;date-parts&quot;:[[2019,1,1]]},&quot;page&quot;:&quot;367-374&quot;,&quot;abstract&quot;:&quot;The adult pancreas is a complex organ that exhibits two main functions: exocrine cells aid in digestion and endocrine cells function to maintain glucose homeostasis in the body. Central to the endocrine role are the insulin-producing β cells found within the islets of Langherhans, a miniorgan located throughout the whole pancreas. Loss of β cell mass and/or function is a significant factor in both type 1 and 2 diabetes and as such, maintenance of β cells in the adult organ is an exciting and fast paced area of research. The aim of this article is to explore the mechanisms of β cell renewal and homeostasis in the adult pancreas. We will touch on the contentious topic of β cell neogenesis versus self-duplication in the steady state pancreas; the varying degrees of plasticity that exist within cell types of the pancreas; the cell–cell interactions that impact on β cell homeostasis; and the emerging concept of heterogeneity with the β cell population itself. We highlight current ongoing research on each topic and anticipate that these efforts will translate into improved treatment modalities for both, type 1 and 2 diabetes, and eventually will provide a cure for these devastating diseases.&quot;,&quot;publisher&quot;:&quot;Academic Press&quot;,&quot;volume&quot;:&quot;1-3&quot;},&quot;isTemporary&quot;:false}]},{&quot;citationID&quot;:&quot;MENDELEY_CITATION_a8b7127e-f03e-44c8-978a-5c679930ae7e&quot;,&quot;properties&quot;:{&quot;noteIndex&quot;:0},&quot;isEdited&quot;:false,&quot;manualOverride&quot;:{&quot;isManuallyOverridden&quot;:false,&quot;citeprocText&quot;:&quot;(Gillespie, 2006)&quot;,&quot;manualOverrideText&quot;:&quot;&quot;},&quot;citationTag&quot;:&quot;MENDELEY_CITATION_v3_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&quot;,&quot;citationItems&quot;:[{&quot;id&quot;:&quot;91e9e1ac-9f91-3482-9c85-064440f828d1&quot;,&quot;itemData&quot;:{&quot;type&quot;:&quot;article-journal&quot;,&quot;id&quot;:&quot;91e9e1ac-9f91-3482-9c85-064440f828d1&quot;,&quot;title&quot;:&quot;Type 1 diabetes: pathogenesis and prevention&quot;,&quot;groupId&quot;:&quot;0426c3e1-6d28-326a-8410-5ba2185c4c1b&quot;,&quot;author&quot;:[{&quot;family&quot;:&quot;Gillespie&quot;,&quot;given&quot;:&quot;Kathleen M.&quot;,&quot;parse-names&quot;:false,&quot;dropping-particle&quot;:&quot;&quot;,&quot;non-dropping-particle&quot;:&quot;&quot;}],&quot;container-title&quot;:&quot;CMAJ&quot;,&quot;accessed&quot;:{&quot;date-parts&quot;:[[2024,5,9]]},&quot;DOI&quot;:&quot;10.1503/CMAJ.060244&quot;,&quot;ISSN&quot;:&quot;0820-3946&quot;,&quot;PMID&quot;:&quot;16847277&quot;,&quot;URL&quot;:&quot;https://www.cmaj.ca/content/175/2/165&quot;,&quot;issued&quot;:{&quot;date-parts&quot;:[[2006,7,18]]},&quot;page&quot;:&quot;165-170&quot;,&quot;abstract&quot;:&quot;Type 1 diabetes results from the autoimmune destruction of insulin-producing β cells in the pancreas. Genetic and, as yet undefined, environmental factors act together to precipitate the disease. The excess mortality associated with the complications of type 1 diabetes and the increasing incidence of childhood type 1 diabetes emphasize the importance of therapeutic strategies to prevent this chronic disorder. Why is it considered that type 1 diabetes might be preventable? Different strands of diabetes research are coming together to suggest therapeutic targets. Islet cell autoantibody assays make it possible to accurately identify people at risk of future disease. In most cases, a long prodrome provides a window of opportunity to reverse the autoimmune process. Although no current “cure” exists, recent genetic data and preliminary trial results suggest T cells as a target for preventive strategies. Another potentially attainable target is induction of tolerance to the β-cell proteins such as insulin that are inappropriately recognized. Other strategies involve β-cell replacement, but currently there are insufficient donor cells available. This may be overcome as the processes controlling the differentiation of pancreatic and nonpancreatic progenitors as well as replication of existing islet β cells are unravelled.&quot;,&quot;publisher&quot;:&quot;CMAJ&quot;,&quot;issue&quot;:&quot;2&quot;,&quot;volume&quot;:&quot;175&quot;},&quot;isTemporary&quot;:false}]},{&quot;citationID&quot;:&quot;MENDELEY_CITATION_54cb8e98-3c03-4d3a-a69e-8eedec8ce498&quot;,&quot;properties&quot;:{&quot;noteIndex&quot;:0},&quot;isEdited&quot;:false,&quot;manualOverride&quot;:{&quot;isManuallyOverridden&quot;:false,&quot;citeprocText&quot;:&quot;(Foulis et al., 1991)&quot;,&quot;manualOverrideText&quot;:&quot;&quot;},&quot;citationTag&quot;:&quot;MENDELEY_CITATION_v3_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&quot;,&quot;citationItems&quot;:[{&quot;id&quot;:&quot;0a405368-5c6d-3c99-afed-8c8325d7968e&quot;,&quot;itemData&quot;:{&quot;type&quot;:&quot;article-journal&quot;,&quot;id&quot;:&quot;0a405368-5c6d-3c99-afed-8c8325d7968e&quot;,&quot;title&quot;:&quot;Insulitis in type 1 (insulin-dependent) diabetes mellitus in man--macrophages, lymphocytes, and interferon-gamma containing cells&quot;,&quot;groupId&quot;:&quot;0426c3e1-6d28-326a-8410-5ba2185c4c1b&quot;,&quot;author&quot;:[{&quot;family&quot;:&quot;Foulis&quot;,&quot;given&quot;:&quot;A. K.&quot;,&quot;parse-names&quot;:false,&quot;dropping-particle&quot;:&quot;&quot;,&quot;non-dropping-particle&quot;:&quot;&quot;},{&quot;family&quot;:&quot;McGill&quot;,&quot;given&quot;:&quot;M.&quot;,&quot;parse-names&quot;:false,&quot;dropping-particle&quot;:&quot;&quot;,&quot;non-dropping-particle&quot;:&quot;&quot;},{&quot;family&quot;:&quot;Farquharson&quot;,&quot;given&quot;:&quot;M. A.&quot;,&quot;parse-names&quot;:false,&quot;dropping-particle&quot;:&quot;&quot;,&quot;non-dropping-particle&quot;:&quot;&quot;}],&quot;container-title&quot;:&quot;The Journal of pathology&quot;,&quot;container-title-short&quot;:&quot;J Pathol&quot;,&quot;accessed&quot;:{&quot;date-parts&quot;:[[2024,5,9]]},&quot;DOI&quot;:&quot;10.1002/PATH.1711650203&quot;,&quot;ISSN&quot;:&quot;0022-3417&quot;,&quot;PMID&quot;:&quot;1744803&quot;,&quot;URL&quot;:&quot;https://pubmed.ncbi.nlm.nih.gov/1744803/&quot;,&quot;issued&quot;:{&quot;date-parts&quot;:[[1991]]},&quot;page&quot;:&quot;97-103&quot;,&quot;abstract&quot;:&quot;This study sought to determine, firstly, the relative frequency of lymphocytes and macrophages and, secondly, the percentage of lymphocytes containing interferon‐γ in inflamed islets (insulitis) of patients with type 1 (insulindependent) diabetes. Autopsy pancreases of 12 patients who had died of recent‐onset type 1 diabetes and one prediabetic patient who had died of cardiomyopathy were examined immunohistochemically. In the 87 islets that were studied, the lymphocyte macrophage ratio was 9·7:1 and approximately 40 per cent of the lymphocytes contained interferon‐γ. Interferon‐γ release in the insulitis process may be involved in the pathogensis of type 1 diabetes. Copyright © 1991 John Wiley &amp; Sons, Ltd.&quot;,&quot;publisher&quot;:&quot;J Pathol&quot;,&quot;issue&quot;:&quot;2&quot;,&quot;volume&quot;:&quot;165&quot;},&quot;isTemporary&quot;:false}]},{&quot;citationID&quot;:&quot;MENDELEY_CITATION_4d1d0b88-16b6-401f-9c2a-0ea1bd6e6f4f&quot;,&quot;properties&quot;:{&quot;noteIndex&quot;:0},&quot;isEdited&quot;:false,&quot;manualOverride&quot;:{&quot;isManuallyOverridden&quot;:false,&quot;citeprocText&quot;:&quot;(Erf, 2014)&quot;,&quot;manualOverrideText&quot;:&quot;&quot;},&quot;citationTag&quot;:&quot;MENDELEY_CITATION_v3_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&quot;,&quot;citationItems&quot;:[{&quot;id&quot;:&quot;47a18b59-524c-34f2-9cac-f9989ed30cb5&quot;,&quot;itemData&quot;:{&quot;type&quot;:&quot;article-journal&quot;,&quot;id&quot;:&quot;47a18b59-524c-34f2-9cac-f9989ed30cb5&quot;,&quot;title&quot;:&quot;Autoimmune Diseases of Poultry&quot;,&quot;groupId&quot;:&quot;0426c3e1-6d28-326a-8410-5ba2185c4c1b&quot;,&quot;author&quot;:[{&quot;family&quot;:&quot;Erf&quot;,&quot;given&quot;:&quot;Gisela F.&quot;,&quot;parse-names&quot;:false,&quot;dropping-particle&quot;:&quot;&quot;,&quot;non-dropping-particle&quot;:&quot;&quot;}],&quot;container-title&quot;:&quot;Avian Immunology: Second Edition&quot;,&quot;accessed&quot;:{&quot;date-parts&quot;:[[2024,5,9]]},&quot;DOI&quot;:&quot;10.1016/B978-0-12-396965-1.00018-2&quot;,&quot;ISBN&quot;:&quot;9780123969651&quot;,&quot;issued&quot;:{&quot;date-parts&quot;:[[2014,1,1]]},&quot;page&quot;:&quot;315-332&quot;,&quot;abstract&quot;:&quot;Complex, non-communicable diseases presenting with immune-mediated pathology and possible target cell-specific autoimmune responses are emerging in poultry production. Lines of chickens with spontaneously occurring autoimmune diseases, such as vitiligo in the Smyth line, Hashimoto's thyroiditis in the Obese strain and scleroderma in the UCD 200/206 lines, are excellent models to study multi-factorial diseases, providing important insight into the role of the immune system, target tissue, environment and gender. Knowledge gained from these studies promises to find application in poultry management and breeding practices with a focus on identifying the underlying genetic susceptibility and environmental triggers that can precipitate disease expression. Moreover, the usefulness of these animal models in biomedical research has been clearly demonstrated, particularly based on the spontaneous, predictable and high incidence of disease expression, the identification of environmental triggers, and the ability to study the etiology of the disorder. © 2014 Elsevier Ltd All rights reserved.&quot;,&quot;publisher&quot;:&quot;Academic Press&quot;},&quot;isTemporary&quot;:false}]},{&quot;citationID&quot;:&quot;MENDELEY_CITATION_455f0bb5-88d0-453d-b2ff-1666910546e1&quot;,&quot;properties&quot;:{&quot;noteIndex&quot;:0},&quot;isEdited&quot;:false,&quot;manualOverride&quot;:{&quot;isManuallyOverridden&quot;:false,&quot;citeprocText&quot;:&quot;(Speight &amp;#38; Pouwer, 2023)&quot;,&quot;manualOverrideText&quot;:&quot;&quot;},&quot;citationTag&quot;:&quot;MENDELEY_CITATION_v3_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&quot;,&quot;citationItems&quot;:[{&quot;id&quot;:&quot;faafda4b-5536-342b-8c65-c58fcee21d9c&quot;,&quot;itemData&quot;:{&quot;type&quot;:&quot;article-journal&quot;,&quot;id&quot;:&quot;faafda4b-5536-342b-8c65-c58fcee21d9c&quot;,&quot;title&quot;:&quot;Type 1 Diabetes&quot;,&quot;groupId&quot;:&quot;0426c3e1-6d28-326a-8410-5ba2185c4c1b&quot;,&quot;author&quot;:[{&quot;family&quot;:&quot;Speight&quot;,&quot;given&quot;:&quot;Jane&quot;,&quot;parse-names&quot;:false,&quot;dropping-particle&quot;:&quot;&quot;,&quot;non-dropping-particle&quot;:&quot;&quot;},{&quot;family&quot;:&quot;Pouwer&quot;,&quot;given&quot;:&quot;Frans&quot;,&quot;parse-names&quot;:false,&quot;dropping-particle&quot;:&quot;&quot;,&quot;non-dropping-particle&quot;:&quot;&quot;}],&quot;container-title&quot;:&quot;Cambridge Handbook of Psychology, Health and Medicine: Third Edition&quot;,&quot;accessed&quot;:{&quot;date-parts&quot;:[[2024,5,9]]},&quot;DOI&quot;:&quot;10.29309/tpmj/2017.24.12.614&quot;,&quot;ISBN&quot;:&quot;9781316783269&quot;,&quot;ISSN&quot;:&quot;1024-8919&quot;,&quot;PMID&quot;:&quot;29939535&quot;,&quot;URL&quot;:&quot;https://www.ncbi.nlm.nih.gov/books/NBK507713/&quot;,&quot;issued&quot;:{&quot;date-parts&quot;:[[2023,3,3]]},&quot;page&quot;:&quot;477-480&quot;,&quot;publisher&quot;:&quot;StatPearls Publishing&quot;},&quot;isTemporary&quot;:false}]},{&quot;citationID&quot;:&quot;MENDELEY_CITATION_9d16b38a-80d8-42e9-9aaf-3bed774830f3&quot;,&quot;properties&quot;:{&quot;noteIndex&quot;:0},&quot;isEdited&quot;:false,&quot;manualOverride&quot;:{&quot;isManuallyOverridden&quot;:false,&quot;citeprocText&quot;:&quot;(Devendra &amp;#38; Eisenbarth, 2003)&quot;,&quot;manualOverrideText&quot;:&quot;&quot;},&quot;citationTag&quot;:&quot;MENDELEY_CITATION_v3_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&quot;,&quot;citationItems&quot;:[{&quot;id&quot;:&quot;3a07e8b5-cf4d-3f56-9cf9-f1634952bd52&quot;,&quot;itemData&quot;:{&quot;type&quot;:&quot;article-journal&quot;,&quot;id&quot;:&quot;3a07e8b5-cf4d-3f56-9cf9-f1634952bd52&quot;,&quot;title&quot;:&quot;17. Immunologic endocrine disorders&quot;,&quot;groupId&quot;:&quot;0426c3e1-6d28-326a-8410-5ba2185c4c1b&quot;,&quot;author&quot;:[{&quot;family&quot;:&quot;Devendra&quot;,&quot;given&quot;:&quot;Devasenan&quot;,&quot;parse-names&quot;:false,&quot;dropping-particle&quot;:&quot;&quot;,&quot;non-dropping-particle&quot;:&quot;&quot;},{&quot;family&quot;:&quot;Eisenbarth&quot;,&quot;given&quot;:&quot;George S.&quot;,&quot;parse-names&quot;:false,&quot;dropping-particle&quot;:&quot;&quot;,&quot;non-dropping-particle&quot;:&quot;&quot;}],&quot;container-title&quot;:&quot;Journal of Allergy and Clinical Immunology&quot;,&quot;accessed&quot;:{&quot;date-parts&quot;:[[2024,5,9]]},&quot;DOI&quot;:&quot;10.1067/mai.2003.81&quot;,&quot;ISSN&quot;:&quot;00916749&quot;,&quot;PMID&quot;:&quot;12592308&quot;,&quot;URL&quot;:&quot;https://pubmed.ncbi.nlm.nih.gov/12592308/&quot;,&quot;issued&quot;:{&quot;date-parts&quot;:[[2003,2,1]]},&quot;abstract&quot;:&quot;Immune-mediated tissue destruction or disregulation is the cause of multiple common, as well as rare, endocrine disorders including type I diabetes, Graves' disease, Hashimoto thyroiditis, and Addison's disease. Each of these disorders can be divided into a series of stages beginning with genetic susceptibility, environmental triggering events, and active autoimmunity, followed by metabolic abnormalities with overt disease. Common genetic susceptibility is suggested by the clustering of a series of disorders in the same individual and his or her family. A major portion of the genetic susceptibility lies in the HLA region, but for several disorders, mutation of transcription factors underlies disease susceptibility (eg, X-linked polyendocrinopathy, immune deficiency and diarrhea, and autoimmune polyendocrine syndrome type I). With improving immunogenetic and pathogenic understanding, type IA diabetes is now predictable, and excellent autoantibody screening assays are available. This knowledge, combined with studies in animal models, has led to trials for the prevention of diabetes. In addition, aberrant immunologic reactions (eg, insulin autoantibodies after insulin therapy, Graves' disease after monoclonal anti-T-cell therapy in multiple sclerosis) can complicate standard and experimental therapies. We therefore believe that an understanding of the immunogenetics and immunopathogenesis of endocrine disorders can aid in the prevention of morbidity and mortality for these related diseases.&quot;,&quot;publisher&quot;:&quot;Mosby Inc.&quot;,&quot;issue&quot;:&quot;2 SUPPL. 2&quot;,&quot;volume&quot;:&quot;111&quot;},&quot;isTemporary&quot;:false}]},{&quot;citationID&quot;:&quot;MENDELEY_CITATION_8222c2ef-0e44-44a6-bd29-f9a984255145&quot;,&quot;properties&quot;:{&quot;noteIndex&quot;:0},&quot;isEdited&quot;:false,&quot;manualOverride&quot;:{&quot;isManuallyOverridden&quot;:false,&quot;citeprocText&quot;:&quot;(Krischer et al., 2022)&quot;,&quot;manualOverrideText&quot;:&quot;&quot;},&quot;citationTag&quot;:&quot;MENDELEY_CITATION_v3_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&quot;,&quot;citationItems&quot;:[{&quot;id&quot;:&quot;6cf701b3-ba99-38d2-a401-0a85cb52ce3e&quot;,&quot;itemData&quot;:{&quot;type&quot;:&quot;article-journal&quot;,&quot;id&quot;:&quot;6cf701b3-ba99-38d2-a401-0a85cb52ce3e&quot;,&quot;title&quot;:&quot;Predictors of the Initiation of Islet Autoimmunity and Progression to Multiple Autoantibodies and Clinical Diabetes: The TEDDY Study&quot;,&quot;groupId&quot;:&quot;0426c3e1-6d28-326a-8410-5ba2185c4c1b&quot;,&quot;author&quot;:[{&quot;family&quot;:&quot;Krischer&quot;,&quot;given&quot;:&quot;Jeffrey P.&quot;,&quot;parse-names&quot;:false,&quot;dropping-particle&quot;:&quot;&quot;,&quot;non-dropping-particle&quot;:&quot;&quot;},{&quot;family&quot;:&quot;Liu&quot;,&quot;given&quot;:&quot;Xiang&quot;,&quot;parse-names&quot;:false,&quot;dropping-particle&quot;:&quot;&quot;,&quot;non-dropping-particle&quot;:&quot;&quot;},{&quot;family&quot;:&quot;Lernmark&quot;,&quot;given&quot;:&quot;Åke&quot;,&quot;parse-names&quot;:false,&quot;dropping-particle&quot;:&quot;&quot;,&quot;non-dropping-particle&quot;:&quot;&quot;},{&quot;family&quot;:&quot;Hagopian&quot;,&quot;given&quot;:&quot;William A.&quot;,&quot;parse-names&quot;:false,&quot;dropping-particle&quot;:&quot;&quot;,&quot;non-dropping-particle&quot;:&quot;&quot;},{&quot;family&quot;:&quot;Rewers&quot;,&quot;given&quot;:&quot;Marian J.&quot;,&quot;parse-names&quot;:false,&quot;dropping-particle&quot;:&quot;&quot;,&quot;non-dropping-particle&quot;:&quot;&quot;},{&quot;family&quot;:&quot;She&quot;,&quot;given&quot;:&quot;Jin Xiong&quot;,&quot;parse-names&quot;:false,&quot;dropping-particle&quot;:&quot;&quot;,&quot;non-dropping-particle&quot;:&quot;&quot;},{&quot;family&quot;:&quot;Toppari&quot;,&quot;given&quot;:&quot;Jorma&quot;,&quot;parse-names&quot;:false,&quot;dropping-particle&quot;:&quot;&quot;,&quot;non-dropping-particle&quot;:&quot;&quot;},{&quot;family&quot;:&quot;Ziegler&quot;,&quot;given&quot;:&quot;Anette G.&quot;,&quot;parse-names&quot;:false,&quot;dropping-particle&quot;:&quot;&quot;,&quot;non-dropping-particle&quot;:&quot;&quot;},{&quot;family&quot;:&quot;Akolkar&quot;,&quot;given&quot;:&quot;Beena&quot;,&quot;parse-names&quot;:false,&quot;dropping-particle&quot;:&quot;&quot;,&quot;non-dropping-particle&quot;:&quot;&quot;}],&quot;container-title&quot;:&quot;Diabetes Care&quot;,&quot;container-title-short&quot;:&quot;Diabetes Care&quot;,&quot;accessed&quot;:{&quot;date-parts&quot;:[[2024,5,9]]},&quot;DOI&quot;:&quot;10.2337/DC21-2612&quot;,&quot;ISSN&quot;:&quot;19355548&quot;,&quot;PMID&quot;:&quot;36150053&quot;,&quot;URL&quot;:&quot;/pmc/articles/PMC9643148/&quot;,&quot;issued&quot;:{&quot;date-parts&quot;:[[2022,10,1]]},&quot;page&quot;:&quot;2271&quot;,&quot;abstract&quot;:&quot;OBJECTIVE To distinguish among predictors of seroconversion, progression to multiple autoanti-bodies and from multiple autoantibodies to type 1 diabetes in young children. RESEARCH DESIGN AND METHODS Genetically high-risk newborns (n = 8,502) were followed for a median of 11.2 years (interquartile range 9.3–12.6); 835 (9.8%) developed islet autoantibodies and 283 (3.3%) were diagnosed with type 1 diabetes. Predictors were examined using Cox proportional hazards models. RESULTS Predictors of seroconversion and progression differed, depending on the type of first appearing autoantibody. Male sex, Finnish residence, having a sibling with type 1 dia-betes, the HLA DR4 allele, probiotic use before age 28 days, and single nucleotide polymorphism (SNP) rs689_A (INS) predicted seroconversion to IAA-first (having islet autoantibody to insulin as the first appearing autoantibody). Increased weight at 12 months and SNPs rs12708716_G (CLEC16A) and rs2292239_T (ERBB3) predicted GADA-first (autoantibody to GAD as the first appearing). For those having a father with type 1 diabetes, the SNPs rs2476601_A (PTPN22) and rs3184504_T (SH2B3) predicted both. Younger age at seroconversion predicted progression from single to multiple autoantibodies as well as progression to diabetes, except for those presenting with GADA-first. Family history of type 1 diabetes and the HLA DR4 allele predicted progression to multiple autoantibodies but not diabetes. Sex did not predict progression to multiple autoantibodies, but males progressed more slowly than females from multiple autoantibodies to diabetes. SKAP2 and MIR3681HG SNPs are newly re-ported to be significantly associated with progression from multiple autoantibodies to type 1 diabetes. CONCLUSIONS Predictors of IAA-first versus GADA-first autoimmunity differ from each other and from the predictors of progression to diabetes.&quot;,&quot;publisher&quot;:&quot;American Diabetes Association&quot;,&quot;issue&quot;:&quot;10&quot;,&quot;volume&quot;:&quot;45&quot;},&quot;isTemporary&quot;:false}]},{&quot;citationID&quot;:&quot;MENDELEY_CITATION_d87b5354-40f5-4583-a41d-7bc9eaee68f5&quot;,&quot;properties&quot;:{&quot;noteIndex&quot;:0},&quot;isEdited&quot;:false,&quot;manualOverride&quot;:{&quot;isManuallyOverridden&quot;:false,&quot;citeprocText&quot;:&quot;(Henson et al., 2023)&quot;,&quot;manualOverrideText&quot;:&quot;&quot;},&quot;citationTag&quot;:&quot;MENDELEY_CITATION_v3_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&quot;,&quot;citationItems&quot;:[{&quot;id&quot;:&quot;31e363fb-e2b7-3823-8521-a8385c486e3d&quot;,&quot;itemData&quot;:{&quot;type&quot;:&quot;article-journal&quot;,&quot;id&quot;:&quot;31e363fb-e2b7-3823-8521-a8385c486e3d&quot;,&quot;title&quot;:&quot;Type 2 Diabetes&quot;,&quot;groupId&quot;:&quot;0426c3e1-6d28-326a-8410-5ba2185c4c1b&quot;,&quot;author&quot;:[{&quot;family&quot;:&quot;Henson&quot;,&quot;given&quot;:&quot;Joseph&quot;,&quot;parse-names&quot;:false,&quot;dropping-particle&quot;:&quot;&quot;,&quot;non-dropping-particle&quot;:&quot;&quot;},{&quot;family&quot;:&quot;Anyiam&quot;,&quot;given&quot;:&quot;Oluwaseun&quot;,&quot;parse-names&quot;:false,&quot;dropping-particle&quot;:&quot;&quot;,&quot;non-dropping-particle&quot;:&quot;&quot;},{&quot;family&quot;:&quot;Vishnubala&quot;,&quot;given&quot;:&quot;Dane&quot;,&quot;parse-names&quot;:false,&quot;dropping-particle&quot;:&quot;&quot;,&quot;non-dropping-particle&quot;:&quot;&quot;}],&quot;container-title&quot;:&quot;Exercise Management for Referred Medical Conditions&quot;,&quot;accessed&quot;:{&quot;date-parts&quot;:[[2024,5,9]]},&quot;DOI&quot;:&quot;10.4324/9781315102399-12&quot;,&quot;ISBN&quot;:&quot;9781315102399&quot;,&quot;PMID&quot;:&quot;30020625&quot;,&quot;URL&quot;:&quot;https://www.ncbi.nlm.nih.gov/books/NBK513253/&quot;,&quot;issued&quot;:{&quot;date-parts&quot;:[[2023,6,23]]},&quot;page&quot;:&quot;223-252&quot;,&quot;abstract&quot;:&quot;This chapter describes the different treatment options for managing glycaemic control in type 2 diabetes. It explains the effects type 2 diabetes and its associated complications can have on an individual's ability to exercise. The chapter outlines the effects of exercise on insulin resistance and the potential benefits on glycaemic control and cardiovascular risk factor modification. Type 2 diabetes mellitus (T2D), is a complex heterogeneous disease which affects around 90% of those individuals with diabetes. The majority of insulin action occurs on muscle cells; indeed, skeletal muscle is the largest insulin-sensing organ of the body and is responsible for 85% of whole body glucose uptake. Hypertension affects the vast majority of patients with diabetes and is associated with a higher risk of both cardiovascular disease and progressive renal dysfunction. In conjunction with glycaemic control and blood pressure, optimisation of lipids is vital to facilitate improvement in overall cardiovascular disease risk.&quot;,&quot;publisher&quot;:&quot;StatPearls Publishing&quot;},&quot;isTemporary&quot;:false}]},{&quot;citationID&quot;:&quot;MENDELEY_CITATION_e2393b24-7816-42fc-8d62-a587f76e0981&quot;,&quot;properties&quot;:{&quot;noteIndex&quot;:0},&quot;isEdited&quot;:false,&quot;manualOverride&quot;:{&quot;isManuallyOverridden&quot;:false,&quot;citeprocText&quot;:&quot;(Ismail et al., 2021)&quot;,&quot;manualOverrideText&quot;:&quot;&quot;},&quot;citationTag&quot;:&quot;MENDELEY_CITATION_v3_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&quot;,&quot;citationItems&quot;:[{&quot;id&quot;:&quot;45fe61aa-7215-3c6b-ab9a-aa9f18f15b96&quot;,&quot;itemData&quot;:{&quot;type&quot;:&quot;article-journal&quot;,&quot;id&quot;:&quot;45fe61aa-7215-3c6b-ab9a-aa9f18f15b96&quot;,&quot;title&quot;:&quot;Association of risk factors with type 2 diabetes: A systematic review&quot;,&quot;groupId&quot;:&quot;0426c3e1-6d28-326a-8410-5ba2185c4c1b&quot;,&quot;author&quot;:[{&quot;family&quot;:&quot;Ismail&quot;,&quot;given&quot;:&quot;Leila&quot;,&quot;parse-names&quot;:false,&quot;dropping-particle&quot;:&quot;&quot;,&quot;non-dropping-particle&quot;:&quot;&quot;},{&quot;family&quot;:&quot;Materwala&quot;,&quot;given&quot;:&quot;Huned&quot;,&quot;parse-names&quot;:false,&quot;dropping-particle&quot;:&quot;&quot;,&quot;non-dropping-particle&quot;:&quot;&quot;},{&quot;family&quot;:&quot;Kaabi&quot;,&quot;given&quot;:&quot;Juma&quot;,&quot;parse-names&quot;:false,&quot;dropping-particle&quot;:&quot;&quot;,&quot;non-dropping-particle&quot;:&quot;Al&quot;}],&quot;container-title&quot;:&quot;Computational and Structural Biotechnology Journal&quot;,&quot;container-title-short&quot;:&quot;Comput Struct Biotechnol J&quot;,&quot;accessed&quot;:{&quot;date-parts&quot;:[[2024,5,9]]},&quot;DOI&quot;:&quot;10.1016/J.CSBJ.2021.03.003&quot;,&quot;ISSN&quot;:&quot;2001-0370&quot;,&quot;issued&quot;:{&quot;date-parts&quot;:[[2021,1,1]]},&quot;page&quot;:&quot;1759-1785&quot;,&quot;abstract&quot;:&quot;Diabetes is the leading cause of severe health complications and one of the top 10 causes of death worldwide. To date, diabetes has no cure, and therefore, it is necessary to take precautionary measures to avoid its occurrence. The main aim of this systematic review is to identify the majority of the risk factors for the incidence/prevalence of type 2 diabetes mellitus on one hand, and to give a critical analysis of the cohort/cross-sectional studies which examine the impact of the association of risk factors on diabetes. Consequently, we provide insights on risk factors whose interactions are major players in developing diabetes. We conclude with recommendations to allied health professionals, individuals and government institutions to support better diagnosis and prognosis of the disease.&quot;,&quot;publisher&quot;:&quot;Elsevier&quot;,&quot;volume&quot;:&quot;19&quot;},&quot;isTemporary&quot;:false}]},{&quot;citationID&quot;:&quot;MENDELEY_CITATION_f8ef7767-0ae3-46bb-9a53-0d4e429815a2&quot;,&quot;properties&quot;:{&quot;noteIndex&quot;:0},&quot;isEdited&quot;:false,&quot;manualOverride&quot;:{&quot;isManuallyOverridden&quot;:false,&quot;citeprocText&quot;:&quot;(Davies et al., 2015)&quot;,&quot;manualOverrideText&quot;:&quot;&quot;},&quot;citationTag&quot;:&quot;MENDELEY_CITATION_v3_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&quot;,&quot;citationItems&quot;:[{&quot;id&quot;:&quot;d77ead03-d45b-391f-b98c-11a715af86d6&quot;,&quot;itemData&quot;:{&quot;type&quot;:&quot;article-journal&quot;,&quot;id&quot;:&quot;d77ead03-d45b-391f-b98c-11a715af86d6&quot;,&quot;title&quot;:&quot;ChEMBL web services: streamlining access to drug discovery data and utilities&quot;,&quot;groupId&quot;:&quot;0426c3e1-6d28-326a-8410-5ba2185c4c1b&quot;,&quot;author&quot;:[{&quot;family&quot;:&quot;Davies&quot;,&quot;given&quot;:&quot;Mark&quot;,&quot;parse-names&quot;:false,&quot;dropping-particle&quot;:&quot;&quot;,&quot;non-dropping-particle&quot;:&quot;&quot;},{&quot;family&quot;:&quot;Nowotka&quot;,&quot;given&quot;:&quot;Michał&quot;,&quot;parse-names&quot;:false,&quot;dropping-particle&quot;:&quot;&quot;,&quot;non-dropping-particle&quot;:&quot;&quot;},{&quot;family&quot;:&quot;Papadatos&quot;,&quot;given&quot;:&quot;George&quot;,&quot;parse-names&quot;:false,&quot;dropping-particle&quot;:&quot;&quot;,&quot;non-dropping-particle&quot;:&quot;&quot;},{&quot;family&quot;:&quot;Dedman&quot;,&quot;given&quot;:&quot;Nathan&quot;,&quot;parse-names&quot;:false,&quot;dropping-particle&quot;:&quot;&quot;,&quot;non-dropping-particle&quot;:&quot;&quot;},{&quot;family&quot;:&quot;Gaulton&quot;,&quot;given&quot;:&quot;Anna&quot;,&quot;parse-names&quot;:false,&quot;dropping-particle&quot;:&quot;&quot;,&quot;non-dropping-particle&quot;:&quot;&quot;},{&quot;family&quot;:&quot;Atkinson&quot;,&quot;given&quot;:&quot;Francis&quot;,&quot;parse-names&quot;:false,&quot;dropping-particle&quot;:&quot;&quot;,&quot;non-dropping-particle&quot;:&quot;&quot;},{&quot;family&quot;:&quot;Bellis&quot;,&quot;given&quot;:&quot;Louisa&quot;,&quot;parse-names&quot;:false,&quot;dropping-particle&quot;:&quot;&quot;,&quot;non-dropping-particle&quot;:&quot;&quot;},{&quot;family&quot;:&quot;Overington&quot;,&quot;given&quot;:&quot;John P.&quot;,&quot;parse-names&quot;:false,&quot;dropping-particle&quot;:&quot;&quot;,&quot;non-dropping-particle&quot;:&quot;&quot;}],&quot;container-title&quot;:&quot;Nucleic Acids Research&quot;,&quot;container-title-short&quot;:&quot;Nucleic Acids Res&quot;,&quot;accessed&quot;:{&quot;date-parts&quot;:[[2024,5,4]]},&quot;DOI&quot;:&quot;10.1093/NAR/GKV352&quot;,&quot;ISSN&quot;:&quot;13624962&quot;,&quot;PMID&quot;:&quot;25883136&quot;,&quot;URL&quot;:&quot;/pmc/articles/PMC4489243/&quot;,&quot;issued&quot;:{&quot;date-parts&quot;:[[2015,7,7]]},&quot;page&quot;:&quot;W612&quot;,&quot;abstract&quot;:&quot;ChEMBL is now a well-established resource in the fields of drug discovery and medicinal chemistry research. The ChEMBL database curates and stores standardized bioactivity, molecule, target and drug data extracted from multiple sources, including the primary medicinal chemistry literature. Programmatic access to ChEMBL data has been improved by a recent update to the ChEMBL web services (version 2.0.x, https://www.ebi.ac.uk/chembl/api/data/docs), which exposes significantly more data from the underlying database and introduces new functionality. To complement the datafocused services, a utility service (version 1.0.x, https://www.ebi.ac.uk/chembl/api/utils/docs), which provides RESTful access to commonly used cheminformatics methods, has also been concurrently developed. The ChEMBL web services can be used together or independently to build applications and data processing workflows relevant to drug discovery and chemical biology.&quot;,&quot;publisher&quot;:&quot;Oxford University Press&quot;,&quot;issue&quot;:&quot;Web Server issue&quot;,&quot;volume&quot;:&quot;43&quot;},&quot;isTemporary&quot;:false}]},{&quot;citationID&quot;:&quot;MENDELEY_CITATION_05cac0f3-5797-4fd0-8537-49cbec89a599&quot;,&quot;properties&quot;:{&quot;noteIndex&quot;:0},&quot;isEdited&quot;:false,&quot;manualOverride&quot;:{&quot;isManuallyOverridden&quot;:false,&quot;citeprocText&quot;:&quot;(Davies et al., 2015)&quot;,&quot;manualOverrideText&quot;:&quot;&quot;},&quot;citationTag&quot;:&quot;MENDELEY_CITATION_v3_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&quot;,&quot;citationItems&quot;:[{&quot;id&quot;:&quot;d77ead03-d45b-391f-b98c-11a715af86d6&quot;,&quot;itemData&quot;:{&quot;type&quot;:&quot;article-journal&quot;,&quot;id&quot;:&quot;d77ead03-d45b-391f-b98c-11a715af86d6&quot;,&quot;title&quot;:&quot;ChEMBL web services: streamlining access to drug discovery data and utilities&quot;,&quot;groupId&quot;:&quot;0426c3e1-6d28-326a-8410-5ba2185c4c1b&quot;,&quot;author&quot;:[{&quot;family&quot;:&quot;Davies&quot;,&quot;given&quot;:&quot;Mark&quot;,&quot;parse-names&quot;:false,&quot;dropping-particle&quot;:&quot;&quot;,&quot;non-dropping-particle&quot;:&quot;&quot;},{&quot;family&quot;:&quot;Nowotka&quot;,&quot;given&quot;:&quot;Michał&quot;,&quot;parse-names&quot;:false,&quot;dropping-particle&quot;:&quot;&quot;,&quot;non-dropping-particle&quot;:&quot;&quot;},{&quot;family&quot;:&quot;Papadatos&quot;,&quot;given&quot;:&quot;George&quot;,&quot;parse-names&quot;:false,&quot;dropping-particle&quot;:&quot;&quot;,&quot;non-dropping-particle&quot;:&quot;&quot;},{&quot;family&quot;:&quot;Dedman&quot;,&quot;given&quot;:&quot;Nathan&quot;,&quot;parse-names&quot;:false,&quot;dropping-particle&quot;:&quot;&quot;,&quot;non-dropping-particle&quot;:&quot;&quot;},{&quot;family&quot;:&quot;Gaulton&quot;,&quot;given&quot;:&quot;Anna&quot;,&quot;parse-names&quot;:false,&quot;dropping-particle&quot;:&quot;&quot;,&quot;non-dropping-particle&quot;:&quot;&quot;},{&quot;family&quot;:&quot;Atkinson&quot;,&quot;given&quot;:&quot;Francis&quot;,&quot;parse-names&quot;:false,&quot;dropping-particle&quot;:&quot;&quot;,&quot;non-dropping-particle&quot;:&quot;&quot;},{&quot;family&quot;:&quot;Bellis&quot;,&quot;given&quot;:&quot;Louisa&quot;,&quot;parse-names&quot;:false,&quot;dropping-particle&quot;:&quot;&quot;,&quot;non-dropping-particle&quot;:&quot;&quot;},{&quot;family&quot;:&quot;Overington&quot;,&quot;given&quot;:&quot;John P.&quot;,&quot;parse-names&quot;:false,&quot;dropping-particle&quot;:&quot;&quot;,&quot;non-dropping-particle&quot;:&quot;&quot;}],&quot;container-title&quot;:&quot;Nucleic Acids Research&quot;,&quot;container-title-short&quot;:&quot;Nucleic Acids Res&quot;,&quot;accessed&quot;:{&quot;date-parts&quot;:[[2024,5,4]]},&quot;DOI&quot;:&quot;10.1093/NAR/GKV352&quot;,&quot;ISSN&quot;:&quot;13624962&quot;,&quot;PMID&quot;:&quot;25883136&quot;,&quot;URL&quot;:&quot;/pmc/articles/PMC4489243/&quot;,&quot;issued&quot;:{&quot;date-parts&quot;:[[2015,7,7]]},&quot;page&quot;:&quot;W612&quot;,&quot;abstract&quot;:&quot;ChEMBL is now a well-established resource in the fields of drug discovery and medicinal chemistry research. The ChEMBL database curates and stores standardized bioactivity, molecule, target and drug data extracted from multiple sources, including the primary medicinal chemistry literature. Programmatic access to ChEMBL data has been improved by a recent update to the ChEMBL web services (version 2.0.x, https://www.ebi.ac.uk/chembl/api/data/docs), which exposes significantly more data from the underlying database and introduces new functionality. To complement the datafocused services, a utility service (version 1.0.x, https://www.ebi.ac.uk/chembl/api/utils/docs), which provides RESTful access to commonly used cheminformatics methods, has also been concurrently developed. The ChEMBL web services can be used together or independently to build applications and data processing workflows relevant to drug discovery and chemical biology.&quot;,&quot;publisher&quot;:&quot;Oxford University Press&quot;,&quot;issue&quot;:&quot;Web Server issue&quot;,&quot;volume&quot;:&quot;43&quot;},&quot;isTemporary&quot;:false}]},{&quot;citationID&quot;:&quot;MENDELEY_CITATION_d3eeb2e9-1bf3-45a6-9a41-91092d7b8f3d&quot;,&quot;properties&quot;:{&quot;noteIndex&quot;:0},&quot;isEdited&quot;:false,&quot;manualOverride&quot;:{&quot;isManuallyOverridden&quot;:false,&quot;citeprocText&quot;:&quot;(Van &amp;#38; Fred, 2009)&quot;,&quot;manualOverrideText&quot;:&quot;&quot;},&quot;citationTag&quot;:&quot;MENDELEY_CITATION_v3_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&quot;,&quot;citationItems&quot;:[{&quot;id&quot;:&quot;f5dfe444-4ee2-3061-8ccd-6cff67c0c52b&quot;,&quot;itemData&quot;:{&quot;type&quot;:&quot;book&quot;,&quot;id&quot;:&quot;f5dfe444-4ee2-3061-8ccd-6cff67c0c52b&quot;,&quot;title&quot;:&quot;Python 3 Reference Manual&quot;,&quot;groupId&quot;:&quot;0426c3e1-6d28-326a-8410-5ba2185c4c1b&quot;,&quot;author&quot;:[{&quot;family&quot;:&quot;Van&quot;,&quot;given&quot;:&quot;Rossum&quot;,&quot;parse-names&quot;:false,&quot;dropping-particle&quot;:&quot;&quot;,&quot;non-dropping-particle&quot;:&quot;&quot;},{&quot;family&quot;:&quot;Fred&quot;,&quot;given&quot;:&quot;L.&quot;,&quot;parse-names&quot;:false,&quot;dropping-particle&quot;:&quot;&quot;,&quot;non-dropping-particle&quot;:&quot;&quot;}],&quot;issued&quot;:{&quot;date-parts&quot;:[[2009]]},&quot;publisher-place&quot;:&quot;Scotts Valley, CA&quot;,&quot;publisher&quot;:&quot;CreateSpace&quot;},&quot;isTemporary&quot;:false}]},{&quot;citationID&quot;:&quot;MENDELEY_CITATION_ad392dec-6281-44ac-ac30-f69a3bf97aa0&quot;,&quot;properties&quot;:{&quot;noteIndex&quot;:0},&quot;isEdited&quot;:false,&quot;manualOverride&quot;:{&quot;isManuallyOverridden&quot;:false,&quot;citeprocText&quot;:&quot;(The pandas development team, 2020)&quot;,&quot;manualOverrideText&quot;:&quot;&quot;},&quot;citationTag&quot;:&quot;MENDELEY_CITATION_v3_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&quot;,&quot;citationItems&quot;:[{&quot;id&quot;:&quot;42b3fc60-eb2f-3495-82fa-99553c5cb3da&quot;,&quot;itemData&quot;:{&quot;type&quot;:&quot;article&quot;,&quot;id&quot;:&quot;42b3fc60-eb2f-3495-82fa-99553c5cb3da&quot;,&quot;title&quot;:&quot;pandas-dev/pandas: Pandas&quot;,&quot;groupId&quot;:&quot;0426c3e1-6d28-326a-8410-5ba2185c4c1b&quot;,&quot;author&quot;:[{&quot;family&quot;:&quot;The pandas development team&quot;,&quot;given&quot;:&quot;&quot;,&quot;parse-names&quot;:false,&quot;dropping-particle&quot;:&quot;&quot;,&quot;non-dropping-particle&quot;:&quot;&quot;}],&quot;number&quot;:&quot;2.1.4&quot;,&quot;issued&quot;:{&quot;date-parts&quot;:[[2020,2]]},&quot;publisher&quot;:&quot;Zenodo&quot;},&quot;isTemporary&quot;:false}]}]"/>
     <we:property name="MENDELEY_CITATIONS_STYLE" value="{&quot;id&quot;:&quot;https://www.zotero.org/styles/apa&quot;,&quot;title&quot;:&quot;American Psychological Association 7th edition&quot;,&quot;format&quot;:&quot;author-date&quot;,&quot;defaultLocale&quot;:null,&quot;isLocaleCodeValid&quot;:true}"/>
   </we:properties>
   <we:bindings/>

</xml_diff>

<commit_message>
inicio de la relacion
</commit_message>
<xml_diff>
--- a/Anteproyecto de investigación.docx
+++ b/Anteproyecto de investigación.docx
@@ -3917,7 +3917,143 @@
         </w:rPr>
       </w:pPr>
     </w:p>
-    <w:p/>
+    <w:p>
+      <w:r>
+        <w:t xml:space="preserve">Se han realizado varios estudios y estos han reportado vínculos comunes entre </w:t>
+      </w:r>
+      <w:r>
+        <w:t>la EA</w:t>
+      </w:r>
+      <w:r>
+        <w:t xml:space="preserve"> y la DM2. </w:t>
+      </w:r>
+      <w:r>
+        <w:t>Se ha propuesto el término “diabetes tipo 3” para referirse a la forma específica en la que la diabetes está relacionada con la EA</w:t>
+      </w:r>
+      <w:r>
+        <w:t xml:space="preserve"> </w:t>
+      </w:r>
+      <w:sdt>
+        <w:sdtPr>
+          <w:tag w:val="MENDELEY_CITATION_v3_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"/>
+          <w:id w:val="1610089215"/>
+          <w:placeholder>
+            <w:docPart w:val="DefaultPlaceholder_-1854013440"/>
+          </w:placeholder>
+        </w:sdtPr>
+        <w:sdtContent>
+          <w:r>
+            <w:t>(</w:t>
+          </w:r>
+          <w:proofErr w:type="spellStart"/>
+          <w:r>
+            <w:t>Kandimalla</w:t>
+          </w:r>
+          <w:proofErr w:type="spellEnd"/>
+          <w:r>
+            <w:t xml:space="preserve"> et al., 2017)</w:t>
+          </w:r>
+        </w:sdtContent>
+      </w:sdt>
+      <w:r>
+        <w:t xml:space="preserve">. </w:t>
+      </w:r>
+      <w:r>
+        <w:t>En un estudio</w:t>
+      </w:r>
+      <w:r>
+        <w:t xml:space="preserve"> donde se realizó una evaluación</w:t>
+      </w:r>
+      <w:r>
+        <w:t xml:space="preserve"> cognitiva</w:t>
+      </w:r>
+      <w:r>
+        <w:t xml:space="preserve">, se demostró que pacientes </w:t>
+      </w:r>
+      <w:r>
+        <w:t>diabéticos tienen una capacidad cognitiva más pobre</w:t>
+      </w:r>
+      <w:r>
+        <w:t xml:space="preserve">. La más afectada fue la </w:t>
+      </w:r>
+      <w:r>
+        <w:t>memoria verbal</w:t>
+      </w:r>
+      <w:r>
+        <w:t xml:space="preserve"> </w:t>
+      </w:r>
+      <w:sdt>
+        <w:sdtPr>
+          <w:tag w:val="MENDELEY_CITATION_v3_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"/>
+          <w:id w:val="-158625197"/>
+          <w:placeholder>
+            <w:docPart w:val="DefaultPlaceholder_-1854013440"/>
+          </w:placeholder>
+        </w:sdtPr>
+        <w:sdtContent>
+          <w:r>
+            <w:t>(</w:t>
+          </w:r>
+          <w:proofErr w:type="spellStart"/>
+          <w:r>
+            <w:t>Strachan</w:t>
+          </w:r>
+          <w:proofErr w:type="spellEnd"/>
+          <w:r>
+            <w:t xml:space="preserve"> et al., 1997)</w:t>
+          </w:r>
+        </w:sdtContent>
+      </w:sdt>
+      <w:r>
+        <w:t xml:space="preserve">. </w:t>
+      </w:r>
+      <w:r>
+        <w:t>En otro estudio</w:t>
+      </w:r>
+      <w:r>
+        <w:t xml:space="preserve"> para pacientes con diabetes tipo 1, se caracterizó la disfunción cognitiva y se concluyó que </w:t>
+      </w:r>
+      <w:r>
+        <w:t xml:space="preserve">había una disminución </w:t>
+      </w:r>
+      <w:r>
+        <w:t xml:space="preserve">de </w:t>
+      </w:r>
+      <w:r>
+        <w:t>velocidad y flexibilidad mentales</w:t>
+      </w:r>
+      <w:r>
+        <w:t xml:space="preserve">, mientras que </w:t>
+      </w:r>
+      <w:r>
+        <w:t xml:space="preserve">el aprendizaje y la memoria se conservan </w:t>
+      </w:r>
+      <w:sdt>
+        <w:sdtPr>
+          <w:tag w:val="MENDELEY_CITATION_v3_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"/>
+          <w:id w:val="-1760522455"/>
+          <w:placeholder>
+            <w:docPart w:val="DefaultPlaceholder_-1854013440"/>
+          </w:placeholder>
+        </w:sdtPr>
+        <w:sdtContent>
+          <w:r>
+            <w:t>(</w:t>
+          </w:r>
+          <w:proofErr w:type="spellStart"/>
+          <w:r>
+            <w:t>Brands</w:t>
+          </w:r>
+          <w:proofErr w:type="spellEnd"/>
+          <w:r>
+            <w:t xml:space="preserve"> et al., 2005)</w:t>
+          </w:r>
+        </w:sdtContent>
+      </w:sdt>
+      <w:r>
+        <w:t xml:space="preserve">. </w:t>
+      </w:r>
+    </w:p>
     <w:p>
       <w:pPr>
         <w:rPr>
@@ -5388,7 +5524,7 @@
             <w:autoSpaceDE w:val="0"/>
             <w:autoSpaceDN w:val="0"/>
             <w:ind w:hanging="480"/>
-            <w:divId w:val="794907623"/>
+            <w:divId w:val="195579138"/>
             <w:rPr>
               <w:rFonts w:eastAsia="Times New Roman"/>
               <w:kern w:val="0"/>
@@ -5397,40 +5533,76 @@
               <w14:ligatures w14:val="none"/>
             </w:rPr>
           </w:pPr>
+          <w:r>
+            <w:rPr>
+              <w:rFonts w:eastAsia="Times New Roman"/>
+              <w:lang w:val="en-US"/>
+            </w:rPr>
+            <w:t xml:space="preserve">Brands, A. M. A., </w:t>
+          </w:r>
           <w:proofErr w:type="spellStart"/>
           <w:r>
             <w:rPr>
               <w:rFonts w:eastAsia="Times New Roman"/>
-            </w:rPr>
-            <w:t>Caceres</w:t>
+              <w:lang w:val="en-US"/>
+            </w:rPr>
+            <w:t>Biessels</w:t>
           </w:r>
           <w:proofErr w:type="spellEnd"/>
           <w:r>
             <w:rPr>
               <w:rFonts w:eastAsia="Times New Roman"/>
-            </w:rPr>
-            <w:t xml:space="preserve">, A., &amp; </w:t>
+              <w:lang w:val="en-US"/>
+            </w:rPr>
+            <w:t xml:space="preserve">, G. J., De Haan, E. H. F., </w:t>
           </w:r>
           <w:proofErr w:type="spellStart"/>
           <w:r>
             <w:rPr>
               <w:rFonts w:eastAsia="Times New Roman"/>
-            </w:rPr>
-            <w:t>Kosik</w:t>
+              <w:lang w:val="en-US"/>
+            </w:rPr>
+            <w:t>Kappelle</w:t>
           </w:r>
           <w:proofErr w:type="spellEnd"/>
           <w:r>
             <w:rPr>
               <w:rFonts w:eastAsia="Times New Roman"/>
-            </w:rPr>
-            <w:t xml:space="preserve">, K. S. (1990). </w:t>
-          </w:r>
-          <w:r>
-            <w:rPr>
-              <w:rFonts w:eastAsia="Times New Roman"/>
-              <w:lang w:val="en-US"/>
-            </w:rPr>
-            <w:t xml:space="preserve">Inhibition of neurite polarity by tau antisense oligonucleotides in primary cerebellar neurons. </w:t>
+              <w:lang w:val="en-US"/>
+            </w:rPr>
+            <w:t xml:space="preserve">, L. J., &amp; </w:t>
+          </w:r>
+          <w:proofErr w:type="spellStart"/>
+          <w:r>
+            <w:rPr>
+              <w:rFonts w:eastAsia="Times New Roman"/>
+              <w:lang w:val="en-US"/>
+            </w:rPr>
+            <w:t>Kessels</w:t>
+          </w:r>
+          <w:proofErr w:type="spellEnd"/>
+          <w:r>
+            <w:rPr>
+              <w:rFonts w:eastAsia="Times New Roman"/>
+              <w:lang w:val="en-US"/>
+            </w:rPr>
+            <w:t xml:space="preserve">, R. P. C. (2005). The Effects of Type 1 Diabetes on Cognitive </w:t>
+          </w:r>
+          <w:proofErr w:type="spellStart"/>
+          <w:r>
+            <w:rPr>
+              <w:rFonts w:eastAsia="Times New Roman"/>
+              <w:lang w:val="en-US"/>
+            </w:rPr>
+            <w:t>PerformanceA</w:t>
+          </w:r>
+          <w:proofErr w:type="spellEnd"/>
+          <w:r>
+            <w:rPr>
+              <w:rFonts w:eastAsia="Times New Roman"/>
+              <w:lang w:val="en-US"/>
+            </w:rPr>
+            <w:t xml:space="preserve"> meta-analysis. </w:t>
           </w:r>
           <w:r>
             <w:rPr>
@@ -5439,7 +5611,7 @@
               <w:iCs/>
               <w:lang w:val="en-US"/>
             </w:rPr>
-            <w:t>Nature</w:t>
+            <w:t>Diabetes Care</w:t>
           </w:r>
           <w:r>
             <w:rPr>
@@ -5455,14 +5627,14 @@
               <w:iCs/>
               <w:lang w:val="en-US"/>
             </w:rPr>
-            <w:t>343</w:t>
-          </w:r>
-          <w:r>
-            <w:rPr>
-              <w:rFonts w:eastAsia="Times New Roman"/>
-              <w:lang w:val="en-US"/>
-            </w:rPr>
-            <w:t>(6257), 461–463. https://doi.org/10.1038/343461A0</w:t>
+            <w:t>28</w:t>
+          </w:r>
+          <w:r>
+            <w:rPr>
+              <w:rFonts w:eastAsia="Times New Roman"/>
+              <w:lang w:val="en-US"/>
+            </w:rPr>
+            <w:t>(3), 726–735. https://doi.org/10.2337/DIACARE.28.3.726</w:t>
           </w:r>
         </w:p>
         <w:p>
@@ -5470,7 +5642,7 @@
             <w:autoSpaceDE w:val="0"/>
             <w:autoSpaceDN w:val="0"/>
             <w:ind w:hanging="480"/>
-            <w:divId w:val="808400521"/>
+            <w:divId w:val="1285188760"/>
             <w:rPr>
               <w:rFonts w:eastAsia="Times New Roman"/>
               <w:lang w:val="en-US"/>
@@ -5481,23 +5653,7 @@
               <w:rFonts w:eastAsia="Times New Roman"/>
               <w:lang w:val="en-US"/>
             </w:rPr>
-            <w:t xml:space="preserve">Cleveland, D. W., </w:t>
-          </w:r>
-          <w:proofErr w:type="spellStart"/>
-          <w:r>
-            <w:rPr>
-              <w:rFonts w:eastAsia="Times New Roman"/>
-              <w:lang w:val="en-US"/>
-            </w:rPr>
-            <w:t>Hwo</w:t>
-          </w:r>
-          <w:proofErr w:type="spellEnd"/>
-          <w:r>
-            <w:rPr>
-              <w:rFonts w:eastAsia="Times New Roman"/>
-              <w:lang w:val="en-US"/>
-            </w:rPr>
-            <w:t xml:space="preserve">, S. Y., &amp; Kirschner, M. W. (1977). Physical and chemical properties of purified tau factor and the role of tau in microtubule assembly. </w:t>
+            <w:t xml:space="preserve">Caceres, A., &amp; Kosik, K. S. (1990). Inhibition of neurite polarity by tau antisense oligonucleotides in primary cerebellar neurons. </w:t>
           </w:r>
           <w:r>
             <w:rPr>
@@ -5506,7 +5662,7 @@
               <w:iCs/>
               <w:lang w:val="en-US"/>
             </w:rPr>
-            <w:t>Journal of Molecular Biology</w:t>
+            <w:t>Nature</w:t>
           </w:r>
           <w:r>
             <w:rPr>
@@ -5522,14 +5678,14 @@
               <w:iCs/>
               <w:lang w:val="en-US"/>
             </w:rPr>
-            <w:t>116</w:t>
-          </w:r>
-          <w:r>
-            <w:rPr>
-              <w:rFonts w:eastAsia="Times New Roman"/>
-              <w:lang w:val="en-US"/>
-            </w:rPr>
-            <w:t>(2), 227–247. https://doi.org/10.1016/0022-2836(77)90214-5</w:t>
+            <w:t>343</w:t>
+          </w:r>
+          <w:r>
+            <w:rPr>
+              <w:rFonts w:eastAsia="Times New Roman"/>
+              <w:lang w:val="en-US"/>
+            </w:rPr>
+            <w:t>(6257), 461–463. https://doi.org/10.1038/343461A0</w:t>
           </w:r>
         </w:p>
         <w:p>
@@ -5537,7 +5693,7 @@
             <w:autoSpaceDE w:val="0"/>
             <w:autoSpaceDN w:val="0"/>
             <w:ind w:hanging="480"/>
-            <w:divId w:val="1135291493"/>
+            <w:divId w:val="1509754338"/>
             <w:rPr>
               <w:rFonts w:eastAsia="Times New Roman"/>
               <w:lang w:val="en-US"/>
@@ -5548,7 +5704,23 @@
               <w:rFonts w:eastAsia="Times New Roman"/>
               <w:lang w:val="en-US"/>
             </w:rPr>
-            <w:t xml:space="preserve">Cummings, J. L., Doody, R., &amp; Clark, C. (2007). Disease-modifying therapies for Alzheimer disease: challenges to early intervention. </w:t>
+            <w:t xml:space="preserve">Cleveland, D. W., </w:t>
+          </w:r>
+          <w:proofErr w:type="spellStart"/>
+          <w:r>
+            <w:rPr>
+              <w:rFonts w:eastAsia="Times New Roman"/>
+              <w:lang w:val="en-US"/>
+            </w:rPr>
+            <w:t>Hwo</w:t>
+          </w:r>
+          <w:proofErr w:type="spellEnd"/>
+          <w:r>
+            <w:rPr>
+              <w:rFonts w:eastAsia="Times New Roman"/>
+              <w:lang w:val="en-US"/>
+            </w:rPr>
+            <w:t xml:space="preserve">, S. Y., &amp; Kirschner, M. W. (1977). Physical and chemical properties of purified tau factor and the role of tau in microtubule assembly. </w:t>
           </w:r>
           <w:r>
             <w:rPr>
@@ -5557,7 +5729,7 @@
               <w:iCs/>
               <w:lang w:val="en-US"/>
             </w:rPr>
-            <w:t>Neurology</w:t>
+            <w:t>Journal of Molecular Biology</w:t>
           </w:r>
           <w:r>
             <w:rPr>
@@ -5573,14 +5745,14 @@
               <w:iCs/>
               <w:lang w:val="en-US"/>
             </w:rPr>
-            <w:t>69</w:t>
-          </w:r>
-          <w:r>
-            <w:rPr>
-              <w:rFonts w:eastAsia="Times New Roman"/>
-              <w:lang w:val="en-US"/>
-            </w:rPr>
-            <w:t>(16), 1622–1634. https://doi.org/10.1212/01.WNL.0000295996.54210.69</w:t>
+            <w:t>116</w:t>
+          </w:r>
+          <w:r>
+            <w:rPr>
+              <w:rFonts w:eastAsia="Times New Roman"/>
+              <w:lang w:val="en-US"/>
+            </w:rPr>
+            <w:t>(2), 227–247. https://doi.org/10.1016/0022-2836(77)90214-5</w:t>
           </w:r>
         </w:p>
         <w:p>
@@ -5588,7 +5760,7 @@
             <w:autoSpaceDE w:val="0"/>
             <w:autoSpaceDN w:val="0"/>
             <w:ind w:hanging="480"/>
-            <w:divId w:val="213126206"/>
+            <w:divId w:val="1904024050"/>
             <w:rPr>
               <w:rFonts w:eastAsia="Times New Roman"/>
               <w:lang w:val="en-US"/>
@@ -5599,71 +5771,7 @@
               <w:rFonts w:eastAsia="Times New Roman"/>
               <w:lang w:val="en-US"/>
             </w:rPr>
-            <w:t xml:space="preserve">Davies, M., </w:t>
-          </w:r>
-          <w:proofErr w:type="spellStart"/>
-          <w:r>
-            <w:rPr>
-              <w:rFonts w:eastAsia="Times New Roman"/>
-              <w:lang w:val="en-US"/>
-            </w:rPr>
-            <w:t>Nowotka</w:t>
-          </w:r>
-          <w:proofErr w:type="spellEnd"/>
-          <w:r>
-            <w:rPr>
-              <w:rFonts w:eastAsia="Times New Roman"/>
-              <w:lang w:val="en-US"/>
-            </w:rPr>
-            <w:t xml:space="preserve">, M., Papadatos, G., Dedman, N., </w:t>
-          </w:r>
-          <w:proofErr w:type="spellStart"/>
-          <w:r>
-            <w:rPr>
-              <w:rFonts w:eastAsia="Times New Roman"/>
-              <w:lang w:val="en-US"/>
-            </w:rPr>
-            <w:t>Gaulton</w:t>
-          </w:r>
-          <w:proofErr w:type="spellEnd"/>
-          <w:r>
-            <w:rPr>
-              <w:rFonts w:eastAsia="Times New Roman"/>
-              <w:lang w:val="en-US"/>
-            </w:rPr>
-            <w:t xml:space="preserve">, A., Atkinson, F., Bellis, L., &amp; </w:t>
-          </w:r>
-          <w:proofErr w:type="spellStart"/>
-          <w:r>
-            <w:rPr>
-              <w:rFonts w:eastAsia="Times New Roman"/>
-              <w:lang w:val="en-US"/>
-            </w:rPr>
-            <w:t>Overington</w:t>
-          </w:r>
-          <w:proofErr w:type="spellEnd"/>
-          <w:r>
-            <w:rPr>
-              <w:rFonts w:eastAsia="Times New Roman"/>
-              <w:lang w:val="en-US"/>
-            </w:rPr>
-            <w:t xml:space="preserve">, J. P. (2015). </w:t>
-          </w:r>
-          <w:proofErr w:type="spellStart"/>
-          <w:r>
-            <w:rPr>
-              <w:rFonts w:eastAsia="Times New Roman"/>
-              <w:lang w:val="en-US"/>
-            </w:rPr>
-            <w:t>ChEMBL</w:t>
-          </w:r>
-          <w:proofErr w:type="spellEnd"/>
-          <w:r>
-            <w:rPr>
-              <w:rFonts w:eastAsia="Times New Roman"/>
-              <w:lang w:val="en-US"/>
-            </w:rPr>
-            <w:t xml:space="preserve"> web services: streamlining access to drug discovery data and utilities. </w:t>
+            <w:t xml:space="preserve">Cummings, J. L., Doody, R., &amp; Clark, C. (2007). Disease-modifying therapies for Alzheimer disease: challenges to early intervention. </w:t>
           </w:r>
           <w:r>
             <w:rPr>
@@ -5672,7 +5780,7 @@
               <w:iCs/>
               <w:lang w:val="en-US"/>
             </w:rPr>
-            <w:t>Nucleic Acids Research</w:t>
+            <w:t>Neurology</w:t>
           </w:r>
           <w:r>
             <w:rPr>
@@ -5688,14 +5796,14 @@
               <w:iCs/>
               <w:lang w:val="en-US"/>
             </w:rPr>
-            <w:t>43</w:t>
-          </w:r>
-          <w:r>
-            <w:rPr>
-              <w:rFonts w:eastAsia="Times New Roman"/>
-              <w:lang w:val="en-US"/>
-            </w:rPr>
-            <w:t>(Web Server issue), W612. https://doi.org/10.1093/NAR/GKV352</w:t>
+            <w:t>69</w:t>
+          </w:r>
+          <w:r>
+            <w:rPr>
+              <w:rFonts w:eastAsia="Times New Roman"/>
+              <w:lang w:val="en-US"/>
+            </w:rPr>
+            <w:t>(16), 1622–1634. https://doi.org/10.1212/01.WNL.0000295996.54210.69</w:t>
           </w:r>
         </w:p>
         <w:p>
@@ -5703,7 +5811,7 @@
             <w:autoSpaceDE w:val="0"/>
             <w:autoSpaceDN w:val="0"/>
             <w:ind w:hanging="480"/>
-            <w:divId w:val="717515291"/>
+            <w:divId w:val="1108041079"/>
             <w:rPr>
               <w:rFonts w:eastAsia="Times New Roman"/>
               <w:lang w:val="en-US"/>
@@ -5714,7 +5822,7 @@
               <w:rFonts w:eastAsia="Times New Roman"/>
               <w:lang w:val="en-US"/>
             </w:rPr>
-            <w:t xml:space="preserve">De </w:t>
+            <w:t xml:space="preserve">Davies, M., </w:t>
           </w:r>
           <w:proofErr w:type="spellStart"/>
           <w:r>
@@ -5722,7 +5830,7 @@
               <w:rFonts w:eastAsia="Times New Roman"/>
               <w:lang w:val="en-US"/>
             </w:rPr>
-            <w:t>Strooper</w:t>
+            <w:t>Nowotka</w:t>
           </w:r>
           <w:proofErr w:type="spellEnd"/>
           <w:r>
@@ -5730,7 +5838,55 @@
               <w:rFonts w:eastAsia="Times New Roman"/>
               <w:lang w:val="en-US"/>
             </w:rPr>
-            <w:t xml:space="preserve">, B. (2010). Proteases and proteolysis in Alzheimer disease: a multifactorial view on the disease process. </w:t>
+            <w:t xml:space="preserve">, M., Papadatos, G., Dedman, N., </w:t>
+          </w:r>
+          <w:proofErr w:type="spellStart"/>
+          <w:r>
+            <w:rPr>
+              <w:rFonts w:eastAsia="Times New Roman"/>
+              <w:lang w:val="en-US"/>
+            </w:rPr>
+            <w:t>Gaulton</w:t>
+          </w:r>
+          <w:proofErr w:type="spellEnd"/>
+          <w:r>
+            <w:rPr>
+              <w:rFonts w:eastAsia="Times New Roman"/>
+              <w:lang w:val="en-US"/>
+            </w:rPr>
+            <w:t xml:space="preserve">, A., Atkinson, F., Bellis, L., &amp; </w:t>
+          </w:r>
+          <w:proofErr w:type="spellStart"/>
+          <w:r>
+            <w:rPr>
+              <w:rFonts w:eastAsia="Times New Roman"/>
+              <w:lang w:val="en-US"/>
+            </w:rPr>
+            <w:t>Overington</w:t>
+          </w:r>
+          <w:proofErr w:type="spellEnd"/>
+          <w:r>
+            <w:rPr>
+              <w:rFonts w:eastAsia="Times New Roman"/>
+              <w:lang w:val="en-US"/>
+            </w:rPr>
+            <w:t xml:space="preserve">, J. P. (2015). </w:t>
+          </w:r>
+          <w:proofErr w:type="spellStart"/>
+          <w:r>
+            <w:rPr>
+              <w:rFonts w:eastAsia="Times New Roman"/>
+              <w:lang w:val="en-US"/>
+            </w:rPr>
+            <w:t>ChEMBL</w:t>
+          </w:r>
+          <w:proofErr w:type="spellEnd"/>
+          <w:r>
+            <w:rPr>
+              <w:rFonts w:eastAsia="Times New Roman"/>
+              <w:lang w:val="en-US"/>
+            </w:rPr>
+            <w:t xml:space="preserve"> web services: streamlining access to drug discovery data and utilities. </w:t>
           </w:r>
           <w:r>
             <w:rPr>
@@ -5739,7 +5895,7 @@
               <w:iCs/>
               <w:lang w:val="en-US"/>
             </w:rPr>
-            <w:t>Physiological Reviews</w:t>
+            <w:t>Nucleic Acids Research</w:t>
           </w:r>
           <w:r>
             <w:rPr>
@@ -5755,14 +5911,14 @@
               <w:iCs/>
               <w:lang w:val="en-US"/>
             </w:rPr>
-            <w:t>90</w:t>
-          </w:r>
-          <w:r>
-            <w:rPr>
-              <w:rFonts w:eastAsia="Times New Roman"/>
-              <w:lang w:val="en-US"/>
-            </w:rPr>
-            <w:t>(2), 465–494. https://doi.org/10.1152/PHYSREV.00023.2009</w:t>
+            <w:t>43</w:t>
+          </w:r>
+          <w:r>
+            <w:rPr>
+              <w:rFonts w:eastAsia="Times New Roman"/>
+              <w:lang w:val="en-US"/>
+            </w:rPr>
+            <w:t>(Web Server issue), W612. https://doi.org/10.1093/NAR/GKV352</w:t>
           </w:r>
         </w:p>
         <w:p>
@@ -5770,7 +5926,7 @@
             <w:autoSpaceDE w:val="0"/>
             <w:autoSpaceDN w:val="0"/>
             <w:ind w:hanging="480"/>
-            <w:divId w:val="2043674967"/>
+            <w:divId w:val="336349538"/>
             <w:rPr>
               <w:rFonts w:eastAsia="Times New Roman"/>
               <w:lang w:val="en-US"/>
@@ -5781,7 +5937,7 @@
               <w:rFonts w:eastAsia="Times New Roman"/>
               <w:lang w:val="en-US"/>
             </w:rPr>
-            <w:t xml:space="preserve">Deane, R., Bell, R., </w:t>
+            <w:t xml:space="preserve">De </w:t>
           </w:r>
           <w:proofErr w:type="spellStart"/>
           <w:r>
@@ -5789,7 +5945,7 @@
               <w:rFonts w:eastAsia="Times New Roman"/>
               <w:lang w:val="en-US"/>
             </w:rPr>
-            <w:t>Sagare</w:t>
+            <w:t>Strooper</w:t>
           </w:r>
           <w:proofErr w:type="spellEnd"/>
           <w:r>
@@ -5797,23 +5953,7 @@
               <w:rFonts w:eastAsia="Times New Roman"/>
               <w:lang w:val="en-US"/>
             </w:rPr>
-            <w:t xml:space="preserve">, A., &amp; </w:t>
-          </w:r>
-          <w:proofErr w:type="spellStart"/>
-          <w:r>
-            <w:rPr>
-              <w:rFonts w:eastAsia="Times New Roman"/>
-              <w:lang w:val="en-US"/>
-            </w:rPr>
-            <w:t>Zlokovic</w:t>
-          </w:r>
-          <w:proofErr w:type="spellEnd"/>
-          <w:r>
-            <w:rPr>
-              <w:rFonts w:eastAsia="Times New Roman"/>
-              <w:lang w:val="en-US"/>
-            </w:rPr>
-            <w:t xml:space="preserve">, B. (2009). Clearance of amyloid-beta peptide across the blood-brain barrier: implication for therapies in Alzheimer’s disease. </w:t>
+            <w:t xml:space="preserve">, B. (2010). Proteases and proteolysis in Alzheimer disease: a multifactorial view on the disease process. </w:t>
           </w:r>
           <w:r>
             <w:rPr>
@@ -5822,7 +5962,7 @@
               <w:iCs/>
               <w:lang w:val="en-US"/>
             </w:rPr>
-            <w:t>CNS &amp; Neurological Disorders Drug Targets</w:t>
+            <w:t>Physiological Reviews</w:t>
           </w:r>
           <w:r>
             <w:rPr>
@@ -5838,14 +5978,14 @@
               <w:iCs/>
               <w:lang w:val="en-US"/>
             </w:rPr>
-            <w:t>8</w:t>
-          </w:r>
-          <w:r>
-            <w:rPr>
-              <w:rFonts w:eastAsia="Times New Roman"/>
-              <w:lang w:val="en-US"/>
-            </w:rPr>
-            <w:t>(1), 16–30. https://doi.org/10.2174/187152709787601867</w:t>
+            <w:t>90</w:t>
+          </w:r>
+          <w:r>
+            <w:rPr>
+              <w:rFonts w:eastAsia="Times New Roman"/>
+              <w:lang w:val="en-US"/>
+            </w:rPr>
+            <w:t>(2), 465–494. https://doi.org/10.1152/PHYSREV.00023.2009</w:t>
           </w:r>
         </w:p>
         <w:p>
@@ -5853,7 +5993,7 @@
             <w:autoSpaceDE w:val="0"/>
             <w:autoSpaceDN w:val="0"/>
             <w:ind w:hanging="480"/>
-            <w:divId w:val="481894390"/>
+            <w:divId w:val="1204713877"/>
             <w:rPr>
               <w:rFonts w:eastAsia="Times New Roman"/>
               <w:lang w:val="en-US"/>
@@ -5864,7 +6004,39 @@
               <w:rFonts w:eastAsia="Times New Roman"/>
               <w:lang w:val="en-US"/>
             </w:rPr>
-            <w:t xml:space="preserve">Devendra, D., &amp; Eisenbarth, G. S. (2003). 17. Immunologic endocrine disorders. </w:t>
+            <w:t xml:space="preserve">Deane, R., Bell, R., </w:t>
+          </w:r>
+          <w:proofErr w:type="spellStart"/>
+          <w:r>
+            <w:rPr>
+              <w:rFonts w:eastAsia="Times New Roman"/>
+              <w:lang w:val="en-US"/>
+            </w:rPr>
+            <w:t>Sagare</w:t>
+          </w:r>
+          <w:proofErr w:type="spellEnd"/>
+          <w:r>
+            <w:rPr>
+              <w:rFonts w:eastAsia="Times New Roman"/>
+              <w:lang w:val="en-US"/>
+            </w:rPr>
+            <w:t xml:space="preserve">, A., &amp; </w:t>
+          </w:r>
+          <w:proofErr w:type="spellStart"/>
+          <w:r>
+            <w:rPr>
+              <w:rFonts w:eastAsia="Times New Roman"/>
+              <w:lang w:val="en-US"/>
+            </w:rPr>
+            <w:t>Zlokovic</w:t>
+          </w:r>
+          <w:proofErr w:type="spellEnd"/>
+          <w:r>
+            <w:rPr>
+              <w:rFonts w:eastAsia="Times New Roman"/>
+              <w:lang w:val="en-US"/>
+            </w:rPr>
+            <w:t xml:space="preserve">, B. (2009). Clearance of amyloid-beta peptide across the blood-brain barrier: implication for therapies in Alzheimer’s disease. </w:t>
           </w:r>
           <w:r>
             <w:rPr>
@@ -5873,7 +6045,7 @@
               <w:iCs/>
               <w:lang w:val="en-US"/>
             </w:rPr>
-            <w:t>Journal of Allergy and Clinical Immunology</w:t>
+            <w:t>CNS &amp; Neurological Disorders Drug Targets</w:t>
           </w:r>
           <w:r>
             <w:rPr>
@@ -5889,14 +6061,14 @@
               <w:iCs/>
               <w:lang w:val="en-US"/>
             </w:rPr>
-            <w:t>111</w:t>
-          </w:r>
-          <w:r>
-            <w:rPr>
-              <w:rFonts w:eastAsia="Times New Roman"/>
-              <w:lang w:val="en-US"/>
-            </w:rPr>
-            <w:t>(2 SUPPL. 2). https://doi.org/10.1067/mai.2003.81</w:t>
+            <w:t>8</w:t>
+          </w:r>
+          <w:r>
+            <w:rPr>
+              <w:rFonts w:eastAsia="Times New Roman"/>
+              <w:lang w:val="en-US"/>
+            </w:rPr>
+            <w:t>(1), 16–30. https://doi.org/10.2174/187152709787601867</w:t>
           </w:r>
         </w:p>
         <w:p>
@@ -5904,7 +6076,7 @@
             <w:autoSpaceDE w:val="0"/>
             <w:autoSpaceDN w:val="0"/>
             <w:ind w:hanging="480"/>
-            <w:divId w:val="1914241965"/>
+            <w:divId w:val="274990966"/>
             <w:rPr>
               <w:rFonts w:eastAsia="Times New Roman"/>
               <w:lang w:val="en-US"/>
@@ -5915,7 +6087,7 @@
               <w:rFonts w:eastAsia="Times New Roman"/>
               <w:lang w:val="en-US"/>
             </w:rPr>
-            <w:t xml:space="preserve">Docherty, F. M., &amp; Russ, H. A. (2019). Cell–Cell Interactions Driving Differentiation of Adult Pancreatic Stem Cells. </w:t>
+            <w:t xml:space="preserve">Devendra, D., &amp; Eisenbarth, G. S. (2003). 17. Immunologic endocrine disorders. </w:t>
           </w:r>
           <w:r>
             <w:rPr>
@@ -5924,7 +6096,7 @@
               <w:iCs/>
               <w:lang w:val="en-US"/>
             </w:rPr>
-            <w:t>Encyclopedia of Tissue Engineering and Regenerative Medicine: Volumes 1-3</w:t>
+            <w:t>Journal of Allergy and Clinical Immunology</w:t>
           </w:r>
           <w:r>
             <w:rPr>
@@ -5940,14 +6112,14 @@
               <w:iCs/>
               <w:lang w:val="en-US"/>
             </w:rPr>
-            <w:t>1–3</w:t>
-          </w:r>
-          <w:r>
-            <w:rPr>
-              <w:rFonts w:eastAsia="Times New Roman"/>
-              <w:lang w:val="en-US"/>
-            </w:rPr>
-            <w:t>, 367–374. https://doi.org/10.1016/B978-0-12-801238-3.65615-5</w:t>
+            <w:t>111</w:t>
+          </w:r>
+          <w:r>
+            <w:rPr>
+              <w:rFonts w:eastAsia="Times New Roman"/>
+              <w:lang w:val="en-US"/>
+            </w:rPr>
+            <w:t>(2 SUPPL. 2). https://doi.org/10.1067/mai.2003.81</w:t>
           </w:r>
         </w:p>
         <w:p>
@@ -5955,7 +6127,7 @@
             <w:autoSpaceDE w:val="0"/>
             <w:autoSpaceDN w:val="0"/>
             <w:ind w:hanging="480"/>
-            <w:divId w:val="1812820466"/>
+            <w:divId w:val="1841968843"/>
             <w:rPr>
               <w:rFonts w:eastAsia="Times New Roman"/>
               <w:lang w:val="en-US"/>
@@ -5966,7 +6138,7 @@
               <w:rFonts w:eastAsia="Times New Roman"/>
               <w:lang w:val="en-US"/>
             </w:rPr>
-            <w:t xml:space="preserve">Erf, G. F. (2014). Autoimmune Diseases of Poultry. </w:t>
+            <w:t xml:space="preserve">Docherty, F. M., &amp; Russ, H. A. (2019). Cell–Cell Interactions Driving Differentiation of Adult Pancreatic Stem Cells. </w:t>
           </w:r>
           <w:r>
             <w:rPr>
@@ -5975,14 +6147,30 @@
               <w:iCs/>
               <w:lang w:val="en-US"/>
             </w:rPr>
-            <w:t>Avian Immunology: Second Edition</w:t>
-          </w:r>
-          <w:r>
-            <w:rPr>
-              <w:rFonts w:eastAsia="Times New Roman"/>
-              <w:lang w:val="en-US"/>
-            </w:rPr>
-            <w:t>, 315–332. https://doi.org/10.1016/B978-0-12-396965-1.00018-2</w:t>
+            <w:t>Encyclopedia of Tissue Engineering and Regenerative Medicine: Volumes 1-3</w:t>
+          </w:r>
+          <w:r>
+            <w:rPr>
+              <w:rFonts w:eastAsia="Times New Roman"/>
+              <w:lang w:val="en-US"/>
+            </w:rPr>
+            <w:t xml:space="preserve">, </w:t>
+          </w:r>
+          <w:r>
+            <w:rPr>
+              <w:rFonts w:eastAsia="Times New Roman"/>
+              <w:i/>
+              <w:iCs/>
+              <w:lang w:val="en-US"/>
+            </w:rPr>
+            <w:t>1–3</w:t>
+          </w:r>
+          <w:r>
+            <w:rPr>
+              <w:rFonts w:eastAsia="Times New Roman"/>
+              <w:lang w:val="en-US"/>
+            </w:rPr>
+            <w:t>, 367–374. https://doi.org/10.1016/B978-0-12-801238-3.65615-5</w:t>
           </w:r>
         </w:p>
         <w:p>
@@ -5990,7 +6178,7 @@
             <w:autoSpaceDE w:val="0"/>
             <w:autoSpaceDN w:val="0"/>
             <w:ind w:hanging="480"/>
-            <w:divId w:val="958797218"/>
+            <w:divId w:val="1150975976"/>
             <w:rPr>
               <w:rFonts w:eastAsia="Times New Roman"/>
               <w:lang w:val="en-US"/>
@@ -6001,7 +6189,7 @@
               <w:rFonts w:eastAsia="Times New Roman"/>
               <w:lang w:val="en-US"/>
             </w:rPr>
-            <w:t xml:space="preserve">Fisher, A. (2008). M1 muscarinic agonists target major hallmarks of Alzheimer’s disease--the pivotal role of brain M1 receptors. </w:t>
+            <w:t xml:space="preserve">Erf, G. F. (2014). Autoimmune Diseases of Poultry. </w:t>
           </w:r>
           <w:r>
             <w:rPr>
@@ -6010,30 +6198,14 @@
               <w:iCs/>
               <w:lang w:val="en-US"/>
             </w:rPr>
-            <w:t>Neuro-Degenerative Diseases</w:t>
-          </w:r>
-          <w:r>
-            <w:rPr>
-              <w:rFonts w:eastAsia="Times New Roman"/>
-              <w:lang w:val="en-US"/>
-            </w:rPr>
-            <w:t xml:space="preserve">, </w:t>
-          </w:r>
-          <w:r>
-            <w:rPr>
-              <w:rFonts w:eastAsia="Times New Roman"/>
-              <w:i/>
-              <w:iCs/>
-              <w:lang w:val="en-US"/>
-            </w:rPr>
-            <w:t>5</w:t>
-          </w:r>
-          <w:r>
-            <w:rPr>
-              <w:rFonts w:eastAsia="Times New Roman"/>
-              <w:lang w:val="en-US"/>
-            </w:rPr>
-            <w:t>(3–4), 237–240. https://doi.org/10.1159/000113712</w:t>
+            <w:t>Avian Immunology: Second Edition</w:t>
+          </w:r>
+          <w:r>
+            <w:rPr>
+              <w:rFonts w:eastAsia="Times New Roman"/>
+              <w:lang w:val="en-US"/>
+            </w:rPr>
+            <w:t>, 315–332. https://doi.org/10.1016/B978-0-12-396965-1.00018-2</w:t>
           </w:r>
         </w:p>
         <w:p>
@@ -6041,7 +6213,7 @@
             <w:autoSpaceDE w:val="0"/>
             <w:autoSpaceDN w:val="0"/>
             <w:ind w:hanging="480"/>
-            <w:divId w:val="792987460"/>
+            <w:divId w:val="571233224"/>
             <w:rPr>
               <w:rFonts w:eastAsia="Times New Roman"/>
               <w:lang w:val="en-US"/>
@@ -6053,7 +6225,7 @@
               <w:lang w:val="en-US"/>
             </w:rPr>
             <w:lastRenderedPageBreak/>
-            <w:t xml:space="preserve">Foulis, A. K., McGill, M., &amp; Farquharson, M. A. (1991). Insulitis in type 1 (insulin-dependent) diabetes mellitus in man--macrophages, lymphocytes, and interferon-gamma containing cells. </w:t>
+            <w:t xml:space="preserve">Fisher, A. (2008). M1 muscarinic agonists target major hallmarks of Alzheimer’s disease--the pivotal role of brain M1 receptors. </w:t>
           </w:r>
           <w:r>
             <w:rPr>
@@ -6062,7 +6234,7 @@
               <w:iCs/>
               <w:lang w:val="en-US"/>
             </w:rPr>
-            <w:t>The Journal of Pathology</w:t>
+            <w:t>Neuro-Degenerative Diseases</w:t>
           </w:r>
           <w:r>
             <w:rPr>
@@ -6078,14 +6250,14 @@
               <w:iCs/>
               <w:lang w:val="en-US"/>
             </w:rPr>
-            <w:t>165</w:t>
-          </w:r>
-          <w:r>
-            <w:rPr>
-              <w:rFonts w:eastAsia="Times New Roman"/>
-              <w:lang w:val="en-US"/>
-            </w:rPr>
-            <w:t>(2), 97–103. https://doi.org/10.1002/PATH.1711650203</w:t>
+            <w:t>5</w:t>
+          </w:r>
+          <w:r>
+            <w:rPr>
+              <w:rFonts w:eastAsia="Times New Roman"/>
+              <w:lang w:val="en-US"/>
+            </w:rPr>
+            <w:t>(3–4), 237–240. https://doi.org/10.1159/000113712</w:t>
           </w:r>
         </w:p>
         <w:p>
@@ -6093,7 +6265,7 @@
             <w:autoSpaceDE w:val="0"/>
             <w:autoSpaceDN w:val="0"/>
             <w:ind w:hanging="480"/>
-            <w:divId w:val="658734232"/>
+            <w:divId w:val="356584209"/>
             <w:rPr>
               <w:rFonts w:eastAsia="Times New Roman"/>
               <w:lang w:val="en-US"/>
@@ -6104,7 +6276,7 @@
               <w:rFonts w:eastAsia="Times New Roman"/>
               <w:lang w:val="en-US"/>
             </w:rPr>
-            <w:t xml:space="preserve">Gillespie, K. M. (2006). Type 1 diabetes: pathogenesis and prevention. </w:t>
+            <w:t xml:space="preserve">Foulis, A. K., McGill, M., &amp; Farquharson, M. A. (1991). Insulitis in type 1 (insulin-dependent) diabetes mellitus in man--macrophages, lymphocytes, and interferon-gamma containing cells. </w:t>
           </w:r>
           <w:r>
             <w:rPr>
@@ -6113,7 +6285,7 @@
               <w:iCs/>
               <w:lang w:val="en-US"/>
             </w:rPr>
-            <w:t>CMAJ</w:t>
+            <w:t>The Journal of Pathology</w:t>
           </w:r>
           <w:r>
             <w:rPr>
@@ -6129,14 +6301,14 @@
               <w:iCs/>
               <w:lang w:val="en-US"/>
             </w:rPr>
-            <w:t>175</w:t>
-          </w:r>
-          <w:r>
-            <w:rPr>
-              <w:rFonts w:eastAsia="Times New Roman"/>
-              <w:lang w:val="en-US"/>
-            </w:rPr>
-            <w:t>(2), 165–170. https://doi.org/10.1503/CMAJ.060244</w:t>
+            <w:t>165</w:t>
+          </w:r>
+          <w:r>
+            <w:rPr>
+              <w:rFonts w:eastAsia="Times New Roman"/>
+              <w:lang w:val="en-US"/>
+            </w:rPr>
+            <w:t>(2), 97–103. https://doi.org/10.1002/PATH.1711650203</w:t>
           </w:r>
         </w:p>
         <w:p>
@@ -6144,7 +6316,7 @@
             <w:autoSpaceDE w:val="0"/>
             <w:autoSpaceDN w:val="0"/>
             <w:ind w:hanging="480"/>
-            <w:divId w:val="1375697550"/>
+            <w:divId w:val="1291210301"/>
             <w:rPr>
               <w:rFonts w:eastAsia="Times New Roman"/>
               <w:lang w:val="en-US"/>
@@ -6155,39 +6327,7 @@
               <w:rFonts w:eastAsia="Times New Roman"/>
               <w:lang w:val="en-US"/>
             </w:rPr>
-            <w:t xml:space="preserve">Goate, A., Chartier-Harlin, M. C., Mullan, M., Brown, J., Crawford, F., </w:t>
-          </w:r>
-          <w:proofErr w:type="spellStart"/>
-          <w:r>
-            <w:rPr>
-              <w:rFonts w:eastAsia="Times New Roman"/>
-              <w:lang w:val="en-US"/>
-            </w:rPr>
-            <w:t>Fidani</w:t>
-          </w:r>
-          <w:proofErr w:type="spellEnd"/>
-          <w:r>
-            <w:rPr>
-              <w:rFonts w:eastAsia="Times New Roman"/>
-              <w:lang w:val="en-US"/>
-            </w:rPr>
-            <w:t xml:space="preserve">, L., Giuffra, L., Haynes, A., Irving, N., James, L., Mant, R., Newton, P., Rooke, K., Roques, P., Talbot, C., Pericak-Vance, M., Roses, A., Williamson, R., </w:t>
-          </w:r>
-          <w:proofErr w:type="spellStart"/>
-          <w:r>
-            <w:rPr>
-              <w:rFonts w:eastAsia="Times New Roman"/>
-              <w:lang w:val="en-US"/>
-            </w:rPr>
-            <w:t>Rossor</w:t>
-          </w:r>
-          <w:proofErr w:type="spellEnd"/>
-          <w:r>
-            <w:rPr>
-              <w:rFonts w:eastAsia="Times New Roman"/>
-              <w:lang w:val="en-US"/>
-            </w:rPr>
-            <w:t xml:space="preserve">, M., … Hardy, J. (1991). Segregation of a missense mutation in the amyloid precursor protein gene with familial Alzheimer’s disease. </w:t>
+            <w:t xml:space="preserve">Gillespie, K. M. (2006). Type 1 diabetes: pathogenesis and prevention. </w:t>
           </w:r>
           <w:r>
             <w:rPr>
@@ -6196,7 +6336,7 @@
               <w:iCs/>
               <w:lang w:val="en-US"/>
             </w:rPr>
-            <w:t>Nature 1991 349:6311</w:t>
+            <w:t>CMAJ</w:t>
           </w:r>
           <w:r>
             <w:rPr>
@@ -6212,14 +6352,14 @@
               <w:iCs/>
               <w:lang w:val="en-US"/>
             </w:rPr>
-            <w:t>349</w:t>
-          </w:r>
-          <w:r>
-            <w:rPr>
-              <w:rFonts w:eastAsia="Times New Roman"/>
-              <w:lang w:val="en-US"/>
-            </w:rPr>
-            <w:t>(6311), 704–706. https://doi.org/10.1038/349704a0</w:t>
+            <w:t>175</w:t>
+          </w:r>
+          <w:r>
+            <w:rPr>
+              <w:rFonts w:eastAsia="Times New Roman"/>
+              <w:lang w:val="en-US"/>
+            </w:rPr>
+            <w:t>(2), 165–170. https://doi.org/10.1503/CMAJ.060244</w:t>
           </w:r>
         </w:p>
         <w:p>
@@ -6227,7 +6367,7 @@
             <w:autoSpaceDE w:val="0"/>
             <w:autoSpaceDN w:val="0"/>
             <w:ind w:hanging="480"/>
-            <w:divId w:val="1249735095"/>
+            <w:divId w:val="1188177799"/>
             <w:rPr>
               <w:rFonts w:eastAsia="Times New Roman"/>
               <w:lang w:val="en-US"/>
@@ -6238,7 +6378,7 @@
               <w:rFonts w:eastAsia="Times New Roman"/>
               <w:lang w:val="en-US"/>
             </w:rPr>
-            <w:t xml:space="preserve">Goedert, M., </w:t>
+            <w:t xml:space="preserve">Goate, A., Chartier-Harlin, M. C., Mullan, M., Brown, J., Crawford, F., </w:t>
           </w:r>
           <w:proofErr w:type="spellStart"/>
           <w:r>
@@ -6246,7 +6386,7 @@
               <w:rFonts w:eastAsia="Times New Roman"/>
               <w:lang w:val="en-US"/>
             </w:rPr>
-            <w:t>Spillantini</w:t>
+            <w:t>Fidani</w:t>
           </w:r>
           <w:proofErr w:type="spellEnd"/>
           <w:r>
@@ -6254,7 +6394,23 @@
               <w:rFonts w:eastAsia="Times New Roman"/>
               <w:lang w:val="en-US"/>
             </w:rPr>
-            <w:t xml:space="preserve">, M. G., Jakes, R., Rutherford, D., &amp; Crowther, R. A. (1989). Multiple isoforms of human microtubule-associated protein tau: sequences and localization in neurofibrillary tangles of Alzheimer’s disease. </w:t>
+            <w:t xml:space="preserve">, L., Giuffra, L., Haynes, A., Irving, N., James, L., Mant, R., Newton, P., Rooke, K., Roques, P., Talbot, C., Pericak-Vance, M., Roses, A., Williamson, R., </w:t>
+          </w:r>
+          <w:proofErr w:type="spellStart"/>
+          <w:r>
+            <w:rPr>
+              <w:rFonts w:eastAsia="Times New Roman"/>
+              <w:lang w:val="en-US"/>
+            </w:rPr>
+            <w:t>Rossor</w:t>
+          </w:r>
+          <w:proofErr w:type="spellEnd"/>
+          <w:r>
+            <w:rPr>
+              <w:rFonts w:eastAsia="Times New Roman"/>
+              <w:lang w:val="en-US"/>
+            </w:rPr>
+            <w:t xml:space="preserve">, M., … Hardy, J. (1991). Segregation of a missense mutation in the amyloid precursor protein gene with familial Alzheimer’s disease. </w:t>
           </w:r>
           <w:r>
             <w:rPr>
@@ -6263,7 +6419,7 @@
               <w:iCs/>
               <w:lang w:val="en-US"/>
             </w:rPr>
-            <w:t>Neuron</w:t>
+            <w:t>Nature 1991 349:6311</w:t>
           </w:r>
           <w:r>
             <w:rPr>
@@ -6279,14 +6435,14 @@
               <w:iCs/>
               <w:lang w:val="en-US"/>
             </w:rPr>
-            <w:t>3</w:t>
-          </w:r>
-          <w:r>
-            <w:rPr>
-              <w:rFonts w:eastAsia="Times New Roman"/>
-              <w:lang w:val="en-US"/>
-            </w:rPr>
-            <w:t>(4), 519–526. https://doi.org/10.1016/0896-6273(89)90210-9</w:t>
+            <w:t>349</w:t>
+          </w:r>
+          <w:r>
+            <w:rPr>
+              <w:rFonts w:eastAsia="Times New Roman"/>
+              <w:lang w:val="en-US"/>
+            </w:rPr>
+            <w:t>(6311), 704–706. https://doi.org/10.1038/349704a0</w:t>
           </w:r>
         </w:p>
         <w:p>
@@ -6294,19 +6450,26 @@
             <w:autoSpaceDE w:val="0"/>
             <w:autoSpaceDN w:val="0"/>
             <w:ind w:hanging="480"/>
-            <w:divId w:val="1604722429"/>
+            <w:divId w:val="1412461595"/>
             <w:rPr>
               <w:rFonts w:eastAsia="Times New Roman"/>
               <w:lang w:val="en-US"/>
             </w:rPr>
           </w:pPr>
+          <w:r>
+            <w:rPr>
+              <w:rFonts w:eastAsia="Times New Roman"/>
+              <w:lang w:val="en-US"/>
+            </w:rPr>
+            <w:t xml:space="preserve">Goedert, M., </w:t>
+          </w:r>
           <w:proofErr w:type="spellStart"/>
           <w:r>
             <w:rPr>
               <w:rFonts w:eastAsia="Times New Roman"/>
               <w:lang w:val="en-US"/>
             </w:rPr>
-            <w:t>Grundke</w:t>
+            <w:t>Spillantini</w:t>
           </w:r>
           <w:proofErr w:type="spellEnd"/>
           <w:r>
@@ -6314,7 +6477,7 @@
               <w:rFonts w:eastAsia="Times New Roman"/>
               <w:lang w:val="en-US"/>
             </w:rPr>
-            <w:t xml:space="preserve">-Iqbal, I., Iqbal, K., Tung, Y. C., Quinlan, M., Wisniewski, H. M., &amp; Binder, L. I. (1986). Abnormal phosphorylation of the microtubule-associated protein tau (tau) in Alzheimer cytoskeletal pathology. </w:t>
+            <w:t xml:space="preserve">, M. G., Jakes, R., Rutherford, D., &amp; Crowther, R. A. (1989). Multiple isoforms of human microtubule-associated protein tau: sequences and localization in neurofibrillary tangles of Alzheimer’s disease. </w:t>
           </w:r>
           <w:r>
             <w:rPr>
@@ -6323,7 +6486,7 @@
               <w:iCs/>
               <w:lang w:val="en-US"/>
             </w:rPr>
-            <w:t>Proceedings of the National Academy of Sciences of the United States of America</w:t>
+            <w:t>Neuron</w:t>
           </w:r>
           <w:r>
             <w:rPr>
@@ -6339,14 +6502,14 @@
               <w:iCs/>
               <w:lang w:val="en-US"/>
             </w:rPr>
-            <w:t>83</w:t>
-          </w:r>
-          <w:r>
-            <w:rPr>
-              <w:rFonts w:eastAsia="Times New Roman"/>
-              <w:lang w:val="en-US"/>
-            </w:rPr>
-            <w:t>(13), 4913. https://doi.org/10.1073/PNAS.83.13.4913</w:t>
+            <w:t>3</w:t>
+          </w:r>
+          <w:r>
+            <w:rPr>
+              <w:rFonts w:eastAsia="Times New Roman"/>
+              <w:lang w:val="en-US"/>
+            </w:rPr>
+            <w:t>(4), 519–526. https://doi.org/10.1016/0896-6273(89)90210-9</w:t>
           </w:r>
         </w:p>
         <w:p>
@@ -6354,18 +6517,27 @@
             <w:autoSpaceDE w:val="0"/>
             <w:autoSpaceDN w:val="0"/>
             <w:ind w:hanging="480"/>
-            <w:divId w:val="1906135574"/>
+            <w:divId w:val="101342757"/>
             <w:rPr>
               <w:rFonts w:eastAsia="Times New Roman"/>
               <w:lang w:val="en-US"/>
             </w:rPr>
           </w:pPr>
-          <w:r>
-            <w:rPr>
-              <w:rFonts w:eastAsia="Times New Roman"/>
-              <w:lang w:val="en-US"/>
-            </w:rPr>
-            <w:t xml:space="preserve">Henson, J., Anyiam, O., &amp; Vishnubala, D. (2023). Type 2 Diabetes. </w:t>
+          <w:proofErr w:type="spellStart"/>
+          <w:r>
+            <w:rPr>
+              <w:rFonts w:eastAsia="Times New Roman"/>
+              <w:lang w:val="en-US"/>
+            </w:rPr>
+            <w:t>Grundke</w:t>
+          </w:r>
+          <w:proofErr w:type="spellEnd"/>
+          <w:r>
+            <w:rPr>
+              <w:rFonts w:eastAsia="Times New Roman"/>
+              <w:lang w:val="en-US"/>
+            </w:rPr>
+            <w:t xml:space="preserve">-Iqbal, I., Iqbal, K., Tung, Y. C., Quinlan, M., Wisniewski, H. M., &amp; Binder, L. I. (1986). Abnormal phosphorylation of the microtubule-associated protein tau (tau) in Alzheimer cytoskeletal pathology. </w:t>
           </w:r>
           <w:r>
             <w:rPr>
@@ -6374,14 +6546,30 @@
               <w:iCs/>
               <w:lang w:val="en-US"/>
             </w:rPr>
-            <w:t>Exercise Management for Referred Medical Conditions</w:t>
-          </w:r>
-          <w:r>
-            <w:rPr>
-              <w:rFonts w:eastAsia="Times New Roman"/>
-              <w:lang w:val="en-US"/>
-            </w:rPr>
-            <w:t>, 223–252. https://doi.org/10.4324/9781315102399-12</w:t>
+            <w:t>Proceedings of the National Academy of Sciences of the United States of America</w:t>
+          </w:r>
+          <w:r>
+            <w:rPr>
+              <w:rFonts w:eastAsia="Times New Roman"/>
+              <w:lang w:val="en-US"/>
+            </w:rPr>
+            <w:t xml:space="preserve">, </w:t>
+          </w:r>
+          <w:r>
+            <w:rPr>
+              <w:rFonts w:eastAsia="Times New Roman"/>
+              <w:i/>
+              <w:iCs/>
+              <w:lang w:val="en-US"/>
+            </w:rPr>
+            <w:t>83</w:t>
+          </w:r>
+          <w:r>
+            <w:rPr>
+              <w:rFonts w:eastAsia="Times New Roman"/>
+              <w:lang w:val="en-US"/>
+            </w:rPr>
+            <w:t>(13), 4913. https://doi.org/10.1073/PNAS.83.13.4913</w:t>
           </w:r>
         </w:p>
         <w:p>
@@ -6389,30 +6577,34 @@
             <w:autoSpaceDE w:val="0"/>
             <w:autoSpaceDN w:val="0"/>
             <w:ind w:hanging="480"/>
-            <w:divId w:val="1544903167"/>
-            <w:rPr>
-              <w:rFonts w:eastAsia="Times New Roman"/>
+            <w:divId w:val="2003199029"/>
+            <w:rPr>
+              <w:rFonts w:eastAsia="Times New Roman"/>
+              <w:lang w:val="en-US"/>
             </w:rPr>
           </w:pPr>
           <w:r>
             <w:rPr>
               <w:rFonts w:eastAsia="Times New Roman"/>
-            </w:rPr>
-            <w:t xml:space="preserve">IMSS. (2015). </w:t>
+              <w:lang w:val="en-US"/>
+            </w:rPr>
+            <w:t xml:space="preserve">Henson, J., Anyiam, O., &amp; Vishnubala, D. (2023). Type 2 Diabetes. </w:t>
           </w:r>
           <w:r>
             <w:rPr>
               <w:rFonts w:eastAsia="Times New Roman"/>
               <w:i/>
               <w:iCs/>
-            </w:rPr>
-            <w:t>Enfermedad de Alzheimer</w:t>
-          </w:r>
-          <w:r>
-            <w:rPr>
-              <w:rFonts w:eastAsia="Times New Roman"/>
-            </w:rPr>
-            <w:t>. https://www.imss.gob.mx/salud-en-linea/enfermedad-alzheimer</w:t>
+              <w:lang w:val="en-US"/>
+            </w:rPr>
+            <w:t>Exercise Management for Referred Medical Conditions</w:t>
+          </w:r>
+          <w:r>
+            <w:rPr>
+              <w:rFonts w:eastAsia="Times New Roman"/>
+              <w:lang w:val="en-US"/>
+            </w:rPr>
+            <w:t>, 223–252. https://doi.org/10.4324/9781315102399-12</w:t>
           </w:r>
         </w:p>
         <w:p>
@@ -6420,7 +6612,7 @@
             <w:autoSpaceDE w:val="0"/>
             <w:autoSpaceDN w:val="0"/>
             <w:ind w:hanging="480"/>
-            <w:divId w:val="2090614654"/>
+            <w:divId w:val="1013344193"/>
             <w:rPr>
               <w:rFonts w:eastAsia="Times New Roman"/>
             </w:rPr>
@@ -6428,39 +6620,22 @@
           <w:r>
             <w:rPr>
               <w:rFonts w:eastAsia="Times New Roman"/>
-              <w:lang w:val="en-US"/>
-            </w:rPr>
-            <w:t xml:space="preserve">Ishihara, T., Hong, M., Zhang, B., Nakagawa, Y., Lee, M. K., Trojanowski, J. Q., &amp; Lee, V. M. Y. (1999). Age-dependent emergence and progression of a tauopathy in transgenic mice overexpressing the shortest human tau isoform. </w:t>
-          </w:r>
-          <w:proofErr w:type="spellStart"/>
+            </w:rPr>
+            <w:t xml:space="preserve">IMSS. (2015). </w:t>
+          </w:r>
           <w:r>
             <w:rPr>
               <w:rFonts w:eastAsia="Times New Roman"/>
               <w:i/>
               <w:iCs/>
             </w:rPr>
-            <w:t>Neuron</w:t>
-          </w:r>
-          <w:proofErr w:type="spellEnd"/>
-          <w:r>
-            <w:rPr>
-              <w:rFonts w:eastAsia="Times New Roman"/>
-            </w:rPr>
-            <w:t xml:space="preserve">, </w:t>
-          </w:r>
-          <w:r>
-            <w:rPr>
-              <w:rFonts w:eastAsia="Times New Roman"/>
-              <w:i/>
-              <w:iCs/>
-            </w:rPr>
-            <w:t>24</w:t>
-          </w:r>
-          <w:r>
-            <w:rPr>
-              <w:rFonts w:eastAsia="Times New Roman"/>
-            </w:rPr>
-            <w:t>(3), 751–762. https://doi.org/10.1016/S0896-6273(00)81127-7</w:t>
+            <w:t>Enfermedad de Alzheimer</w:t>
+          </w:r>
+          <w:r>
+            <w:rPr>
+              <w:rFonts w:eastAsia="Times New Roman"/>
+            </w:rPr>
+            <w:t>. https://www.imss.gob.mx/salud-en-linea/enfermedad-alzheimer</w:t>
           </w:r>
         </w:p>
         <w:p>
@@ -6468,66 +6643,31 @@
             <w:autoSpaceDE w:val="0"/>
             <w:autoSpaceDN w:val="0"/>
             <w:ind w:hanging="480"/>
-            <w:divId w:val="1956520882"/>
-            <w:rPr>
-              <w:rFonts w:eastAsia="Times New Roman"/>
-              <w:lang w:val="en-US"/>
+            <w:divId w:val="1162041788"/>
+            <w:rPr>
+              <w:rFonts w:eastAsia="Times New Roman"/>
             </w:rPr>
           </w:pPr>
           <w:r>
             <w:rPr>
               <w:rFonts w:eastAsia="Times New Roman"/>
-            </w:rPr>
-            <w:t xml:space="preserve">Ismail, L., </w:t>
+              <w:lang w:val="en-US"/>
+            </w:rPr>
+            <w:t xml:space="preserve">Ishihara, T., Hong, M., Zhang, B., Nakagawa, Y., Lee, M. K., Trojanowski, J. Q., &amp; Lee, V. M. Y. (1999). Age-dependent emergence and progression of a tauopathy in transgenic mice overexpressing the shortest human tau isoform. </w:t>
           </w:r>
           <w:proofErr w:type="spellStart"/>
-          <w:r>
-            <w:rPr>
-              <w:rFonts w:eastAsia="Times New Roman"/>
-            </w:rPr>
-            <w:t>Materwala</w:t>
-          </w:r>
-          <w:proofErr w:type="spellEnd"/>
-          <w:r>
-            <w:rPr>
-              <w:rFonts w:eastAsia="Times New Roman"/>
-            </w:rPr>
-            <w:t xml:space="preserve">, H., &amp; Al </w:t>
-          </w:r>
-          <w:proofErr w:type="spellStart"/>
-          <w:r>
-            <w:rPr>
-              <w:rFonts w:eastAsia="Times New Roman"/>
-            </w:rPr>
-            <w:t>Kaabi</w:t>
-          </w:r>
-          <w:proofErr w:type="spellEnd"/>
-          <w:r>
-            <w:rPr>
-              <w:rFonts w:eastAsia="Times New Roman"/>
-            </w:rPr>
-            <w:t xml:space="preserve">, J. (2021). </w:t>
-          </w:r>
-          <w:r>
-            <w:rPr>
-              <w:rFonts w:eastAsia="Times New Roman"/>
-              <w:lang w:val="en-US"/>
-            </w:rPr>
-            <w:t xml:space="preserve">Association of risk factors with type 2 diabetes: A systematic review. </w:t>
-          </w:r>
           <w:r>
             <w:rPr>
               <w:rFonts w:eastAsia="Times New Roman"/>
               <w:i/>
               <w:iCs/>
-              <w:lang w:val="en-US"/>
-            </w:rPr>
-            <w:t>Computational and Structural Biotechnology Journal</w:t>
-          </w:r>
-          <w:r>
-            <w:rPr>
-              <w:rFonts w:eastAsia="Times New Roman"/>
-              <w:lang w:val="en-US"/>
+            </w:rPr>
+            <w:t>Neuron</w:t>
+          </w:r>
+          <w:proofErr w:type="spellEnd"/>
+          <w:r>
+            <w:rPr>
+              <w:rFonts w:eastAsia="Times New Roman"/>
             </w:rPr>
             <w:t xml:space="preserve">, </w:t>
           </w:r>
@@ -6536,16 +6676,14 @@
               <w:rFonts w:eastAsia="Times New Roman"/>
               <w:i/>
               <w:iCs/>
-              <w:lang w:val="en-US"/>
-            </w:rPr>
-            <w:t>19</w:t>
-          </w:r>
-          <w:r>
-            <w:rPr>
-              <w:rFonts w:eastAsia="Times New Roman"/>
-              <w:lang w:val="en-US"/>
-            </w:rPr>
-            <w:t>, 1759–1785. https://doi.org/10.1016/J.CSBJ.2021.03.003</w:t>
+            </w:rPr>
+            <w:t>24</w:t>
+          </w:r>
+          <w:r>
+            <w:rPr>
+              <w:rFonts w:eastAsia="Times New Roman"/>
+            </w:rPr>
+            <w:t>(3), 751–762. https://doi.org/10.1016/S0896-6273(00)81127-7</w:t>
           </w:r>
         </w:p>
         <w:p>
@@ -6553,7 +6691,7 @@
             <w:autoSpaceDE w:val="0"/>
             <w:autoSpaceDN w:val="0"/>
             <w:ind w:hanging="480"/>
-            <w:divId w:val="1065832499"/>
+            <w:divId w:val="1188713378"/>
             <w:rPr>
               <w:rFonts w:eastAsia="Times New Roman"/>
               <w:lang w:val="en-US"/>
@@ -6562,65 +6700,44 @@
           <w:r>
             <w:rPr>
               <w:rFonts w:eastAsia="Times New Roman"/>
-              <w:lang w:val="en-US"/>
-            </w:rPr>
-            <w:t xml:space="preserve">J.L. Kandimalla, R., Prabhakar, S., K. </w:t>
+            </w:rPr>
+            <w:lastRenderedPageBreak/>
+            <w:t xml:space="preserve">Ismail, L., </w:t>
           </w:r>
           <w:proofErr w:type="spellStart"/>
           <w:r>
             <w:rPr>
               <w:rFonts w:eastAsia="Times New Roman"/>
-              <w:lang w:val="en-US"/>
-            </w:rPr>
-            <w:t>Binukumar</w:t>
+            </w:rPr>
+            <w:t>Materwala</w:t>
           </w:r>
           <w:proofErr w:type="spellEnd"/>
           <w:r>
             <w:rPr>
               <w:rFonts w:eastAsia="Times New Roman"/>
-              <w:lang w:val="en-US"/>
-            </w:rPr>
-            <w:t xml:space="preserve">, B., Y. Wani, W., Gupta, N., R. Sharma, D., </w:t>
+            </w:rPr>
+            <w:t xml:space="preserve">, H., &amp; Al </w:t>
           </w:r>
           <w:proofErr w:type="spellStart"/>
           <w:r>
             <w:rPr>
               <w:rFonts w:eastAsia="Times New Roman"/>
-              <w:lang w:val="en-US"/>
-            </w:rPr>
-            <w:t>Sunkaria</w:t>
+            </w:rPr>
+            <w:t>Kaabi</w:t>
           </w:r>
           <w:proofErr w:type="spellEnd"/>
           <w:r>
             <w:rPr>
               <w:rFonts w:eastAsia="Times New Roman"/>
-              <w:lang w:val="en-US"/>
-            </w:rPr>
-            <w:t xml:space="preserve">, A., K. Grover, V., Bhardwaj, N., Jain, K., &amp; D. Gill, K. (2012). Apo-E4 Allele in </w:t>
-          </w:r>
-          <w:r>
-            <w:rPr>
-              <w:rFonts w:eastAsia="Times New Roman"/>
-              <w:lang w:val="en-US"/>
-            </w:rPr>
-            <w:lastRenderedPageBreak/>
-            <w:t xml:space="preserve">Conjunction with A&amp;#946;42 and Tau in CSF: Biomarker for </w:t>
-          </w:r>
-          <w:proofErr w:type="spellStart"/>
-          <w:r>
-            <w:rPr>
-              <w:rFonts w:eastAsia="Times New Roman"/>
-              <w:lang w:val="en-US"/>
-            </w:rPr>
-            <w:t>Alzheimers</w:t>
-          </w:r>
-          <w:proofErr w:type="spellEnd"/>
-          <w:r>
-            <w:rPr>
-              <w:rFonts w:eastAsia="Times New Roman"/>
-              <w:lang w:val="en-US"/>
-            </w:rPr>
-            <w:t xml:space="preserve"> Disease. </w:t>
+            </w:rPr>
+            <w:t xml:space="preserve">, J. (2021). </w:t>
+          </w:r>
+          <w:r>
+            <w:rPr>
+              <w:rFonts w:eastAsia="Times New Roman"/>
+              <w:lang w:val="en-US"/>
+            </w:rPr>
+            <w:t xml:space="preserve">Association of risk factors with type 2 diabetes: A systematic review. </w:t>
           </w:r>
           <w:r>
             <w:rPr>
@@ -6629,7 +6746,7 @@
               <w:iCs/>
               <w:lang w:val="en-US"/>
             </w:rPr>
-            <w:t>Current Alzheimer Research</w:t>
+            <w:t>Computational and Structural Biotechnology Journal</w:t>
           </w:r>
           <w:r>
             <w:rPr>
@@ -6645,14 +6762,14 @@
               <w:iCs/>
               <w:lang w:val="en-US"/>
             </w:rPr>
-            <w:t>8</w:t>
-          </w:r>
-          <w:r>
-            <w:rPr>
-              <w:rFonts w:eastAsia="Times New Roman"/>
-              <w:lang w:val="en-US"/>
-            </w:rPr>
-            <w:t>(2), 187–196. https://doi.org/10.2174/156720511795256071</w:t>
+            <w:t>19</w:t>
+          </w:r>
+          <w:r>
+            <w:rPr>
+              <w:rFonts w:eastAsia="Times New Roman"/>
+              <w:lang w:val="en-US"/>
+            </w:rPr>
+            <w:t>, 1759–1785. https://doi.org/10.1016/J.CSBJ.2021.03.003</w:t>
           </w:r>
         </w:p>
         <w:p>
@@ -6660,7 +6777,7 @@
             <w:autoSpaceDE w:val="0"/>
             <w:autoSpaceDN w:val="0"/>
             <w:ind w:hanging="480"/>
-            <w:divId w:val="1965576094"/>
+            <w:divId w:val="1868178349"/>
             <w:rPr>
               <w:rFonts w:eastAsia="Times New Roman"/>
               <w:lang w:val="en-US"/>
@@ -6671,7 +6788,55 @@
               <w:rFonts w:eastAsia="Times New Roman"/>
               <w:lang w:val="en-US"/>
             </w:rPr>
-            <w:t xml:space="preserve">Johnson, G. V. W., &amp; Stoothoff, W. H. (2004). Tau phosphorylation in neuronal cell function and dysfunction. </w:t>
+            <w:t xml:space="preserve">J.L. Kandimalla, R., Prabhakar, S., K. </w:t>
+          </w:r>
+          <w:proofErr w:type="spellStart"/>
+          <w:r>
+            <w:rPr>
+              <w:rFonts w:eastAsia="Times New Roman"/>
+              <w:lang w:val="en-US"/>
+            </w:rPr>
+            <w:t>Binukumar</w:t>
+          </w:r>
+          <w:proofErr w:type="spellEnd"/>
+          <w:r>
+            <w:rPr>
+              <w:rFonts w:eastAsia="Times New Roman"/>
+              <w:lang w:val="en-US"/>
+            </w:rPr>
+            <w:t xml:space="preserve">, B., Y. Wani, W., Gupta, N., R. Sharma, D., </w:t>
+          </w:r>
+          <w:proofErr w:type="spellStart"/>
+          <w:r>
+            <w:rPr>
+              <w:rFonts w:eastAsia="Times New Roman"/>
+              <w:lang w:val="en-US"/>
+            </w:rPr>
+            <w:t>Sunkaria</w:t>
+          </w:r>
+          <w:proofErr w:type="spellEnd"/>
+          <w:r>
+            <w:rPr>
+              <w:rFonts w:eastAsia="Times New Roman"/>
+              <w:lang w:val="en-US"/>
+            </w:rPr>
+            <w:t xml:space="preserve">, A., K. Grover, V., Bhardwaj, N., Jain, K., &amp; D. Gill, K. (2012). Apo-E4 Allele in Conjunction with A&amp;#946;42 and Tau in CSF: Biomarker for </w:t>
+          </w:r>
+          <w:proofErr w:type="spellStart"/>
+          <w:r>
+            <w:rPr>
+              <w:rFonts w:eastAsia="Times New Roman"/>
+              <w:lang w:val="en-US"/>
+            </w:rPr>
+            <w:t>Alzheimers</w:t>
+          </w:r>
+          <w:proofErr w:type="spellEnd"/>
+          <w:r>
+            <w:rPr>
+              <w:rFonts w:eastAsia="Times New Roman"/>
+              <w:lang w:val="en-US"/>
+            </w:rPr>
+            <w:t xml:space="preserve"> Disease. </w:t>
           </w:r>
           <w:r>
             <w:rPr>
@@ -6680,7 +6845,7 @@
               <w:iCs/>
               <w:lang w:val="en-US"/>
             </w:rPr>
-            <w:t>Journal of Cell Science</w:t>
+            <w:t>Current Alzheimer Research</w:t>
           </w:r>
           <w:r>
             <w:rPr>
@@ -6696,14 +6861,14 @@
               <w:iCs/>
               <w:lang w:val="en-US"/>
             </w:rPr>
-            <w:t>117</w:t>
-          </w:r>
-          <w:r>
-            <w:rPr>
-              <w:rFonts w:eastAsia="Times New Roman"/>
-              <w:lang w:val="en-US"/>
-            </w:rPr>
-            <w:t>(24), 5721–5729. https://doi.org/10.1242/JCS.01558</w:t>
+            <w:t>8</w:t>
+          </w:r>
+          <w:r>
+            <w:rPr>
+              <w:rFonts w:eastAsia="Times New Roman"/>
+              <w:lang w:val="en-US"/>
+            </w:rPr>
+            <w:t>(2), 187–196. https://doi.org/10.2174/156720511795256071</w:t>
           </w:r>
         </w:p>
         <w:p>
@@ -6711,7 +6876,7 @@
             <w:autoSpaceDE w:val="0"/>
             <w:autoSpaceDN w:val="0"/>
             <w:ind w:hanging="480"/>
-            <w:divId w:val="1432966779"/>
+            <w:divId w:val="28070254"/>
             <w:rPr>
               <w:rFonts w:eastAsia="Times New Roman"/>
               <w:lang w:val="en-US"/>
@@ -6722,9 +6887,8 @@
               <w:rFonts w:eastAsia="Times New Roman"/>
               <w:lang w:val="en-US"/>
             </w:rPr>
-            <w:t xml:space="preserve">Kandimalla, R., Thirumala, V., &amp; Reddy, P. H. (2017). Is Alzheimer’s disease a Type 3 Diabetes? A critical appraisal. </w:t>
-          </w:r>
-          <w:proofErr w:type="spellStart"/>
+            <w:t xml:space="preserve">Johnson, G. V. W., &amp; Stoothoff, W. H. (2004). Tau phosphorylation in neuronal cell function and dysfunction. </w:t>
+          </w:r>
           <w:r>
             <w:rPr>
               <w:rFonts w:eastAsia="Times New Roman"/>
@@ -6732,9 +6896,15 @@
               <w:iCs/>
               <w:lang w:val="en-US"/>
             </w:rPr>
-            <w:t>Biochimica</w:t>
-          </w:r>
-          <w:proofErr w:type="spellEnd"/>
+            <w:t>Journal of Cell Science</w:t>
+          </w:r>
+          <w:r>
+            <w:rPr>
+              <w:rFonts w:eastAsia="Times New Roman"/>
+              <w:lang w:val="en-US"/>
+            </w:rPr>
+            <w:t xml:space="preserve">, </w:t>
+          </w:r>
           <w:r>
             <w:rPr>
               <w:rFonts w:eastAsia="Times New Roman"/>
@@ -6742,50 +6912,14 @@
               <w:iCs/>
               <w:lang w:val="en-US"/>
             </w:rPr>
-            <w:t xml:space="preserve"> et </w:t>
-          </w:r>
-          <w:proofErr w:type="spellStart"/>
-          <w:r>
-            <w:rPr>
-              <w:rFonts w:eastAsia="Times New Roman"/>
-              <w:i/>
-              <w:iCs/>
-              <w:lang w:val="en-US"/>
-            </w:rPr>
-            <w:t>Biophysica</w:t>
-          </w:r>
-          <w:proofErr w:type="spellEnd"/>
-          <w:r>
-            <w:rPr>
-              <w:rFonts w:eastAsia="Times New Roman"/>
-              <w:i/>
-              <w:iCs/>
-              <w:lang w:val="en-US"/>
-            </w:rPr>
-            <w:t xml:space="preserve"> Acta (BBA) - Molecular Basis of Disease</w:t>
-          </w:r>
-          <w:r>
-            <w:rPr>
-              <w:rFonts w:eastAsia="Times New Roman"/>
-              <w:lang w:val="en-US"/>
-            </w:rPr>
-            <w:t xml:space="preserve">, </w:t>
-          </w:r>
-          <w:r>
-            <w:rPr>
-              <w:rFonts w:eastAsia="Times New Roman"/>
-              <w:i/>
-              <w:iCs/>
-              <w:lang w:val="en-US"/>
-            </w:rPr>
-            <w:t>1863</w:t>
-          </w:r>
-          <w:r>
-            <w:rPr>
-              <w:rFonts w:eastAsia="Times New Roman"/>
-              <w:lang w:val="en-US"/>
-            </w:rPr>
-            <w:t>(5), 1078–1089. https://doi.org/10.1016/J.BBADIS.2016.08.018</w:t>
+            <w:t>117</w:t>
+          </w:r>
+          <w:r>
+            <w:rPr>
+              <w:rFonts w:eastAsia="Times New Roman"/>
+              <w:lang w:val="en-US"/>
+            </w:rPr>
+            <w:t>(24), 5721–5729. https://doi.org/10.1242/JCS.01558</w:t>
           </w:r>
         </w:p>
         <w:p>
@@ -6793,7 +6927,7 @@
             <w:autoSpaceDE w:val="0"/>
             <w:autoSpaceDN w:val="0"/>
             <w:ind w:hanging="480"/>
-            <w:divId w:val="335034126"/>
+            <w:divId w:val="2126151432"/>
             <w:rPr>
               <w:rFonts w:eastAsia="Times New Roman"/>
               <w:lang w:val="en-US"/>
@@ -6804,40 +6938,9 @@
               <w:rFonts w:eastAsia="Times New Roman"/>
               <w:lang w:val="en-US"/>
             </w:rPr>
-            <w:t xml:space="preserve">Krischer, J. P., Liu, X., </w:t>
+            <w:t xml:space="preserve">Kandimalla, R., Thirumala, V., &amp; Reddy, P. H. (2017). Is Alzheimer’s disease a Type 3 Diabetes? A critical appraisal. </w:t>
           </w:r>
           <w:proofErr w:type="spellStart"/>
-          <w:r>
-            <w:rPr>
-              <w:rFonts w:eastAsia="Times New Roman"/>
-              <w:lang w:val="en-US"/>
-            </w:rPr>
-            <w:t>Lernmark</w:t>
-          </w:r>
-          <w:proofErr w:type="spellEnd"/>
-          <w:r>
-            <w:rPr>
-              <w:rFonts w:eastAsia="Times New Roman"/>
-              <w:lang w:val="en-US"/>
-            </w:rPr>
-            <w:t xml:space="preserve">, Å., Hagopian, W. A., Rewers, M. J., She, J. X., </w:t>
-          </w:r>
-          <w:proofErr w:type="spellStart"/>
-          <w:r>
-            <w:rPr>
-              <w:rFonts w:eastAsia="Times New Roman"/>
-              <w:lang w:val="en-US"/>
-            </w:rPr>
-            <w:t>Toppari</w:t>
-          </w:r>
-          <w:proofErr w:type="spellEnd"/>
-          <w:r>
-            <w:rPr>
-              <w:rFonts w:eastAsia="Times New Roman"/>
-              <w:lang w:val="en-US"/>
-            </w:rPr>
-            <w:t xml:space="preserve">, J., Ziegler, A. G., &amp; Akolkar, B. (2022). Predictors of the Initiation of Islet Autoimmunity and Progression to Multiple Autoantibodies and Clinical Diabetes: The TEDDY Study. </w:t>
-          </w:r>
           <w:r>
             <w:rPr>
               <w:rFonts w:eastAsia="Times New Roman"/>
@@ -6845,15 +6948,9 @@
               <w:iCs/>
               <w:lang w:val="en-US"/>
             </w:rPr>
-            <w:t>Diabetes Care</w:t>
-          </w:r>
-          <w:r>
-            <w:rPr>
-              <w:rFonts w:eastAsia="Times New Roman"/>
-              <w:lang w:val="en-US"/>
-            </w:rPr>
-            <w:t xml:space="preserve">, </w:t>
-          </w:r>
+            <w:t>Biochimica</w:t>
+          </w:r>
+          <w:proofErr w:type="spellEnd"/>
           <w:r>
             <w:rPr>
               <w:rFonts w:eastAsia="Times New Roman"/>
@@ -6861,14 +6958,50 @@
               <w:iCs/>
               <w:lang w:val="en-US"/>
             </w:rPr>
-            <w:t>45</w:t>
-          </w:r>
-          <w:r>
-            <w:rPr>
-              <w:rFonts w:eastAsia="Times New Roman"/>
-              <w:lang w:val="en-US"/>
-            </w:rPr>
-            <w:t>(10), 2271. https://doi.org/10.2337/DC21-2612</w:t>
+            <w:t xml:space="preserve"> et </w:t>
+          </w:r>
+          <w:proofErr w:type="spellStart"/>
+          <w:r>
+            <w:rPr>
+              <w:rFonts w:eastAsia="Times New Roman"/>
+              <w:i/>
+              <w:iCs/>
+              <w:lang w:val="en-US"/>
+            </w:rPr>
+            <w:t>Biophysica</w:t>
+          </w:r>
+          <w:proofErr w:type="spellEnd"/>
+          <w:r>
+            <w:rPr>
+              <w:rFonts w:eastAsia="Times New Roman"/>
+              <w:i/>
+              <w:iCs/>
+              <w:lang w:val="en-US"/>
+            </w:rPr>
+            <w:t xml:space="preserve"> Acta (BBA) - Molecular Basis of Disease</w:t>
+          </w:r>
+          <w:r>
+            <w:rPr>
+              <w:rFonts w:eastAsia="Times New Roman"/>
+              <w:lang w:val="en-US"/>
+            </w:rPr>
+            <w:t xml:space="preserve">, </w:t>
+          </w:r>
+          <w:r>
+            <w:rPr>
+              <w:rFonts w:eastAsia="Times New Roman"/>
+              <w:i/>
+              <w:iCs/>
+              <w:lang w:val="en-US"/>
+            </w:rPr>
+            <w:t>1863</w:t>
+          </w:r>
+          <w:r>
+            <w:rPr>
+              <w:rFonts w:eastAsia="Times New Roman"/>
+              <w:lang w:val="en-US"/>
+            </w:rPr>
+            <w:t>(5), 1078–1089. https://doi.org/10.1016/J.BBADIS.2016.08.018</w:t>
           </w:r>
         </w:p>
         <w:p>
@@ -6876,7 +7009,7 @@
             <w:autoSpaceDE w:val="0"/>
             <w:autoSpaceDN w:val="0"/>
             <w:ind w:hanging="480"/>
-            <w:divId w:val="1734085420"/>
+            <w:divId w:val="1545681503"/>
             <w:rPr>
               <w:rFonts w:eastAsia="Times New Roman"/>
               <w:lang w:val="en-US"/>
@@ -6887,7 +7020,7 @@
               <w:rFonts w:eastAsia="Times New Roman"/>
               <w:lang w:val="en-US"/>
             </w:rPr>
-            <w:t xml:space="preserve">Levy-Lahad, E., Wasco, W., </w:t>
+            <w:t xml:space="preserve">Krischer, J. P., Liu, X., </w:t>
           </w:r>
           <w:proofErr w:type="spellStart"/>
           <w:r>
@@ -6895,7 +7028,7 @@
               <w:rFonts w:eastAsia="Times New Roman"/>
               <w:lang w:val="en-US"/>
             </w:rPr>
-            <w:t>Poorkaj</w:t>
+            <w:t>Lernmark</w:t>
           </w:r>
           <w:proofErr w:type="spellEnd"/>
           <w:r>
@@ -6903,7 +7036,7 @@
               <w:rFonts w:eastAsia="Times New Roman"/>
               <w:lang w:val="en-US"/>
             </w:rPr>
-            <w:t xml:space="preserve">, P., Romano, D. M., Oshima, J., Pettingell, W. H., Yu, C. E., </w:t>
+            <w:t xml:space="preserve">, Å., Hagopian, W. A., Rewers, M. J., She, J. X., </w:t>
           </w:r>
           <w:proofErr w:type="spellStart"/>
           <w:r>
@@ -6911,7 +7044,7 @@
               <w:rFonts w:eastAsia="Times New Roman"/>
               <w:lang w:val="en-US"/>
             </w:rPr>
-            <w:t>Jondro</w:t>
+            <w:t>Toppari</w:t>
           </w:r>
           <w:proofErr w:type="spellEnd"/>
           <w:r>
@@ -6919,39 +7052,7 @@
               <w:rFonts w:eastAsia="Times New Roman"/>
               <w:lang w:val="en-US"/>
             </w:rPr>
-            <w:t xml:space="preserve">, P. D., Schmidt, S. D., Wang, K., Crowley, A. C., Fu, Y. H., Guenette, S. Y., Galas, D., </w:t>
-          </w:r>
-          <w:proofErr w:type="spellStart"/>
-          <w:r>
-            <w:rPr>
-              <w:rFonts w:eastAsia="Times New Roman"/>
-              <w:lang w:val="en-US"/>
-            </w:rPr>
-            <w:t>Nemens</w:t>
-          </w:r>
-          <w:proofErr w:type="spellEnd"/>
-          <w:r>
-            <w:rPr>
-              <w:rFonts w:eastAsia="Times New Roman"/>
-              <w:lang w:val="en-US"/>
-            </w:rPr>
-            <w:t xml:space="preserve">, E., </w:t>
-          </w:r>
-          <w:proofErr w:type="spellStart"/>
-          <w:r>
-            <w:rPr>
-              <w:rFonts w:eastAsia="Times New Roman"/>
-              <w:lang w:val="en-US"/>
-            </w:rPr>
-            <w:t>Wijsman</w:t>
-          </w:r>
-          <w:proofErr w:type="spellEnd"/>
-          <w:r>
-            <w:rPr>
-              <w:rFonts w:eastAsia="Times New Roman"/>
-              <w:lang w:val="en-US"/>
-            </w:rPr>
-            <w:t xml:space="preserve">, E. M., Bird, T. D., Schellenberg, G. D., &amp; Tanzi, R. E. (1995). Candidate gene for the chromosome 1 familial Alzheimer’s disease locus. </w:t>
+            <w:t xml:space="preserve">, J., Ziegler, A. G., &amp; Akolkar, B. (2022). Predictors of the Initiation of Islet Autoimmunity and Progression to Multiple Autoantibodies and Clinical Diabetes: The TEDDY Study. </w:t>
           </w:r>
           <w:r>
             <w:rPr>
@@ -6960,7 +7061,7 @@
               <w:iCs/>
               <w:lang w:val="en-US"/>
             </w:rPr>
-            <w:t>Science (New York, N.Y.)</w:t>
+            <w:t>Diabetes Care</w:t>
           </w:r>
           <w:r>
             <w:rPr>
@@ -6976,14 +7077,14 @@
               <w:iCs/>
               <w:lang w:val="en-US"/>
             </w:rPr>
-            <w:t>269</w:t>
-          </w:r>
-          <w:r>
-            <w:rPr>
-              <w:rFonts w:eastAsia="Times New Roman"/>
-              <w:lang w:val="en-US"/>
-            </w:rPr>
-            <w:t>(5226), 973–977. https://doi.org/10.1126/SCIENCE.7638622</w:t>
+            <w:t>45</w:t>
+          </w:r>
+          <w:r>
+            <w:rPr>
+              <w:rFonts w:eastAsia="Times New Roman"/>
+              <w:lang w:val="en-US"/>
+            </w:rPr>
+            <w:t>(10), 2271. https://doi.org/10.2337/DC21-2612</w:t>
           </w:r>
         </w:p>
         <w:p>
@@ -6991,19 +7092,26 @@
             <w:autoSpaceDE w:val="0"/>
             <w:autoSpaceDN w:val="0"/>
             <w:ind w:hanging="480"/>
-            <w:divId w:val="548306538"/>
+            <w:divId w:val="800996249"/>
             <w:rPr>
               <w:rFonts w:eastAsia="Times New Roman"/>
               <w:lang w:val="en-US"/>
             </w:rPr>
           </w:pPr>
+          <w:r>
+            <w:rPr>
+              <w:rFonts w:eastAsia="Times New Roman"/>
+              <w:lang w:val="en-US"/>
+            </w:rPr>
+            <w:t xml:space="preserve">Levy-Lahad, E., Wasco, W., </w:t>
+          </w:r>
           <w:proofErr w:type="spellStart"/>
           <w:r>
             <w:rPr>
               <w:rFonts w:eastAsia="Times New Roman"/>
               <w:lang w:val="en-US"/>
             </w:rPr>
-            <w:t>Liskowsky</w:t>
+            <w:t>Poorkaj</w:t>
           </w:r>
           <w:proofErr w:type="spellEnd"/>
           <w:r>
@@ -7011,7 +7119,7 @@
               <w:rFonts w:eastAsia="Times New Roman"/>
               <w:lang w:val="en-US"/>
             </w:rPr>
-            <w:t xml:space="preserve">, W., &amp; </w:t>
+            <w:t xml:space="preserve">, P., Romano, D. M., Oshima, J., Pettingell, W. H., Yu, C. E., </w:t>
           </w:r>
           <w:proofErr w:type="spellStart"/>
           <w:r>
@@ -7019,7 +7127,7 @@
               <w:rFonts w:eastAsia="Times New Roman"/>
               <w:lang w:val="en-US"/>
             </w:rPr>
-            <w:t>Schliebs</w:t>
+            <w:t>Jondro</w:t>
           </w:r>
           <w:proofErr w:type="spellEnd"/>
           <w:r>
@@ -7027,7 +7135,7 @@
               <w:rFonts w:eastAsia="Times New Roman"/>
               <w:lang w:val="en-US"/>
             </w:rPr>
-            <w:t xml:space="preserve">, R. (2006). Muscarinic acetylcholine receptor inhibition in transgenic Alzheimer-like Tg2576 mice by scopolamine </w:t>
+            <w:t xml:space="preserve">, P. D., Schmidt, S. D., Wang, K., Crowley, A. C., Fu, Y. H., Guenette, S. Y., Galas, D., </w:t>
           </w:r>
           <w:proofErr w:type="spellStart"/>
           <w:r>
@@ -7035,7 +7143,7 @@
               <w:rFonts w:eastAsia="Times New Roman"/>
               <w:lang w:val="en-US"/>
             </w:rPr>
-            <w:t>favours</w:t>
+            <w:t>Nemens</w:t>
           </w:r>
           <w:proofErr w:type="spellEnd"/>
           <w:r>
@@ -7043,7 +7151,23 @@
               <w:rFonts w:eastAsia="Times New Roman"/>
               <w:lang w:val="en-US"/>
             </w:rPr>
-            <w:t xml:space="preserve"> the amyloidogenic route of processing of amyloid precursor protein. </w:t>
+            <w:t xml:space="preserve">, E., </w:t>
+          </w:r>
+          <w:proofErr w:type="spellStart"/>
+          <w:r>
+            <w:rPr>
+              <w:rFonts w:eastAsia="Times New Roman"/>
+              <w:lang w:val="en-US"/>
+            </w:rPr>
+            <w:t>Wijsman</w:t>
+          </w:r>
+          <w:proofErr w:type="spellEnd"/>
+          <w:r>
+            <w:rPr>
+              <w:rFonts w:eastAsia="Times New Roman"/>
+              <w:lang w:val="en-US"/>
+            </w:rPr>
+            <w:t xml:space="preserve">, E. M., Bird, T. D., Schellenberg, G. D., &amp; Tanzi, R. E. (1995). Candidate gene for the chromosome 1 familial Alzheimer’s disease locus. </w:t>
           </w:r>
           <w:r>
             <w:rPr>
@@ -7052,9 +7176,15 @@
               <w:iCs/>
               <w:lang w:val="en-US"/>
             </w:rPr>
-            <w:t xml:space="preserve">International Journal of Developmental </w:t>
-          </w:r>
-          <w:proofErr w:type="gramStart"/>
+            <w:t>Science (New York, N.Y.)</w:t>
+          </w:r>
+          <w:r>
+            <w:rPr>
+              <w:rFonts w:eastAsia="Times New Roman"/>
+              <w:lang w:val="en-US"/>
+            </w:rPr>
+            <w:t xml:space="preserve">, </w:t>
+          </w:r>
           <w:r>
             <w:rPr>
               <w:rFonts w:eastAsia="Times New Roman"/>
@@ -7062,40 +7192,14 @@
               <w:iCs/>
               <w:lang w:val="en-US"/>
             </w:rPr>
-            <w:t>Neuroscience :</w:t>
-          </w:r>
-          <w:proofErr w:type="gramEnd"/>
-          <w:r>
-            <w:rPr>
-              <w:rFonts w:eastAsia="Times New Roman"/>
-              <w:i/>
-              <w:iCs/>
-              <w:lang w:val="en-US"/>
-            </w:rPr>
-            <w:t xml:space="preserve"> The Official Journal of the International Society for Developmental Neuroscience</w:t>
-          </w:r>
-          <w:r>
-            <w:rPr>
-              <w:rFonts w:eastAsia="Times New Roman"/>
-              <w:lang w:val="en-US"/>
-            </w:rPr>
-            <w:t xml:space="preserve">, </w:t>
-          </w:r>
-          <w:r>
-            <w:rPr>
-              <w:rFonts w:eastAsia="Times New Roman"/>
-              <w:i/>
-              <w:iCs/>
-              <w:lang w:val="en-US"/>
-            </w:rPr>
-            <w:t>24</w:t>
-          </w:r>
-          <w:r>
-            <w:rPr>
-              <w:rFonts w:eastAsia="Times New Roman"/>
-              <w:lang w:val="en-US"/>
-            </w:rPr>
-            <w:t>(2–3), 149–156. https://doi.org/10.1016/J.IJDEVNEU.2005.11.010</w:t>
+            <w:t>269</w:t>
+          </w:r>
+          <w:r>
+            <w:rPr>
+              <w:rFonts w:eastAsia="Times New Roman"/>
+              <w:lang w:val="en-US"/>
+            </w:rPr>
+            <w:t>(5226), 973–977. https://doi.org/10.1126/SCIENCE.7638622</w:t>
           </w:r>
         </w:p>
         <w:p>
@@ -7103,30 +7207,111 @@
             <w:autoSpaceDE w:val="0"/>
             <w:autoSpaceDN w:val="0"/>
             <w:ind w:hanging="480"/>
-            <w:divId w:val="1148789510"/>
-            <w:rPr>
-              <w:rFonts w:eastAsia="Times New Roman"/>
+            <w:divId w:val="1779058224"/>
+            <w:rPr>
+              <w:rFonts w:eastAsia="Times New Roman"/>
+              <w:lang w:val="en-US"/>
             </w:rPr>
           </w:pPr>
-          <w:r>
-            <w:rPr>
-              <w:rFonts w:eastAsia="Times New Roman"/>
-            </w:rPr>
-            <w:t xml:space="preserve">Medline. (2020). </w:t>
+          <w:proofErr w:type="spellStart"/>
+          <w:r>
+            <w:rPr>
+              <w:rFonts w:eastAsia="Times New Roman"/>
+              <w:lang w:val="en-US"/>
+            </w:rPr>
+            <w:t>Liskowsky</w:t>
+          </w:r>
+          <w:proofErr w:type="spellEnd"/>
+          <w:r>
+            <w:rPr>
+              <w:rFonts w:eastAsia="Times New Roman"/>
+              <w:lang w:val="en-US"/>
+            </w:rPr>
+            <w:t xml:space="preserve">, W., &amp; </w:t>
+          </w:r>
+          <w:proofErr w:type="spellStart"/>
+          <w:r>
+            <w:rPr>
+              <w:rFonts w:eastAsia="Times New Roman"/>
+              <w:lang w:val="en-US"/>
+            </w:rPr>
+            <w:t>Schliebs</w:t>
+          </w:r>
+          <w:proofErr w:type="spellEnd"/>
+          <w:r>
+            <w:rPr>
+              <w:rFonts w:eastAsia="Times New Roman"/>
+              <w:lang w:val="en-US"/>
+            </w:rPr>
+            <w:t xml:space="preserve">, R. (2006). Muscarinic acetylcholine receptor inhibition in transgenic Alzheimer-like Tg2576 mice by scopolamine </w:t>
+          </w:r>
+          <w:proofErr w:type="spellStart"/>
+          <w:r>
+            <w:rPr>
+              <w:rFonts w:eastAsia="Times New Roman"/>
+              <w:lang w:val="en-US"/>
+            </w:rPr>
+            <w:t>favours</w:t>
+          </w:r>
+          <w:proofErr w:type="spellEnd"/>
+          <w:r>
+            <w:rPr>
+              <w:rFonts w:eastAsia="Times New Roman"/>
+              <w:lang w:val="en-US"/>
+            </w:rPr>
+            <w:t xml:space="preserve"> the amyloidogenic route of processing of amyloid precursor protein. </w:t>
           </w:r>
           <w:r>
             <w:rPr>
               <w:rFonts w:eastAsia="Times New Roman"/>
               <w:i/>
               <w:iCs/>
-            </w:rPr>
-            <w:t>Diabetes: MedlinePlus en español</w:t>
-          </w:r>
-          <w:r>
-            <w:rPr>
-              <w:rFonts w:eastAsia="Times New Roman"/>
-            </w:rPr>
-            <w:t>. https://medlineplus.gov/spanish/diabetes.html</w:t>
+              <w:lang w:val="en-US"/>
+            </w:rPr>
+            <w:t xml:space="preserve">International Journal of Developmental </w:t>
+          </w:r>
+          <w:proofErr w:type="gramStart"/>
+          <w:r>
+            <w:rPr>
+              <w:rFonts w:eastAsia="Times New Roman"/>
+              <w:i/>
+              <w:iCs/>
+              <w:lang w:val="en-US"/>
+            </w:rPr>
+            <w:t>Neuroscience :</w:t>
+          </w:r>
+          <w:proofErr w:type="gramEnd"/>
+          <w:r>
+            <w:rPr>
+              <w:rFonts w:eastAsia="Times New Roman"/>
+              <w:i/>
+              <w:iCs/>
+              <w:lang w:val="en-US"/>
+            </w:rPr>
+            <w:t xml:space="preserve"> The Official Journal of the International Society for Developmental Neuroscience</w:t>
+          </w:r>
+          <w:r>
+            <w:rPr>
+              <w:rFonts w:eastAsia="Times New Roman"/>
+              <w:lang w:val="en-US"/>
+            </w:rPr>
+            <w:t xml:space="preserve">, </w:t>
+          </w:r>
+          <w:r>
+            <w:rPr>
+              <w:rFonts w:eastAsia="Times New Roman"/>
+              <w:i/>
+              <w:iCs/>
+              <w:lang w:val="en-US"/>
+            </w:rPr>
+            <w:t>24</w:t>
+          </w:r>
+          <w:r>
+            <w:rPr>
+              <w:rFonts w:eastAsia="Times New Roman"/>
+              <w:lang w:val="en-US"/>
+            </w:rPr>
+            <w:t>(2–3), 149–156. https://doi.org/10.1016/J.IJDEVNEU.2005.11.010</w:t>
           </w:r>
         </w:p>
         <w:p>
@@ -7134,7 +7319,7 @@
             <w:autoSpaceDE w:val="0"/>
             <w:autoSpaceDN w:val="0"/>
             <w:ind w:hanging="480"/>
-            <w:divId w:val="1409695656"/>
+            <w:divId w:val="1787038044"/>
             <w:rPr>
               <w:rFonts w:eastAsia="Times New Roman"/>
             </w:rPr>
@@ -7143,7 +7328,7 @@
             <w:rPr>
               <w:rFonts w:eastAsia="Times New Roman"/>
             </w:rPr>
-            <w:t xml:space="preserve">Medline. (2024). </w:t>
+            <w:t xml:space="preserve">Medline. (2020). </w:t>
           </w:r>
           <w:r>
             <w:rPr>
@@ -7151,13 +7336,13 @@
               <w:i/>
               <w:iCs/>
             </w:rPr>
-            <w:t>Demencia: MedlinePlus enciclopedia médica</w:t>
-          </w:r>
-          <w:r>
-            <w:rPr>
-              <w:rFonts w:eastAsia="Times New Roman"/>
-            </w:rPr>
-            <w:t>. https://medlineplus.gov/spanish/ency/article/000739.htm</w:t>
+            <w:t>Diabetes: MedlinePlus en español</w:t>
+          </w:r>
+          <w:r>
+            <w:rPr>
+              <w:rFonts w:eastAsia="Times New Roman"/>
+            </w:rPr>
+            <w:t>. https://medlineplus.gov/spanish/diabetes.html</w:t>
           </w:r>
         </w:p>
         <w:p>
@@ -7165,84 +7350,30 @@
             <w:autoSpaceDE w:val="0"/>
             <w:autoSpaceDN w:val="0"/>
             <w:ind w:hanging="480"/>
-            <w:divId w:val="541480971"/>
-            <w:rPr>
-              <w:rFonts w:eastAsia="Times New Roman"/>
-              <w:lang w:val="en-US"/>
+            <w:divId w:val="114258894"/>
+            <w:rPr>
+              <w:rFonts w:eastAsia="Times New Roman"/>
             </w:rPr>
           </w:pPr>
           <w:r>
             <w:rPr>
               <w:rFonts w:eastAsia="Times New Roman"/>
             </w:rPr>
-            <w:t xml:space="preserve">Mohandas, E., </w:t>
-          </w:r>
-          <w:proofErr w:type="spellStart"/>
-          <w:r>
-            <w:rPr>
-              <w:rFonts w:eastAsia="Times New Roman"/>
-            </w:rPr>
-            <w:t>Rajmohan</w:t>
-          </w:r>
-          <w:proofErr w:type="spellEnd"/>
-          <w:r>
-            <w:rPr>
-              <w:rFonts w:eastAsia="Times New Roman"/>
-            </w:rPr>
-            <w:t xml:space="preserve">, V., &amp; </w:t>
-          </w:r>
-          <w:proofErr w:type="spellStart"/>
-          <w:r>
-            <w:rPr>
-              <w:rFonts w:eastAsia="Times New Roman"/>
-            </w:rPr>
-            <w:t>Raghunath</w:t>
-          </w:r>
-          <w:proofErr w:type="spellEnd"/>
-          <w:r>
-            <w:rPr>
-              <w:rFonts w:eastAsia="Times New Roman"/>
-            </w:rPr>
-            <w:t xml:space="preserve">, B. (2009). </w:t>
-          </w:r>
-          <w:r>
-            <w:rPr>
-              <w:rFonts w:eastAsia="Times New Roman"/>
-              <w:lang w:val="en-US"/>
-            </w:rPr>
-            <w:t xml:space="preserve">Neurobiology of Alzheimer’s disease. </w:t>
+            <w:t xml:space="preserve">Medline. (2024). </w:t>
           </w:r>
           <w:r>
             <w:rPr>
               <w:rFonts w:eastAsia="Times New Roman"/>
               <w:i/>
               <w:iCs/>
-              <w:lang w:val="en-US"/>
-            </w:rPr>
-            <w:t>Indian Journal of Psychiatry</w:t>
-          </w:r>
-          <w:r>
-            <w:rPr>
-              <w:rFonts w:eastAsia="Times New Roman"/>
-              <w:lang w:val="en-US"/>
-            </w:rPr>
-            <w:t xml:space="preserve">, </w:t>
-          </w:r>
-          <w:r>
-            <w:rPr>
-              <w:rFonts w:eastAsia="Times New Roman"/>
-              <w:i/>
-              <w:iCs/>
-              <w:lang w:val="en-US"/>
-            </w:rPr>
-            <w:t>51</w:t>
-          </w:r>
-          <w:r>
-            <w:rPr>
-              <w:rFonts w:eastAsia="Times New Roman"/>
-              <w:lang w:val="en-US"/>
-            </w:rPr>
-            <w:t>(1), 55. https://doi.org/10.4103/0019-5545.44908</w:t>
+            </w:rPr>
+            <w:t>Demencia: MedlinePlus enciclopedia médica</w:t>
+          </w:r>
+          <w:r>
+            <w:rPr>
+              <w:rFonts w:eastAsia="Times New Roman"/>
+            </w:rPr>
+            <w:t>. https://medlineplus.gov/spanish/ency/article/000739.htm</w:t>
           </w:r>
         </w:p>
         <w:p>
@@ -7250,30 +7381,85 @@
             <w:autoSpaceDE w:val="0"/>
             <w:autoSpaceDN w:val="0"/>
             <w:ind w:hanging="480"/>
-            <w:divId w:val="1826236856"/>
-            <w:rPr>
-              <w:rFonts w:eastAsia="Times New Roman"/>
+            <w:divId w:val="826551337"/>
+            <w:rPr>
+              <w:rFonts w:eastAsia="Times New Roman"/>
+              <w:lang w:val="en-US"/>
             </w:rPr>
           </w:pPr>
           <w:r>
             <w:rPr>
               <w:rFonts w:eastAsia="Times New Roman"/>
             </w:rPr>
-            <w:t xml:space="preserve">NIDDK. (2023). </w:t>
+            <w:lastRenderedPageBreak/>
+            <w:t xml:space="preserve">Mohandas, E., </w:t>
+          </w:r>
+          <w:proofErr w:type="spellStart"/>
+          <w:r>
+            <w:rPr>
+              <w:rFonts w:eastAsia="Times New Roman"/>
+            </w:rPr>
+            <w:t>Rajmohan</w:t>
+          </w:r>
+          <w:proofErr w:type="spellEnd"/>
+          <w:r>
+            <w:rPr>
+              <w:rFonts w:eastAsia="Times New Roman"/>
+            </w:rPr>
+            <w:t xml:space="preserve">, V., &amp; </w:t>
+          </w:r>
+          <w:proofErr w:type="spellStart"/>
+          <w:r>
+            <w:rPr>
+              <w:rFonts w:eastAsia="Times New Roman"/>
+            </w:rPr>
+            <w:t>Raghunath</w:t>
+          </w:r>
+          <w:proofErr w:type="spellEnd"/>
+          <w:r>
+            <w:rPr>
+              <w:rFonts w:eastAsia="Times New Roman"/>
+            </w:rPr>
+            <w:t xml:space="preserve">, B. (2009). </w:t>
+          </w:r>
+          <w:r>
+            <w:rPr>
+              <w:rFonts w:eastAsia="Times New Roman"/>
+              <w:lang w:val="en-US"/>
+            </w:rPr>
+            <w:t xml:space="preserve">Neurobiology of Alzheimer’s disease. </w:t>
           </w:r>
           <w:r>
             <w:rPr>
               <w:rFonts w:eastAsia="Times New Roman"/>
               <w:i/>
               <w:iCs/>
-            </w:rPr>
-            <w:t>¿Qué es la diabetes? - NIDDK</w:t>
-          </w:r>
-          <w:r>
-            <w:rPr>
-              <w:rFonts w:eastAsia="Times New Roman"/>
-            </w:rPr>
-            <w:t>. https://www.niddk.nih.gov/health-information/informacion-de-la-salud/diabetes/informacion-general/que-es</w:t>
+              <w:lang w:val="en-US"/>
+            </w:rPr>
+            <w:t>Indian Journal of Psychiatry</w:t>
+          </w:r>
+          <w:r>
+            <w:rPr>
+              <w:rFonts w:eastAsia="Times New Roman"/>
+              <w:lang w:val="en-US"/>
+            </w:rPr>
+            <w:t xml:space="preserve">, </w:t>
+          </w:r>
+          <w:r>
+            <w:rPr>
+              <w:rFonts w:eastAsia="Times New Roman"/>
+              <w:i/>
+              <w:iCs/>
+              <w:lang w:val="en-US"/>
+            </w:rPr>
+            <w:t>51</w:t>
+          </w:r>
+          <w:r>
+            <w:rPr>
+              <w:rFonts w:eastAsia="Times New Roman"/>
+              <w:lang w:val="en-US"/>
+            </w:rPr>
+            <w:t>(1), 55. https://doi.org/10.4103/0019-5545.44908</w:t>
           </w:r>
         </w:p>
         <w:p>
@@ -7281,7 +7467,7 @@
             <w:autoSpaceDE w:val="0"/>
             <w:autoSpaceDN w:val="0"/>
             <w:ind w:hanging="480"/>
-            <w:divId w:val="2069449646"/>
+            <w:divId w:val="484904005"/>
             <w:rPr>
               <w:rFonts w:eastAsia="Times New Roman"/>
             </w:rPr>
@@ -7290,8 +7476,7 @@
             <w:rPr>
               <w:rFonts w:eastAsia="Times New Roman"/>
             </w:rPr>
-            <w:lastRenderedPageBreak/>
-            <w:t xml:space="preserve">OPS. (2023a). </w:t>
+            <w:t xml:space="preserve">NIDDK. (2023). </w:t>
           </w:r>
           <w:r>
             <w:rPr>
@@ -7299,13 +7484,13 @@
               <w:i/>
               <w:iCs/>
             </w:rPr>
-            <w:t>Demencia - OPS/OMS | Organización Panamericana de la Salud</w:t>
-          </w:r>
-          <w:r>
-            <w:rPr>
-              <w:rFonts w:eastAsia="Times New Roman"/>
-            </w:rPr>
-            <w:t>. https://www.paho.org/es/temas/demencia</w:t>
+            <w:t>¿Qué es la diabetes? - NIDDK</w:t>
+          </w:r>
+          <w:r>
+            <w:rPr>
+              <w:rFonts w:eastAsia="Times New Roman"/>
+            </w:rPr>
+            <w:t>. https://www.niddk.nih.gov/health-information/informacion-de-la-salud/diabetes/informacion-general/que-es</w:t>
           </w:r>
         </w:p>
         <w:p>
@@ -7313,7 +7498,7 @@
             <w:autoSpaceDE w:val="0"/>
             <w:autoSpaceDN w:val="0"/>
             <w:ind w:hanging="480"/>
-            <w:divId w:val="1272861297"/>
+            <w:divId w:val="391659726"/>
             <w:rPr>
               <w:rFonts w:eastAsia="Times New Roman"/>
             </w:rPr>
@@ -7322,7 +7507,7 @@
             <w:rPr>
               <w:rFonts w:eastAsia="Times New Roman"/>
             </w:rPr>
-            <w:t xml:space="preserve">OPS. (2023b). </w:t>
+            <w:t xml:space="preserve">OPS. (2023a). </w:t>
           </w:r>
           <w:r>
             <w:rPr>
@@ -7330,13 +7515,13 @@
               <w:i/>
               <w:iCs/>
             </w:rPr>
-            <w:t>Diabetes - OPS/OMS | Organización Panamericana de la Salud</w:t>
-          </w:r>
-          <w:r>
-            <w:rPr>
-              <w:rFonts w:eastAsia="Times New Roman"/>
-            </w:rPr>
-            <w:t>. https://www.paho.org/es/temas/diabetes</w:t>
+            <w:t>Demencia - OPS/OMS | Organización Panamericana de la Salud</w:t>
+          </w:r>
+          <w:r>
+            <w:rPr>
+              <w:rFonts w:eastAsia="Times New Roman"/>
+            </w:rPr>
+            <w:t>. https://www.paho.org/es/temas/demencia</w:t>
           </w:r>
         </w:p>
         <w:p>
@@ -7344,84 +7529,30 @@
             <w:autoSpaceDE w:val="0"/>
             <w:autoSpaceDN w:val="0"/>
             <w:ind w:hanging="480"/>
-            <w:divId w:val="168523430"/>
-            <w:rPr>
-              <w:rFonts w:eastAsia="Times New Roman"/>
-              <w:lang w:val="en-US"/>
+            <w:divId w:val="2029721466"/>
+            <w:rPr>
+              <w:rFonts w:eastAsia="Times New Roman"/>
             </w:rPr>
           </w:pPr>
           <w:r>
             <w:rPr>
               <w:rFonts w:eastAsia="Times New Roman"/>
             </w:rPr>
-            <w:t xml:space="preserve">Pena, F., </w:t>
-          </w:r>
-          <w:proofErr w:type="spellStart"/>
-          <w:r>
-            <w:rPr>
-              <w:rFonts w:eastAsia="Times New Roman"/>
-            </w:rPr>
-            <w:t>Gutierrez</w:t>
-          </w:r>
-          <w:proofErr w:type="spellEnd"/>
-          <w:r>
-            <w:rPr>
-              <w:rFonts w:eastAsia="Times New Roman"/>
-            </w:rPr>
-            <w:t>-Lerma, A., Quiroz-</w:t>
-          </w:r>
-          <w:proofErr w:type="spellStart"/>
-          <w:r>
-            <w:rPr>
-              <w:rFonts w:eastAsia="Times New Roman"/>
-            </w:rPr>
-            <w:t>Baez</w:t>
-          </w:r>
-          <w:proofErr w:type="spellEnd"/>
-          <w:r>
-            <w:rPr>
-              <w:rFonts w:eastAsia="Times New Roman"/>
-            </w:rPr>
-            <w:t xml:space="preserve">, R., &amp; Arias, C. (2006). </w:t>
-          </w:r>
-          <w:r>
-            <w:rPr>
-              <w:rFonts w:eastAsia="Times New Roman"/>
-              <w:lang w:val="en-US"/>
-            </w:rPr>
-            <w:t xml:space="preserve">The role of beta-amyloid protein in synaptic function: implications for Alzheimer’s disease therapy. </w:t>
+            <w:t xml:space="preserve">OPS. (2023b). </w:t>
           </w:r>
           <w:r>
             <w:rPr>
               <w:rFonts w:eastAsia="Times New Roman"/>
               <w:i/>
               <w:iCs/>
-              <w:lang w:val="en-US"/>
-            </w:rPr>
-            <w:t>Current Neuropharmacology</w:t>
-          </w:r>
-          <w:r>
-            <w:rPr>
-              <w:rFonts w:eastAsia="Times New Roman"/>
-              <w:lang w:val="en-US"/>
-            </w:rPr>
-            <w:t xml:space="preserve">, </w:t>
-          </w:r>
-          <w:r>
-            <w:rPr>
-              <w:rFonts w:eastAsia="Times New Roman"/>
-              <w:i/>
-              <w:iCs/>
-              <w:lang w:val="en-US"/>
-            </w:rPr>
-            <w:t>4</w:t>
-          </w:r>
-          <w:r>
-            <w:rPr>
-              <w:rFonts w:eastAsia="Times New Roman"/>
-              <w:lang w:val="en-US"/>
-            </w:rPr>
-            <w:t>(2), 149–163. https://doi.org/10.2174/157015906776359531</w:t>
+            </w:rPr>
+            <w:t>Diabetes - OPS/OMS | Organización Panamericana de la Salud</w:t>
+          </w:r>
+          <w:r>
+            <w:rPr>
+              <w:rFonts w:eastAsia="Times New Roman"/>
+            </w:rPr>
+            <w:t>. https://www.paho.org/es/temas/diabetes</w:t>
           </w:r>
         </w:p>
         <w:p>
@@ -7429,128 +7560,84 @@
             <w:autoSpaceDE w:val="0"/>
             <w:autoSpaceDN w:val="0"/>
             <w:ind w:hanging="480"/>
-            <w:divId w:val="1587304552"/>
-            <w:rPr>
-              <w:rFonts w:eastAsia="Times New Roman"/>
+            <w:divId w:val="1137065834"/>
+            <w:rPr>
+              <w:rFonts w:eastAsia="Times New Roman"/>
+              <w:lang w:val="en-US"/>
             </w:rPr>
           </w:pPr>
+          <w:r>
+            <w:rPr>
+              <w:rFonts w:eastAsia="Times New Roman"/>
+            </w:rPr>
+            <w:t xml:space="preserve">Pena, F., </w:t>
+          </w:r>
           <w:proofErr w:type="spellStart"/>
           <w:r>
             <w:rPr>
               <w:rFonts w:eastAsia="Times New Roman"/>
-              <w:lang w:val="en-US"/>
-            </w:rPr>
-            <w:t>Rogaev</w:t>
+            </w:rPr>
+            <w:t>Gutierrez</w:t>
           </w:r>
           <w:proofErr w:type="spellEnd"/>
           <w:r>
             <w:rPr>
               <w:rFonts w:eastAsia="Times New Roman"/>
-              <w:lang w:val="en-US"/>
-            </w:rPr>
-            <w:t xml:space="preserve">, E. I., Sherrington, R., </w:t>
+            </w:rPr>
+            <w:t>-Lerma, A., Quiroz-</w:t>
           </w:r>
           <w:proofErr w:type="spellStart"/>
           <w:r>
             <w:rPr>
               <w:rFonts w:eastAsia="Times New Roman"/>
-              <w:lang w:val="en-US"/>
-            </w:rPr>
-            <w:t>Rogaeva</w:t>
+            </w:rPr>
+            <w:t>Baez</w:t>
           </w:r>
           <w:proofErr w:type="spellEnd"/>
           <w:r>
             <w:rPr>
               <w:rFonts w:eastAsia="Times New Roman"/>
-              <w:lang w:val="en-US"/>
-            </w:rPr>
-            <w:t xml:space="preserve">, E. A., Levesque, G., Ikeda, M., Liang, Y., Chi, H., Lin, C., Holman, K., Tsuda, T., Mar, L., Sorbi, S., </w:t>
-          </w:r>
-          <w:proofErr w:type="spellStart"/>
-          <w:r>
-            <w:rPr>
-              <w:rFonts w:eastAsia="Times New Roman"/>
-              <w:lang w:val="en-US"/>
-            </w:rPr>
-            <w:t>Nacmias</w:t>
-          </w:r>
-          <w:proofErr w:type="spellEnd"/>
-          <w:r>
-            <w:rPr>
-              <w:rFonts w:eastAsia="Times New Roman"/>
-              <w:lang w:val="en-US"/>
-            </w:rPr>
-            <w:t xml:space="preserve">, B., Piacentini, S., </w:t>
-          </w:r>
-          <w:proofErr w:type="spellStart"/>
-          <w:r>
-            <w:rPr>
-              <w:rFonts w:eastAsia="Times New Roman"/>
-              <w:lang w:val="en-US"/>
-            </w:rPr>
-            <w:t>Amaducci</w:t>
-          </w:r>
-          <w:proofErr w:type="spellEnd"/>
-          <w:r>
-            <w:rPr>
-              <w:rFonts w:eastAsia="Times New Roman"/>
-              <w:lang w:val="en-US"/>
-            </w:rPr>
-            <w:t xml:space="preserve">, L., Chumakov, I., Cohen, D., </w:t>
-          </w:r>
-          <w:proofErr w:type="spellStart"/>
-          <w:r>
-            <w:rPr>
-              <w:rFonts w:eastAsia="Times New Roman"/>
-              <w:lang w:val="en-US"/>
-            </w:rPr>
-            <w:t>Lannfelt</w:t>
-          </w:r>
-          <w:proofErr w:type="spellEnd"/>
-          <w:r>
-            <w:rPr>
-              <w:rFonts w:eastAsia="Times New Roman"/>
-              <w:lang w:val="en-US"/>
-            </w:rPr>
-            <w:t xml:space="preserve">, L., Fraser, P. E., … George-Hyslop, P. H. S. (1995). Familial Alzheimer’s disease in kindreds with missense mutations in a gene on chromosome 1 related to the Alzheimer’s disease type 3 gene. </w:t>
-          </w:r>
-          <w:proofErr w:type="spellStart"/>
+            </w:rPr>
+            <w:t xml:space="preserve">, R., &amp; Arias, C. (2006). </w:t>
+          </w:r>
+          <w:r>
+            <w:rPr>
+              <w:rFonts w:eastAsia="Times New Roman"/>
+              <w:lang w:val="en-US"/>
+            </w:rPr>
+            <w:t xml:space="preserve">The role of beta-amyloid protein in synaptic function: implications for Alzheimer’s disease therapy. </w:t>
+          </w:r>
           <w:r>
             <w:rPr>
               <w:rFonts w:eastAsia="Times New Roman"/>
               <w:i/>
               <w:iCs/>
-            </w:rPr>
-            <w:t>Nature</w:t>
-          </w:r>
-          <w:proofErr w:type="spellEnd"/>
+              <w:lang w:val="en-US"/>
+            </w:rPr>
+            <w:t>Current Neuropharmacology</w:t>
+          </w:r>
+          <w:r>
+            <w:rPr>
+              <w:rFonts w:eastAsia="Times New Roman"/>
+              <w:lang w:val="en-US"/>
+            </w:rPr>
+            <w:t xml:space="preserve">, </w:t>
+          </w:r>
           <w:r>
             <w:rPr>
               <w:rFonts w:eastAsia="Times New Roman"/>
               <w:i/>
               <w:iCs/>
-            </w:rPr>
-            <w:t xml:space="preserve"> 1995 376:6543</w:t>
-          </w:r>
-          <w:r>
-            <w:rPr>
-              <w:rFonts w:eastAsia="Times New Roman"/>
-            </w:rPr>
-            <w:t xml:space="preserve">, </w:t>
-          </w:r>
-          <w:r>
-            <w:rPr>
-              <w:rFonts w:eastAsia="Times New Roman"/>
-              <w:i/>
-              <w:iCs/>
-            </w:rPr>
-            <w:t>376</w:t>
-          </w:r>
-          <w:r>
-            <w:rPr>
-              <w:rFonts w:eastAsia="Times New Roman"/>
-            </w:rPr>
-            <w:t>(6543), 775–778. https://doi.org/10.1038/376775a0</w:t>
+              <w:lang w:val="en-US"/>
+            </w:rPr>
+            <w:t>4</w:t>
+          </w:r>
+          <w:r>
+            <w:rPr>
+              <w:rFonts w:eastAsia="Times New Roman"/>
+              <w:lang w:val="en-US"/>
+            </w:rPr>
+            <w:t>(2), 149–163. https://doi.org/10.2174/157015906776359531</w:t>
           </w:r>
         </w:p>
         <w:p>
@@ -7558,56 +7645,128 @@
             <w:autoSpaceDE w:val="0"/>
             <w:autoSpaceDN w:val="0"/>
             <w:ind w:hanging="480"/>
-            <w:divId w:val="182794142"/>
-            <w:rPr>
-              <w:rFonts w:eastAsia="Times New Roman"/>
-              <w:lang w:val="en-US"/>
+            <w:divId w:val="1943610113"/>
+            <w:rPr>
+              <w:rFonts w:eastAsia="Times New Roman"/>
             </w:rPr>
           </w:pPr>
-          <w:r>
-            <w:rPr>
-              <w:rFonts w:eastAsia="Times New Roman"/>
-            </w:rPr>
-            <w:t xml:space="preserve">Sanabria-Castro, A., Alvarado-Echeverría, I., &amp; Monge-Bonilla, C. (2017). </w:t>
-          </w:r>
-          <w:r>
-            <w:rPr>
-              <w:rFonts w:eastAsia="Times New Roman"/>
-              <w:lang w:val="en-US"/>
-            </w:rPr>
-            <w:t xml:space="preserve">Molecular Pathogenesis of Alzheimer’s Disease: An Update. </w:t>
-          </w:r>
+          <w:proofErr w:type="spellStart"/>
+          <w:r>
+            <w:rPr>
+              <w:rFonts w:eastAsia="Times New Roman"/>
+              <w:lang w:val="en-US"/>
+            </w:rPr>
+            <w:t>Rogaev</w:t>
+          </w:r>
+          <w:proofErr w:type="spellEnd"/>
+          <w:r>
+            <w:rPr>
+              <w:rFonts w:eastAsia="Times New Roman"/>
+              <w:lang w:val="en-US"/>
+            </w:rPr>
+            <w:t xml:space="preserve">, E. I., Sherrington, R., </w:t>
+          </w:r>
+          <w:proofErr w:type="spellStart"/>
+          <w:r>
+            <w:rPr>
+              <w:rFonts w:eastAsia="Times New Roman"/>
+              <w:lang w:val="en-US"/>
+            </w:rPr>
+            <w:t>Rogaeva</w:t>
+          </w:r>
+          <w:proofErr w:type="spellEnd"/>
+          <w:r>
+            <w:rPr>
+              <w:rFonts w:eastAsia="Times New Roman"/>
+              <w:lang w:val="en-US"/>
+            </w:rPr>
+            <w:t xml:space="preserve">, E. A., Levesque, G., Ikeda, M., Liang, Y., Chi, H., Lin, C., Holman, K., Tsuda, T., Mar, L., Sorbi, S., </w:t>
+          </w:r>
+          <w:proofErr w:type="spellStart"/>
+          <w:r>
+            <w:rPr>
+              <w:rFonts w:eastAsia="Times New Roman"/>
+              <w:lang w:val="en-US"/>
+            </w:rPr>
+            <w:t>Nacmias</w:t>
+          </w:r>
+          <w:proofErr w:type="spellEnd"/>
+          <w:r>
+            <w:rPr>
+              <w:rFonts w:eastAsia="Times New Roman"/>
+              <w:lang w:val="en-US"/>
+            </w:rPr>
+            <w:t xml:space="preserve">, B., Piacentini, S., </w:t>
+          </w:r>
+          <w:proofErr w:type="spellStart"/>
+          <w:r>
+            <w:rPr>
+              <w:rFonts w:eastAsia="Times New Roman"/>
+              <w:lang w:val="en-US"/>
+            </w:rPr>
+            <w:t>Amaducci</w:t>
+          </w:r>
+          <w:proofErr w:type="spellEnd"/>
+          <w:r>
+            <w:rPr>
+              <w:rFonts w:eastAsia="Times New Roman"/>
+              <w:lang w:val="en-US"/>
+            </w:rPr>
+            <w:t xml:space="preserve">, L., Chumakov, I., Cohen, D., </w:t>
+          </w:r>
+          <w:proofErr w:type="spellStart"/>
+          <w:r>
+            <w:rPr>
+              <w:rFonts w:eastAsia="Times New Roman"/>
+              <w:lang w:val="en-US"/>
+            </w:rPr>
+            <w:t>Lannfelt</w:t>
+          </w:r>
+          <w:proofErr w:type="spellEnd"/>
+          <w:r>
+            <w:rPr>
+              <w:rFonts w:eastAsia="Times New Roman"/>
+              <w:lang w:val="en-US"/>
+            </w:rPr>
+            <w:t xml:space="preserve">, L., Fraser, P. E., … George-Hyslop, P. H. S. (1995). Familial Alzheimer’s disease in kindreds with missense mutations in a gene on chromosome 1 related to the Alzheimer’s disease type 3 gene. </w:t>
+          </w:r>
+          <w:proofErr w:type="spellStart"/>
           <w:r>
             <w:rPr>
               <w:rFonts w:eastAsia="Times New Roman"/>
               <w:i/>
               <w:iCs/>
-              <w:lang w:val="en-US"/>
-            </w:rPr>
-            <w:t>Annals of Neurosciences</w:t>
-          </w:r>
-          <w:r>
-            <w:rPr>
-              <w:rFonts w:eastAsia="Times New Roman"/>
-              <w:lang w:val="en-US"/>
-            </w:rPr>
-            <w:t xml:space="preserve">, </w:t>
-          </w:r>
+            </w:rPr>
+            <w:t>Nature</w:t>
+          </w:r>
+          <w:proofErr w:type="spellEnd"/>
           <w:r>
             <w:rPr>
               <w:rFonts w:eastAsia="Times New Roman"/>
               <w:i/>
               <w:iCs/>
-              <w:lang w:val="en-US"/>
-            </w:rPr>
-            <w:t>24</w:t>
-          </w:r>
-          <w:r>
-            <w:rPr>
-              <w:rFonts w:eastAsia="Times New Roman"/>
-              <w:lang w:val="en-US"/>
-            </w:rPr>
-            <w:t>(1), 46–54. https://doi.org/10.1159/000464422</w:t>
+            </w:rPr>
+            <w:t xml:space="preserve"> 1995 376:6543</w:t>
+          </w:r>
+          <w:r>
+            <w:rPr>
+              <w:rFonts w:eastAsia="Times New Roman"/>
+            </w:rPr>
+            <w:t xml:space="preserve">, </w:t>
+          </w:r>
+          <w:r>
+            <w:rPr>
+              <w:rFonts w:eastAsia="Times New Roman"/>
+              <w:i/>
+              <w:iCs/>
+            </w:rPr>
+            <w:t>376</w:t>
+          </w:r>
+          <w:r>
+            <w:rPr>
+              <w:rFonts w:eastAsia="Times New Roman"/>
+            </w:rPr>
+            <w:t>(6543), 775–778. https://doi.org/10.1038/376775a0</w:t>
           </w:r>
         </w:p>
         <w:p>
@@ -7615,7 +7774,7 @@
             <w:autoSpaceDE w:val="0"/>
             <w:autoSpaceDN w:val="0"/>
             <w:ind w:hanging="480"/>
-            <w:divId w:val="1937397450"/>
+            <w:divId w:val="919564686"/>
             <w:rPr>
               <w:rFonts w:eastAsia="Times New Roman"/>
               <w:lang w:val="en-US"/>
@@ -7624,25 +7783,15 @@
           <w:r>
             <w:rPr>
               <w:rFonts w:eastAsia="Times New Roman"/>
-              <w:lang w:val="en-US"/>
-            </w:rPr>
-            <w:t xml:space="preserve">Speight, J., &amp; </w:t>
-          </w:r>
-          <w:proofErr w:type="spellStart"/>
-          <w:r>
-            <w:rPr>
-              <w:rFonts w:eastAsia="Times New Roman"/>
-              <w:lang w:val="en-US"/>
-            </w:rPr>
-            <w:t>Pouwer</w:t>
-          </w:r>
-          <w:proofErr w:type="spellEnd"/>
-          <w:r>
-            <w:rPr>
-              <w:rFonts w:eastAsia="Times New Roman"/>
-              <w:lang w:val="en-US"/>
-            </w:rPr>
-            <w:t xml:space="preserve">, F. (2023). Type 1 Diabetes. </w:t>
+            </w:rPr>
+            <w:t xml:space="preserve">Sanabria-Castro, A., Alvarado-Echeverría, I., &amp; Monge-Bonilla, C. (2017). </w:t>
+          </w:r>
+          <w:r>
+            <w:rPr>
+              <w:rFonts w:eastAsia="Times New Roman"/>
+              <w:lang w:val="en-US"/>
+            </w:rPr>
+            <w:t xml:space="preserve">Molecular Pathogenesis of Alzheimer’s Disease: An Update. </w:t>
           </w:r>
           <w:r>
             <w:rPr>
@@ -7651,9 +7800,15 @@
               <w:iCs/>
               <w:lang w:val="en-US"/>
             </w:rPr>
-            <w:t xml:space="preserve">Cambridge Handbook of Psychology, </w:t>
-          </w:r>
-          <w:proofErr w:type="gramStart"/>
+            <w:t>Annals of Neurosciences</w:t>
+          </w:r>
+          <w:r>
+            <w:rPr>
+              <w:rFonts w:eastAsia="Times New Roman"/>
+              <w:lang w:val="en-US"/>
+            </w:rPr>
+            <w:t xml:space="preserve">, </w:t>
+          </w:r>
           <w:r>
             <w:rPr>
               <w:rFonts w:eastAsia="Times New Roman"/>
@@ -7661,24 +7816,14 @@
               <w:iCs/>
               <w:lang w:val="en-US"/>
             </w:rPr>
-            <w:t>Health</w:t>
-          </w:r>
-          <w:proofErr w:type="gramEnd"/>
-          <w:r>
-            <w:rPr>
-              <w:rFonts w:eastAsia="Times New Roman"/>
-              <w:i/>
-              <w:iCs/>
-              <w:lang w:val="en-US"/>
-            </w:rPr>
-            <w:t xml:space="preserve"> and Medicine: Third Edition</w:t>
-          </w:r>
-          <w:r>
-            <w:rPr>
-              <w:rFonts w:eastAsia="Times New Roman"/>
-              <w:lang w:val="en-US"/>
-            </w:rPr>
-            <w:t>, 477–480. https://doi.org/10.29309/tpmj/2017.24.12.614</w:t>
+            <w:t>24</w:t>
+          </w:r>
+          <w:r>
+            <w:rPr>
+              <w:rFonts w:eastAsia="Times New Roman"/>
+              <w:lang w:val="en-US"/>
+            </w:rPr>
+            <w:t>(1), 46–54. https://doi.org/10.1159/000464422</w:t>
           </w:r>
         </w:p>
         <w:p>
@@ -7686,30 +7831,70 @@
             <w:autoSpaceDE w:val="0"/>
             <w:autoSpaceDN w:val="0"/>
             <w:ind w:hanging="480"/>
-            <w:divId w:val="720904845"/>
-            <w:rPr>
-              <w:rFonts w:eastAsia="Times New Roman"/>
+            <w:divId w:val="1783568769"/>
+            <w:rPr>
+              <w:rFonts w:eastAsia="Times New Roman"/>
+              <w:lang w:val="en-US"/>
             </w:rPr>
           </w:pPr>
           <w:r>
             <w:rPr>
               <w:rFonts w:eastAsia="Times New Roman"/>
-            </w:rPr>
-            <w:t xml:space="preserve">SSA México. (2021). </w:t>
+              <w:lang w:val="en-US"/>
+            </w:rPr>
+            <w:t xml:space="preserve">Speight, J., &amp; </w:t>
+          </w:r>
+          <w:proofErr w:type="spellStart"/>
+          <w:r>
+            <w:rPr>
+              <w:rFonts w:eastAsia="Times New Roman"/>
+              <w:lang w:val="en-US"/>
+            </w:rPr>
+            <w:t>Pouwer</w:t>
+          </w:r>
+          <w:proofErr w:type="spellEnd"/>
+          <w:r>
+            <w:rPr>
+              <w:rFonts w:eastAsia="Times New Roman"/>
+              <w:lang w:val="en-US"/>
+            </w:rPr>
+            <w:t xml:space="preserve">, F. (2023). Type 1 Diabetes. </w:t>
           </w:r>
           <w:r>
             <w:rPr>
               <w:rFonts w:eastAsia="Times New Roman"/>
               <w:i/>
               <w:iCs/>
-            </w:rPr>
-            <w:t>Enfermedad de Alzheimer, demencia más común que afecta a personas adultas mayores | Secretaría de Salud | Gobierno | gob.mx</w:t>
-          </w:r>
-          <w:r>
-            <w:rPr>
-              <w:rFonts w:eastAsia="Times New Roman"/>
-            </w:rPr>
-            <w:t>. https://www.gob.mx/salud/es/articulos/enfermedad-de-alzheimer-demencia-mas-comun-que-afecta-a-personas-adultas-mayores?idiom=es</w:t>
+              <w:lang w:val="en-US"/>
+            </w:rPr>
+            <w:t xml:space="preserve">Cambridge Handbook of Psychology, </w:t>
+          </w:r>
+          <w:proofErr w:type="gramStart"/>
+          <w:r>
+            <w:rPr>
+              <w:rFonts w:eastAsia="Times New Roman"/>
+              <w:i/>
+              <w:iCs/>
+              <w:lang w:val="en-US"/>
+            </w:rPr>
+            <w:t>Health</w:t>
+          </w:r>
+          <w:proofErr w:type="gramEnd"/>
+          <w:r>
+            <w:rPr>
+              <w:rFonts w:eastAsia="Times New Roman"/>
+              <w:i/>
+              <w:iCs/>
+              <w:lang w:val="en-US"/>
+            </w:rPr>
+            <w:t xml:space="preserve"> and Medicine: Third Edition</w:t>
+          </w:r>
+          <w:r>
+            <w:rPr>
+              <w:rFonts w:eastAsia="Times New Roman"/>
+              <w:lang w:val="en-US"/>
+            </w:rPr>
+            <w:t>, 477–480. https://doi.org/10.29309/tpmj/2017.24.12.614</w:t>
           </w:r>
         </w:p>
         <w:p>
@@ -7717,139 +7902,30 @@
             <w:autoSpaceDE w:val="0"/>
             <w:autoSpaceDN w:val="0"/>
             <w:ind w:hanging="480"/>
-            <w:divId w:val="1010644406"/>
-            <w:rPr>
-              <w:rFonts w:eastAsia="Times New Roman"/>
-              <w:lang w:val="en-US"/>
+            <w:divId w:val="284194489"/>
+            <w:rPr>
+              <w:rFonts w:eastAsia="Times New Roman"/>
             </w:rPr>
           </w:pPr>
-          <w:proofErr w:type="spellStart"/>
-          <w:r>
-            <w:rPr>
-              <w:rFonts w:eastAsia="Times New Roman"/>
-              <w:lang w:val="en-US"/>
-            </w:rPr>
-            <w:t>Stelzmann</w:t>
-          </w:r>
-          <w:proofErr w:type="spellEnd"/>
-          <w:r>
-            <w:rPr>
-              <w:rFonts w:eastAsia="Times New Roman"/>
-              <w:lang w:val="en-US"/>
-            </w:rPr>
-            <w:t xml:space="preserve">, R. A., Norman </w:t>
-          </w:r>
-          <w:proofErr w:type="spellStart"/>
-          <w:r>
-            <w:rPr>
-              <w:rFonts w:eastAsia="Times New Roman"/>
-              <w:lang w:val="en-US"/>
-            </w:rPr>
-            <w:t>Schnitzlein</w:t>
-          </w:r>
-          <w:proofErr w:type="spellEnd"/>
-          <w:r>
-            <w:rPr>
-              <w:rFonts w:eastAsia="Times New Roman"/>
-              <w:lang w:val="en-US"/>
-            </w:rPr>
-            <w:t xml:space="preserve">, H., &amp; Reed Murtagh, F. (1995). An English translation of Alzheimer’s 1907 paper, “Uber </w:t>
-          </w:r>
-          <w:proofErr w:type="spellStart"/>
-          <w:r>
-            <w:rPr>
-              <w:rFonts w:eastAsia="Times New Roman"/>
-              <w:lang w:val="en-US"/>
-            </w:rPr>
-            <w:t>eine</w:t>
-          </w:r>
-          <w:proofErr w:type="spellEnd"/>
-          <w:r>
-            <w:rPr>
-              <w:rFonts w:eastAsia="Times New Roman"/>
-              <w:lang w:val="en-US"/>
-            </w:rPr>
-            <w:t xml:space="preserve"> </w:t>
-          </w:r>
-          <w:proofErr w:type="spellStart"/>
-          <w:r>
-            <w:rPr>
-              <w:rFonts w:eastAsia="Times New Roman"/>
-              <w:lang w:val="en-US"/>
-            </w:rPr>
-            <w:t>eigenartige</w:t>
-          </w:r>
-          <w:proofErr w:type="spellEnd"/>
-          <w:r>
-            <w:rPr>
-              <w:rFonts w:eastAsia="Times New Roman"/>
-              <w:lang w:val="en-US"/>
-            </w:rPr>
-            <w:t xml:space="preserve"> </w:t>
-          </w:r>
-          <w:proofErr w:type="spellStart"/>
-          <w:r>
-            <w:rPr>
-              <w:rFonts w:eastAsia="Times New Roman"/>
-              <w:lang w:val="en-US"/>
-            </w:rPr>
-            <w:t>Erkankung</w:t>
-          </w:r>
-          <w:proofErr w:type="spellEnd"/>
-          <w:r>
-            <w:rPr>
-              <w:rFonts w:eastAsia="Times New Roman"/>
-              <w:lang w:val="en-US"/>
-            </w:rPr>
-            <w:t xml:space="preserve"> der </w:t>
-          </w:r>
-          <w:proofErr w:type="spellStart"/>
-          <w:r>
-            <w:rPr>
-              <w:rFonts w:eastAsia="Times New Roman"/>
-              <w:lang w:val="en-US"/>
-            </w:rPr>
-            <w:t>Hirnrinde</w:t>
-          </w:r>
-          <w:proofErr w:type="spellEnd"/>
-          <w:r>
-            <w:rPr>
-              <w:rFonts w:eastAsia="Times New Roman"/>
-              <w:lang w:val="en-US"/>
-            </w:rPr>
-            <w:t xml:space="preserve">.” </w:t>
+          <w:r>
+            <w:rPr>
+              <w:rFonts w:eastAsia="Times New Roman"/>
+            </w:rPr>
+            <w:t xml:space="preserve">SSA México. (2021). </w:t>
           </w:r>
           <w:r>
             <w:rPr>
               <w:rFonts w:eastAsia="Times New Roman"/>
               <w:i/>
               <w:iCs/>
-              <w:lang w:val="en-US"/>
-            </w:rPr>
-            <w:t>Clinical Anatomy (New York, N.Y.)</w:t>
-          </w:r>
-          <w:r>
-            <w:rPr>
-              <w:rFonts w:eastAsia="Times New Roman"/>
-              <w:lang w:val="en-US"/>
-            </w:rPr>
-            <w:t xml:space="preserve">, </w:t>
-          </w:r>
-          <w:r>
-            <w:rPr>
-              <w:rFonts w:eastAsia="Times New Roman"/>
-              <w:i/>
-              <w:iCs/>
-              <w:lang w:val="en-US"/>
-            </w:rPr>
-            <w:t>8</w:t>
-          </w:r>
-          <w:r>
-            <w:rPr>
-              <w:rFonts w:eastAsia="Times New Roman"/>
-              <w:lang w:val="en-US"/>
-            </w:rPr>
-            <w:t>(6), 429–431. https://doi.org/10.1002/CA.980080612</w:t>
+            </w:rPr>
+            <w:t>Enfermedad de Alzheimer, demencia más común que afecta a personas adultas mayores | Secretaría de Salud | Gobierno | gob.mx</w:t>
+          </w:r>
+          <w:r>
+            <w:rPr>
+              <w:rFonts w:eastAsia="Times New Roman"/>
+            </w:rPr>
+            <w:t>. https://www.gob.mx/salud/es/articulos/enfermedad-de-alzheimer-demencia-mas-comun-que-afecta-a-personas-adultas-mayores?idiom=es</w:t>
           </w:r>
         </w:p>
         <w:p>
@@ -7857,31 +7933,107 @@
             <w:autoSpaceDE w:val="0"/>
             <w:autoSpaceDN w:val="0"/>
             <w:ind w:hanging="480"/>
-            <w:divId w:val="43873311"/>
+            <w:divId w:val="753430006"/>
             <w:rPr>
               <w:rFonts w:eastAsia="Times New Roman"/>
               <w:lang w:val="en-US"/>
             </w:rPr>
           </w:pPr>
-          <w:r>
-            <w:rPr>
-              <w:rFonts w:eastAsia="Times New Roman"/>
-              <w:lang w:val="en-US"/>
-            </w:rPr>
-            <w:t xml:space="preserve">Sun, X., Bromley-Brits, K., &amp; Song, W. (2012). Regulation of </w:t>
-          </w:r>
-          <w:r>
-            <w:rPr>
-              <w:rFonts w:eastAsia="Times New Roman"/>
-            </w:rPr>
-            <w:t>β</w:t>
-          </w:r>
-          <w:r>
-            <w:rPr>
-              <w:rFonts w:eastAsia="Times New Roman"/>
-              <w:lang w:val="en-US"/>
-            </w:rPr>
-            <w:t xml:space="preserve">-site APP-cleaving enzyme 1 gene expression and its role in Alzheimer’s Disease. </w:t>
+          <w:proofErr w:type="spellStart"/>
+          <w:r>
+            <w:rPr>
+              <w:rFonts w:eastAsia="Times New Roman"/>
+              <w:lang w:val="en-US"/>
+            </w:rPr>
+            <w:t>Stelzmann</w:t>
+          </w:r>
+          <w:proofErr w:type="spellEnd"/>
+          <w:r>
+            <w:rPr>
+              <w:rFonts w:eastAsia="Times New Roman"/>
+              <w:lang w:val="en-US"/>
+            </w:rPr>
+            <w:t xml:space="preserve">, R. A., Norman </w:t>
+          </w:r>
+          <w:proofErr w:type="spellStart"/>
+          <w:r>
+            <w:rPr>
+              <w:rFonts w:eastAsia="Times New Roman"/>
+              <w:lang w:val="en-US"/>
+            </w:rPr>
+            <w:t>Schnitzlein</w:t>
+          </w:r>
+          <w:proofErr w:type="spellEnd"/>
+          <w:r>
+            <w:rPr>
+              <w:rFonts w:eastAsia="Times New Roman"/>
+              <w:lang w:val="en-US"/>
+            </w:rPr>
+            <w:t xml:space="preserve">, H., &amp; Reed Murtagh, F. (1995). An English translation of Alzheimer’s 1907 paper, “Uber </w:t>
+          </w:r>
+          <w:proofErr w:type="spellStart"/>
+          <w:r>
+            <w:rPr>
+              <w:rFonts w:eastAsia="Times New Roman"/>
+              <w:lang w:val="en-US"/>
+            </w:rPr>
+            <w:t>eine</w:t>
+          </w:r>
+          <w:proofErr w:type="spellEnd"/>
+          <w:r>
+            <w:rPr>
+              <w:rFonts w:eastAsia="Times New Roman"/>
+              <w:lang w:val="en-US"/>
+            </w:rPr>
+            <w:t xml:space="preserve"> </w:t>
+          </w:r>
+          <w:proofErr w:type="spellStart"/>
+          <w:r>
+            <w:rPr>
+              <w:rFonts w:eastAsia="Times New Roman"/>
+              <w:lang w:val="en-US"/>
+            </w:rPr>
+            <w:t>eigenartige</w:t>
+          </w:r>
+          <w:proofErr w:type="spellEnd"/>
+          <w:r>
+            <w:rPr>
+              <w:rFonts w:eastAsia="Times New Roman"/>
+              <w:lang w:val="en-US"/>
+            </w:rPr>
+            <w:t xml:space="preserve"> </w:t>
+          </w:r>
+          <w:proofErr w:type="spellStart"/>
+          <w:r>
+            <w:rPr>
+              <w:rFonts w:eastAsia="Times New Roman"/>
+              <w:lang w:val="en-US"/>
+            </w:rPr>
+            <w:t>Erkankung</w:t>
+          </w:r>
+          <w:proofErr w:type="spellEnd"/>
+          <w:r>
+            <w:rPr>
+              <w:rFonts w:eastAsia="Times New Roman"/>
+              <w:lang w:val="en-US"/>
+            </w:rPr>
+            <w:t xml:space="preserve"> der </w:t>
+          </w:r>
+          <w:proofErr w:type="spellStart"/>
+          <w:r>
+            <w:rPr>
+              <w:rFonts w:eastAsia="Times New Roman"/>
+              <w:lang w:val="en-US"/>
+            </w:rPr>
+            <w:t>Hirnrinde</w:t>
+          </w:r>
+          <w:proofErr w:type="spellEnd"/>
+          <w:r>
+            <w:rPr>
+              <w:rFonts w:eastAsia="Times New Roman"/>
+              <w:lang w:val="en-US"/>
+            </w:rPr>
+            <w:t xml:space="preserve">.” </w:t>
           </w:r>
           <w:r>
             <w:rPr>
@@ -7890,7 +8042,7 @@
               <w:iCs/>
               <w:lang w:val="en-US"/>
             </w:rPr>
-            <w:t>Journal of Neurochemistry</w:t>
+            <w:t>Clinical Anatomy (New York, N.Y.)</w:t>
           </w:r>
           <w:r>
             <w:rPr>
@@ -7906,14 +8058,14 @@
               <w:iCs/>
               <w:lang w:val="en-US"/>
             </w:rPr>
-            <w:t>120</w:t>
-          </w:r>
-          <w:r>
-            <w:rPr>
-              <w:rFonts w:eastAsia="Times New Roman"/>
-              <w:lang w:val="en-US"/>
-            </w:rPr>
-            <w:t>(SUPPL. 1), 62–70. https://doi.org/10.1111/J.1471-4159.2011.07515.X</w:t>
+            <w:t>8</w:t>
+          </w:r>
+          <w:r>
+            <w:rPr>
+              <w:rFonts w:eastAsia="Times New Roman"/>
+              <w:lang w:val="en-US"/>
+            </w:rPr>
+            <w:t>(6), 429–431. https://doi.org/10.1002/CA.980080612</w:t>
           </w:r>
         </w:p>
         <w:p>
@@ -7921,7 +8073,7 @@
             <w:autoSpaceDE w:val="0"/>
             <w:autoSpaceDN w:val="0"/>
             <w:ind w:hanging="480"/>
-            <w:divId w:val="700978689"/>
+            <w:divId w:val="208420922"/>
             <w:rPr>
               <w:rFonts w:eastAsia="Times New Roman"/>
               <w:lang w:val="en-US"/>
@@ -7932,7 +8084,24 @@
               <w:rFonts w:eastAsia="Times New Roman"/>
               <w:lang w:val="en-US"/>
             </w:rPr>
-            <w:t xml:space="preserve">Tanzi, R. E., &amp; Bertram, L. (2005). Twenty years of the Alzheimer’s disease amyloid hypothesis: a genetic perspective. </w:t>
+            <w:lastRenderedPageBreak/>
+            <w:t xml:space="preserve">Strachan, M. W. J., Deary, I. J., Ewing, F. M. E., &amp; Frier, B. M. (1997). Is Type II Diabetes Associated With an Increased Risk of Cognitive </w:t>
+          </w:r>
+          <w:proofErr w:type="gramStart"/>
+          <w:r>
+            <w:rPr>
+              <w:rFonts w:eastAsia="Times New Roman"/>
+              <w:lang w:val="en-US"/>
+            </w:rPr>
+            <w:t>Dysfunction?:</w:t>
+          </w:r>
+          <w:proofErr w:type="gramEnd"/>
+          <w:r>
+            <w:rPr>
+              <w:rFonts w:eastAsia="Times New Roman"/>
+              <w:lang w:val="en-US"/>
+            </w:rPr>
+            <w:t xml:space="preserve"> A critical review of published studies. </w:t>
           </w:r>
           <w:r>
             <w:rPr>
@@ -7941,7 +8110,7 @@
               <w:iCs/>
               <w:lang w:val="en-US"/>
             </w:rPr>
-            <w:t>Cell</w:t>
+            <w:t>Diabetes Care</w:t>
           </w:r>
           <w:r>
             <w:rPr>
@@ -7957,14 +8126,14 @@
               <w:iCs/>
               <w:lang w:val="en-US"/>
             </w:rPr>
-            <w:t>120</w:t>
-          </w:r>
-          <w:r>
-            <w:rPr>
-              <w:rFonts w:eastAsia="Times New Roman"/>
-              <w:lang w:val="en-US"/>
-            </w:rPr>
-            <w:t>(4), 545–555. https://doi.org/10.1016/J.CELL.2005.02.008</w:t>
+            <w:t>20</w:t>
+          </w:r>
+          <w:r>
+            <w:rPr>
+              <w:rFonts w:eastAsia="Times New Roman"/>
+              <w:lang w:val="en-US"/>
+            </w:rPr>
+            <w:t>(3), 438–445. https://doi.org/10.2337/DIACARE.20.3.438</w:t>
           </w:r>
         </w:p>
         <w:p>
@@ -7972,7 +8141,7 @@
             <w:autoSpaceDE w:val="0"/>
             <w:autoSpaceDN w:val="0"/>
             <w:ind w:hanging="480"/>
-            <w:divId w:val="1694768906"/>
+            <w:divId w:val="442653665"/>
             <w:rPr>
               <w:rFonts w:eastAsia="Times New Roman"/>
               <w:lang w:val="en-US"/>
@@ -7983,24 +8152,20 @@
               <w:rFonts w:eastAsia="Times New Roman"/>
               <w:lang w:val="en-US"/>
             </w:rPr>
-            <w:lastRenderedPageBreak/>
-            <w:t xml:space="preserve">Terry, A. V., &amp; </w:t>
-          </w:r>
-          <w:proofErr w:type="spellStart"/>
-          <w:r>
-            <w:rPr>
-              <w:rFonts w:eastAsia="Times New Roman"/>
-              <w:lang w:val="en-US"/>
-            </w:rPr>
-            <w:t>Buccafusco</w:t>
-          </w:r>
-          <w:proofErr w:type="spellEnd"/>
-          <w:r>
-            <w:rPr>
-              <w:rFonts w:eastAsia="Times New Roman"/>
-              <w:lang w:val="en-US"/>
-            </w:rPr>
-            <w:t xml:space="preserve">, J. J. (2003). The cholinergic hypothesis of age and Alzheimer’s disease-related cognitive deficits: recent challenges and their implications for novel drug development. </w:t>
+            <w:t xml:space="preserve">Sun, X., Bromley-Brits, K., &amp; Song, W. (2012). Regulation of </w:t>
+          </w:r>
+          <w:r>
+            <w:rPr>
+              <w:rFonts w:eastAsia="Times New Roman"/>
+            </w:rPr>
+            <w:t>β</w:t>
+          </w:r>
+          <w:r>
+            <w:rPr>
+              <w:rFonts w:eastAsia="Times New Roman"/>
+              <w:lang w:val="en-US"/>
+            </w:rPr>
+            <w:t xml:space="preserve">-site APP-cleaving enzyme 1 gene expression and its role in Alzheimer’s Disease. </w:t>
           </w:r>
           <w:r>
             <w:rPr>
@@ -8009,7 +8174,7 @@
               <w:iCs/>
               <w:lang w:val="en-US"/>
             </w:rPr>
-            <w:t>The Journal of Pharmacology and Experimental Therapeutics</w:t>
+            <w:t>Journal of Neurochemistry</w:t>
           </w:r>
           <w:r>
             <w:rPr>
@@ -8025,14 +8190,14 @@
               <w:iCs/>
               <w:lang w:val="en-US"/>
             </w:rPr>
-            <w:t>306</w:t>
-          </w:r>
-          <w:r>
-            <w:rPr>
-              <w:rFonts w:eastAsia="Times New Roman"/>
-              <w:lang w:val="en-US"/>
-            </w:rPr>
-            <w:t>(3), 821–827. https://doi.org/10.1124/JPET.102.041616</w:t>
+            <w:t>120</w:t>
+          </w:r>
+          <w:r>
+            <w:rPr>
+              <w:rFonts w:eastAsia="Times New Roman"/>
+              <w:lang w:val="en-US"/>
+            </w:rPr>
+            <w:t>(SUPPL. 1), 62–70. https://doi.org/10.1111/J.1471-4159.2011.07515.X</w:t>
           </w:r>
         </w:p>
         <w:p>
@@ -8040,7 +8205,7 @@
             <w:autoSpaceDE w:val="0"/>
             <w:autoSpaceDN w:val="0"/>
             <w:ind w:hanging="480"/>
-            <w:divId w:val="1713841567"/>
+            <w:divId w:val="1428691739"/>
             <w:rPr>
               <w:rFonts w:eastAsia="Times New Roman"/>
               <w:lang w:val="en-US"/>
@@ -8051,23 +8216,7 @@
               <w:rFonts w:eastAsia="Times New Roman"/>
               <w:lang w:val="en-US"/>
             </w:rPr>
-            <w:t xml:space="preserve">The </w:t>
-          </w:r>
-          <w:proofErr w:type="gramStart"/>
-          <w:r>
-            <w:rPr>
-              <w:rFonts w:eastAsia="Times New Roman"/>
-              <w:lang w:val="en-US"/>
-            </w:rPr>
-            <w:t>pandas</w:t>
-          </w:r>
-          <w:proofErr w:type="gramEnd"/>
-          <w:r>
-            <w:rPr>
-              <w:rFonts w:eastAsia="Times New Roman"/>
-              <w:lang w:val="en-US"/>
-            </w:rPr>
-            <w:t xml:space="preserve"> development team. (2020). </w:t>
+            <w:t xml:space="preserve">Tanzi, R. E., &amp; Bertram, L. (2005). Twenty years of the Alzheimer’s disease amyloid hypothesis: a genetic perspective. </w:t>
           </w:r>
           <w:r>
             <w:rPr>
@@ -8076,30 +8225,30 @@
               <w:iCs/>
               <w:lang w:val="en-US"/>
             </w:rPr>
-            <w:t>pandas-dev/pandas: Pandas</w:t>
-          </w:r>
-          <w:r>
-            <w:rPr>
-              <w:rFonts w:eastAsia="Times New Roman"/>
-              <w:lang w:val="en-US"/>
-            </w:rPr>
-            <w:t xml:space="preserve"> (2.1.4). </w:t>
-          </w:r>
-          <w:proofErr w:type="spellStart"/>
-          <w:r>
-            <w:rPr>
-              <w:rFonts w:eastAsia="Times New Roman"/>
-              <w:lang w:val="en-US"/>
-            </w:rPr>
-            <w:t>Zenodo</w:t>
-          </w:r>
-          <w:proofErr w:type="spellEnd"/>
-          <w:r>
-            <w:rPr>
-              <w:rFonts w:eastAsia="Times New Roman"/>
-              <w:lang w:val="en-US"/>
-            </w:rPr>
-            <w:t>.</w:t>
+            <w:t>Cell</w:t>
+          </w:r>
+          <w:r>
+            <w:rPr>
+              <w:rFonts w:eastAsia="Times New Roman"/>
+              <w:lang w:val="en-US"/>
+            </w:rPr>
+            <w:t xml:space="preserve">, </w:t>
+          </w:r>
+          <w:r>
+            <w:rPr>
+              <w:rFonts w:eastAsia="Times New Roman"/>
+              <w:i/>
+              <w:iCs/>
+              <w:lang w:val="en-US"/>
+            </w:rPr>
+            <w:t>120</w:t>
+          </w:r>
+          <w:r>
+            <w:rPr>
+              <w:rFonts w:eastAsia="Times New Roman"/>
+              <w:lang w:val="en-US"/>
+            </w:rPr>
+            <w:t>(4), 545–555. https://doi.org/10.1016/J.CELL.2005.02.008</w:t>
           </w:r>
         </w:p>
         <w:p>
@@ -8107,7 +8256,7 @@
             <w:autoSpaceDE w:val="0"/>
             <w:autoSpaceDN w:val="0"/>
             <w:ind w:hanging="480"/>
-            <w:divId w:val="1226919080"/>
+            <w:divId w:val="1757284457"/>
             <w:rPr>
               <w:rFonts w:eastAsia="Times New Roman"/>
               <w:lang w:val="en-US"/>
@@ -8118,7 +8267,23 @@
               <w:rFonts w:eastAsia="Times New Roman"/>
               <w:lang w:val="en-US"/>
             </w:rPr>
-            <w:t xml:space="preserve">Van, R., &amp; Fred, L. (2009). </w:t>
+            <w:t xml:space="preserve">Terry, A. V., &amp; </w:t>
+          </w:r>
+          <w:proofErr w:type="spellStart"/>
+          <w:r>
+            <w:rPr>
+              <w:rFonts w:eastAsia="Times New Roman"/>
+              <w:lang w:val="en-US"/>
+            </w:rPr>
+            <w:t>Buccafusco</w:t>
+          </w:r>
+          <w:proofErr w:type="spellEnd"/>
+          <w:r>
+            <w:rPr>
+              <w:rFonts w:eastAsia="Times New Roman"/>
+              <w:lang w:val="en-US"/>
+            </w:rPr>
+            <w:t xml:space="preserve">, J. J. (2003). The cholinergic hypothesis of age and Alzheimer’s disease-related cognitive deficits: recent challenges and their implications for novel drug development. </w:t>
           </w:r>
           <w:r>
             <w:rPr>
@@ -8127,14 +8292,30 @@
               <w:iCs/>
               <w:lang w:val="en-US"/>
             </w:rPr>
-            <w:t>Python 3 Reference Manual</w:t>
-          </w:r>
-          <w:r>
-            <w:rPr>
-              <w:rFonts w:eastAsia="Times New Roman"/>
-              <w:lang w:val="en-US"/>
-            </w:rPr>
-            <w:t>. CreateSpace.</w:t>
+            <w:t>The Journal of Pharmacology and Experimental Therapeutics</w:t>
+          </w:r>
+          <w:r>
+            <w:rPr>
+              <w:rFonts w:eastAsia="Times New Roman"/>
+              <w:lang w:val="en-US"/>
+            </w:rPr>
+            <w:t xml:space="preserve">, </w:t>
+          </w:r>
+          <w:r>
+            <w:rPr>
+              <w:rFonts w:eastAsia="Times New Roman"/>
+              <w:i/>
+              <w:iCs/>
+              <w:lang w:val="en-US"/>
+            </w:rPr>
+            <w:t>306</w:t>
+          </w:r>
+          <w:r>
+            <w:rPr>
+              <w:rFonts w:eastAsia="Times New Roman"/>
+              <w:lang w:val="en-US"/>
+            </w:rPr>
+            <w:t>(3), 821–827. https://doi.org/10.1124/JPET.102.041616</w:t>
           </w:r>
         </w:p>
         <w:p>
@@ -8142,7 +8323,7 @@
             <w:autoSpaceDE w:val="0"/>
             <w:autoSpaceDN w:val="0"/>
             <w:ind w:hanging="480"/>
-            <w:divId w:val="584731201"/>
+            <w:divId w:val="1742559682"/>
             <w:rPr>
               <w:rFonts w:eastAsia="Times New Roman"/>
               <w:lang w:val="en-US"/>
@@ -8153,7 +8334,23 @@
               <w:rFonts w:eastAsia="Times New Roman"/>
               <w:lang w:val="en-US"/>
             </w:rPr>
-            <w:t xml:space="preserve">Velliquette, R. A., O’Connor, T., &amp; Vassar, R. (2005). Energy inhibition elevates beta-secretase levels and activity and is potentially amyloidogenic in APP transgenic mice: possible early events in Alzheimer’s disease pathogenesis. </w:t>
+            <w:t xml:space="preserve">The </w:t>
+          </w:r>
+          <w:proofErr w:type="gramStart"/>
+          <w:r>
+            <w:rPr>
+              <w:rFonts w:eastAsia="Times New Roman"/>
+              <w:lang w:val="en-US"/>
+            </w:rPr>
+            <w:t>pandas</w:t>
+          </w:r>
+          <w:proofErr w:type="gramEnd"/>
+          <w:r>
+            <w:rPr>
+              <w:rFonts w:eastAsia="Times New Roman"/>
+              <w:lang w:val="en-US"/>
+            </w:rPr>
+            <w:t xml:space="preserve"> development team. (2020). </w:t>
           </w:r>
           <w:r>
             <w:rPr>
@@ -8162,50 +8359,30 @@
               <w:iCs/>
               <w:lang w:val="en-US"/>
             </w:rPr>
-            <w:t xml:space="preserve">The Journal of </w:t>
-          </w:r>
-          <w:proofErr w:type="gramStart"/>
-          <w:r>
-            <w:rPr>
-              <w:rFonts w:eastAsia="Times New Roman"/>
-              <w:i/>
-              <w:iCs/>
-              <w:lang w:val="en-US"/>
-            </w:rPr>
-            <w:t>Neuroscience :</w:t>
-          </w:r>
-          <w:proofErr w:type="gramEnd"/>
-          <w:r>
-            <w:rPr>
-              <w:rFonts w:eastAsia="Times New Roman"/>
-              <w:i/>
-              <w:iCs/>
-              <w:lang w:val="en-US"/>
-            </w:rPr>
-            <w:t xml:space="preserve"> The Official Journal of the Society for Neuroscience</w:t>
-          </w:r>
-          <w:r>
-            <w:rPr>
-              <w:rFonts w:eastAsia="Times New Roman"/>
-              <w:lang w:val="en-US"/>
-            </w:rPr>
-            <w:t xml:space="preserve">, </w:t>
-          </w:r>
-          <w:r>
-            <w:rPr>
-              <w:rFonts w:eastAsia="Times New Roman"/>
-              <w:i/>
-              <w:iCs/>
-              <w:lang w:val="en-US"/>
-            </w:rPr>
-            <w:t>25</w:t>
-          </w:r>
-          <w:r>
-            <w:rPr>
-              <w:rFonts w:eastAsia="Times New Roman"/>
-              <w:lang w:val="en-US"/>
-            </w:rPr>
-            <w:t>(47), 10874–10883. https://doi.org/10.1523/JNEUROSCI.2350-05.2005</w:t>
+            <w:t>pandas-dev/pandas: Pandas</w:t>
+          </w:r>
+          <w:r>
+            <w:rPr>
+              <w:rFonts w:eastAsia="Times New Roman"/>
+              <w:lang w:val="en-US"/>
+            </w:rPr>
+            <w:t xml:space="preserve"> (2.1.4). </w:t>
+          </w:r>
+          <w:proofErr w:type="spellStart"/>
+          <w:r>
+            <w:rPr>
+              <w:rFonts w:eastAsia="Times New Roman"/>
+              <w:lang w:val="en-US"/>
+            </w:rPr>
+            <w:t>Zenodo</w:t>
+          </w:r>
+          <w:proofErr w:type="spellEnd"/>
+          <w:r>
+            <w:rPr>
+              <w:rFonts w:eastAsia="Times New Roman"/>
+              <w:lang w:val="en-US"/>
+            </w:rPr>
+            <w:t>.</w:t>
           </w:r>
         </w:p>
         <w:p>
@@ -8213,30 +8390,34 @@
             <w:autoSpaceDE w:val="0"/>
             <w:autoSpaceDN w:val="0"/>
             <w:ind w:hanging="480"/>
-            <w:divId w:val="363294157"/>
-            <w:rPr>
-              <w:rFonts w:eastAsia="Times New Roman"/>
+            <w:divId w:val="1936403851"/>
+            <w:rPr>
+              <w:rFonts w:eastAsia="Times New Roman"/>
+              <w:lang w:val="en-US"/>
             </w:rPr>
           </w:pPr>
           <w:r>
             <w:rPr>
               <w:rFonts w:eastAsia="Times New Roman"/>
-            </w:rPr>
-            <w:t xml:space="preserve">WHO. (2023). </w:t>
+              <w:lang w:val="en-US"/>
+            </w:rPr>
+            <w:t xml:space="preserve">Van, R., &amp; Fred, L. (2009). </w:t>
           </w:r>
           <w:r>
             <w:rPr>
               <w:rFonts w:eastAsia="Times New Roman"/>
               <w:i/>
               <w:iCs/>
-            </w:rPr>
-            <w:t>Demencia</w:t>
-          </w:r>
-          <w:r>
-            <w:rPr>
-              <w:rFonts w:eastAsia="Times New Roman"/>
-            </w:rPr>
-            <w:t>. https://www.who.int/es/news-room/fact-sheets/detail/dementia</w:t>
+              <w:lang w:val="en-US"/>
+            </w:rPr>
+            <w:t>Python 3 Reference Manual</w:t>
+          </w:r>
+          <w:r>
+            <w:rPr>
+              <w:rFonts w:eastAsia="Times New Roman"/>
+              <w:lang w:val="en-US"/>
+            </w:rPr>
+            <w:t>. CreateSpace.</w:t>
           </w:r>
         </w:p>
         <w:p>
@@ -8244,7 +8425,7 @@
             <w:autoSpaceDE w:val="0"/>
             <w:autoSpaceDN w:val="0"/>
             <w:ind w:hanging="480"/>
-            <w:divId w:val="1781339151"/>
+            <w:divId w:val="1405294798"/>
             <w:rPr>
               <w:rFonts w:eastAsia="Times New Roman"/>
               <w:lang w:val="en-US"/>
@@ -8255,7 +8436,7 @@
               <w:rFonts w:eastAsia="Times New Roman"/>
               <w:lang w:val="en-US"/>
             </w:rPr>
-            <w:t xml:space="preserve">Yang, Y., &amp; Song, W. (2013). Molecular links between Alzheimer’s disease and diabetes mellitus. </w:t>
+            <w:t xml:space="preserve">Velliquette, R. A., O’Connor, T., &amp; Vassar, R. (2005). Energy inhibition elevates beta-secretase levels and activity and is potentially amyloidogenic in APP transgenic mice: possible early events in Alzheimer’s disease pathogenesis. </w:t>
           </w:r>
           <w:r>
             <w:rPr>
@@ -8264,15 +8445,9 @@
               <w:iCs/>
               <w:lang w:val="en-US"/>
             </w:rPr>
-            <w:t>Neuroscience</w:t>
-          </w:r>
-          <w:r>
-            <w:rPr>
-              <w:rFonts w:eastAsia="Times New Roman"/>
-              <w:lang w:val="en-US"/>
-            </w:rPr>
-            <w:t xml:space="preserve">, </w:t>
-          </w:r>
+            <w:t xml:space="preserve">The Journal of </w:t>
+          </w:r>
+          <w:proofErr w:type="gramStart"/>
           <w:r>
             <w:rPr>
               <w:rFonts w:eastAsia="Times New Roman"/>
@@ -8280,14 +8455,40 @@
               <w:iCs/>
               <w:lang w:val="en-US"/>
             </w:rPr>
-            <w:t>250</w:t>
-          </w:r>
-          <w:r>
-            <w:rPr>
-              <w:rFonts w:eastAsia="Times New Roman"/>
-              <w:lang w:val="en-US"/>
-            </w:rPr>
-            <w:t>, 140–150. https://doi.org/10.1016/J.NEUROSCIENCE.2013.07.009</w:t>
+            <w:t>Neuroscience :</w:t>
+          </w:r>
+          <w:proofErr w:type="gramEnd"/>
+          <w:r>
+            <w:rPr>
+              <w:rFonts w:eastAsia="Times New Roman"/>
+              <w:i/>
+              <w:iCs/>
+              <w:lang w:val="en-US"/>
+            </w:rPr>
+            <w:t xml:space="preserve"> The Official Journal of the Society for Neuroscience</w:t>
+          </w:r>
+          <w:r>
+            <w:rPr>
+              <w:rFonts w:eastAsia="Times New Roman"/>
+              <w:lang w:val="en-US"/>
+            </w:rPr>
+            <w:t xml:space="preserve">, </w:t>
+          </w:r>
+          <w:r>
+            <w:rPr>
+              <w:rFonts w:eastAsia="Times New Roman"/>
+              <w:i/>
+              <w:iCs/>
+              <w:lang w:val="en-US"/>
+            </w:rPr>
+            <w:t>25</w:t>
+          </w:r>
+          <w:r>
+            <w:rPr>
+              <w:rFonts w:eastAsia="Times New Roman"/>
+              <w:lang w:val="en-US"/>
+            </w:rPr>
+            <w:t>(47), 10874–10883. https://doi.org/10.1523/JNEUROSCI.2350-05.2005</w:t>
           </w:r>
         </w:p>
         <w:p>
@@ -8295,7 +8496,89 @@
             <w:autoSpaceDE w:val="0"/>
             <w:autoSpaceDN w:val="0"/>
             <w:ind w:hanging="480"/>
-            <w:divId w:val="722631174"/>
+            <w:divId w:val="405802878"/>
+            <w:rPr>
+              <w:rFonts w:eastAsia="Times New Roman"/>
+            </w:rPr>
+          </w:pPr>
+          <w:r>
+            <w:rPr>
+              <w:rFonts w:eastAsia="Times New Roman"/>
+            </w:rPr>
+            <w:t xml:space="preserve">WHO. (2023). </w:t>
+          </w:r>
+          <w:r>
+            <w:rPr>
+              <w:rFonts w:eastAsia="Times New Roman"/>
+              <w:i/>
+              <w:iCs/>
+            </w:rPr>
+            <w:t>Demencia</w:t>
+          </w:r>
+          <w:r>
+            <w:rPr>
+              <w:rFonts w:eastAsia="Times New Roman"/>
+            </w:rPr>
+            <w:t>. https://www.who.int/es/news-room/fact-sheets/detail/dementia</w:t>
+          </w:r>
+        </w:p>
+        <w:p>
+          <w:pPr>
+            <w:autoSpaceDE w:val="0"/>
+            <w:autoSpaceDN w:val="0"/>
+            <w:ind w:hanging="480"/>
+            <w:divId w:val="1410226807"/>
+            <w:rPr>
+              <w:rFonts w:eastAsia="Times New Roman"/>
+              <w:lang w:val="en-US"/>
+            </w:rPr>
+          </w:pPr>
+          <w:r>
+            <w:rPr>
+              <w:rFonts w:eastAsia="Times New Roman"/>
+              <w:lang w:val="en-US"/>
+            </w:rPr>
+            <w:t xml:space="preserve">Yang, Y., &amp; Song, W. (2013). Molecular links between Alzheimer’s disease and diabetes mellitus. </w:t>
+          </w:r>
+          <w:r>
+            <w:rPr>
+              <w:rFonts w:eastAsia="Times New Roman"/>
+              <w:i/>
+              <w:iCs/>
+              <w:lang w:val="en-US"/>
+            </w:rPr>
+            <w:t>Neuroscience</w:t>
+          </w:r>
+          <w:r>
+            <w:rPr>
+              <w:rFonts w:eastAsia="Times New Roman"/>
+              <w:lang w:val="en-US"/>
+            </w:rPr>
+            <w:t xml:space="preserve">, </w:t>
+          </w:r>
+          <w:r>
+            <w:rPr>
+              <w:rFonts w:eastAsia="Times New Roman"/>
+              <w:i/>
+              <w:iCs/>
+              <w:lang w:val="en-US"/>
+            </w:rPr>
+            <w:t>250</w:t>
+          </w:r>
+          <w:r>
+            <w:rPr>
+              <w:rFonts w:eastAsia="Times New Roman"/>
+              <w:lang w:val="en-US"/>
+            </w:rPr>
+            <w:t>, 140–150. https://doi.org/10.1016/J.NEUROSCIENCE.2013.07.009</w:t>
+          </w:r>
+        </w:p>
+        <w:p>
+          <w:pPr>
+            <w:autoSpaceDE w:val="0"/>
+            <w:autoSpaceDN w:val="0"/>
+            <w:ind w:hanging="480"/>
+            <w:divId w:val="1955749080"/>
             <w:rPr>
               <w:rFonts w:eastAsia="Times New Roman"/>
             </w:rPr>
@@ -10211,6 +10494,8 @@
     <w:rsid w:val="00597BE2"/>
     <w:rsid w:val="006A50BB"/>
     <w:rsid w:val="00777507"/>
+    <w:rsid w:val="007936A4"/>
+    <w:rsid w:val="008305F9"/>
     <w:rsid w:val="00897189"/>
     <w:rsid w:val="00973EC5"/>
     <w:rsid w:val="009C6A06"/>
@@ -11031,7 +11316,7 @@
     <we:reference id="wa104382081" version="1.55.1.0" store="" storeType="OMEX"/>
   </we:alternateReferences>
   <we:properties>
-    <we:property name="MENDELEY_CITATIONS" value="[{&quot;citationID&quot;:&quot;MENDELEY_CITATION_6b66722c-746a-4fc5-ab69-089aa269da2a&quot;,&quot;properties&quot;:{&quot;noteIndex&quot;:0},&quot;isEdited&quot;:false,&quot;manualOverride&quot;:{&quot;isManuallyOverridden&quot;:false,&quot;citeprocText&quot;:&quot;(OPS, 2023a)&quot;,&quot;manualOverrideText&quot;:&quot;&quot;},&quot;citationTag&quot;:&quot;MENDELEY_CITATION_v3_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&quot;,&quot;citationItems&quot;:[{&quot;id&quot;:&quot;824a9d0b-646d-3b44-9684-afd909f29f91&quot;,&quot;itemData&quot;:{&quot;type&quot;:&quot;webpage&quot;,&quot;id&quot;:&quot;824a9d0b-646d-3b44-9684-afd909f29f91&quot;,&quot;title&quot;:&quot;Demencia - OPS/OMS | Organización Panamericana de la Salud&quot;,&quot;groupId&quot;:&quot;0426c3e1-6d28-326a-8410-5ba2185c4c1b&quot;,&quot;author&quot;:[{&quot;family&quot;:&quot;OPS&quot;,&quot;given&quot;:&quot;&quot;,&quot;parse-names&quot;:false,&quot;dropping-particle&quot;:&quot;&quot;,&quot;non-dropping-particle&quot;:&quot;&quot;}],&quot;accessed&quot;:{&quot;date-parts&quot;:[[2024,4,22]]},&quot;URL&quot;:&quot;https://www.paho.org/es/temas/demencia&quot;,&quot;issued&quot;:{&quot;date-parts&quot;:[[2023]]}},&quot;isTemporary&quot;:false}]},{&quot;citationID&quot;:&quot;MENDELEY_CITATION_f69ba623-89d0-4a64-a286-15338afd2b1e&quot;,&quot;properties&quot;:{&quot;noteIndex&quot;:0},&quot;isEdited&quot;:false,&quot;manualOverride&quot;:{&quot;isManuallyOverridden&quot;:false,&quot;citeprocText&quot;:&quot;(Medline, 2024)&quot;,&quot;manualOverrideText&quot;:&quot;&quot;},&quot;citationTag&quot;:&quot;MENDELEY_CITATION_v3_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&quot;,&quot;citationItems&quot;:[{&quot;id&quot;:&quot;f5343806-b902-3f07-949f-37abb24948cc&quot;,&quot;itemData&quot;:{&quot;type&quot;:&quot;webpage&quot;,&quot;id&quot;:&quot;f5343806-b902-3f07-949f-37abb24948cc&quot;,&quot;title&quot;:&quot;Demencia: MedlinePlus enciclopedia médica&quot;,&quot;groupId&quot;:&quot;0426c3e1-6d28-326a-8410-5ba2185c4c1b&quot;,&quot;author&quot;:[{&quot;family&quot;:&quot;Medline&quot;,&quot;given&quot;:&quot;&quot;,&quot;parse-names&quot;:false,&quot;dropping-particle&quot;:&quot;&quot;,&quot;non-dropping-particle&quot;:&quot;&quot;}],&quot;accessed&quot;:{&quot;date-parts&quot;:[[2024,5,1]]},&quot;URL&quot;:&quot;https://medlineplus.gov/spanish/ency/article/000739.htm&quot;,&quot;issued&quot;:{&quot;date-parts&quot;:[[2024]]}},&quot;isTemporary&quot;:false}]},{&quot;citationID&quot;:&quot;MENDELEY_CITATION_686919aa-7a5c-48a4-ad62-7f4ca9c41476&quot;,&quot;properties&quot;:{&quot;noteIndex&quot;:0},&quot;isEdited&quot;:false,&quot;manualOverride&quot;:{&quot;isManuallyOverridden&quot;:false,&quot;citeprocText&quot;:&quot;(WHO, 2023)&quot;,&quot;manualOverrideText&quot;:&quot;&quot;},&quot;citationTag&quot;:&quot;MENDELEY_CITATION_v3_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&quot;,&quot;citationItems&quot;:[{&quot;id&quot;:&quot;cfd55636-fb4e-3577-a99d-8d0701e6ad2a&quot;,&quot;itemData&quot;:{&quot;type&quot;:&quot;webpage&quot;,&quot;id&quot;:&quot;cfd55636-fb4e-3577-a99d-8d0701e6ad2a&quot;,&quot;title&quot;:&quot;Demencia&quot;,&quot;groupId&quot;:&quot;0426c3e1-6d28-326a-8410-5ba2185c4c1b&quot;,&quot;author&quot;:[{&quot;family&quot;:&quot;WHO&quot;,&quot;given&quot;:&quot;&quot;,&quot;parse-names&quot;:false,&quot;dropping-particle&quot;:&quot;&quot;,&quot;non-dropping-particle&quot;:&quot;&quot;}],&quot;accessed&quot;:{&quot;date-parts&quot;:[[2024,5,1]]},&quot;URL&quot;:&quot;https://www.who.int/es/news-room/fact-sheets/detail/dementia&quot;,&quot;issued&quot;:{&quot;date-parts&quot;:[[2023]]}},&quot;isTemporary&quot;:false}]},{&quot;citationID&quot;:&quot;MENDELEY_CITATION_6468a195-d42b-4236-8900-9a0a35a52f61&quot;,&quot;properties&quot;:{&quot;noteIndex&quot;:0},&quot;isEdited&quot;:false,&quot;manualOverride&quot;:{&quot;isManuallyOverridden&quot;:false,&quot;citeprocText&quot;:&quot;(OPS, 2023a)&quot;,&quot;manualOverrideText&quot;:&quot;&quot;},&quot;citationTag&quot;:&quot;MENDELEY_CITATION_v3_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&quot;,&quot;citationItems&quot;:[{&quot;id&quot;:&quot;824a9d0b-646d-3b44-9684-afd909f29f91&quot;,&quot;itemData&quot;:{&quot;type&quot;:&quot;webpage&quot;,&quot;id&quot;:&quot;824a9d0b-646d-3b44-9684-afd909f29f91&quot;,&quot;title&quot;:&quot;Demencia - OPS/OMS | Organización Panamericana de la Salud&quot;,&quot;groupId&quot;:&quot;0426c3e1-6d28-326a-8410-5ba2185c4c1b&quot;,&quot;author&quot;:[{&quot;family&quot;:&quot;OPS&quot;,&quot;given&quot;:&quot;&quot;,&quot;parse-names&quot;:false,&quot;dropping-particle&quot;:&quot;&quot;,&quot;non-dropping-particle&quot;:&quot;&quot;}],&quot;accessed&quot;:{&quot;date-parts&quot;:[[2024,4,22]]},&quot;URL&quot;:&quot;https://www.paho.org/es/temas/demencia&quot;,&quot;issued&quot;:{&quot;date-parts&quot;:[[2023]]}},&quot;isTemporary&quot;:false}]},{&quot;citationID&quot;:&quot;MENDELEY_CITATION_b18ca942-f354-454c-83e1-16d4dc593514&quot;,&quot;properties&quot;:{&quot;noteIndex&quot;:0},&quot;isEdited&quot;:false,&quot;manualOverride&quot;:{&quot;isManuallyOverridden&quot;:false,&quot;citeprocText&quot;:&quot;(Stelzmann et al., 1995)&quot;,&quot;manualOverrideText&quot;:&quot;&quot;},&quot;citationTag&quot;:&quot;MENDELEY_CITATION_v3_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&quot;,&quot;citationItems&quot;:[{&quot;id&quot;:&quot;ee315972-843c-37d8-81e4-e344113921af&quot;,&quot;itemData&quot;:{&quot;type&quot;:&quot;article-journal&quot;,&quot;id&quot;:&quot;ee315972-843c-37d8-81e4-e344113921af&quot;,&quot;title&quot;:&quot;An English translation of Alzheimer's 1907 paper, \&quot;Uber eine eigenartige Erkankung der Hirnrinde\&quot;&quot;,&quot;groupId&quot;:&quot;0426c3e1-6d28-326a-8410-5ba2185c4c1b&quot;,&quot;author&quot;:[{&quot;family&quot;:&quot;Stelzmann&quot;,&quot;given&quot;:&quot;Rainulf A.&quot;,&quot;parse-names&quot;:false,&quot;dropping-particle&quot;:&quot;&quot;,&quot;non-dropping-particle&quot;:&quot;&quot;},{&quot;family&quot;:&quot;Norman Schnitzlein&quot;,&quot;given&quot;:&quot;H.&quot;,&quot;parse-names&quot;:false,&quot;dropping-particle&quot;:&quot;&quot;,&quot;non-dropping-particle&quot;:&quot;&quot;},{&quot;family&quot;:&quot;Reed Murtagh&quot;,&quot;given&quot;:&quot;F.&quot;,&quot;parse-names&quot;:false,&quot;dropping-particle&quot;:&quot;&quot;,&quot;non-dropping-particle&quot;:&quot;&quot;}],&quot;container-title&quot;:&quot;Clinical anatomy (New York, N.Y.)&quot;,&quot;container-title-short&quot;:&quot;Clin Anat&quot;,&quot;accessed&quot;:{&quot;date-parts&quot;:[[2024,5,4]]},&quot;DOI&quot;:&quot;10.1002/CA.980080612&quot;,&quot;ISSN&quot;:&quot;0897-3806&quot;,&quot;PMID&quot;:&quot;8713166&quot;,&quot;URL&quot;:&quot;https://pubmed.ncbi.nlm.nih.gov/8713166/&quot;,&quot;issued&quot;:{&quot;date-parts&quot;:[[1995]]},&quot;page&quot;:&quot;429-431&quot;,&quot;publisher&quot;:&quot;Clin Anat&quot;,&quot;issue&quot;:&quot;6&quot;,&quot;volume&quot;:&quot;8&quot;},&quot;isTemporary&quot;:false}]},{&quot;citationID&quot;:&quot;MENDELEY_CITATION_8a2255d6-f9ef-4ad2-9c4e-78664b11a784&quot;,&quot;properties&quot;:{&quot;noteIndex&quot;:0},&quot;isEdited&quot;:false,&quot;manualOverride&quot;:{&quot;isManuallyOverridden&quot;:false,&quot;citeprocText&quot;:&quot;(IMSS, 2015)&quot;,&quot;manualOverrideText&quot;:&quot;&quot;},&quot;citationTag&quot;:&quot;MENDELEY_CITATION_v3_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&quot;,&quot;citationItems&quot;:[{&quot;id&quot;:&quot;a37e27f9-08b5-392f-b585-08c93205aa2d&quot;,&quot;itemData&quot;:{&quot;type&quot;:&quot;webpage&quot;,&quot;id&quot;:&quot;a37e27f9-08b5-392f-b585-08c93205aa2d&quot;,&quot;title&quot;:&quot;Enfermedad de Alzheimer&quot;,&quot;groupId&quot;:&quot;0426c3e1-6d28-326a-8410-5ba2185c4c1b&quot;,&quot;author&quot;:[{&quot;family&quot;:&quot;IMSS&quot;,&quot;given&quot;:&quot;&quot;,&quot;parse-names&quot;:false,&quot;dropping-particle&quot;:&quot;&quot;,&quot;non-dropping-particle&quot;:&quot;&quot;}],&quot;accessed&quot;:{&quot;date-parts&quot;:[[2024,5,1]]},&quot;URL&quot;:&quot;https://www.imss.gob.mx/salud-en-linea/enfermedad-alzheimer&quot;,&quot;issued&quot;:{&quot;date-parts&quot;:[[2015]]}},&quot;isTemporary&quot;:false}]},{&quot;citationID&quot;:&quot;MENDELEY_CITATION_f7afe293-d55c-406e-b1b7-5d6109c8e729&quot;,&quot;properties&quot;:{&quot;noteIndex&quot;:0},&quot;isEdited&quot;:false,&quot;manualOverride&quot;:{&quot;isManuallyOverridden&quot;:false,&quot;citeprocText&quot;:&quot;(SSA México, 2021)&quot;,&quot;manualOverrideText&quot;:&quot;&quot;},&quot;citationTag&quot;:&quot;MENDELEY_CITATION_v3_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&quot;,&quot;citationItems&quot;:[{&quot;id&quot;:&quot;4dd954c0-a1c2-3985-b1a5-9d6be51da2cf&quot;,&quot;itemData&quot;:{&quot;type&quot;:&quot;webpage&quot;,&quot;id&quot;:&quot;4dd954c0-a1c2-3985-b1a5-9d6be51da2cf&quot;,&quot;title&quot;:&quot;Enfermedad de Alzheimer, demencia más común que afecta a personas adultas mayores | Secretaría de Salud | Gobierno | gob.mx&quot;,&quot;groupId&quot;:&quot;0426c3e1-6d28-326a-8410-5ba2185c4c1b&quot;,&quot;author&quot;:[{&quot;family&quot;:&quot;SSA México&quot;,&quot;given&quot;:&quot;&quot;,&quot;parse-names&quot;:false,&quot;dropping-particle&quot;:&quot;&quot;,&quot;non-dropping-particle&quot;:&quot;&quot;}],&quot;accessed&quot;:{&quot;date-parts&quot;:[[2024,5,1]]},&quot;URL&quot;:&quot;https://www.gob.mx/salud/es/articulos/enfermedad-de-alzheimer-demencia-mas-comun-que-afecta-a-personas-adultas-mayores?idiom=es&quot;,&quot;issued&quot;:{&quot;date-parts&quot;:[[2021]]}},&quot;isTemporary&quot;:false}]},{&quot;citationID&quot;:&quot;MENDELEY_CITATION_38f3c699-314b-4174-8257-e7940e335264&quot;,&quot;properties&quot;:{&quot;noteIndex&quot;:0},&quot;isEdited&quot;:false,&quot;manualOverride&quot;:{&quot;isManuallyOverridden&quot;:false,&quot;citeprocText&quot;:&quot;(Sun et al., 2012)&quot;,&quot;manualOverrideText&quot;:&quot;&quot;},&quot;citationTag&quot;:&quot;MENDELEY_CITATION_v3_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&quot;,&quot;citationItems&quot;:[{&quot;id&quot;:&quot;9fe69bf9-1ae1-3920-bdc0-981cc2d600bb&quot;,&quot;itemData&quot;:{&quot;type&quot;:&quot;article-journal&quot;,&quot;id&quot;:&quot;9fe69bf9-1ae1-3920-bdc0-981cc2d600bb&quot;,&quot;title&quot;:&quot;Regulation of β-site APP-cleaving enzyme 1 gene expression and its role in Alzheimer’s Disease&quot;,&quot;groupId&quot;:&quot;0426c3e1-6d28-326a-8410-5ba2185c4c1b&quot;,&quot;author&quot;:[{&quot;family&quot;:&quot;Sun&quot;,&quot;given&quot;:&quot;Xiulian&quot;,&quot;parse-names&quot;:false,&quot;dropping-particle&quot;:&quot;&quot;,&quot;non-dropping-particle&quot;:&quot;&quot;},{&quot;family&quot;:&quot;Bromley-Brits&quot;,&quot;given&quot;:&quot;Kelley&quot;,&quot;parse-names&quot;:false,&quot;dropping-particle&quot;:&quot;&quot;,&quot;non-dropping-particle&quot;:&quot;&quot;},{&quot;family&quot;:&quot;Song&quot;,&quot;given&quot;:&quot;Weihong&quot;,&quot;parse-names&quot;:false,&quot;dropping-particle&quot;:&quot;&quot;,&quot;non-dropping-particle&quot;:&quot;&quot;}],&quot;container-title&quot;:&quot;Journal of Neurochemistry&quot;,&quot;container-title-short&quot;:&quot;J Neurochem&quot;,&quot;accessed&quot;:{&quot;date-parts&quot;:[[2024,5,6]]},&quot;DOI&quot;:&quot;10.1111/J.1471-4159.2011.07515.X&quot;,&quot;ISSN&quot;:&quot;1471-4159&quot;,&quot;PMID&quot;:&quot;22122349&quot;,&quot;URL&quot;:&quot;https://onlinelibrary.wiley.com/doi/full/10.1111/j.1471-4159.2011.07515.x&quot;,&quot;issued&quot;:{&quot;date-parts&quot;:[[2012,1]]},&quot;page&quot;:&quot;62-70&quot;,&quot;abstract&quot;:&quot;Alzheimer's disease (AD) is the most common neurodegenerative disorder leading to dementia. Neuritic plaques are the hallmark neuropathology in AD brains. Proteolytic processing of amyloid-β precursor protein at the β site by beta-site amyloid-β precursor protein-cleaving enzyme 1 (BACE1) is essential to generate Aβ, a central component of the neuritic plaques. BACE1 is increased in some sporadic AD brains, and dysregulation of BACE1 gene expression plays an important role in AD pathogenesis. This review will focus on the regulation of BACE1 gene expression at the transcriptional, post-transcriptional, translation initiation, translational and post-translational levels, and its role in AD pathogenesis. Further studies on BACE1 gene expression regulation will greatly contribute to our understanding of AD pathogenesis and reveal potential novel approaches for AD prevention and drug development. © 2011 International Society for Neurochemistry.&quot;,&quot;publisher&quot;:&quot;John Wiley &amp; Sons, Ltd&quot;,&quot;issue&quot;:&quot;SUPPL. 1&quot;,&quot;volume&quot;:&quot;120&quot;},&quot;isTemporary&quot;:false}]},{&quot;citationID&quot;:&quot;MENDELEY_CITATION_f319e741-5d19-4ff3-abcf-12da8d85c351&quot;,&quot;properties&quot;:{&quot;noteIndex&quot;:0},&quot;isEdited&quot;:false,&quot;manualOverride&quot;:{&quot;isManuallyOverridden&quot;:false,&quot;citeprocText&quot;:&quot;(Johnson &amp;#38; Stoothoff, 2004)&quot;,&quot;manualOverrideText&quot;:&quot;&quot;},&quot;citationTag&quot;:&quot;MENDELEY_CITATION_v3_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&quot;,&quot;citationItems&quot;:[{&quot;id&quot;:&quot;49e2ff89-0299-305a-81e2-23d87281d319&quot;,&quot;itemData&quot;:{&quot;type&quot;:&quot;article-journal&quot;,&quot;id&quot;:&quot;49e2ff89-0299-305a-81e2-23d87281d319&quot;,&quot;title&quot;:&quot;Tau phosphorylation in neuronal cell function and dysfunction&quot;,&quot;groupId&quot;:&quot;0426c3e1-6d28-326a-8410-5ba2185c4c1b&quot;,&quot;author&quot;:[{&quot;family&quot;:&quot;Johnson&quot;,&quot;given&quot;:&quot;Gail V.W.&quot;,&quot;parse-names&quot;:false,&quot;dropping-particle&quot;:&quot;&quot;,&quot;non-dropping-particle&quot;:&quot;&quot;},{&quot;family&quot;:&quot;Stoothoff&quot;,&quot;given&quot;:&quot;William H.&quot;,&quot;parse-names&quot;:false,&quot;dropping-particle&quot;:&quot;&quot;,&quot;non-dropping-particle&quot;:&quot;&quot;}],&quot;container-title&quot;:&quot;Journal of Cell Science&quot;,&quot;container-title-short&quot;:&quot;J Cell Sci&quot;,&quot;accessed&quot;:{&quot;date-parts&quot;:[[2024,5,6]]},&quot;DOI&quot;:&quot;10.1242/JCS.01558&quot;,&quot;ISSN&quot;:&quot;0021-9533&quot;,&quot;PMID&quot;:&quot;15537830&quot;,&quot;URL&quot;:&quot;https://dx.doi.org/10.1242/jcs.01558&quot;,&quot;issued&quot;:{&quot;date-parts&quot;:[[2004,11,15]]},&quot;page&quot;:&quot;5721-5729&quot;,&quot;abstract&quot;:&quot;Tau is a group of neuronal microtubule-associated proteins that are formed by alternative mRNA splicing and accumulate in neurofibrillary tangles in Alzheimer's disease (AD) brain. Tau plays a key role in regulating microtubule dynamics, axonal transport and neurite outgrowth, and all these functions of tau are modulated by site-specific phosphorylation. There is significant evidence that a disruption of normal phosphorylation events results in tau dysfunction in neurodegenerative diseases, such as AD, and is a contributing factor to the pathogenic processes. Indeed, the abnormal tau phosphorylation that occurs in neurodegenerative conditions not only results in a toxic loss of function (e.g. decreased microtubule binding) but probably also a toxic gain of function (e.g. increased tau-tau interactions). Although tau is phosphorylated in vitro by numerous protein kinases, how many of these actually phosphorylate tau in vivo is unclear. Identification of the protein kinases that phosphorylate tau in vivo in both physiological and pathological processes could provide potential therapeutic targets for the treatment of AD and other neurodegenerative diseases in which there is tau pathology.&quot;,&quot;publisher&quot;:&quot;The Company of Biologists&quot;,&quot;issue&quot;:&quot;24&quot;,&quot;volume&quot;:&quot;117&quot;},&quot;isTemporary&quot;:false}]},{&quot;citationID&quot;:&quot;MENDELEY_CITATION_2dbb64d1-fec0-411b-8f0b-82586aea9646&quot;,&quot;properties&quot;:{&quot;noteIndex&quot;:0},&quot;isEdited&quot;:false,&quot;manualOverride&quot;:{&quot;isManuallyOverridden&quot;:false,&quot;citeprocText&quot;:&quot;(Sanabria-Castro et al., 2017)&quot;,&quot;manualOverrideText&quot;:&quot;&quot;},&quot;citationTag&quot;:&quot;MENDELEY_CITATION_v3_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&quot;,&quot;citationItems&quot;:[{&quot;id&quot;:&quot;1afa2725-2af6-3eb6-815b-d68dffb38590&quot;,&quot;itemData&quot;:{&quot;type&quot;:&quot;article-journal&quot;,&quot;id&quot;:&quot;1afa2725-2af6-3eb6-815b-d68dffb38590&quot;,&quot;title&quot;:&quot;Molecular Pathogenesis of Alzheimer's Disease: An Update&quot;,&quot;groupId&quot;:&quot;0426c3e1-6d28-326a-8410-5ba2185c4c1b&quot;,&quot;author&quot;:[{&quot;family&quot;:&quot;Sanabria-Castro&quot;,&quot;given&quot;:&quot;Alfredo&quot;,&quot;parse-names&quot;:false,&quot;dropping-particle&quot;:&quot;&quot;,&quot;non-dropping-particle&quot;:&quot;&quot;},{&quot;family&quot;:&quot;Alvarado-Echeverría&quot;,&quot;given&quot;:&quot;Ileana&quot;,&quot;parse-names&quot;:false,&quot;dropping-particle&quot;:&quot;&quot;,&quot;non-dropping-particle&quot;:&quot;&quot;},{&quot;family&quot;:&quot;Monge-Bonilla&quot;,&quot;given&quot;:&quot;Cecilia&quot;,&quot;parse-names&quot;:false,&quot;dropping-particle&quot;:&quot;&quot;,&quot;non-dropping-particle&quot;:&quot;&quot;}],&quot;container-title&quot;:&quot;Annals of Neurosciences&quot;,&quot;container-title-short&quot;:&quot;Ann Neurosci&quot;,&quot;accessed&quot;:{&quot;date-parts&quot;:[[2024,5,4]]},&quot;DOI&quot;:&quot;10.1159/000464422&quot;,&quot;ISSN&quot;:&quot;0972-7531&quot;,&quot;PMID&quot;:&quot;28588356&quot;,&quot;URL&quot;:&quot;https://dx.doi.org/10.1159/000464422&quot;,&quot;issued&quot;:{&quot;date-parts&quot;:[[2017,5,5]]},&quot;page&quot;:&quot;46-54&quot;,&quot;abstract&quot;:&quot;Dementia is a chronic or progressive syndrome, characterized by impaired cognitive capacity beyond what could be considered a consequence of normal aging. It affects the memory, thinking process, orientation, comprehension, calculation, learning ability, language, and judgment; although awareness is usually unaffected. Alzheimer’s disease (AD) is the most common form of dementia; symptoms include memory loss, difficulty solving problems, disorientation in time and space, among others. The disease was first described in 1906 at a conference in Tubingen, Germany by Alois Alzheimer. One hundred and ten years since its first documentation, many aspects of the pathophysiology of AD have been discovered and understood, however gaps of knowledge continue to exist. This literature review summarizes the main underlying neurobiological mechanisms in AD, including the theory with emphasis on amyloid peptide, cholinergic hypothesis, glutamatergic neurotransmission, the role of tau protein, and the involvement of oxidative stress and calcium.&quot;,&quot;publisher&quot;:&quot;S. Karger AG&quot;,&quot;issue&quot;:&quot;1&quot;,&quot;volume&quot;:&quot;24&quot;},&quot;isTemporary&quot;:false}]},{&quot;citationID&quot;:&quot;MENDELEY_CITATION_2ab26f14-2c85-4b14-9feb-e0d670a37703&quot;,&quot;properties&quot;:{&quot;noteIndex&quot;:0},&quot;isEdited&quot;:false,&quot;manualOverride&quot;:{&quot;isManuallyOverridden&quot;:false,&quot;citeprocText&quot;:&quot;(Cummings et al., 2007)&quot;,&quot;manualOverrideText&quot;:&quot;&quot;},&quot;citationTag&quot;:&quot;MENDELEY_CITATION_v3_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&quot;,&quot;citationItems&quot;:[{&quot;id&quot;:&quot;2e15bf2a-17c0-3acb-9792-17d062206fff&quot;,&quot;itemData&quot;:{&quot;type&quot;:&quot;article-journal&quot;,&quot;id&quot;:&quot;2e15bf2a-17c0-3acb-9792-17d062206fff&quot;,&quot;title&quot;:&quot;Disease-modifying therapies for Alzheimer disease: challenges to early intervention&quot;,&quot;groupId&quot;:&quot;0426c3e1-6d28-326a-8410-5ba2185c4c1b&quot;,&quot;author&quot;:[{&quot;family&quot;:&quot;Cummings&quot;,&quot;given&quot;:&quot;Jeffrey L.&quot;,&quot;parse-names&quot;:false,&quot;dropping-particle&quot;:&quot;&quot;,&quot;non-dropping-particle&quot;:&quot;&quot;},{&quot;family&quot;:&quot;Doody&quot;,&quot;given&quot;:&quot;Rachelle&quot;,&quot;parse-names&quot;:false,&quot;dropping-particle&quot;:&quot;&quot;,&quot;non-dropping-particle&quot;:&quot;&quot;},{&quot;family&quot;:&quot;Clark&quot;,&quot;given&quot;:&quot;Christopher&quot;,&quot;parse-names&quot;:false,&quot;dropping-particle&quot;:&quot;&quot;,&quot;non-dropping-particle&quot;:&quot;&quot;}],&quot;container-title&quot;:&quot;Neurology&quot;,&quot;container-title-short&quot;:&quot;Neurology&quot;,&quot;accessed&quot;:{&quot;date-parts&quot;:[[2024,5,6]]},&quot;DOI&quot;:&quot;10.1212/01.WNL.0000295996.54210.69&quot;,&quot;ISSN&quot;:&quot;1526-632X&quot;,&quot;PMID&quot;:&quot;17938373&quot;,&quot;URL&quot;:&quot;https://pubmed.ncbi.nlm.nih.gov/17938373/&quot;,&quot;issued&quot;:{&quot;date-parts&quot;:[[2007]]},&quot;page&quot;:&quot;1622-1634&quot;,&quot;abstract&quot;:&quot;Prevention of Alzheimer disease (AD) is a national and global imperative. Therapy is optimally initiated when individuals are asymptomatic or exhibit mild cognitive impairment (MCI). Development of therapeutically beneficial compounds requires the creation of clinical trial methodologies for primary and secondary prevention. Populations in primary prevention trials selected only on the basis of age will have low rates of emergent MCI or AD. Epidemiologically based risk factors or biomarkers can be used to enrich trials and increase the likelihood of disease occurrence during the trial. Enrichment strategies for clinical trials with MCI include use of biomarkers such as amyloid imaging, MRI with demonstration of medial temporal lobe atrophy, bilateral parietal hypometabolism on PET, and reduced amyloid beta peptide and increased tau protein in CSF. Neuropsychological measures appropriate for trials of MCI may not be identical to those measures most suited for AD trials. Attention to these and other features of trial design, clinical assessment, and use of biomarkers is critical to improving the detection of disease-modifying effects of emerging therapies in presymptomatic or minimally symptomatic populations. The neurologic health of the growing aging population demands disease-modifying therapies and the development of methods to identify and test promising candidate agents. ©2007AAN Enterprises, Inc.&quot;,&quot;publisher&quot;:&quot;Neurology&quot;,&quot;issue&quot;:&quot;16&quot;,&quot;volume&quot;:&quot;69&quot;},&quot;isTemporary&quot;:false}]},{&quot;citationID&quot;:&quot;MENDELEY_CITATION_9ca8ff42-bf14-4ba9-873a-8a5ab6e4e642&quot;,&quot;properties&quot;:{&quot;noteIndex&quot;:0},&quot;isEdited&quot;:false,&quot;manualOverride&quot;:{&quot;isManuallyOverridden&quot;:false,&quot;citeprocText&quot;:&quot;(Deane et al., 2009)&quot;,&quot;manualOverrideText&quot;:&quot;&quot;},&quot;citationTag&quot;:&quot;MENDELEY_CITATION_v3_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&quot;,&quot;citationItems&quot;:[{&quot;id&quot;:&quot;7644ee52-df73-34f3-8557-9ef750ae2c4a&quot;,&quot;itemData&quot;:{&quot;type&quot;:&quot;article-journal&quot;,&quot;id&quot;:&quot;7644ee52-df73-34f3-8557-9ef750ae2c4a&quot;,&quot;title&quot;:&quot;Clearance of amyloid-beta peptide across the blood-brain barrier: implication for therapies in Alzheimer's disease&quot;,&quot;groupId&quot;:&quot;0426c3e1-6d28-326a-8410-5ba2185c4c1b&quot;,&quot;author&quot;:[{&quot;family&quot;:&quot;Deane&quot;,&quot;given&quot;:&quot;R.&quot;,&quot;parse-names&quot;:false,&quot;dropping-particle&quot;:&quot;&quot;,&quot;non-dropping-particle&quot;:&quot;&quot;},{&quot;family&quot;:&quot;Bell&quot;,&quot;given&quot;:&quot;R.&quot;,&quot;parse-names&quot;:false,&quot;dropping-particle&quot;:&quot;&quot;,&quot;non-dropping-particle&quot;:&quot;&quot;},{&quot;family&quot;:&quot;Sagare&quot;,&quot;given&quot;:&quot;A.&quot;,&quot;parse-names&quot;:false,&quot;dropping-particle&quot;:&quot;&quot;,&quot;non-dropping-particle&quot;:&quot;&quot;},{&quot;family&quot;:&quot;Zlokovic&quot;,&quot;given&quot;:&quot;B.&quot;,&quot;parse-names&quot;:false,&quot;dropping-particle&quot;:&quot;&quot;,&quot;non-dropping-particle&quot;:&quot;&quot;}],&quot;container-title&quot;:&quot;CNS &amp; neurological disorders drug targets&quot;,&quot;container-title-short&quot;:&quot;CNS Neurol Disord Drug Targets&quot;,&quot;accessed&quot;:{&quot;date-parts&quot;:[[2024,5,6]]},&quot;DOI&quot;:&quot;10.2174/187152709787601867&quot;,&quot;ISSN&quot;:&quot;1996-3181&quot;,&quot;PMID&quot;:&quot;19275634&quot;,&quot;URL&quot;:&quot;https://pubmed.ncbi.nlm.nih.gov/19275634/&quot;,&quot;issued&quot;:{&quot;date-parts&quot;:[[2009,3,6]]},&quot;page&quot;:&quot;16-30&quot;,&quot;abstract&quot;:&quot;The main receptors for amyloid-beta peptide (Abeta) transport across the blood-brain barrier (BBB) from brain to blood and blood to brain are low-density lipoprotein receptor related protein-1 (LRP1) and receptor for advanced glycation end products (RAGE), respectively. In normal human plasma a soluble form of LRP1 (sLRP1) is a major endogenous brain Abeta 'sinker' that sequesters some 70 to 90 % of plasma Abeta peptides. In Alzheimer's disease (AD), the levels of sLRP1 and its capacity to bind Abeta are reduced which increases free Abeta fraction in plasma. This in turn may increase brain Abeta burden through decreased Abeta efflux and/or increased Abeta influx across the BBB. In Abeta immunotherapy, anti-Abeta antibody sequestration of plasma Abeta enhances the peripheral Abeta 'sink action'. However, in contrast to endogenous sLRP1 which does not penetrate the BBB, some anti-Abeta antibodies may slowly enter the brain which reduces the effectiveness of their sink action and may contribute to neuroinflammation and intracerebral hemorrhage. Anti-Abeta antibody/Abeta immune complexes are rapidly cleared from brain to blood via FcRn (neonatal Fc receptor) across the BBB. In a mouse model of AD, restoring plasma sLRP1 with recombinant LRP-IV cluster reduces brain Abeta burden and improves functional changes in cerebral blood flow (CBF) and behavioral responses, without causing neuroinflammation and/or hemorrhage. The C-terminal sequence of Abeta is required for its direct interaction with sLRP and LRP-IV cluster which is completely blocked by the receptor-associated protein (RAP) that does not directly bind Abeta. Therapies to increase LRP1 expression or reduce RAGE activity at the BBB and/or restore the peripheral Abeta 'sink' action, hold potential to reduce brain Abeta and inflammation, and improve CBF and functional recovery in AD models, and by extension in AD patients.&quot;,&quot;publisher&quot;:&quot;CNS Neurol Disord Drug Targets&quot;,&quot;issue&quot;:&quot;1&quot;,&quot;volume&quot;:&quot;8&quot;},&quot;isTemporary&quot;:false}]},{&quot;citationID&quot;:&quot;MENDELEY_CITATION_f7207564-aa6c-412b-833b-691ba63becb0&quot;,&quot;properties&quot;:{&quot;noteIndex&quot;:0},&quot;isEdited&quot;:false,&quot;manualOverride&quot;:{&quot;isManuallyOverridden&quot;:false,&quot;citeprocText&quot;:&quot;(Mohandas et al., 2009)&quot;,&quot;manualOverrideText&quot;:&quot;&quot;},&quot;citationTag&quot;:&quot;MENDELEY_CITATION_v3_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&quot;,&quot;citationItems&quot;:[{&quot;id&quot;:&quot;318ad3df-3abc-361e-8bc9-b0883842a7a9&quot;,&quot;itemData&quot;:{&quot;type&quot;:&quot;article-journal&quot;,&quot;id&quot;:&quot;318ad3df-3abc-361e-8bc9-b0883842a7a9&quot;,&quot;title&quot;:&quot;Neurobiology of Alzheimer's disease&quot;,&quot;groupId&quot;:&quot;0426c3e1-6d28-326a-8410-5ba2185c4c1b&quot;,&quot;author&quot;:[{&quot;family&quot;:&quot;Mohandas&quot;,&quot;given&quot;:&quot;E.&quot;,&quot;parse-names&quot;:false,&quot;dropping-particle&quot;:&quot;&quot;,&quot;non-dropping-particle&quot;:&quot;&quot;},{&quot;family&quot;:&quot;Rajmohan&quot;,&quot;given&quot;:&quot;V.&quot;,&quot;parse-names&quot;:false,&quot;dropping-particle&quot;:&quot;&quot;,&quot;non-dropping-particle&quot;:&quot;&quot;},{&quot;family&quot;:&quot;Raghunath&quot;,&quot;given&quot;:&quot;B.&quot;,&quot;parse-names&quot;:false,&quot;dropping-particle&quot;:&quot;&quot;,&quot;non-dropping-particle&quot;:&quot;&quot;}],&quot;container-title&quot;:&quot;Indian Journal of Psychiatry&quot;,&quot;container-title-short&quot;:&quot;Indian J Psychiatry&quot;,&quot;accessed&quot;:{&quot;date-parts&quot;:[[2024,5,6]]},&quot;DOI&quot;:&quot;10.4103/0019-5545.44908&quot;,&quot;ISSN&quot;:&quot;00195545&quot;,&quot;PMID&quot;:&quot;19742193&quot;,&quot;URL&quot;:&quot;/pmc/articles/PMC2738403/&quot;,&quot;issued&quot;:{&quot;date-parts&quot;:[[2009,1,1]]},&quot;page&quot;:&quot;55&quot;,&quot;abstract&quot;:&quot;Alzheimer′s disease (AD) is a devastating neurodegenerative disease, the most common among the dementing illnesses. The neuropathological hallmarks of AD include extracellular -amyloid (amyloid precursor protein (APP) deposits, intracellular neurofibrillary tangles (NFT)), dystrophic neuritis and amyloid angiopathy. The mismetabolism of APP and the defective clearance of amyloid generate a cascade of events including hyperphosphorylated tau () mediated breakdown of microtubular assembly and resultant synaptic failure which results in AD. The exact aetiopathogenesis of AD is still obscure. The preeminent hypotheses of AD include amyloid cascade hypothesis and tau hyperphosphorylation. The amyloid hypothesis states that extracellular amyloid plaques formed by aggregates of A peptide generated by the proteolytic cleavages of APP are central to AD pathology. Intracellular assembly states of the oligomeric and protofibrillar species may facilitate tau hyperphosphorylation, disruption of proteasome and mitochondria function, dysregulation of calcium homeostasis, synaptic failure, and cognitive dysfunction. The tau hypothesis states that excessive or abnormal phosphorylation of tau results in the transformation of normal adult tau into PHF-tau (paired helical filament) and NFTs. Vascular hypothesis is also proposed for AD and it concludes that advancing age and the presence of vascular risk factors create a Critically Attained Threshold of Cerebral Hypoperfusion (CATCH) which leads to cellular and subcellular pathology involving protein synthesis, development of plaques, inflammatory response, and synaptic damage leading to the manifestations of AD. Multiple other aetiological and pathogenetic hypotheses have been put forward including genetics, oxidative stress, dysfunctional calcium homeostasis, hormonal, inflammatory-immunologic, and cell cycle dysregulation with the resultant neurotransmitter dysfunctions and cognitive decline. The available therapeutic agents target only the neurotransmitter dysfunction in AD and agents specifically targeting the pathogenetic mechanisms like amyloid deposition and tau hyperphosphorylation might provide a definite therapeutic edge.&quot;,&quot;publisher&quot;:&quot;Wolters Kluwer -- Medknow Publications&quot;,&quot;issue&quot;:&quot;1&quot;,&quot;volume&quot;:&quot;51&quot;},&quot;isTemporary&quot;:false}]},{&quot;citationID&quot;:&quot;MENDELEY_CITATION_344024fe-9b58-4276-b2b9-24504077a925&quot;,&quot;properties&quot;:{&quot;noteIndex&quot;:0},&quot;isEdited&quot;:false,&quot;manualOverride&quot;:{&quot;isManuallyOverridden&quot;:false,&quot;citeprocText&quot;:&quot;(Sanabria-Castro et al., 2017)&quot;,&quot;manualOverrideText&quot;:&quot;&quot;},&quot;citationTag&quot;:&quot;MENDELEY_CITATION_v3_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&quot;,&quot;citationItems&quot;:[{&quot;id&quot;:&quot;1afa2725-2af6-3eb6-815b-d68dffb38590&quot;,&quot;itemData&quot;:{&quot;type&quot;:&quot;article-journal&quot;,&quot;id&quot;:&quot;1afa2725-2af6-3eb6-815b-d68dffb38590&quot;,&quot;title&quot;:&quot;Molecular Pathogenesis of Alzheimer's Disease: An Update&quot;,&quot;groupId&quot;:&quot;0426c3e1-6d28-326a-8410-5ba2185c4c1b&quot;,&quot;author&quot;:[{&quot;family&quot;:&quot;Sanabria-Castro&quot;,&quot;given&quot;:&quot;Alfredo&quot;,&quot;parse-names&quot;:false,&quot;dropping-particle&quot;:&quot;&quot;,&quot;non-dropping-particle&quot;:&quot;&quot;},{&quot;family&quot;:&quot;Alvarado-Echeverría&quot;,&quot;given&quot;:&quot;Ileana&quot;,&quot;parse-names&quot;:false,&quot;dropping-particle&quot;:&quot;&quot;,&quot;non-dropping-particle&quot;:&quot;&quot;},{&quot;family&quot;:&quot;Monge-Bonilla&quot;,&quot;given&quot;:&quot;Cecilia&quot;,&quot;parse-names&quot;:false,&quot;dropping-particle&quot;:&quot;&quot;,&quot;non-dropping-particle&quot;:&quot;&quot;}],&quot;container-title&quot;:&quot;Annals of Neurosciences&quot;,&quot;container-title-short&quot;:&quot;Ann Neurosci&quot;,&quot;accessed&quot;:{&quot;date-parts&quot;:[[2024,5,4]]},&quot;DOI&quot;:&quot;10.1159/000464422&quot;,&quot;ISSN&quot;:&quot;0972-7531&quot;,&quot;PMID&quot;:&quot;28588356&quot;,&quot;URL&quot;:&quot;https://dx.doi.org/10.1159/000464422&quot;,&quot;issued&quot;:{&quot;date-parts&quot;:[[2017,5,5]]},&quot;page&quot;:&quot;46-54&quot;,&quot;abstract&quot;:&quot;Dementia is a chronic or progressive syndrome, characterized by impaired cognitive capacity beyond what could be considered a consequence of normal aging. It affects the memory, thinking process, orientation, comprehension, calculation, learning ability, language, and judgment; although awareness is usually unaffected. Alzheimer’s disease (AD) is the most common form of dementia; symptoms include memory loss, difficulty solving problems, disorientation in time and space, among others. The disease was first described in 1906 at a conference in Tubingen, Germany by Alois Alzheimer. One hundred and ten years since its first documentation, many aspects of the pathophysiology of AD have been discovered and understood, however gaps of knowledge continue to exist. This literature review summarizes the main underlying neurobiological mechanisms in AD, including the theory with emphasis on amyloid peptide, cholinergic hypothesis, glutamatergic neurotransmission, the role of tau protein, and the involvement of oxidative stress and calcium.&quot;,&quot;publisher&quot;:&quot;S. Karger AG&quot;,&quot;issue&quot;:&quot;1&quot;,&quot;volume&quot;:&quot;24&quot;},&quot;isTemporary&quot;:false}]},{&quot;citationID&quot;:&quot;MENDELEY_CITATION_6efc2367-d299-4bb6-ac4c-7477f8a4e28b&quot;,&quot;properties&quot;:{&quot;noteIndex&quot;:0},&quot;isEdited&quot;:false,&quot;manualOverride&quot;:{&quot;isManuallyOverridden&quot;:false,&quot;citeprocText&quot;:&quot;(De Strooper, 2010)&quot;,&quot;manualOverrideText&quot;:&quot;&quot;},&quot;citationTag&quot;:&quot;MENDELEY_CITATION_v3_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&quot;,&quot;citationItems&quot;:[{&quot;id&quot;:&quot;dce25b27-4a8d-3dd8-b6d3-194f81bd77d1&quot;,&quot;itemData&quot;:{&quot;type&quot;:&quot;article-journal&quot;,&quot;id&quot;:&quot;dce25b27-4a8d-3dd8-b6d3-194f81bd77d1&quot;,&quot;title&quot;:&quot;Proteases and proteolysis in Alzheimer disease: a multifactorial view on the disease process&quot;,&quot;groupId&quot;:&quot;0426c3e1-6d28-326a-8410-5ba2185c4c1b&quot;,&quot;author&quot;:[{&quot;family&quot;:&quot;Strooper&quot;,&quot;given&quot;:&quot;Bart&quot;,&quot;parse-names&quot;:false,&quot;dropping-particle&quot;:&quot;&quot;,&quot;non-dropping-particle&quot;:&quot;De&quot;}],&quot;container-title&quot;:&quot;Physiological reviews&quot;,&quot;container-title-short&quot;:&quot;Physiol Rev&quot;,&quot;accessed&quot;:{&quot;date-parts&quot;:[[2024,5,6]]},&quot;DOI&quot;:&quot;10.1152/PHYSREV.00023.2009&quot;,&quot;ISSN&quot;:&quot;1522-1210&quot;,&quot;PMID&quot;:&quot;20393191&quot;,&quot;URL&quot;:&quot;https://pubmed.ncbi.nlm.nih.gov/20393191/&quot;,&quot;issued&quot;:{&quot;date-parts&quot;:[[2010,4]]},&quot;page&quot;:&quot;465-494&quot;,&quot;abstract&quot;:&quot;Alzheimer disease is characterized by the accumulation of abnormally folded protein fragments, i.e., amyloid beta peptide (Aβ) and tau that precipitate in amyloid plaques and neuronal tangles, respectively. In this review we discuss the complicated proteolytic pathways that are responsible for the generation and clearance of these fragments, and how disturbances in these pathways interact and provide a background for a novel understanding of Alzheimer disease as a multifactorial disorder. Recent insights evolve from the static view that the morphologically defined plaques and tangles are disease driving towards a more dynamic, biochemical view in which the intermediary soluble Aβ oligomers and soluble tau fragments are considered as the main mediators of neurotoxicity. The relevance of proteolytic pathways, centered on the generation and clearance of toxic Aβ, on the cleavage and nucleation of tau, and on the general proteostasis of the neurons, then becomes obvious. Blocking or stimulating these pathways provide, or have the potential to provide, interesting drug targets, which raises the hope that we will be able to provide a cure for this dreadful disorder. Copyright © 2010 the American Physiological Society.&quot;,&quot;publisher&quot;:&quot;Physiol Rev&quot;,&quot;issue&quot;:&quot;2&quot;,&quot;volume&quot;:&quot;90&quot;},&quot;isTemporary&quot;:false}]},{&quot;citationID&quot;:&quot;MENDELEY_CITATION_f212cb9f-35d9-4053-a90f-84a6418e1647&quot;,&quot;properties&quot;:{&quot;noteIndex&quot;:0},&quot;isEdited&quot;:false,&quot;manualOverride&quot;:{&quot;isManuallyOverridden&quot;:false,&quot;citeprocText&quot;:&quot;(Tanzi &amp;#38; Bertram, 2005)&quot;,&quot;manualOverrideText&quot;:&quot;&quot;},&quot;citationTag&quot;:&quot;MENDELEY_CITATION_v3_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&quot;,&quot;citationItems&quot;:[{&quot;id&quot;:&quot;1b03509a-72fb-3d85-ba0d-8fced33cecd8&quot;,&quot;itemData&quot;:{&quot;type&quot;:&quot;article-journal&quot;,&quot;id&quot;:&quot;1b03509a-72fb-3d85-ba0d-8fced33cecd8&quot;,&quot;title&quot;:&quot;Twenty years of the Alzheimer's disease amyloid hypothesis: a genetic perspective&quot;,&quot;groupId&quot;:&quot;0426c3e1-6d28-326a-8410-5ba2185c4c1b&quot;,&quot;author&quot;:[{&quot;family&quot;:&quot;Tanzi&quot;,&quot;given&quot;:&quot;Rudolph E.&quot;,&quot;parse-names&quot;:false,&quot;dropping-particle&quot;:&quot;&quot;,&quot;non-dropping-particle&quot;:&quot;&quot;},{&quot;family&quot;:&quot;Bertram&quot;,&quot;given&quot;:&quot;Lars&quot;,&quot;parse-names&quot;:false,&quot;dropping-particle&quot;:&quot;&quot;,&quot;non-dropping-particle&quot;:&quot;&quot;}],&quot;container-title&quot;:&quot;Cell&quot;,&quot;container-title-short&quot;:&quot;Cell&quot;,&quot;accessed&quot;:{&quot;date-parts&quot;:[[2024,5,6]]},&quot;DOI&quot;:&quot;10.1016/J.CELL.2005.02.008&quot;,&quot;ISSN&quot;:&quot;0092-8674&quot;,&quot;PMID&quot;:&quot;15734686&quot;,&quot;URL&quot;:&quot;https://pubmed.ncbi.nlm.nih.gov/15734686/&quot;,&quot;issued&quot;:{&quot;date-parts&quot;:[[2005,2,25]]},&quot;page&quot;:&quot;545-555&quot;,&quot;abstract&quot;:&quot;From Alois Alzheimer's description of Auguste D.'s brain in 1907 to George Glenner's biochemical dissection of β-amyloid in 1984, the \&quot;amyloid hypothesis\&quot; of Alzheimer's disease has continued to gain support over the past two decades, particularly from genetic studies. Here we assess the amyloid hypothesis based on both known and putative Alzheimer's disease genes.&quot;,&quot;publisher&quot;:&quot;Cell&quot;,&quot;issue&quot;:&quot;4&quot;,&quot;volume&quot;:&quot;120&quot;},&quot;isTemporary&quot;:false}]},{&quot;citationID&quot;:&quot;MENDELEY_CITATION_58c19542-6635-43ca-a05d-3cf8b698d224&quot;,&quot;properties&quot;:{&quot;noteIndex&quot;:0},&quot;isEdited&quot;:false,&quot;manualOverride&quot;:{&quot;isManuallyOverridden&quot;:false,&quot;citeprocText&quot;:&quot;(Velliquette et al., 2005)&quot;,&quot;manualOverrideText&quot;:&quot;&quot;},&quot;citationTag&quot;:&quot;MENDELEY_CITATION_v3_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&quot;,&quot;citationItems&quot;:[{&quot;id&quot;:&quot;895d03c2-f19b-399e-a47f-96147beb8289&quot;,&quot;itemData&quot;:{&quot;type&quot;:&quot;article-journal&quot;,&quot;id&quot;:&quot;895d03c2-f19b-399e-a47f-96147beb8289&quot;,&quot;title&quot;:&quot;Energy inhibition elevates beta-secretase levels and activity and is potentially amyloidogenic in APP transgenic mice: possible early events in Alzheimer's disease pathogenesis&quot;,&quot;groupId&quot;:&quot;0426c3e1-6d28-326a-8410-5ba2185c4c1b&quot;,&quot;author&quot;:[{&quot;family&quot;:&quot;Velliquette&quot;,&quot;given&quot;:&quot;Rodney A.&quot;,&quot;parse-names&quot;:false,&quot;dropping-particle&quot;:&quot;&quot;,&quot;non-dropping-particle&quot;:&quot;&quot;},{&quot;family&quot;:&quot;O'Connor&quot;,&quot;given&quot;:&quot;Tracy&quot;,&quot;parse-names&quot;:false,&quot;dropping-particle&quot;:&quot;&quot;,&quot;non-dropping-particle&quot;:&quot;&quot;},{&quot;family&quot;:&quot;Vassar&quot;,&quot;given&quot;:&quot;Robert&quot;,&quot;parse-names&quot;:false,&quot;dropping-particle&quot;:&quot;&quot;,&quot;non-dropping-particle&quot;:&quot;&quot;}],&quot;container-title&quot;:&quot;The Journal of neuroscience : the official journal of the Society for Neuroscience&quot;,&quot;container-title-short&quot;:&quot;J Neurosci&quot;,&quot;accessed&quot;:{&quot;date-parts&quot;:[[2024,5,6]]},&quot;DOI&quot;:&quot;10.1523/JNEUROSCI.2350-05.2005&quot;,&quot;ISSN&quot;:&quot;1529-2401&quot;,&quot;PMID&quot;:&quot;16306400&quot;,&quot;URL&quot;:&quot;https://pubmed.ncbi.nlm.nih.gov/16306400/&quot;,&quot;issued&quot;:{&quot;date-parts&quot;:[[2005,11,23]]},&quot;page&quot;:&quot;10874-10883&quot;,&quot;abstract&quot;:&quot;β-Secretase [β-site amyloid precursor protein-cleaving enzyme 1 (BACE1)] is the key rate-limiting enzyme for the production of the β-amyloid (Aβ) peptide involved in the pathogenesis of Alzheimer's disease (AD). BACE1 levels and activity are increased in AD brain and are likely to drive Aβ overproduction, but the cause of BACEl elevation in AD is unknown. Interestingly, cerebral glucose metabolism and blood flow are both reduced in preclinical AD, suggesting that impaired energy production may be an early pathologic event in AD. To determine whether reduced energy metabolism would cause BACE1 elevation, we used pharmacological agents (insulin, 2-deoxyglucose, 3-nitropropionic acid, and kainic acid) to induce acute energy inhibition in C57/B6 wild-type and amyloid precursor protein (APP) transgenic (Tg2576) mice. Four hours after treatment, we observed that reduced energy production caused a ∼150% increase of cerebral BACE1 levels compared with control. Although this was a modest increase, the effect was long-lasting, because levels of the BACE1 enzyme remained elevated for at least 7 d after a single dose of energy inhibitor. In Tg2576 mice, levels of the BACE1-cleaved APP ectodomain APPsβ were also elevated and paralleled the BACE1 increase in both relative amount and duration. Importantly, cerebral Aβ40 levels in Tg2576 were increased to ∼200% of control at 7 d after injection, demonstrating that energy inhibition was potentially amyloidogenic. These results support the hypothesis that impaired energy production in the brain may drive AD pathogenesis by elevating BACE1 levels and activity, which, in turn, lead to Aβ overproduction. This process may represent one of the earliest pathogenic events in AD. Copyright © 2005 Society for Neuroscience.&quot;,&quot;publisher&quot;:&quot;J Neurosci&quot;,&quot;issue&quot;:&quot;47&quot;,&quot;volume&quot;:&quot;25&quot;},&quot;isTemporary&quot;:false}]},{&quot;citationID&quot;:&quot;MENDELEY_CITATION_cad0ca86-9dee-48ba-92a8-5dd7eebacc11&quot;,&quot;properties&quot;:{&quot;noteIndex&quot;:0},&quot;isEdited&quot;:false,&quot;manualOverride&quot;:{&quot;isManuallyOverridden&quot;:false,&quot;citeprocText&quot;:&quot;(Zhang et al., 2014)&quot;,&quot;manualOverrideText&quot;:&quot;&quot;},&quot;citationTag&quot;:&quot;MENDELEY_CITATION_v3_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&quot;,&quot;citationItems&quot;:[{&quot;id&quot;:&quot;04818089-9ceb-3a25-ba13-7a9db5e40cca&quot;,&quot;itemData&quot;:{&quot;type&quot;:&quot;article-journal&quot;,&quot;id&quot;:&quot;04818089-9ceb-3a25-ba13-7a9db5e40cca&quot;,&quot;title&quot;:&quot;The γ-secretase complex: from structure to function&quot;,&quot;groupId&quot;:&quot;0426c3e1-6d28-326a-8410-5ba2185c4c1b&quot;,&quot;author&quot;:[{&quot;family&quot;:&quot;Zhang&quot;,&quot;given&quot;:&quot;Xian&quot;,&quot;parse-names&quot;:false,&quot;dropping-particle&quot;:&quot;&quot;,&quot;non-dropping-particle&quot;:&quot;&quot;},{&quot;family&quot;:&quot;Li&quot;,&quot;given&quot;:&quot;Yanfang&quot;,&quot;parse-names&quot;:false,&quot;dropping-particle&quot;:&quot;&quot;,&quot;non-dropping-particle&quot;:&quot;&quot;},{&quot;family&quot;:&quot;Xu&quot;,&quot;given&quot;:&quot;Huaxi&quot;,&quot;parse-names&quot;:false,&quot;dropping-particle&quot;:&quot;&quot;,&quot;non-dropping-particle&quot;:&quot;&quot;},{&quot;family&quot;:&quot;Zhang&quot;,&quot;given&quot;:&quot;Yun Wu&quot;,&quot;parse-names&quot;:false,&quot;dropping-particle&quot;:&quot;&quot;,&quot;non-dropping-particle&quot;:&quot;&quot;}],&quot;container-title&quot;:&quot;Frontiers in Cellular Neuroscience&quot;,&quot;container-title-short&quot;:&quot;Front Cell Neurosci&quot;,&quot;accessed&quot;:{&quot;date-parts&quot;:[[2024,5,6]]},&quot;DOI&quot;:&quot;10.3389/FNCEL.2014.00427&quot;,&quot;ISSN&quot;:&quot;16625102&quot;,&quot;PMID&quot;:&quot;25565961&quot;,&quot;URL&quot;:&quot;/pmc/articles/PMC4263104/&quot;,&quot;issued&quot;:{&quot;date-parts&quot;:[[2014,12,11]]},&quot;abstract&quot;:&quot;One of the most critical pathological features of Alzheimer’s disease (AD) is the accumulation of β-amyloid (Aβ) peptides that form extracellular senile plaques in the brain. Aβ is derived from β-amyloid precursor protein (APP) through sequential cleavage by β- and γ-secretases. γ-secretase is a high molecular weight complex minimally composed of four components: presenilins (PS), nicastrin, anterior pharynx defective 1 (APH-1), and presenilin enhancer 2 (PEN-2). In addition to APP, γ-secretase also cleaves many other type I transmembrane (TM) protein substrates. As a crucial enzyme for Aβ production, γ-secretase is an appealing therapeutic target for AD. Here, we summarize current knowledge on the structure and function of γ-secretase, as well as recent progress in developing γ-secretase targeting drugs for AD treatment.&quot;,&quot;publisher&quot;:&quot;Frontiers Media SA&quot;,&quot;issue&quot;:&quot;DEC&quot;,&quot;volume&quot;:&quot;8&quot;},&quot;isTemporary&quot;:false}]},{&quot;citationID&quot;:&quot;MENDELEY_CITATION_d2d386f7-c0ec-4ee3-b286-46d6773bc5dc&quot;,&quot;properties&quot;:{&quot;noteIndex&quot;:0},&quot;isEdited&quot;:false,&quot;manualOverride&quot;:{&quot;isManuallyOverridden&quot;:false,&quot;citeprocText&quot;:&quot;(Sanabria-Castro et al., 2017)&quot;,&quot;manualOverrideText&quot;:&quot;&quot;},&quot;citationTag&quot;:&quot;MENDELEY_CITATION_v3_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&quot;,&quot;citationItems&quot;:[{&quot;id&quot;:&quot;1afa2725-2af6-3eb6-815b-d68dffb38590&quot;,&quot;itemData&quot;:{&quot;type&quot;:&quot;article-journal&quot;,&quot;id&quot;:&quot;1afa2725-2af6-3eb6-815b-d68dffb38590&quot;,&quot;title&quot;:&quot;Molecular Pathogenesis of Alzheimer's Disease: An Update&quot;,&quot;groupId&quot;:&quot;0426c3e1-6d28-326a-8410-5ba2185c4c1b&quot;,&quot;author&quot;:[{&quot;family&quot;:&quot;Sanabria-Castro&quot;,&quot;given&quot;:&quot;Alfredo&quot;,&quot;parse-names&quot;:false,&quot;dropping-particle&quot;:&quot;&quot;,&quot;non-dropping-particle&quot;:&quot;&quot;},{&quot;family&quot;:&quot;Alvarado-Echeverría&quot;,&quot;given&quot;:&quot;Ileana&quot;,&quot;parse-names&quot;:false,&quot;dropping-particle&quot;:&quot;&quot;,&quot;non-dropping-particle&quot;:&quot;&quot;},{&quot;family&quot;:&quot;Monge-Bonilla&quot;,&quot;given&quot;:&quot;Cecilia&quot;,&quot;parse-names&quot;:false,&quot;dropping-particle&quot;:&quot;&quot;,&quot;non-dropping-particle&quot;:&quot;&quot;}],&quot;container-title&quot;:&quot;Annals of Neurosciences&quot;,&quot;container-title-short&quot;:&quot;Ann Neurosci&quot;,&quot;accessed&quot;:{&quot;date-parts&quot;:[[2024,5,4]]},&quot;DOI&quot;:&quot;10.1159/000464422&quot;,&quot;ISSN&quot;:&quot;0972-7531&quot;,&quot;PMID&quot;:&quot;28588356&quot;,&quot;URL&quot;:&quot;https://dx.doi.org/10.1159/000464422&quot;,&quot;issued&quot;:{&quot;date-parts&quot;:[[2017,5,5]]},&quot;page&quot;:&quot;46-54&quot;,&quot;abstract&quot;:&quot;Dementia is a chronic or progressive syndrome, characterized by impaired cognitive capacity beyond what could be considered a consequence of normal aging. It affects the memory, thinking process, orientation, comprehension, calculation, learning ability, language, and judgment; although awareness is usually unaffected. Alzheimer’s disease (AD) is the most common form of dementia; symptoms include memory loss, difficulty solving problems, disorientation in time and space, among others. The disease was first described in 1906 at a conference in Tubingen, Germany by Alois Alzheimer. One hundred and ten years since its first documentation, many aspects of the pathophysiology of AD have been discovered and understood, however gaps of knowledge continue to exist. This literature review summarizes the main underlying neurobiological mechanisms in AD, including the theory with emphasis on amyloid peptide, cholinergic hypothesis, glutamatergic neurotransmission, the role of tau protein, and the involvement of oxidative stress and calcium.&quot;,&quot;publisher&quot;:&quot;S. Karger AG&quot;,&quot;issue&quot;:&quot;1&quot;,&quot;volume&quot;:&quot;24&quot;},&quot;isTemporary&quot;:false}]},{&quot;citationID&quot;:&quot;MENDELEY_CITATION_89958cae-8238-4a5a-83f3-8eb033e2a7c0&quot;,&quot;properties&quot;:{&quot;noteIndex&quot;:0},&quot;isEdited&quot;:false,&quot;manualOverride&quot;:{&quot;isManuallyOverridden&quot;:false,&quot;citeprocText&quot;:&quot;(Sanabria-Castro et al., 2017)&quot;,&quot;manualOverrideText&quot;:&quot;&quot;},&quot;citationTag&quot;:&quot;MENDELEY_CITATION_v3_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&quot;,&quot;citationItems&quot;:[{&quot;id&quot;:&quot;1afa2725-2af6-3eb6-815b-d68dffb38590&quot;,&quot;itemData&quot;:{&quot;type&quot;:&quot;article-journal&quot;,&quot;id&quot;:&quot;1afa2725-2af6-3eb6-815b-d68dffb38590&quot;,&quot;title&quot;:&quot;Molecular Pathogenesis of Alzheimer's Disease: An Update&quot;,&quot;groupId&quot;:&quot;0426c3e1-6d28-326a-8410-5ba2185c4c1b&quot;,&quot;author&quot;:[{&quot;family&quot;:&quot;Sanabria-Castro&quot;,&quot;given&quot;:&quot;Alfredo&quot;,&quot;parse-names&quot;:false,&quot;dropping-particle&quot;:&quot;&quot;,&quot;non-dropping-particle&quot;:&quot;&quot;},{&quot;family&quot;:&quot;Alvarado-Echeverría&quot;,&quot;given&quot;:&quot;Ileana&quot;,&quot;parse-names&quot;:false,&quot;dropping-particle&quot;:&quot;&quot;,&quot;non-dropping-particle&quot;:&quot;&quot;},{&quot;family&quot;:&quot;Monge-Bonilla&quot;,&quot;given&quot;:&quot;Cecilia&quot;,&quot;parse-names&quot;:false,&quot;dropping-particle&quot;:&quot;&quot;,&quot;non-dropping-particle&quot;:&quot;&quot;}],&quot;container-title&quot;:&quot;Annals of Neurosciences&quot;,&quot;container-title-short&quot;:&quot;Ann Neurosci&quot;,&quot;accessed&quot;:{&quot;date-parts&quot;:[[2024,5,4]]},&quot;DOI&quot;:&quot;10.1159/000464422&quot;,&quot;ISSN&quot;:&quot;0972-7531&quot;,&quot;PMID&quot;:&quot;28588356&quot;,&quot;URL&quot;:&quot;https://dx.doi.org/10.1159/000464422&quot;,&quot;issued&quot;:{&quot;date-parts&quot;:[[2017,5,5]]},&quot;page&quot;:&quot;46-54&quot;,&quot;abstract&quot;:&quot;Dementia is a chronic or progressive syndrome, characterized by impaired cognitive capacity beyond what could be considered a consequence of normal aging. It affects the memory, thinking process, orientation, comprehension, calculation, learning ability, language, and judgment; although awareness is usually unaffected. Alzheimer’s disease (AD) is the most common form of dementia; symptoms include memory loss, difficulty solving problems, disorientation in time and space, among others. The disease was first described in 1906 at a conference in Tubingen, Germany by Alois Alzheimer. One hundred and ten years since its first documentation, many aspects of the pathophysiology of AD have been discovered and understood, however gaps of knowledge continue to exist. This literature review summarizes the main underlying neurobiological mechanisms in AD, including the theory with emphasis on amyloid peptide, cholinergic hypothesis, glutamatergic neurotransmission, the role of tau protein, and the involvement of oxidative stress and calcium.&quot;,&quot;publisher&quot;:&quot;S. Karger AG&quot;,&quot;issue&quot;:&quot;1&quot;,&quot;volume&quot;:&quot;24&quot;},&quot;isTemporary&quot;:false}]},{&quot;citationID&quot;:&quot;MENDELEY_CITATION_9f0a9d6d-1576-435a-b4be-2d121641ba7d&quot;,&quot;properties&quot;:{&quot;noteIndex&quot;:0},&quot;isEdited&quot;:false,&quot;manualOverride&quot;:{&quot;isManuallyOverridden&quot;:false,&quot;citeprocText&quot;:&quot;(Terry &amp;#38; Buccafusco, 2003)&quot;,&quot;manualOverrideText&quot;:&quot;&quot;},&quot;citationTag&quot;:&quot;MENDELEY_CITATION_v3_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&quot;,&quot;citationItems&quot;:[{&quot;id&quot;:&quot;e1c0b5b9-5489-3c09-8cbe-976c821269e3&quot;,&quot;itemData&quot;:{&quot;type&quot;:&quot;article-journal&quot;,&quot;id&quot;:&quot;e1c0b5b9-5489-3c09-8cbe-976c821269e3&quot;,&quot;title&quot;:&quot;The cholinergic hypothesis of age and Alzheimer's disease-related cognitive deficits: recent challenges and their implications for novel drug development&quot;,&quot;groupId&quot;:&quot;0426c3e1-6d28-326a-8410-5ba2185c4c1b&quot;,&quot;author&quot;:[{&quot;family&quot;:&quot;Terry&quot;,&quot;given&quot;:&quot;Alvin&quot;,&quot;parse-names&quot;:false,&quot;dropping-particle&quot;:&quot;V.&quot;,&quot;non-dropping-particle&quot;:&quot;&quot;},{&quot;family&quot;:&quot;Buccafusco&quot;,&quot;given&quot;:&quot;J. J.&quot;,&quot;parse-names&quot;:false,&quot;dropping-particle&quot;:&quot;&quot;,&quot;non-dropping-particle&quot;:&quot;&quot;}],&quot;container-title&quot;:&quot;The Journal of pharmacology and experimental therapeutics&quot;,&quot;container-title-short&quot;:&quot;J Pharmacol Exp Ther&quot;,&quot;accessed&quot;:{&quot;date-parts&quot;:[[2024,5,6]]},&quot;DOI&quot;:&quot;10.1124/JPET.102.041616&quot;,&quot;ISSN&quot;:&quot;0022-3565&quot;,&quot;PMID&quot;:&quot;12805474&quot;,&quot;URL&quot;:&quot;https://pubmed.ncbi.nlm.nih.gov/12805474/&quot;,&quot;issued&quot;:{&quot;date-parts&quot;:[[2003,9,1]]},&quot;page&quot;:&quot;821-827&quot;,&quot;abstract&quot;:&quot;The cholinergic hypothesis was initially presented over 20 years ago and suggests that a dysfunction of acetylcholine containing neurons in the brain contributes substantially to the cognitive decline observed in those with advanced age and Alzheimer's disease (AD). This premise has since served as the basis for the majority of treatment strategies and drug development approaches for AD to date. Recent studies of the brains of patients who had mild cognitive impairment or early stage AD in which choline acetyltransferase and/or acetylcholinesterase activity was unaffected (or even up-regulated) have, however, led some to challenge the validity of the hypothesis as well as the rationale for using cholinomimetics to treat the disorder, particularly in the earlier stages. These challenges, primarily based on assays of post mortem enzyme activity, should be taken in perspective and evaluated within the wide range of cholinergic abnormalities known to exist in both aging and AD. The results of both post mortem and antemortem studies in aged humans and AD patients, as well as animal experiments suggest that a host of cholinergic abnormalities including alterations in choline transport, acetylcholine release, nicotinic and muscarinic receptor expression, neurotrophin support, and perhaps axonal transport may all contribute to cognitive abnormalities in aging and AD. Cholinergic abnormalities may also contribute to noncognitive behavioral abnormalities as well as the deposition of toxic neuritic plaques in AD. Therefore, cholinergic-based strategies will likely remain valid as one approach to rational drug development for the treatment of AD other forms of dementia.&quot;,&quot;publisher&quot;:&quot;J Pharmacol Exp Ther&quot;,&quot;issue&quot;:&quot;3&quot;,&quot;volume&quot;:&quot;306&quot;},&quot;isTemporary&quot;:false}]},{&quot;citationID&quot;:&quot;MENDELEY_CITATION_d84772a0-b3d4-40bd-b261-74a8bb700abe&quot;,&quot;properties&quot;:{&quot;noteIndex&quot;:0},&quot;isEdited&quot;:false,&quot;manualOverride&quot;:{&quot;isManuallyOverridden&quot;:false,&quot;citeprocText&quot;:&quot;(Liskowsky &amp;#38; Schliebs, 2006)&quot;,&quot;manualOverrideText&quot;:&quot;&quot;},&quot;citationTag&quot;:&quot;MENDELEY_CITATION_v3_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&quot;,&quot;citationItems&quot;:[{&quot;id&quot;:&quot;28e174f5-db21-3b2c-8e26-ff81a7e8b5ff&quot;,&quot;itemData&quot;:{&quot;type&quot;:&quot;article-journal&quot;,&quot;id&quot;:&quot;28e174f5-db21-3b2c-8e26-ff81a7e8b5ff&quot;,&quot;title&quot;:&quot;Muscarinic acetylcholine receptor inhibition in transgenic Alzheimer-like Tg2576 mice by scopolamine favours the amyloidogenic route of processing of amyloid precursor protein&quot;,&quot;groupId&quot;:&quot;0426c3e1-6d28-326a-8410-5ba2185c4c1b&quot;,&quot;author&quot;:[{&quot;family&quot;:&quot;Liskowsky&quot;,&quot;given&quot;:&quot;Wolfgang&quot;,&quot;parse-names&quot;:false,&quot;dropping-particle&quot;:&quot;&quot;,&quot;non-dropping-particle&quot;:&quot;&quot;},{&quot;family&quot;:&quot;Schliebs&quot;,&quot;given&quot;:&quot;Reinhard&quot;,&quot;parse-names&quot;:false,&quot;dropping-particle&quot;:&quot;&quot;,&quot;non-dropping-particle&quot;:&quot;&quot;}],&quot;container-title&quot;:&quot;International journal of developmental neuroscience : the official journal of the International Society for Developmental Neuroscience&quot;,&quot;container-title-short&quot;:&quot;Int J Dev Neurosci&quot;,&quot;accessed&quot;:{&quot;date-parts&quot;:[[2024,5,6]]},&quot;DOI&quot;:&quot;10.1016/J.IJDEVNEU.2005.11.010&quot;,&quot;ISSN&quot;:&quot;0736-5748&quot;,&quot;PMID&quot;:&quot;16423497&quot;,&quot;URL&quot;:&quot;https://pubmed.ncbi.nlm.nih.gov/16423497/&quot;,&quot;issued&quot;:{&quot;date-parts&quot;:[[2006,4]]},&quot;page&quot;:&quot;149-156&quot;,&quot;abstract&quot;:&quot;The molecular mechanisms of the interrelationship between cholinergic neurotransmission, processing of amyloid precursor protein (APP) and β-amyloid (Aβ) production in vivo are still less understood. To reveal any effect of cholinergic dysfunction on APP processing in vivo, 11-month-old transgenic Tg2576 mice with Aβ plaque pathology received intraperitoneal injections of scopolamine at a daily dosage of 2 mg/kg body weight for 14 days in order to suppress cortical cholinergic transmission by chronic inhibition of muscarinic acetylcholine receptors. Scopolamine treatment of transgenic Tg2576 mice resulted in increased levels of fibrillar Aβ(1-40) and Aβ(1-42), while the soluble, SDS-extractable Aβ level remained unchanged as compared to vehicle-injected Tg2576 mice. α-Secretase activity determined in cortical tissue from scopolamine-treated Tg2576 mice was lower by about 30% as compared to that assayed in control mice, while β-secretase activity and BACE1 protein expression appeared unaffected by scopolamine treatment. The amount of sAPPα, the product secreted by α-secretase-mediated APP cleavage, and the unprocessed APP were assayed in the soluble and membrane fraction, respectively, of cortical tissue preparations from treated and control mice by Western blotting. Using the anti antibody 6E10 which specifically labels human sAPPα and full length APP in transgenic Tg2576, an enhanced APP level was detected in the membrane fraction from treated mice as compared to controls, while in the soluble fraction scopolamine treatment did not affect the protein level of sAPPα. These data indicate an accumulation of APP in cortical membrane fraction in scopolamine-treated Tg2576 mice presumably due to the decreased level of α-secretase-mediated APP cleavage, and further suggest that chronic suppresion of cortical muscarinic cholinergic transmission may alter the balance between α- and β-secretory APP processing by favouring the amyloidogenic route. © 2005 ISDN. Published by Elsevier Ltd. All rights reserved.&quot;,&quot;publisher&quot;:&quot;Int J Dev Neurosci&quot;,&quot;issue&quot;:&quot;2-3&quot;,&quot;volume&quot;:&quot;24&quot;},&quot;isTemporary&quot;:false}]},{&quot;citationID&quot;:&quot;MENDELEY_CITATION_e192ba59-f3b2-40c5-8670-b3400446a67a&quot;,&quot;properties&quot;:{&quot;noteIndex&quot;:0},&quot;isEdited&quot;:false,&quot;manualOverride&quot;:{&quot;isManuallyOverridden&quot;:false,&quot;citeprocText&quot;:&quot;(Fisher, 2008)&quot;,&quot;manualOverrideText&quot;:&quot;&quot;},&quot;citationTag&quot;:&quot;MENDELEY_CITATION_v3_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&quot;,&quot;citationItems&quot;:[{&quot;id&quot;:&quot;f9e78acd-e7a3-38c9-b932-c4869a5eb822&quot;,&quot;itemData&quot;:{&quot;type&quot;:&quot;article-journal&quot;,&quot;id&quot;:&quot;f9e78acd-e7a3-38c9-b932-c4869a5eb822&quot;,&quot;title&quot;:&quot;M1 muscarinic agonists target major hallmarks of Alzheimer's disease--the pivotal role of brain M1 receptors&quot;,&quot;groupId&quot;:&quot;0426c3e1-6d28-326a-8410-5ba2185c4c1b&quot;,&quot;author&quot;:[{&quot;family&quot;:&quot;Fisher&quot;,&quot;given&quot;:&quot;Abraham&quot;,&quot;parse-names&quot;:false,&quot;dropping-particle&quot;:&quot;&quot;,&quot;non-dropping-particle&quot;:&quot;&quot;}],&quot;container-title&quot;:&quot;Neuro-degenerative diseases&quot;,&quot;container-title-short&quot;:&quot;Neurodegener Dis&quot;,&quot;accessed&quot;:{&quot;date-parts&quot;:[[2024,5,6]]},&quot;DOI&quot;:&quot;10.1159/000113712&quot;,&quot;ISSN&quot;:&quot;1660-2862&quot;,&quot;PMID&quot;:&quot;18322400&quot;,&quot;URL&quot;:&quot;https://pubmed.ncbi.nlm.nih.gov/18322400/&quot;,&quot;issued&quot;:{&quot;date-parts&quot;:[[2008,3]]},&quot;page&quot;:&quot;237-240&quot;,&quot;abstract&quot;:&quot;The M1 muscarinic receptor (M1 mAChR) is a therapeutic target in Alzheimer's disease (AD) and the M1-selective muscarinic agonists AF102B, AF150(S) and AF267B are cognitive enhancers and potential disease modifiers. Notably, AF267B decreased cerebrospinal fluid β-amyloid (Aβ40 and Aβ42) in rabbits, decreased brain Aβ levels in hypercholesterolemic rabbits and vascular Aβ42 deposition from the cortex in cholinotoxin-treated rabbits. In triple transgenic AD mice, AF267B reduced cognitive deficits and decreased Aβ42 and tau pathologies in the cortex and hippocampus (not amygdala), via M1 mAChR activation of protein kinase C and a disintegrin and metalloproteinase domain 17 (ADAM17 or TACE) and decreased β-site amyloid precursor protein-cleaving enzyme 1 and glycogen synthase kinase 3β, respectively. AF267B is the first reported low-molecular-weight therapy that targets the major AD hallmarks. Copyright © 2008 S. Karger AG.&quot;,&quot;publisher&quot;:&quot;Neurodegener Dis&quot;,&quot;issue&quot;:&quot;3-4&quot;,&quot;volume&quot;:&quot;5&quot;},&quot;isTemporary&quot;:false}]},{&quot;citationID&quot;:&quot;MENDELEY_CITATION_9b7dbd3c-90ec-4298-9406-61a5094f8247&quot;,&quot;properties&quot;:{&quot;noteIndex&quot;:0},&quot;isEdited&quot;:false,&quot;manualOverride&quot;:{&quot;isManuallyOverridden&quot;:false,&quot;citeprocText&quot;:&quot;(Pena et al., 2006)&quot;,&quot;manualOverrideText&quot;:&quot;&quot;},&quot;citationTag&quot;:&quot;MENDELEY_CITATION_v3_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&quot;,&quot;citationItems&quot;:[{&quot;id&quot;:&quot;66a28645-0634-3661-95d1-eee1a5ae1b36&quot;,&quot;itemData&quot;:{&quot;type&quot;:&quot;article-journal&quot;,&quot;id&quot;:&quot;66a28645-0634-3661-95d1-eee1a5ae1b36&quot;,&quot;title&quot;:&quot;The role of beta-amyloid protein in synaptic function: implications for Alzheimer's disease therapy&quot;,&quot;groupId&quot;:&quot;0426c3e1-6d28-326a-8410-5ba2185c4c1b&quot;,&quot;author&quot;:[{&quot;family&quot;:&quot;Pena&quot;,&quot;given&quot;:&quot;F.&quot;,&quot;parse-names&quot;:false,&quot;dropping-particle&quot;:&quot;&quot;,&quot;non-dropping-particle&quot;:&quot;&quot;},{&quot;family&quot;:&quot;Gutierrez-Lerma&quot;,&quot;given&quot;:&quot;A.&quot;,&quot;parse-names&quot;:false,&quot;dropping-particle&quot;:&quot;&quot;,&quot;non-dropping-particle&quot;:&quot;&quot;},{&quot;family&quot;:&quot;Quiroz-Baez&quot;,&quot;given&quot;:&quot;R.&quot;,&quot;parse-names&quot;:false,&quot;dropping-particle&quot;:&quot;&quot;,&quot;non-dropping-particle&quot;:&quot;&quot;},{&quot;family&quot;:&quot;Arias&quot;,&quot;given&quot;:&quot;C.&quot;,&quot;parse-names&quot;:false,&quot;dropping-particle&quot;:&quot;&quot;,&quot;non-dropping-particle&quot;:&quot;&quot;}],&quot;container-title&quot;:&quot;Current neuropharmacology&quot;,&quot;container-title-short&quot;:&quot;Curr Neuropharmacol&quot;,&quot;accessed&quot;:{&quot;date-parts&quot;:[[2024,5,6]]},&quot;DOI&quot;:&quot;10.2174/157015906776359531&quot;,&quot;ISSN&quot;:&quot;1570-159X&quot;,&quot;PMID&quot;:&quot;18615129&quot;,&quot;URL&quot;:&quot;https://pubmed.ncbi.nlm.nih.gov/18615129/&quot;,&quot;issued&quot;:{&quot;date-parts&quot;:[[2006,3,28]]},&quot;page&quot;:&quot;149-163&quot;,&quot;abstract&quot;:&quot;Alzheimer's disease (AD) is a neurodegenerative disorder characterized by progressive and irreversible loss of memory and other cognitive functions. Substantial evidence based on genetic, neuropathological and biochemical data has established the central role of beta-amyloid protein (betaAP) in this pathology. Although the precise etiology of AD is not well understood yet, strong evidence for some of the molecular events that lead to progressive brain dysfunction and neurodegeneration in AD has been afforded by identification of biochemical pathways implicated in the generation of betaAP, development of transgenic models exhibiting progressive disease pathology and by data on the effects of betaAP at the neuronal network level. However, the mechanisms by which betaAP causes cognitive decline have not been determined, nor is it clear if the degree of dementia correlates in time with the degree of neuronal loss. Hence, it is of interest to understand the biochemical processes involved in the mechanisms of betaAP-induced neurotoxicity and the mechanisms involved in electrophysiological effects of this protein on different parameters of synaptic transmission and on neuronal firing properties. In this review we analyze recent evidence suggesting a complex role of betaAP in the molecular events that lead to progressive loss of function and eventually to neurodegeneration in AD as well as the therapeutic implications based on betaAP metabolism inhibition.&quot;,&quot;publisher&quot;:&quot;Curr Neuropharmacol&quot;,&quot;issue&quot;:&quot;2&quot;,&quot;volume&quot;:&quot;4&quot;},&quot;isTemporary&quot;:false}]},{&quot;citationID&quot;:&quot;MENDELEY_CITATION_b8569086-5734-43dd-b1bf-d5f429733da6&quot;,&quot;properties&quot;:{&quot;noteIndex&quot;:0},&quot;isEdited&quot;:false,&quot;manualOverride&quot;:{&quot;isManuallyOverridden&quot;:false,&quot;citeprocText&quot;:&quot;(Grundke-Iqbal et al., 1986)&quot;,&quot;manualOverrideText&quot;:&quot;&quot;},&quot;citationTag&quot;:&quot;MENDELEY_CITATION_v3_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&quot;,&quot;citationItems&quot;:[{&quot;id&quot;:&quot;6eb376dd-97c1-396b-8706-c3e25892c41f&quot;,&quot;itemData&quot;:{&quot;type&quot;:&quot;article-journal&quot;,&quot;id&quot;:&quot;6eb376dd-97c1-396b-8706-c3e25892c41f&quot;,&quot;title&quot;:&quot;Abnormal phosphorylation of the microtubule-associated protein tau (tau) in Alzheimer cytoskeletal pathology.&quot;,&quot;groupId&quot;:&quot;0426c3e1-6d28-326a-8410-5ba2185c4c1b&quot;,&quot;author&quot;:[{&quot;family&quot;:&quot;Grundke-Iqbal&quot;,&quot;given&quot;:&quot;I.&quot;,&quot;parse-names&quot;:false,&quot;dropping-particle&quot;:&quot;&quot;,&quot;non-dropping-particle&quot;:&quot;&quot;},{&quot;family&quot;:&quot;Iqbal&quot;,&quot;given&quot;:&quot;K.&quot;,&quot;parse-names&quot;:false,&quot;dropping-particle&quot;:&quot;&quot;,&quot;non-dropping-particle&quot;:&quot;&quot;},{&quot;family&quot;:&quot;Tung&quot;,&quot;given&quot;:&quot;Y. C.&quot;,&quot;parse-names&quot;:false,&quot;dropping-particle&quot;:&quot;&quot;,&quot;non-dropping-particle&quot;:&quot;&quot;},{&quot;family&quot;:&quot;Quinlan&quot;,&quot;given&quot;:&quot;M.&quot;,&quot;parse-names&quot;:false,&quot;dropping-particle&quot;:&quot;&quot;,&quot;non-dropping-particle&quot;:&quot;&quot;},{&quot;family&quot;:&quot;Wisniewski&quot;,&quot;given&quot;:&quot;H. M.&quot;,&quot;parse-names&quot;:false,&quot;dropping-particle&quot;:&quot;&quot;,&quot;non-dropping-particle&quot;:&quot;&quot;},{&quot;family&quot;:&quot;Binder&quot;,&quot;given&quot;:&quot;L. I.&quot;,&quot;parse-names&quot;:false,&quot;dropping-particle&quot;:&quot;&quot;,&quot;non-dropping-particle&quot;:&quot;&quot;}],&quot;container-title&quot;:&quot;Proceedings of the National Academy of Sciences of the United States of America&quot;,&quot;container-title-short&quot;:&quot;Proc Natl Acad Sci U S A&quot;,&quot;accessed&quot;:{&quot;date-parts&quot;:[[2024,5,6]]},&quot;DOI&quot;:&quot;10.1073/PNAS.83.13.4913&quot;,&quot;ISSN&quot;:&quot;00278424&quot;,&quot;PMID&quot;:&quot;3088567&quot;,&quot;URL&quot;:&quot;/pmc/articles/PMC323854/?report=abstract&quot;,&quot;issued&quot;:{&quot;date-parts&quot;:[[1986]]},&quot;page&quot;:&quot;4913&quot;,&quot;abstract&quot;:&quot;A monoclonal antibody to the microtubule-associated protein tau (tau) labeled some neurofibrillary tangles and plaque neurites, the two major locations of paired-helical filaments (PHF), in Alzheimer disease brain. The antibody also labeled isolated PHF that had been repeatedly washed with NaDodSO4. Dephosphorylation of the tissue sections with alkaline phosphatase prior to immunolabeling dramatically increased the number of tangles and plaques recognized by the antibody. The plaque core amyloid was not stained in either dephosphorylated or nondephosphorylated tissue sections. On immunoblots PHF polypeptides were labeled readily only when dephosphorylated. In contrast, a commercially available monoclonal antibody to a phosphorylated epitope of neurofilaments that labeled the tangles and the plaque neurites in tissue did not label any PHF polypeptides on immunoblots. The PHF polypeptides, labeled with the monoclonal antibody to tau, electrophoresed with those polypeptides recognized by antibodies to isolated PHF. The antibody to tau-labeled microtubules from normal human brains assembled in vitro but identically treated Alzheimer brain preparations had to be dephosphorylated to be completely recognized by this antibody. These findings suggest that tau in Alzheimer brain is an abnormally phosphorylated protein component of PHF.&quot;,&quot;publisher&quot;:&quot;National Academy of Sciences&quot;,&quot;issue&quot;:&quot;13&quot;,&quot;volume&quot;:&quot;83&quot;},&quot;isTemporary&quot;:false}]},{&quot;citationID&quot;:&quot;MENDELEY_CITATION_4bb77103-b2d3-4482-a2cf-ef7e7ced3a78&quot;,&quot;properties&quot;:{&quot;noteIndex&quot;:0},&quot;isEdited&quot;:false,&quot;manualOverride&quot;:{&quot;isManuallyOverridden&quot;:false,&quot;citeprocText&quot;:&quot;(Cleveland et al., 1977)&quot;,&quot;manualOverrideText&quot;:&quot;&quot;},&quot;citationTag&quot;:&quot;MENDELEY_CITATION_v3_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&quot;,&quot;citationItems&quot;:[{&quot;id&quot;:&quot;7ecd6db3-1baf-360c-980c-1b7f4f374ec6&quot;,&quot;itemData&quot;:{&quot;type&quot;:&quot;article-journal&quot;,&quot;id&quot;:&quot;7ecd6db3-1baf-360c-980c-1b7f4f374ec6&quot;,&quot;title&quot;:&quot;Physical and chemical properties of purified tau factor and the role of tau in microtubule assembly&quot;,&quot;groupId&quot;:&quot;0426c3e1-6d28-326a-8410-5ba2185c4c1b&quot;,&quot;author&quot;:[{&quot;family&quot;:&quot;Cleveland&quot;,&quot;given&quot;:&quot;Don W.&quot;,&quot;parse-names&quot;:false,&quot;dropping-particle&quot;:&quot;&quot;,&quot;non-dropping-particle&quot;:&quot;&quot;},{&quot;family&quot;:&quot;Hwo&quot;,&quot;given&quot;:&quot;Shu Ying&quot;,&quot;parse-names&quot;:false,&quot;dropping-particle&quot;:&quot;&quot;,&quot;non-dropping-particle&quot;:&quot;&quot;},{&quot;family&quot;:&quot;Kirschner&quot;,&quot;given&quot;:&quot;Marc W.&quot;,&quot;parse-names&quot;:false,&quot;dropping-particle&quot;:&quot;&quot;,&quot;non-dropping-particle&quot;:&quot;&quot;}],&quot;container-title&quot;:&quot;Journal of molecular biology&quot;,&quot;container-title-short&quot;:&quot;J Mol Biol&quot;,&quot;accessed&quot;:{&quot;date-parts&quot;:[[2024,5,8]]},&quot;DOI&quot;:&quot;10.1016/0022-2836(77)90214-5&quot;,&quot;ISSN&quot;:&quot;0022-2836&quot;,&quot;PMID&quot;:&quot;146092&quot;,&quot;URL&quot;:&quot;https://pubmed.ncbi.nlm.nih.gov/146092/&quot;,&quot;issued&quot;:{&quot;date-parts&quot;:[[1977,10,25]]},&quot;page&quot;:&quot;227-247&quot;,&quot;abstract&quot;:&quot;This paper describes the physical and chemical properties of purified tau, a protein which is associated with brain microtubules and which induces assembly of microtubules from tubulin. Purified tau is composed of four polypeptides which migrate at positions equivalent to molecular weights between 55,000 and 62,000 during electrophoresis on sodium dodecyl sulfate/polyacrylamide gels. These polypeptides are shown to be closely related by peptide mapping and by amnio acid analysis. A comparison by various techniques of the high molecular weight microtubule-associated proteins with the tau polypeptides indicates no apparent relationship. Tau is found by analytical ultracentrifugation and by sedimentation equilibrium to have a sedimentation coefficient of 2.6 S and a native molecular weight of 57,000. Tau, therefore, must be highly asymmetric (an axial ratio of 20:1 using a prolate ellipsoid model), and yet possess little α-helical structure as indicated by circular dichroism. Isoelectric focusing shows tau to be a neutral or slightly basic protein. Tau is also seen to be phosphorylated by a protein kinase which copurifies with microtubules. In the assembly process, tau apparently regulates the formation of longitudinal oligomers from tubulin dimers, and hence promotes ring formation under depolymerizing conditions and microtubule formation under polymerizing conditions. The known asymmetry of the tau molecule suggests that tau induces assembly by binding to several tubulin molecules per tau molecule, thereby effectively increasing the local concentration of tubulin and inducing the formation of longitudinal filaments. The role of tau is discussed in light of reports of polymerization induced by particular non-physiological conditions and by various polycations. The formation of normal microtubules over a wide range of tubulin and tau concentrations under mild buffer conditions suggests that tau and tubulin define a complete in vitro assembly system under conditions which approach physiological. © 1977.&quot;,&quot;publisher&quot;:&quot;J Mol Biol&quot;,&quot;issue&quot;:&quot;2&quot;,&quot;volume&quot;:&quot;116&quot;},&quot;isTemporary&quot;:false}]},{&quot;citationID&quot;:&quot;MENDELEY_CITATION_2df07e3e-50b7-48ca-b5ea-9ec5bb790874&quot;,&quot;properties&quot;:{&quot;noteIndex&quot;:0},&quot;isEdited&quot;:false,&quot;manualOverride&quot;:{&quot;isManuallyOverridden&quot;:false,&quot;citeprocText&quot;:&quot;(Johnson &amp;#38; Stoothoff, 2004)&quot;,&quot;manualOverrideText&quot;:&quot;&quot;},&quot;citationTag&quot;:&quot;MENDELEY_CITATION_v3_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&quot;,&quot;citationItems&quot;:[{&quot;id&quot;:&quot;49e2ff89-0299-305a-81e2-23d87281d319&quot;,&quot;itemData&quot;:{&quot;type&quot;:&quot;article-journal&quot;,&quot;id&quot;:&quot;49e2ff89-0299-305a-81e2-23d87281d319&quot;,&quot;title&quot;:&quot;Tau phosphorylation in neuronal cell function and dysfunction&quot;,&quot;groupId&quot;:&quot;0426c3e1-6d28-326a-8410-5ba2185c4c1b&quot;,&quot;author&quot;:[{&quot;family&quot;:&quot;Johnson&quot;,&quot;given&quot;:&quot;Gail V.W.&quot;,&quot;parse-names&quot;:false,&quot;dropping-particle&quot;:&quot;&quot;,&quot;non-dropping-particle&quot;:&quot;&quot;},{&quot;family&quot;:&quot;Stoothoff&quot;,&quot;given&quot;:&quot;William H.&quot;,&quot;parse-names&quot;:false,&quot;dropping-particle&quot;:&quot;&quot;,&quot;non-dropping-particle&quot;:&quot;&quot;}],&quot;container-title&quot;:&quot;Journal of Cell Science&quot;,&quot;container-title-short&quot;:&quot;J Cell Sci&quot;,&quot;accessed&quot;:{&quot;date-parts&quot;:[[2024,5,6]]},&quot;DOI&quot;:&quot;10.1242/JCS.01558&quot;,&quot;ISSN&quot;:&quot;0021-9533&quot;,&quot;PMID&quot;:&quot;15537830&quot;,&quot;URL&quot;:&quot;https://dx.doi.org/10.1242/jcs.01558&quot;,&quot;issued&quot;:{&quot;date-parts&quot;:[[2004,11,15]]},&quot;page&quot;:&quot;5721-5729&quot;,&quot;abstract&quot;:&quot;Tau is a group of neuronal microtubule-associated proteins that are formed by alternative mRNA splicing and accumulate in neurofibrillary tangles in Alzheimer's disease (AD) brain. Tau plays a key role in regulating microtubule dynamics, axonal transport and neurite outgrowth, and all these functions of tau are modulated by site-specific phosphorylation. There is significant evidence that a disruption of normal phosphorylation events results in tau dysfunction in neurodegenerative diseases, such as AD, and is a contributing factor to the pathogenic processes. Indeed, the abnormal tau phosphorylation that occurs in neurodegenerative conditions not only results in a toxic loss of function (e.g. decreased microtubule binding) but probably also a toxic gain of function (e.g. increased tau-tau interactions). Although tau is phosphorylated in vitro by numerous protein kinases, how many of these actually phosphorylate tau in vivo is unclear. Identification of the protein kinases that phosphorylate tau in vivo in both physiological and pathological processes could provide potential therapeutic targets for the treatment of AD and other neurodegenerative diseases in which there is tau pathology.&quot;,&quot;publisher&quot;:&quot;The Company of Biologists&quot;,&quot;issue&quot;:&quot;24&quot;,&quot;volume&quot;:&quot;117&quot;},&quot;isTemporary&quot;:false}]},{&quot;citationID&quot;:&quot;MENDELEY_CITATION_b2aff69e-23fd-4205-8982-ee3d27851e98&quot;,&quot;properties&quot;:{&quot;noteIndex&quot;:0},&quot;isEdited&quot;:false,&quot;manualOverride&quot;:{&quot;isManuallyOverridden&quot;:false,&quot;citeprocText&quot;:&quot;(Goedert et al., 1989)&quot;,&quot;manualOverrideText&quot;:&quot;&quot;},&quot;citationTag&quot;:&quot;MENDELEY_CITATION_v3_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&quot;,&quot;citationItems&quot;:[{&quot;id&quot;:&quot;42302ed2-ca1e-3de8-9804-d166ed887ca5&quot;,&quot;itemData&quot;:{&quot;type&quot;:&quot;article-journal&quot;,&quot;id&quot;:&quot;42302ed2-ca1e-3de8-9804-d166ed887ca5&quot;,&quot;title&quot;:&quot;Multiple isoforms of human microtubule-associated protein tau: sequences and localization in neurofibrillary tangles of Alzheimer's disease&quot;,&quot;groupId&quot;:&quot;0426c3e1-6d28-326a-8410-5ba2185c4c1b&quot;,&quot;author&quot;:[{&quot;family&quot;:&quot;Goedert&quot;,&quot;given&quot;:&quot;M.&quot;,&quot;parse-names&quot;:false,&quot;dropping-particle&quot;:&quot;&quot;,&quot;non-dropping-particle&quot;:&quot;&quot;},{&quot;family&quot;:&quot;Spillantini&quot;,&quot;given&quot;:&quot;M. G.&quot;,&quot;parse-names&quot;:false,&quot;dropping-particle&quot;:&quot;&quot;,&quot;non-dropping-particle&quot;:&quot;&quot;},{&quot;family&quot;:&quot;Jakes&quot;,&quot;given&quot;:&quot;R.&quot;,&quot;parse-names&quot;:false,&quot;dropping-particle&quot;:&quot;&quot;,&quot;non-dropping-particle&quot;:&quot;&quot;},{&quot;family&quot;:&quot;Rutherford&quot;,&quot;given&quot;:&quot;D.&quot;,&quot;parse-names&quot;:false,&quot;dropping-particle&quot;:&quot;&quot;,&quot;non-dropping-particle&quot;:&quot;&quot;},{&quot;family&quot;:&quot;Crowther&quot;,&quot;given&quot;:&quot;R. A.&quot;,&quot;parse-names&quot;:false,&quot;dropping-particle&quot;:&quot;&quot;,&quot;non-dropping-particle&quot;:&quot;&quot;}],&quot;container-title&quot;:&quot;Neuron&quot;,&quot;container-title-short&quot;:&quot;Neuron&quot;,&quot;accessed&quot;:{&quot;date-parts&quot;:[[2024,5,8]]},&quot;DOI&quot;:&quot;10.1016/0896-6273(89)90210-9&quot;,&quot;ISSN&quot;:&quot;0896-6273&quot;,&quot;PMID&quot;:&quot;2484340&quot;,&quot;URL&quot;:&quot;https://pubmed.ncbi.nlm.nih.gov/2484340/&quot;,&quot;issued&quot;:{&quot;date-parts&quot;:[[1989]]},&quot;page&quot;:&quot;519-526&quot;,&quot;abstract&quot;:&quot;We have determined the sequences of isoforms of human tau protein, which differ from previously reported forms by insertions of 29 or 58 amino acids in the amino-terminal region. Complementary DNA cloning shows that the insertions occur in combination with both three and four tandem repeats. RNAase protection assays indicate that transcripts encoding isoforms with the insertions are expressed in an adult-specific manner. Transcripts encoding four tandem repeats are also expressed in an adult-specific manner, whereas mRNAs encoding three tandem repeats are expressed throughout life, including in fetal brain. The levels of transcripts encoding the 29 or 58 amino acid inserts were not significantly changed in cerebral cortex from patients with Alzheimer's disease. Antisera raised against synthetic peptides corresponding to these different human tau isoforms demonstrate that multiple tau protein isoforms are incorporated into the neurofibrillary tangles of Alzheimer's disease. © 1989.&quot;,&quot;publisher&quot;:&quot;Neuron&quot;,&quot;issue&quot;:&quot;4&quot;,&quot;volume&quot;:&quot;3&quot;},&quot;isTemporary&quot;:false}]},{&quot;citationID&quot;:&quot;MENDELEY_CITATION_89a144c6-8716-4044-b467-b4c332f8a558&quot;,&quot;properties&quot;:{&quot;noteIndex&quot;:0},&quot;isEdited&quot;:false,&quot;manualOverride&quot;:{&quot;isManuallyOverridden&quot;:false,&quot;citeprocText&quot;:&quot;(Caceres &amp;#38; Kosik, 1990)&quot;,&quot;manualOverrideText&quot;:&quot;&quot;},&quot;citationTag&quot;:&quot;MENDELEY_CITATION_v3_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&quot;,&quot;citationItems&quot;:[{&quot;id&quot;:&quot;bc7b68ee-b21f-3244-a4e6-ce4cf04eb7ac&quot;,&quot;itemData&quot;:{&quot;type&quot;:&quot;article-journal&quot;,&quot;id&quot;:&quot;bc7b68ee-b21f-3244-a4e6-ce4cf04eb7ac&quot;,&quot;title&quot;:&quot;Inhibition of neurite polarity by tau antisense oligonucleotides in primary cerebellar neurons&quot;,&quot;groupId&quot;:&quot;0426c3e1-6d28-326a-8410-5ba2185c4c1b&quot;,&quot;author&quot;:[{&quot;family&quot;:&quot;Caceres&quot;,&quot;given&quot;:&quot;Alfredo&quot;,&quot;parse-names&quot;:false,&quot;dropping-particle&quot;:&quot;&quot;,&quot;non-dropping-particle&quot;:&quot;&quot;},{&quot;family&quot;:&quot;Kosik&quot;,&quot;given&quot;:&quot;Kenneth S.&quot;,&quot;parse-names&quot;:false,&quot;dropping-particle&quot;:&quot;&quot;,&quot;non-dropping-particle&quot;:&quot;&quot;}],&quot;container-title&quot;:&quot;Nature&quot;,&quot;container-title-short&quot;:&quot;Nature&quot;,&quot;accessed&quot;:{&quot;date-parts&quot;:[[2024,5,8]]},&quot;DOI&quot;:&quot;10.1038/343461A0&quot;,&quot;ISSN&quot;:&quot;0028-0836&quot;,&quot;PMID&quot;:&quot;2105469&quot;,&quot;URL&quot;:&quot;https://pubmed.ncbi.nlm.nih.gov/2105469/&quot;,&quot;issued&quot;:{&quot;date-parts&quot;:[[1990]]},&quot;page&quot;:&quot;461-463&quot;,&quot;abstract&quot;:&quot;NEURONS in culture can have fundamentally distinct morphologies which permit their cytological identification and the recognition of their neurites as axons or dendrites. Microtubules may have a role in determining morphology by the selective stabilization of spatially distinct microtubule subsets. The plasticity of a neurite correlates inversely with the stability of its component microtubules: microtubules in growth cones are very dynamic, and in initial neurites there is continuous incorporation of labelled subunits1, whereas in mature neurites, microtubules are highly stabilized2. The binding of microtubule-associated proteins to the microtubules very probably contributes to this stability. Cerebellar neurons in dissociated culture initially extend exploratory neurites and, after a relatively constant interval, become polarized4. Polarity becomes evident when a single neurite exceeds the others in length. These stable neurites cease to undergo the retractions and extensions characteristic of initial neurites and assume many features of axons and dendrites. We have now studied the role of the neuronal microtubule-associate protein tau in neurite polarization by selectively inhibiting tau expression by the addition of antisense oligonucleotides to the culture media. Although the extension of initial exploratory neurites occurred normally, neurite asymmetry was inhibited by the failure to elaborate an axon. © 1990 Nature Publishing Group.&quot;,&quot;publisher&quot;:&quot;Nature&quot;,&quot;issue&quot;:&quot;6257&quot;,&quot;volume&quot;:&quot;343&quot;},&quot;isTemporary&quot;:false}]},{&quot;citationID&quot;:&quot;MENDELEY_CITATION_74fd0caf-3be1-4ef7-bfee-935b8f0d3765&quot;,&quot;properties&quot;:{&quot;noteIndex&quot;:0},&quot;isEdited&quot;:false,&quot;manualOverride&quot;:{&quot;isManuallyOverridden&quot;:false,&quot;citeprocText&quot;:&quot;(Ishihara et al., 1999)&quot;,&quot;manualOverrideText&quot;:&quot;&quot;},&quot;citationTag&quot;:&quot;MENDELEY_CITATION_v3_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&quot;,&quot;citationItems&quot;:[{&quot;id&quot;:&quot;3436de06-e0cb-342a-b302-5ae3eaaa6c56&quot;,&quot;itemData&quot;:{&quot;type&quot;:&quot;article-journal&quot;,&quot;id&quot;:&quot;3436de06-e0cb-342a-b302-5ae3eaaa6c56&quot;,&quot;title&quot;:&quot;Age-dependent emergence and progression of a tauopathy in transgenic mice overexpressing the shortest human tau isoform&quot;,&quot;groupId&quot;:&quot;0426c3e1-6d28-326a-8410-5ba2185c4c1b&quot;,&quot;author&quot;:[{&quot;family&quot;:&quot;Ishihara&quot;,&quot;given&quot;:&quot;Takeshi&quot;,&quot;parse-names&quot;:false,&quot;dropping-particle&quot;:&quot;&quot;,&quot;non-dropping-particle&quot;:&quot;&quot;},{&quot;family&quot;:&quot;Hong&quot;,&quot;given&quot;:&quot;Ming&quot;,&quot;parse-names&quot;:false,&quot;dropping-particle&quot;:&quot;&quot;,&quot;non-dropping-particle&quot;:&quot;&quot;},{&quot;family&quot;:&quot;Zhang&quot;,&quot;given&quot;:&quot;Bin&quot;,&quot;parse-names&quot;:false,&quot;dropping-particle&quot;:&quot;&quot;,&quot;non-dropping-particle&quot;:&quot;&quot;},{&quot;family&quot;:&quot;Nakagawa&quot;,&quot;given&quot;:&quot;Yasushi&quot;,&quot;parse-names&quot;:false,&quot;dropping-particle&quot;:&quot;&quot;,&quot;non-dropping-particle&quot;:&quot;&quot;},{&quot;family&quot;:&quot;Lee&quot;,&quot;given&quot;:&quot;Michael K.&quot;,&quot;parse-names&quot;:false,&quot;dropping-particle&quot;:&quot;&quot;,&quot;non-dropping-particle&quot;:&quot;&quot;},{&quot;family&quot;:&quot;Trojanowski&quot;,&quot;given&quot;:&quot;John Q.&quot;,&quot;parse-names&quot;:false,&quot;dropping-particle&quot;:&quot;&quot;,&quot;non-dropping-particle&quot;:&quot;&quot;},{&quot;family&quot;:&quot;Lee&quot;,&quot;given&quot;:&quot;Virginia M.Y.&quot;,&quot;parse-names&quot;:false,&quot;dropping-particle&quot;:&quot;&quot;,&quot;non-dropping-particle&quot;:&quot;&quot;}],&quot;container-title&quot;:&quot;Neuron&quot;,&quot;container-title-short&quot;:&quot;Neuron&quot;,&quot;accessed&quot;:{&quot;date-parts&quot;:[[2024,5,8]]},&quot;DOI&quot;:&quot;10.1016/S0896-6273(00)81127-7&quot;,&quot;ISSN&quot;:&quot;0896-6273&quot;,&quot;PMID&quot;:&quot;10595524&quot;,&quot;URL&quot;:&quot;https://pubmed.ncbi.nlm.nih.gov/10595524/&quot;,&quot;issued&quot;:{&quot;date-parts&quot;:[[1999]]},&quot;page&quot;:&quot;751-762&quot;,&quot;abstract&quot;:&quot;Filamentous tau aggregates are hallmarks of tauopathies, e.g., frontotemporal dementia with parkinsonism linked to chromosome 17 (FTDP-17) and amyotrophic lateral sclerosis/parkinsonism-dementia complex (ALS/PDC). Since FTDP-17 tau gene mutations alter levels/functions of tau, we overexpressed the smallest human tau isoform in the CNS of transgenic (Tg) mice to model tauopathies. These mice acquired age-dependent CNS pathology similar to FTDP-17 and ALS/PDC, including insoluble, hyperphosphorylated tau and argyrophilic intraneuronal inclusions formed by tau-immunoreactive filaments. Inclusions were present in cortical and brainstem neurons but were most abundant in spinal cord neurons, where they were associated with axon degeneration, diminished microtubules (MTs), and reduced axonal transport in ventral roots, as well as spinal cord gliosis and motor weakness. These Tg mice recapitulate key features of tauopathies and provide models for elucidating mechanisms underlying diverse tauopathies, including Alzheimer's disease (AD).&quot;,&quot;publisher&quot;:&quot;Neuron&quot;,&quot;issue&quot;:&quot;3&quot;,&quot;volume&quot;:&quot;24&quot;},&quot;isTemporary&quot;:false}]},{&quot;citationID&quot;:&quot;MENDELEY_CITATION_c1893a8d-cc4c-4039-88d7-0bfb4275789c&quot;,&quot;properties&quot;:{&quot;noteIndex&quot;:0},&quot;isEdited&quot;:false,&quot;manualOverride&quot;:{&quot;isManuallyOverridden&quot;:false,&quot;citeprocText&quot;:&quot;(Johnson &amp;#38; Stoothoff, 2004)&quot;,&quot;manualOverrideText&quot;:&quot;&quot;},&quot;citationTag&quot;:&quot;MENDELEY_CITATION_v3_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&quot;,&quot;citationItems&quot;:[{&quot;id&quot;:&quot;49e2ff89-0299-305a-81e2-23d87281d319&quot;,&quot;itemData&quot;:{&quot;type&quot;:&quot;article-journal&quot;,&quot;id&quot;:&quot;49e2ff89-0299-305a-81e2-23d87281d319&quot;,&quot;title&quot;:&quot;Tau phosphorylation in neuronal cell function and dysfunction&quot;,&quot;groupId&quot;:&quot;0426c3e1-6d28-326a-8410-5ba2185c4c1b&quot;,&quot;author&quot;:[{&quot;family&quot;:&quot;Johnson&quot;,&quot;given&quot;:&quot;Gail V.W.&quot;,&quot;parse-names&quot;:false,&quot;dropping-particle&quot;:&quot;&quot;,&quot;non-dropping-particle&quot;:&quot;&quot;},{&quot;family&quot;:&quot;Stoothoff&quot;,&quot;given&quot;:&quot;William H.&quot;,&quot;parse-names&quot;:false,&quot;dropping-particle&quot;:&quot;&quot;,&quot;non-dropping-particle&quot;:&quot;&quot;}],&quot;container-title&quot;:&quot;Journal of Cell Science&quot;,&quot;container-title-short&quot;:&quot;J Cell Sci&quot;,&quot;accessed&quot;:{&quot;date-parts&quot;:[[2024,5,6]]},&quot;DOI&quot;:&quot;10.1242/JCS.01558&quot;,&quot;ISSN&quot;:&quot;0021-9533&quot;,&quot;PMID&quot;:&quot;15537830&quot;,&quot;URL&quot;:&quot;https://dx.doi.org/10.1242/jcs.01558&quot;,&quot;issued&quot;:{&quot;date-parts&quot;:[[2004,11,15]]},&quot;page&quot;:&quot;5721-5729&quot;,&quot;abstract&quot;:&quot;Tau is a group of neuronal microtubule-associated proteins that are formed by alternative mRNA splicing and accumulate in neurofibrillary tangles in Alzheimer's disease (AD) brain. Tau plays a key role in regulating microtubule dynamics, axonal transport and neurite outgrowth, and all these functions of tau are modulated by site-specific phosphorylation. There is significant evidence that a disruption of normal phosphorylation events results in tau dysfunction in neurodegenerative diseases, such as AD, and is a contributing factor to the pathogenic processes. Indeed, the abnormal tau phosphorylation that occurs in neurodegenerative conditions not only results in a toxic loss of function (e.g. decreased microtubule binding) but probably also a toxic gain of function (e.g. increased tau-tau interactions). Although tau is phosphorylated in vitro by numerous protein kinases, how many of these actually phosphorylate tau in vivo is unclear. Identification of the protein kinases that phosphorylate tau in vivo in both physiological and pathological processes could provide potential therapeutic targets for the treatment of AD and other neurodegenerative diseases in which there is tau pathology.&quot;,&quot;publisher&quot;:&quot;The Company of Biologists&quot;,&quot;issue&quot;:&quot;24&quot;,&quot;volume&quot;:&quot;117&quot;},&quot;isTemporary&quot;:false}]},{&quot;citationID&quot;:&quot;MENDELEY_CITATION_33f946d8-4484-4a11-9e7c-7a75305cff41&quot;,&quot;properties&quot;:{&quot;noteIndex&quot;:0},&quot;isEdited&quot;:false,&quot;manualOverride&quot;:{&quot;isManuallyOverridden&quot;:false,&quot;citeprocText&quot;:&quot;(Kandimalla et al., 2017)&quot;,&quot;manualOverrideText&quot;:&quot;&quot;},&quot;citationTag&quot;:&quot;MENDELEY_CITATION_v3_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&quot;,&quot;citationItems&quot;:[{&quot;id&quot;:&quot;6bbd4ca8-c288-360a-8d02-e1c90248b6ed&quot;,&quot;itemData&quot;:{&quot;type&quot;:&quot;article-journal&quot;,&quot;id&quot;:&quot;6bbd4ca8-c288-360a-8d02-e1c90248b6ed&quot;,&quot;title&quot;:&quot;Is Alzheimer's disease a Type 3 Diabetes? A critical appraisal&quot;,&quot;groupId&quot;:&quot;0426c3e1-6d28-326a-8410-5ba2185c4c1b&quot;,&quot;author&quot;:[{&quot;family&quot;:&quot;Kandimalla&quot;,&quot;given&quot;:&quot;Ramesh&quot;,&quot;parse-names&quot;:false,&quot;dropping-particle&quot;:&quot;&quot;,&quot;non-dropping-particle&quot;:&quot;&quot;},{&quot;family&quot;:&quot;Thirumala&quot;,&quot;given&quot;:&quot;Vani&quot;,&quot;parse-names&quot;:false,&quot;dropping-particle&quot;:&quot;&quot;,&quot;non-dropping-particle&quot;:&quot;&quot;},{&quot;family&quot;:&quot;Reddy&quot;,&quot;given&quot;:&quot;P. Hemachandra&quot;,&quot;parse-names&quot;:false,&quot;dropping-particle&quot;:&quot;&quot;,&quot;non-dropping-particle&quot;:&quot;&quot;}],&quot;container-title&quot;:&quot;Biochimica et Biophysica Acta (BBA) - Molecular Basis of Disease&quot;,&quot;accessed&quot;:{&quot;date-parts&quot;:[[2024,5,8]]},&quot;DOI&quot;:&quot;10.1016/J.BBADIS.2016.08.018&quot;,&quot;ISSN&quot;:&quot;0925-4439&quot;,&quot;PMID&quot;:&quot;27567931&quot;,&quot;issued&quot;:{&quot;date-parts&quot;:[[2017,5,1]]},&quot;page&quot;:&quot;1078-1089&quot;,&quot;abstract&quot;:&quot;Recently researchers proposed the term ‘Type-3-Diabetes’ for Alzheimer's disease (ad) because of the shared molecular and cellular features among Type-1-Diabetes, Type-2-Diabetes and insulin resistance associated with memory deficits and cognitive decline in elderly individuals. Recent clinical and basic studies on patients with diabetes and AD revealed previously unreported cellular and pathological among diabetes, insulin resistance and AD. These studies are also strengthened by various basic biological studies that decipher the effects of insulin in the pathology of AD through cellular and molecular mechanisms. For instance, insulin is involved in the activation of glycogen synthase kinase 3β, which in turn causes phosphorylation of tau, which involved in the formation of neurofibrillary tangles. Interestingly, insulin also plays a crucial role in the formation amyloid plaques. In this review, we discussed significant shared mechanisms between AD and diabetes and we also provided therapeutic avenues for diabetes and AD. This article is part of a Special Issue entitled: Oxidative Stress and Mitochondrial Quality in Diabetes/Obesity and Critical Illness Spectrum of Diseases - edited by P. Hemachandra Reddy.&quot;,&quot;publisher&quot;:&quot;Elsevier&quot;,&quot;issue&quot;:&quot;5&quot;,&quot;volume&quot;:&quot;1863&quot;},&quot;isTemporary&quot;:false}]},{&quot;citationID&quot;:&quot;MENDELEY_CITATION_d756b1d9-346f-414a-bd33-7e7b5b6b8824&quot;,&quot;properties&quot;:{&quot;noteIndex&quot;:0},&quot;isEdited&quot;:false,&quot;manualOverride&quot;:{&quot;isManuallyOverridden&quot;:false,&quot;citeprocText&quot;:&quot;(J.L. Kandimalla et al., 2012)&quot;,&quot;manualOverrideText&quot;:&quot;&quot;},&quot;citationTag&quot;:&quot;MENDELEY_CITATION_v3_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&quot;,&quot;citationItems&quot;:[{&quot;id&quot;:&quot;668c12ce-b5c5-33a0-8eb6-30d9e9ad8763&quot;,&quot;itemData&quot;:{&quot;type&quot;:&quot;article-journal&quot;,&quot;id&quot;:&quot;668c12ce-b5c5-33a0-8eb6-30d9e9ad8763&quot;,&quot;title&quot;:&quot;Apo-E4 Allele in Conjunction with A&amp;#946;42 and Tau in CSF: Biomarker for Alzheimers Disease&quot;,&quot;groupId&quot;:&quot;0426c3e1-6d28-326a-8410-5ba2185c4c1b&quot;,&quot;author&quot;:[{&quot;family&quot;:&quot;J.L. Kandimalla&quot;,&quot;given&quot;:&quot;R.&quot;,&quot;parse-names&quot;:false,&quot;dropping-particle&quot;:&quot;&quot;,&quot;non-dropping-particle&quot;:&quot;&quot;},{&quot;family&quot;:&quot;Prabhakar&quot;,&quot;given&quot;:&quot;S.&quot;,&quot;parse-names&quot;:false,&quot;dropping-particle&quot;:&quot;&quot;,&quot;non-dropping-particle&quot;:&quot;&quot;},{&quot;family&quot;:&quot;K. Binukumar&quot;,&quot;given&quot;:&quot;B.&quot;,&quot;parse-names&quot;:false,&quot;dropping-particle&quot;:&quot;&quot;,&quot;non-dropping-particle&quot;:&quot;&quot;},{&quot;family&quot;:&quot;Y. Wani&quot;,&quot;given&quot;:&quot;W.&quot;,&quot;parse-names&quot;:false,&quot;dropping-particle&quot;:&quot;&quot;,&quot;non-dropping-particle&quot;:&quot;&quot;},{&quot;family&quot;:&quot;Gupta&quot;,&quot;given&quot;:&quot;N.&quot;,&quot;parse-names&quot;:false,&quot;dropping-particle&quot;:&quot;&quot;,&quot;non-dropping-particle&quot;:&quot;&quot;},{&quot;family&quot;:&quot;R. Sharma&quot;,&quot;given&quot;:&quot;D.&quot;,&quot;parse-names&quot;:false,&quot;dropping-particle&quot;:&quot;&quot;,&quot;non-dropping-particle&quot;:&quot;&quot;},{&quot;family&quot;:&quot;Sunkaria&quot;,&quot;given&quot;:&quot;A.&quot;,&quot;parse-names&quot;:false,&quot;dropping-particle&quot;:&quot;&quot;,&quot;non-dropping-particle&quot;:&quot;&quot;},{&quot;family&quot;:&quot;K. Grover&quot;,&quot;given&quot;:&quot;V.&quot;,&quot;parse-names&quot;:false,&quot;dropping-particle&quot;:&quot;&quot;,&quot;non-dropping-particle&quot;:&quot;&quot;},{&quot;family&quot;:&quot;Bhardwaj&quot;,&quot;given&quot;:&quot;N.&quot;,&quot;parse-names&quot;:false,&quot;dropping-particle&quot;:&quot;&quot;,&quot;non-dropping-particle&quot;:&quot;&quot;},{&quot;family&quot;:&quot;Jain&quot;,&quot;given&quot;:&quot;K.&quot;,&quot;parse-names&quot;:false,&quot;dropping-particle&quot;:&quot;&quot;,&quot;non-dropping-particle&quot;:&quot;&quot;},{&quot;family&quot;:&quot;D. Gill&quot;,&quot;given&quot;:&quot;K.&quot;,&quot;parse-names&quot;:false,&quot;dropping-particle&quot;:&quot;&quot;,&quot;non-dropping-particle&quot;:&quot;&quot;}],&quot;container-title&quot;:&quot;Current Alzheimer Research&quot;,&quot;container-title-short&quot;:&quot;Curr Alzheimer Res&quot;,&quot;accessed&quot;:{&quot;date-parts&quot;:[[2024,5,8]]},&quot;DOI&quot;:&quot;10.2174/156720511795256071&quot;,&quot;ISSN&quot;:&quot;15672050&quot;,&quot;PMID&quot;:&quot;21222606&quot;,&quot;issued&quot;:{&quot;date-parts&quot;:[[2012,4,25]]},&quot;page&quot;:&quot;187-196&quot;,&quot;abstract&quot;:&quot;The objective of this study was to elucidate an association between Apo- Eε4 allele and CSF biomarkers Aβ42 and tau for the diagnosis of Alzheimer's Disease (AD) patients. Aβ42 and tau protein concentrations in CSF were measured by using ELISA assays. The levels of Aβ42 were found to be decreased where as tau levels increased in AD patients. Moreover in AD patients Apo-Eε4 allele carriers have shown low Aβ42 levels (328.86 ± 99.0 pg/ml) compared to Apo-Eε4 allele non-carriers (367.52 ± 5 7.37 pg/ml), while tau levels were higher in Apo-Eε4 allele carriers (511 ± 44.67 pg/ml) compared to Apo-Eε4 allele non-carriers (503.75 ± 41.08 pg/ml). Combination of Aβ42 and tau resulted in sensitivity of 75.38% and specificity of 94.82% and diagnostic accuracy of 84.30% for AD compared with the controls. Therefore low Aβ42 and elevated tau concentrations in CSF may prove to be a better diagnostic marker for AD along with the Apo-Eε4 allele.&quot;,&quot;publisher&quot;:&quot;Bentham Science Publishers Ltd.&quot;,&quot;issue&quot;:&quot;2&quot;,&quot;volume&quot;:&quot;8&quot;},&quot;isTemporary&quot;:false}]},{&quot;citationID&quot;:&quot;MENDELEY_CITATION_4e0a46eb-5b31-40a7-8762-6bd829b4acdb&quot;,&quot;properties&quot;:{&quot;noteIndex&quot;:0},&quot;isEdited&quot;:false,&quot;manualOverride&quot;:{&quot;isManuallyOverridden&quot;:false,&quot;citeprocText&quot;:&quot;(Goate et al., 1991)&quot;,&quot;manualOverrideText&quot;:&quot;&quot;},&quot;citationTag&quot;:&quot;MENDELEY_CITATION_v3_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&quot;,&quot;citationItems&quot;:[{&quot;id&quot;:&quot;be2e9c4e-b7ec-33e9-9452-842c66f62756&quot;,&quot;itemData&quot;:{&quot;type&quot;:&quot;article-journal&quot;,&quot;id&quot;:&quot;be2e9c4e-b7ec-33e9-9452-842c66f62756&quot;,&quot;title&quot;:&quot;Segregation of a missense mutation in the amyloid precursor protein gene with familial Alzheimer's disease&quot;,&quot;groupId&quot;:&quot;0426c3e1-6d28-326a-8410-5ba2185c4c1b&quot;,&quot;author&quot;:[{&quot;family&quot;:&quot;Goate&quot;,&quot;given&quot;:&quot;Alison&quot;,&quot;parse-names&quot;:false,&quot;dropping-particle&quot;:&quot;&quot;,&quot;non-dropping-particle&quot;:&quot;&quot;},{&quot;family&quot;:&quot;Chartier-Harlin&quot;,&quot;given&quot;:&quot;Marie Christine&quot;,&quot;parse-names&quot;:false,&quot;dropping-particle&quot;:&quot;&quot;,&quot;non-dropping-particle&quot;:&quot;&quot;},{&quot;family&quot;:&quot;Mullan&quot;,&quot;given&quot;:&quot;Mike&quot;,&quot;parse-names&quot;:false,&quot;dropping-particle&quot;:&quot;&quot;,&quot;non-dropping-particle&quot;:&quot;&quot;},{&quot;family&quot;:&quot;Brown&quot;,&quot;given&quot;:&quot;Jeremy&quot;,&quot;parse-names&quot;:false,&quot;dropping-particle&quot;:&quot;&quot;,&quot;non-dropping-particle&quot;:&quot;&quot;},{&quot;family&quot;:&quot;Crawford&quot;,&quot;given&quot;:&quot;Fiona&quot;,&quot;parse-names&quot;:false,&quot;dropping-particle&quot;:&quot;&quot;,&quot;non-dropping-particle&quot;:&quot;&quot;},{&quot;family&quot;:&quot;Fidani&quot;,&quot;given&quot;:&quot;Liana&quot;,&quot;parse-names&quot;:false,&quot;dropping-particle&quot;:&quot;&quot;,&quot;non-dropping-particle&quot;:&quot;&quot;},{&quot;family&quot;:&quot;Giuffra&quot;,&quot;given&quot;:&quot;Luis&quot;,&quot;parse-names&quot;:false,&quot;dropping-particle&quot;:&quot;&quot;,&quot;non-dropping-particle&quot;:&quot;&quot;},{&quot;family&quot;:&quot;Haynes&quot;,&quot;given&quot;:&quot;Andrew&quot;,&quot;parse-names&quot;:false,&quot;dropping-particle&quot;:&quot;&quot;,&quot;non-dropping-particle&quot;:&quot;&quot;},{&quot;family&quot;:&quot;Irving&quot;,&quot;given&quot;:&quot;Nick&quot;,&quot;parse-names&quot;:false,&quot;dropping-particle&quot;:&quot;&quot;,&quot;non-dropping-particle&quot;:&quot;&quot;},{&quot;family&quot;:&quot;James&quot;,&quot;given&quot;:&quot;Louise&quot;,&quot;parse-names&quot;:false,&quot;dropping-particle&quot;:&quot;&quot;,&quot;non-dropping-particle&quot;:&quot;&quot;},{&quot;family&quot;:&quot;Mant&quot;,&quot;given&quot;:&quot;Rebecca&quot;,&quot;parse-names&quot;:false,&quot;dropping-particle&quot;:&quot;&quot;,&quot;non-dropping-particle&quot;:&quot;&quot;},{&quot;family&quot;:&quot;Newton&quot;,&quot;given&quot;:&quot;Phillippa&quot;,&quot;parse-names&quot;:false,&quot;dropping-particle&quot;:&quot;&quot;,&quot;non-dropping-particle&quot;:&quot;&quot;},{&quot;family&quot;:&quot;Rooke&quot;,&quot;given&quot;:&quot;Karen&quot;,&quot;parse-names&quot;:false,&quot;dropping-particle&quot;:&quot;&quot;,&quot;non-dropping-particle&quot;:&quot;&quot;},{&quot;family&quot;:&quot;Roques&quot;,&quot;given&quot;:&quot;Penelope&quot;,&quot;parse-names&quot;:false,&quot;dropping-particle&quot;:&quot;&quot;,&quot;non-dropping-particle&quot;:&quot;&quot;},{&quot;family&quot;:&quot;Talbot&quot;,&quot;given&quot;:&quot;Chris&quot;,&quot;parse-names&quot;:false,&quot;dropping-particle&quot;:&quot;&quot;,&quot;non-dropping-particle&quot;:&quot;&quot;},{&quot;family&quot;:&quot;Pericak-Vance&quot;,&quot;given&quot;:&quot;Margaret&quot;,&quot;parse-names&quot;:false,&quot;dropping-particle&quot;:&quot;&quot;,&quot;non-dropping-particle&quot;:&quot;&quot;},{&quot;family&quot;:&quot;Roses&quot;,&quot;given&quot;:&quot;Alien&quot;,&quot;parse-names&quot;:false,&quot;dropping-particle&quot;:&quot;&quot;,&quot;non-dropping-particle&quot;:&quot;&quot;},{&quot;family&quot;:&quot;Williamson&quot;,&quot;given&quot;:&quot;Robert&quot;,&quot;parse-names&quot;:false,&quot;dropping-particle&quot;:&quot;&quot;,&quot;non-dropping-particle&quot;:&quot;&quot;},{&quot;family&quot;:&quot;Rossor&quot;,&quot;given&quot;:&quot;Martin&quot;,&quot;parse-names&quot;:false,&quot;dropping-particle&quot;:&quot;&quot;,&quot;non-dropping-particle&quot;:&quot;&quot;},{&quot;family&quot;:&quot;Owen&quot;,&quot;given&quot;:&quot;Mike&quot;,&quot;parse-names&quot;:false,&quot;dropping-particle&quot;:&quot;&quot;,&quot;non-dropping-particle&quot;:&quot;&quot;},{&quot;family&quot;:&quot;Hardy&quot;,&quot;given&quot;:&quot;John&quot;,&quot;parse-names&quot;:false,&quot;dropping-particle&quot;:&quot;&quot;,&quot;non-dropping-particle&quot;:&quot;&quot;}],&quot;container-title&quot;:&quot;Nature 1991 349:6311&quot;,&quot;accessed&quot;:{&quot;date-parts&quot;:[[2024,5,8]]},&quot;DOI&quot;:&quot;10.1038/349704a0&quot;,&quot;ISSN&quot;:&quot;1476-4687&quot;,&quot;PMID&quot;:&quot;1671712&quot;,&quot;URL&quot;:&quot;https://www.nature.com/articles/349704a0&quot;,&quot;issued&quot;:{&quot;date-parts&quot;:[[1991]]},&quot;page&quot;:&quot;704-706&quot;,&quot;abstract&quot;:&quot;A LOCUS segregating with familial Alzheimer's disease (AD) has been mapped to chromosome 21 (ref. 1), close to the amyloid precursor protein (APP) gene2–5. Recombinants between the APP gene and the AD locus have been reported6–8 which seemed to exclude it as the site of the mutation causing familial AD. But recent genetic analysis of a large number of AD families has demonstrated that the disease is heterogeneous9. Families with late-onset AD do not show linkage to chromosome 21 markers9,10. Some families with early-onset AD show linkage to chromosome 21 markers, but some do not8,9,11. This has led to the suggestion that there is non-allelic genetic heterogeneity even within early onset familial AD8,9. To avoid the problems that heterogeneity poses for genetic analysis, we have examined the cosegregation of AD and markers along the long arm of chromosome 21 in a single family with AD confirmed by autopsy. Here we demonstrate that in this kindred, which shows linkage to chromosome 21 markers, there is a point mutation in the APP gene. This mutation causes an amino-acid substitution (Val→Ile) close to the carboxy terminus of the β-amyloid peptide. Screening other cases of familial AD revealed a second unrelated family in which this variant occurs. This suggests that some cases of AD could be caused by mutations in the APP gene.&quot;,&quot;publisher&quot;:&quot;Nature Publishing Group&quot;,&quot;issue&quot;:&quot;6311&quot;,&quot;volume&quot;:&quot;349&quot;},&quot;isTemporary&quot;:false}]},{&quot;citationID&quot;:&quot;MENDELEY_CITATION_b26690f8-9988-4150-a0f3-71c67a0f341a&quot;,&quot;properties&quot;:{&quot;noteIndex&quot;:0},&quot;isEdited&quot;:false,&quot;manualOverride&quot;:{&quot;isManuallyOverridden&quot;:false,&quot;citeprocText&quot;:&quot;(Levy-Lahad et al., 1995)&quot;,&quot;manualOverrideText&quot;:&quot;&quot;},&quot;citationTag&quot;:&quot;MENDELEY_CITATION_v3_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&quot;,&quot;citationItems&quot;:[{&quot;id&quot;:&quot;147a4a6d-93ee-38ce-88d6-d152024bad07&quot;,&quot;itemData&quot;:{&quot;type&quot;:&quot;article-journal&quot;,&quot;id&quot;:&quot;147a4a6d-93ee-38ce-88d6-d152024bad07&quot;,&quot;title&quot;:&quot;Candidate gene for the chromosome 1 familial Alzheimer's disease locus&quot;,&quot;groupId&quot;:&quot;0426c3e1-6d28-326a-8410-5ba2185c4c1b&quot;,&quot;author&quot;:[{&quot;family&quot;:&quot;Levy-Lahad&quot;,&quot;given&quot;:&quot;Ephrat&quot;,&quot;parse-names&quot;:false,&quot;dropping-particle&quot;:&quot;&quot;,&quot;non-dropping-particle&quot;:&quot;&quot;},{&quot;family&quot;:&quot;Wasco&quot;,&quot;given&quot;:&quot;Wilma&quot;,&quot;parse-names&quot;:false,&quot;dropping-particle&quot;:&quot;&quot;,&quot;non-dropping-particle&quot;:&quot;&quot;},{&quot;family&quot;:&quot;Poorkaj&quot;,&quot;given&quot;:&quot;Parvoneh&quot;,&quot;parse-names&quot;:false,&quot;dropping-particle&quot;:&quot;&quot;,&quot;non-dropping-particle&quot;:&quot;&quot;},{&quot;family&quot;:&quot;Romano&quot;,&quot;given&quot;:&quot;Donna M.&quot;,&quot;parse-names&quot;:false,&quot;dropping-particle&quot;:&quot;&quot;,&quot;non-dropping-particle&quot;:&quot;&quot;},{&quot;family&quot;:&quot;Oshima&quot;,&quot;given&quot;:&quot;Junko&quot;,&quot;parse-names&quot;:false,&quot;dropping-particle&quot;:&quot;&quot;,&quot;non-dropping-particle&quot;:&quot;&quot;},{&quot;family&quot;:&quot;Pettingell&quot;,&quot;given&quot;:&quot;Warren H.&quot;,&quot;parse-names&quot;:false,&quot;dropping-particle&quot;:&quot;&quot;,&quot;non-dropping-particle&quot;:&quot;&quot;},{&quot;family&quot;:&quot;Yu&quot;,&quot;given&quot;:&quot;Chang En&quot;,&quot;parse-names&quot;:false,&quot;dropping-particle&quot;:&quot;&quot;,&quot;non-dropping-particle&quot;:&quot;&quot;},{&quot;family&quot;:&quot;Jondro&quot;,&quot;given&quot;:&quot;Paul D.&quot;,&quot;parse-names&quot;:false,&quot;dropping-particle&quot;:&quot;&quot;,&quot;non-dropping-particle&quot;:&quot;&quot;},{&quot;family&quot;:&quot;Schmidt&quot;,&quot;given&quot;:&quot;Stephen D.&quot;,&quot;parse-names&quot;:false,&quot;dropping-particle&quot;:&quot;&quot;,&quot;non-dropping-particle&quot;:&quot;&quot;},{&quot;family&quot;:&quot;Wang&quot;,&quot;given&quot;:&quot;Kai&quot;,&quot;parse-names&quot;:false,&quot;dropping-particle&quot;:&quot;&quot;,&quot;non-dropping-particle&quot;:&quot;&quot;},{&quot;family&quot;:&quot;Crowley&quot;,&quot;given&quot;:&quot;Annette C.&quot;,&quot;parse-names&quot;:false,&quot;dropping-particle&quot;:&quot;&quot;,&quot;non-dropping-particle&quot;:&quot;&quot;},{&quot;family&quot;:&quot;Fu&quot;,&quot;given&quot;:&quot;Ying Hui&quot;,&quot;parse-names&quot;:false,&quot;dropping-particle&quot;:&quot;&quot;,&quot;non-dropping-particle&quot;:&quot;&quot;},{&quot;family&quot;:&quot;Guenette&quot;,&quot;given&quot;:&quot;Suzanne Y.&quot;,&quot;parse-names&quot;:false,&quot;dropping-particle&quot;:&quot;&quot;,&quot;non-dropping-particle&quot;:&quot;&quot;},{&quot;family&quot;:&quot;Galas&quot;,&quot;given&quot;:&quot;David&quot;,&quot;parse-names&quot;:false,&quot;dropping-particle&quot;:&quot;&quot;,&quot;non-dropping-particle&quot;:&quot;&quot;},{&quot;family&quot;:&quot;Nemens&quot;,&quot;given&quot;:&quot;Ellen&quot;,&quot;parse-names&quot;:false,&quot;dropping-particle&quot;:&quot;&quot;,&quot;non-dropping-particle&quot;:&quot;&quot;},{&quot;family&quot;:&quot;Wijsman&quot;,&quot;given&quot;:&quot;Ellen M.&quot;,&quot;parse-names&quot;:false,&quot;dropping-particle&quot;:&quot;&quot;,&quot;non-dropping-particle&quot;:&quot;&quot;},{&quot;family&quot;:&quot;Bird&quot;,&quot;given&quot;:&quot;Thomas D.&quot;,&quot;parse-names&quot;:false,&quot;dropping-particle&quot;:&quot;&quot;,&quot;non-dropping-particle&quot;:&quot;&quot;},{&quot;family&quot;:&quot;Schellenberg&quot;,&quot;given&quot;:&quot;Gerard D.&quot;,&quot;parse-names&quot;:false,&quot;dropping-particle&quot;:&quot;&quot;,&quot;non-dropping-particle&quot;:&quot;&quot;},{&quot;family&quot;:&quot;Tanzi&quot;,&quot;given&quot;:&quot;Rudolph E.&quot;,&quot;parse-names&quot;:false,&quot;dropping-particle&quot;:&quot;&quot;,&quot;non-dropping-particle&quot;:&quot;&quot;}],&quot;container-title&quot;:&quot;Science (New York, N.Y.)&quot;,&quot;container-title-short&quot;:&quot;Science&quot;,&quot;accessed&quot;:{&quot;date-parts&quot;:[[2024,5,8]]},&quot;DOI&quot;:&quot;10.1126/SCIENCE.7638622&quot;,&quot;ISSN&quot;:&quot;0036-8075&quot;,&quot;PMID&quot;:&quot;7638622&quot;,&quot;URL&quot;:&quot;https://pubmed.ncbi.nlm.nih.gov/7638622/&quot;,&quot;issued&quot;:{&quot;date-parts&quot;:[[1995]]},&quot;page&quot;:&quot;973-977&quot;,&quot;abstract&quot;:&quot;A candidate gene for the chromosome 1 Alzheimer's disease (AD) locus was identified (STM2). The predicted amino acid sequence for STM2 is homologous to that of the recently cloned chromosome 14 AD gene (S182). A point mutation in STM2, resulting in the substitution of an isoleucine for an asparagine (N141I), was identified in affected people from Volga German AD kindreds. This N141I mutation occurs at an amino acid residue that is conserved in human S182 and in the mouse S182 homolog. The presence of missense mutations in AD subjects in two highly similar genes strongly supports the hypothesis that mutations in both are pathogenic.&quot;,&quot;publisher&quot;:&quot;Science&quot;,&quot;issue&quot;:&quot;5226&quot;,&quot;volume&quot;:&quot;269&quot;},&quot;isTemporary&quot;:false}]},{&quot;citationID&quot;:&quot;MENDELEY_CITATION_ad41af35-e6dc-4e08-91ea-6d8c0361e951&quot;,&quot;properties&quot;:{&quot;noteIndex&quot;:0},&quot;isEdited&quot;:false,&quot;manualOverride&quot;:{&quot;isManuallyOverridden&quot;:false,&quot;citeprocText&quot;:&quot;(Rogaev et al., 1995)&quot;,&quot;manualOverrideText&quot;:&quot;&quot;},&quot;citationTag&quot;:&quot;MENDELEY_CITATION_v3_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&quot;,&quot;citationItems&quot;:[{&quot;id&quot;:&quot;27b17be5-b3e5-3702-acb9-0da621f57a90&quot;,&quot;itemData&quot;:{&quot;type&quot;:&quot;article-journal&quot;,&quot;id&quot;:&quot;27b17be5-b3e5-3702-acb9-0da621f57a90&quot;,&quot;title&quot;:&quot;Familial Alzheimer's disease in kindreds with missense mutations in a gene on chromosome 1 related to the Alzheimer's disease type 3 gene&quot;,&quot;groupId&quot;:&quot;0426c3e1-6d28-326a-8410-5ba2185c4c1b&quot;,&quot;author&quot;:[{&quot;family&quot;:&quot;Rogaev&quot;,&quot;given&quot;:&quot;E. I.&quot;,&quot;parse-names&quot;:false,&quot;dropping-particle&quot;:&quot;&quot;,&quot;non-dropping-particle&quot;:&quot;&quot;},{&quot;family&quot;:&quot;Sherrington&quot;,&quot;given&quot;:&quot;R.&quot;,&quot;parse-names&quot;:false,&quot;dropping-particle&quot;:&quot;&quot;,&quot;non-dropping-particle&quot;:&quot;&quot;},{&quot;family&quot;:&quot;Rogaeva&quot;,&quot;given&quot;:&quot;E. A.&quot;,&quot;parse-names&quot;:false,&quot;dropping-particle&quot;:&quot;&quot;,&quot;non-dropping-particle&quot;:&quot;&quot;},{&quot;family&quot;:&quot;Levesque&quot;,&quot;given&quot;:&quot;G.&quot;,&quot;parse-names&quot;:false,&quot;dropping-particle&quot;:&quot;&quot;,&quot;non-dropping-particle&quot;:&quot;&quot;},{&quot;family&quot;:&quot;Ikeda&quot;,&quot;given&quot;:&quot;M.&quot;,&quot;parse-names&quot;:false,&quot;dropping-particle&quot;:&quot;&quot;,&quot;non-dropping-particle&quot;:&quot;&quot;},{&quot;family&quot;:&quot;Liang&quot;,&quot;given&quot;:&quot;Y.&quot;,&quot;parse-names&quot;:false,&quot;dropping-particle&quot;:&quot;&quot;,&quot;non-dropping-particle&quot;:&quot;&quot;},{&quot;family&quot;:&quot;Chi&quot;,&quot;given&quot;:&quot;H.&quot;,&quot;parse-names&quot;:false,&quot;dropping-particle&quot;:&quot;&quot;,&quot;non-dropping-particle&quot;:&quot;&quot;},{&quot;family&quot;:&quot;Lin&quot;,&quot;given&quot;:&quot;C.&quot;,&quot;parse-names&quot;:false,&quot;dropping-particle&quot;:&quot;&quot;,&quot;non-dropping-particle&quot;:&quot;&quot;},{&quot;family&quot;:&quot;Holman&quot;,&quot;given&quot;:&quot;K.&quot;,&quot;parse-names&quot;:false,&quot;dropping-particle&quot;:&quot;&quot;,&quot;non-dropping-particle&quot;:&quot;&quot;},{&quot;family&quot;:&quot;Tsuda&quot;,&quot;given&quot;:&quot;T.&quot;,&quot;parse-names&quot;:false,&quot;dropping-particle&quot;:&quot;&quot;,&quot;non-dropping-particle&quot;:&quot;&quot;},{&quot;family&quot;:&quot;Mar&quot;,&quot;given&quot;:&quot;L.&quot;,&quot;parse-names&quot;:false,&quot;dropping-particle&quot;:&quot;&quot;,&quot;non-dropping-particle&quot;:&quot;&quot;},{&quot;family&quot;:&quot;Sorbi&quot;,&quot;given&quot;:&quot;S.&quot;,&quot;parse-names&quot;:false,&quot;dropping-particle&quot;:&quot;&quot;,&quot;non-dropping-particle&quot;:&quot;&quot;},{&quot;family&quot;:&quot;Nacmias&quot;,&quot;given&quot;:&quot;B.&quot;,&quot;parse-names&quot;:false,&quot;dropping-particle&quot;:&quot;&quot;,&quot;non-dropping-particle&quot;:&quot;&quot;},{&quot;family&quot;:&quot;Piacentini&quot;,&quot;given&quot;:&quot;S.&quot;,&quot;parse-names&quot;:false,&quot;dropping-particle&quot;:&quot;&quot;,&quot;non-dropping-particle&quot;:&quot;&quot;},{&quot;family&quot;:&quot;Amaducci&quot;,&quot;given&quot;:&quot;L.&quot;,&quot;parse-names&quot;:false,&quot;dropping-particle&quot;:&quot;&quot;,&quot;non-dropping-particle&quot;:&quot;&quot;},{&quot;family&quot;:&quot;Chumakov&quot;,&quot;given&quot;:&quot;I.&quot;,&quot;parse-names&quot;:false,&quot;dropping-particle&quot;:&quot;&quot;,&quot;non-dropping-particle&quot;:&quot;&quot;},{&quot;family&quot;:&quot;Cohen&quot;,&quot;given&quot;:&quot;D.&quot;,&quot;parse-names&quot;:false,&quot;dropping-particle&quot;:&quot;&quot;,&quot;non-dropping-particle&quot;:&quot;&quot;},{&quot;family&quot;:&quot;Lannfelt&quot;,&quot;given&quot;:&quot;L.&quot;,&quot;parse-names&quot;:false,&quot;dropping-particle&quot;:&quot;&quot;,&quot;non-dropping-particle&quot;:&quot;&quot;},{&quot;family&quot;:&quot;Fraser&quot;,&quot;given&quot;:&quot;P. E.&quot;,&quot;parse-names&quot;:false,&quot;dropping-particle&quot;:&quot;&quot;,&quot;non-dropping-particle&quot;:&quot;&quot;},{&quot;family&quot;:&quot;Rommens&quot;,&quot;given&quot;:&quot;J. M.&quot;,&quot;parse-names&quot;:false,&quot;dropping-particle&quot;:&quot;&quot;,&quot;non-dropping-particle&quot;:&quot;&quot;},{&quot;family&quot;:&quot;George-Hyslop&quot;,&quot;given&quot;:&quot;P. H.St&quot;,&quot;parse-names&quot;:false,&quot;dropping-particle&quot;:&quot;&quot;,&quot;non-dropping-particle&quot;:&quot;&quot;}],&quot;container-title&quot;:&quot;Nature 1995 376:6543&quot;,&quot;accessed&quot;:{&quot;date-parts&quot;:[[2024,5,8]]},&quot;DOI&quot;:&quot;10.1038/376775a0&quot;,&quot;ISSN&quot;:&quot;1476-4687&quot;,&quot;PMID&quot;:&quot;7651536&quot;,&quot;URL&quot;:&quot;https://www.nature.com/articles/376775a0&quot;,&quot;issued&quot;:{&quot;date-parts&quot;:[[1995]]},&quot;page&quot;:&quot;775-778&quot;,&quot;abstract&quot;:&quot;WE report the cloning of a novel gene (E5-1) encoded on chromosome 1 which has substantial nucleotide and amino-acid sequence similarity to the S182 gene on chromosome 14q24.3. Mutations, including three new missense mutations in the S182 gene, are associated with the AD3 subtype of early-onset familial Alzheimer's disease (AD)1. Both the E5-1 and the S182 proteins are predicted to be integral membrane proteins with seven membrane-spanning domains, and a large exposed loop between the sixth and seventh transmembrane domains. Analysis of the nucleotide sequence of the open reading frame (ORF) of the E5-1 gene led to the discovery of two missense substitutions at conserved amino-acid residues in affected members of pedigrees with a form of familial AD that has a later age of onset than the AD3 subtype (50–70 years versus 30–60 years for AD3). These observations imply that the E5-1 gene on chromosome 1 and the S182 gene on chromosome 14q24.3 are members of a family of genes (presenilins) with related functions, and indicates that mutations in conserved residues of E5-1 could also play a role in the genesis of AD. Our results also indicate that still other AD susceptibility genes exist.&quot;,&quot;publisher&quot;:&quot;Nature Publishing Group&quot;,&quot;issue&quot;:&quot;6543&quot;,&quot;volume&quot;:&quot;376&quot;},&quot;isTemporary&quot;:false}]},{&quot;citationID&quot;:&quot;MENDELEY_CITATION_cce8f17a-78d8-44e1-9dd2-c6092ee482d1&quot;,&quot;properties&quot;:{&quot;noteIndex&quot;:0},&quot;isEdited&quot;:false,&quot;manualOverride&quot;:{&quot;isManuallyOverridden&quot;:false,&quot;citeprocText&quot;:&quot;(Yang &amp;#38; Song, 2013)&quot;,&quot;manualOverrideText&quot;:&quot;&quot;},&quot;citationTag&quot;:&quot;MENDELEY_CITATION_v3_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&quot;,&quot;citationItems&quot;:[{&quot;id&quot;:&quot;9e088f49-cadd-3aee-b974-ee01dfc71dfb&quot;,&quot;itemData&quot;:{&quot;type&quot;:&quot;article-journal&quot;,&quot;id&quot;:&quot;9e088f49-cadd-3aee-b974-ee01dfc71dfb&quot;,&quot;title&quot;:&quot;Molecular links between Alzheimer’s disease and diabetes mellitus&quot;,&quot;groupId&quot;:&quot;0426c3e1-6d28-326a-8410-5ba2185c4c1b&quot;,&quot;author&quot;:[{&quot;family&quot;:&quot;Yang&quot;,&quot;given&quot;:&quot;Y.&quot;,&quot;parse-names&quot;:false,&quot;dropping-particle&quot;:&quot;&quot;,&quot;non-dropping-particle&quot;:&quot;&quot;},{&quot;family&quot;:&quot;Song&quot;,&quot;given&quot;:&quot;W.&quot;,&quot;parse-names&quot;:false,&quot;dropping-particle&quot;:&quot;&quot;,&quot;non-dropping-particle&quot;:&quot;&quot;}],&quot;container-title&quot;:&quot;Neuroscience&quot;,&quot;container-title-short&quot;:&quot;Neuroscience&quot;,&quot;accessed&quot;:{&quot;date-parts&quot;:[[2024,5,8]]},&quot;DOI&quot;:&quot;10.1016/J.NEUROSCIENCE.2013.07.009&quot;,&quot;ISSN&quot;:&quot;0306-4522&quot;,&quot;PMID&quot;:&quot;23867771&quot;,&quot;issued&quot;:{&quot;date-parts&quot;:[[2013,10,10]]},&quot;page&quot;:&quot;140-150&quot;,&quot;abstract&quot;:&quot;Substantial epidemiological evidence shows an increased risk for developing Alzheimer's disease (AD) in people with diabetes. Yet the underlying molecular mechanisms still remain to be elucidated. This article reviews the current studies on common pathological processes of Alzheimer's disease and diabetes with particular focus on potential mechanisms through which diabetes affects the initiation and progression of Alzheimer's disease. Impairment of insulin signaling, inflammation, oxidative stress, mitochondrial dysfunction, advanced glycation end products, APOE?4 and cholesterol appear to be important mediators and are likely to act synergistically in promoting AD pathology. © 2013 Elsevier Ltd.&quot;,&quot;publisher&quot;:&quot;Pergamon&quot;,&quot;volume&quot;:&quot;250&quot;},&quot;isTemporary&quot;:false}]},{&quot;citationID&quot;:&quot;MENDELEY_CITATION_c949c013-d6a0-49b8-ad24-4e36107e83ee&quot;,&quot;properties&quot;:{&quot;noteIndex&quot;:0},&quot;isEdited&quot;:false,&quot;manualOverride&quot;:{&quot;isManuallyOverridden&quot;:false,&quot;citeprocText&quot;:&quot;(NIDDK, 2023)&quot;,&quot;manualOverrideText&quot;:&quot;&quot;},&quot;citationTag&quot;:&quot;MENDELEY_CITATION_v3_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&quot;,&quot;citationItems&quot;:[{&quot;id&quot;:&quot;5bb60c6e-128e-3edb-bdaa-9f3ee863b4f2&quot;,&quot;itemData&quot;:{&quot;type&quot;:&quot;webpage&quot;,&quot;id&quot;:&quot;5bb60c6e-128e-3edb-bdaa-9f3ee863b4f2&quot;,&quot;title&quot;:&quot;¿Qué es la diabetes? - NIDDK&quot;,&quot;groupId&quot;:&quot;0426c3e1-6d28-326a-8410-5ba2185c4c1b&quot;,&quot;author&quot;:[{&quot;family&quot;:&quot;NIDDK&quot;,&quot;given&quot;:&quot;&quot;,&quot;parse-names&quot;:false,&quot;dropping-particle&quot;:&quot;&quot;,&quot;non-dropping-particle&quot;:&quot;&quot;}],&quot;accessed&quot;:{&quot;date-parts&quot;:[[2024,5,9]]},&quot;URL&quot;:&quot;https://www.niddk.nih.gov/health-information/informacion-de-la-salud/diabetes/informacion-general/que-es&quot;,&quot;issued&quot;:{&quot;date-parts&quot;:[[2023]]}},&quot;isTemporary&quot;:false}]},{&quot;citationID&quot;:&quot;MENDELEY_CITATION_d707b3bd-0b08-42f8-bf9d-1b74970efcc1&quot;,&quot;properties&quot;:{&quot;noteIndex&quot;:0},&quot;isEdited&quot;:false,&quot;manualOverride&quot;:{&quot;isManuallyOverridden&quot;:false,&quot;citeprocText&quot;:&quot;(Medline, 2020)&quot;,&quot;manualOverrideText&quot;:&quot;&quot;},&quot;citationTag&quot;:&quot;MENDELEY_CITATION_v3_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&quot;,&quot;citationItems&quot;:[{&quot;id&quot;:&quot;07f4978f-1737-3592-bf7a-f8b173c7b7c0&quot;,&quot;itemData&quot;:{&quot;type&quot;:&quot;webpage&quot;,&quot;id&quot;:&quot;07f4978f-1737-3592-bf7a-f8b173c7b7c0&quot;,&quot;title&quot;:&quot;Diabetes: MedlinePlus en español&quot;,&quot;groupId&quot;:&quot;0426c3e1-6d28-326a-8410-5ba2185c4c1b&quot;,&quot;author&quot;:[{&quot;family&quot;:&quot;Medline&quot;,&quot;given&quot;:&quot;&quot;,&quot;parse-names&quot;:false,&quot;dropping-particle&quot;:&quot;&quot;,&quot;non-dropping-particle&quot;:&quot;&quot;}],&quot;accessed&quot;:{&quot;date-parts&quot;:[[2024,5,9]]},&quot;URL&quot;:&quot;https://medlineplus.gov/spanish/diabetes.html&quot;,&quot;issued&quot;:{&quot;date-parts&quot;:[[2020]]}},&quot;isTemporary&quot;:false}]},{&quot;citationID&quot;:&quot;MENDELEY_CITATION_c2dd8431-d073-45cc-969f-68bc865d1dd8&quot;,&quot;properties&quot;:{&quot;noteIndex&quot;:0},&quot;isEdited&quot;:false,&quot;manualOverride&quot;:{&quot;isManuallyOverridden&quot;:false,&quot;citeprocText&quot;:&quot;(OPS, 2023b)&quot;,&quot;manualOverrideText&quot;:&quot;&quot;},&quot;citationTag&quot;:&quot;MENDELEY_CITATION_v3_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&quot;,&quot;citationItems&quot;:[{&quot;id&quot;:&quot;2674216b-2e8d-3ae2-8471-410ac7c69e08&quot;,&quot;itemData&quot;:{&quot;type&quot;:&quot;webpage&quot;,&quot;id&quot;:&quot;2674216b-2e8d-3ae2-8471-410ac7c69e08&quot;,&quot;title&quot;:&quot;Diabetes - OPS/OMS | Organización Panamericana de la Salud&quot;,&quot;groupId&quot;:&quot;0426c3e1-6d28-326a-8410-5ba2185c4c1b&quot;,&quot;author&quot;:[{&quot;family&quot;:&quot;OPS&quot;,&quot;given&quot;:&quot;&quot;,&quot;parse-names&quot;:false,&quot;dropping-particle&quot;:&quot;&quot;,&quot;non-dropping-particle&quot;:&quot;&quot;}],&quot;accessed&quot;:{&quot;date-parts&quot;:[[2024,5,9]]},&quot;URL&quot;:&quot;https://www.paho.org/es/temas/diabetes&quot;,&quot;issued&quot;:{&quot;date-parts&quot;:[[2023]]}},&quot;isTemporary&quot;:false}]},{&quot;citationID&quot;:&quot;MENDELEY_CITATION_1eeb51c6-89c5-4968-995d-b843a6043100&quot;,&quot;properties&quot;:{&quot;noteIndex&quot;:0},&quot;isEdited&quot;:false,&quot;manualOverride&quot;:{&quot;isManuallyOverridden&quot;:false,&quot;citeprocText&quot;:&quot;(Docherty &amp;#38; Russ, 2019)&quot;,&quot;manualOverrideText&quot;:&quot;&quot;},&quot;citationTag&quot;:&quot;MENDELEY_CITATION_v3_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&quot;,&quot;citationItems&quot;:[{&quot;id&quot;:&quot;e21ebce4-f70d-3aa6-b695-e0e5348e5f00&quot;,&quot;itemData&quot;:{&quot;type&quot;:&quot;article-journal&quot;,&quot;id&quot;:&quot;e21ebce4-f70d-3aa6-b695-e0e5348e5f00&quot;,&quot;title&quot;:&quot;Cell–Cell Interactions Driving Differentiation of Adult Pancreatic Stem Cells&quot;,&quot;groupId&quot;:&quot;0426c3e1-6d28-326a-8410-5ba2185c4c1b&quot;,&quot;author&quot;:[{&quot;family&quot;:&quot;Docherty&quot;,&quot;given&quot;:&quot;Fiona M.&quot;,&quot;parse-names&quot;:false,&quot;dropping-particle&quot;:&quot;&quot;,&quot;non-dropping-particle&quot;:&quot;&quot;},{&quot;family&quot;:&quot;Russ&quot;,&quot;given&quot;:&quot;Holger A.&quot;,&quot;parse-names&quot;:false,&quot;dropping-particle&quot;:&quot;&quot;,&quot;non-dropping-particle&quot;:&quot;&quot;}],&quot;container-title&quot;:&quot;Encyclopedia of Tissue Engineering and Regenerative Medicine: Volumes 1-3&quot;,&quot;accessed&quot;:{&quot;date-parts&quot;:[[2024,5,9]]},&quot;DOI&quot;:&quot;10.1016/B978-0-12-801238-3.65615-5&quot;,&quot;ISBN&quot;:&quot;9780128137000&quot;,&quot;issued&quot;:{&quot;date-parts&quot;:[[2019,1,1]]},&quot;page&quot;:&quot;367-374&quot;,&quot;abstract&quot;:&quot;The adult pancreas is a complex organ that exhibits two main functions: exocrine cells aid in digestion and endocrine cells function to maintain glucose homeostasis in the body. Central to the endocrine role are the insulin-producing β cells found within the islets of Langherhans, a miniorgan located throughout the whole pancreas. Loss of β cell mass and/or function is a significant factor in both type 1 and 2 diabetes and as such, maintenance of β cells in the adult organ is an exciting and fast paced area of research. The aim of this article is to explore the mechanisms of β cell renewal and homeostasis in the adult pancreas. We will touch on the contentious topic of β cell neogenesis versus self-duplication in the steady state pancreas; the varying degrees of plasticity that exist within cell types of the pancreas; the cell–cell interactions that impact on β cell homeostasis; and the emerging concept of heterogeneity with the β cell population itself. We highlight current ongoing research on each topic and anticipate that these efforts will translate into improved treatment modalities for both, type 1 and 2 diabetes, and eventually will provide a cure for these devastating diseases.&quot;,&quot;publisher&quot;:&quot;Academic Press&quot;,&quot;volume&quot;:&quot;1-3&quot;},&quot;isTemporary&quot;:false}]},{&quot;citationID&quot;:&quot;MENDELEY_CITATION_a8b7127e-f03e-44c8-978a-5c679930ae7e&quot;,&quot;properties&quot;:{&quot;noteIndex&quot;:0},&quot;isEdited&quot;:false,&quot;manualOverride&quot;:{&quot;isManuallyOverridden&quot;:false,&quot;citeprocText&quot;:&quot;(Gillespie, 2006)&quot;,&quot;manualOverrideText&quot;:&quot;&quot;},&quot;citationTag&quot;:&quot;MENDELEY_CITATION_v3_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&quot;,&quot;citationItems&quot;:[{&quot;id&quot;:&quot;91e9e1ac-9f91-3482-9c85-064440f828d1&quot;,&quot;itemData&quot;:{&quot;type&quot;:&quot;article-journal&quot;,&quot;id&quot;:&quot;91e9e1ac-9f91-3482-9c85-064440f828d1&quot;,&quot;title&quot;:&quot;Type 1 diabetes: pathogenesis and prevention&quot;,&quot;groupId&quot;:&quot;0426c3e1-6d28-326a-8410-5ba2185c4c1b&quot;,&quot;author&quot;:[{&quot;family&quot;:&quot;Gillespie&quot;,&quot;given&quot;:&quot;Kathleen M.&quot;,&quot;parse-names&quot;:false,&quot;dropping-particle&quot;:&quot;&quot;,&quot;non-dropping-particle&quot;:&quot;&quot;}],&quot;container-title&quot;:&quot;CMAJ&quot;,&quot;accessed&quot;:{&quot;date-parts&quot;:[[2024,5,9]]},&quot;DOI&quot;:&quot;10.1503/CMAJ.060244&quot;,&quot;ISSN&quot;:&quot;0820-3946&quot;,&quot;PMID&quot;:&quot;16847277&quot;,&quot;URL&quot;:&quot;https://www.cmaj.ca/content/175/2/165&quot;,&quot;issued&quot;:{&quot;date-parts&quot;:[[2006,7,18]]},&quot;page&quot;:&quot;165-170&quot;,&quot;abstract&quot;:&quot;Type 1 diabetes results from the autoimmune destruction of insulin-producing β cells in the pancreas. Genetic and, as yet undefined, environmental factors act together to precipitate the disease. The excess mortality associated with the complications of type 1 diabetes and the increasing incidence of childhood type 1 diabetes emphasize the importance of therapeutic strategies to prevent this chronic disorder. Why is it considered that type 1 diabetes might be preventable? Different strands of diabetes research are coming together to suggest therapeutic targets. Islet cell autoantibody assays make it possible to accurately identify people at risk of future disease. In most cases, a long prodrome provides a window of opportunity to reverse the autoimmune process. Although no current “cure” exists, recent genetic data and preliminary trial results suggest T cells as a target for preventive strategies. Another potentially attainable target is induction of tolerance to the β-cell proteins such as insulin that are inappropriately recognized. Other strategies involve β-cell replacement, but currently there are insufficient donor cells available. This may be overcome as the processes controlling the differentiation of pancreatic and nonpancreatic progenitors as well as replication of existing islet β cells are unravelled.&quot;,&quot;publisher&quot;:&quot;CMAJ&quot;,&quot;issue&quot;:&quot;2&quot;,&quot;volume&quot;:&quot;175&quot;},&quot;isTemporary&quot;:false}]},{&quot;citationID&quot;:&quot;MENDELEY_CITATION_54cb8e98-3c03-4d3a-a69e-8eedec8ce498&quot;,&quot;properties&quot;:{&quot;noteIndex&quot;:0},&quot;isEdited&quot;:false,&quot;manualOverride&quot;:{&quot;isManuallyOverridden&quot;:false,&quot;citeprocText&quot;:&quot;(Foulis et al., 1991)&quot;,&quot;manualOverrideText&quot;:&quot;&quot;},&quot;citationTag&quot;:&quot;MENDELEY_CITATION_v3_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&quot;,&quot;citationItems&quot;:[{&quot;id&quot;:&quot;0a405368-5c6d-3c99-afed-8c8325d7968e&quot;,&quot;itemData&quot;:{&quot;type&quot;:&quot;article-journal&quot;,&quot;id&quot;:&quot;0a405368-5c6d-3c99-afed-8c8325d7968e&quot;,&quot;title&quot;:&quot;Insulitis in type 1 (insulin-dependent) diabetes mellitus in man--macrophages, lymphocytes, and interferon-gamma containing cells&quot;,&quot;groupId&quot;:&quot;0426c3e1-6d28-326a-8410-5ba2185c4c1b&quot;,&quot;author&quot;:[{&quot;family&quot;:&quot;Foulis&quot;,&quot;given&quot;:&quot;A. K.&quot;,&quot;parse-names&quot;:false,&quot;dropping-particle&quot;:&quot;&quot;,&quot;non-dropping-particle&quot;:&quot;&quot;},{&quot;family&quot;:&quot;McGill&quot;,&quot;given&quot;:&quot;M.&quot;,&quot;parse-names&quot;:false,&quot;dropping-particle&quot;:&quot;&quot;,&quot;non-dropping-particle&quot;:&quot;&quot;},{&quot;family&quot;:&quot;Farquharson&quot;,&quot;given&quot;:&quot;M. A.&quot;,&quot;parse-names&quot;:false,&quot;dropping-particle&quot;:&quot;&quot;,&quot;non-dropping-particle&quot;:&quot;&quot;}],&quot;container-title&quot;:&quot;The Journal of pathology&quot;,&quot;container-title-short&quot;:&quot;J Pathol&quot;,&quot;accessed&quot;:{&quot;date-parts&quot;:[[2024,5,9]]},&quot;DOI&quot;:&quot;10.1002/PATH.1711650203&quot;,&quot;ISSN&quot;:&quot;0022-3417&quot;,&quot;PMID&quot;:&quot;1744803&quot;,&quot;URL&quot;:&quot;https://pubmed.ncbi.nlm.nih.gov/1744803/&quot;,&quot;issued&quot;:{&quot;date-parts&quot;:[[1991]]},&quot;page&quot;:&quot;97-103&quot;,&quot;abstract&quot;:&quot;This study sought to determine, firstly, the relative frequency of lymphocytes and macrophages and, secondly, the percentage of lymphocytes containing interferon‐γ in inflamed islets (insulitis) of patients with type 1 (insulindependent) diabetes. Autopsy pancreases of 12 patients who had died of recent‐onset type 1 diabetes and one prediabetic patient who had died of cardiomyopathy were examined immunohistochemically. In the 87 islets that were studied, the lymphocyte macrophage ratio was 9·7:1 and approximately 40 per cent of the lymphocytes contained interferon‐γ. Interferon‐γ release in the insulitis process may be involved in the pathogensis of type 1 diabetes. Copyright © 1991 John Wiley &amp; Sons, Ltd.&quot;,&quot;publisher&quot;:&quot;J Pathol&quot;,&quot;issue&quot;:&quot;2&quot;,&quot;volume&quot;:&quot;165&quot;},&quot;isTemporary&quot;:false}]},{&quot;citationID&quot;:&quot;MENDELEY_CITATION_4d1d0b88-16b6-401f-9c2a-0ea1bd6e6f4f&quot;,&quot;properties&quot;:{&quot;noteIndex&quot;:0},&quot;isEdited&quot;:false,&quot;manualOverride&quot;:{&quot;isManuallyOverridden&quot;:false,&quot;citeprocText&quot;:&quot;(Erf, 2014)&quot;,&quot;manualOverrideText&quot;:&quot;&quot;},&quot;citationTag&quot;:&quot;MENDELEY_CITATION_v3_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&quot;,&quot;citationItems&quot;:[{&quot;id&quot;:&quot;47a18b59-524c-34f2-9cac-f9989ed30cb5&quot;,&quot;itemData&quot;:{&quot;type&quot;:&quot;article-journal&quot;,&quot;id&quot;:&quot;47a18b59-524c-34f2-9cac-f9989ed30cb5&quot;,&quot;title&quot;:&quot;Autoimmune Diseases of Poultry&quot;,&quot;groupId&quot;:&quot;0426c3e1-6d28-326a-8410-5ba2185c4c1b&quot;,&quot;author&quot;:[{&quot;family&quot;:&quot;Erf&quot;,&quot;given&quot;:&quot;Gisela F.&quot;,&quot;parse-names&quot;:false,&quot;dropping-particle&quot;:&quot;&quot;,&quot;non-dropping-particle&quot;:&quot;&quot;}],&quot;container-title&quot;:&quot;Avian Immunology: Second Edition&quot;,&quot;accessed&quot;:{&quot;date-parts&quot;:[[2024,5,9]]},&quot;DOI&quot;:&quot;10.1016/B978-0-12-396965-1.00018-2&quot;,&quot;ISBN&quot;:&quot;9780123969651&quot;,&quot;issued&quot;:{&quot;date-parts&quot;:[[2014,1,1]]},&quot;page&quot;:&quot;315-332&quot;,&quot;abstract&quot;:&quot;Complex, non-communicable diseases presenting with immune-mediated pathology and possible target cell-specific autoimmune responses are emerging in poultry production. Lines of chickens with spontaneously occurring autoimmune diseases, such as vitiligo in the Smyth line, Hashimoto's thyroiditis in the Obese strain and scleroderma in the UCD 200/206 lines, are excellent models to study multi-factorial diseases, providing important insight into the role of the immune system, target tissue, environment and gender. Knowledge gained from these studies promises to find application in poultry management and breeding practices with a focus on identifying the underlying genetic susceptibility and environmental triggers that can precipitate disease expression. Moreover, the usefulness of these animal models in biomedical research has been clearly demonstrated, particularly based on the spontaneous, predictable and high incidence of disease expression, the identification of environmental triggers, and the ability to study the etiology of the disorder. © 2014 Elsevier Ltd All rights reserved.&quot;,&quot;publisher&quot;:&quot;Academic Press&quot;},&quot;isTemporary&quot;:false}]},{&quot;citationID&quot;:&quot;MENDELEY_CITATION_455f0bb5-88d0-453d-b2ff-1666910546e1&quot;,&quot;properties&quot;:{&quot;noteIndex&quot;:0},&quot;isEdited&quot;:false,&quot;manualOverride&quot;:{&quot;isManuallyOverridden&quot;:false,&quot;citeprocText&quot;:&quot;(Speight &amp;#38; Pouwer, 2023)&quot;,&quot;manualOverrideText&quot;:&quot;&quot;},&quot;citationTag&quot;:&quot;MENDELEY_CITATION_v3_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&quot;,&quot;citationItems&quot;:[{&quot;id&quot;:&quot;faafda4b-5536-342b-8c65-c58fcee21d9c&quot;,&quot;itemData&quot;:{&quot;type&quot;:&quot;article-journal&quot;,&quot;id&quot;:&quot;faafda4b-5536-342b-8c65-c58fcee21d9c&quot;,&quot;title&quot;:&quot;Type 1 Diabetes&quot;,&quot;groupId&quot;:&quot;0426c3e1-6d28-326a-8410-5ba2185c4c1b&quot;,&quot;author&quot;:[{&quot;family&quot;:&quot;Speight&quot;,&quot;given&quot;:&quot;Jane&quot;,&quot;parse-names&quot;:false,&quot;dropping-particle&quot;:&quot;&quot;,&quot;non-dropping-particle&quot;:&quot;&quot;},{&quot;family&quot;:&quot;Pouwer&quot;,&quot;given&quot;:&quot;Frans&quot;,&quot;parse-names&quot;:false,&quot;dropping-particle&quot;:&quot;&quot;,&quot;non-dropping-particle&quot;:&quot;&quot;}],&quot;container-title&quot;:&quot;Cambridge Handbook of Psychology, Health and Medicine: Third Edition&quot;,&quot;accessed&quot;:{&quot;date-parts&quot;:[[2024,5,9]]},&quot;DOI&quot;:&quot;10.29309/tpmj/2017.24.12.614&quot;,&quot;ISBN&quot;:&quot;9781316783269&quot;,&quot;ISSN&quot;:&quot;1024-8919&quot;,&quot;PMID&quot;:&quot;29939535&quot;,&quot;URL&quot;:&quot;https://www.ncbi.nlm.nih.gov/books/NBK507713/&quot;,&quot;issued&quot;:{&quot;date-parts&quot;:[[2023,3,3]]},&quot;page&quot;:&quot;477-480&quot;,&quot;publisher&quot;:&quot;StatPearls Publishing&quot;},&quot;isTemporary&quot;:false}]},{&quot;citationID&quot;:&quot;MENDELEY_CITATION_9d16b38a-80d8-42e9-9aaf-3bed774830f3&quot;,&quot;properties&quot;:{&quot;noteIndex&quot;:0},&quot;isEdited&quot;:false,&quot;manualOverride&quot;:{&quot;isManuallyOverridden&quot;:false,&quot;citeprocText&quot;:&quot;(Devendra &amp;#38; Eisenbarth, 2003)&quot;,&quot;manualOverrideText&quot;:&quot;&quot;},&quot;citationTag&quot;:&quot;MENDELEY_CITATION_v3_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&quot;,&quot;citationItems&quot;:[{&quot;id&quot;:&quot;3a07e8b5-cf4d-3f56-9cf9-f1634952bd52&quot;,&quot;itemData&quot;:{&quot;type&quot;:&quot;article-journal&quot;,&quot;id&quot;:&quot;3a07e8b5-cf4d-3f56-9cf9-f1634952bd52&quot;,&quot;title&quot;:&quot;17. Immunologic endocrine disorders&quot;,&quot;groupId&quot;:&quot;0426c3e1-6d28-326a-8410-5ba2185c4c1b&quot;,&quot;author&quot;:[{&quot;family&quot;:&quot;Devendra&quot;,&quot;given&quot;:&quot;Devasenan&quot;,&quot;parse-names&quot;:false,&quot;dropping-particle&quot;:&quot;&quot;,&quot;non-dropping-particle&quot;:&quot;&quot;},{&quot;family&quot;:&quot;Eisenbarth&quot;,&quot;given&quot;:&quot;George S.&quot;,&quot;parse-names&quot;:false,&quot;dropping-particle&quot;:&quot;&quot;,&quot;non-dropping-particle&quot;:&quot;&quot;}],&quot;container-title&quot;:&quot;Journal of Allergy and Clinical Immunology&quot;,&quot;accessed&quot;:{&quot;date-parts&quot;:[[2024,5,9]]},&quot;DOI&quot;:&quot;10.1067/mai.2003.81&quot;,&quot;ISSN&quot;:&quot;00916749&quot;,&quot;PMID&quot;:&quot;12592308&quot;,&quot;URL&quot;:&quot;https://pubmed.ncbi.nlm.nih.gov/12592308/&quot;,&quot;issued&quot;:{&quot;date-parts&quot;:[[2003,2,1]]},&quot;abstract&quot;:&quot;Immune-mediated tissue destruction or disregulation is the cause of multiple common, as well as rare, endocrine disorders including type I diabetes, Graves' disease, Hashimoto thyroiditis, and Addison's disease. Each of these disorders can be divided into a series of stages beginning with genetic susceptibility, environmental triggering events, and active autoimmunity, followed by metabolic abnormalities with overt disease. Common genetic susceptibility is suggested by the clustering of a series of disorders in the same individual and his or her family. A major portion of the genetic susceptibility lies in the HLA region, but for several disorders, mutation of transcription factors underlies disease susceptibility (eg, X-linked polyendocrinopathy, immune deficiency and diarrhea, and autoimmune polyendocrine syndrome type I). With improving immunogenetic and pathogenic understanding, type IA diabetes is now predictable, and excellent autoantibody screening assays are available. This knowledge, combined with studies in animal models, has led to trials for the prevention of diabetes. In addition, aberrant immunologic reactions (eg, insulin autoantibodies after insulin therapy, Graves' disease after monoclonal anti-T-cell therapy in multiple sclerosis) can complicate standard and experimental therapies. We therefore believe that an understanding of the immunogenetics and immunopathogenesis of endocrine disorders can aid in the prevention of morbidity and mortality for these related diseases.&quot;,&quot;publisher&quot;:&quot;Mosby Inc.&quot;,&quot;issue&quot;:&quot;2 SUPPL. 2&quot;,&quot;volume&quot;:&quot;111&quot;},&quot;isTemporary&quot;:false}]},{&quot;citationID&quot;:&quot;MENDELEY_CITATION_8222c2ef-0e44-44a6-bd29-f9a984255145&quot;,&quot;properties&quot;:{&quot;noteIndex&quot;:0},&quot;isEdited&quot;:false,&quot;manualOverride&quot;:{&quot;isManuallyOverridden&quot;:false,&quot;citeprocText&quot;:&quot;(Krischer et al., 2022)&quot;,&quot;manualOverrideText&quot;:&quot;&quot;},&quot;citationTag&quot;:&quot;MENDELEY_CITATION_v3_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&quot;,&quot;citationItems&quot;:[{&quot;id&quot;:&quot;6cf701b3-ba99-38d2-a401-0a85cb52ce3e&quot;,&quot;itemData&quot;:{&quot;type&quot;:&quot;article-journal&quot;,&quot;id&quot;:&quot;6cf701b3-ba99-38d2-a401-0a85cb52ce3e&quot;,&quot;title&quot;:&quot;Predictors of the Initiation of Islet Autoimmunity and Progression to Multiple Autoantibodies and Clinical Diabetes: The TEDDY Study&quot;,&quot;groupId&quot;:&quot;0426c3e1-6d28-326a-8410-5ba2185c4c1b&quot;,&quot;author&quot;:[{&quot;family&quot;:&quot;Krischer&quot;,&quot;given&quot;:&quot;Jeffrey P.&quot;,&quot;parse-names&quot;:false,&quot;dropping-particle&quot;:&quot;&quot;,&quot;non-dropping-particle&quot;:&quot;&quot;},{&quot;family&quot;:&quot;Liu&quot;,&quot;given&quot;:&quot;Xiang&quot;,&quot;parse-names&quot;:false,&quot;dropping-particle&quot;:&quot;&quot;,&quot;non-dropping-particle&quot;:&quot;&quot;},{&quot;family&quot;:&quot;Lernmark&quot;,&quot;given&quot;:&quot;Åke&quot;,&quot;parse-names&quot;:false,&quot;dropping-particle&quot;:&quot;&quot;,&quot;non-dropping-particle&quot;:&quot;&quot;},{&quot;family&quot;:&quot;Hagopian&quot;,&quot;given&quot;:&quot;William A.&quot;,&quot;parse-names&quot;:false,&quot;dropping-particle&quot;:&quot;&quot;,&quot;non-dropping-particle&quot;:&quot;&quot;},{&quot;family&quot;:&quot;Rewers&quot;,&quot;given&quot;:&quot;Marian J.&quot;,&quot;parse-names&quot;:false,&quot;dropping-particle&quot;:&quot;&quot;,&quot;non-dropping-particle&quot;:&quot;&quot;},{&quot;family&quot;:&quot;She&quot;,&quot;given&quot;:&quot;Jin Xiong&quot;,&quot;parse-names&quot;:false,&quot;dropping-particle&quot;:&quot;&quot;,&quot;non-dropping-particle&quot;:&quot;&quot;},{&quot;family&quot;:&quot;Toppari&quot;,&quot;given&quot;:&quot;Jorma&quot;,&quot;parse-names&quot;:false,&quot;dropping-particle&quot;:&quot;&quot;,&quot;non-dropping-particle&quot;:&quot;&quot;},{&quot;family&quot;:&quot;Ziegler&quot;,&quot;given&quot;:&quot;Anette G.&quot;,&quot;parse-names&quot;:false,&quot;dropping-particle&quot;:&quot;&quot;,&quot;non-dropping-particle&quot;:&quot;&quot;},{&quot;family&quot;:&quot;Akolkar&quot;,&quot;given&quot;:&quot;Beena&quot;,&quot;parse-names&quot;:false,&quot;dropping-particle&quot;:&quot;&quot;,&quot;non-dropping-particle&quot;:&quot;&quot;}],&quot;container-title&quot;:&quot;Diabetes Care&quot;,&quot;container-title-short&quot;:&quot;Diabetes Care&quot;,&quot;accessed&quot;:{&quot;date-parts&quot;:[[2024,5,9]]},&quot;DOI&quot;:&quot;10.2337/DC21-2612&quot;,&quot;ISSN&quot;:&quot;19355548&quot;,&quot;PMID&quot;:&quot;36150053&quot;,&quot;URL&quot;:&quot;/pmc/articles/PMC9643148/&quot;,&quot;issued&quot;:{&quot;date-parts&quot;:[[2022,10,1]]},&quot;page&quot;:&quot;2271&quot;,&quot;abstract&quot;:&quot;OBJECTIVE To distinguish among predictors of seroconversion, progression to multiple autoanti-bodies and from multiple autoantibodies to type 1 diabetes in young children. RESEARCH DESIGN AND METHODS Genetically high-risk newborns (n = 8,502) were followed for a median of 11.2 years (interquartile range 9.3–12.6); 835 (9.8%) developed islet autoantibodies and 283 (3.3%) were diagnosed with type 1 diabetes. Predictors were examined using Cox proportional hazards models. RESULTS Predictors of seroconversion and progression differed, depending on the type of first appearing autoantibody. Male sex, Finnish residence, having a sibling with type 1 dia-betes, the HLA DR4 allele, probiotic use before age 28 days, and single nucleotide polymorphism (SNP) rs689_A (INS) predicted seroconversion to IAA-first (having islet autoantibody to insulin as the first appearing autoantibody). Increased weight at 12 months and SNPs rs12708716_G (CLEC16A) and rs2292239_T (ERBB3) predicted GADA-first (autoantibody to GAD as the first appearing). For those having a father with type 1 diabetes, the SNPs rs2476601_A (PTPN22) and rs3184504_T (SH2B3) predicted both. Younger age at seroconversion predicted progression from single to multiple autoantibodies as well as progression to diabetes, except for those presenting with GADA-first. Family history of type 1 diabetes and the HLA DR4 allele predicted progression to multiple autoantibodies but not diabetes. Sex did not predict progression to multiple autoantibodies, but males progressed more slowly than females from multiple autoantibodies to diabetes. SKAP2 and MIR3681HG SNPs are newly re-ported to be significantly associated with progression from multiple autoantibodies to type 1 diabetes. CONCLUSIONS Predictors of IAA-first versus GADA-first autoimmunity differ from each other and from the predictors of progression to diabetes.&quot;,&quot;publisher&quot;:&quot;American Diabetes Association&quot;,&quot;issue&quot;:&quot;10&quot;,&quot;volume&quot;:&quot;45&quot;},&quot;isTemporary&quot;:false}]},{&quot;citationID&quot;:&quot;MENDELEY_CITATION_d87b5354-40f5-4583-a41d-7bc9eaee68f5&quot;,&quot;properties&quot;:{&quot;noteIndex&quot;:0},&quot;isEdited&quot;:false,&quot;manualOverride&quot;:{&quot;isManuallyOverridden&quot;:false,&quot;citeprocText&quot;:&quot;(Henson et al., 2023)&quot;,&quot;manualOverrideText&quot;:&quot;&quot;},&quot;citationTag&quot;:&quot;MENDELEY_CITATION_v3_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&quot;,&quot;citationItems&quot;:[{&quot;id&quot;:&quot;31e363fb-e2b7-3823-8521-a8385c486e3d&quot;,&quot;itemData&quot;:{&quot;type&quot;:&quot;article-journal&quot;,&quot;id&quot;:&quot;31e363fb-e2b7-3823-8521-a8385c486e3d&quot;,&quot;title&quot;:&quot;Type 2 Diabetes&quot;,&quot;groupId&quot;:&quot;0426c3e1-6d28-326a-8410-5ba2185c4c1b&quot;,&quot;author&quot;:[{&quot;family&quot;:&quot;Henson&quot;,&quot;given&quot;:&quot;Joseph&quot;,&quot;parse-names&quot;:false,&quot;dropping-particle&quot;:&quot;&quot;,&quot;non-dropping-particle&quot;:&quot;&quot;},{&quot;family&quot;:&quot;Anyiam&quot;,&quot;given&quot;:&quot;Oluwaseun&quot;,&quot;parse-names&quot;:false,&quot;dropping-particle&quot;:&quot;&quot;,&quot;non-dropping-particle&quot;:&quot;&quot;},{&quot;family&quot;:&quot;Vishnubala&quot;,&quot;given&quot;:&quot;Dane&quot;,&quot;parse-names&quot;:false,&quot;dropping-particle&quot;:&quot;&quot;,&quot;non-dropping-particle&quot;:&quot;&quot;}],&quot;container-title&quot;:&quot;Exercise Management for Referred Medical Conditions&quot;,&quot;accessed&quot;:{&quot;date-parts&quot;:[[2024,5,9]]},&quot;DOI&quot;:&quot;10.4324/9781315102399-12&quot;,&quot;ISBN&quot;:&quot;9781315102399&quot;,&quot;PMID&quot;:&quot;30020625&quot;,&quot;URL&quot;:&quot;https://www.ncbi.nlm.nih.gov/books/NBK513253/&quot;,&quot;issued&quot;:{&quot;date-parts&quot;:[[2023,6,23]]},&quot;page&quot;:&quot;223-252&quot;,&quot;abstract&quot;:&quot;This chapter describes the different treatment options for managing glycaemic control in type 2 diabetes. It explains the effects type 2 diabetes and its associated complications can have on an individual's ability to exercise. The chapter outlines the effects of exercise on insulin resistance and the potential benefits on glycaemic control and cardiovascular risk factor modification. Type 2 diabetes mellitus (T2D), is a complex heterogeneous disease which affects around 90% of those individuals with diabetes. The majority of insulin action occurs on muscle cells; indeed, skeletal muscle is the largest insulin-sensing organ of the body and is responsible for 85% of whole body glucose uptake. Hypertension affects the vast majority of patients with diabetes and is associated with a higher risk of both cardiovascular disease and progressive renal dysfunction. In conjunction with glycaemic control and blood pressure, optimisation of lipids is vital to facilitate improvement in overall cardiovascular disease risk.&quot;,&quot;publisher&quot;:&quot;StatPearls Publishing&quot;},&quot;isTemporary&quot;:false}]},{&quot;citationID&quot;:&quot;MENDELEY_CITATION_e2393b24-7816-42fc-8d62-a587f76e0981&quot;,&quot;properties&quot;:{&quot;noteIndex&quot;:0},&quot;isEdited&quot;:false,&quot;manualOverride&quot;:{&quot;isManuallyOverridden&quot;:false,&quot;citeprocText&quot;:&quot;(Ismail et al., 2021)&quot;,&quot;manualOverrideText&quot;:&quot;&quot;},&quot;citationTag&quot;:&quot;MENDELEY_CITATION_v3_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&quot;,&quot;citationItems&quot;:[{&quot;id&quot;:&quot;45fe61aa-7215-3c6b-ab9a-aa9f18f15b96&quot;,&quot;itemData&quot;:{&quot;type&quot;:&quot;article-journal&quot;,&quot;id&quot;: